<commit_message>
reframing the abstract of the research paper
</commit_message>
<xml_diff>
--- a/RESEARCH PAPER/TITLE.docx
+++ b/RESEARCH PAPER/TITLE.docx
@@ -18,17 +18,13 @@
         <w:rPr>
           <w:rFonts w:ascii="Times New Roman" w:hAnsi="Times New Roman" w:cs="Times New Roman"/>
         </w:rPr>
-        <w:t xml:space="preserve">                              </w:t>
-      </w:r>
-      <w:r>
-        <w:rPr>
-          <w:rFonts w:ascii="Times New Roman" w:hAnsi="Times New Roman" w:cs="Times New Roman"/>
-        </w:rPr>
-        <w:t>TITLE-</w:t>
-      </w:r>
-      <w:r>
-        <w:rPr>
-          <w:rFonts w:ascii="Times New Roman" w:hAnsi="Times New Roman" w:cs="Times New Roman"/>
+        <w:t xml:space="preserve">                          </w:t>
+      </w:r>
+      <w:r>
+        <w:rPr>
+          <w:rFonts w:ascii="Times New Roman" w:hAnsi="Times New Roman" w:cs="Times New Roman"/>
+          <w:sz w:val="32"/>
+          <w:szCs w:val="32"/>
         </w:rPr>
         <w:t>Data exploration analysis on job trends using R</w:t>
       </w:r>
@@ -82,9 +78,101 @@
           <w:rFonts w:ascii="Times New Roman" w:hAnsi="Times New Roman" w:cs="Times New Roman"/>
         </w:rPr>
         <w:t xml:space="preserve"> </w:t>
+      </w:r>
+      <w:r>
+        <w:rPr>
+          <w:rFonts w:ascii="Times New Roman" w:hAnsi="Times New Roman" w:cs="Times New Roman"/>
+        </w:rPr>
+        <w:t>Today’s constantly changing and fluctuating corporate environment requires professionals and students to constantly be acquainted with the ever-changing job trends</w:t>
+      </w:r>
+      <w:r>
+        <w:rPr>
+          <w:rFonts w:ascii="Times New Roman" w:hAnsi="Times New Roman" w:cs="Times New Roman"/>
+        </w:rPr>
+        <w:t xml:space="preserve"> and requirements</w:t>
+      </w:r>
+      <w:r>
+        <w:rPr>
+          <w:rFonts w:ascii="Times New Roman" w:hAnsi="Times New Roman" w:cs="Times New Roman"/>
+        </w:rPr>
+        <w:t xml:space="preserve"> and job market in order to prepare well for the </w:t>
+      </w:r>
+      <w:r>
+        <w:rPr>
+          <w:rFonts w:ascii="Times New Roman" w:hAnsi="Times New Roman" w:cs="Times New Roman"/>
+        </w:rPr>
+        <w:t>jobs being demanded.</w:t>
+      </w:r>
+      <w:r>
+        <w:rPr>
+          <w:rFonts w:ascii="Times New Roman" w:hAnsi="Times New Roman" w:cs="Times New Roman"/>
+        </w:rPr>
+        <w:t xml:space="preserve"> And when it comes to the information technology(IT) job</w:t>
+      </w:r>
+      <w:r>
+        <w:rPr>
+          <w:rFonts w:ascii="Times New Roman" w:hAnsi="Times New Roman" w:cs="Times New Roman"/>
+        </w:rPr>
+        <w:t>s</w:t>
+      </w:r>
+      <w:r>
+        <w:rPr>
+          <w:rFonts w:ascii="Times New Roman" w:hAnsi="Times New Roman" w:cs="Times New Roman"/>
+        </w:rPr>
+        <w:t xml:space="preserve"> sector it becomes m</w:t>
       </w:r>
       <w:bookmarkStart w:id="0" w:name="_GoBack"/>
       <w:bookmarkEnd w:id="0"/>
+      <w:r>
+        <w:rPr>
+          <w:rFonts w:ascii="Times New Roman" w:hAnsi="Times New Roman" w:cs="Times New Roman"/>
+        </w:rPr>
+        <w:t>ore important to be updated with the new technologies and newer job requirements</w:t>
+      </w:r>
+      <w:r>
+        <w:rPr>
+          <w:rFonts w:ascii="Times New Roman" w:hAnsi="Times New Roman" w:cs="Times New Roman"/>
+        </w:rPr>
+        <w:t xml:space="preserve"> as they are changing very rapidly</w:t>
+      </w:r>
+      <w:r>
+        <w:rPr>
+          <w:rFonts w:ascii="Times New Roman" w:hAnsi="Times New Roman" w:cs="Times New Roman"/>
+        </w:rPr>
+        <w:t xml:space="preserve">. </w:t>
+      </w:r>
+      <w:r>
+        <w:rPr>
+          <w:rFonts w:ascii="Times New Roman" w:hAnsi="Times New Roman" w:cs="Times New Roman"/>
+        </w:rPr>
+        <w:t xml:space="preserve">Recently the demand of data science related job positions have seen a huge growth and this is all due to the recent data explosion incurred by the industries and </w:t>
+      </w:r>
+      <w:proofErr w:type="gramStart"/>
+      <w:r>
+        <w:rPr>
+          <w:rFonts w:ascii="Times New Roman" w:hAnsi="Times New Roman" w:cs="Times New Roman"/>
+        </w:rPr>
+        <w:t>organizations .</w:t>
+      </w:r>
+      <w:proofErr w:type="gramEnd"/>
+      <w:r>
+        <w:rPr>
+          <w:rFonts w:ascii="Times New Roman" w:hAnsi="Times New Roman" w:cs="Times New Roman"/>
+        </w:rPr>
+        <w:t xml:space="preserve">  </w:t>
+      </w:r>
+      <w:r>
+        <w:rPr>
+          <w:rFonts w:ascii="Times New Roman" w:hAnsi="Times New Roman" w:cs="Times New Roman"/>
+        </w:rPr>
+        <w:t xml:space="preserve">  </w:t>
+      </w:r>
+      <w:r>
+        <w:rPr>
+          <w:rFonts w:ascii="Times New Roman" w:hAnsi="Times New Roman" w:cs="Times New Roman"/>
+        </w:rPr>
+        <w:t xml:space="preserve">  </w:t>
+      </w:r>
     </w:p>
     <w:p>
       <w:pPr>
@@ -696,7 +784,14 @@
         <w:rPr>
           <w:rFonts w:ascii="Times New Roman" w:hAnsi="Times New Roman" w:cs="Times New Roman"/>
         </w:rPr>
-        <w:t xml:space="preserve"> were the next top three companies which issued most H1B visa applications and are of Indian-origin. There has been a big increase in demand of data scientist, data-engineer and machine learning engineer from 2011 to 2016. The highest annual salary amongst the above job positions is for machine learning engineer. The annual salaries have been somewhat fluctuating for data scientists and machine learning engineers, but for a data-engineer it has increased over time form 2011-2016. The highest number of H1B applications were issued for data scientist job title and least for machine learning engineer. The top five companies which issue most H1B applications for data-science related job positions are </w:t>
+        <w:t xml:space="preserve"> were the next top three companies which issued most H1B visa applications and are of Indian-origin. There has been a big increase in demand of data scientist, data-engineer and machine </w:t>
+      </w:r>
+      <w:r>
+        <w:rPr>
+          <w:rFonts w:ascii="Times New Roman" w:hAnsi="Times New Roman" w:cs="Times New Roman"/>
+        </w:rPr>
+        <w:lastRenderedPageBreak/>
+        <w:t xml:space="preserve">learning engineer from 2011 to 2016. The highest annual salary amongst the above job positions is for machine learning engineer. The annual salaries have been somewhat fluctuating for data scientists and machine learning engineers, but for a data-engineer it has increased over time form 2011-2016. The highest number of H1B applications were issued for data scientist job title and least for machine learning engineer. The top five companies which issue most H1B applications for data-science related job positions are </w:t>
       </w:r>
       <w:r>
         <w:rPr>
@@ -1965,7 +2060,7 @@
 </file>
 
 <file path=customXml/itemProps1.xml><?xml version="1.0" encoding="utf-8"?>
-<ds:datastoreItem xmlns:ds="http://schemas.openxmlformats.org/officeDocument/2006/customXml" ds:itemID="{30C7F7A5-F672-4FC6-B78D-76AC9F8F93C6}">
+<ds:datastoreItem xmlns:ds="http://schemas.openxmlformats.org/officeDocument/2006/customXml" ds:itemID="{48FB1FD7-4A24-4F5F-B94D-6FE1EE1678C9}">
   <ds:schemaRefs>
     <ds:schemaRef ds:uri="http://schemas.openxmlformats.org/officeDocument/2006/bibliography"/>
   </ds:schemaRefs>

</xml_diff>

<commit_message>
started woth literature review
</commit_message>
<xml_diff>
--- a/RESEARCH PAPER/TITLE.docx
+++ b/RESEARCH PAPER/TITLE.docx
@@ -119,19 +119,37 @@
         <w:rPr>
           <w:rFonts w:ascii="Times New Roman" w:hAnsi="Times New Roman" w:cs="Times New Roman"/>
         </w:rPr>
-        <w:t xml:space="preserve"> sector it becomes more important to be updated with the new technologies and newer job requirements</w:t>
-      </w:r>
-      <w:r>
-        <w:rPr>
-          <w:rFonts w:ascii="Times New Roman" w:hAnsi="Times New Roman" w:cs="Times New Roman"/>
-        </w:rPr>
-        <w:t xml:space="preserve"> as they are changing very rapidly</w:t>
-      </w:r>
-      <w:r>
-        <w:rPr>
-          <w:rFonts w:ascii="Times New Roman" w:hAnsi="Times New Roman" w:cs="Times New Roman"/>
-        </w:rPr>
-        <w:t xml:space="preserve">. </w:t>
+        <w:t xml:space="preserve"> sector it becomes more impor</w:t>
+      </w:r>
+      <w:r>
+        <w:rPr>
+          <w:rFonts w:ascii="Times New Roman" w:hAnsi="Times New Roman" w:cs="Times New Roman"/>
+        </w:rPr>
+        <w:t xml:space="preserve">tant to be acquainted </w:t>
+      </w:r>
+      <w:r>
+        <w:rPr>
+          <w:rFonts w:ascii="Times New Roman" w:hAnsi="Times New Roman" w:cs="Times New Roman"/>
+        </w:rPr>
+        <w:t>with the corporate’s demand</w:t>
+      </w:r>
+      <w:r>
+        <w:rPr>
+          <w:rFonts w:ascii="Times New Roman" w:hAnsi="Times New Roman" w:cs="Times New Roman"/>
+        </w:rPr>
+        <w:t xml:space="preserve"> </w:t>
+      </w:r>
+      <w:r>
+        <w:rPr>
+          <w:rFonts w:ascii="Times New Roman" w:hAnsi="Times New Roman" w:cs="Times New Roman"/>
+        </w:rPr>
+        <w:t xml:space="preserve">and </w:t>
+      </w:r>
+      <w:r>
+        <w:rPr>
+          <w:rFonts w:ascii="Times New Roman" w:hAnsi="Times New Roman" w:cs="Times New Roman"/>
+        </w:rPr>
+        <w:t xml:space="preserve">requirements. </w:t>
       </w:r>
       <w:r>
         <w:rPr>
@@ -216,7 +234,31 @@
         <w:rPr>
           <w:rFonts w:ascii="Times New Roman" w:hAnsi="Times New Roman" w:cs="Times New Roman"/>
         </w:rPr>
-        <w:t xml:space="preserve"> They are domain experts who have the skillset and knowledge to extract hidden meaning from data.</w:t>
+        <w:t xml:space="preserve"> They are domain experts who h</w:t>
+      </w:r>
+      <w:r>
+        <w:rPr>
+          <w:rFonts w:ascii="Times New Roman" w:hAnsi="Times New Roman" w:cs="Times New Roman"/>
+        </w:rPr>
+        <w:t>ave the skillset and expertise</w:t>
+      </w:r>
+      <w:r>
+        <w:rPr>
+          <w:rFonts w:ascii="Times New Roman" w:hAnsi="Times New Roman" w:cs="Times New Roman"/>
+        </w:rPr>
+        <w:t xml:space="preserve"> to extract hidden meaning from data</w:t>
+      </w:r>
+      <w:r>
+        <w:rPr>
+          <w:rFonts w:ascii="Times New Roman" w:hAnsi="Times New Roman" w:cs="Times New Roman"/>
+        </w:rPr>
+        <w:t xml:space="preserve"> and convert them into useful insights</w:t>
+      </w:r>
+      <w:r>
+        <w:rPr>
+          <w:rFonts w:ascii="Times New Roman" w:hAnsi="Times New Roman" w:cs="Times New Roman"/>
+        </w:rPr>
+        <w:t>.</w:t>
       </w:r>
     </w:p>
     <w:p>
@@ -427,8 +469,6 @@
         </w:rPr>
         <w:t xml:space="preserve"> over time</w:t>
       </w:r>
-      <w:bookmarkStart w:id="0" w:name="_GoBack"/>
-      <w:bookmarkEnd w:id="0"/>
       <w:r>
         <w:rPr>
           <w:rFonts w:ascii="Times New Roman" w:hAnsi="Times New Roman" w:cs="Times New Roman"/>
@@ -817,6 +857,497 @@
           <w:rFonts w:ascii="Times New Roman" w:hAnsi="Times New Roman" w:cs="Times New Roman"/>
         </w:rPr>
       </w:pPr>
+      <w:r>
+        <w:rPr>
+          <w:rFonts w:ascii="Times New Roman" w:hAnsi="Times New Roman" w:cs="Times New Roman"/>
+        </w:rPr>
+        <w:t xml:space="preserve">With the recent data explosion and exponential growth in the amount of data being collected by organizations, the need to analyze that </w:t>
+      </w:r>
+      <w:r>
+        <w:rPr>
+          <w:rFonts w:ascii="Times New Roman" w:hAnsi="Times New Roman" w:cs="Times New Roman"/>
+        </w:rPr>
+        <w:t>data has been the most vital</w:t>
+      </w:r>
+      <w:r>
+        <w:rPr>
+          <w:rFonts w:ascii="Times New Roman" w:hAnsi="Times New Roman" w:cs="Times New Roman"/>
+        </w:rPr>
+        <w:t xml:space="preserve"> thing for organization</w:t>
+      </w:r>
+      <w:r>
+        <w:rPr>
+          <w:rFonts w:ascii="Times New Roman" w:hAnsi="Times New Roman" w:cs="Times New Roman"/>
+        </w:rPr>
+        <w:t>.</w:t>
+      </w:r>
+      <w:r>
+        <w:rPr>
+          <w:rFonts w:ascii="Times New Roman" w:hAnsi="Times New Roman" w:cs="Times New Roman"/>
+        </w:rPr>
+        <w:t xml:space="preserve"> </w:t>
+      </w:r>
+      <w:r>
+        <w:rPr>
+          <w:rFonts w:ascii="Times New Roman" w:hAnsi="Times New Roman" w:cs="Times New Roman"/>
+        </w:rPr>
+        <w:t>[1]</w:t>
+      </w:r>
+      <w:r>
+        <w:rPr>
+          <w:rFonts w:ascii="Times New Roman" w:hAnsi="Times New Roman" w:cs="Times New Roman"/>
+        </w:rPr>
+        <w:t xml:space="preserve"> </w:t>
+      </w:r>
+      <w:r>
+        <w:rPr>
+          <w:rFonts w:ascii="Times New Roman" w:hAnsi="Times New Roman" w:cs="Times New Roman"/>
+        </w:rPr>
+        <w:t xml:space="preserve">uses web </w:t>
+      </w:r>
+      <w:r>
+        <w:rPr>
+          <w:rFonts w:ascii="Times New Roman" w:hAnsi="Times New Roman" w:cs="Times New Roman"/>
+        </w:rPr>
+        <w:lastRenderedPageBreak/>
+        <w:t>mining techniques to analyze computer programming job trends and also lays importance on r</w:t>
+      </w:r>
+      <w:r>
+        <w:rPr>
+          <w:rFonts w:ascii="Times New Roman" w:hAnsi="Times New Roman" w:cs="Times New Roman"/>
+        </w:rPr>
+        <w:t>eviewing trends in the job market</w:t>
+      </w:r>
+      <w:r>
+        <w:rPr>
+          <w:rFonts w:ascii="Times New Roman" w:hAnsi="Times New Roman" w:cs="Times New Roman"/>
+        </w:rPr>
+        <w:t xml:space="preserve"> so as to understand recent job demands</w:t>
+      </w:r>
+      <w:r>
+        <w:rPr>
+          <w:rFonts w:ascii="Times New Roman" w:hAnsi="Times New Roman" w:cs="Times New Roman"/>
+        </w:rPr>
+        <w:t>. In addition</w:t>
+      </w:r>
+      <w:r>
+        <w:rPr>
+          <w:rFonts w:ascii="Times New Roman" w:hAnsi="Times New Roman" w:cs="Times New Roman"/>
+        </w:rPr>
+        <w:t xml:space="preserve"> to this</w:t>
+      </w:r>
+      <w:r>
+        <w:rPr>
+          <w:rFonts w:ascii="Times New Roman" w:hAnsi="Times New Roman" w:cs="Times New Roman"/>
+        </w:rPr>
+        <w:t xml:space="preserve">, being aware of the job trends in the market can bring additional benefit to the educators </w:t>
+      </w:r>
+      <w:r>
+        <w:rPr>
+          <w:rFonts w:ascii="Times New Roman" w:hAnsi="Times New Roman" w:cs="Times New Roman"/>
+        </w:rPr>
+        <w:t>and can help students prepare for the jobs in the</w:t>
+      </w:r>
+      <w:r>
+        <w:rPr>
+          <w:rFonts w:ascii="Times New Roman" w:hAnsi="Times New Roman" w:cs="Times New Roman"/>
+        </w:rPr>
+        <w:t xml:space="preserve"> fluctuating market conditions</w:t>
+      </w:r>
+      <w:r>
+        <w:rPr>
+          <w:rFonts w:ascii="Times New Roman" w:hAnsi="Times New Roman" w:cs="Times New Roman"/>
+        </w:rPr>
+        <w:t>.</w:t>
+      </w:r>
+      <w:r>
+        <w:t xml:space="preserve"> </w:t>
+      </w:r>
+      <w:r>
+        <w:rPr>
+          <w:rFonts w:ascii="Times New Roman" w:hAnsi="Times New Roman" w:cs="Times New Roman"/>
+        </w:rPr>
+        <w:t xml:space="preserve">It is </w:t>
+      </w:r>
+      <w:r>
+        <w:rPr>
+          <w:rFonts w:ascii="Times New Roman" w:hAnsi="Times New Roman" w:cs="Times New Roman"/>
+        </w:rPr>
+        <w:t>only due to the recent technological</w:t>
+      </w:r>
+      <w:r>
+        <w:rPr>
+          <w:rFonts w:ascii="Times New Roman" w:hAnsi="Times New Roman" w:cs="Times New Roman"/>
+        </w:rPr>
+        <w:t xml:space="preserve"> </w:t>
+      </w:r>
+      <w:r>
+        <w:rPr>
+          <w:rFonts w:ascii="Times New Roman" w:hAnsi="Times New Roman" w:cs="Times New Roman"/>
+        </w:rPr>
+        <w:t>advances and</w:t>
+      </w:r>
+      <w:r>
+        <w:rPr>
+          <w:rFonts w:ascii="Times New Roman" w:hAnsi="Times New Roman" w:cs="Times New Roman"/>
+        </w:rPr>
+        <w:t xml:space="preserve"> practice</w:t>
+      </w:r>
+      <w:r>
+        <w:rPr>
+          <w:rFonts w:ascii="Times New Roman" w:hAnsi="Times New Roman" w:cs="Times New Roman"/>
+        </w:rPr>
+        <w:t>s in field of data mining and the availability of amazing tools</w:t>
+      </w:r>
+      <w:r>
+        <w:rPr>
+          <w:rFonts w:ascii="Times New Roman" w:hAnsi="Times New Roman" w:cs="Times New Roman"/>
+        </w:rPr>
+        <w:t xml:space="preserve"> </w:t>
+      </w:r>
+      <w:r>
+        <w:rPr>
+          <w:rFonts w:ascii="Times New Roman" w:hAnsi="Times New Roman" w:cs="Times New Roman"/>
+        </w:rPr>
+        <w:t xml:space="preserve">that has </w:t>
+      </w:r>
+      <w:r>
+        <w:rPr>
+          <w:rFonts w:ascii="Times New Roman" w:hAnsi="Times New Roman" w:cs="Times New Roman"/>
+        </w:rPr>
+        <w:t xml:space="preserve">enabled the </w:t>
+      </w:r>
+      <w:r>
+        <w:rPr>
+          <w:rFonts w:ascii="Times New Roman" w:hAnsi="Times New Roman" w:cs="Times New Roman"/>
+        </w:rPr>
+        <w:t xml:space="preserve">easy </w:t>
+      </w:r>
+      <w:r>
+        <w:rPr>
+          <w:rFonts w:ascii="Times New Roman" w:hAnsi="Times New Roman" w:cs="Times New Roman"/>
+        </w:rPr>
+        <w:t>collection</w:t>
+      </w:r>
+      <w:r>
+        <w:rPr>
+          <w:rFonts w:ascii="Times New Roman" w:hAnsi="Times New Roman" w:cs="Times New Roman"/>
+        </w:rPr>
+        <w:t xml:space="preserve"> </w:t>
+      </w:r>
+      <w:r>
+        <w:rPr>
+          <w:rFonts w:ascii="Times New Roman" w:hAnsi="Times New Roman" w:cs="Times New Roman"/>
+        </w:rPr>
+        <w:t xml:space="preserve">of </w:t>
+      </w:r>
+      <w:r>
+        <w:rPr>
+          <w:rFonts w:ascii="Times New Roman" w:hAnsi="Times New Roman" w:cs="Times New Roman"/>
+        </w:rPr>
+        <w:t xml:space="preserve">such </w:t>
+      </w:r>
+      <w:r>
+        <w:rPr>
+          <w:rFonts w:ascii="Times New Roman" w:hAnsi="Times New Roman" w:cs="Times New Roman"/>
+        </w:rPr>
+        <w:t xml:space="preserve">vast amount of information which needs to be managed and analyzed </w:t>
+      </w:r>
+      <w:r>
+        <w:rPr>
+          <w:rFonts w:ascii="Times New Roman" w:hAnsi="Times New Roman" w:cs="Times New Roman"/>
+        </w:rPr>
+        <w:t>in order for it to be effective</w:t>
+      </w:r>
+      <w:r>
+        <w:rPr>
+          <w:rFonts w:ascii="Times New Roman" w:hAnsi="Times New Roman" w:cs="Times New Roman"/>
+        </w:rPr>
+        <w:t xml:space="preserve"> </w:t>
+      </w:r>
+      <w:r>
+        <w:rPr>
+          <w:rFonts w:ascii="Times New Roman" w:hAnsi="Times New Roman" w:cs="Times New Roman"/>
+        </w:rPr>
+        <w:t>[2][3]. Traditional data mining</w:t>
+      </w:r>
+      <w:r>
+        <w:rPr>
+          <w:rFonts w:ascii="Times New Roman" w:hAnsi="Times New Roman" w:cs="Times New Roman"/>
+        </w:rPr>
+        <w:t xml:space="preserve"> </w:t>
+      </w:r>
+      <w:r>
+        <w:rPr>
+          <w:rFonts w:ascii="Times New Roman" w:hAnsi="Times New Roman" w:cs="Times New Roman"/>
+        </w:rPr>
+        <w:t>techniques</w:t>
+      </w:r>
+      <w:r>
+        <w:rPr>
+          <w:rFonts w:ascii="Times New Roman" w:hAnsi="Times New Roman" w:cs="Times New Roman"/>
+        </w:rPr>
+        <w:t xml:space="preserve"> </w:t>
+      </w:r>
+      <w:r>
+        <w:rPr>
+          <w:rFonts w:ascii="Times New Roman" w:hAnsi="Times New Roman" w:cs="Times New Roman"/>
+        </w:rPr>
+        <w:t>and database management systems</w:t>
+      </w:r>
+      <w:r>
+        <w:rPr>
+          <w:rFonts w:ascii="Times New Roman" w:hAnsi="Times New Roman" w:cs="Times New Roman"/>
+        </w:rPr>
+        <w:t xml:space="preserve"> ar</w:t>
+      </w:r>
+      <w:r>
+        <w:rPr>
+          <w:rFonts w:ascii="Times New Roman" w:hAnsi="Times New Roman" w:cs="Times New Roman"/>
+        </w:rPr>
+        <w:t>e no longer effective and prove to be incapable</w:t>
+      </w:r>
+      <w:r>
+        <w:rPr>
+          <w:rFonts w:ascii="Times New Roman" w:hAnsi="Times New Roman" w:cs="Times New Roman"/>
+        </w:rPr>
+        <w:t xml:space="preserve"> in storing, organizing and analyzing such massive datasets which come in different varieties and has high volume, which is being generated at high </w:t>
+      </w:r>
+      <w:proofErr w:type="gramStart"/>
+      <w:r>
+        <w:rPr>
+          <w:rFonts w:ascii="Times New Roman" w:hAnsi="Times New Roman" w:cs="Times New Roman"/>
+        </w:rPr>
+        <w:t>velocity(</w:t>
+      </w:r>
+      <w:proofErr w:type="gramEnd"/>
+      <w:r>
+        <w:rPr>
+          <w:rFonts w:ascii="Times New Roman" w:hAnsi="Times New Roman" w:cs="Times New Roman"/>
+        </w:rPr>
+        <w:t xml:space="preserve">streaming data) </w:t>
+      </w:r>
+      <w:proofErr w:type="spellStart"/>
+      <w:r>
+        <w:rPr>
+          <w:rFonts w:ascii="Times New Roman" w:hAnsi="Times New Roman" w:cs="Times New Roman"/>
+        </w:rPr>
+        <w:t>i.e</w:t>
+      </w:r>
+      <w:proofErr w:type="spellEnd"/>
+      <w:r>
+        <w:rPr>
+          <w:rFonts w:ascii="Times New Roman" w:hAnsi="Times New Roman" w:cs="Times New Roman"/>
+        </w:rPr>
+        <w:t xml:space="preserve"> these are called the 3V’s of big data</w:t>
+      </w:r>
+      <w:r>
+        <w:rPr>
+          <w:rFonts w:ascii="Times New Roman" w:hAnsi="Times New Roman" w:cs="Times New Roman"/>
+        </w:rPr>
+        <w:t xml:space="preserve"> [4]</w:t>
+      </w:r>
+      <w:r>
+        <w:rPr>
+          <w:rFonts w:ascii="Times New Roman" w:hAnsi="Times New Roman" w:cs="Times New Roman"/>
+        </w:rPr>
+        <w:t>.</w:t>
+      </w:r>
+      <w:r>
+        <w:rPr>
+          <w:rFonts w:ascii="Times New Roman" w:hAnsi="Times New Roman" w:cs="Times New Roman"/>
+        </w:rPr>
+        <w:t xml:space="preserve"> [5] </w:t>
+      </w:r>
+      <w:r>
+        <w:rPr>
+          <w:rFonts w:ascii="Times New Roman" w:hAnsi="Times New Roman" w:cs="Times New Roman"/>
+        </w:rPr>
+        <w:t>advocated the use of keyword</w:t>
+      </w:r>
+      <w:r>
+        <w:rPr>
+          <w:rFonts w:ascii="Times New Roman" w:hAnsi="Times New Roman" w:cs="Times New Roman"/>
+        </w:rPr>
+        <w:t xml:space="preserve"> indexing</w:t>
+      </w:r>
+      <w:r>
+        <w:rPr>
+          <w:rFonts w:ascii="Times New Roman" w:hAnsi="Times New Roman" w:cs="Times New Roman"/>
+        </w:rPr>
+        <w:t xml:space="preserve"> in analyzing</w:t>
+      </w:r>
+      <w:r>
+        <w:rPr>
+          <w:rFonts w:ascii="Times New Roman" w:hAnsi="Times New Roman" w:cs="Times New Roman"/>
+        </w:rPr>
+        <w:t xml:space="preserve"> the job trend</w:t>
+      </w:r>
+      <w:r>
+        <w:rPr>
+          <w:rFonts w:ascii="Times New Roman" w:hAnsi="Times New Roman" w:cs="Times New Roman"/>
+        </w:rPr>
+        <w:t>s</w:t>
+      </w:r>
+      <w:r>
+        <w:rPr>
+          <w:rFonts w:ascii="Times New Roman" w:hAnsi="Times New Roman" w:cs="Times New Roman"/>
+        </w:rPr>
+        <w:t xml:space="preserve"> </w:t>
+      </w:r>
+      <w:r>
+        <w:rPr>
+          <w:rFonts w:ascii="Times New Roman" w:hAnsi="Times New Roman" w:cs="Times New Roman"/>
+        </w:rPr>
+        <w:t xml:space="preserve">to search for a specific job titles </w:t>
+      </w:r>
+      <w:r>
+        <w:rPr>
+          <w:rFonts w:ascii="Times New Roman" w:hAnsi="Times New Roman" w:cs="Times New Roman"/>
+        </w:rPr>
+        <w:t>in the industry.</w:t>
+      </w:r>
+      <w:r>
+        <w:t xml:space="preserve"> </w:t>
+      </w:r>
+      <w:r>
+        <w:rPr>
+          <w:rFonts w:ascii="Times New Roman" w:hAnsi="Times New Roman" w:cs="Times New Roman"/>
+        </w:rPr>
+        <w:t>They used</w:t>
+      </w:r>
+      <w:r>
+        <w:rPr>
+          <w:rFonts w:ascii="Times New Roman" w:hAnsi="Times New Roman" w:cs="Times New Roman"/>
+        </w:rPr>
+        <w:t xml:space="preserve"> a hierarchy of related keywords </w:t>
+      </w:r>
+      <w:r>
+        <w:rPr>
+          <w:rFonts w:ascii="Times New Roman" w:hAnsi="Times New Roman" w:cs="Times New Roman"/>
+        </w:rPr>
+        <w:t>or a simple keyword to find job</w:t>
+      </w:r>
+      <w:r>
+        <w:rPr>
+          <w:rFonts w:ascii="Times New Roman" w:hAnsi="Times New Roman" w:cs="Times New Roman"/>
+        </w:rPr>
+        <w:t xml:space="preserve"> trend</w:t>
+      </w:r>
+      <w:r>
+        <w:rPr>
+          <w:rFonts w:ascii="Times New Roman" w:hAnsi="Times New Roman" w:cs="Times New Roman"/>
+        </w:rPr>
+        <w:t>s</w:t>
+      </w:r>
+      <w:r>
+        <w:rPr>
+          <w:rFonts w:ascii="Times New Roman" w:hAnsi="Times New Roman" w:cs="Times New Roman"/>
+        </w:rPr>
+        <w:t xml:space="preserve">. They </w:t>
+      </w:r>
+      <w:r>
+        <w:rPr>
+          <w:rFonts w:ascii="Times New Roman" w:hAnsi="Times New Roman" w:cs="Times New Roman"/>
+        </w:rPr>
+        <w:t xml:space="preserve">also </w:t>
+      </w:r>
+      <w:r>
+        <w:rPr>
+          <w:rFonts w:ascii="Times New Roman" w:hAnsi="Times New Roman" w:cs="Times New Roman"/>
+        </w:rPr>
+        <w:t>added that both methods are beneficial for finding common trends of job demand in the IT industry</w:t>
+      </w:r>
+      <w:r>
+        <w:rPr>
+          <w:rFonts w:ascii="Times New Roman" w:hAnsi="Times New Roman" w:cs="Times New Roman"/>
+        </w:rPr>
+        <w:t>.</w:t>
+      </w:r>
+      <w:r>
+        <w:rPr>
+          <w:rFonts w:ascii="Times New Roman" w:hAnsi="Times New Roman" w:cs="Times New Roman"/>
+        </w:rPr>
+        <w:t xml:space="preserve"> Keyword indexing</w:t>
+      </w:r>
+      <w:r>
+        <w:rPr>
+          <w:rFonts w:ascii="Times New Roman" w:hAnsi="Times New Roman" w:cs="Times New Roman"/>
+        </w:rPr>
+        <w:t xml:space="preserve"> searches for the occurrences of the keyword(s) specified and</w:t>
+      </w:r>
+      <w:r>
+        <w:rPr>
+          <w:rFonts w:ascii="Times New Roman" w:hAnsi="Times New Roman" w:cs="Times New Roman"/>
+        </w:rPr>
+        <w:t xml:space="preserve"> either</w:t>
+      </w:r>
+      <w:r>
+        <w:rPr>
+          <w:rFonts w:ascii="Times New Roman" w:hAnsi="Times New Roman" w:cs="Times New Roman"/>
+        </w:rPr>
+        <w:t xml:space="preserve"> shows a count of each keyword </w:t>
+      </w:r>
+      <w:r>
+        <w:rPr>
+          <w:rFonts w:ascii="Times New Roman" w:hAnsi="Times New Roman" w:cs="Times New Roman"/>
+        </w:rPr>
+        <w:t xml:space="preserve">in the search query </w:t>
+      </w:r>
+      <w:r>
+        <w:rPr>
+          <w:rFonts w:ascii="Times New Roman" w:hAnsi="Times New Roman" w:cs="Times New Roman"/>
+        </w:rPr>
+        <w:t>or it shows the context in which it was showi</w:t>
+      </w:r>
+      <w:r>
+        <w:rPr>
+          <w:rFonts w:ascii="Times New Roman" w:hAnsi="Times New Roman" w:cs="Times New Roman"/>
+        </w:rPr>
+        <w:t>ng. Keyword indexing also finds its use in marketing for example to check the demand for specific products or specific brand. The limitation of</w:t>
+      </w:r>
+      <w:r>
+        <w:rPr>
+          <w:rFonts w:ascii="Times New Roman" w:hAnsi="Times New Roman" w:cs="Times New Roman"/>
+        </w:rPr>
+        <w:t xml:space="preserve"> keyword search is that</w:t>
+      </w:r>
+      <w:r>
+        <w:rPr>
+          <w:rFonts w:ascii="Times New Roman" w:hAnsi="Times New Roman" w:cs="Times New Roman"/>
+        </w:rPr>
+        <w:t xml:space="preserve"> it produces huge</w:t>
+      </w:r>
+      <w:r>
+        <w:rPr>
+          <w:rFonts w:ascii="Times New Roman" w:hAnsi="Times New Roman" w:cs="Times New Roman"/>
+        </w:rPr>
+        <w:t xml:space="preserve"> volume of results most of which</w:t>
+      </w:r>
+      <w:r>
+        <w:rPr>
+          <w:rFonts w:ascii="Times New Roman" w:hAnsi="Times New Roman" w:cs="Times New Roman"/>
+        </w:rPr>
+        <w:t xml:space="preserve"> is not correlated</w:t>
+      </w:r>
+      <w:r>
+        <w:rPr>
+          <w:rFonts w:ascii="Times New Roman" w:hAnsi="Times New Roman" w:cs="Times New Roman"/>
+        </w:rPr>
+        <w:t>. For example, a search for a software name Access could result in large number of unrelated use of the word Access as in entry or contact</w:t>
+      </w:r>
+      <w:r>
+        <w:rPr>
+          <w:rFonts w:ascii="Times New Roman" w:hAnsi="Times New Roman" w:cs="Times New Roman"/>
+        </w:rPr>
+        <w:t xml:space="preserve"> [1].</w:t>
+      </w:r>
+      <w:r>
+        <w:rPr>
+          <w:rFonts w:ascii="Times New Roman" w:hAnsi="Times New Roman" w:cs="Times New Roman"/>
+        </w:rPr>
+        <w:t xml:space="preserve">   </w:t>
+      </w:r>
     </w:p>
     <w:p>
       <w:pPr>
@@ -824,11 +1355,17 @@
           <w:rFonts w:ascii="Times New Roman" w:hAnsi="Times New Roman" w:cs="Times New Roman"/>
         </w:rPr>
       </w:pPr>
-      <w:r>
-        <w:rPr>
-          <w:rFonts w:ascii="Times New Roman" w:hAnsi="Times New Roman" w:cs="Times New Roman"/>
-        </w:rPr>
-        <w:lastRenderedPageBreak/>
+    </w:p>
+    <w:p>
+      <w:pPr>
+        <w:rPr>
+          <w:rFonts w:ascii="Times New Roman" w:hAnsi="Times New Roman" w:cs="Times New Roman"/>
+        </w:rPr>
+      </w:pPr>
+      <w:r>
+        <w:rPr>
+          <w:rFonts w:ascii="Times New Roman" w:hAnsi="Times New Roman" w:cs="Times New Roman"/>
+        </w:rPr>
         <w:t>PROPOSED METHOD:</w:t>
       </w:r>
       <w:r>
@@ -1202,55 +1739,82 @@
         <w:pStyle w:val="ListParagraph"/>
         <w:numPr>
           <w:ilvl w:val="0"/>
-          <w:numId w:val="1"/>
+          <w:numId w:val="2"/>
         </w:numPr>
         <w:rPr>
           <w:rFonts w:ascii="Times New Roman" w:hAnsi="Times New Roman" w:cs="Times New Roman"/>
-          <w:color w:val="000000" w:themeColor="text1"/>
-        </w:rPr>
-      </w:pPr>
-      <w:hyperlink r:id="rId6" w:history="1">
-        <w:r>
-          <w:rPr>
-            <w:rStyle w:val="Hyperlink"/>
-            <w:rFonts w:ascii="Times New Roman" w:hAnsi="Times New Roman" w:cs="Times New Roman"/>
-            <w:color w:val="000000" w:themeColor="text1"/>
-            <w:u w:val="none"/>
-          </w:rPr>
-          <w:t>https://www.bls.gov/web/empsit/ceshighlights.pdf</w:t>
-        </w:r>
-      </w:hyperlink>
+        </w:rPr>
+      </w:pPr>
+      <w:r>
+        <w:rPr>
+          <w:rFonts w:ascii="Times New Roman" w:hAnsi="Times New Roman" w:cs="Times New Roman"/>
+        </w:rPr>
+        <w:t>Smith, D., &amp; Ali, A. (2014). Analyzing computer programming job trend using web data mining. Issues in Informing Science</w:t>
+      </w:r>
+      <w:r>
+        <w:rPr>
+          <w:rFonts w:ascii="Times New Roman" w:hAnsi="Times New Roman" w:cs="Times New Roman"/>
+        </w:rPr>
+        <w:t xml:space="preserve"> and Information Technology, 11,</w:t>
+      </w:r>
+      <w:r>
+        <w:rPr>
+          <w:rFonts w:ascii="Times New Roman" w:hAnsi="Times New Roman" w:cs="Times New Roman"/>
+        </w:rPr>
+        <w:t xml:space="preserve"> 203-214.</w:t>
+      </w:r>
+    </w:p>
+    <w:p>
+      <w:pPr>
+        <w:pStyle w:val="ListParagraph"/>
+        <w:rPr>
+          <w:rFonts w:ascii="Times New Roman" w:hAnsi="Times New Roman" w:cs="Times New Roman"/>
+        </w:rPr>
+      </w:pPr>
     </w:p>
     <w:p>
       <w:pPr>
         <w:pStyle w:val="ListParagraph"/>
         <w:numPr>
           <w:ilvl w:val="0"/>
-          <w:numId w:val="1"/>
+          <w:numId w:val="2"/>
         </w:numPr>
         <w:rPr>
           <w:rFonts w:ascii="Times New Roman" w:hAnsi="Times New Roman" w:cs="Times New Roman"/>
-          <w:color w:val="0D0D0D" w:themeColor="text1" w:themeTint="F2"/>
-        </w:rPr>
-      </w:pPr>
-      <w:hyperlink r:id="rId7" w:history="1">
-        <w:r>
-          <w:rPr>
-            <w:rStyle w:val="Hyperlink"/>
-            <w:rFonts w:ascii="Times New Roman" w:hAnsi="Times New Roman" w:cs="Times New Roman"/>
-            <w:color w:val="0D0D0D" w:themeColor="text1" w:themeTint="F2"/>
-            <w:u w:val="none"/>
-          </w:rPr>
-          <w:t>http://www.immi-usa.com/h1b-application-process-step-by-step-guide/</w:t>
-        </w:r>
-      </w:hyperlink>
+        </w:rPr>
+      </w:pPr>
+      <w:r>
+        <w:rPr>
+          <w:rFonts w:ascii="Times New Roman" w:hAnsi="Times New Roman" w:cs="Times New Roman"/>
+        </w:rPr>
+        <w:t xml:space="preserve">Berry, M. &amp; </w:t>
+      </w:r>
+      <w:proofErr w:type="spellStart"/>
+      <w:r>
+        <w:rPr>
+          <w:rFonts w:ascii="Times New Roman" w:hAnsi="Times New Roman" w:cs="Times New Roman"/>
+        </w:rPr>
+        <w:t>Linoff</w:t>
+      </w:r>
+      <w:proofErr w:type="spellEnd"/>
+      <w:r>
+        <w:rPr>
+          <w:rFonts w:ascii="Times New Roman" w:hAnsi="Times New Roman" w:cs="Times New Roman"/>
+        </w:rPr>
+        <w:t>, G. (2000). Mastering data mining. New York: Wiley Publishing</w:t>
+      </w:r>
+      <w:r>
+        <w:rPr>
+          <w:rFonts w:ascii="Times New Roman" w:hAnsi="Times New Roman" w:cs="Times New Roman"/>
+        </w:rPr>
+        <w:t>.</w:t>
+      </w:r>
     </w:p>
     <w:p>
       <w:pPr>
-        <w:ind w:left="360"/>
-        <w:rPr>
-          <w:rFonts w:ascii="Times New Roman" w:hAnsi="Times New Roman" w:cs="Times New Roman"/>
-          <w:color w:val="000000" w:themeColor="text1"/>
+        <w:pStyle w:val="ListParagraph"/>
+        <w:rPr>
+          <w:rFonts w:ascii="Times New Roman" w:hAnsi="Times New Roman" w:cs="Times New Roman"/>
         </w:rPr>
       </w:pPr>
     </w:p>
@@ -1259,216 +1823,112 @@
         <w:pStyle w:val="ListParagraph"/>
         <w:numPr>
           <w:ilvl w:val="0"/>
-          <w:numId w:val="1"/>
+          <w:numId w:val="2"/>
         </w:numPr>
         <w:rPr>
           <w:rFonts w:ascii="Times New Roman" w:hAnsi="Times New Roman" w:cs="Times New Roman"/>
-          <w:color w:val="3B3838" w:themeColor="background2" w:themeShade="40"/>
-        </w:rPr>
-      </w:pPr>
-      <w:hyperlink r:id="rId8" w:history="1">
-        <w:r>
-          <w:rPr>
-            <w:rStyle w:val="Hyperlink"/>
-            <w:rFonts w:ascii="Times New Roman" w:hAnsi="Times New Roman" w:cs="Times New Roman"/>
-            <w:color w:val="3B3838" w:themeColor="background2" w:themeShade="40"/>
-            <w:u w:val="none"/>
-          </w:rPr>
-          <w:t>http://www.mrrc.isr.umich.edu/publications/papers/pdf/wp285.pdf</w:t>
-        </w:r>
-      </w:hyperlink>
+        </w:rPr>
+      </w:pPr>
+      <w:r>
+        <w:rPr>
+          <w:rFonts w:ascii="Times New Roman" w:hAnsi="Times New Roman" w:cs="Times New Roman"/>
+        </w:rPr>
+        <w:t>Huang, X. (2007). Comparison of interestingness measures for web usage mining: An empirical study. International Journal of Information Technology &amp; Decision Making. 6(1), 15–41.</w:t>
+      </w:r>
+    </w:p>
+    <w:p>
+      <w:pPr>
+        <w:pStyle w:val="ListParagraph"/>
+        <w:rPr>
+          <w:rFonts w:ascii="Times New Roman" w:hAnsi="Times New Roman" w:cs="Times New Roman"/>
+        </w:rPr>
+      </w:pPr>
     </w:p>
     <w:p>
       <w:pPr>
         <w:pStyle w:val="ListParagraph"/>
         <w:numPr>
           <w:ilvl w:val="0"/>
-          <w:numId w:val="1"/>
+          <w:numId w:val="2"/>
         </w:numPr>
         <w:rPr>
           <w:rFonts w:ascii="Times New Roman" w:hAnsi="Times New Roman" w:cs="Times New Roman"/>
-          <w:color w:val="000000" w:themeColor="text1"/>
-        </w:rPr>
-      </w:pPr>
-      <w:r>
-        <w:rPr>
-          <w:rFonts w:ascii="Times New Roman" w:hAnsi="Times New Roman" w:cs="Times New Roman"/>
-          <w:color w:val="000000" w:themeColor="text1"/>
-        </w:rPr>
-        <w:t>Lahey, Joanna N. (2008). “Age, women, and hiring: an experimental study,” Journal of Human Resources,</w:t>
-      </w:r>
+        </w:rPr>
+      </w:pPr>
+      <w:r>
+        <w:rPr>
+          <w:rFonts w:ascii="Times New Roman" w:hAnsi="Times New Roman" w:cs="Times New Roman"/>
+        </w:rPr>
+        <w:t xml:space="preserve">Ali, A. &amp; </w:t>
+      </w:r>
+      <w:proofErr w:type="spellStart"/>
+      <w:r>
+        <w:rPr>
+          <w:rFonts w:ascii="Times New Roman" w:hAnsi="Times New Roman" w:cs="Times New Roman"/>
+        </w:rPr>
+        <w:t>Kokun</w:t>
+      </w:r>
+      <w:proofErr w:type="spellEnd"/>
+      <w:r>
+        <w:rPr>
+          <w:rFonts w:ascii="Times New Roman" w:hAnsi="Times New Roman" w:cs="Times New Roman"/>
+        </w:rPr>
+        <w:t>, F. (2010). The use of web log analysis in academic journals – Case study. Issues in Information</w:t>
+      </w:r>
+      <w:r>
+        <w:rPr>
+          <w:rFonts w:ascii="Times New Roman" w:hAnsi="Times New Roman" w:cs="Times New Roman"/>
+        </w:rPr>
+        <w:t xml:space="preserve"> </w:t>
+      </w:r>
+      <w:r>
+        <w:rPr>
+          <w:rFonts w:ascii="Times New Roman" w:hAnsi="Times New Roman" w:cs="Times New Roman"/>
+        </w:rPr>
+        <w:t>Systems, 12(20) 612-619.</w:t>
+      </w:r>
+    </w:p>
+    <w:p>
+      <w:pPr>
+        <w:pStyle w:val="ListParagraph"/>
+        <w:rPr>
+          <w:rFonts w:ascii="Times New Roman" w:hAnsi="Times New Roman" w:cs="Times New Roman"/>
+        </w:rPr>
+      </w:pPr>
     </w:p>
     <w:p>
       <w:pPr>
         <w:pStyle w:val="ListParagraph"/>
         <w:numPr>
           <w:ilvl w:val="0"/>
-          <w:numId w:val="1"/>
+          <w:numId w:val="2"/>
         </w:numPr>
         <w:rPr>
-          <w:rStyle w:val="Hyperlink"/>
-          <w:rFonts w:ascii="Times New Roman" w:hAnsi="Times New Roman" w:cs="Times New Roman"/>
-          <w:color w:val="000000" w:themeColor="text1"/>
-          <w:u w:val="none"/>
-        </w:rPr>
-      </w:pPr>
-      <w:r>
-        <w:rPr>
-          <w:rFonts w:ascii="Times New Roman" w:hAnsi="Times New Roman" w:cs="Times New Roman"/>
-          <w:bCs/>
-          <w:color w:val="000000" w:themeColor="text1"/>
-          <w:bdr w:val="none" w:sz="0" w:space="0" w:color="auto" w:frame="1"/>
-        </w:rPr>
-        <w:fldChar w:fldCharType="begin"/>
-      </w:r>
-      <w:r>
-        <w:rPr>
-          <w:rFonts w:ascii="Times New Roman" w:hAnsi="Times New Roman" w:cs="Times New Roman"/>
-          <w:bCs/>
-          <w:color w:val="000000" w:themeColor="text1"/>
-          <w:bdr w:val="none" w:sz="0" w:space="0" w:color="auto" w:frame="1"/>
-        </w:rPr>
-        <w:instrText xml:space="preserve"> HYPERLINK "https://economics.mit.edu/files/11650" </w:instrText>
-      </w:r>
-      <w:r>
-        <w:rPr>
-          <w:rFonts w:ascii="Times New Roman" w:hAnsi="Times New Roman" w:cs="Times New Roman"/>
-          <w:bCs/>
-          <w:color w:val="000000" w:themeColor="text1"/>
-          <w:bdr w:val="none" w:sz="0" w:space="0" w:color="auto" w:frame="1"/>
-        </w:rPr>
-        <w:fldChar w:fldCharType="separate"/>
-      </w:r>
-      <w:r>
-        <w:rPr>
-          <w:rStyle w:val="Hyperlink"/>
-          <w:rFonts w:ascii="Times New Roman" w:hAnsi="Times New Roman" w:cs="Times New Roman"/>
-          <w:color w:val="3B3838" w:themeColor="background2" w:themeShade="40"/>
-          <w:u w:val="none"/>
-          <w:bdr w:val="none" w:sz="0" w:space="0" w:color="auto" w:frame="1"/>
-        </w:rPr>
-        <w:t>Polanyi's Paradox and the Shape of Employment Growth</w:t>
-      </w:r>
-      <w:r>
-        <w:rPr>
-          <w:rStyle w:val="Hyperlink"/>
-          <w:rFonts w:ascii="Times New Roman" w:hAnsi="Times New Roman" w:cs="Times New Roman"/>
-          <w:color w:val="3B3838" w:themeColor="background2" w:themeShade="40"/>
-          <w:u w:val="none"/>
-        </w:rPr>
-        <w:br/>
-        <w:t xml:space="preserve">David H. </w:t>
-      </w:r>
-      <w:proofErr w:type="gramStart"/>
-      <w:r>
-        <w:rPr>
-          <w:rStyle w:val="Hyperlink"/>
-          <w:rFonts w:ascii="Times New Roman" w:hAnsi="Times New Roman" w:cs="Times New Roman"/>
-          <w:color w:val="3B3838" w:themeColor="background2" w:themeShade="40"/>
-          <w:u w:val="none"/>
-        </w:rPr>
-        <w:t>Autor .Federal</w:t>
-      </w:r>
-      <w:proofErr w:type="gramEnd"/>
-      <w:r>
-        <w:rPr>
-          <w:rStyle w:val="Hyperlink"/>
-          <w:rFonts w:ascii="Times New Roman" w:hAnsi="Times New Roman" w:cs="Times New Roman"/>
-          <w:color w:val="3B3838" w:themeColor="background2" w:themeShade="40"/>
-          <w:u w:val="none"/>
-        </w:rPr>
-        <w:t xml:space="preserve"> Reserve Bank of St. Louis: Economic Policy Proceedings, </w:t>
-      </w:r>
-      <w:r>
-        <w:rPr>
-          <w:rStyle w:val="Hyperlink"/>
-          <w:rFonts w:ascii="Times New Roman" w:hAnsi="Times New Roman" w:cs="Times New Roman"/>
-          <w:color w:val="3B3838" w:themeColor="background2" w:themeShade="40"/>
-          <w:u w:val="none"/>
-          <w:bdr w:val="none" w:sz="0" w:space="0" w:color="auto" w:frame="1"/>
-        </w:rPr>
-        <w:t>Reevaluating Labor Market Dynamics</w:t>
-      </w:r>
-      <w:r>
-        <w:rPr>
-          <w:rStyle w:val="Hyperlink"/>
-          <w:rFonts w:ascii="Times New Roman" w:hAnsi="Times New Roman" w:cs="Times New Roman"/>
-          <w:color w:val="3B3838" w:themeColor="background2" w:themeShade="40"/>
-          <w:u w:val="none"/>
-        </w:rPr>
-        <w:t>. 2015</w:t>
-      </w:r>
-      <w:r>
-        <w:rPr>
-          <w:rStyle w:val="Hyperlink"/>
-          <w:rFonts w:ascii="Times New Roman" w:hAnsi="Times New Roman" w:cs="Times New Roman"/>
-          <w:color w:val="000000" w:themeColor="text1"/>
-          <w:u w:val="none"/>
-        </w:rPr>
-        <w:t>.</w:t>
-      </w:r>
-    </w:p>
-    <w:p>
-      <w:r>
-        <w:rPr>
-          <w:color w:val="000000" w:themeColor="text1"/>
-          <w:bdr w:val="none" w:sz="0" w:space="0" w:color="auto" w:frame="1"/>
-        </w:rPr>
-        <w:fldChar w:fldCharType="end"/>
-      </w:r>
-      <w:r>
-        <w:t xml:space="preserve"> </w:t>
-      </w:r>
-    </w:p>
-    <w:p>
-      <w:pPr>
-        <w:pStyle w:val="ListParagraph"/>
-        <w:numPr>
-          <w:ilvl w:val="0"/>
-          <w:numId w:val="1"/>
-        </w:numPr>
-        <w:rPr>
-          <w:rFonts w:ascii="Times New Roman" w:hAnsi="Times New Roman" w:cs="Times New Roman"/>
-          <w:color w:val="0D0D0D" w:themeColor="text1" w:themeTint="F2"/>
-        </w:rPr>
-      </w:pPr>
-      <w:hyperlink r:id="rId9" w:history="1">
-        <w:r>
-          <w:rPr>
-            <w:rStyle w:val="Hyperlink"/>
-            <w:rFonts w:ascii="Times New Roman" w:hAnsi="Times New Roman" w:cs="Times New Roman"/>
-            <w:color w:val="0D0D0D" w:themeColor="text1" w:themeTint="F2"/>
-            <w:u w:val="none"/>
-          </w:rPr>
-          <w:t>https://www.stemconnector.com/wp-content/uploads/2016/12/Big-Data-1.pdf</w:t>
-        </w:r>
-      </w:hyperlink>
-    </w:p>
-    <w:p>
-      <w:pPr>
-        <w:pStyle w:val="ListParagraph"/>
-        <w:numPr>
-          <w:ilvl w:val="0"/>
-          <w:numId w:val="1"/>
-        </w:numPr>
-        <w:rPr>
-          <w:rFonts w:ascii="Times New Roman" w:hAnsi="Times New Roman" w:cs="Times New Roman"/>
-        </w:rPr>
-      </w:pPr>
-    </w:p>
-    <w:p>
-      <w:pPr>
-        <w:rPr>
-          <w:rFonts w:ascii="Times New Roman" w:hAnsi="Times New Roman" w:cs="Times New Roman"/>
-        </w:rPr>
-      </w:pPr>
-    </w:p>
-    <w:p>
-      <w:pPr>
-        <w:rPr>
-          <w:rFonts w:ascii="Times New Roman" w:hAnsi="Times New Roman" w:cs="Times New Roman"/>
-        </w:rPr>
-      </w:pPr>
+          <w:rFonts w:ascii="Times New Roman" w:hAnsi="Times New Roman" w:cs="Times New Roman"/>
+        </w:rPr>
+      </w:pPr>
+      <w:proofErr w:type="spellStart"/>
+      <w:r>
+        <w:rPr>
+          <w:rFonts w:ascii="Times New Roman" w:hAnsi="Times New Roman" w:cs="Times New Roman"/>
+        </w:rPr>
+        <w:t>Sobhi</w:t>
+      </w:r>
+      <w:proofErr w:type="spellEnd"/>
+      <w:r>
+        <w:rPr>
+          <w:rFonts w:ascii="Times New Roman" w:hAnsi="Times New Roman" w:cs="Times New Roman"/>
+        </w:rPr>
+        <w:t xml:space="preserve">, M. S., &amp; Son, B. G. (2010). Content analysis of OR job advertisements to infer required skills. Journal of Operational </w:t>
+      </w:r>
+      <w:bookmarkStart w:id="0" w:name="_GoBack"/>
+      <w:bookmarkEnd w:id="0"/>
+      <w:r>
+        <w:rPr>
+          <w:rFonts w:ascii="Times New Roman" w:hAnsi="Times New Roman" w:cs="Times New Roman"/>
+        </w:rPr>
+        <w:t>Research, 61(9), 1315-1327</w:t>
+      </w:r>
     </w:p>
     <w:sectPr>
       <w:pgSz w:w="12240" w:h="15840"/>
@@ -1483,16 +1943,16 @@
 <file path=word/numbering.xml><?xml version="1.0" encoding="utf-8"?>
 <w:numbering xmlns:wpc="http://schemas.microsoft.com/office/word/2010/wordprocessingCanvas" xmlns:cx="http://schemas.microsoft.com/office/drawing/2014/chartex" xmlns:cx1="http://schemas.microsoft.com/office/drawing/2015/9/8/chartex" xmlns:cx2="http://schemas.microsoft.com/office/drawing/2015/10/21/chartex" xmlns:cx3="http://schemas.microsoft.com/office/drawing/2016/5/9/chartex" xmlns:cx4="http://schemas.microsoft.com/office/drawing/2016/5/10/chartex" xmlns:cx5="http://schemas.microsoft.com/office/drawing/2016/5/11/chartex" xmlns:cx6="http://schemas.microsoft.com/office/drawing/2016/5/12/chartex" xmlns:cx7="http://schemas.microsoft.com/office/drawing/2016/5/13/chartex" xmlns:cx8="http://schemas.microsoft.com/office/drawing/2016/5/14/chartex" xmlns:mc="http://schemas.openxmlformats.org/markup-compatibility/2006" xmlns:aink="http://schemas.microsoft.com/office/drawing/2016/ink" xmlns:am3d="http://schemas.microsoft.com/office/drawing/2017/model3d" xmlns:o="urn:schemas-microsoft-com:office:office" xmlns:r="http://schemas.openxmlformats.org/officeDocument/2006/relationships" xmlns:m="http://schemas.openxmlformats.org/officeDocument/2006/math" xmlns:v="urn:schemas-microsoft-com:vml" xmlns:wp14="http://schemas.microsoft.com/office/word/2010/wordprocessingDrawing" xmlns:wp="http://schemas.openxmlformats.org/drawingml/2006/wordprocessingDrawing" xmlns:w10="urn:schemas-microsoft-com:office:word" xmlns:w="http://schemas.openxmlformats.org/wordprocessingml/2006/main" xmlns:w14="http://schemas.microsoft.com/office/word/2010/wordml" xmlns:w15="http://schemas.microsoft.com/office/word/2012/wordml" xmlns:w16cid="http://schemas.microsoft.com/office/word/2016/wordml/cid" xmlns:w16se="http://schemas.microsoft.com/office/word/2015/wordml/symex" xmlns:wpg="http://schemas.microsoft.com/office/word/2010/wordprocessingGroup" xmlns:wpi="http://schemas.microsoft.com/office/word/2010/wordprocessingInk" xmlns:wne="http://schemas.microsoft.com/office/word/2006/wordml" xmlns:wps="http://schemas.microsoft.com/office/word/2010/wordprocessingShape" mc:Ignorable="w14 w15 w16se w16cid wp14">
   <w:abstractNum w:abstractNumId="0" w15:restartNumberingAfterBreak="0">
-    <w:nsid w:val="6CFD6C9F"/>
+    <w:nsid w:val="1F412DCA"/>
     <w:multiLevelType w:val="hybridMultilevel"/>
-    <w:tmpl w:val="C896D684"/>
+    <w:tmpl w:val="9B1CFCF6"/>
     <w:lvl w:ilvl="0" w:tplc="04090011">
       <w:start w:val="1"/>
       <w:numFmt w:val="decimal"/>
       <w:lvlText w:val="%1)"/>
       <w:lvlJc w:val="left"/>
       <w:pPr>
-        <w:ind w:left="360" w:hanging="360"/>
+        <w:ind w:left="720" w:hanging="360"/>
       </w:pPr>
       <w:rPr>
         <w:rFonts w:hint="default"/>
@@ -1504,7 +1964,7 @@
       <w:lvlText w:val="%2."/>
       <w:lvlJc w:val="left"/>
       <w:pPr>
-        <w:ind w:left="1080" w:hanging="360"/>
+        <w:ind w:left="1440" w:hanging="360"/>
       </w:pPr>
     </w:lvl>
     <w:lvl w:ilvl="2" w:tplc="0409001B" w:tentative="1">
@@ -1513,7 +1973,7 @@
       <w:lvlText w:val="%3."/>
       <w:lvlJc w:val="right"/>
       <w:pPr>
-        <w:ind w:left="1800" w:hanging="180"/>
+        <w:ind w:left="2160" w:hanging="180"/>
       </w:pPr>
     </w:lvl>
     <w:lvl w:ilvl="3" w:tplc="0409000F" w:tentative="1">
@@ -1522,7 +1982,7 @@
       <w:lvlText w:val="%4."/>
       <w:lvlJc w:val="left"/>
       <w:pPr>
-        <w:ind w:left="2520" w:hanging="360"/>
+        <w:ind w:left="2880" w:hanging="360"/>
       </w:pPr>
     </w:lvl>
     <w:lvl w:ilvl="4" w:tplc="04090019" w:tentative="1">
@@ -1531,7 +1991,7 @@
       <w:lvlText w:val="%5."/>
       <w:lvlJc w:val="left"/>
       <w:pPr>
-        <w:ind w:left="3240" w:hanging="360"/>
+        <w:ind w:left="3600" w:hanging="360"/>
       </w:pPr>
     </w:lvl>
     <w:lvl w:ilvl="5" w:tplc="0409001B" w:tentative="1">
@@ -1540,7 +2000,7 @@
       <w:lvlText w:val="%6."/>
       <w:lvlJc w:val="right"/>
       <w:pPr>
-        <w:ind w:left="3960" w:hanging="180"/>
+        <w:ind w:left="4320" w:hanging="180"/>
       </w:pPr>
     </w:lvl>
     <w:lvl w:ilvl="6" w:tplc="0409000F" w:tentative="1">
@@ -1549,7 +2009,7 @@
       <w:lvlText w:val="%7."/>
       <w:lvlJc w:val="left"/>
       <w:pPr>
-        <w:ind w:left="4680" w:hanging="360"/>
+        <w:ind w:left="5040" w:hanging="360"/>
       </w:pPr>
     </w:lvl>
     <w:lvl w:ilvl="7" w:tplc="04090019" w:tentative="1">
@@ -1558,7 +2018,7 @@
       <w:lvlText w:val="%8."/>
       <w:lvlJc w:val="left"/>
       <w:pPr>
-        <w:ind w:left="5400" w:hanging="360"/>
+        <w:ind w:left="5760" w:hanging="360"/>
       </w:pPr>
     </w:lvl>
     <w:lvl w:ilvl="8" w:tplc="0409001B" w:tentative="1">
@@ -1567,11 +2027,103 @@
       <w:lvlText w:val="%9."/>
       <w:lvlJc w:val="right"/>
       <w:pPr>
+        <w:ind w:left="6480" w:hanging="180"/>
+      </w:pPr>
+    </w:lvl>
+  </w:abstractNum>
+  <w:abstractNum w:abstractNumId="1" w15:restartNumberingAfterBreak="0">
+    <w:nsid w:val="6CFD6C9F"/>
+    <w:multiLevelType w:val="hybridMultilevel"/>
+    <w:tmpl w:val="C896D684"/>
+    <w:lvl w:ilvl="0" w:tplc="04090011">
+      <w:start w:val="1"/>
+      <w:numFmt w:val="decimal"/>
+      <w:lvlText w:val="%1)"/>
+      <w:lvlJc w:val="left"/>
+      <w:pPr>
+        <w:ind w:left="360" w:hanging="360"/>
+      </w:pPr>
+      <w:rPr>
+        <w:rFonts w:hint="default"/>
+      </w:rPr>
+    </w:lvl>
+    <w:lvl w:ilvl="1" w:tplc="04090019" w:tentative="1">
+      <w:start w:val="1"/>
+      <w:numFmt w:val="lowerLetter"/>
+      <w:lvlText w:val="%2."/>
+      <w:lvlJc w:val="left"/>
+      <w:pPr>
+        <w:ind w:left="1080" w:hanging="360"/>
+      </w:pPr>
+    </w:lvl>
+    <w:lvl w:ilvl="2" w:tplc="0409001B" w:tentative="1">
+      <w:start w:val="1"/>
+      <w:numFmt w:val="lowerRoman"/>
+      <w:lvlText w:val="%3."/>
+      <w:lvlJc w:val="right"/>
+      <w:pPr>
+        <w:ind w:left="1800" w:hanging="180"/>
+      </w:pPr>
+    </w:lvl>
+    <w:lvl w:ilvl="3" w:tplc="0409000F" w:tentative="1">
+      <w:start w:val="1"/>
+      <w:numFmt w:val="decimal"/>
+      <w:lvlText w:val="%4."/>
+      <w:lvlJc w:val="left"/>
+      <w:pPr>
+        <w:ind w:left="2520" w:hanging="360"/>
+      </w:pPr>
+    </w:lvl>
+    <w:lvl w:ilvl="4" w:tplc="04090019" w:tentative="1">
+      <w:start w:val="1"/>
+      <w:numFmt w:val="lowerLetter"/>
+      <w:lvlText w:val="%5."/>
+      <w:lvlJc w:val="left"/>
+      <w:pPr>
+        <w:ind w:left="3240" w:hanging="360"/>
+      </w:pPr>
+    </w:lvl>
+    <w:lvl w:ilvl="5" w:tplc="0409001B" w:tentative="1">
+      <w:start w:val="1"/>
+      <w:numFmt w:val="lowerRoman"/>
+      <w:lvlText w:val="%6."/>
+      <w:lvlJc w:val="right"/>
+      <w:pPr>
+        <w:ind w:left="3960" w:hanging="180"/>
+      </w:pPr>
+    </w:lvl>
+    <w:lvl w:ilvl="6" w:tplc="0409000F" w:tentative="1">
+      <w:start w:val="1"/>
+      <w:numFmt w:val="decimal"/>
+      <w:lvlText w:val="%7."/>
+      <w:lvlJc w:val="left"/>
+      <w:pPr>
+        <w:ind w:left="4680" w:hanging="360"/>
+      </w:pPr>
+    </w:lvl>
+    <w:lvl w:ilvl="7" w:tplc="04090019" w:tentative="1">
+      <w:start w:val="1"/>
+      <w:numFmt w:val="lowerLetter"/>
+      <w:lvlText w:val="%8."/>
+      <w:lvlJc w:val="left"/>
+      <w:pPr>
+        <w:ind w:left="5400" w:hanging="360"/>
+      </w:pPr>
+    </w:lvl>
+    <w:lvl w:ilvl="8" w:tplc="0409001B" w:tentative="1">
+      <w:start w:val="1"/>
+      <w:numFmt w:val="lowerRoman"/>
+      <w:lvlText w:val="%9."/>
+      <w:lvlJc w:val="right"/>
+      <w:pPr>
         <w:ind w:left="6120" w:hanging="180"/>
       </w:pPr>
     </w:lvl>
   </w:abstractNum>
   <w:num w:numId="1">
+    <w:abstractNumId w:val="1"/>
+  </w:num>
+  <w:num w:numId="2">
     <w:abstractNumId w:val="0"/>
   </w:num>
 </w:numbering>
@@ -2327,7 +2879,7 @@
 </file>
 
 <file path=customXml/itemProps1.xml><?xml version="1.0" encoding="utf-8"?>
-<ds:datastoreItem xmlns:ds="http://schemas.openxmlformats.org/officeDocument/2006/customXml" ds:itemID="{85891AB4-CBC2-4742-88F4-40F0EDE9CABF}">
+<ds:datastoreItem xmlns:ds="http://schemas.openxmlformats.org/officeDocument/2006/customXml" ds:itemID="{ECAF61C8-934C-469A-AE3D-5809D1E1DACE}">
   <ds:schemaRefs>
     <ds:schemaRef ds:uri="http://schemas.openxmlformats.org/officeDocument/2006/bibliography"/>
   </ds:schemaRefs>

</xml_diff>

<commit_message>
updating the literature review
</commit_message>
<xml_diff>
--- a/RESEARCH PAPER/TITLE.docx
+++ b/RESEARCH PAPER/TITLE.docx
@@ -473,8 +473,6 @@
         </w:rPr>
         <w:t xml:space="preserve"> from 2011 to 2016</w:t>
       </w:r>
-      <w:bookmarkStart w:id="0" w:name="_GoBack"/>
-      <w:bookmarkEnd w:id="0"/>
       <w:r>
         <w:rPr>
           <w:rFonts w:ascii="Times New Roman" w:hAnsi="Times New Roman" w:cs="Times New Roman"/>
@@ -660,6 +658,8 @@
       <w:r>
         <w:t xml:space="preserve"> </w:t>
       </w:r>
+    </w:p>
+    <w:p>
       <w:r>
         <w:rPr>
           <w:rFonts w:ascii="Times New Roman" w:hAnsi="Times New Roman" w:cs="Times New Roman"/>
@@ -2267,13 +2267,266 @@
         </w:rPr>
         <w:t>.</w:t>
       </w:r>
-    </w:p>
-    <w:p>
-      <w:pPr>
-        <w:rPr>
-          <w:rFonts w:ascii="Times New Roman" w:hAnsi="Times New Roman" w:cs="Times New Roman"/>
-        </w:rPr>
-      </w:pPr>
+      <w:r>
+        <w:t xml:space="preserve"> </w:t>
+      </w:r>
+      <w:r>
+        <w:rPr>
+          <w:rFonts w:ascii="Times New Roman" w:hAnsi="Times New Roman" w:cs="Times New Roman"/>
+        </w:rPr>
+        <w:t xml:space="preserve">Science and engineering </w:t>
+      </w:r>
+      <w:r>
+        <w:rPr>
+          <w:rFonts w:ascii="Times New Roman" w:hAnsi="Times New Roman" w:cs="Times New Roman"/>
+        </w:rPr>
+        <w:t xml:space="preserve">employment accounts for a relatively small proportion of the total U.S. labor force but </w:t>
+      </w:r>
+      <w:r>
+        <w:rPr>
+          <w:rFonts w:ascii="Times New Roman" w:hAnsi="Times New Roman" w:cs="Times New Roman"/>
+        </w:rPr>
+        <w:t xml:space="preserve">it plays a major role in boosting the country’s </w:t>
+      </w:r>
+      <w:r>
+        <w:rPr>
+          <w:rFonts w:ascii="Times New Roman" w:hAnsi="Times New Roman" w:cs="Times New Roman"/>
+        </w:rPr>
+        <w:t>earnings, innovation, and economic growth</w:t>
+      </w:r>
+      <w:r>
+        <w:rPr>
+          <w:rFonts w:ascii="Times New Roman" w:hAnsi="Times New Roman" w:cs="Times New Roman"/>
+        </w:rPr>
+        <w:t>.</w:t>
+      </w:r>
+      <w:r>
+        <w:t xml:space="preserve"> </w:t>
+      </w:r>
+      <w:r>
+        <w:rPr>
+          <w:rFonts w:ascii="Times New Roman" w:hAnsi="Times New Roman" w:cs="Times New Roman"/>
+        </w:rPr>
+        <w:t>The</w:t>
+      </w:r>
+      <w:r>
+        <w:rPr>
+          <w:rFonts w:ascii="Times New Roman" w:hAnsi="Times New Roman" w:cs="Times New Roman"/>
+        </w:rPr>
+        <w:t xml:space="preserve"> growth of the U.S. labor force in the last four decades is linked to two main factors:</w:t>
+      </w:r>
+      <w:r>
+        <w:rPr>
+          <w:rFonts w:ascii="Times New Roman" w:hAnsi="Times New Roman" w:cs="Times New Roman"/>
+        </w:rPr>
+        <w:t>1)</w:t>
+      </w:r>
+      <w:r>
+        <w:rPr>
+          <w:rFonts w:ascii="Times New Roman" w:hAnsi="Times New Roman" w:cs="Times New Roman"/>
+        </w:rPr>
+        <w:t xml:space="preserve"> growth in population size and</w:t>
+      </w:r>
+      <w:r>
+        <w:rPr>
+          <w:rFonts w:ascii="Times New Roman" w:hAnsi="Times New Roman" w:cs="Times New Roman"/>
+        </w:rPr>
+        <w:t xml:space="preserve"> 2)</w:t>
+      </w:r>
+      <w:r>
+        <w:rPr>
+          <w:rFonts w:ascii="Times New Roman" w:hAnsi="Times New Roman" w:cs="Times New Roman"/>
+        </w:rPr>
+        <w:t xml:space="preserve"> increases in women’s labor force participation rates</w:t>
+      </w:r>
+      <w:r>
+        <w:rPr>
+          <w:rFonts w:ascii="Times New Roman" w:hAnsi="Times New Roman" w:cs="Times New Roman"/>
+        </w:rPr>
+        <w:t xml:space="preserve"> is explained by [15]. Global demographic trends and economic policies of other countries also affect the employment opportunities in U.S labor market.</w:t>
+      </w:r>
+      <w:r>
+        <w:rPr>
+          <w:rFonts w:ascii="Times New Roman" w:hAnsi="Times New Roman" w:cs="Times New Roman"/>
+        </w:rPr>
+        <w:t xml:space="preserve"> </w:t>
+      </w:r>
+      <w:r>
+        <w:rPr>
+          <w:rFonts w:ascii="Times New Roman" w:hAnsi="Times New Roman" w:cs="Times New Roman"/>
+        </w:rPr>
+        <w:t>The movement</w:t>
+      </w:r>
+      <w:r>
+        <w:rPr>
+          <w:rFonts w:ascii="Times New Roman" w:hAnsi="Times New Roman" w:cs="Times New Roman"/>
+        </w:rPr>
+        <w:t xml:space="preserve"> of </w:t>
+      </w:r>
+      <w:r>
+        <w:rPr>
+          <w:rFonts w:ascii="Times New Roman" w:hAnsi="Times New Roman" w:cs="Times New Roman"/>
+        </w:rPr>
+        <w:t>i</w:t>
+      </w:r>
+      <w:r>
+        <w:rPr>
+          <w:rFonts w:ascii="Times New Roman" w:hAnsi="Times New Roman" w:cs="Times New Roman"/>
+        </w:rPr>
+        <w:t>mmigrants</w:t>
+      </w:r>
+      <w:r>
+        <w:rPr>
+          <w:rFonts w:ascii="Times New Roman" w:hAnsi="Times New Roman" w:cs="Times New Roman"/>
+        </w:rPr>
+        <w:t xml:space="preserve"> to U.S in search of education and jobs</w:t>
+      </w:r>
+      <w:r>
+        <w:rPr>
+          <w:rFonts w:ascii="Times New Roman" w:hAnsi="Times New Roman" w:cs="Times New Roman"/>
+        </w:rPr>
+        <w:t xml:space="preserve"> </w:t>
+      </w:r>
+      <w:r>
+        <w:rPr>
+          <w:rFonts w:ascii="Times New Roman" w:hAnsi="Times New Roman" w:cs="Times New Roman"/>
+        </w:rPr>
+        <w:t xml:space="preserve">also affect the U.S job market and employment opportunities in U.S labor market. </w:t>
+      </w:r>
+      <w:r>
+        <w:rPr>
+          <w:rFonts w:ascii="Times New Roman" w:hAnsi="Times New Roman" w:cs="Times New Roman"/>
+        </w:rPr>
+        <w:t>Many Asians have migrated to the United States in order to pursue degrees and careers in science</w:t>
+      </w:r>
+      <w:r>
+        <w:rPr>
+          <w:rFonts w:ascii="Times New Roman" w:hAnsi="Times New Roman" w:cs="Times New Roman"/>
+        </w:rPr>
+        <w:t xml:space="preserve"> and technology</w:t>
+      </w:r>
+      <w:r>
+        <w:rPr>
+          <w:rFonts w:ascii="Times New Roman" w:hAnsi="Times New Roman" w:cs="Times New Roman"/>
+        </w:rPr>
+        <w:t>, and today the ma</w:t>
+      </w:r>
+      <w:r>
+        <w:rPr>
+          <w:rFonts w:ascii="Times New Roman" w:hAnsi="Times New Roman" w:cs="Times New Roman"/>
+        </w:rPr>
+        <w:t>jority of Asian Americans in science and engineering occupations are foreign-born</w:t>
+      </w:r>
+      <w:r>
+        <w:rPr>
+          <w:rFonts w:ascii="Times New Roman" w:hAnsi="Times New Roman" w:cs="Times New Roman"/>
+        </w:rPr>
+        <w:t xml:space="preserve"> </w:t>
+      </w:r>
+      <w:r>
+        <w:rPr>
+          <w:rFonts w:ascii="Times New Roman" w:hAnsi="Times New Roman" w:cs="Times New Roman"/>
+        </w:rPr>
+        <w:t>[16]</w:t>
+      </w:r>
+      <w:r>
+        <w:rPr>
+          <w:rFonts w:ascii="Times New Roman" w:hAnsi="Times New Roman" w:cs="Times New Roman"/>
+        </w:rPr>
+        <w:t>.</w:t>
+      </w:r>
+      <w:r>
+        <w:t xml:space="preserve"> </w:t>
+      </w:r>
+      <w:r>
+        <w:rPr>
+          <w:rFonts w:ascii="Times New Roman" w:hAnsi="Times New Roman" w:cs="Times New Roman"/>
+        </w:rPr>
+        <w:t>T</w:t>
+      </w:r>
+      <w:r>
+        <w:rPr>
+          <w:rFonts w:ascii="Times New Roman" w:hAnsi="Times New Roman" w:cs="Times New Roman"/>
+        </w:rPr>
+        <w:t>he U.S. lab</w:t>
+      </w:r>
+      <w:r>
+        <w:rPr>
+          <w:rFonts w:ascii="Times New Roman" w:hAnsi="Times New Roman" w:cs="Times New Roman"/>
+        </w:rPr>
+        <w:t>or force is in a better condition</w:t>
+      </w:r>
+      <w:r>
+        <w:rPr>
+          <w:rFonts w:ascii="Times New Roman" w:hAnsi="Times New Roman" w:cs="Times New Roman"/>
+        </w:rPr>
+        <w:t xml:space="preserve"> than most countries in Europe</w:t>
+      </w:r>
+      <w:r>
+        <w:rPr>
+          <w:rFonts w:ascii="Times New Roman" w:hAnsi="Times New Roman" w:cs="Times New Roman"/>
+        </w:rPr>
+        <w:t xml:space="preserve"> and East Asia, which are projected to face</w:t>
+      </w:r>
+      <w:r>
+        <w:rPr>
+          <w:rFonts w:ascii="Times New Roman" w:hAnsi="Times New Roman" w:cs="Times New Roman"/>
+        </w:rPr>
+        <w:t xml:space="preserve"> shrinking workforces in coming decades</w:t>
+      </w:r>
+      <w:r>
+        <w:rPr>
+          <w:rFonts w:ascii="Times New Roman" w:hAnsi="Times New Roman" w:cs="Times New Roman"/>
+        </w:rPr>
+        <w:t xml:space="preserve"> [17].</w:t>
+      </w:r>
+      <w:r>
+        <w:t xml:space="preserve"> </w:t>
+      </w:r>
+      <w:r>
+        <w:t xml:space="preserve">[18] </w:t>
+      </w:r>
+      <w:r>
+        <w:rPr>
+          <w:rFonts w:ascii="Times New Roman" w:hAnsi="Times New Roman" w:cs="Times New Roman"/>
+        </w:rPr>
+        <w:t>projects</w:t>
+      </w:r>
+      <w:r>
+        <w:t xml:space="preserve"> that </w:t>
+      </w:r>
+      <w:r>
+        <w:rPr>
+          <w:rFonts w:ascii="Times New Roman" w:hAnsi="Times New Roman" w:cs="Times New Roman"/>
+        </w:rPr>
+        <w:t>Japa</w:t>
+      </w:r>
+      <w:r>
+        <w:rPr>
+          <w:rFonts w:ascii="Times New Roman" w:hAnsi="Times New Roman" w:cs="Times New Roman"/>
+        </w:rPr>
+        <w:t>n is expected</w:t>
+      </w:r>
+      <w:r>
+        <w:rPr>
+          <w:rFonts w:ascii="Times New Roman" w:hAnsi="Times New Roman" w:cs="Times New Roman"/>
+        </w:rPr>
+        <w:t xml:space="preserve"> to see a 12 percent drop in its lab</w:t>
+      </w:r>
+      <w:r>
+        <w:rPr>
+          <w:rFonts w:ascii="Times New Roman" w:hAnsi="Times New Roman" w:cs="Times New Roman"/>
+        </w:rPr>
+        <w:t>or force between 2000 to</w:t>
+      </w:r>
+      <w:bookmarkStart w:id="0" w:name="_GoBack"/>
+      <w:bookmarkEnd w:id="0"/>
+      <w:r>
+        <w:rPr>
+          <w:rFonts w:ascii="Times New Roman" w:hAnsi="Times New Roman" w:cs="Times New Roman"/>
+        </w:rPr>
+        <w:t xml:space="preserve"> 2020.</w:t>
+      </w:r>
     </w:p>
     <w:p>
       <w:pPr>
@@ -2520,6 +2773,13 @@
         </w:rPr>
         <w:t xml:space="preserve">.    </w:t>
       </w:r>
+    </w:p>
+    <w:p>
+      <w:pPr>
+        <w:rPr>
+          <w:rFonts w:ascii="Times New Roman" w:hAnsi="Times New Roman" w:cs="Times New Roman"/>
+        </w:rPr>
+      </w:pPr>
     </w:p>
     <w:p>
       <w:pPr>
@@ -2963,6 +3223,7 @@
       <w:pPr>
         <w:rPr>
           <w:rFonts w:ascii="Times New Roman" w:hAnsi="Times New Roman" w:cs="Times New Roman"/>
+          <w:color w:val="000000" w:themeColor="text1"/>
         </w:rPr>
       </w:pPr>
     </w:p>
@@ -2975,14 +3236,162 @@
         </w:numPr>
         <w:rPr>
           <w:rFonts w:ascii="Times New Roman" w:hAnsi="Times New Roman" w:cs="Times New Roman"/>
-        </w:rPr>
-      </w:pPr>
-      <w:r>
-        <w:rPr>
-          <w:rFonts w:ascii="Times New Roman" w:hAnsi="Times New Roman" w:cs="Times New Roman"/>
-        </w:rPr>
-        <w:t>https://www.bls.gov/careeroutlook/2014/spring/art01.pdf</w:t>
-      </w:r>
+          <w:color w:val="000000" w:themeColor="text1"/>
+        </w:rPr>
+      </w:pPr>
+      <w:hyperlink r:id="rId6" w:history="1">
+        <w:r>
+          <w:rPr>
+            <w:rStyle w:val="Hyperlink"/>
+            <w:rFonts w:ascii="Times New Roman" w:hAnsi="Times New Roman" w:cs="Times New Roman"/>
+            <w:color w:val="000000" w:themeColor="text1"/>
+            <w:u w:val="none"/>
+          </w:rPr>
+          <w:t>https://www.bls.gov/careeroutlook/2014/spring/art01.pdf</w:t>
+        </w:r>
+      </w:hyperlink>
+    </w:p>
+    <w:p>
+      <w:pPr>
+        <w:pStyle w:val="ListParagraph"/>
+        <w:rPr>
+          <w:rFonts w:ascii="Times New Roman" w:hAnsi="Times New Roman" w:cs="Times New Roman"/>
+        </w:rPr>
+      </w:pPr>
+    </w:p>
+    <w:p>
+      <w:pPr>
+        <w:pStyle w:val="ListParagraph"/>
+        <w:numPr>
+          <w:ilvl w:val="0"/>
+          <w:numId w:val="2"/>
+        </w:numPr>
+        <w:rPr>
+          <w:rFonts w:ascii="Times New Roman" w:hAnsi="Times New Roman" w:cs="Times New Roman"/>
+        </w:rPr>
+      </w:pPr>
+      <w:r>
+        <w:rPr>
+          <w:rFonts w:ascii="Times New Roman" w:hAnsi="Times New Roman" w:cs="Times New Roman"/>
+        </w:rPr>
+        <w:t>No. 2 U.S. Labor Force Trends by Marlene A. Lee and Mark Mather</w:t>
+      </w:r>
+      <w:r>
+        <w:rPr>
+          <w:rFonts w:ascii="Times New Roman" w:hAnsi="Times New Roman" w:cs="Times New Roman"/>
+        </w:rPr>
+        <w:t xml:space="preserve">,Vol. 63(2008),No .2, </w:t>
+      </w:r>
+      <w:r>
+        <w:rPr>
+          <w:rFonts w:ascii="Times New Roman" w:hAnsi="Times New Roman" w:cs="Times New Roman"/>
+        </w:rPr>
+        <w:t>U.S. Labor Force Trends</w:t>
+      </w:r>
+    </w:p>
+    <w:p>
+      <w:pPr>
+        <w:pStyle w:val="ListParagraph"/>
+        <w:rPr>
+          <w:rFonts w:ascii="Times New Roman" w:hAnsi="Times New Roman" w:cs="Times New Roman"/>
+        </w:rPr>
+      </w:pPr>
+    </w:p>
+    <w:p>
+      <w:pPr>
+        <w:pStyle w:val="ListParagraph"/>
+        <w:numPr>
+          <w:ilvl w:val="0"/>
+          <w:numId w:val="2"/>
+        </w:numPr>
+        <w:rPr>
+          <w:rFonts w:ascii="Times New Roman" w:hAnsi="Times New Roman" w:cs="Times New Roman"/>
+        </w:rPr>
+      </w:pPr>
+      <w:r>
+        <w:rPr>
+          <w:rFonts w:ascii="Times New Roman" w:hAnsi="Times New Roman" w:cs="Times New Roman"/>
+        </w:rPr>
+        <w:t>National Science Board, Science and Engineering Indicators 2006 (Arlington, VA: National Science Board, 2006), accessed online at www.nsf.gov, on July 19, 2006.</w:t>
+      </w:r>
+    </w:p>
+    <w:p>
+      <w:pPr>
+        <w:pStyle w:val="ListParagraph"/>
+        <w:rPr>
+          <w:rFonts w:ascii="Times New Roman" w:hAnsi="Times New Roman" w:cs="Times New Roman"/>
+        </w:rPr>
+      </w:pPr>
+    </w:p>
+    <w:p>
+      <w:pPr>
+        <w:pStyle w:val="ListParagraph"/>
+        <w:numPr>
+          <w:ilvl w:val="0"/>
+          <w:numId w:val="2"/>
+        </w:numPr>
+        <w:rPr>
+          <w:rFonts w:ascii="Times New Roman" w:hAnsi="Times New Roman" w:cs="Times New Roman"/>
+        </w:rPr>
+      </w:pPr>
+      <w:r>
+        <w:rPr>
+          <w:rFonts w:ascii="Times New Roman" w:hAnsi="Times New Roman" w:cs="Times New Roman"/>
+        </w:rPr>
+        <w:t>Adele Hayutin, “Why Population Aging Matters: A Global Perspective,” briefing to the Senate Special Committee on Aging, May 21, 2007, accessed online at http://longevity.stanford.edu, on May 21, 2008.</w:t>
+      </w:r>
+    </w:p>
+    <w:p>
+      <w:pPr>
+        <w:pStyle w:val="ListParagraph"/>
+        <w:rPr>
+          <w:rFonts w:ascii="Times New Roman" w:hAnsi="Times New Roman" w:cs="Times New Roman"/>
+        </w:rPr>
+      </w:pPr>
+    </w:p>
+    <w:p>
+      <w:pPr>
+        <w:pStyle w:val="ListParagraph"/>
+        <w:numPr>
+          <w:ilvl w:val="0"/>
+          <w:numId w:val="2"/>
+        </w:numPr>
+        <w:rPr>
+          <w:rFonts w:ascii="Times New Roman" w:hAnsi="Times New Roman" w:cs="Times New Roman"/>
+        </w:rPr>
+      </w:pPr>
+      <w:r>
+        <w:rPr>
+          <w:rFonts w:ascii="Times New Roman" w:hAnsi="Times New Roman" w:cs="Times New Roman"/>
+        </w:rPr>
+        <w:t>International Labour Office, “Economically Active Population Estimates and Projections 1980-2020,” accessed online at http://laborsta.ilo.org, on May 21, 2008</w:t>
+      </w:r>
+      <w:r>
+        <w:rPr>
+          <w:rFonts w:ascii="Times New Roman" w:hAnsi="Times New Roman" w:cs="Times New Roman"/>
+        </w:rPr>
+        <w:t>.</w:t>
+      </w:r>
+    </w:p>
+    <w:p>
+      <w:pPr>
+        <w:pStyle w:val="ListParagraph"/>
+        <w:rPr>
+          <w:rFonts w:ascii="Times New Roman" w:hAnsi="Times New Roman" w:cs="Times New Roman"/>
+        </w:rPr>
+      </w:pPr>
+    </w:p>
+    <w:p>
+      <w:pPr>
+        <w:pStyle w:val="ListParagraph"/>
+        <w:numPr>
+          <w:ilvl w:val="0"/>
+          <w:numId w:val="2"/>
+        </w:numPr>
+        <w:rPr>
+          <w:rFonts w:ascii="Times New Roman" w:hAnsi="Times New Roman" w:cs="Times New Roman"/>
+        </w:rPr>
+      </w:pPr>
     </w:p>
     <w:sectPr>
       <w:pgSz w:w="12240" w:h="15840"/>
@@ -3943,7 +4352,7 @@
 </file>
 
 <file path=customXml/itemProps1.xml><?xml version="1.0" encoding="utf-8"?>
-<ds:datastoreItem xmlns:ds="http://schemas.openxmlformats.org/officeDocument/2006/customXml" ds:itemID="{8454EB74-4484-465F-AE11-5055AD77E8D2}">
+<ds:datastoreItem xmlns:ds="http://schemas.openxmlformats.org/officeDocument/2006/customXml" ds:itemID="{E0A7DC55-7605-4F46-8F53-4BB6F56F4906}">
   <ds:schemaRefs>
     <ds:schemaRef ds:uri="http://schemas.openxmlformats.org/officeDocument/2006/bibliography"/>
   </ds:schemaRefs>

</xml_diff>

<commit_message>
done with literature review
</commit_message>
<xml_diff>
--- a/RESEARCH PAPER/TITLE.docx
+++ b/RESEARCH PAPER/TITLE.docx
@@ -283,7 +283,19 @@
         <w:rPr>
           <w:rFonts w:ascii="Times New Roman" w:hAnsi="Times New Roman" w:cs="Times New Roman"/>
         </w:rPr>
-        <w:t xml:space="preserve">techniques such as </w:t>
+        <w:t>techniques</w:t>
+      </w:r>
+      <w:r>
+        <w:rPr>
+          <w:rFonts w:ascii="Times New Roman" w:hAnsi="Times New Roman" w:cs="Times New Roman"/>
+        </w:rPr>
+        <w:t xml:space="preserve"> </w:t>
+      </w:r>
+      <w:r>
+        <w:rPr>
+          <w:rFonts w:ascii="Times New Roman" w:hAnsi="Times New Roman" w:cs="Times New Roman"/>
+        </w:rPr>
+        <w:t xml:space="preserve">such as </w:t>
       </w:r>
       <w:r>
         <w:rPr>
@@ -315,19 +327,29 @@
         </w:rPr>
         <w:t xml:space="preserve"> </w:t>
       </w:r>
-      <w:proofErr w:type="spellStart"/>
       <w:r>
         <w:rPr>
           <w:rFonts w:ascii="Times New Roman" w:hAnsi="Times New Roman" w:cs="Times New Roman"/>
         </w:rPr>
         <w:t>etc</w:t>
       </w:r>
-      <w:proofErr w:type="spellEnd"/>
-      <w:r>
-        <w:rPr>
-          <w:rFonts w:ascii="Times New Roman" w:hAnsi="Times New Roman" w:cs="Times New Roman"/>
-        </w:rPr>
-        <w:t xml:space="preserve"> along with data visualization to understand and analyze the </w:t>
+      <w:r>
+        <w:rPr>
+          <w:rFonts w:ascii="Times New Roman" w:hAnsi="Times New Roman" w:cs="Times New Roman"/>
+        </w:rPr>
+        <w:t xml:space="preserve"> along with data visualization</w:t>
+      </w:r>
+      <w:r>
+        <w:rPr>
+          <w:rFonts w:ascii="Times New Roman" w:hAnsi="Times New Roman" w:cs="Times New Roman"/>
+        </w:rPr>
+        <w:t xml:space="preserve"> using R tool</w:t>
+      </w:r>
+      <w:r>
+        <w:rPr>
+          <w:rFonts w:ascii="Times New Roman" w:hAnsi="Times New Roman" w:cs="Times New Roman"/>
+        </w:rPr>
+        <w:t xml:space="preserve"> to understand and analyze the </w:t>
       </w:r>
       <w:r>
         <w:rPr>
@@ -377,6 +399,7 @@
         </w:rPr>
         <w:t xml:space="preserve">he </w:t>
       </w:r>
+      <w:bookmarkStart w:id="0" w:name="_Hlk493983214"/>
       <w:r>
         <w:rPr>
           <w:rFonts w:ascii="Times New Roman" w:hAnsi="Times New Roman" w:cs="Times New Roman"/>
@@ -389,6 +412,7 @@
         </w:rPr>
         <w:t xml:space="preserve">Office of Foreign Labor Certification </w:t>
       </w:r>
+      <w:bookmarkEnd w:id="0"/>
       <w:r>
         <w:rPr>
           <w:rFonts w:ascii="Times New Roman" w:hAnsi="Times New Roman" w:cs="Times New Roman"/>
@@ -613,7 +637,6 @@
         </w:rPr>
         <w:t xml:space="preserve">by the sponsoring employer and file it at the </w:t>
       </w:r>
-      <w:proofErr w:type="gramStart"/>
       <w:r>
         <w:rPr>
           <w:rFonts w:ascii="Times New Roman" w:hAnsi="Times New Roman" w:cs="Times New Roman"/>
@@ -626,7 +649,6 @@
         </w:rPr>
         <w:t>(</w:t>
       </w:r>
-      <w:proofErr w:type="gramEnd"/>
       <w:r>
         <w:rPr>
           <w:rStyle w:val="Emphasis"/>
@@ -698,16 +720,8 @@
         <w:rPr>
           <w:rFonts w:ascii="Times New Roman" w:hAnsi="Times New Roman" w:cs="Times New Roman"/>
         </w:rPr>
-        <w:t xml:space="preserve"> web logs, social media </w:t>
-      </w:r>
-      <w:proofErr w:type="spellStart"/>
-      <w:r>
-        <w:rPr>
-          <w:rFonts w:ascii="Times New Roman" w:hAnsi="Times New Roman" w:cs="Times New Roman"/>
-        </w:rPr>
-        <w:t>etc</w:t>
-      </w:r>
-      <w:proofErr w:type="spellEnd"/>
+        <w:t xml:space="preserve"> web logs, social media etc</w:t>
+      </w:r>
       <w:r>
         <w:rPr>
           <w:rFonts w:ascii="Times New Roman" w:hAnsi="Times New Roman" w:cs="Times New Roman"/>
@@ -754,29 +768,63 @@
         <w:rPr>
           <w:rFonts w:ascii="Times New Roman" w:hAnsi="Times New Roman" w:cs="Times New Roman"/>
         </w:rPr>
-        <w:t xml:space="preserve">. This talent shortage is pervasive across sectors, not just in companies who are easily identified as technology </w:t>
-      </w:r>
-      <w:proofErr w:type="gramStart"/>
-      <w:r>
-        <w:rPr>
-          <w:rFonts w:ascii="Times New Roman" w:hAnsi="Times New Roman" w:cs="Times New Roman"/>
-        </w:rPr>
-        <w:t>companies</w:t>
+        <w:t>. This talent shortage is pervasive across sectors, not just in companies who are easily identified as technology companies</w:t>
       </w:r>
       <w:r>
         <w:rPr>
           <w:rFonts w:ascii="Times New Roman" w:hAnsi="Times New Roman" w:cs="Times New Roman"/>
           <w:highlight w:val="green"/>
         </w:rPr>
-        <w:t>[</w:t>
-      </w:r>
-      <w:proofErr w:type="gramEnd"/>
+        <w:t>[7]</w:t>
+      </w:r>
+      <w:r>
+        <w:rPr>
+          <w:rFonts w:ascii="Times New Roman" w:hAnsi="Times New Roman" w:cs="Times New Roman"/>
+        </w:rPr>
+        <w:t>.</w:t>
+      </w:r>
+      <w:r>
+        <w:rPr>
+          <w:rFonts w:ascii="Times New Roman" w:hAnsi="Times New Roman" w:cs="Times New Roman"/>
+        </w:rPr>
+        <w:t xml:space="preserve"> </w:t>
+      </w:r>
+      <w:r>
+        <w:rPr>
+          <w:rFonts w:ascii="Times New Roman" w:hAnsi="Times New Roman" w:cs="Times New Roman"/>
+        </w:rPr>
+        <w:t>The requirement and need of data-fluent talent</w:t>
+      </w:r>
+      <w:r>
+        <w:rPr>
+          <w:rFonts w:ascii="Times New Roman" w:hAnsi="Times New Roman" w:cs="Times New Roman"/>
+        </w:rPr>
+        <w:t xml:space="preserve"> has become one of the definitive jobs is</w:t>
+      </w:r>
+      <w:r>
+        <w:rPr>
+          <w:rFonts w:ascii="Times New Roman" w:hAnsi="Times New Roman" w:cs="Times New Roman"/>
+        </w:rPr>
+        <w:t>sues</w:t>
+      </w:r>
+      <w:r>
+        <w:rPr>
+          <w:rFonts w:ascii="Times New Roman" w:hAnsi="Times New Roman" w:cs="Times New Roman"/>
+        </w:rPr>
+        <w:t xml:space="preserve"> globally, and touches all levels across all industries</w:t>
+      </w:r>
+      <w:r>
+        <w:rPr>
+          <w:rFonts w:ascii="Times New Roman" w:hAnsi="Times New Roman" w:cs="Times New Roman"/>
+        </w:rPr>
+        <w:t xml:space="preserve"> </w:t>
+      </w:r>
       <w:r>
         <w:rPr>
           <w:rFonts w:ascii="Times New Roman" w:hAnsi="Times New Roman" w:cs="Times New Roman"/>
           <w:highlight w:val="green"/>
         </w:rPr>
-        <w:t>7]</w:t>
+        <w:t>[6]</w:t>
       </w:r>
       <w:r>
         <w:rPr>
@@ -788,44 +836,77 @@
         <w:rPr>
           <w:rFonts w:ascii="Times New Roman" w:hAnsi="Times New Roman" w:cs="Times New Roman"/>
         </w:rPr>
-        <w:t xml:space="preserve"> </w:t>
-      </w:r>
-      <w:r>
-        <w:rPr>
-          <w:rFonts w:ascii="Times New Roman" w:hAnsi="Times New Roman" w:cs="Times New Roman"/>
-        </w:rPr>
-        <w:t>The requirement and need of data-fluent talent</w:t>
-      </w:r>
-      <w:r>
-        <w:rPr>
-          <w:rFonts w:ascii="Times New Roman" w:hAnsi="Times New Roman" w:cs="Times New Roman"/>
-        </w:rPr>
-        <w:t xml:space="preserve"> has become one of the definitive jobs is</w:t>
-      </w:r>
-      <w:r>
-        <w:rPr>
-          <w:rFonts w:ascii="Times New Roman" w:hAnsi="Times New Roman" w:cs="Times New Roman"/>
-        </w:rPr>
-        <w:t>sues</w:t>
-      </w:r>
-      <w:r>
-        <w:rPr>
-          <w:rFonts w:ascii="Times New Roman" w:hAnsi="Times New Roman" w:cs="Times New Roman"/>
-        </w:rPr>
-        <w:t xml:space="preserve"> globally, and touches all levels across all industries</w:t>
-      </w:r>
-      <w:r>
-        <w:rPr>
-          <w:rFonts w:ascii="Times New Roman" w:hAnsi="Times New Roman" w:cs="Times New Roman"/>
-        </w:rPr>
-        <w:t xml:space="preserve"> </w:t>
-      </w:r>
-      <w:r>
-        <w:rPr>
-          <w:rFonts w:ascii="Times New Roman" w:hAnsi="Times New Roman" w:cs="Times New Roman"/>
-          <w:highlight w:val="green"/>
-        </w:rPr>
-        <w:t>[6]</w:t>
+        <w:t xml:space="preserve"> This is the reason data science related job positions have seen such a huge increase in the past few years and this is what this paper tries to find out and answer.</w:t>
+      </w:r>
+    </w:p>
+    <w:p>
+      <w:pPr>
+        <w:rPr>
+          <w:rFonts w:ascii="Times New Roman" w:hAnsi="Times New Roman" w:cs="Times New Roman"/>
+        </w:rPr>
+      </w:pPr>
+    </w:p>
+    <w:p>
+      <w:pPr>
+        <w:rPr>
+          <w:rFonts w:ascii="Times New Roman" w:hAnsi="Times New Roman" w:cs="Times New Roman"/>
+        </w:rPr>
+      </w:pPr>
+      <w:r>
+        <w:rPr>
+          <w:rFonts w:ascii="Times New Roman" w:hAnsi="Times New Roman" w:cs="Times New Roman"/>
+        </w:rPr>
+        <w:t>LITERATURE REVIEW:</w:t>
+      </w:r>
+      <w:r>
+        <w:rPr>
+          <w:rFonts w:ascii="Times New Roman" w:hAnsi="Times New Roman" w:cs="Times New Roman"/>
+        </w:rPr>
+        <w:t xml:space="preserve"> </w:t>
+      </w:r>
+    </w:p>
+    <w:p>
+      <w:pPr>
+        <w:rPr>
+          <w:rFonts w:ascii="Times New Roman" w:hAnsi="Times New Roman" w:cs="Times New Roman"/>
+        </w:rPr>
+      </w:pPr>
+      <w:r>
+        <w:rPr>
+          <w:rFonts w:ascii="Times New Roman" w:hAnsi="Times New Roman" w:cs="Times New Roman"/>
+        </w:rPr>
+        <w:lastRenderedPageBreak/>
+        <w:t xml:space="preserve">The discussed </w:t>
+      </w:r>
+      <w:r>
+        <w:rPr>
+          <w:rFonts w:ascii="Times New Roman" w:hAnsi="Times New Roman" w:cs="Times New Roman"/>
+        </w:rPr>
+        <w:t xml:space="preserve">and surveyed </w:t>
+      </w:r>
+      <w:r>
+        <w:rPr>
+          <w:rFonts w:ascii="Times New Roman" w:hAnsi="Times New Roman" w:cs="Times New Roman"/>
+        </w:rPr>
+        <w:t xml:space="preserve">papers are examples of research largely inspired </w:t>
+      </w:r>
+      <w:r>
+        <w:rPr>
+          <w:rFonts w:ascii="Times New Roman" w:hAnsi="Times New Roman" w:cs="Times New Roman"/>
+        </w:rPr>
+        <w:t xml:space="preserve">and affected </w:t>
+      </w:r>
+      <w:r>
+        <w:rPr>
+          <w:rFonts w:ascii="Times New Roman" w:hAnsi="Times New Roman" w:cs="Times New Roman"/>
+        </w:rPr>
+        <w:t>by the advances in information technology that continue to affec</w:t>
+      </w:r>
+      <w:r>
+        <w:rPr>
+          <w:rFonts w:ascii="Times New Roman" w:hAnsi="Times New Roman" w:cs="Times New Roman"/>
+        </w:rPr>
+        <w:t>t labor markets around the globe</w:t>
       </w:r>
       <w:r>
         <w:rPr>
@@ -837,52 +918,12 @@
         <w:rPr>
           <w:rFonts w:ascii="Times New Roman" w:hAnsi="Times New Roman" w:cs="Times New Roman"/>
         </w:rPr>
-        <w:t xml:space="preserve"> This is the reason data science related job positions have seen such a huge increase in the past few years and this is what this paper tries to find out and answer.</w:t>
-      </w:r>
-    </w:p>
-    <w:p>
-      <w:pPr>
-        <w:rPr>
-          <w:rFonts w:ascii="Times New Roman" w:hAnsi="Times New Roman" w:cs="Times New Roman"/>
-        </w:rPr>
-      </w:pPr>
-    </w:p>
-    <w:p>
-      <w:pPr>
-        <w:rPr>
-          <w:rFonts w:ascii="Times New Roman" w:hAnsi="Times New Roman" w:cs="Times New Roman"/>
-        </w:rPr>
-      </w:pPr>
-      <w:r>
-        <w:rPr>
-          <w:rFonts w:ascii="Times New Roman" w:hAnsi="Times New Roman" w:cs="Times New Roman"/>
-        </w:rPr>
-        <w:t>LITERATURE REVIEW:</w:t>
-      </w:r>
-      <w:r>
-        <w:rPr>
-          <w:rFonts w:ascii="Times New Roman" w:hAnsi="Times New Roman" w:cs="Times New Roman"/>
-        </w:rPr>
-        <w:t xml:space="preserve"> (5-6 paras-each </w:t>
-      </w:r>
-      <w:r>
-        <w:rPr>
-          <w:rFonts w:ascii="Times New Roman" w:hAnsi="Times New Roman" w:cs="Times New Roman"/>
-        </w:rPr>
-        <w:t>250-300 words)</w:t>
-      </w:r>
-    </w:p>
-    <w:p>
-      <w:pPr>
-        <w:rPr>
-          <w:rFonts w:ascii="Times New Roman" w:hAnsi="Times New Roman" w:cs="Times New Roman"/>
-        </w:rPr>
-      </w:pPr>
-      <w:r>
-        <w:rPr>
-          <w:rFonts w:ascii="Times New Roman" w:hAnsi="Times New Roman" w:cs="Times New Roman"/>
-        </w:rPr>
-        <w:lastRenderedPageBreak/>
+        <w:t xml:space="preserve"> </w:t>
+      </w:r>
+      <w:r>
+        <w:rPr>
+          <w:rFonts w:ascii="Times New Roman" w:hAnsi="Times New Roman" w:cs="Times New Roman"/>
+        </w:rPr>
         <w:t xml:space="preserve">A study of job trends </w:t>
       </w:r>
       <w:r>
@@ -1219,35 +1260,7 @@
         <w:rPr>
           <w:rFonts w:ascii="Times New Roman" w:hAnsi="Times New Roman" w:cs="Times New Roman"/>
         </w:rPr>
-        <w:t xml:space="preserve"> in storing, organizing and analyzing such massive datasets which come in different varieties and has high volume, which is being generated at high </w:t>
-      </w:r>
-      <w:proofErr w:type="gramStart"/>
-      <w:r>
-        <w:rPr>
-          <w:rFonts w:ascii="Times New Roman" w:hAnsi="Times New Roman" w:cs="Times New Roman"/>
-        </w:rPr>
-        <w:t>velocity(</w:t>
-      </w:r>
-      <w:proofErr w:type="gramEnd"/>
-      <w:r>
-        <w:rPr>
-          <w:rFonts w:ascii="Times New Roman" w:hAnsi="Times New Roman" w:cs="Times New Roman"/>
-        </w:rPr>
-        <w:t xml:space="preserve">streaming data) </w:t>
-      </w:r>
-      <w:proofErr w:type="spellStart"/>
-      <w:r>
-        <w:rPr>
-          <w:rFonts w:ascii="Times New Roman" w:hAnsi="Times New Roman" w:cs="Times New Roman"/>
-        </w:rPr>
-        <w:t>i.e</w:t>
-      </w:r>
-      <w:proofErr w:type="spellEnd"/>
-      <w:r>
-        <w:rPr>
-          <w:rFonts w:ascii="Times New Roman" w:hAnsi="Times New Roman" w:cs="Times New Roman"/>
-        </w:rPr>
-        <w:t xml:space="preserve"> these are called the 3V’s of big data</w:t>
+        <w:t xml:space="preserve"> in storing, organizing and analyzing such massive datasets which come in different varieties and has high volume, which is being generated at high velocity(streaming data) i.e these are called the 3V’s of big data</w:t>
       </w:r>
       <w:r>
         <w:rPr>
@@ -1301,21 +1314,7 @@
         <w:rPr>
           <w:rFonts w:ascii="Times New Roman" w:hAnsi="Times New Roman" w:cs="Times New Roman"/>
         </w:rPr>
-        <w:t xml:space="preserve">and schools to </w:t>
-      </w:r>
-      <w:proofErr w:type="spellStart"/>
-      <w:r>
-        <w:rPr>
-          <w:rFonts w:ascii="Times New Roman" w:hAnsi="Times New Roman" w:cs="Times New Roman"/>
-        </w:rPr>
-        <w:t>mould</w:t>
-      </w:r>
-      <w:proofErr w:type="spellEnd"/>
-      <w:r>
-        <w:rPr>
-          <w:rFonts w:ascii="Times New Roman" w:hAnsi="Times New Roman" w:cs="Times New Roman"/>
-        </w:rPr>
-        <w:t xml:space="preserve"> and modify</w:t>
+        <w:t>and schools to mould and modify</w:t>
       </w:r>
       <w:r>
         <w:rPr>
@@ -1447,21 +1446,7 @@
         <w:rPr>
           <w:rFonts w:ascii="Times New Roman" w:hAnsi="Times New Roman" w:cs="Times New Roman"/>
         </w:rPr>
-        <w:t xml:space="preserve">. Due to the scarcity of talent in data science related job positions, has </w:t>
-      </w:r>
-      <w:proofErr w:type="spellStart"/>
-      <w:r>
-        <w:rPr>
-          <w:rFonts w:ascii="Times New Roman" w:hAnsi="Times New Roman" w:cs="Times New Roman"/>
-        </w:rPr>
-        <w:t>lead</w:t>
-      </w:r>
-      <w:proofErr w:type="spellEnd"/>
-      <w:r>
-        <w:rPr>
-          <w:rFonts w:ascii="Times New Roman" w:hAnsi="Times New Roman" w:cs="Times New Roman"/>
-        </w:rPr>
-        <w:t xml:space="preserve"> to increase in demand for such individuals and they directly tend to get paid higher than others.</w:t>
+        <w:t>. Due to the scarcity of talent in data science related job positions, has lead to increase in demand for such individuals and they directly tend to get paid higher than others.</w:t>
       </w:r>
     </w:p>
     <w:p>
@@ -1665,13 +1650,6 @@
         </w:rPr>
         <w:t xml:space="preserve"> </w:t>
       </w:r>
-    </w:p>
-    <w:p>
-      <w:pPr>
-        <w:rPr>
-          <w:rFonts w:ascii="Times New Roman" w:hAnsi="Times New Roman" w:cs="Times New Roman"/>
-        </w:rPr>
-      </w:pPr>
       <w:r>
         <w:rPr>
           <w:rFonts w:ascii="Times New Roman" w:hAnsi="Times New Roman" w:cs="Times New Roman"/>
@@ -2108,7 +2086,20 @@
         <w:rPr>
           <w:rFonts w:ascii="Times New Roman" w:hAnsi="Times New Roman" w:cs="Times New Roman"/>
         </w:rPr>
-        <w:t xml:space="preserve"> More recentl</w:t>
+        <w:t xml:space="preserve"> </w:t>
+      </w:r>
+    </w:p>
+    <w:p>
+      <w:pPr>
+        <w:rPr>
+          <w:rFonts w:ascii="Times New Roman" w:hAnsi="Times New Roman" w:cs="Times New Roman"/>
+        </w:rPr>
+      </w:pPr>
+      <w:r>
+        <w:rPr>
+          <w:rFonts w:ascii="Times New Roman" w:hAnsi="Times New Roman" w:cs="Times New Roman"/>
+        </w:rPr>
+        <w:t>More recentl</w:t>
       </w:r>
       <w:r>
         <w:rPr>
@@ -2224,13 +2215,12 @@
         </w:rPr>
         <w:t xml:space="preserve"> work location; and (b) the job requires face-to-face personal communication.</w:t>
       </w:r>
-    </w:p>
-    <w:p>
-      <w:pPr>
-        <w:rPr>
-          <w:rFonts w:ascii="Times New Roman" w:hAnsi="Times New Roman" w:cs="Times New Roman"/>
-        </w:rPr>
-      </w:pPr>
+      <w:r>
+        <w:rPr>
+          <w:rFonts w:ascii="Times New Roman" w:hAnsi="Times New Roman" w:cs="Times New Roman"/>
+        </w:rPr>
+        <w:t xml:space="preserve"> </w:t>
+      </w:r>
       <w:r>
         <w:rPr>
           <w:rFonts w:ascii="Times New Roman" w:hAnsi="Times New Roman" w:cs="Times New Roman"/>
@@ -2253,27 +2243,13 @@
         <w:rPr>
           <w:rFonts w:ascii="Times New Roman" w:hAnsi="Times New Roman" w:cs="Times New Roman"/>
         </w:rPr>
-        <w:t xml:space="preserve">overview of </w:t>
-      </w:r>
-      <w:proofErr w:type="gramStart"/>
-      <w:r>
-        <w:rPr>
-          <w:rFonts w:ascii="Times New Roman" w:hAnsi="Times New Roman" w:cs="Times New Roman"/>
-        </w:rPr>
-        <w:t>STEM</w:t>
-      </w:r>
-      <w:r>
-        <w:rPr>
-          <w:rFonts w:ascii="Times New Roman" w:hAnsi="Times New Roman" w:cs="Times New Roman"/>
-        </w:rPr>
-        <w:t>(</w:t>
-      </w:r>
-      <w:proofErr w:type="gramEnd"/>
-      <w:r>
-        <w:rPr>
-          <w:rFonts w:ascii="Times New Roman" w:hAnsi="Times New Roman" w:cs="Times New Roman"/>
-        </w:rPr>
-        <w:t>science, technology, engineering, mathematics) related jobs</w:t>
+        <w:t>overview of STEM</w:t>
+      </w:r>
+      <w:r>
+        <w:rPr>
+          <w:rFonts w:ascii="Times New Roman" w:hAnsi="Times New Roman" w:cs="Times New Roman"/>
+        </w:rPr>
+        <w:t>(science, technology, engineering, mathematics) related jobs</w:t>
       </w:r>
       <w:r>
         <w:rPr>
@@ -2594,16 +2570,31 @@
         <w:t xml:space="preserve"> </w:t>
       </w:r>
       <w:r>
-        <w:t xml:space="preserve">[18] </w:t>
-      </w:r>
-      <w:r>
-        <w:rPr>
-          <w:rFonts w:ascii="Times New Roman" w:hAnsi="Times New Roman" w:cs="Times New Roman"/>
-        </w:rPr>
-        <w:t>projects</w:t>
-      </w:r>
-      <w:r>
-        <w:t xml:space="preserve"> that </w:t>
+        <w:rPr>
+          <w:rFonts w:ascii="Times New Roman" w:hAnsi="Times New Roman" w:cs="Times New Roman"/>
+        </w:rPr>
+        <w:t>[18]</w:t>
+      </w:r>
+      <w:r>
+        <w:t xml:space="preserve"> </w:t>
+      </w:r>
+      <w:r>
+        <w:rPr>
+          <w:rFonts w:ascii="Times New Roman" w:hAnsi="Times New Roman" w:cs="Times New Roman"/>
+        </w:rPr>
+        <w:t>predicts</w:t>
+      </w:r>
+      <w:r>
+        <w:t xml:space="preserve"> </w:t>
+      </w:r>
+      <w:r>
+        <w:rPr>
+          <w:rFonts w:ascii="Times New Roman" w:hAnsi="Times New Roman" w:cs="Times New Roman"/>
+        </w:rPr>
+        <w:t>that</w:t>
+      </w:r>
+      <w:r>
+        <w:t xml:space="preserve"> </w:t>
       </w:r>
       <w:r>
         <w:rPr>
@@ -2621,7 +2612,19 @@
         <w:rPr>
           <w:rFonts w:ascii="Times New Roman" w:hAnsi="Times New Roman" w:cs="Times New Roman"/>
         </w:rPr>
-        <w:t xml:space="preserve"> to see a 12 percent drop in its lab</w:t>
+        <w:t xml:space="preserve"> to see a 12</w:t>
+      </w:r>
+      <w:r>
+        <w:rPr>
+          <w:rFonts w:ascii="Times New Roman" w:hAnsi="Times New Roman" w:cs="Times New Roman"/>
+        </w:rPr>
+        <w:t>-15</w:t>
+      </w:r>
+      <w:r>
+        <w:rPr>
+          <w:rFonts w:ascii="Times New Roman" w:hAnsi="Times New Roman" w:cs="Times New Roman"/>
+        </w:rPr>
+        <w:t xml:space="preserve"> percent drop in its lab</w:t>
       </w:r>
       <w:r>
         <w:rPr>
@@ -2652,7 +2655,25 @@
         <w:rPr>
           <w:rFonts w:ascii="Times New Roman" w:hAnsi="Times New Roman" w:cs="Times New Roman"/>
         </w:rPr>
-        <w:t>did a study named</w:t>
+        <w:t>performed</w:t>
+      </w:r>
+      <w:r>
+        <w:rPr>
+          <w:rFonts w:ascii="Times New Roman" w:hAnsi="Times New Roman" w:cs="Times New Roman"/>
+        </w:rPr>
+        <w:t xml:space="preserve"> a study</w:t>
+      </w:r>
+      <w:r>
+        <w:rPr>
+          <w:rFonts w:ascii="Times New Roman" w:hAnsi="Times New Roman" w:cs="Times New Roman"/>
+        </w:rPr>
+        <w:t xml:space="preserve"> </w:t>
+      </w:r>
+      <w:r>
+        <w:rPr>
+          <w:rFonts w:ascii="Times New Roman" w:hAnsi="Times New Roman" w:cs="Times New Roman"/>
+        </w:rPr>
+        <w:t>named</w:t>
       </w:r>
       <w:r>
         <w:rPr>
@@ -2786,20 +2807,700 @@
         </w:rPr>
         <w:t xml:space="preserve"> sector.</w:t>
       </w:r>
-    </w:p>
-    <w:p>
-      <w:pPr>
-        <w:rPr>
-          <w:rFonts w:ascii="Times New Roman" w:hAnsi="Times New Roman" w:cs="Times New Roman"/>
-        </w:rPr>
-      </w:pPr>
-    </w:p>
-    <w:p>
-      <w:pPr>
-        <w:rPr>
-          <w:rFonts w:ascii="Times New Roman" w:hAnsi="Times New Roman" w:cs="Times New Roman"/>
-        </w:rPr>
-      </w:pPr>
+      <w:r>
+        <w:rPr>
+          <w:rFonts w:ascii="Times New Roman" w:hAnsi="Times New Roman" w:cs="Times New Roman"/>
+        </w:rPr>
+        <w:t xml:space="preserve"> [20] </w:t>
+      </w:r>
+      <w:r>
+        <w:rPr>
+          <w:rFonts w:ascii="Times New Roman" w:hAnsi="Times New Roman" w:cs="Times New Roman"/>
+        </w:rPr>
+        <w:t>used R and RapidMiner tools to extract information from</w:t>
+      </w:r>
+      <w:r>
+        <w:rPr>
+          <w:rFonts w:ascii="Times New Roman" w:hAnsi="Times New Roman" w:cs="Times New Roman"/>
+        </w:rPr>
+        <w:t xml:space="preserve"> textual data to analyze</w:t>
+      </w:r>
+      <w:r>
+        <w:rPr>
+          <w:rFonts w:ascii="Times New Roman" w:hAnsi="Times New Roman" w:cs="Times New Roman"/>
+        </w:rPr>
+        <w:t xml:space="preserve"> a given collection of vacancies</w:t>
+      </w:r>
+      <w:r>
+        <w:rPr>
+          <w:rFonts w:ascii="Times New Roman" w:hAnsi="Times New Roman" w:cs="Times New Roman"/>
+        </w:rPr>
+        <w:t xml:space="preserve"> and the data was taken</w:t>
+      </w:r>
+      <w:r>
+        <w:rPr>
+          <w:rFonts w:ascii="Times New Roman" w:hAnsi="Times New Roman" w:cs="Times New Roman"/>
+        </w:rPr>
+        <w:t xml:space="preserve"> from</w:t>
+      </w:r>
+      <w:r>
+        <w:rPr>
+          <w:rFonts w:ascii="Times New Roman" w:hAnsi="Times New Roman" w:cs="Times New Roman"/>
+        </w:rPr>
+        <w:t xml:space="preserve"> </w:t>
+      </w:r>
+      <w:r>
+        <w:rPr>
+          <w:rFonts w:ascii="Times New Roman" w:hAnsi="Times New Roman" w:cs="Times New Roman"/>
+          <w:i/>
+        </w:rPr>
+        <w:t>IrishJobs.ie</w:t>
+      </w:r>
+      <w:r>
+        <w:rPr>
+          <w:rFonts w:ascii="Times New Roman" w:hAnsi="Times New Roman" w:cs="Times New Roman"/>
+        </w:rPr>
+        <w:t xml:space="preserve"> domain between January and December 2014, a sample of 7090 IT vacancies</w:t>
+      </w:r>
+      <w:r>
+        <w:rPr>
+          <w:rFonts w:ascii="Times New Roman" w:hAnsi="Times New Roman" w:cs="Times New Roman"/>
+        </w:rPr>
+        <w:t>.</w:t>
+      </w:r>
+      <w:r>
+        <w:rPr>
+          <w:rFonts w:ascii="Times New Roman" w:hAnsi="Times New Roman" w:cs="Times New Roman"/>
+        </w:rPr>
+        <w:t xml:space="preserve"> [20] used text mining techniques such as generating document-feature matrix for</w:t>
+      </w:r>
+      <w:r>
+        <w:rPr>
+          <w:rFonts w:ascii="Times New Roman" w:hAnsi="Times New Roman" w:cs="Times New Roman"/>
+        </w:rPr>
+        <w:t xml:space="preserve"> job titles and description</w:t>
+      </w:r>
+      <w:r>
+        <w:rPr>
+          <w:rFonts w:ascii="Times New Roman" w:hAnsi="Times New Roman" w:cs="Times New Roman"/>
+        </w:rPr>
+        <w:t xml:space="preserve"> from the textual dataset</w:t>
+      </w:r>
+      <w:r>
+        <w:rPr>
+          <w:rFonts w:ascii="Times New Roman" w:hAnsi="Times New Roman" w:cs="Times New Roman"/>
+        </w:rPr>
+        <w:t xml:space="preserve"> and various bar-plots and wordclouds were obtained by them. </w:t>
+      </w:r>
+      <w:r>
+        <w:rPr>
+          <w:rFonts w:ascii="Times New Roman" w:hAnsi="Times New Roman" w:cs="Times New Roman"/>
+        </w:rPr>
+        <w:t>The analysis done by [20] provided</w:t>
+      </w:r>
+      <w:r>
+        <w:rPr>
+          <w:rFonts w:ascii="Times New Roman" w:hAnsi="Times New Roman" w:cs="Times New Roman"/>
+        </w:rPr>
+        <w:t xml:space="preserve"> valuable insight</w:t>
+      </w:r>
+      <w:r>
+        <w:rPr>
+          <w:rFonts w:ascii="Times New Roman" w:hAnsi="Times New Roman" w:cs="Times New Roman"/>
+        </w:rPr>
+        <w:t>s</w:t>
+      </w:r>
+      <w:r>
+        <w:rPr>
+          <w:rFonts w:ascii="Times New Roman" w:hAnsi="Times New Roman" w:cs="Times New Roman"/>
+        </w:rPr>
+        <w:t xml:space="preserve"> into the demand for IT skills and experience in the Irish labor market in 2014.</w:t>
+      </w:r>
+      <w:r>
+        <w:rPr>
+          <w:rFonts w:ascii="Times New Roman" w:hAnsi="Times New Roman" w:cs="Times New Roman"/>
+        </w:rPr>
+        <w:t xml:space="preserve"> A more strict and</w:t>
+      </w:r>
+      <w:r>
+        <w:rPr>
+          <w:rFonts w:ascii="Times New Roman" w:hAnsi="Times New Roman" w:cs="Times New Roman"/>
+        </w:rPr>
+        <w:t xml:space="preserve"> practical approach to study</w:t>
+      </w:r>
+      <w:r>
+        <w:rPr>
+          <w:rFonts w:ascii="Times New Roman" w:hAnsi="Times New Roman" w:cs="Times New Roman"/>
+        </w:rPr>
+        <w:t xml:space="preserve"> skills</w:t>
+      </w:r>
+      <w:r>
+        <w:rPr>
+          <w:rFonts w:ascii="Times New Roman" w:hAnsi="Times New Roman" w:cs="Times New Roman"/>
+        </w:rPr>
+        <w:t xml:space="preserve"> in</w:t>
+      </w:r>
+      <w:r>
+        <w:rPr>
+          <w:rFonts w:ascii="Times New Roman" w:hAnsi="Times New Roman" w:cs="Times New Roman"/>
+        </w:rPr>
+        <w:t xml:space="preserve"> demand from onli</w:t>
+      </w:r>
+      <w:r>
+        <w:rPr>
+          <w:rFonts w:ascii="Times New Roman" w:hAnsi="Times New Roman" w:cs="Times New Roman"/>
+        </w:rPr>
+        <w:t>ne vacanc</w:t>
+      </w:r>
+      <w:r>
+        <w:rPr>
+          <w:rFonts w:ascii="Times New Roman" w:hAnsi="Times New Roman" w:cs="Times New Roman"/>
+        </w:rPr>
+        <w:t>ies are</w:t>
+      </w:r>
+      <w:r>
+        <w:rPr>
+          <w:rFonts w:ascii="Times New Roman" w:hAnsi="Times New Roman" w:cs="Times New Roman"/>
+        </w:rPr>
+        <w:t xml:space="preserve"> also presented in [19</w:t>
+      </w:r>
+      <w:r>
+        <w:rPr>
+          <w:rFonts w:ascii="Times New Roman" w:hAnsi="Times New Roman" w:cs="Times New Roman"/>
+        </w:rPr>
+        <w:t>]. Their</w:t>
+      </w:r>
+      <w:r>
+        <w:rPr>
+          <w:rFonts w:ascii="Times New Roman" w:hAnsi="Times New Roman" w:cs="Times New Roman"/>
+        </w:rPr>
+        <w:t xml:space="preserve"> work uses data mining techniques such as</w:t>
+      </w:r>
+      <w:r>
+        <w:rPr>
+          <w:rFonts w:ascii="Times New Roman" w:hAnsi="Times New Roman" w:cs="Times New Roman"/>
+        </w:rPr>
+        <w:t xml:space="preserve"> text mining </w:t>
+      </w:r>
+      <w:r>
+        <w:rPr>
+          <w:rFonts w:ascii="Times New Roman" w:hAnsi="Times New Roman" w:cs="Times New Roman"/>
+        </w:rPr>
+        <w:t xml:space="preserve">and web mining </w:t>
+      </w:r>
+      <w:r>
+        <w:rPr>
+          <w:rFonts w:ascii="Times New Roman" w:hAnsi="Times New Roman" w:cs="Times New Roman"/>
+        </w:rPr>
+        <w:t>to retrieve advertisements and abstract facts from text. The project aimed at extracting specific competences from job descriptions, and therefore evidence about skills needs in software engineering.</w:t>
+      </w:r>
+      <w:r>
+        <w:t xml:space="preserve"> </w:t>
+      </w:r>
+      <w:r>
+        <w:rPr>
+          <w:rFonts w:ascii="Times New Roman" w:hAnsi="Times New Roman" w:cs="Times New Roman"/>
+        </w:rPr>
+        <w:t>J</w:t>
+      </w:r>
+      <w:r>
+        <w:rPr>
+          <w:rFonts w:ascii="Times New Roman" w:hAnsi="Times New Roman" w:cs="Times New Roman"/>
+        </w:rPr>
+        <w:t xml:space="preserve">ob advertisements were </w:t>
+      </w:r>
+      <w:r>
+        <w:rPr>
+          <w:rFonts w:ascii="Times New Roman" w:hAnsi="Times New Roman" w:cs="Times New Roman"/>
+        </w:rPr>
+        <w:t xml:space="preserve">studied and </w:t>
+      </w:r>
+      <w:r>
+        <w:rPr>
+          <w:rFonts w:ascii="Times New Roman" w:hAnsi="Times New Roman" w:cs="Times New Roman"/>
+        </w:rPr>
+        <w:t>analyzed to identify and quantify skills and personal attributes in demand in the Slovak labor market</w:t>
+      </w:r>
+      <w:r>
+        <w:rPr>
+          <w:rFonts w:ascii="Times New Roman" w:hAnsi="Times New Roman" w:cs="Times New Roman"/>
+        </w:rPr>
+        <w:t xml:space="preserve"> by [21</w:t>
+      </w:r>
+      <w:r>
+        <w:rPr>
+          <w:rFonts w:ascii="Times New Roman" w:hAnsi="Times New Roman" w:cs="Times New Roman"/>
+        </w:rPr>
+        <w:t>]</w:t>
+      </w:r>
+      <w:r>
+        <w:rPr>
+          <w:rFonts w:ascii="Times New Roman" w:hAnsi="Times New Roman" w:cs="Times New Roman"/>
+        </w:rPr>
+        <w:t xml:space="preserve">. The authors argue that online </w:t>
+      </w:r>
+      <w:r>
+        <w:rPr>
+          <w:rFonts w:ascii="Times New Roman" w:hAnsi="Times New Roman" w:cs="Times New Roman"/>
+        </w:rPr>
+        <w:t>portals contain recruitment information and insights</w:t>
+      </w:r>
+      <w:r>
+        <w:rPr>
+          <w:rFonts w:ascii="Times New Roman" w:hAnsi="Times New Roman" w:cs="Times New Roman"/>
+        </w:rPr>
+        <w:t xml:space="preserve"> that remain unexplored, despite their greater availability and huge potential.</w:t>
+      </w:r>
+      <w:r>
+        <w:t xml:space="preserve"> </w:t>
+      </w:r>
+      <w:r>
+        <w:t>[</w:t>
+      </w:r>
+      <w:r>
+        <w:rPr>
+          <w:rFonts w:ascii="Times New Roman" w:hAnsi="Times New Roman" w:cs="Times New Roman"/>
+        </w:rPr>
+        <w:t>22</w:t>
+      </w:r>
+      <w:r>
+        <w:rPr>
+          <w:rFonts w:ascii="Times New Roman" w:hAnsi="Times New Roman" w:cs="Times New Roman"/>
+        </w:rPr>
+        <w:t xml:space="preserve">] focuses on the usage </w:t>
+      </w:r>
+      <w:r>
+        <w:rPr>
+          <w:rFonts w:ascii="Times New Roman" w:hAnsi="Times New Roman" w:cs="Times New Roman"/>
+        </w:rPr>
+        <w:t>of</w:t>
+      </w:r>
+      <w:r>
+        <w:rPr>
+          <w:rFonts w:ascii="Times New Roman" w:hAnsi="Times New Roman" w:cs="Times New Roman"/>
+        </w:rPr>
+        <w:t xml:space="preserve"> text mining and linear algebra</w:t>
+      </w:r>
+      <w:r>
+        <w:rPr>
+          <w:rFonts w:ascii="Times New Roman" w:hAnsi="Times New Roman" w:cs="Times New Roman"/>
+        </w:rPr>
+        <w:t xml:space="preserve"> techniques such as</w:t>
+      </w:r>
+      <w:r>
+        <w:rPr>
+          <w:rFonts w:ascii="Times New Roman" w:hAnsi="Times New Roman" w:cs="Times New Roman"/>
+        </w:rPr>
+        <w:t xml:space="preserve"> latent </w:t>
+      </w:r>
+      <w:r>
+        <w:rPr>
+          <w:rFonts w:ascii="Times New Roman" w:hAnsi="Times New Roman" w:cs="Times New Roman"/>
+        </w:rPr>
+        <w:t>semantic analysis (LSA) [23</w:t>
+      </w:r>
+      <w:r>
+        <w:rPr>
+          <w:rFonts w:ascii="Times New Roman" w:hAnsi="Times New Roman" w:cs="Times New Roman"/>
+        </w:rPr>
+        <w:t>] and singul</w:t>
+      </w:r>
+      <w:r>
+        <w:rPr>
+          <w:rFonts w:ascii="Times New Roman" w:hAnsi="Times New Roman" w:cs="Times New Roman"/>
+        </w:rPr>
+        <w:t>ar value decomposition (SVD) [24</w:t>
+      </w:r>
+      <w:r>
+        <w:rPr>
+          <w:rFonts w:ascii="Times New Roman" w:hAnsi="Times New Roman" w:cs="Times New Roman"/>
+        </w:rPr>
+        <w:t>] in analyzing and finding patterns in</w:t>
+      </w:r>
+      <w:r>
+        <w:rPr>
+          <w:rFonts w:ascii="Times New Roman" w:hAnsi="Times New Roman" w:cs="Times New Roman"/>
+        </w:rPr>
+        <w:t xml:space="preserve"> business intelligence </w:t>
+      </w:r>
+      <w:r>
+        <w:rPr>
+          <w:rFonts w:ascii="Times New Roman" w:hAnsi="Times New Roman" w:cs="Times New Roman"/>
+        </w:rPr>
+        <w:t xml:space="preserve">jobs </w:t>
+      </w:r>
+      <w:r>
+        <w:rPr>
+          <w:rFonts w:ascii="Times New Roman" w:hAnsi="Times New Roman" w:cs="Times New Roman"/>
+        </w:rPr>
+        <w:t>and big data job advertisements in the United States. The standard text pre-processing techniques were executed and the vocabulary was manually verified to select items describing various types of skills.</w:t>
+      </w:r>
+    </w:p>
+    <w:p>
+      <w:pPr>
+        <w:rPr>
+          <w:rFonts w:ascii="Times New Roman" w:hAnsi="Times New Roman" w:cs="Times New Roman"/>
+        </w:rPr>
+      </w:pPr>
+      <w:r>
+        <w:rPr>
+          <w:rFonts w:ascii="Times New Roman" w:hAnsi="Times New Roman" w:cs="Times New Roman"/>
+        </w:rPr>
+        <w:t>Drawbacks and l</w:t>
+      </w:r>
+      <w:r>
+        <w:rPr>
+          <w:rFonts w:ascii="Times New Roman" w:hAnsi="Times New Roman" w:cs="Times New Roman"/>
+        </w:rPr>
+        <w:t>imitati</w:t>
+      </w:r>
+      <w:r>
+        <w:rPr>
+          <w:rFonts w:ascii="Times New Roman" w:hAnsi="Times New Roman" w:cs="Times New Roman"/>
+        </w:rPr>
+        <w:t>ons in the literature motivated</w:t>
+      </w:r>
+      <w:r>
+        <w:rPr>
+          <w:rFonts w:ascii="Times New Roman" w:hAnsi="Times New Roman" w:cs="Times New Roman"/>
+        </w:rPr>
+        <w:t xml:space="preserve"> me to</w:t>
+      </w:r>
+      <w:r>
+        <w:rPr>
+          <w:rFonts w:ascii="Times New Roman" w:hAnsi="Times New Roman" w:cs="Times New Roman"/>
+        </w:rPr>
+        <w:t xml:space="preserve"> proceed with my own data analytics</w:t>
+      </w:r>
+      <w:r>
+        <w:rPr>
+          <w:rFonts w:ascii="Times New Roman" w:hAnsi="Times New Roman" w:cs="Times New Roman"/>
+        </w:rPr>
+        <w:t xml:space="preserve"> project</w:t>
+      </w:r>
+      <w:r>
+        <w:rPr>
+          <w:rFonts w:ascii="Times New Roman" w:hAnsi="Times New Roman" w:cs="Times New Roman"/>
+        </w:rPr>
+        <w:t xml:space="preserve"> for analyzing the job trends for</w:t>
+      </w:r>
+      <w:r>
+        <w:rPr>
+          <w:rFonts w:ascii="Times New Roman" w:hAnsi="Times New Roman" w:cs="Times New Roman"/>
+        </w:rPr>
+        <w:t xml:space="preserve"> the country which leads in producing huge amount of employment opportunities and jobs in the Information technology sector i.e</w:t>
+      </w:r>
+      <w:r>
+        <w:rPr>
+          <w:rFonts w:ascii="Times New Roman" w:hAnsi="Times New Roman" w:cs="Times New Roman"/>
+        </w:rPr>
+        <w:t xml:space="preserve"> </w:t>
+      </w:r>
+      <w:r>
+        <w:rPr>
+          <w:rFonts w:ascii="Times New Roman" w:hAnsi="Times New Roman" w:cs="Times New Roman"/>
+        </w:rPr>
+        <w:t xml:space="preserve">the </w:t>
+      </w:r>
+      <w:r>
+        <w:rPr>
+          <w:rFonts w:ascii="Times New Roman" w:hAnsi="Times New Roman" w:cs="Times New Roman"/>
+        </w:rPr>
+        <w:t>United States</w:t>
+      </w:r>
+      <w:r>
+        <w:rPr>
+          <w:rFonts w:ascii="Times New Roman" w:hAnsi="Times New Roman" w:cs="Times New Roman"/>
+        </w:rPr>
+        <w:t xml:space="preserve"> of America</w:t>
+      </w:r>
+      <w:r>
+        <w:rPr>
+          <w:rFonts w:ascii="Times New Roman" w:hAnsi="Times New Roman" w:cs="Times New Roman"/>
+        </w:rPr>
+        <w:t xml:space="preserve">. The originality </w:t>
+      </w:r>
+      <w:r>
+        <w:rPr>
+          <w:rFonts w:ascii="Times New Roman" w:hAnsi="Times New Roman" w:cs="Times New Roman"/>
+        </w:rPr>
+        <w:t xml:space="preserve">and uniqueness </w:t>
+      </w:r>
+      <w:r>
+        <w:rPr>
+          <w:rFonts w:ascii="Times New Roman" w:hAnsi="Times New Roman" w:cs="Times New Roman"/>
+        </w:rPr>
+        <w:t xml:space="preserve">of the proposed </w:t>
+      </w:r>
+      <w:r>
+        <w:rPr>
+          <w:rFonts w:ascii="Times New Roman" w:hAnsi="Times New Roman" w:cs="Times New Roman"/>
+        </w:rPr>
+        <w:t>solution lies in the fact that this paper</w:t>
+      </w:r>
+      <w:r>
+        <w:rPr>
+          <w:rFonts w:ascii="Times New Roman" w:hAnsi="Times New Roman" w:cs="Times New Roman"/>
+        </w:rPr>
+        <w:t xml:space="preserve"> detail</w:t>
+      </w:r>
+      <w:r>
+        <w:rPr>
+          <w:rFonts w:ascii="Times New Roman" w:hAnsi="Times New Roman" w:cs="Times New Roman"/>
+        </w:rPr>
+        <w:t>s</w:t>
+      </w:r>
+      <w:r>
+        <w:rPr>
+          <w:rFonts w:ascii="Times New Roman" w:hAnsi="Times New Roman" w:cs="Times New Roman"/>
+        </w:rPr>
+        <w:t xml:space="preserve"> a procedure and deliver</w:t>
+      </w:r>
+      <w:r>
+        <w:rPr>
+          <w:rFonts w:ascii="Times New Roman" w:hAnsi="Times New Roman" w:cs="Times New Roman"/>
+        </w:rPr>
+        <w:t>s</w:t>
+      </w:r>
+      <w:r>
+        <w:rPr>
+          <w:rFonts w:ascii="Times New Roman" w:hAnsi="Times New Roman" w:cs="Times New Roman"/>
+        </w:rPr>
+        <w:t xml:space="preserve"> complementing code </w:t>
+      </w:r>
+      <w:r>
+        <w:rPr>
+          <w:rFonts w:ascii="Times New Roman" w:hAnsi="Times New Roman" w:cs="Times New Roman"/>
+        </w:rPr>
+        <w:t>and custom functions build in R which</w:t>
+      </w:r>
+      <w:r>
+        <w:rPr>
+          <w:rFonts w:ascii="Times New Roman" w:hAnsi="Times New Roman" w:cs="Times New Roman"/>
+        </w:rPr>
+        <w:t xml:space="preserve"> allows others to process</w:t>
+      </w:r>
+      <w:r>
+        <w:rPr>
+          <w:rFonts w:ascii="Times New Roman" w:hAnsi="Times New Roman" w:cs="Times New Roman"/>
+        </w:rPr>
+        <w:t xml:space="preserve"> and analyze job trends </w:t>
+      </w:r>
+      <w:r>
+        <w:rPr>
+          <w:rFonts w:ascii="Times New Roman" w:hAnsi="Times New Roman" w:cs="Times New Roman"/>
+        </w:rPr>
+        <w:t>in a similar manner</w:t>
+      </w:r>
+      <w:r>
+        <w:rPr>
+          <w:rFonts w:ascii="Times New Roman" w:hAnsi="Times New Roman" w:cs="Times New Roman"/>
+        </w:rPr>
+        <w:t>.</w:t>
+      </w:r>
+      <w:r>
+        <w:rPr>
+          <w:rFonts w:ascii="Times New Roman" w:hAnsi="Times New Roman" w:cs="Times New Roman"/>
+        </w:rPr>
+        <w:t xml:space="preserve"> </w:t>
+      </w:r>
+      <w:r>
+        <w:rPr>
+          <w:rFonts w:ascii="Times New Roman" w:hAnsi="Times New Roman" w:cs="Times New Roman"/>
+        </w:rPr>
+        <w:t>This paper</w:t>
+      </w:r>
+      <w:r>
+        <w:rPr>
+          <w:rFonts w:ascii="Times New Roman" w:hAnsi="Times New Roman" w:cs="Times New Roman"/>
+        </w:rPr>
+        <w:t xml:space="preserve"> employ</w:t>
+      </w:r>
+      <w:r>
+        <w:rPr>
+          <w:rFonts w:ascii="Times New Roman" w:hAnsi="Times New Roman" w:cs="Times New Roman"/>
+        </w:rPr>
+        <w:t>s the use of</w:t>
+      </w:r>
+      <w:r>
+        <w:rPr>
+          <w:rFonts w:ascii="Times New Roman" w:hAnsi="Times New Roman" w:cs="Times New Roman"/>
+        </w:rPr>
+        <w:t xml:space="preserve"> R sof</w:t>
+      </w:r>
+      <w:r>
+        <w:rPr>
+          <w:rFonts w:ascii="Times New Roman" w:hAnsi="Times New Roman" w:cs="Times New Roman"/>
+        </w:rPr>
+        <w:t>tware, which offers a wide variety</w:t>
+      </w:r>
+      <w:r>
+        <w:rPr>
+          <w:rFonts w:ascii="Times New Roman" w:hAnsi="Times New Roman" w:cs="Times New Roman"/>
+        </w:rPr>
+        <w:t xml:space="preserve"> of capabilities and allows users without extensive programming knowledge to engage with advanced </w:t>
+      </w:r>
+      <w:r>
+        <w:rPr>
+          <w:rFonts w:ascii="Times New Roman" w:hAnsi="Times New Roman" w:cs="Times New Roman"/>
+        </w:rPr>
+        <w:t xml:space="preserve">data </w:t>
+      </w:r>
+      <w:r>
+        <w:rPr>
+          <w:rFonts w:ascii="Times New Roman" w:hAnsi="Times New Roman" w:cs="Times New Roman"/>
+        </w:rPr>
+        <w:t>analysis</w:t>
+      </w:r>
+      <w:r>
+        <w:rPr>
+          <w:rFonts w:ascii="Times New Roman" w:hAnsi="Times New Roman" w:cs="Times New Roman"/>
+        </w:rPr>
+        <w:t xml:space="preserve"> and data visualization</w:t>
+      </w:r>
+      <w:r>
+        <w:rPr>
+          <w:rFonts w:ascii="Times New Roman" w:hAnsi="Times New Roman" w:cs="Times New Roman"/>
+        </w:rPr>
+        <w:t xml:space="preserve"> </w:t>
+      </w:r>
+      <w:r>
+        <w:rPr>
+          <w:rFonts w:ascii="Times New Roman" w:hAnsi="Times New Roman" w:cs="Times New Roman"/>
+        </w:rPr>
+        <w:t>techniques to complete one’s o</w:t>
+      </w:r>
+      <w:r>
+        <w:rPr>
+          <w:rFonts w:ascii="Times New Roman" w:hAnsi="Times New Roman" w:cs="Times New Roman"/>
+        </w:rPr>
+        <w:t>bjectives. Taki</w:t>
+      </w:r>
+      <w:r>
+        <w:rPr>
+          <w:rFonts w:ascii="Times New Roman" w:hAnsi="Times New Roman" w:cs="Times New Roman"/>
+        </w:rPr>
+        <w:t>ng these factors into account, this paper</w:t>
+      </w:r>
+      <w:r>
+        <w:rPr>
+          <w:rFonts w:ascii="Times New Roman" w:hAnsi="Times New Roman" w:cs="Times New Roman"/>
+        </w:rPr>
+        <w:t xml:space="preserve"> outline</w:t>
+      </w:r>
+      <w:r>
+        <w:rPr>
+          <w:rFonts w:ascii="Times New Roman" w:hAnsi="Times New Roman" w:cs="Times New Roman"/>
+        </w:rPr>
+        <w:t>s</w:t>
+      </w:r>
+      <w:r>
+        <w:rPr>
+          <w:rFonts w:ascii="Times New Roman" w:hAnsi="Times New Roman" w:cs="Times New Roman"/>
+        </w:rPr>
+        <w:t xml:space="preserve"> a series of consecutive steps that can be complet</w:t>
+      </w:r>
+      <w:r>
+        <w:rPr>
+          <w:rFonts w:ascii="Times New Roman" w:hAnsi="Times New Roman" w:cs="Times New Roman"/>
+        </w:rPr>
+        <w:t>ed to retrieve information</w:t>
+      </w:r>
+      <w:r>
+        <w:rPr>
+          <w:rFonts w:ascii="Times New Roman" w:hAnsi="Times New Roman" w:cs="Times New Roman"/>
+        </w:rPr>
+        <w:t>,</w:t>
+      </w:r>
+      <w:r>
+        <w:rPr>
+          <w:rFonts w:ascii="Times New Roman" w:hAnsi="Times New Roman" w:cs="Times New Roman"/>
+        </w:rPr>
+        <w:t xml:space="preserve"> process data,</w:t>
+      </w:r>
+      <w:r>
+        <w:rPr>
+          <w:rFonts w:ascii="Times New Roman" w:hAnsi="Times New Roman" w:cs="Times New Roman"/>
+        </w:rPr>
+        <w:t xml:space="preserve"> summarize data and perform various data aggregation </w:t>
+      </w:r>
+      <w:r>
+        <w:rPr>
+          <w:rFonts w:ascii="Times New Roman" w:hAnsi="Times New Roman" w:cs="Times New Roman"/>
+        </w:rPr>
+        <w:t xml:space="preserve">and reduction </w:t>
+      </w:r>
+      <w:r>
+        <w:rPr>
+          <w:rFonts w:ascii="Times New Roman" w:hAnsi="Times New Roman" w:cs="Times New Roman"/>
+        </w:rPr>
+        <w:t>operations on the</w:t>
+      </w:r>
+      <w:r>
+        <w:rPr>
+          <w:rFonts w:ascii="Times New Roman" w:hAnsi="Times New Roman" w:cs="Times New Roman"/>
+        </w:rPr>
+        <w:t xml:space="preserve"> H1-B</w:t>
+      </w:r>
+      <w:r>
+        <w:rPr>
+          <w:rFonts w:ascii="Times New Roman" w:hAnsi="Times New Roman" w:cs="Times New Roman"/>
+        </w:rPr>
+        <w:t xml:space="preserve"> </w:t>
+      </w:r>
+      <w:r>
+        <w:rPr>
+          <w:rFonts w:ascii="Times New Roman" w:hAnsi="Times New Roman" w:cs="Times New Roman"/>
+        </w:rPr>
+        <w:t>visa petitions data</w:t>
+      </w:r>
+      <w:r>
+        <w:rPr>
+          <w:rFonts w:ascii="Times New Roman" w:hAnsi="Times New Roman" w:cs="Times New Roman"/>
+        </w:rPr>
+        <w:t xml:space="preserve">set </w:t>
+      </w:r>
+      <w:r>
+        <w:rPr>
+          <w:rFonts w:ascii="Times New Roman" w:hAnsi="Times New Roman" w:cs="Times New Roman"/>
+        </w:rPr>
+        <w:t xml:space="preserve">extracted from the </w:t>
+      </w:r>
+      <w:r>
+        <w:rPr>
+          <w:rFonts w:ascii="Times New Roman" w:hAnsi="Times New Roman" w:cs="Times New Roman"/>
+        </w:rPr>
+        <w:t>US Office of Foreign Labor Certification</w:t>
+      </w:r>
+      <w:r>
+        <w:rPr>
+          <w:rFonts w:ascii="Times New Roman" w:hAnsi="Times New Roman" w:cs="Times New Roman"/>
+        </w:rPr>
+        <w:t xml:space="preserve"> in a straightforward manner. </w:t>
+      </w:r>
+    </w:p>
+    <w:p>
+      <w:pPr>
+        <w:rPr>
+          <w:rFonts w:ascii="Times New Roman" w:hAnsi="Times New Roman" w:cs="Times New Roman"/>
+        </w:rPr>
+      </w:pPr>
+    </w:p>
+    <w:p>
+      <w:pPr>
+        <w:rPr>
+          <w:rFonts w:ascii="Times New Roman" w:hAnsi="Times New Roman" w:cs="Times New Roman"/>
+        </w:rPr>
+      </w:pPr>
+    </w:p>
+    <w:p>
+      <w:pPr>
+        <w:rPr>
+          <w:rFonts w:ascii="Times New Roman" w:hAnsi="Times New Roman" w:cs="Times New Roman"/>
+        </w:rPr>
+      </w:pPr>
+      <w:bookmarkStart w:id="1" w:name="_GoBack"/>
+      <w:bookmarkEnd w:id="1"/>
       <w:r>
         <w:rPr>
           <w:rFonts w:ascii="Times New Roman" w:hAnsi="Times New Roman" w:cs="Times New Roman"/>
@@ -2895,49 +3596,7 @@
         <w:rPr>
           <w:rFonts w:ascii="Times New Roman" w:hAnsi="Times New Roman" w:cs="Times New Roman"/>
         </w:rPr>
-        <w:t xml:space="preserve"> </w:t>
-      </w:r>
-      <w:proofErr w:type="spellStart"/>
-      <w:r>
-        <w:rPr>
-          <w:rFonts w:ascii="Times New Roman" w:hAnsi="Times New Roman" w:cs="Times New Roman"/>
-        </w:rPr>
-        <w:t>etc</w:t>
-      </w:r>
-      <w:proofErr w:type="spellEnd"/>
-      <w:r>
-        <w:rPr>
-          <w:rFonts w:ascii="Times New Roman" w:hAnsi="Times New Roman" w:cs="Times New Roman"/>
-        </w:rPr>
-        <w:t xml:space="preserve"> from 2011 to 2016. This paper answers interesting questions such as </w:t>
-      </w:r>
-      <w:proofErr w:type="gramStart"/>
-      <w:r>
-        <w:rPr>
-          <w:rFonts w:ascii="Times New Roman" w:hAnsi="Times New Roman" w:cs="Times New Roman"/>
-        </w:rPr>
-        <w:t>–“</w:t>
-      </w:r>
-      <w:proofErr w:type="gramEnd"/>
-      <w:r>
-        <w:rPr>
-          <w:rFonts w:ascii="Times New Roman" w:hAnsi="Times New Roman" w:cs="Times New Roman"/>
-        </w:rPr>
-        <w:t xml:space="preserve">Who are the top US employers who issued the most H1B visa applications”, ”What are the annual wages of the employees of several technical job positions”, “What are the most preferred worksites” </w:t>
-      </w:r>
-      <w:proofErr w:type="spellStart"/>
-      <w:r>
-        <w:rPr>
-          <w:rFonts w:ascii="Times New Roman" w:hAnsi="Times New Roman" w:cs="Times New Roman"/>
-        </w:rPr>
-        <w:t>etc</w:t>
-      </w:r>
-      <w:proofErr w:type="spellEnd"/>
-      <w:r>
-        <w:rPr>
-          <w:rFonts w:ascii="Times New Roman" w:hAnsi="Times New Roman" w:cs="Times New Roman"/>
-        </w:rPr>
-        <w:t>, and same questions asked for data science related job positions too. The Top ten</w:t>
+        <w:t xml:space="preserve"> etc from 2011 to 2016. This paper answers interesting questions such as –“Who are the top US employers who issued the most H1B visa applications”, ”What are the annual wages of the employees of several technical job positions”, “What are the most preferred worksites” etc, and same questions asked for data science related job positions too. The Top ten</w:t>
       </w:r>
       <w:r>
         <w:rPr>
@@ -3020,21 +3679,7 @@
         <w:rPr>
           <w:rFonts w:ascii="Times New Roman" w:hAnsi="Times New Roman" w:cs="Times New Roman"/>
         </w:rPr>
-        <w:t xml:space="preserve"> </w:t>
-      </w:r>
-      <w:proofErr w:type="spellStart"/>
-      <w:r>
-        <w:rPr>
-          <w:rFonts w:ascii="Times New Roman" w:hAnsi="Times New Roman" w:cs="Times New Roman"/>
-        </w:rPr>
-        <w:t>etc</w:t>
-      </w:r>
-      <w:proofErr w:type="spellEnd"/>
-      <w:r>
-        <w:rPr>
-          <w:rFonts w:ascii="Times New Roman" w:hAnsi="Times New Roman" w:cs="Times New Roman"/>
-        </w:rPr>
-        <w:t xml:space="preserve"> were the next top three companies which issued most H1B visa applications and are of Indian-origin. There has been a big increase in demand of data scientist, data-engineer and machine learning engineer from 2011 to 2016. The highest annual salary amongst the above job positions is for machine learning engineer. The annual salaries have been somewhat fluctuating for data scientists and machine learning engineers, but for a data-engineer it has increased over time form 2011-2016. The highest number of H1B applications were issued for data scientist job title and least for machine learning engineer. The top five companies which issue most H1B applications for data-science related job positions are </w:t>
+        <w:t xml:space="preserve"> etc were the next top three companies which issued most H1B visa applications and are of Indian-origin. There has been a big increase in demand of data scientist, data-engineer and machine learning engineer from 2011 to 2016. The highest annual salary amongst the above job positions is for machine learning engineer. The annual salaries have been somewhat fluctuating for data scientists and machine learning engineers, but for a data-engineer it has increased over time form 2011-2016. The highest number of H1B applications were issued for data scientist job title and least for machine learning engineer. The top five companies which issue most H1B applications for data-science related job positions are </w:t>
       </w:r>
       <w:r>
         <w:rPr>
@@ -3080,17 +3725,8 @@
           <w:rFonts w:ascii="Times New Roman" w:hAnsi="Times New Roman" w:cs="Times New Roman"/>
           <w:i/>
         </w:rPr>
-        <w:t xml:space="preserve"> </w:t>
-      </w:r>
-      <w:proofErr w:type="spellStart"/>
-      <w:r>
-        <w:rPr>
-          <w:rFonts w:ascii="Times New Roman" w:hAnsi="Times New Roman" w:cs="Times New Roman"/>
-          <w:i/>
-        </w:rPr>
-        <w:t>Paypal</w:t>
-      </w:r>
-      <w:proofErr w:type="spellEnd"/>
+        <w:t xml:space="preserve"> Paypal</w:t>
+      </w:r>
       <w:r>
         <w:rPr>
           <w:rFonts w:ascii="Times New Roman" w:hAnsi="Times New Roman" w:cs="Times New Roman"/>
@@ -3232,21 +3868,7 @@
         <w:rPr>
           <w:rFonts w:ascii="Times New Roman" w:hAnsi="Times New Roman" w:cs="Times New Roman"/>
         </w:rPr>
-        <w:t xml:space="preserve">Berry, M. &amp; </w:t>
-      </w:r>
-      <w:proofErr w:type="spellStart"/>
-      <w:r>
-        <w:rPr>
-          <w:rFonts w:ascii="Times New Roman" w:hAnsi="Times New Roman" w:cs="Times New Roman"/>
-        </w:rPr>
-        <w:t>Linoff</w:t>
-      </w:r>
-      <w:proofErr w:type="spellEnd"/>
-      <w:r>
-        <w:rPr>
-          <w:rFonts w:ascii="Times New Roman" w:hAnsi="Times New Roman" w:cs="Times New Roman"/>
-        </w:rPr>
-        <w:t>, G. (2000). Mastering data mining. New York: Wiley Publishing</w:t>
+        <w:t>Berry, M. &amp; Linoff, G. (2000). Mastering data mining. New York: Wiley Publishing</w:t>
       </w:r>
       <w:r>
         <w:rPr>
@@ -3304,21 +3926,7 @@
         <w:rPr>
           <w:rFonts w:ascii="Times New Roman" w:hAnsi="Times New Roman" w:cs="Times New Roman"/>
         </w:rPr>
-        <w:t xml:space="preserve">Ali, A. &amp; </w:t>
-      </w:r>
-      <w:proofErr w:type="spellStart"/>
-      <w:r>
-        <w:rPr>
-          <w:rFonts w:ascii="Times New Roman" w:hAnsi="Times New Roman" w:cs="Times New Roman"/>
-        </w:rPr>
-        <w:t>Kokun</w:t>
-      </w:r>
-      <w:proofErr w:type="spellEnd"/>
-      <w:r>
-        <w:rPr>
-          <w:rFonts w:ascii="Times New Roman" w:hAnsi="Times New Roman" w:cs="Times New Roman"/>
-        </w:rPr>
-        <w:t>, F. (2010). The use of web log analysis in academic journals – Case study. Issues in Information</w:t>
+        <w:t>Ali, A. &amp; Kokun, F. (2010). The use of web log analysis in academic journals – Case study. Issues in Information</w:t>
       </w:r>
       <w:r>
         <w:rPr>
@@ -3352,19 +3960,11 @@
           <w:rFonts w:ascii="Times New Roman" w:hAnsi="Times New Roman" w:cs="Times New Roman"/>
         </w:rPr>
       </w:pPr>
-      <w:proofErr w:type="spellStart"/>
-      <w:r>
-        <w:rPr>
-          <w:rFonts w:ascii="Times New Roman" w:hAnsi="Times New Roman" w:cs="Times New Roman"/>
-        </w:rPr>
-        <w:t>Sobhi</w:t>
-      </w:r>
-      <w:proofErr w:type="spellEnd"/>
-      <w:r>
-        <w:rPr>
-          <w:rFonts w:ascii="Times New Roman" w:hAnsi="Times New Roman" w:cs="Times New Roman"/>
-        </w:rPr>
-        <w:t>, M. S., &amp; Son, B. G. (2010). Content analysis of OR job advertisements to infer required skills. Journal of Operational Research, 61(9), 1315-1327</w:t>
+      <w:r>
+        <w:rPr>
+          <w:rFonts w:ascii="Times New Roman" w:hAnsi="Times New Roman" w:cs="Times New Roman"/>
+        </w:rPr>
+        <w:t>Sobhi, M. S., &amp; Son, B. G. (2010). Content analysis of OR job advertisements to infer required skills. Journal of Operational Research, 61(9), 1315-1327</w:t>
       </w:r>
     </w:p>
     <w:p>
@@ -3386,19 +3986,11 @@
           <w:rFonts w:ascii="Times New Roman" w:hAnsi="Times New Roman" w:cs="Times New Roman"/>
         </w:rPr>
       </w:pPr>
-      <w:proofErr w:type="spellStart"/>
-      <w:r>
-        <w:rPr>
-          <w:rFonts w:ascii="Times New Roman" w:hAnsi="Times New Roman" w:cs="Times New Roman"/>
-        </w:rPr>
-        <w:t>Surakka</w:t>
-      </w:r>
-      <w:proofErr w:type="spellEnd"/>
-      <w:r>
-        <w:rPr>
-          <w:rFonts w:ascii="Times New Roman" w:hAnsi="Times New Roman" w:cs="Times New Roman"/>
-        </w:rPr>
-        <w:t>, S. (2007). What subjects and skills are important for software developers? Communication of the ACM, 50(1), 73-78</w:t>
+      <w:r>
+        <w:rPr>
+          <w:rFonts w:ascii="Times New Roman" w:hAnsi="Times New Roman" w:cs="Times New Roman"/>
+        </w:rPr>
+        <w:t>Surakka, S. (2007). What subjects and skills are important for software developers? Communication of the ACM, 50(1), 73-78</w:t>
       </w:r>
     </w:p>
     <w:p>
@@ -3450,21 +4042,7 @@
         <w:rPr>
           <w:rFonts w:ascii="Times New Roman" w:hAnsi="Times New Roman" w:cs="Times New Roman"/>
         </w:rPr>
-        <w:t xml:space="preserve">Carl </w:t>
-      </w:r>
-      <w:proofErr w:type="spellStart"/>
-      <w:r>
-        <w:rPr>
-          <w:rFonts w:ascii="Times New Roman" w:hAnsi="Times New Roman" w:cs="Times New Roman"/>
-        </w:rPr>
-        <w:t>Benedikt</w:t>
-      </w:r>
-      <w:proofErr w:type="spellEnd"/>
-      <w:r>
-        <w:rPr>
-          <w:rFonts w:ascii="Times New Roman" w:hAnsi="Times New Roman" w:cs="Times New Roman"/>
-        </w:rPr>
-        <w:t xml:space="preserve"> Frey and Michael A. Osborne </w:t>
+        <w:t xml:space="preserve">Carl Benedikt Frey and Michael A. Osborne </w:t>
       </w:r>
       <w:r>
         <w:rPr>
@@ -3662,35 +4240,13 @@
         <w:rPr>
           <w:rFonts w:ascii="Times New Roman" w:hAnsi="Times New Roman" w:cs="Times New Roman"/>
         </w:rPr>
-        <w:t xml:space="preserve">No. 2 U.S. Labor Force Trends by Marlene A. Lee and Mark </w:t>
-      </w:r>
-      <w:proofErr w:type="spellStart"/>
-      <w:proofErr w:type="gramStart"/>
-      <w:r>
-        <w:rPr>
-          <w:rFonts w:ascii="Times New Roman" w:hAnsi="Times New Roman" w:cs="Times New Roman"/>
-        </w:rPr>
-        <w:t>Mather</w:t>
-      </w:r>
-      <w:r>
-        <w:rPr>
-          <w:rFonts w:ascii="Times New Roman" w:hAnsi="Times New Roman" w:cs="Times New Roman"/>
-        </w:rPr>
-        <w:t>,Vol</w:t>
-      </w:r>
-      <w:proofErr w:type="spellEnd"/>
-      <w:r>
-        <w:rPr>
-          <w:rFonts w:ascii="Times New Roman" w:hAnsi="Times New Roman" w:cs="Times New Roman"/>
-        </w:rPr>
-        <w:t>.</w:t>
-      </w:r>
-      <w:proofErr w:type="gramEnd"/>
-      <w:r>
-        <w:rPr>
-          <w:rFonts w:ascii="Times New Roman" w:hAnsi="Times New Roman" w:cs="Times New Roman"/>
-        </w:rPr>
-        <w:t xml:space="preserve"> 63(2008),No .2, </w:t>
+        <w:t>No. 2 U.S. Labor Force Trends by Marlene A. Lee and Mark Mather</w:t>
+      </w:r>
+      <w:r>
+        <w:rPr>
+          <w:rFonts w:ascii="Times New Roman" w:hAnsi="Times New Roman" w:cs="Times New Roman"/>
+        </w:rPr>
+        <w:t xml:space="preserve">,Vol. 63(2008),No .2, </w:t>
       </w:r>
       <w:r>
         <w:rPr>
@@ -3748,21 +4304,7 @@
         <w:rPr>
           <w:rFonts w:ascii="Times New Roman" w:hAnsi="Times New Roman" w:cs="Times New Roman"/>
         </w:rPr>
-        <w:t xml:space="preserve">Adele </w:t>
-      </w:r>
-      <w:proofErr w:type="spellStart"/>
-      <w:r>
-        <w:rPr>
-          <w:rFonts w:ascii="Times New Roman" w:hAnsi="Times New Roman" w:cs="Times New Roman"/>
-        </w:rPr>
-        <w:t>Hayutin</w:t>
-      </w:r>
-      <w:proofErr w:type="spellEnd"/>
-      <w:r>
-        <w:rPr>
-          <w:rFonts w:ascii="Times New Roman" w:hAnsi="Times New Roman" w:cs="Times New Roman"/>
-        </w:rPr>
-        <w:t>, “Why Population Aging Matters: A Global Perspective,” briefing to the Senate Special Committee on Aging, May 21, 2007, accessed online at http://longevity.stanford.edu, on May 21, 2008.</w:t>
+        <w:t>Adele Hayutin, “Why Population Aging Matters: A Global Perspective,” briefing to the Senate Special Committee on Aging, May 21, 2007, accessed online at http://longevity.stanford.edu, on May 21, 2008.</w:t>
       </w:r>
     </w:p>
     <w:p>
@@ -3788,21 +4330,7 @@
         <w:rPr>
           <w:rFonts w:ascii="Times New Roman" w:hAnsi="Times New Roman" w:cs="Times New Roman"/>
         </w:rPr>
-        <w:t xml:space="preserve">International </w:t>
-      </w:r>
-      <w:proofErr w:type="spellStart"/>
-      <w:r>
-        <w:rPr>
-          <w:rFonts w:ascii="Times New Roman" w:hAnsi="Times New Roman" w:cs="Times New Roman"/>
-        </w:rPr>
-        <w:t>Labour</w:t>
-      </w:r>
-      <w:proofErr w:type="spellEnd"/>
-      <w:r>
-        <w:rPr>
-          <w:rFonts w:ascii="Times New Roman" w:hAnsi="Times New Roman" w:cs="Times New Roman"/>
-        </w:rPr>
-        <w:t xml:space="preserve"> Office, “Economically Active Population Estimates and Projections 1980-2020,” accessed online at http://laborsta.ilo.org, on May 21, 2008</w:t>
+        <w:t>International Labour Office, “Economically Active Population Estimates and Projections 1980-2020,” accessed online at http://laborsta.ilo.org, on May 21, 2008</w:t>
       </w:r>
       <w:r>
         <w:rPr>
@@ -3830,41 +4358,168 @@
           <w:rFonts w:ascii="Times New Roman" w:hAnsi="Times New Roman" w:cs="Times New Roman"/>
         </w:rPr>
       </w:pPr>
-      <w:proofErr w:type="spellStart"/>
-      <w:r>
-        <w:rPr>
-          <w:rFonts w:ascii="Times New Roman" w:hAnsi="Times New Roman" w:cs="Times New Roman"/>
-        </w:rPr>
-        <w:t>Litecky</w:t>
-      </w:r>
-      <w:proofErr w:type="spellEnd"/>
-      <w:r>
-        <w:rPr>
-          <w:rFonts w:ascii="Times New Roman" w:hAnsi="Times New Roman" w:cs="Times New Roman"/>
-        </w:rPr>
-        <w:t xml:space="preserve">, C., </w:t>
-      </w:r>
-      <w:proofErr w:type="spellStart"/>
-      <w:r>
-        <w:rPr>
-          <w:rFonts w:ascii="Times New Roman" w:hAnsi="Times New Roman" w:cs="Times New Roman"/>
-        </w:rPr>
-        <w:t>Aken</w:t>
-      </w:r>
-      <w:proofErr w:type="spellEnd"/>
-      <w:r>
-        <w:rPr>
-          <w:rFonts w:ascii="Times New Roman" w:hAnsi="Times New Roman" w:cs="Times New Roman"/>
-        </w:rPr>
-        <w:t>, A., Ahmad, A., &amp; Nelson, H. J. (2010). Mining for computing jobs. Software, IEEE, 27(1), 78</w:t>
-      </w:r>
-      <w:bookmarkStart w:id="0" w:name="_GoBack"/>
-      <w:bookmarkEnd w:id="0"/>
-      <w:r>
-        <w:rPr>
-          <w:rFonts w:ascii="Times New Roman" w:hAnsi="Times New Roman" w:cs="Times New Roman"/>
-        </w:rPr>
-        <w:t>-85.</w:t>
+      <w:r>
+        <w:rPr>
+          <w:rFonts w:ascii="Times New Roman" w:hAnsi="Times New Roman" w:cs="Times New Roman"/>
+        </w:rPr>
+        <w:t>Litecky, C., Aken, A., Ahmad, A., &amp; Nelson, H. J. (2010). Mining for computing jobs. Software, IEEE, 27(1), 78-85.</w:t>
+      </w:r>
+    </w:p>
+    <w:p>
+      <w:pPr>
+        <w:pStyle w:val="ListParagraph"/>
+        <w:rPr>
+          <w:rFonts w:ascii="Times New Roman" w:hAnsi="Times New Roman" w:cs="Times New Roman"/>
+        </w:rPr>
+      </w:pPr>
+    </w:p>
+    <w:p>
+      <w:pPr>
+        <w:pStyle w:val="ListParagraph"/>
+        <w:numPr>
+          <w:ilvl w:val="0"/>
+          <w:numId w:val="2"/>
+        </w:numPr>
+        <w:rPr>
+          <w:rFonts w:ascii="Times New Roman" w:hAnsi="Times New Roman" w:cs="Times New Roman"/>
+        </w:rPr>
+      </w:pPr>
+      <w:r>
+        <w:rPr>
+          <w:rFonts w:ascii="Times New Roman" w:hAnsi="Times New Roman" w:cs="Times New Roman"/>
+        </w:rPr>
+        <w:t>Izabela A. Wowczko</w:t>
+      </w:r>
+      <w:r>
+        <w:rPr>
+          <w:rFonts w:ascii="Times New Roman" w:hAnsi="Times New Roman" w:cs="Times New Roman"/>
+        </w:rPr>
+        <w:t>,</w:t>
+      </w:r>
+      <w:r>
+        <w:rPr>
+          <w:rFonts w:ascii="Times New Roman" w:hAnsi="Times New Roman" w:cs="Times New Roman"/>
+        </w:rPr>
+        <w:t xml:space="preserve"> Skills and Vacancy Analysis with Data Mining Techniques</w:t>
+      </w:r>
+      <w:r>
+        <w:rPr>
+          <w:rFonts w:ascii="Times New Roman" w:hAnsi="Times New Roman" w:cs="Times New Roman"/>
+        </w:rPr>
+        <w:t>,</w:t>
+      </w:r>
+      <w:r>
+        <w:t xml:space="preserve"> </w:t>
+      </w:r>
+      <w:r>
+        <w:rPr>
+          <w:rFonts w:ascii="Times New Roman" w:hAnsi="Times New Roman" w:cs="Times New Roman"/>
+        </w:rPr>
+        <w:t>Informatics 2015, 2, 31-49; doi:10.3390/informatics2040031</w:t>
+      </w:r>
+    </w:p>
+    <w:p>
+      <w:pPr>
+        <w:pStyle w:val="ListParagraph"/>
+        <w:rPr>
+          <w:rFonts w:ascii="Times New Roman" w:hAnsi="Times New Roman" w:cs="Times New Roman"/>
+        </w:rPr>
+      </w:pPr>
+    </w:p>
+    <w:p>
+      <w:pPr>
+        <w:pStyle w:val="ListParagraph"/>
+        <w:numPr>
+          <w:ilvl w:val="0"/>
+          <w:numId w:val="2"/>
+        </w:numPr>
+        <w:rPr>
+          <w:rFonts w:ascii="Times New Roman" w:hAnsi="Times New Roman" w:cs="Times New Roman"/>
+        </w:rPr>
+      </w:pPr>
+      <w:r>
+        <w:rPr>
+          <w:rFonts w:ascii="Times New Roman" w:hAnsi="Times New Roman" w:cs="Times New Roman"/>
+        </w:rPr>
+        <w:t>Kurekova, L.; Haita, C.; Beblavy, M. Qualifications or Soft Skills? Studying Demand for Low-Skilled from Job Advertisements; NEUJOBS Working Paper No. 4.3.3; NEUJOBS: Brussels, Belgium, 2012.</w:t>
+      </w:r>
+    </w:p>
+    <w:p>
+      <w:pPr>
+        <w:pStyle w:val="ListParagraph"/>
+        <w:rPr>
+          <w:rFonts w:ascii="Times New Roman" w:hAnsi="Times New Roman" w:cs="Times New Roman"/>
+        </w:rPr>
+      </w:pPr>
+    </w:p>
+    <w:p>
+      <w:pPr>
+        <w:pStyle w:val="ListParagraph"/>
+        <w:numPr>
+          <w:ilvl w:val="0"/>
+          <w:numId w:val="2"/>
+        </w:numPr>
+        <w:rPr>
+          <w:rFonts w:ascii="Times New Roman" w:hAnsi="Times New Roman" w:cs="Times New Roman"/>
+        </w:rPr>
+      </w:pPr>
+      <w:r>
+        <w:rPr>
+          <w:rFonts w:ascii="Times New Roman" w:hAnsi="Times New Roman" w:cs="Times New Roman"/>
+        </w:rPr>
+        <w:t>Debortoli, S.; Müller, O.; vom Brocke, J. Comparing Business Intelligence and Big Data Skills—A Text Mining Study Using Job Advertisements. Bus. Inf. Syst. Eng. 2014, 6, 289–300.</w:t>
+      </w:r>
+    </w:p>
+    <w:p>
+      <w:pPr>
+        <w:pStyle w:val="ListParagraph"/>
+        <w:rPr>
+          <w:rFonts w:ascii="Times New Roman" w:hAnsi="Times New Roman" w:cs="Times New Roman"/>
+        </w:rPr>
+      </w:pPr>
+    </w:p>
+    <w:p>
+      <w:pPr>
+        <w:pStyle w:val="ListParagraph"/>
+        <w:numPr>
+          <w:ilvl w:val="0"/>
+          <w:numId w:val="2"/>
+        </w:numPr>
+        <w:rPr>
+          <w:rFonts w:ascii="Times New Roman" w:hAnsi="Times New Roman" w:cs="Times New Roman"/>
+        </w:rPr>
+      </w:pPr>
+      <w:r>
+        <w:rPr>
+          <w:rFonts w:ascii="Times New Roman" w:hAnsi="Times New Roman" w:cs="Times New Roman"/>
+        </w:rPr>
+        <w:t>Landauer, T.K.; Foltz, P.W.; Laham, D. Introduction to Latent Semantic Analysis. Discourse Process. 1998, 25, 259–284.</w:t>
+      </w:r>
+    </w:p>
+    <w:p>
+      <w:pPr>
+        <w:pStyle w:val="ListParagraph"/>
+        <w:rPr>
+          <w:rFonts w:ascii="Times New Roman" w:hAnsi="Times New Roman" w:cs="Times New Roman"/>
+        </w:rPr>
+      </w:pPr>
+    </w:p>
+    <w:p>
+      <w:pPr>
+        <w:pStyle w:val="ListParagraph"/>
+        <w:numPr>
+          <w:ilvl w:val="0"/>
+          <w:numId w:val="2"/>
+        </w:numPr>
+        <w:rPr>
+          <w:rFonts w:ascii="Times New Roman" w:hAnsi="Times New Roman" w:cs="Times New Roman"/>
+        </w:rPr>
+      </w:pPr>
+      <w:r>
+        <w:rPr>
+          <w:rFonts w:ascii="Times New Roman" w:hAnsi="Times New Roman" w:cs="Times New Roman"/>
+        </w:rPr>
+        <w:t>Albright, R. Taming Text with the SVD. Available online: ftp://ftp.dataflux.com/techsup/ download/EMiner/TamingTextwiththeSVD.pdf (accessed on 4 September 2015).</w:t>
       </w:r>
     </w:p>
     <w:sectPr>
@@ -4826,7 +5481,7 @@
 </file>
 
 <file path=customXml/itemProps1.xml><?xml version="1.0" encoding="utf-8"?>
-<ds:datastoreItem xmlns:ds="http://schemas.openxmlformats.org/officeDocument/2006/customXml" ds:itemID="{5BDA59AF-19E5-402A-8D15-8EDEEB2C8D20}">
+<ds:datastoreItem xmlns:ds="http://schemas.openxmlformats.org/officeDocument/2006/customXml" ds:itemID="{E64DF646-2BC4-4CAE-999C-7762D2E9716A}">
   <ds:schemaRefs>
     <ds:schemaRef ds:uri="http://schemas.openxmlformats.org/officeDocument/2006/bibliography"/>
   </ds:schemaRefs>

</xml_diff>

<commit_message>
starting with the proposed work
</commit_message>
<xml_diff>
--- a/RESEARCH PAPER/TITLE.docx
+++ b/RESEARCH PAPER/TITLE.docx
@@ -327,12 +327,14 @@
         </w:rPr>
         <w:t xml:space="preserve"> </w:t>
       </w:r>
+      <w:proofErr w:type="spellStart"/>
       <w:r>
         <w:rPr>
           <w:rFonts w:ascii="Times New Roman" w:hAnsi="Times New Roman" w:cs="Times New Roman"/>
         </w:rPr>
         <w:t>etc</w:t>
       </w:r>
+      <w:proofErr w:type="spellEnd"/>
       <w:r>
         <w:rPr>
           <w:rFonts w:ascii="Times New Roman" w:hAnsi="Times New Roman" w:cs="Times New Roman"/>
@@ -546,6 +548,11 @@
       </w:r>
     </w:p>
     <w:p>
+      <w:pPr>
+        <w:rPr>
+          <w:rFonts w:ascii="Times New Roman" w:hAnsi="Times New Roman" w:cs="Times New Roman"/>
+        </w:rPr>
+      </w:pPr>
       <w:r>
         <w:rPr>
           <w:rFonts w:ascii="Times New Roman" w:hAnsi="Times New Roman" w:cs="Times New Roman"/>
@@ -604,20 +611,13 @@
         <w:rPr>
           <w:rFonts w:ascii="Times New Roman" w:hAnsi="Times New Roman" w:cs="Times New Roman"/>
         </w:rPr>
-        <w:t xml:space="preserve"> foreign worker </w:t>
-      </w:r>
-      <w:r>
-        <w:rPr>
-          <w:rFonts w:ascii="Times New Roman" w:hAnsi="Times New Roman" w:cs="Times New Roman"/>
-          <w:highlight w:val="green"/>
-        </w:rPr>
-        <w:t>[2]</w:t>
-      </w:r>
-      <w:r>
-        <w:rPr>
-          <w:rFonts w:ascii="Times New Roman" w:hAnsi="Times New Roman" w:cs="Times New Roman"/>
-        </w:rPr>
-        <w:t>. The employment letter should include the necessary details such as dates of employment, job position, salary offered, detailed descr</w:t>
+        <w:t xml:space="preserve"> foreign worker. </w:t>
+      </w:r>
+      <w:r>
+        <w:rPr>
+          <w:rFonts w:ascii="Times New Roman" w:hAnsi="Times New Roman" w:cs="Times New Roman"/>
+        </w:rPr>
+        <w:t>The employment letter should include the necessary details such as dates of employment, job position, salary offered, detailed descr</w:t>
       </w:r>
       <w:r>
         <w:rPr>
@@ -642,6 +642,12 @@
           <w:rFonts w:ascii="Times New Roman" w:hAnsi="Times New Roman" w:cs="Times New Roman"/>
         </w:rPr>
         <w:t>USCIS</w:t>
+      </w:r>
+      <w:r>
+        <w:rPr>
+          <w:rFonts w:ascii="Times New Roman" w:hAnsi="Times New Roman" w:cs="Times New Roman"/>
+        </w:rPr>
+        <w:t xml:space="preserve"> </w:t>
       </w:r>
       <w:r>
         <w:rPr>
@@ -682,7 +688,28 @@
         <w:t xml:space="preserve"> Processing times of H1B application depends and is subject to locations.</w:t>
       </w:r>
       <w:r>
-        <w:t xml:space="preserve"> </w:t>
+        <w:rPr>
+          <w:rFonts w:ascii="Times New Roman" w:hAnsi="Times New Roman" w:cs="Times New Roman"/>
+        </w:rPr>
+        <w:t xml:space="preserve"> More in-depth details related to the H1-B visa petition filing process can be found at [26].</w:t>
+      </w:r>
+      <w:r>
+        <w:t xml:space="preserve"> </w:t>
+      </w:r>
+      <w:r>
+        <w:rPr>
+          <w:rFonts w:ascii="Times New Roman" w:hAnsi="Times New Roman" w:cs="Times New Roman"/>
+        </w:rPr>
+        <w:t>Also</w:t>
+      </w:r>
+      <w:r>
+        <w:t xml:space="preserve"> </w:t>
+      </w:r>
+      <w:r>
+        <w:rPr>
+          <w:rFonts w:ascii="Times New Roman" w:hAnsi="Times New Roman" w:cs="Times New Roman"/>
+        </w:rPr>
+        <w:t>[25] gives the complete description of the attributes in the dataset and the complete description and details related to the raw dataset too.</w:t>
       </w:r>
     </w:p>
     <w:p>
@@ -720,8 +747,16 @@
         <w:rPr>
           <w:rFonts w:ascii="Times New Roman" w:hAnsi="Times New Roman" w:cs="Times New Roman"/>
         </w:rPr>
-        <w:t xml:space="preserve"> web logs, social media etc</w:t>
-      </w:r>
+        <w:t xml:space="preserve"> web logs, social media </w:t>
+      </w:r>
+      <w:proofErr w:type="spellStart"/>
+      <w:r>
+        <w:rPr>
+          <w:rFonts w:ascii="Times New Roman" w:hAnsi="Times New Roman" w:cs="Times New Roman"/>
+        </w:rPr>
+        <w:t>etc</w:t>
+      </w:r>
+      <w:proofErr w:type="spellEnd"/>
       <w:r>
         <w:rPr>
           <w:rFonts w:ascii="Times New Roman" w:hAnsi="Times New Roman" w:cs="Times New Roman"/>
@@ -773,13 +808,6 @@
       <w:r>
         <w:rPr>
           <w:rFonts w:ascii="Times New Roman" w:hAnsi="Times New Roman" w:cs="Times New Roman"/>
-          <w:highlight w:val="green"/>
-        </w:rPr>
-        <w:t>[7]</w:t>
-      </w:r>
-      <w:r>
-        <w:rPr>
-          <w:rFonts w:ascii="Times New Roman" w:hAnsi="Times New Roman" w:cs="Times New Roman"/>
         </w:rPr>
         <w:t>.</w:t>
       </w:r>
@@ -817,19 +845,6 @@
         <w:rPr>
           <w:rFonts w:ascii="Times New Roman" w:hAnsi="Times New Roman" w:cs="Times New Roman"/>
         </w:rPr>
-        <w:t xml:space="preserve"> </w:t>
-      </w:r>
-      <w:r>
-        <w:rPr>
-          <w:rFonts w:ascii="Times New Roman" w:hAnsi="Times New Roman" w:cs="Times New Roman"/>
-          <w:highlight w:val="green"/>
-        </w:rPr>
-        <w:t>[6]</w:t>
-      </w:r>
-      <w:r>
-        <w:rPr>
-          <w:rFonts w:ascii="Times New Roman" w:hAnsi="Times New Roman" w:cs="Times New Roman"/>
-        </w:rPr>
         <w:t>.</w:t>
       </w:r>
       <w:r>
@@ -856,6 +871,7 @@
         <w:rPr>
           <w:rFonts w:ascii="Times New Roman" w:hAnsi="Times New Roman" w:cs="Times New Roman"/>
         </w:rPr>
+        <w:lastRenderedPageBreak/>
         <w:t>LITERATURE REVIEW:</w:t>
       </w:r>
       <w:r>
@@ -875,7 +891,6 @@
         <w:rPr>
           <w:rFonts w:ascii="Times New Roman" w:hAnsi="Times New Roman" w:cs="Times New Roman"/>
         </w:rPr>
-        <w:lastRenderedPageBreak/>
         <w:t xml:space="preserve">The discussed </w:t>
       </w:r>
       <w:r>
@@ -1260,7 +1275,35 @@
         <w:rPr>
           <w:rFonts w:ascii="Times New Roman" w:hAnsi="Times New Roman" w:cs="Times New Roman"/>
         </w:rPr>
-        <w:t xml:space="preserve"> in storing, organizing and analyzing such massive datasets which come in different varieties and has high volume, which is being generated at high velocity(streaming data) i.e these are called the 3V’s of big data</w:t>
+        <w:t xml:space="preserve"> in storing, organizing and analyzing such massive datasets which come in different varieties and has high volume, which is being generated at high </w:t>
+      </w:r>
+      <w:proofErr w:type="gramStart"/>
+      <w:r>
+        <w:rPr>
+          <w:rFonts w:ascii="Times New Roman" w:hAnsi="Times New Roman" w:cs="Times New Roman"/>
+        </w:rPr>
+        <w:t>velocity(</w:t>
+      </w:r>
+      <w:proofErr w:type="gramEnd"/>
+      <w:r>
+        <w:rPr>
+          <w:rFonts w:ascii="Times New Roman" w:hAnsi="Times New Roman" w:cs="Times New Roman"/>
+        </w:rPr>
+        <w:t xml:space="preserve">streaming data) </w:t>
+      </w:r>
+      <w:proofErr w:type="spellStart"/>
+      <w:r>
+        <w:rPr>
+          <w:rFonts w:ascii="Times New Roman" w:hAnsi="Times New Roman" w:cs="Times New Roman"/>
+        </w:rPr>
+        <w:t>i.e</w:t>
+      </w:r>
+      <w:proofErr w:type="spellEnd"/>
+      <w:r>
+        <w:rPr>
+          <w:rFonts w:ascii="Times New Roman" w:hAnsi="Times New Roman" w:cs="Times New Roman"/>
+        </w:rPr>
+        <w:t xml:space="preserve"> these are called the 3V’s of big data</w:t>
       </w:r>
       <w:r>
         <w:rPr>
@@ -1314,7 +1357,21 @@
         <w:rPr>
           <w:rFonts w:ascii="Times New Roman" w:hAnsi="Times New Roman" w:cs="Times New Roman"/>
         </w:rPr>
-        <w:t>and schools to mould and modify</w:t>
+        <w:t xml:space="preserve">and schools to </w:t>
+      </w:r>
+      <w:proofErr w:type="spellStart"/>
+      <w:r>
+        <w:rPr>
+          <w:rFonts w:ascii="Times New Roman" w:hAnsi="Times New Roman" w:cs="Times New Roman"/>
+        </w:rPr>
+        <w:t>mould</w:t>
+      </w:r>
+      <w:proofErr w:type="spellEnd"/>
+      <w:r>
+        <w:rPr>
+          <w:rFonts w:ascii="Times New Roman" w:hAnsi="Times New Roman" w:cs="Times New Roman"/>
+        </w:rPr>
+        <w:t xml:space="preserve"> and modify</w:t>
       </w:r>
       <w:r>
         <w:rPr>
@@ -1446,7 +1503,21 @@
         <w:rPr>
           <w:rFonts w:ascii="Times New Roman" w:hAnsi="Times New Roman" w:cs="Times New Roman"/>
         </w:rPr>
-        <w:t>. Due to the scarcity of talent in data science related job positions, has lead to increase in demand for such individuals and they directly tend to get paid higher than others.</w:t>
+        <w:t xml:space="preserve">. Due to the scarcity of talent in data science related job positions, has </w:t>
+      </w:r>
+      <w:proofErr w:type="spellStart"/>
+      <w:r>
+        <w:rPr>
+          <w:rFonts w:ascii="Times New Roman" w:hAnsi="Times New Roman" w:cs="Times New Roman"/>
+        </w:rPr>
+        <w:t>lead</w:t>
+      </w:r>
+      <w:proofErr w:type="spellEnd"/>
+      <w:r>
+        <w:rPr>
+          <w:rFonts w:ascii="Times New Roman" w:hAnsi="Times New Roman" w:cs="Times New Roman"/>
+        </w:rPr>
+        <w:t xml:space="preserve"> to increase in demand for such individuals and they directly tend to get paid higher than others.</w:t>
       </w:r>
     </w:p>
     <w:p>
@@ -2243,13 +2314,27 @@
         <w:rPr>
           <w:rFonts w:ascii="Times New Roman" w:hAnsi="Times New Roman" w:cs="Times New Roman"/>
         </w:rPr>
-        <w:t>overview of STEM</w:t>
-      </w:r>
-      <w:r>
-        <w:rPr>
-          <w:rFonts w:ascii="Times New Roman" w:hAnsi="Times New Roman" w:cs="Times New Roman"/>
-        </w:rPr>
-        <w:t>(science, technology, engineering, mathematics) related jobs</w:t>
+        <w:t xml:space="preserve">overview of </w:t>
+      </w:r>
+      <w:proofErr w:type="gramStart"/>
+      <w:r>
+        <w:rPr>
+          <w:rFonts w:ascii="Times New Roman" w:hAnsi="Times New Roman" w:cs="Times New Roman"/>
+        </w:rPr>
+        <w:t>STEM</w:t>
+      </w:r>
+      <w:r>
+        <w:rPr>
+          <w:rFonts w:ascii="Times New Roman" w:hAnsi="Times New Roman" w:cs="Times New Roman"/>
+        </w:rPr>
+        <w:t>(</w:t>
+      </w:r>
+      <w:proofErr w:type="gramEnd"/>
+      <w:r>
+        <w:rPr>
+          <w:rFonts w:ascii="Times New Roman" w:hAnsi="Times New Roman" w:cs="Times New Roman"/>
+        </w:rPr>
+        <w:t>science, technology, engineering, mathematics) related jobs</w:t>
       </w:r>
       <w:r>
         <w:rPr>
@@ -2817,7 +2902,21 @@
         <w:rPr>
           <w:rFonts w:ascii="Times New Roman" w:hAnsi="Times New Roman" w:cs="Times New Roman"/>
         </w:rPr>
-        <w:t>used R and RapidMiner tools to extract information from</w:t>
+        <w:t xml:space="preserve">used R and </w:t>
+      </w:r>
+      <w:proofErr w:type="spellStart"/>
+      <w:r>
+        <w:rPr>
+          <w:rFonts w:ascii="Times New Roman" w:hAnsi="Times New Roman" w:cs="Times New Roman"/>
+        </w:rPr>
+        <w:t>RapidMiner</w:t>
+      </w:r>
+      <w:proofErr w:type="spellEnd"/>
+      <w:r>
+        <w:rPr>
+          <w:rFonts w:ascii="Times New Roman" w:hAnsi="Times New Roman" w:cs="Times New Roman"/>
+        </w:rPr>
+        <w:t xml:space="preserve"> tools to extract information from</w:t>
       </w:r>
       <w:r>
         <w:rPr>
@@ -2890,7 +2989,21 @@
         <w:rPr>
           <w:rFonts w:ascii="Times New Roman" w:hAnsi="Times New Roman" w:cs="Times New Roman"/>
         </w:rPr>
-        <w:t xml:space="preserve"> and various bar-plots and wordclouds were obtained by them. </w:t>
+        <w:t xml:space="preserve"> and various bar-plots and </w:t>
+      </w:r>
+      <w:proofErr w:type="spellStart"/>
+      <w:r>
+        <w:rPr>
+          <w:rFonts w:ascii="Times New Roman" w:hAnsi="Times New Roman" w:cs="Times New Roman"/>
+        </w:rPr>
+        <w:t>wordclouds</w:t>
+      </w:r>
+      <w:proofErr w:type="spellEnd"/>
+      <w:r>
+        <w:rPr>
+          <w:rFonts w:ascii="Times New Roman" w:hAnsi="Times New Roman" w:cs="Times New Roman"/>
+        </w:rPr>
+        <w:t xml:space="preserve"> were obtained by them. </w:t>
       </w:r>
       <w:r>
         <w:rPr>
@@ -3121,19 +3234,37 @@
         <w:rPr>
           <w:rFonts w:ascii="Times New Roman" w:hAnsi="Times New Roman" w:cs="Times New Roman"/>
         </w:rPr>
+        <w:t xml:space="preserve"> </w:t>
+      </w:r>
+      <w:r>
+        <w:rPr>
+          <w:rFonts w:ascii="Times New Roman" w:hAnsi="Times New Roman" w:cs="Times New Roman"/>
+        </w:rPr>
+        <w:t>big data job</w:t>
+      </w:r>
+      <w:r>
+        <w:rPr>
+          <w:rFonts w:ascii="Times New Roman" w:hAnsi="Times New Roman" w:cs="Times New Roman"/>
+        </w:rPr>
+        <w:t>s and</w:t>
+      </w:r>
+      <w:r>
+        <w:rPr>
+          <w:rFonts w:ascii="Times New Roman" w:hAnsi="Times New Roman" w:cs="Times New Roman"/>
+        </w:rPr>
         <w:t xml:space="preserve"> business intelligence </w:t>
       </w:r>
       <w:r>
         <w:rPr>
           <w:rFonts w:ascii="Times New Roman" w:hAnsi="Times New Roman" w:cs="Times New Roman"/>
         </w:rPr>
-        <w:t xml:space="preserve">jobs </w:t>
-      </w:r>
-      <w:r>
-        <w:rPr>
-          <w:rFonts w:ascii="Times New Roman" w:hAnsi="Times New Roman" w:cs="Times New Roman"/>
-        </w:rPr>
-        <w:t>and big data job advertisements in the United States. The standard text pre-processing techniques were executed and the vocabulary was manually verified to select items describing various types of skills.</w:t>
+        <w:t xml:space="preserve">job </w:t>
+      </w:r>
+      <w:r>
+        <w:rPr>
+          <w:rFonts w:ascii="Times New Roman" w:hAnsi="Times New Roman" w:cs="Times New Roman"/>
+        </w:rPr>
+        <w:t>advertisements in the United States. The standard text pre-processing techniques were executed and the vocabulary was manually verified to select items describing various types of skills.</w:t>
       </w:r>
     </w:p>
     <w:p>
@@ -3188,8 +3319,16 @@
         <w:rPr>
           <w:rFonts w:ascii="Times New Roman" w:hAnsi="Times New Roman" w:cs="Times New Roman"/>
         </w:rPr>
-        <w:t xml:space="preserve"> the country which leads in producing huge amount of employment opportunities and jobs in the Information technology sector i.e</w:t>
-      </w:r>
+        <w:t xml:space="preserve"> the country which leads in producing huge amount of employment opportunities and jobs in the Information technology sector </w:t>
+      </w:r>
+      <w:proofErr w:type="spellStart"/>
+      <w:r>
+        <w:rPr>
+          <w:rFonts w:ascii="Times New Roman" w:hAnsi="Times New Roman" w:cs="Times New Roman"/>
+        </w:rPr>
+        <w:t>i.e</w:t>
+      </w:r>
+      <w:proofErr w:type="spellEnd"/>
       <w:r>
         <w:rPr>
           <w:rFonts w:ascii="Times New Roman" w:hAnsi="Times New Roman" w:cs="Times New Roman"/>
@@ -3499,104 +3638,559 @@
           <w:rFonts w:ascii="Times New Roman" w:hAnsi="Times New Roman" w:cs="Times New Roman"/>
         </w:rPr>
       </w:pPr>
+      <w:r>
+        <w:rPr>
+          <w:rFonts w:ascii="Times New Roman" w:hAnsi="Times New Roman" w:cs="Times New Roman"/>
+        </w:rPr>
+        <w:t>PROPOSED METHOD:</w:t>
+      </w:r>
+      <w:r>
+        <w:rPr>
+          <w:rFonts w:ascii="Times New Roman" w:hAnsi="Times New Roman" w:cs="Times New Roman"/>
+        </w:rPr>
+        <w:t xml:space="preserve"> </w:t>
+      </w:r>
+    </w:p>
+    <w:p>
+      <w:pPr>
+        <w:rPr>
+          <w:rFonts w:ascii="Times New Roman" w:hAnsi="Times New Roman" w:cs="Times New Roman"/>
+        </w:rPr>
+      </w:pPr>
+      <w:r>
+        <w:rPr>
+          <w:rFonts w:ascii="Times New Roman" w:hAnsi="Times New Roman" w:cs="Times New Roman"/>
+        </w:rPr>
+        <w:t>This paper</w:t>
+      </w:r>
+      <w:r>
+        <w:rPr>
+          <w:rFonts w:ascii="Times New Roman" w:hAnsi="Times New Roman" w:cs="Times New Roman"/>
+        </w:rPr>
+        <w:t xml:space="preserve"> utilize</w:t>
+      </w:r>
+      <w:r>
+        <w:rPr>
+          <w:rFonts w:ascii="Times New Roman" w:hAnsi="Times New Roman" w:cs="Times New Roman"/>
+        </w:rPr>
+        <w:t>s the</w:t>
+      </w:r>
+      <w:r>
+        <w:rPr>
+          <w:rFonts w:ascii="Times New Roman" w:hAnsi="Times New Roman" w:cs="Times New Roman"/>
+        </w:rPr>
+        <w:t xml:space="preserve"> H-1B petition disclosu</w:t>
+      </w:r>
+      <w:r>
+        <w:rPr>
+          <w:rFonts w:ascii="Times New Roman" w:hAnsi="Times New Roman" w:cs="Times New Roman"/>
+        </w:rPr>
+        <w:t>re data and</w:t>
+      </w:r>
+      <w:r>
+        <w:rPr>
+          <w:rFonts w:ascii="Times New Roman" w:hAnsi="Times New Roman" w:cs="Times New Roman"/>
+        </w:rPr>
+        <w:t xml:space="preserve"> employs various</w:t>
+      </w:r>
+      <w:r>
+        <w:rPr>
+          <w:rFonts w:ascii="Times New Roman" w:hAnsi="Times New Roman" w:cs="Times New Roman"/>
+        </w:rPr>
+        <w:t xml:space="preserve"> data analysis</w:t>
+      </w:r>
+      <w:r>
+        <w:rPr>
+          <w:rFonts w:ascii="Times New Roman" w:hAnsi="Times New Roman" w:cs="Times New Roman"/>
+        </w:rPr>
+        <w:t xml:space="preserve"> and data visualization</w:t>
+      </w:r>
+      <w:r>
+        <w:rPr>
+          <w:rFonts w:ascii="Times New Roman" w:hAnsi="Times New Roman" w:cs="Times New Roman"/>
+        </w:rPr>
+        <w:t xml:space="preserve"> techniques </w:t>
+      </w:r>
+      <w:r>
+        <w:rPr>
+          <w:rFonts w:ascii="Times New Roman" w:hAnsi="Times New Roman" w:cs="Times New Roman"/>
+        </w:rPr>
+        <w:t xml:space="preserve">in R </w:t>
+      </w:r>
+      <w:r>
+        <w:rPr>
+          <w:rFonts w:ascii="Times New Roman" w:hAnsi="Times New Roman" w:cs="Times New Roman"/>
+        </w:rPr>
+        <w:t xml:space="preserve">to analyze </w:t>
+      </w:r>
+      <w:r>
+        <w:rPr>
+          <w:rFonts w:ascii="Times New Roman" w:hAnsi="Times New Roman" w:cs="Times New Roman"/>
+        </w:rPr>
+        <w:t xml:space="preserve">and study </w:t>
+      </w:r>
+      <w:r>
+        <w:rPr>
+          <w:rFonts w:ascii="Times New Roman" w:hAnsi="Times New Roman" w:cs="Times New Roman"/>
+        </w:rPr>
+        <w:t>the</w:t>
+      </w:r>
+      <w:r>
+        <w:rPr>
+          <w:rFonts w:ascii="Times New Roman" w:hAnsi="Times New Roman" w:cs="Times New Roman"/>
+        </w:rPr>
+        <w:t xml:space="preserve"> job trends in the United states of America.</w:t>
+      </w:r>
+      <w:r>
+        <w:rPr>
+          <w:rFonts w:ascii="Times New Roman" w:hAnsi="Times New Roman" w:cs="Times New Roman"/>
+        </w:rPr>
+        <w:t xml:space="preserve"> </w:t>
+      </w:r>
+      <w:r>
+        <w:rPr>
+          <w:rFonts w:ascii="Times New Roman" w:hAnsi="Times New Roman" w:cs="Times New Roman"/>
+        </w:rPr>
+        <w:t xml:space="preserve">This paper </w:t>
+      </w:r>
+      <w:r>
+        <w:rPr>
+          <w:rFonts w:ascii="Times New Roman" w:hAnsi="Times New Roman" w:cs="Times New Roman"/>
+        </w:rPr>
+        <w:t>utilizes the dataset to answer</w:t>
+      </w:r>
+      <w:r>
+        <w:rPr>
+          <w:rFonts w:ascii="Times New Roman" w:hAnsi="Times New Roman" w:cs="Times New Roman"/>
+        </w:rPr>
+        <w:t xml:space="preserve"> interesting questions such as –</w:t>
+      </w:r>
+    </w:p>
+    <w:p>
+      <w:pPr>
+        <w:rPr>
+          <w:rFonts w:ascii="Times New Roman" w:hAnsi="Times New Roman" w:cs="Times New Roman"/>
+        </w:rPr>
+      </w:pPr>
+      <w:r>
+        <w:rPr>
+          <w:rFonts w:ascii="Times New Roman" w:hAnsi="Times New Roman" w:cs="Times New Roman"/>
+        </w:rPr>
+        <w:t xml:space="preserve">    </w:t>
+      </w:r>
+      <w:r>
+        <w:rPr>
+          <w:rFonts w:ascii="Times New Roman" w:hAnsi="Times New Roman" w:cs="Times New Roman"/>
+        </w:rPr>
+        <w:t>1)</w:t>
+      </w:r>
+      <w:r>
+        <w:rPr>
+          <w:rFonts w:ascii="Times New Roman" w:hAnsi="Times New Roman" w:cs="Times New Roman"/>
+        </w:rPr>
+        <w:t>Who are the top US employers who</w:t>
+      </w:r>
+      <w:r>
+        <w:rPr>
+          <w:rFonts w:ascii="Times New Roman" w:hAnsi="Times New Roman" w:cs="Times New Roman"/>
+        </w:rPr>
+        <w:t xml:space="preserve"> issue</w:t>
+      </w:r>
+      <w:r>
+        <w:rPr>
+          <w:rFonts w:ascii="Times New Roman" w:hAnsi="Times New Roman" w:cs="Times New Roman"/>
+        </w:rPr>
+        <w:t xml:space="preserve"> the most H1</w:t>
+      </w:r>
+      <w:r>
+        <w:rPr>
+          <w:rFonts w:ascii="Times New Roman" w:hAnsi="Times New Roman" w:cs="Times New Roman"/>
+        </w:rPr>
+        <w:t>-B visa applications</w:t>
+      </w:r>
+      <w:r>
+        <w:rPr>
+          <w:rFonts w:ascii="Times New Roman" w:hAnsi="Times New Roman" w:cs="Times New Roman"/>
+        </w:rPr>
+        <w:t>.</w:t>
+      </w:r>
+    </w:p>
+    <w:p>
+      <w:pPr>
+        <w:rPr>
+          <w:rFonts w:ascii="Times New Roman" w:hAnsi="Times New Roman" w:cs="Times New Roman"/>
+        </w:rPr>
+      </w:pPr>
+      <w:r>
+        <w:rPr>
+          <w:rFonts w:ascii="Times New Roman" w:hAnsi="Times New Roman" w:cs="Times New Roman"/>
+        </w:rPr>
+        <w:t xml:space="preserve">    </w:t>
+      </w:r>
+      <w:r>
+        <w:rPr>
+          <w:rFonts w:ascii="Times New Roman" w:hAnsi="Times New Roman" w:cs="Times New Roman"/>
+        </w:rPr>
+        <w:t>2)What are the m</w:t>
+      </w:r>
+      <w:r>
+        <w:rPr>
+          <w:rFonts w:ascii="Times New Roman" w:hAnsi="Times New Roman" w:cs="Times New Roman"/>
+        </w:rPr>
+        <w:t>ost common job t</w:t>
+      </w:r>
+      <w:r>
+        <w:rPr>
+          <w:rFonts w:ascii="Times New Roman" w:hAnsi="Times New Roman" w:cs="Times New Roman"/>
+        </w:rPr>
+        <w:t>itles</w:t>
+      </w:r>
+      <w:r>
+        <w:rPr>
+          <w:rFonts w:ascii="Times New Roman" w:hAnsi="Times New Roman" w:cs="Times New Roman"/>
+        </w:rPr>
+        <w:t xml:space="preserve"> and job positions and their r</w:t>
+      </w:r>
+      <w:r>
+        <w:rPr>
+          <w:rFonts w:ascii="Times New Roman" w:hAnsi="Times New Roman" w:cs="Times New Roman"/>
+        </w:rPr>
+        <w:t>elative wages t</w:t>
+      </w:r>
+      <w:r>
+        <w:rPr>
+          <w:rFonts w:ascii="Times New Roman" w:hAnsi="Times New Roman" w:cs="Times New Roman"/>
+        </w:rPr>
+        <w:t>o i</w:t>
+      </w:r>
+      <w:r>
+        <w:rPr>
+          <w:rFonts w:ascii="Times New Roman" w:hAnsi="Times New Roman" w:cs="Times New Roman"/>
+        </w:rPr>
+        <w:t>ndus</w:t>
+      </w:r>
+      <w:r>
+        <w:rPr>
+          <w:rFonts w:ascii="Times New Roman" w:hAnsi="Times New Roman" w:cs="Times New Roman"/>
+        </w:rPr>
+        <w:t>try standards.</w:t>
+      </w:r>
+    </w:p>
+    <w:p>
+      <w:pPr>
+        <w:rPr>
+          <w:rFonts w:ascii="Arial" w:hAnsi="Arial" w:cs="Arial"/>
+          <w:sz w:val="21"/>
+          <w:szCs w:val="21"/>
+          <w:shd w:val="clear" w:color="auto" w:fill="FFFFFF"/>
+        </w:rPr>
+      </w:pPr>
+      <w:r>
+        <w:rPr>
+          <w:rFonts w:ascii="Times New Roman" w:hAnsi="Times New Roman" w:cs="Times New Roman"/>
+          <w:shd w:val="clear" w:color="auto" w:fill="FFFFFF"/>
+        </w:rPr>
+        <w:t xml:space="preserve">    </w:t>
+      </w:r>
+      <w:r>
+        <w:rPr>
+          <w:rFonts w:ascii="Times New Roman" w:hAnsi="Times New Roman" w:cs="Times New Roman"/>
+          <w:shd w:val="clear" w:color="auto" w:fill="FFFFFF"/>
+        </w:rPr>
+        <w:t>3</w:t>
+      </w:r>
+      <w:r>
+        <w:rPr>
+          <w:rFonts w:ascii="Arial" w:hAnsi="Arial" w:cs="Arial"/>
+          <w:sz w:val="21"/>
+          <w:szCs w:val="21"/>
+          <w:shd w:val="clear" w:color="auto" w:fill="FFFFFF"/>
+        </w:rPr>
+        <w:t>)</w:t>
+      </w:r>
+      <w:r>
+        <w:rPr>
+          <w:rFonts w:ascii="Times New Roman" w:hAnsi="Times New Roman" w:cs="Times New Roman"/>
+          <w:shd w:val="clear" w:color="auto" w:fill="FFFFFF"/>
+        </w:rPr>
+        <w:t>What is the p</w:t>
+      </w:r>
+      <w:r>
+        <w:rPr>
+          <w:rFonts w:ascii="Times New Roman" w:hAnsi="Times New Roman" w:cs="Times New Roman"/>
+          <w:shd w:val="clear" w:color="auto" w:fill="FFFFFF"/>
+        </w:rPr>
+        <w:t xml:space="preserve">ercentage share out of the </w:t>
+      </w:r>
+      <w:proofErr w:type="gramStart"/>
+      <w:r>
+        <w:rPr>
+          <w:rFonts w:ascii="Times New Roman" w:hAnsi="Times New Roman" w:cs="Times New Roman"/>
+          <w:shd w:val="clear" w:color="auto" w:fill="FFFFFF"/>
+        </w:rPr>
+        <w:t>85,000 visa</w:t>
+      </w:r>
+      <w:proofErr w:type="gramEnd"/>
+      <w:r>
+        <w:rPr>
+          <w:rFonts w:ascii="Times New Roman" w:hAnsi="Times New Roman" w:cs="Times New Roman"/>
+          <w:shd w:val="clear" w:color="auto" w:fill="FFFFFF"/>
+        </w:rPr>
+        <w:t xml:space="preserve"> cap for the Employers with most applications</w:t>
+      </w:r>
+      <w:r>
+        <w:rPr>
+          <w:rFonts w:ascii="Arial" w:hAnsi="Arial" w:cs="Arial"/>
+          <w:sz w:val="21"/>
+          <w:szCs w:val="21"/>
+          <w:shd w:val="clear" w:color="auto" w:fill="FFFFFF"/>
+        </w:rPr>
+        <w:t>?</w:t>
+      </w:r>
+    </w:p>
+    <w:p>
+      <w:pPr>
+        <w:rPr>
+          <w:rFonts w:ascii="Times New Roman" w:hAnsi="Times New Roman" w:cs="Times New Roman"/>
+        </w:rPr>
+      </w:pPr>
+      <w:r>
+        <w:rPr>
+          <w:rFonts w:ascii="Arial" w:hAnsi="Arial" w:cs="Arial"/>
+          <w:sz w:val="21"/>
+          <w:szCs w:val="21"/>
+          <w:shd w:val="clear" w:color="auto" w:fill="FFFFFF"/>
+        </w:rPr>
+        <w:t xml:space="preserve">   </w:t>
+      </w:r>
+      <w:r>
+        <w:rPr>
+          <w:rFonts w:ascii="Times New Roman" w:hAnsi="Times New Roman" w:cs="Times New Roman"/>
+          <w:shd w:val="clear" w:color="auto" w:fill="FFFFFF"/>
+        </w:rPr>
+        <w:t xml:space="preserve">4) Finding the most common worksites </w:t>
+      </w:r>
+      <w:r>
+        <w:rPr>
+          <w:rFonts w:ascii="Times New Roman" w:hAnsi="Times New Roman" w:cs="Times New Roman"/>
+          <w:shd w:val="clear" w:color="auto" w:fill="FFFFFF"/>
+        </w:rPr>
+        <w:t>in the US.</w:t>
+      </w:r>
       <w:bookmarkStart w:id="1" w:name="_GoBack"/>
       <w:bookmarkEnd w:id="1"/>
-      <w:r>
-        <w:rPr>
-          <w:rFonts w:ascii="Times New Roman" w:hAnsi="Times New Roman" w:cs="Times New Roman"/>
-        </w:rPr>
-        <w:t>PROPOSED METHOD:</w:t>
-      </w:r>
-      <w:r>
-        <w:rPr>
-          <w:rFonts w:ascii="Times New Roman" w:hAnsi="Times New Roman" w:cs="Times New Roman"/>
-        </w:rPr>
-        <w:t xml:space="preserve"> </w:t>
-      </w:r>
-    </w:p>
-    <w:p>
-      <w:pPr>
-        <w:rPr>
-          <w:rFonts w:ascii="Times New Roman" w:hAnsi="Times New Roman" w:cs="Times New Roman"/>
-        </w:rPr>
-      </w:pPr>
-      <w:r>
-        <w:rPr>
-          <w:rFonts w:ascii="Times New Roman" w:hAnsi="Times New Roman" w:cs="Times New Roman"/>
-        </w:rPr>
-        <w:t>This paper</w:t>
-      </w:r>
-      <w:r>
-        <w:rPr>
-          <w:rFonts w:ascii="Times New Roman" w:hAnsi="Times New Roman" w:cs="Times New Roman"/>
-        </w:rPr>
-        <w:t xml:space="preserve"> utilize</w:t>
-      </w:r>
-      <w:r>
-        <w:rPr>
-          <w:rFonts w:ascii="Times New Roman" w:hAnsi="Times New Roman" w:cs="Times New Roman"/>
-        </w:rPr>
-        <w:t>s the</w:t>
-      </w:r>
-      <w:r>
-        <w:rPr>
-          <w:rFonts w:ascii="Times New Roman" w:hAnsi="Times New Roman" w:cs="Times New Roman"/>
-        </w:rPr>
-        <w:t xml:space="preserve"> H-1B petition disclosu</w:t>
-      </w:r>
-      <w:r>
-        <w:rPr>
-          <w:rFonts w:ascii="Times New Roman" w:hAnsi="Times New Roman" w:cs="Times New Roman"/>
-        </w:rPr>
-        <w:t>re data and various data analysis techniques to analyze the employers</w:t>
-      </w:r>
-      <w:r>
-        <w:rPr>
-          <w:rFonts w:ascii="Times New Roman" w:hAnsi="Times New Roman" w:cs="Times New Roman"/>
-        </w:rPr>
-        <w:t xml:space="preserve"> with the most </w:t>
-      </w:r>
-      <w:r>
-        <w:rPr>
-          <w:rFonts w:ascii="Times New Roman" w:hAnsi="Times New Roman" w:cs="Times New Roman"/>
-        </w:rPr>
-        <w:t xml:space="preserve">H1-B </w:t>
-      </w:r>
-      <w:r>
-        <w:rPr>
-          <w:rFonts w:ascii="Times New Roman" w:hAnsi="Times New Roman" w:cs="Times New Roman"/>
-        </w:rPr>
-        <w:t>applications</w:t>
-      </w:r>
-      <w:r>
-        <w:rPr>
-          <w:rFonts w:ascii="Times New Roman" w:hAnsi="Times New Roman" w:cs="Times New Roman"/>
-        </w:rPr>
-        <w:t xml:space="preserve"> issued</w:t>
-      </w:r>
-      <w:r>
-        <w:rPr>
-          <w:rFonts w:ascii="Times New Roman" w:hAnsi="Times New Roman" w:cs="Times New Roman"/>
-        </w:rPr>
-        <w:t xml:space="preserve">, </w:t>
-      </w:r>
-      <w:r>
-        <w:rPr>
-          <w:rFonts w:ascii="Times New Roman" w:hAnsi="Times New Roman" w:cs="Times New Roman"/>
-        </w:rPr>
-        <w:t xml:space="preserve">recent explosive growth in </w:t>
-      </w:r>
-      <w:r>
-        <w:rPr>
-          <w:rFonts w:ascii="Times New Roman" w:hAnsi="Times New Roman" w:cs="Times New Roman"/>
-        </w:rPr>
-        <w:t>data science related job positions and relationship between salaries offered</w:t>
-      </w:r>
-      <w:r>
-        <w:rPr>
-          <w:rFonts w:ascii="Times New Roman" w:hAnsi="Times New Roman" w:cs="Times New Roman"/>
-        </w:rPr>
-        <w:t xml:space="preserve"> etc from 2011 to 2016. This paper answers interesting questions such as –“Who are the top US employers who issued the most H1B visa applications”, ”What are the annual wages of the employees of several technical job positions”, “What are the most preferred worksites” etc, and same questions asked for data science related job positions too. The Top ten</w:t>
+    </w:p>
+    <w:p>
+      <w:pPr>
+        <w:rPr>
+          <w:rFonts w:ascii="Times New Roman" w:hAnsi="Times New Roman" w:cs="Times New Roman"/>
+        </w:rPr>
+      </w:pPr>
+      <w:r>
+        <w:rPr>
+          <w:rFonts w:ascii="Times New Roman" w:hAnsi="Times New Roman" w:cs="Times New Roman"/>
+        </w:rPr>
+        <w:t>Then this paper analyzes job trends specifically in data science related job positions such as—</w:t>
+      </w:r>
+    </w:p>
+    <w:p>
+      <w:pPr>
+        <w:pStyle w:val="ListParagraph"/>
+        <w:numPr>
+          <w:ilvl w:val="0"/>
+          <w:numId w:val="3"/>
+        </w:numPr>
+        <w:rPr>
+          <w:rFonts w:ascii="Times New Roman" w:hAnsi="Times New Roman" w:cs="Times New Roman"/>
+        </w:rPr>
+      </w:pPr>
+      <w:r>
+        <w:rPr>
+          <w:rFonts w:ascii="Times New Roman" w:hAnsi="Times New Roman" w:cs="Times New Roman"/>
+        </w:rPr>
+        <w:t xml:space="preserve">Finding out </w:t>
+      </w:r>
+      <w:r>
+        <w:rPr>
+          <w:rFonts w:ascii="Times New Roman" w:hAnsi="Times New Roman" w:cs="Times New Roman"/>
+        </w:rPr>
+        <w:t>top employers which issue</w:t>
+      </w:r>
+      <w:r>
+        <w:rPr>
+          <w:rFonts w:ascii="Times New Roman" w:hAnsi="Times New Roman" w:cs="Times New Roman"/>
+        </w:rPr>
+        <w:t xml:space="preserve"> a</w:t>
+      </w:r>
+      <w:r>
+        <w:rPr>
+          <w:rFonts w:ascii="Times New Roman" w:hAnsi="Times New Roman" w:cs="Times New Roman"/>
+        </w:rPr>
+        <w:t>nd file the most H1-B visa applications</w:t>
+      </w:r>
+      <w:r>
+        <w:rPr>
+          <w:rFonts w:ascii="Times New Roman" w:hAnsi="Times New Roman" w:cs="Times New Roman"/>
+        </w:rPr>
+        <w:t xml:space="preserve"> for data science related job positions. </w:t>
+      </w:r>
+    </w:p>
+    <w:p>
+      <w:pPr>
+        <w:pStyle w:val="ListParagraph"/>
+        <w:numPr>
+          <w:ilvl w:val="0"/>
+          <w:numId w:val="3"/>
+        </w:numPr>
+        <w:rPr>
+          <w:rFonts w:ascii="Times New Roman" w:hAnsi="Times New Roman" w:cs="Times New Roman"/>
+        </w:rPr>
+      </w:pPr>
+      <w:r>
+        <w:rPr>
+          <w:rFonts w:ascii="Times New Roman" w:hAnsi="Times New Roman" w:cs="Times New Roman"/>
+        </w:rPr>
+        <w:t xml:space="preserve">Studying the job trends in data science related job positions over time. </w:t>
+      </w:r>
+    </w:p>
+    <w:p>
+      <w:pPr>
+        <w:pStyle w:val="ListParagraph"/>
+        <w:numPr>
+          <w:ilvl w:val="0"/>
+          <w:numId w:val="3"/>
+        </w:numPr>
+        <w:rPr>
+          <w:rFonts w:ascii="Times New Roman" w:hAnsi="Times New Roman" w:cs="Times New Roman"/>
+        </w:rPr>
+      </w:pPr>
+      <w:r>
+        <w:rPr>
+          <w:rFonts w:ascii="Times New Roman" w:hAnsi="Times New Roman" w:cs="Times New Roman"/>
+        </w:rPr>
+        <w:t>Studying the salary trends for</w:t>
+      </w:r>
+      <w:r>
+        <w:rPr>
+          <w:rFonts w:ascii="Times New Roman" w:hAnsi="Times New Roman" w:cs="Times New Roman"/>
+        </w:rPr>
+        <w:t xml:space="preserve"> Data Scientist, Data Engineer, Machine learning Engineer.</w:t>
+      </w:r>
+    </w:p>
+    <w:p>
+      <w:pPr>
+        <w:pStyle w:val="ListParagraph"/>
+        <w:numPr>
+          <w:ilvl w:val="0"/>
+          <w:numId w:val="3"/>
+        </w:numPr>
+        <w:rPr>
+          <w:rFonts w:ascii="Times New Roman" w:hAnsi="Times New Roman" w:cs="Times New Roman"/>
+        </w:rPr>
+      </w:pPr>
+      <w:r>
+        <w:rPr>
+          <w:rFonts w:ascii="Times New Roman" w:hAnsi="Times New Roman" w:cs="Times New Roman"/>
+        </w:rPr>
+        <w:t>The comparison of data science positions across different industries.</w:t>
+      </w:r>
+    </w:p>
+    <w:p>
+      <w:pPr>
+        <w:pStyle w:val="ListParagraph"/>
+        <w:numPr>
+          <w:ilvl w:val="0"/>
+          <w:numId w:val="3"/>
+        </w:numPr>
+        <w:rPr>
+          <w:rFonts w:ascii="Times New Roman" w:hAnsi="Times New Roman" w:cs="Times New Roman"/>
+        </w:rPr>
+      </w:pPr>
+      <w:r>
+        <w:rPr>
+          <w:rFonts w:ascii="Times New Roman" w:hAnsi="Times New Roman" w:cs="Times New Roman"/>
+        </w:rPr>
+        <w:t>Finding top employers which pay the highest salaries for data science related job positions.</w:t>
+      </w:r>
+    </w:p>
+    <w:p>
+      <w:pPr>
+        <w:rPr>
+          <w:rFonts w:ascii="Times New Roman" w:hAnsi="Times New Roman" w:cs="Times New Roman"/>
+        </w:rPr>
+      </w:pPr>
+      <w:r>
+        <w:rPr>
+          <w:rFonts w:ascii="Times New Roman" w:hAnsi="Times New Roman" w:cs="Times New Roman"/>
+        </w:rPr>
+        <w:t xml:space="preserve">In this R-based data mining research </w:t>
+      </w:r>
+      <w:r>
+        <w:rPr>
+          <w:rFonts w:ascii="Times New Roman" w:hAnsi="Times New Roman" w:cs="Times New Roman"/>
+        </w:rPr>
+        <w:t xml:space="preserve">for analyzing the job trends in the US form 2011 to </w:t>
+      </w:r>
+      <w:proofErr w:type="gramStart"/>
+      <w:r>
+        <w:rPr>
+          <w:rFonts w:ascii="Times New Roman" w:hAnsi="Times New Roman" w:cs="Times New Roman"/>
+        </w:rPr>
+        <w:t>2016 ,</w:t>
+      </w:r>
+      <w:proofErr w:type="gramEnd"/>
+      <w:r>
+        <w:rPr>
+          <w:rFonts w:ascii="Times New Roman" w:hAnsi="Times New Roman" w:cs="Times New Roman"/>
+        </w:rPr>
+        <w:t xml:space="preserve"> firstly some custom functions were made to easily plot and visualize data on the H1-B visa petition dataset.</w:t>
+      </w:r>
+    </w:p>
+    <w:p>
+      <w:pPr>
+        <w:rPr>
+          <w:rFonts w:ascii="Times New Roman" w:hAnsi="Times New Roman" w:cs="Times New Roman"/>
+        </w:rPr>
+      </w:pPr>
+    </w:p>
+    <w:p>
+      <w:pPr>
+        <w:rPr>
+          <w:rFonts w:ascii="Times New Roman" w:hAnsi="Times New Roman" w:cs="Times New Roman"/>
+        </w:rPr>
+      </w:pPr>
+    </w:p>
+    <w:p>
+      <w:pPr>
+        <w:rPr>
+          <w:rFonts w:ascii="Times New Roman" w:hAnsi="Times New Roman" w:cs="Times New Roman"/>
+        </w:rPr>
+      </w:pPr>
+    </w:p>
+    <w:p>
+      <w:pPr>
+        <w:rPr>
+          <w:rFonts w:ascii="Times New Roman" w:hAnsi="Times New Roman" w:cs="Times New Roman"/>
+        </w:rPr>
+      </w:pPr>
+      <w:r>
+        <w:rPr>
+          <w:rFonts w:ascii="Times New Roman" w:hAnsi="Times New Roman" w:cs="Times New Roman"/>
+        </w:rPr>
+        <w:t>RESULTS AND EVALUATIONS:</w:t>
+      </w:r>
+    </w:p>
+    <w:p>
+      <w:pPr>
+        <w:rPr>
+          <w:rFonts w:ascii="Times New Roman" w:hAnsi="Times New Roman" w:cs="Times New Roman"/>
+        </w:rPr>
+      </w:pPr>
+      <w:r>
+        <w:rPr>
+          <w:rFonts w:ascii="Times New Roman" w:hAnsi="Times New Roman" w:cs="Times New Roman"/>
+        </w:rPr>
+        <w:t>The Top ten</w:t>
       </w:r>
       <w:r>
         <w:rPr>
@@ -3679,7 +4273,21 @@
         <w:rPr>
           <w:rFonts w:ascii="Times New Roman" w:hAnsi="Times New Roman" w:cs="Times New Roman"/>
         </w:rPr>
-        <w:t xml:space="preserve"> etc were the next top three companies which issued most H1B visa applications and are of Indian-origin. There has been a big increase in demand of data scientist, data-engineer and machine learning engineer from 2011 to 2016. The highest annual salary amongst the above job positions is for machine learning engineer. The annual salaries have been somewhat fluctuating for data scientists and machine learning engineers, but for a data-engineer it has increased over time form 2011-2016. The highest number of H1B applications were issued for data scientist job title and least for machine learning engineer. The top five companies which issue most H1B applications for data-science related job positions are </w:t>
+        <w:t xml:space="preserve"> </w:t>
+      </w:r>
+      <w:proofErr w:type="spellStart"/>
+      <w:r>
+        <w:rPr>
+          <w:rFonts w:ascii="Times New Roman" w:hAnsi="Times New Roman" w:cs="Times New Roman"/>
+        </w:rPr>
+        <w:t>etc</w:t>
+      </w:r>
+      <w:proofErr w:type="spellEnd"/>
+      <w:r>
+        <w:rPr>
+          <w:rFonts w:ascii="Times New Roman" w:hAnsi="Times New Roman" w:cs="Times New Roman"/>
+        </w:rPr>
+        <w:t xml:space="preserve"> were the next top three companies which issued most H1B visa applications and are of Indian-origin. There has been a big increase in demand of data scientist, data-engineer and machine learning engineer from 2011 to 2016. The highest annual salary amongst the above job positions is for machine learning engineer. The annual salaries have been somewhat fluctuating for data scientists and machine learning engineers, but for a data-engineer it has increased over time form 2011-2016. The highest number of H1B applications were issued for data scientist job title and least for machine learning engineer. The top five companies which issue most H1B applications for data-science related job positions are </w:t>
       </w:r>
       <w:r>
         <w:rPr>
@@ -3725,47 +4333,22 @@
           <w:rFonts w:ascii="Times New Roman" w:hAnsi="Times New Roman" w:cs="Times New Roman"/>
           <w:i/>
         </w:rPr>
-        <w:t xml:space="preserve"> Paypal</w:t>
-      </w:r>
+        <w:t xml:space="preserve"> </w:t>
+      </w:r>
+      <w:proofErr w:type="spellStart"/>
+      <w:r>
+        <w:rPr>
+          <w:rFonts w:ascii="Times New Roman" w:hAnsi="Times New Roman" w:cs="Times New Roman"/>
+          <w:i/>
+        </w:rPr>
+        <w:t>Paypal</w:t>
+      </w:r>
+      <w:proofErr w:type="spellEnd"/>
       <w:r>
         <w:rPr>
           <w:rFonts w:ascii="Times New Roman" w:hAnsi="Times New Roman" w:cs="Times New Roman"/>
         </w:rPr>
         <w:t xml:space="preserve">.    </w:t>
-      </w:r>
-    </w:p>
-    <w:p>
-      <w:pPr>
-        <w:rPr>
-          <w:rFonts w:ascii="Times New Roman" w:hAnsi="Times New Roman" w:cs="Times New Roman"/>
-        </w:rPr>
-      </w:pPr>
-    </w:p>
-    <w:p>
-      <w:pPr>
-        <w:rPr>
-          <w:rFonts w:ascii="Times New Roman" w:hAnsi="Times New Roman" w:cs="Times New Roman"/>
-        </w:rPr>
-      </w:pPr>
-    </w:p>
-    <w:p>
-      <w:pPr>
-        <w:rPr>
-          <w:rFonts w:ascii="Times New Roman" w:hAnsi="Times New Roman" w:cs="Times New Roman"/>
-        </w:rPr>
-      </w:pPr>
-    </w:p>
-    <w:p>
-      <w:pPr>
-        <w:rPr>
-          <w:rFonts w:ascii="Times New Roman" w:hAnsi="Times New Roman" w:cs="Times New Roman"/>
-        </w:rPr>
-      </w:pPr>
-      <w:r>
-        <w:rPr>
-          <w:rFonts w:ascii="Times New Roman" w:hAnsi="Times New Roman" w:cs="Times New Roman"/>
-        </w:rPr>
-        <w:t>RESULTS AND EVALUATIONS:</w:t>
       </w:r>
     </w:p>
     <w:p>
@@ -3868,7 +4451,21 @@
         <w:rPr>
           <w:rFonts w:ascii="Times New Roman" w:hAnsi="Times New Roman" w:cs="Times New Roman"/>
         </w:rPr>
-        <w:t>Berry, M. &amp; Linoff, G. (2000). Mastering data mining. New York: Wiley Publishing</w:t>
+        <w:t xml:space="preserve">Berry, M. &amp; </w:t>
+      </w:r>
+      <w:proofErr w:type="spellStart"/>
+      <w:r>
+        <w:rPr>
+          <w:rFonts w:ascii="Times New Roman" w:hAnsi="Times New Roman" w:cs="Times New Roman"/>
+        </w:rPr>
+        <w:t>Linoff</w:t>
+      </w:r>
+      <w:proofErr w:type="spellEnd"/>
+      <w:r>
+        <w:rPr>
+          <w:rFonts w:ascii="Times New Roman" w:hAnsi="Times New Roman" w:cs="Times New Roman"/>
+        </w:rPr>
+        <w:t>, G. (2000). Mastering data mining. New York: Wiley Publishing</w:t>
       </w:r>
       <w:r>
         <w:rPr>
@@ -3926,7 +4523,21 @@
         <w:rPr>
           <w:rFonts w:ascii="Times New Roman" w:hAnsi="Times New Roman" w:cs="Times New Roman"/>
         </w:rPr>
-        <w:t>Ali, A. &amp; Kokun, F. (2010). The use of web log analysis in academic journals – Case study. Issues in Information</w:t>
+        <w:t xml:space="preserve">Ali, A. &amp; </w:t>
+      </w:r>
+      <w:proofErr w:type="spellStart"/>
+      <w:r>
+        <w:rPr>
+          <w:rFonts w:ascii="Times New Roman" w:hAnsi="Times New Roman" w:cs="Times New Roman"/>
+        </w:rPr>
+        <w:t>Kokun</w:t>
+      </w:r>
+      <w:proofErr w:type="spellEnd"/>
+      <w:r>
+        <w:rPr>
+          <w:rFonts w:ascii="Times New Roman" w:hAnsi="Times New Roman" w:cs="Times New Roman"/>
+        </w:rPr>
+        <w:t>, F. (2010). The use of web log analysis in academic journals – Case study. Issues in Information</w:t>
       </w:r>
       <w:r>
         <w:rPr>
@@ -3960,11 +4571,19 @@
           <w:rFonts w:ascii="Times New Roman" w:hAnsi="Times New Roman" w:cs="Times New Roman"/>
         </w:rPr>
       </w:pPr>
-      <w:r>
-        <w:rPr>
-          <w:rFonts w:ascii="Times New Roman" w:hAnsi="Times New Roman" w:cs="Times New Roman"/>
-        </w:rPr>
-        <w:t>Sobhi, M. S., &amp; Son, B. G. (2010). Content analysis of OR job advertisements to infer required skills. Journal of Operational Research, 61(9), 1315-1327</w:t>
+      <w:proofErr w:type="spellStart"/>
+      <w:r>
+        <w:rPr>
+          <w:rFonts w:ascii="Times New Roman" w:hAnsi="Times New Roman" w:cs="Times New Roman"/>
+        </w:rPr>
+        <w:t>Sobhi</w:t>
+      </w:r>
+      <w:proofErr w:type="spellEnd"/>
+      <w:r>
+        <w:rPr>
+          <w:rFonts w:ascii="Times New Roman" w:hAnsi="Times New Roman" w:cs="Times New Roman"/>
+        </w:rPr>
+        <w:t>, M. S., &amp; Son, B. G. (2010). Content analysis of OR job advertisements to infer required skills. Journal of Operational Research, 61(9), 1315-1327</w:t>
       </w:r>
     </w:p>
     <w:p>
@@ -3986,11 +4605,19 @@
           <w:rFonts w:ascii="Times New Roman" w:hAnsi="Times New Roman" w:cs="Times New Roman"/>
         </w:rPr>
       </w:pPr>
-      <w:r>
-        <w:rPr>
-          <w:rFonts w:ascii="Times New Roman" w:hAnsi="Times New Roman" w:cs="Times New Roman"/>
-        </w:rPr>
-        <w:t>Surakka, S. (2007). What subjects and skills are important for software developers? Communication of the ACM, 50(1), 73-78</w:t>
+      <w:proofErr w:type="spellStart"/>
+      <w:r>
+        <w:rPr>
+          <w:rFonts w:ascii="Times New Roman" w:hAnsi="Times New Roman" w:cs="Times New Roman"/>
+        </w:rPr>
+        <w:t>Surakka</w:t>
+      </w:r>
+      <w:proofErr w:type="spellEnd"/>
+      <w:r>
+        <w:rPr>
+          <w:rFonts w:ascii="Times New Roman" w:hAnsi="Times New Roman" w:cs="Times New Roman"/>
+        </w:rPr>
+        <w:t>, S. (2007). What subjects and skills are important for software developers? Communication of the ACM, 50(1), 73-78</w:t>
       </w:r>
     </w:p>
     <w:p>
@@ -4042,7 +4669,21 @@
         <w:rPr>
           <w:rFonts w:ascii="Times New Roman" w:hAnsi="Times New Roman" w:cs="Times New Roman"/>
         </w:rPr>
-        <w:t xml:space="preserve">Carl Benedikt Frey and Michael A. Osborne </w:t>
+        <w:t xml:space="preserve">Carl </w:t>
+      </w:r>
+      <w:proofErr w:type="spellStart"/>
+      <w:r>
+        <w:rPr>
+          <w:rFonts w:ascii="Times New Roman" w:hAnsi="Times New Roman" w:cs="Times New Roman"/>
+        </w:rPr>
+        <w:t>Benedikt</w:t>
+      </w:r>
+      <w:proofErr w:type="spellEnd"/>
+      <w:r>
+        <w:rPr>
+          <w:rFonts w:ascii="Times New Roman" w:hAnsi="Times New Roman" w:cs="Times New Roman"/>
+        </w:rPr>
+        <w:t xml:space="preserve"> Frey and Michael A. Osborne </w:t>
       </w:r>
       <w:r>
         <w:rPr>
@@ -4240,13 +4881,35 @@
         <w:rPr>
           <w:rFonts w:ascii="Times New Roman" w:hAnsi="Times New Roman" w:cs="Times New Roman"/>
         </w:rPr>
-        <w:t>No. 2 U.S. Labor Force Trends by Marlene A. Lee and Mark Mather</w:t>
-      </w:r>
-      <w:r>
-        <w:rPr>
-          <w:rFonts w:ascii="Times New Roman" w:hAnsi="Times New Roman" w:cs="Times New Roman"/>
-        </w:rPr>
-        <w:t xml:space="preserve">,Vol. 63(2008),No .2, </w:t>
+        <w:t xml:space="preserve">No. 2 U.S. Labor Force Trends by Marlene A. Lee and Mark </w:t>
+      </w:r>
+      <w:proofErr w:type="spellStart"/>
+      <w:proofErr w:type="gramStart"/>
+      <w:r>
+        <w:rPr>
+          <w:rFonts w:ascii="Times New Roman" w:hAnsi="Times New Roman" w:cs="Times New Roman"/>
+        </w:rPr>
+        <w:t>Mather</w:t>
+      </w:r>
+      <w:r>
+        <w:rPr>
+          <w:rFonts w:ascii="Times New Roman" w:hAnsi="Times New Roman" w:cs="Times New Roman"/>
+        </w:rPr>
+        <w:t>,Vol</w:t>
+      </w:r>
+      <w:proofErr w:type="spellEnd"/>
+      <w:r>
+        <w:rPr>
+          <w:rFonts w:ascii="Times New Roman" w:hAnsi="Times New Roman" w:cs="Times New Roman"/>
+        </w:rPr>
+        <w:t>.</w:t>
+      </w:r>
+      <w:proofErr w:type="gramEnd"/>
+      <w:r>
+        <w:rPr>
+          <w:rFonts w:ascii="Times New Roman" w:hAnsi="Times New Roman" w:cs="Times New Roman"/>
+        </w:rPr>
+        <w:t xml:space="preserve"> 63(2008),No .2, </w:t>
       </w:r>
       <w:r>
         <w:rPr>
@@ -4304,7 +4967,21 @@
         <w:rPr>
           <w:rFonts w:ascii="Times New Roman" w:hAnsi="Times New Roman" w:cs="Times New Roman"/>
         </w:rPr>
-        <w:t>Adele Hayutin, “Why Population Aging Matters: A Global Perspective,” briefing to the Senate Special Committee on Aging, May 21, 2007, accessed online at http://longevity.stanford.edu, on May 21, 2008.</w:t>
+        <w:t xml:space="preserve">Adele </w:t>
+      </w:r>
+      <w:proofErr w:type="spellStart"/>
+      <w:r>
+        <w:rPr>
+          <w:rFonts w:ascii="Times New Roman" w:hAnsi="Times New Roman" w:cs="Times New Roman"/>
+        </w:rPr>
+        <w:t>Hayutin</w:t>
+      </w:r>
+      <w:proofErr w:type="spellEnd"/>
+      <w:r>
+        <w:rPr>
+          <w:rFonts w:ascii="Times New Roman" w:hAnsi="Times New Roman" w:cs="Times New Roman"/>
+        </w:rPr>
+        <w:t>, “Why Population Aging Matters: A Global Perspective,” briefing to the Senate Special Committee on Aging, May 21, 2007, accessed online at http://longevity.stanford.edu, on May 21, 2008.</w:t>
       </w:r>
     </w:p>
     <w:p>
@@ -4330,7 +5007,21 @@
         <w:rPr>
           <w:rFonts w:ascii="Times New Roman" w:hAnsi="Times New Roman" w:cs="Times New Roman"/>
         </w:rPr>
-        <w:t>International Labour Office, “Economically Active Population Estimates and Projections 1980-2020,” accessed online at http://laborsta.ilo.org, on May 21, 2008</w:t>
+        <w:t xml:space="preserve">International </w:t>
+      </w:r>
+      <w:proofErr w:type="spellStart"/>
+      <w:r>
+        <w:rPr>
+          <w:rFonts w:ascii="Times New Roman" w:hAnsi="Times New Roman" w:cs="Times New Roman"/>
+        </w:rPr>
+        <w:t>Labour</w:t>
+      </w:r>
+      <w:proofErr w:type="spellEnd"/>
+      <w:r>
+        <w:rPr>
+          <w:rFonts w:ascii="Times New Roman" w:hAnsi="Times New Roman" w:cs="Times New Roman"/>
+        </w:rPr>
+        <w:t xml:space="preserve"> Office, “Economically Active Population Estimates and Projections 1980-2020,” accessed online at http://laborsta.ilo.org, on May 21, 2008</w:t>
       </w:r>
       <w:r>
         <w:rPr>
@@ -4358,11 +5049,33 @@
           <w:rFonts w:ascii="Times New Roman" w:hAnsi="Times New Roman" w:cs="Times New Roman"/>
         </w:rPr>
       </w:pPr>
-      <w:r>
-        <w:rPr>
-          <w:rFonts w:ascii="Times New Roman" w:hAnsi="Times New Roman" w:cs="Times New Roman"/>
-        </w:rPr>
-        <w:t>Litecky, C., Aken, A., Ahmad, A., &amp; Nelson, H. J. (2010). Mining for computing jobs. Software, IEEE, 27(1), 78-85.</w:t>
+      <w:proofErr w:type="spellStart"/>
+      <w:r>
+        <w:rPr>
+          <w:rFonts w:ascii="Times New Roman" w:hAnsi="Times New Roman" w:cs="Times New Roman"/>
+        </w:rPr>
+        <w:t>Litecky</w:t>
+      </w:r>
+      <w:proofErr w:type="spellEnd"/>
+      <w:r>
+        <w:rPr>
+          <w:rFonts w:ascii="Times New Roman" w:hAnsi="Times New Roman" w:cs="Times New Roman"/>
+        </w:rPr>
+        <w:t xml:space="preserve">, C., </w:t>
+      </w:r>
+      <w:proofErr w:type="spellStart"/>
+      <w:r>
+        <w:rPr>
+          <w:rFonts w:ascii="Times New Roman" w:hAnsi="Times New Roman" w:cs="Times New Roman"/>
+        </w:rPr>
+        <w:t>Aken</w:t>
+      </w:r>
+      <w:proofErr w:type="spellEnd"/>
+      <w:r>
+        <w:rPr>
+          <w:rFonts w:ascii="Times New Roman" w:hAnsi="Times New Roman" w:cs="Times New Roman"/>
+        </w:rPr>
+        <w:t>, A., Ahmad, A., &amp; Nelson, H. J. (2010). Mining for computing jobs. Software, IEEE, 27(1), 78-85.</w:t>
       </w:r>
     </w:p>
     <w:p>
@@ -4388,8 +5101,16 @@
         <w:rPr>
           <w:rFonts w:ascii="Times New Roman" w:hAnsi="Times New Roman" w:cs="Times New Roman"/>
         </w:rPr>
-        <w:t>Izabela A. Wowczko</w:t>
-      </w:r>
+        <w:t xml:space="preserve">Izabela A. </w:t>
+      </w:r>
+      <w:proofErr w:type="spellStart"/>
+      <w:r>
+        <w:rPr>
+          <w:rFonts w:ascii="Times New Roman" w:hAnsi="Times New Roman" w:cs="Times New Roman"/>
+        </w:rPr>
+        <w:t>Wowczko</w:t>
+      </w:r>
+      <w:proofErr w:type="spellEnd"/>
       <w:r>
         <w:rPr>
           <w:rFonts w:ascii="Times New Roman" w:hAnsi="Times New Roman" w:cs="Times New Roman"/>
@@ -4437,11 +5158,47 @@
           <w:rFonts w:ascii="Times New Roman" w:hAnsi="Times New Roman" w:cs="Times New Roman"/>
         </w:rPr>
       </w:pPr>
-      <w:r>
-        <w:rPr>
-          <w:rFonts w:ascii="Times New Roman" w:hAnsi="Times New Roman" w:cs="Times New Roman"/>
-        </w:rPr>
-        <w:t>Kurekova, L.; Haita, C.; Beblavy, M. Qualifications or Soft Skills? Studying Demand for Low-Skilled from Job Advertisements; NEUJOBS Working Paper No. 4.3.3; NEUJOBS: Brussels, Belgium, 2012.</w:t>
+      <w:proofErr w:type="spellStart"/>
+      <w:r>
+        <w:rPr>
+          <w:rFonts w:ascii="Times New Roman" w:hAnsi="Times New Roman" w:cs="Times New Roman"/>
+        </w:rPr>
+        <w:t>Kurekova</w:t>
+      </w:r>
+      <w:proofErr w:type="spellEnd"/>
+      <w:r>
+        <w:rPr>
+          <w:rFonts w:ascii="Times New Roman" w:hAnsi="Times New Roman" w:cs="Times New Roman"/>
+        </w:rPr>
+        <w:t xml:space="preserve">, L.; </w:t>
+      </w:r>
+      <w:proofErr w:type="spellStart"/>
+      <w:r>
+        <w:rPr>
+          <w:rFonts w:ascii="Times New Roman" w:hAnsi="Times New Roman" w:cs="Times New Roman"/>
+        </w:rPr>
+        <w:t>Haita</w:t>
+      </w:r>
+      <w:proofErr w:type="spellEnd"/>
+      <w:r>
+        <w:rPr>
+          <w:rFonts w:ascii="Times New Roman" w:hAnsi="Times New Roman" w:cs="Times New Roman"/>
+        </w:rPr>
+        <w:t xml:space="preserve">, C.; </w:t>
+      </w:r>
+      <w:proofErr w:type="spellStart"/>
+      <w:r>
+        <w:rPr>
+          <w:rFonts w:ascii="Times New Roman" w:hAnsi="Times New Roman" w:cs="Times New Roman"/>
+        </w:rPr>
+        <w:t>Beblavy</w:t>
+      </w:r>
+      <w:proofErr w:type="spellEnd"/>
+      <w:r>
+        <w:rPr>
+          <w:rFonts w:ascii="Times New Roman" w:hAnsi="Times New Roman" w:cs="Times New Roman"/>
+        </w:rPr>
+        <w:t>, M. Qualifications or Soft Skills? Studying Demand for Low-Skilled from Job Advertisements; NEUJOBS Working Paper No. 4.3.3; NEUJOBS: Brussels, Belgium, 2012.</w:t>
       </w:r>
     </w:p>
     <w:p>
@@ -4463,11 +5220,47 @@
           <w:rFonts w:ascii="Times New Roman" w:hAnsi="Times New Roman" w:cs="Times New Roman"/>
         </w:rPr>
       </w:pPr>
-      <w:r>
-        <w:rPr>
-          <w:rFonts w:ascii="Times New Roman" w:hAnsi="Times New Roman" w:cs="Times New Roman"/>
-        </w:rPr>
-        <w:t>Debortoli, S.; Müller, O.; vom Brocke, J. Comparing Business Intelligence and Big Data Skills—A Text Mining Study Using Job Advertisements. Bus. Inf. Syst. Eng. 2014, 6, 289–300.</w:t>
+      <w:proofErr w:type="spellStart"/>
+      <w:r>
+        <w:rPr>
+          <w:rFonts w:ascii="Times New Roman" w:hAnsi="Times New Roman" w:cs="Times New Roman"/>
+        </w:rPr>
+        <w:t>Debortoli</w:t>
+      </w:r>
+      <w:proofErr w:type="spellEnd"/>
+      <w:r>
+        <w:rPr>
+          <w:rFonts w:ascii="Times New Roman" w:hAnsi="Times New Roman" w:cs="Times New Roman"/>
+        </w:rPr>
+        <w:t xml:space="preserve">, S.; Müller, O.; </w:t>
+      </w:r>
+      <w:proofErr w:type="spellStart"/>
+      <w:r>
+        <w:rPr>
+          <w:rFonts w:ascii="Times New Roman" w:hAnsi="Times New Roman" w:cs="Times New Roman"/>
+        </w:rPr>
+        <w:t>vom</w:t>
+      </w:r>
+      <w:proofErr w:type="spellEnd"/>
+      <w:r>
+        <w:rPr>
+          <w:rFonts w:ascii="Times New Roman" w:hAnsi="Times New Roman" w:cs="Times New Roman"/>
+        </w:rPr>
+        <w:t xml:space="preserve"> </w:t>
+      </w:r>
+      <w:proofErr w:type="spellStart"/>
+      <w:r>
+        <w:rPr>
+          <w:rFonts w:ascii="Times New Roman" w:hAnsi="Times New Roman" w:cs="Times New Roman"/>
+        </w:rPr>
+        <w:t>Brocke</w:t>
+      </w:r>
+      <w:proofErr w:type="spellEnd"/>
+      <w:r>
+        <w:rPr>
+          <w:rFonts w:ascii="Times New Roman" w:hAnsi="Times New Roman" w:cs="Times New Roman"/>
+        </w:rPr>
+        <w:t>, J. Comparing Business Intelligence and Big Data Skills—A Text Mining Study Using Job Advertisements. Bus. Inf. Syst. Eng. 2014, 6, 289–300.</w:t>
       </w:r>
     </w:p>
     <w:p>
@@ -4489,11 +5282,33 @@
           <w:rFonts w:ascii="Times New Roman" w:hAnsi="Times New Roman" w:cs="Times New Roman"/>
         </w:rPr>
       </w:pPr>
-      <w:r>
-        <w:rPr>
-          <w:rFonts w:ascii="Times New Roman" w:hAnsi="Times New Roman" w:cs="Times New Roman"/>
-        </w:rPr>
-        <w:t>Landauer, T.K.; Foltz, P.W.; Laham, D. Introduction to Latent Semantic Analysis. Discourse Process. 1998, 25, 259–284.</w:t>
+      <w:proofErr w:type="spellStart"/>
+      <w:r>
+        <w:rPr>
+          <w:rFonts w:ascii="Times New Roman" w:hAnsi="Times New Roman" w:cs="Times New Roman"/>
+        </w:rPr>
+        <w:t>Landauer</w:t>
+      </w:r>
+      <w:proofErr w:type="spellEnd"/>
+      <w:r>
+        <w:rPr>
+          <w:rFonts w:ascii="Times New Roman" w:hAnsi="Times New Roman" w:cs="Times New Roman"/>
+        </w:rPr>
+        <w:t xml:space="preserve">, T.K.; Foltz, P.W.; </w:t>
+      </w:r>
+      <w:proofErr w:type="spellStart"/>
+      <w:r>
+        <w:rPr>
+          <w:rFonts w:ascii="Times New Roman" w:hAnsi="Times New Roman" w:cs="Times New Roman"/>
+        </w:rPr>
+        <w:t>Laham</w:t>
+      </w:r>
+      <w:proofErr w:type="spellEnd"/>
+      <w:r>
+        <w:rPr>
+          <w:rFonts w:ascii="Times New Roman" w:hAnsi="Times New Roman" w:cs="Times New Roman"/>
+        </w:rPr>
+        <w:t>, D. Introduction to Latent Semantic Analysis. Discourse Process. 1998, 25, 259–284.</w:t>
       </w:r>
     </w:p>
     <w:p>
@@ -4519,8 +5334,103 @@
         <w:rPr>
           <w:rFonts w:ascii="Times New Roman" w:hAnsi="Times New Roman" w:cs="Times New Roman"/>
         </w:rPr>
-        <w:t>Albright, R. Taming Text with the SVD. Available online: ftp://ftp.dataflux.com/techsup/ download/EMiner/TamingTextwiththeSVD.pdf (accessed on 4 September 2015).</w:t>
-      </w:r>
+        <w:t>Albright, R. Taming Text with the SVD. Available online: ftp://ftp.dataflux.com/techsup/ download/</w:t>
+      </w:r>
+      <w:proofErr w:type="spellStart"/>
+      <w:r>
+        <w:rPr>
+          <w:rFonts w:ascii="Times New Roman" w:hAnsi="Times New Roman" w:cs="Times New Roman"/>
+        </w:rPr>
+        <w:t>EMiner</w:t>
+      </w:r>
+      <w:proofErr w:type="spellEnd"/>
+      <w:r>
+        <w:rPr>
+          <w:rFonts w:ascii="Times New Roman" w:hAnsi="Times New Roman" w:cs="Times New Roman"/>
+        </w:rPr>
+        <w:t>/TamingTextwiththeSVD.pdf (accessed on 4 September 2015).</w:t>
+      </w:r>
+    </w:p>
+    <w:p>
+      <w:pPr>
+        <w:pStyle w:val="ListParagraph"/>
+        <w:rPr>
+          <w:rFonts w:ascii="Times New Roman" w:hAnsi="Times New Roman" w:cs="Times New Roman"/>
+        </w:rPr>
+      </w:pPr>
+    </w:p>
+    <w:p>
+      <w:pPr>
+        <w:pStyle w:val="ListParagraph"/>
+        <w:numPr>
+          <w:ilvl w:val="0"/>
+          <w:numId w:val="2"/>
+        </w:numPr>
+        <w:rPr>
+          <w:rFonts w:ascii="Times New Roman" w:hAnsi="Times New Roman" w:cs="Times New Roman"/>
+          <w:color w:val="000000" w:themeColor="text1"/>
+        </w:rPr>
+      </w:pPr>
+      <w:hyperlink r:id="rId7" w:history="1">
+        <w:r>
+          <w:rPr>
+            <w:rStyle w:val="Hyperlink"/>
+            <w:rFonts w:ascii="Times New Roman" w:hAnsi="Times New Roman" w:cs="Times New Roman"/>
+            <w:color w:val="000000" w:themeColor="text1"/>
+            <w:u w:val="none"/>
+          </w:rPr>
+          <w:t>https://www.foreignlaborcert.doleta.gov/docs/Performance_Data/Disclosure/FY15-FY16/H-1B_FY16_Record_Layout.pdf</w:t>
+        </w:r>
+      </w:hyperlink>
+    </w:p>
+    <w:p>
+      <w:pPr>
+        <w:pStyle w:val="ListParagraph"/>
+        <w:rPr>
+          <w:rFonts w:ascii="Times New Roman" w:hAnsi="Times New Roman" w:cs="Times New Roman"/>
+          <w:color w:val="000000" w:themeColor="text1"/>
+        </w:rPr>
+      </w:pPr>
+    </w:p>
+    <w:p>
+      <w:pPr>
+        <w:pStyle w:val="ListParagraph"/>
+        <w:numPr>
+          <w:ilvl w:val="0"/>
+          <w:numId w:val="2"/>
+        </w:numPr>
+        <w:rPr>
+          <w:rFonts w:ascii="Times New Roman" w:hAnsi="Times New Roman" w:cs="Times New Roman"/>
+          <w:color w:val="000000" w:themeColor="text1"/>
+        </w:rPr>
+      </w:pPr>
+      <w:hyperlink r:id="rId8" w:history="1">
+        <w:r>
+          <w:rPr>
+            <w:rStyle w:val="Hyperlink"/>
+            <w:rFonts w:ascii="Times New Roman" w:hAnsi="Times New Roman" w:cs="Times New Roman"/>
+            <w:color w:val="000000" w:themeColor="text1"/>
+            <w:u w:val="none"/>
+          </w:rPr>
+          <w:t>http://www.immi-usa.com/h1b-application-process-step-by-step-guide/</w:t>
+        </w:r>
+      </w:hyperlink>
+    </w:p>
+    <w:p>
+      <w:pPr>
+        <w:pStyle w:val="ListParagraph"/>
+        <w:rPr>
+          <w:rFonts w:ascii="Times New Roman" w:hAnsi="Times New Roman" w:cs="Times New Roman"/>
+        </w:rPr>
+      </w:pPr>
+    </w:p>
+    <w:p>
+      <w:pPr>
+        <w:pStyle w:val="ListParagraph"/>
+        <w:rPr>
+          <w:rFonts w:ascii="Times New Roman" w:hAnsi="Times New Roman" w:cs="Times New Roman"/>
+        </w:rPr>
+      </w:pPr>
     </w:p>
     <w:sectPr>
       <w:pgSz w:w="12240" w:h="15840"/>
@@ -4535,9 +5445,9 @@
 <file path=word/numbering.xml><?xml version="1.0" encoding="utf-8"?>
 <w:numbering xmlns:wpc="http://schemas.microsoft.com/office/word/2010/wordprocessingCanvas" xmlns:cx="http://schemas.microsoft.com/office/drawing/2014/chartex" xmlns:cx1="http://schemas.microsoft.com/office/drawing/2015/9/8/chartex" xmlns:cx2="http://schemas.microsoft.com/office/drawing/2015/10/21/chartex" xmlns:cx3="http://schemas.microsoft.com/office/drawing/2016/5/9/chartex" xmlns:cx4="http://schemas.microsoft.com/office/drawing/2016/5/10/chartex" xmlns:cx5="http://schemas.microsoft.com/office/drawing/2016/5/11/chartex" xmlns:cx6="http://schemas.microsoft.com/office/drawing/2016/5/12/chartex" xmlns:cx7="http://schemas.microsoft.com/office/drawing/2016/5/13/chartex" xmlns:cx8="http://schemas.microsoft.com/office/drawing/2016/5/14/chartex" xmlns:mc="http://schemas.openxmlformats.org/markup-compatibility/2006" xmlns:aink="http://schemas.microsoft.com/office/drawing/2016/ink" xmlns:am3d="http://schemas.microsoft.com/office/drawing/2017/model3d" xmlns:o="urn:schemas-microsoft-com:office:office" xmlns:r="http://schemas.openxmlformats.org/officeDocument/2006/relationships" xmlns:m="http://schemas.openxmlformats.org/officeDocument/2006/math" xmlns:v="urn:schemas-microsoft-com:vml" xmlns:wp14="http://schemas.microsoft.com/office/word/2010/wordprocessingDrawing" xmlns:wp="http://schemas.openxmlformats.org/drawingml/2006/wordprocessingDrawing" xmlns:w10="urn:schemas-microsoft-com:office:word" xmlns:w="http://schemas.openxmlformats.org/wordprocessingml/2006/main" xmlns:w14="http://schemas.microsoft.com/office/word/2010/wordml" xmlns:w15="http://schemas.microsoft.com/office/word/2012/wordml" xmlns:w16cid="http://schemas.microsoft.com/office/word/2016/wordml/cid" xmlns:w16se="http://schemas.microsoft.com/office/word/2015/wordml/symex" xmlns:wpg="http://schemas.microsoft.com/office/word/2010/wordprocessingGroup" xmlns:wpi="http://schemas.microsoft.com/office/word/2010/wordprocessingInk" xmlns:wne="http://schemas.microsoft.com/office/word/2006/wordml" xmlns:wps="http://schemas.microsoft.com/office/word/2010/wordprocessingShape" mc:Ignorable="w14 w15 w16se w16cid wp14">
   <w:abstractNum w:abstractNumId="0" w15:restartNumberingAfterBreak="0">
-    <w:nsid w:val="1F412DCA"/>
+    <w:nsid w:val="07FF605A"/>
     <w:multiLevelType w:val="hybridMultilevel"/>
-    <w:tmpl w:val="9B1CFCF6"/>
+    <w:tmpl w:val="20F6FED0"/>
     <w:lvl w:ilvl="0" w:tplc="04090011">
       <w:start w:val="1"/>
       <w:numFmt w:val="decimal"/>
@@ -4624,16 +5534,16 @@
     </w:lvl>
   </w:abstractNum>
   <w:abstractNum w:abstractNumId="1" w15:restartNumberingAfterBreak="0">
-    <w:nsid w:val="6CFD6C9F"/>
+    <w:nsid w:val="1F412DCA"/>
     <w:multiLevelType w:val="hybridMultilevel"/>
-    <w:tmpl w:val="C896D684"/>
+    <w:tmpl w:val="9B1CFCF6"/>
     <w:lvl w:ilvl="0" w:tplc="04090011">
       <w:start w:val="1"/>
       <w:numFmt w:val="decimal"/>
       <w:lvlText w:val="%1)"/>
       <w:lvlJc w:val="left"/>
       <w:pPr>
-        <w:ind w:left="360" w:hanging="360"/>
+        <w:ind w:left="720" w:hanging="360"/>
       </w:pPr>
       <w:rPr>
         <w:rFonts w:hint="default"/>
@@ -4645,7 +5555,7 @@
       <w:lvlText w:val="%2."/>
       <w:lvlJc w:val="left"/>
       <w:pPr>
-        <w:ind w:left="1080" w:hanging="360"/>
+        <w:ind w:left="1440" w:hanging="360"/>
       </w:pPr>
     </w:lvl>
     <w:lvl w:ilvl="2" w:tplc="0409001B" w:tentative="1">
@@ -4654,7 +5564,7 @@
       <w:lvlText w:val="%3."/>
       <w:lvlJc w:val="right"/>
       <w:pPr>
-        <w:ind w:left="1800" w:hanging="180"/>
+        <w:ind w:left="2160" w:hanging="180"/>
       </w:pPr>
     </w:lvl>
     <w:lvl w:ilvl="3" w:tplc="0409000F" w:tentative="1">
@@ -4663,7 +5573,7 @@
       <w:lvlText w:val="%4."/>
       <w:lvlJc w:val="left"/>
       <w:pPr>
-        <w:ind w:left="2520" w:hanging="360"/>
+        <w:ind w:left="2880" w:hanging="360"/>
       </w:pPr>
     </w:lvl>
     <w:lvl w:ilvl="4" w:tplc="04090019" w:tentative="1">
@@ -4672,7 +5582,7 @@
       <w:lvlText w:val="%5."/>
       <w:lvlJc w:val="left"/>
       <w:pPr>
-        <w:ind w:left="3240" w:hanging="360"/>
+        <w:ind w:left="3600" w:hanging="360"/>
       </w:pPr>
     </w:lvl>
     <w:lvl w:ilvl="5" w:tplc="0409001B" w:tentative="1">
@@ -4681,7 +5591,7 @@
       <w:lvlText w:val="%6."/>
       <w:lvlJc w:val="right"/>
       <w:pPr>
-        <w:ind w:left="3960" w:hanging="180"/>
+        <w:ind w:left="4320" w:hanging="180"/>
       </w:pPr>
     </w:lvl>
     <w:lvl w:ilvl="6" w:tplc="0409000F" w:tentative="1">
@@ -4690,7 +5600,7 @@
       <w:lvlText w:val="%7."/>
       <w:lvlJc w:val="left"/>
       <w:pPr>
-        <w:ind w:left="4680" w:hanging="360"/>
+        <w:ind w:left="5040" w:hanging="360"/>
       </w:pPr>
     </w:lvl>
     <w:lvl w:ilvl="7" w:tplc="04090019" w:tentative="1">
@@ -4699,7 +5609,7 @@
       <w:lvlText w:val="%8."/>
       <w:lvlJc w:val="left"/>
       <w:pPr>
-        <w:ind w:left="5400" w:hanging="360"/>
+        <w:ind w:left="5760" w:hanging="360"/>
       </w:pPr>
     </w:lvl>
     <w:lvl w:ilvl="8" w:tplc="0409001B" w:tentative="1">
@@ -4708,14 +5618,106 @@
       <w:lvlText w:val="%9."/>
       <w:lvlJc w:val="right"/>
       <w:pPr>
+        <w:ind w:left="6480" w:hanging="180"/>
+      </w:pPr>
+    </w:lvl>
+  </w:abstractNum>
+  <w:abstractNum w:abstractNumId="2" w15:restartNumberingAfterBreak="0">
+    <w:nsid w:val="6CFD6C9F"/>
+    <w:multiLevelType w:val="hybridMultilevel"/>
+    <w:tmpl w:val="C896D684"/>
+    <w:lvl w:ilvl="0" w:tplc="04090011">
+      <w:start w:val="1"/>
+      <w:numFmt w:val="decimal"/>
+      <w:lvlText w:val="%1)"/>
+      <w:lvlJc w:val="left"/>
+      <w:pPr>
+        <w:ind w:left="360" w:hanging="360"/>
+      </w:pPr>
+      <w:rPr>
+        <w:rFonts w:hint="default"/>
+      </w:rPr>
+    </w:lvl>
+    <w:lvl w:ilvl="1" w:tplc="04090019" w:tentative="1">
+      <w:start w:val="1"/>
+      <w:numFmt w:val="lowerLetter"/>
+      <w:lvlText w:val="%2."/>
+      <w:lvlJc w:val="left"/>
+      <w:pPr>
+        <w:ind w:left="1080" w:hanging="360"/>
+      </w:pPr>
+    </w:lvl>
+    <w:lvl w:ilvl="2" w:tplc="0409001B" w:tentative="1">
+      <w:start w:val="1"/>
+      <w:numFmt w:val="lowerRoman"/>
+      <w:lvlText w:val="%3."/>
+      <w:lvlJc w:val="right"/>
+      <w:pPr>
+        <w:ind w:left="1800" w:hanging="180"/>
+      </w:pPr>
+    </w:lvl>
+    <w:lvl w:ilvl="3" w:tplc="0409000F" w:tentative="1">
+      <w:start w:val="1"/>
+      <w:numFmt w:val="decimal"/>
+      <w:lvlText w:val="%4."/>
+      <w:lvlJc w:val="left"/>
+      <w:pPr>
+        <w:ind w:left="2520" w:hanging="360"/>
+      </w:pPr>
+    </w:lvl>
+    <w:lvl w:ilvl="4" w:tplc="04090019" w:tentative="1">
+      <w:start w:val="1"/>
+      <w:numFmt w:val="lowerLetter"/>
+      <w:lvlText w:val="%5."/>
+      <w:lvlJc w:val="left"/>
+      <w:pPr>
+        <w:ind w:left="3240" w:hanging="360"/>
+      </w:pPr>
+    </w:lvl>
+    <w:lvl w:ilvl="5" w:tplc="0409001B" w:tentative="1">
+      <w:start w:val="1"/>
+      <w:numFmt w:val="lowerRoman"/>
+      <w:lvlText w:val="%6."/>
+      <w:lvlJc w:val="right"/>
+      <w:pPr>
+        <w:ind w:left="3960" w:hanging="180"/>
+      </w:pPr>
+    </w:lvl>
+    <w:lvl w:ilvl="6" w:tplc="0409000F" w:tentative="1">
+      <w:start w:val="1"/>
+      <w:numFmt w:val="decimal"/>
+      <w:lvlText w:val="%7."/>
+      <w:lvlJc w:val="left"/>
+      <w:pPr>
+        <w:ind w:left="4680" w:hanging="360"/>
+      </w:pPr>
+    </w:lvl>
+    <w:lvl w:ilvl="7" w:tplc="04090019" w:tentative="1">
+      <w:start w:val="1"/>
+      <w:numFmt w:val="lowerLetter"/>
+      <w:lvlText w:val="%8."/>
+      <w:lvlJc w:val="left"/>
+      <w:pPr>
+        <w:ind w:left="5400" w:hanging="360"/>
+      </w:pPr>
+    </w:lvl>
+    <w:lvl w:ilvl="8" w:tplc="0409001B" w:tentative="1">
+      <w:start w:val="1"/>
+      <w:numFmt w:val="lowerRoman"/>
+      <w:lvlText w:val="%9."/>
+      <w:lvlJc w:val="right"/>
+      <w:pPr>
         <w:ind w:left="6120" w:hanging="180"/>
       </w:pPr>
     </w:lvl>
   </w:abstractNum>
   <w:num w:numId="1">
+    <w:abstractNumId w:val="2"/>
+  </w:num>
+  <w:num w:numId="2">
     <w:abstractNumId w:val="1"/>
   </w:num>
-  <w:num w:numId="2">
+  <w:num w:numId="3">
     <w:abstractNumId w:val="0"/>
   </w:num>
 </w:numbering>
@@ -5481,7 +6483,7 @@
 </file>
 
 <file path=customXml/itemProps1.xml><?xml version="1.0" encoding="utf-8"?>
-<ds:datastoreItem xmlns:ds="http://schemas.openxmlformats.org/officeDocument/2006/customXml" ds:itemID="{E64DF646-2BC4-4CAE-999C-7762D2E9716A}">
+<ds:datastoreItem xmlns:ds="http://schemas.openxmlformats.org/officeDocument/2006/customXml" ds:itemID="{92178BAC-8FC6-43F7-B69D-884D22C64F4C}">
   <ds:schemaRefs>
     <ds:schemaRef ds:uri="http://schemas.openxmlformats.org/officeDocument/2006/bibliography"/>
   </ds:schemaRefs>

</xml_diff>

<commit_message>
explaining the most important variables in the dataset
</commit_message>
<xml_diff>
--- a/RESEARCH PAPER/TITLE.docx
+++ b/RESEARCH PAPER/TITLE.docx
@@ -357,19 +357,7 @@
         <w:rPr>
           <w:rFonts w:ascii="Times New Roman" w:hAnsi="Times New Roman" w:cs="Times New Roman"/>
         </w:rPr>
-        <w:t xml:space="preserve">job trends </w:t>
-      </w:r>
-      <w:r>
-        <w:rPr>
-          <w:rFonts w:ascii="Times New Roman" w:hAnsi="Times New Roman" w:cs="Times New Roman"/>
-        </w:rPr>
-        <w:t>in United states of America(USA)</w:t>
-      </w:r>
-      <w:r>
-        <w:rPr>
-          <w:rFonts w:ascii="Times New Roman" w:hAnsi="Times New Roman" w:cs="Times New Roman"/>
-        </w:rPr>
-        <w:t xml:space="preserve"> specially for</w:t>
+        <w:t>job trends in United states of America(USA) specially for</w:t>
       </w:r>
       <w:r>
         <w:rPr>
@@ -444,16 +432,7 @@
           <w:szCs w:val="21"/>
           <w:shd w:val="clear" w:color="auto" w:fill="FFFFFF"/>
         </w:rPr>
-        <w:t>.</w:t>
-      </w:r>
-      <w:r>
-        <w:rPr>
-          <w:rFonts w:ascii="Arial" w:hAnsi="Arial" w:cs="Arial"/>
-          <w:sz w:val="21"/>
-          <w:szCs w:val="21"/>
-          <w:shd w:val="clear" w:color="auto" w:fill="FFFFFF"/>
-        </w:rPr>
-        <w:t xml:space="preserve"> </w:t>
+        <w:t xml:space="preserve">. </w:t>
       </w:r>
       <w:r>
         <w:rPr>
@@ -1245,13 +1224,7 @@
         <w:rPr>
           <w:rFonts w:ascii="Times New Roman" w:hAnsi="Times New Roman" w:cs="Times New Roman"/>
         </w:rPr>
-        <w:t>techniques</w:t>
-      </w:r>
-      <w:r>
-        <w:rPr>
-          <w:rFonts w:ascii="Times New Roman" w:hAnsi="Times New Roman" w:cs="Times New Roman"/>
-        </w:rPr>
-        <w:t xml:space="preserve"> </w:t>
+        <w:t xml:space="preserve">techniques </w:t>
       </w:r>
       <w:r>
         <w:rPr>
@@ -1339,13 +1312,7 @@
         <w:rPr>
           <w:rFonts w:ascii="Times New Roman" w:hAnsi="Times New Roman" w:cs="Times New Roman"/>
         </w:rPr>
-        <w:t xml:space="preserve"> and finding trends</w:t>
-      </w:r>
-      <w:r>
-        <w:rPr>
-          <w:rFonts w:ascii="Times New Roman" w:hAnsi="Times New Roman" w:cs="Times New Roman"/>
-        </w:rPr>
-        <w:t xml:space="preserve"> can give many hidden insights and clues</w:t>
+        <w:t xml:space="preserve"> and finding trends can give many hidden insights and clues</w:t>
       </w:r>
       <w:r>
         <w:rPr>
@@ -1536,13 +1503,7 @@
         <w:rPr>
           <w:rFonts w:ascii="Times New Roman" w:hAnsi="Times New Roman" w:cs="Times New Roman"/>
         </w:rPr>
-        <w:t>advocated the use of keyword</w:t>
-      </w:r>
-      <w:r>
-        <w:rPr>
-          <w:rFonts w:ascii="Times New Roman" w:hAnsi="Times New Roman" w:cs="Times New Roman"/>
-        </w:rPr>
-        <w:t xml:space="preserve"> indexing</w:t>
+        <w:t>advocated the use of keyword indexing</w:t>
       </w:r>
       <w:r>
         <w:rPr>
@@ -2115,122 +2076,484 @@
         <w:rPr>
           <w:rFonts w:ascii="Times New Roman" w:hAnsi="Times New Roman" w:cs="Times New Roman"/>
         </w:rPr>
+        <w:t xml:space="preserve"> of telephone operators</w:t>
+      </w:r>
+      <w:r>
+        <w:rPr>
+          <w:rFonts w:ascii="Times New Roman" w:hAnsi="Times New Roman" w:cs="Times New Roman"/>
+        </w:rPr>
+        <w:t xml:space="preserve">, bookkeepers and </w:t>
+      </w:r>
+      <w:r>
+        <w:rPr>
+          <w:rFonts w:ascii="Times New Roman" w:hAnsi="Times New Roman" w:cs="Times New Roman"/>
+        </w:rPr>
+        <w:t>ca</w:t>
+      </w:r>
+      <w:r>
+        <w:rPr>
+          <w:rFonts w:ascii="Times New Roman" w:hAnsi="Times New Roman" w:cs="Times New Roman"/>
+        </w:rPr>
+        <w:t>shiers</w:t>
+      </w:r>
+      <w:r>
+        <w:rPr>
+          <w:rFonts w:ascii="Times New Roman" w:hAnsi="Times New Roman" w:cs="Times New Roman"/>
+        </w:rPr>
+        <w:t xml:space="preserve"> </w:t>
+      </w:r>
+      <w:r>
+        <w:rPr>
+          <w:rFonts w:ascii="Times New Roman" w:hAnsi="Times New Roman" w:cs="Times New Roman"/>
+        </w:rPr>
+        <w:t>[9].</w:t>
+      </w:r>
+      <w:r>
+        <w:rPr>
+          <w:rFonts w:ascii="Times New Roman" w:hAnsi="Times New Roman" w:cs="Times New Roman"/>
+        </w:rPr>
+        <w:t xml:space="preserve"> </w:t>
+      </w:r>
+    </w:p>
+    <w:p>
+      <w:pPr>
+        <w:rPr>
+          <w:rFonts w:ascii="Times New Roman" w:hAnsi="Times New Roman" w:cs="Times New Roman"/>
+        </w:rPr>
+      </w:pPr>
+      <w:r>
+        <w:rPr>
+          <w:rFonts w:ascii="Times New Roman" w:hAnsi="Times New Roman" w:cs="Times New Roman"/>
+        </w:rPr>
+        <w:t>More recentl</w:t>
+      </w:r>
+      <w:r>
+        <w:rPr>
+          <w:rFonts w:ascii="Times New Roman" w:hAnsi="Times New Roman" w:cs="Times New Roman"/>
+        </w:rPr>
+        <w:t>y, the poor performance of labo</w:t>
+      </w:r>
+      <w:r>
+        <w:rPr>
+          <w:rFonts w:ascii="Times New Roman" w:hAnsi="Times New Roman" w:cs="Times New Roman"/>
+        </w:rPr>
+        <w:t>r markets across advanced economies has intensified the debate about technological unemployment among economists</w:t>
+      </w:r>
+      <w:r>
+        <w:rPr>
+          <w:rFonts w:ascii="Times New Roman" w:hAnsi="Times New Roman" w:cs="Times New Roman"/>
+        </w:rPr>
+        <w:t xml:space="preserve">. No doubt that computerization has taken up jobs in labor markets. AI and machine learning </w:t>
+      </w:r>
+      <w:r>
+        <w:rPr>
+          <w:rFonts w:ascii="Times New Roman" w:hAnsi="Times New Roman" w:cs="Times New Roman"/>
+        </w:rPr>
+        <w:t xml:space="preserve">techniques </w:t>
+      </w:r>
+      <w:r>
+        <w:rPr>
+          <w:rFonts w:ascii="Times New Roman" w:hAnsi="Times New Roman" w:cs="Times New Roman"/>
+        </w:rPr>
+        <w:t xml:space="preserve">play a major role in </w:t>
+      </w:r>
+      <w:r>
+        <w:rPr>
+          <w:rFonts w:ascii="Times New Roman" w:hAnsi="Times New Roman" w:cs="Times New Roman"/>
+        </w:rPr>
+        <w:t>developing computer based automated models</w:t>
+      </w:r>
+      <w:r>
+        <w:rPr>
+          <w:rFonts w:ascii="Times New Roman" w:hAnsi="Times New Roman" w:cs="Times New Roman"/>
+        </w:rPr>
+        <w:t xml:space="preserve"> and machine intelligence which also tend to take up jobs. The best example being t</w:t>
+      </w:r>
+      <w:r>
+        <w:rPr>
+          <w:rFonts w:ascii="Times New Roman" w:hAnsi="Times New Roman" w:cs="Times New Roman"/>
+        </w:rPr>
+        <w:t xml:space="preserve">he autonomous driverless cars, developed by Google, </w:t>
+      </w:r>
+      <w:r>
+        <w:rPr>
+          <w:rFonts w:ascii="Times New Roman" w:hAnsi="Times New Roman" w:cs="Times New Roman"/>
+        </w:rPr>
+        <w:t xml:space="preserve">is a good evidence on </w:t>
+      </w:r>
+      <w:r>
+        <w:rPr>
+          <w:rFonts w:ascii="Times New Roman" w:hAnsi="Times New Roman" w:cs="Times New Roman"/>
+        </w:rPr>
+        <w:t>how manual tasks in transport and logistics may soon be automated</w:t>
+      </w:r>
+      <w:r>
+        <w:rPr>
+          <w:rFonts w:ascii="Times New Roman" w:hAnsi="Times New Roman" w:cs="Times New Roman"/>
+        </w:rPr>
+        <w:t>.</w:t>
+      </w:r>
+      <w:r>
+        <w:rPr>
+          <w:rFonts w:ascii="Times New Roman" w:hAnsi="Times New Roman" w:cs="Times New Roman"/>
+        </w:rPr>
+        <w:t xml:space="preserve"> </w:t>
+      </w:r>
+      <w:r>
+        <w:rPr>
+          <w:rFonts w:ascii="Times New Roman" w:hAnsi="Times New Roman" w:cs="Times New Roman"/>
+        </w:rPr>
+        <w:t xml:space="preserve">It is estimated by [11] </w:t>
+      </w:r>
+      <w:r>
+        <w:rPr>
+          <w:rFonts w:ascii="Times New Roman" w:hAnsi="Times New Roman" w:cs="Times New Roman"/>
+        </w:rPr>
+        <w:t xml:space="preserve">that 22 to 29 percent of US jobs are or will be offshorable in the next decade or two. These estimates </w:t>
+      </w:r>
+      <w:r>
+        <w:rPr>
+          <w:rFonts w:ascii="Times New Roman" w:hAnsi="Times New Roman" w:cs="Times New Roman"/>
+        </w:rPr>
+        <w:t xml:space="preserve">made by [11] </w:t>
+      </w:r>
+      <w:r>
+        <w:rPr>
+          <w:rFonts w:ascii="Times New Roman" w:hAnsi="Times New Roman" w:cs="Times New Roman"/>
+        </w:rPr>
+        <w:t>are based on defining</w:t>
+      </w:r>
+      <w:r>
+        <w:rPr>
+          <w:rFonts w:ascii="Times New Roman" w:hAnsi="Times New Roman" w:cs="Times New Roman"/>
+        </w:rPr>
+        <w:t xml:space="preserve"> characteristics of jobs that cannot be offshored: (a) the job</w:t>
+      </w:r>
+      <w:r>
+        <w:rPr>
+          <w:rFonts w:ascii="Times New Roman" w:hAnsi="Times New Roman" w:cs="Times New Roman"/>
+        </w:rPr>
+        <w:t xml:space="preserve"> must be performed at a particular</w:t>
+      </w:r>
+      <w:r>
+        <w:rPr>
+          <w:rFonts w:ascii="Times New Roman" w:hAnsi="Times New Roman" w:cs="Times New Roman"/>
+        </w:rPr>
+        <w:t xml:space="preserve"> work location; and (b) the job requires face-to-face personal communication.</w:t>
+      </w:r>
+      <w:r>
+        <w:rPr>
+          <w:rFonts w:ascii="Times New Roman" w:hAnsi="Times New Roman" w:cs="Times New Roman"/>
+        </w:rPr>
+        <w:t xml:space="preserve"> </w:t>
+      </w:r>
+      <w:r>
+        <w:rPr>
+          <w:rFonts w:ascii="Times New Roman" w:hAnsi="Times New Roman" w:cs="Times New Roman"/>
+        </w:rPr>
+        <w:t>[14] provides a deep</w:t>
+      </w:r>
+      <w:r>
+        <w:rPr>
+          <w:rFonts w:ascii="Times New Roman" w:hAnsi="Times New Roman" w:cs="Times New Roman"/>
+        </w:rPr>
+        <w:t xml:space="preserve"> </w:t>
+      </w:r>
+      <w:r>
+        <w:rPr>
+          <w:rFonts w:ascii="Times New Roman" w:hAnsi="Times New Roman" w:cs="Times New Roman"/>
+        </w:rPr>
+        <w:t xml:space="preserve">and excellent </w:t>
+      </w:r>
+      <w:r>
+        <w:rPr>
+          <w:rFonts w:ascii="Times New Roman" w:hAnsi="Times New Roman" w:cs="Times New Roman"/>
+        </w:rPr>
+        <w:t xml:space="preserve">overview of </w:t>
+      </w:r>
+      <w:proofErr w:type="gramStart"/>
+      <w:r>
+        <w:rPr>
+          <w:rFonts w:ascii="Times New Roman" w:hAnsi="Times New Roman" w:cs="Times New Roman"/>
+        </w:rPr>
+        <w:t>STEM</w:t>
+      </w:r>
+      <w:r>
+        <w:rPr>
+          <w:rFonts w:ascii="Times New Roman" w:hAnsi="Times New Roman" w:cs="Times New Roman"/>
+        </w:rPr>
+        <w:t>(</w:t>
+      </w:r>
+      <w:proofErr w:type="gramEnd"/>
+      <w:r>
+        <w:rPr>
+          <w:rFonts w:ascii="Times New Roman" w:hAnsi="Times New Roman" w:cs="Times New Roman"/>
+        </w:rPr>
+        <w:t>science, technology, engineering, mathematics) related jobs</w:t>
+      </w:r>
+      <w:r>
+        <w:rPr>
+          <w:rFonts w:ascii="Times New Roman" w:hAnsi="Times New Roman" w:cs="Times New Roman"/>
+        </w:rPr>
+        <w:t xml:space="preserve">, </w:t>
+      </w:r>
+      <w:r>
+        <w:rPr>
+          <w:rFonts w:ascii="Times New Roman" w:hAnsi="Times New Roman" w:cs="Times New Roman"/>
+        </w:rPr>
+        <w:t>which uses and analyzes around</w:t>
+      </w:r>
+      <w:r>
+        <w:rPr>
+          <w:rFonts w:ascii="Times New Roman" w:hAnsi="Times New Roman" w:cs="Times New Roman"/>
+        </w:rPr>
+        <w:t xml:space="preserve"> 100 </w:t>
+      </w:r>
+      <w:r>
+        <w:rPr>
+          <w:rFonts w:ascii="Times New Roman" w:hAnsi="Times New Roman" w:cs="Times New Roman"/>
+        </w:rPr>
+        <w:t>occupations from a list prepared by a committee of</w:t>
+      </w:r>
+      <w:r>
+        <w:rPr>
+          <w:rFonts w:ascii="Times New Roman" w:hAnsi="Times New Roman" w:cs="Times New Roman"/>
+        </w:rPr>
+        <w:t xml:space="preserve"> several federal agencies. </w:t>
+      </w:r>
+      <w:r>
+        <w:rPr>
+          <w:rFonts w:ascii="Times New Roman" w:hAnsi="Times New Roman" w:cs="Times New Roman"/>
+        </w:rPr>
+        <w:t xml:space="preserve">It also provides a </w:t>
+      </w:r>
+      <w:r>
+        <w:rPr>
+          <w:rFonts w:ascii="Times New Roman" w:hAnsi="Times New Roman" w:cs="Times New Roman"/>
+        </w:rPr>
+        <w:t xml:space="preserve">brief description </w:t>
+      </w:r>
+      <w:r>
+        <w:rPr>
+          <w:rFonts w:ascii="Times New Roman" w:hAnsi="Times New Roman" w:cs="Times New Roman"/>
+        </w:rPr>
+        <w:t xml:space="preserve">of jobs in field of </w:t>
+      </w:r>
+      <w:r>
+        <w:rPr>
+          <w:rFonts w:ascii="Times New Roman" w:hAnsi="Times New Roman" w:cs="Times New Roman"/>
+        </w:rPr>
+        <w:t>physical sciences, computer science, eng</w:t>
+      </w:r>
+      <w:r>
+        <w:rPr>
+          <w:rFonts w:ascii="Times New Roman" w:hAnsi="Times New Roman" w:cs="Times New Roman"/>
+        </w:rPr>
+        <w:t>ineering, and mathematics.</w:t>
+      </w:r>
+      <w:r>
+        <w:rPr>
+          <w:rFonts w:ascii="Times New Roman" w:hAnsi="Times New Roman" w:cs="Times New Roman"/>
+        </w:rPr>
+        <w:t xml:space="preserve"> The article also claims that </w:t>
+      </w:r>
+      <w:r>
+        <w:rPr>
+          <w:rFonts w:ascii="Times New Roman" w:hAnsi="Times New Roman" w:cs="Times New Roman"/>
+        </w:rPr>
+        <w:t>science, technology, engineering, and mathematics—is projected to grow to more than 9 million between 2012 and 2</w:t>
+      </w:r>
+      <w:r>
+        <w:rPr>
+          <w:rFonts w:ascii="Times New Roman" w:hAnsi="Times New Roman" w:cs="Times New Roman"/>
+        </w:rPr>
+        <w:t>022. That’s an increase of around</w:t>
+      </w:r>
+      <w:r>
+        <w:rPr>
+          <w:rFonts w:ascii="Times New Roman" w:hAnsi="Times New Roman" w:cs="Times New Roman"/>
+        </w:rPr>
+        <w:t xml:space="preserve"> 1 million jobs over </w:t>
+      </w:r>
+      <w:r>
+        <w:rPr>
+          <w:rFonts w:ascii="Times New Roman" w:hAnsi="Times New Roman" w:cs="Times New Roman"/>
+        </w:rPr>
+        <w:t xml:space="preserve">the </w:t>
+      </w:r>
+      <w:r>
+        <w:rPr>
+          <w:rFonts w:ascii="Times New Roman" w:hAnsi="Times New Roman" w:cs="Times New Roman"/>
+        </w:rPr>
+        <w:t>2012 employment levels</w:t>
+      </w:r>
+      <w:r>
+        <w:rPr>
+          <w:rFonts w:ascii="Times New Roman" w:hAnsi="Times New Roman" w:cs="Times New Roman"/>
+        </w:rPr>
+        <w:t>.</w:t>
+      </w:r>
+      <w:r>
+        <w:t xml:space="preserve"> </w:t>
+      </w:r>
+      <w:r>
+        <w:rPr>
+          <w:rFonts w:ascii="Times New Roman" w:hAnsi="Times New Roman" w:cs="Times New Roman"/>
+        </w:rPr>
+        <w:t xml:space="preserve">Science and engineering </w:t>
+      </w:r>
+      <w:r>
+        <w:rPr>
+          <w:rFonts w:ascii="Times New Roman" w:hAnsi="Times New Roman" w:cs="Times New Roman"/>
+        </w:rPr>
+        <w:t xml:space="preserve">employment accounts for a relatively small proportion of the total U.S. labor force but </w:t>
+      </w:r>
+      <w:r>
+        <w:rPr>
+          <w:rFonts w:ascii="Times New Roman" w:hAnsi="Times New Roman" w:cs="Times New Roman"/>
+        </w:rPr>
+        <w:t xml:space="preserve">it plays a major role in boosting the country’s </w:t>
+      </w:r>
+      <w:r>
+        <w:rPr>
+          <w:rFonts w:ascii="Times New Roman" w:hAnsi="Times New Roman" w:cs="Times New Roman"/>
+        </w:rPr>
+        <w:t>earnings, innovation, and economic growth</w:t>
+      </w:r>
+      <w:r>
+        <w:rPr>
+          <w:rFonts w:ascii="Times New Roman" w:hAnsi="Times New Roman" w:cs="Times New Roman"/>
+        </w:rPr>
+        <w:t>.</w:t>
+      </w:r>
+      <w:r>
+        <w:t xml:space="preserve"> </w:t>
+      </w:r>
+      <w:r>
+        <w:rPr>
+          <w:rFonts w:ascii="Times New Roman" w:hAnsi="Times New Roman" w:cs="Times New Roman"/>
+        </w:rPr>
+        <w:t>The</w:t>
+      </w:r>
+      <w:r>
+        <w:rPr>
+          <w:rFonts w:ascii="Times New Roman" w:hAnsi="Times New Roman" w:cs="Times New Roman"/>
+        </w:rPr>
+        <w:t xml:space="preserve"> growth of the U.S. labor force in the last four decades is linked to two main factors:</w:t>
+      </w:r>
+      <w:r>
+        <w:rPr>
+          <w:rFonts w:ascii="Times New Roman" w:hAnsi="Times New Roman" w:cs="Times New Roman"/>
+        </w:rPr>
+        <w:t>1)</w:t>
+      </w:r>
+      <w:r>
+        <w:rPr>
+          <w:rFonts w:ascii="Times New Roman" w:hAnsi="Times New Roman" w:cs="Times New Roman"/>
+        </w:rPr>
+        <w:t xml:space="preserve"> growth in population size and</w:t>
+      </w:r>
+      <w:r>
+        <w:rPr>
+          <w:rFonts w:ascii="Times New Roman" w:hAnsi="Times New Roman" w:cs="Times New Roman"/>
+        </w:rPr>
+        <w:t xml:space="preserve"> 2)</w:t>
+      </w:r>
+      <w:r>
+        <w:rPr>
+          <w:rFonts w:ascii="Times New Roman" w:hAnsi="Times New Roman" w:cs="Times New Roman"/>
+        </w:rPr>
+        <w:t xml:space="preserve"> increases in women’s labor force participation rates</w:t>
+      </w:r>
+      <w:r>
+        <w:rPr>
+          <w:rFonts w:ascii="Times New Roman" w:hAnsi="Times New Roman" w:cs="Times New Roman"/>
+        </w:rPr>
+        <w:t xml:space="preserve"> is explained by [15]. Global demographic trends and economic policies of other countries also affect the employment opportunities in U.S labor market.</w:t>
+      </w:r>
+      <w:r>
+        <w:rPr>
+          <w:rFonts w:ascii="Times New Roman" w:hAnsi="Times New Roman" w:cs="Times New Roman"/>
+        </w:rPr>
+        <w:t xml:space="preserve"> </w:t>
+      </w:r>
+      <w:r>
+        <w:rPr>
+          <w:rFonts w:ascii="Times New Roman" w:hAnsi="Times New Roman" w:cs="Times New Roman"/>
+        </w:rPr>
+        <w:t>The movement</w:t>
+      </w:r>
+      <w:r>
+        <w:rPr>
+          <w:rFonts w:ascii="Times New Roman" w:hAnsi="Times New Roman" w:cs="Times New Roman"/>
+        </w:rPr>
         <w:t xml:space="preserve"> of </w:t>
       </w:r>
       <w:r>
         <w:rPr>
           <w:rFonts w:ascii="Times New Roman" w:hAnsi="Times New Roman" w:cs="Times New Roman"/>
         </w:rPr>
-        <w:t>telephone operators</w:t>
-      </w:r>
-      <w:r>
-        <w:rPr>
-          <w:rFonts w:ascii="Times New Roman" w:hAnsi="Times New Roman" w:cs="Times New Roman"/>
-        </w:rPr>
-        <w:t xml:space="preserve">, bookkeepers and </w:t>
-      </w:r>
-      <w:r>
-        <w:rPr>
-          <w:rFonts w:ascii="Times New Roman" w:hAnsi="Times New Roman" w:cs="Times New Roman"/>
-        </w:rPr>
-        <w:t>ca</w:t>
-      </w:r>
-      <w:r>
-        <w:rPr>
-          <w:rFonts w:ascii="Times New Roman" w:hAnsi="Times New Roman" w:cs="Times New Roman"/>
-        </w:rPr>
-        <w:t>shiers</w:t>
-      </w:r>
-      <w:r>
-        <w:rPr>
-          <w:rFonts w:ascii="Times New Roman" w:hAnsi="Times New Roman" w:cs="Times New Roman"/>
-        </w:rPr>
-        <w:t xml:space="preserve"> </w:t>
-      </w:r>
-      <w:r>
-        <w:rPr>
-          <w:rFonts w:ascii="Times New Roman" w:hAnsi="Times New Roman" w:cs="Times New Roman"/>
-        </w:rPr>
-        <w:t>[9].</w:t>
-      </w:r>
-      <w:r>
-        <w:rPr>
-          <w:rFonts w:ascii="Times New Roman" w:hAnsi="Times New Roman" w:cs="Times New Roman"/>
-        </w:rPr>
-        <w:t xml:space="preserve"> </w:t>
-      </w:r>
-    </w:p>
-    <w:p>
-      <w:pPr>
-        <w:rPr>
-          <w:rFonts w:ascii="Times New Roman" w:hAnsi="Times New Roman" w:cs="Times New Roman"/>
-        </w:rPr>
-      </w:pPr>
-      <w:r>
-        <w:rPr>
-          <w:rFonts w:ascii="Times New Roman" w:hAnsi="Times New Roman" w:cs="Times New Roman"/>
-        </w:rPr>
-        <w:t>More recentl</w:t>
-      </w:r>
-      <w:r>
-        <w:rPr>
-          <w:rFonts w:ascii="Times New Roman" w:hAnsi="Times New Roman" w:cs="Times New Roman"/>
-        </w:rPr>
-        <w:t>y, the poor performance of labo</w:t>
-      </w:r>
-      <w:r>
-        <w:rPr>
-          <w:rFonts w:ascii="Times New Roman" w:hAnsi="Times New Roman" w:cs="Times New Roman"/>
-        </w:rPr>
-        <w:t>r markets across advanced economies has intensified the debate about technological unemployment among economists</w:t>
-      </w:r>
-      <w:r>
-        <w:rPr>
-          <w:rFonts w:ascii="Times New Roman" w:hAnsi="Times New Roman" w:cs="Times New Roman"/>
-        </w:rPr>
-        <w:t xml:space="preserve">. No doubt that computerization has taken up jobs in labor markets. AI and machine learning </w:t>
-      </w:r>
-      <w:r>
-        <w:rPr>
-          <w:rFonts w:ascii="Times New Roman" w:hAnsi="Times New Roman" w:cs="Times New Roman"/>
-        </w:rPr>
-        <w:t xml:space="preserve">techniques </w:t>
-      </w:r>
-      <w:r>
-        <w:rPr>
-          <w:rFonts w:ascii="Times New Roman" w:hAnsi="Times New Roman" w:cs="Times New Roman"/>
-        </w:rPr>
-        <w:t xml:space="preserve">play a major role in </w:t>
-      </w:r>
-      <w:r>
-        <w:rPr>
-          <w:rFonts w:ascii="Times New Roman" w:hAnsi="Times New Roman" w:cs="Times New Roman"/>
-        </w:rPr>
-        <w:t>developing computer based automated models</w:t>
-      </w:r>
-      <w:r>
-        <w:rPr>
-          <w:rFonts w:ascii="Times New Roman" w:hAnsi="Times New Roman" w:cs="Times New Roman"/>
-        </w:rPr>
-        <w:t xml:space="preserve"> and machine intelligence which also tend to take up jobs. The best example being t</w:t>
-      </w:r>
-      <w:r>
-        <w:rPr>
-          <w:rFonts w:ascii="Times New Roman" w:hAnsi="Times New Roman" w:cs="Times New Roman"/>
-        </w:rPr>
-        <w:t xml:space="preserve">he autonomous driverless cars, developed by Google, </w:t>
-      </w:r>
-      <w:r>
-        <w:rPr>
-          <w:rFonts w:ascii="Times New Roman" w:hAnsi="Times New Roman" w:cs="Times New Roman"/>
-        </w:rPr>
-        <w:t xml:space="preserve">is a good evidence on </w:t>
-      </w:r>
-      <w:r>
-        <w:rPr>
-          <w:rFonts w:ascii="Times New Roman" w:hAnsi="Times New Roman" w:cs="Times New Roman"/>
-        </w:rPr>
-        <w:t>how manual tasks in transport and logistics may soon be automated</w:t>
+        <w:t>i</w:t>
+      </w:r>
+      <w:r>
+        <w:rPr>
+          <w:rFonts w:ascii="Times New Roman" w:hAnsi="Times New Roman" w:cs="Times New Roman"/>
+        </w:rPr>
+        <w:t>mmigrants</w:t>
+      </w:r>
+      <w:r>
+        <w:rPr>
+          <w:rFonts w:ascii="Times New Roman" w:hAnsi="Times New Roman" w:cs="Times New Roman"/>
+        </w:rPr>
+        <w:t xml:space="preserve"> to U.S in search of education and jobs</w:t>
+      </w:r>
+      <w:r>
+        <w:rPr>
+          <w:rFonts w:ascii="Times New Roman" w:hAnsi="Times New Roman" w:cs="Times New Roman"/>
+        </w:rPr>
+        <w:t xml:space="preserve"> </w:t>
+      </w:r>
+      <w:r>
+        <w:rPr>
+          <w:rFonts w:ascii="Times New Roman" w:hAnsi="Times New Roman" w:cs="Times New Roman"/>
+        </w:rPr>
+        <w:t xml:space="preserve">also affect the U.S job market and employment opportunities in U.S labor market. </w:t>
+      </w:r>
+      <w:r>
+        <w:rPr>
+          <w:rFonts w:ascii="Times New Roman" w:hAnsi="Times New Roman" w:cs="Times New Roman"/>
+        </w:rPr>
+        <w:t>Many Asians have migrated to the United States in order to pursue degrees and careers in science</w:t>
+      </w:r>
+      <w:r>
+        <w:rPr>
+          <w:rFonts w:ascii="Times New Roman" w:hAnsi="Times New Roman" w:cs="Times New Roman"/>
+        </w:rPr>
+        <w:t xml:space="preserve"> and technology</w:t>
+      </w:r>
+      <w:r>
+        <w:rPr>
+          <w:rFonts w:ascii="Times New Roman" w:hAnsi="Times New Roman" w:cs="Times New Roman"/>
+        </w:rPr>
+        <w:t>, and today the ma</w:t>
+      </w:r>
+      <w:r>
+        <w:rPr>
+          <w:rFonts w:ascii="Times New Roman" w:hAnsi="Times New Roman" w:cs="Times New Roman"/>
+        </w:rPr>
+        <w:t>jority of Asian Americans in science and engineering occupations are foreign-born</w:t>
+      </w:r>
+      <w:r>
+        <w:rPr>
+          <w:rFonts w:ascii="Times New Roman" w:hAnsi="Times New Roman" w:cs="Times New Roman"/>
+        </w:rPr>
+        <w:t xml:space="preserve"> </w:t>
+      </w:r>
+      <w:r>
+        <w:rPr>
+          <w:rFonts w:ascii="Times New Roman" w:hAnsi="Times New Roman" w:cs="Times New Roman"/>
+        </w:rPr>
+        <w:t>[16]</w:t>
       </w:r>
       <w:r>
         <w:rPr>
@@ -2239,186 +2562,721 @@
         <w:t>.</w:t>
       </w:r>
       <w:r>
-        <w:rPr>
-          <w:rFonts w:ascii="Times New Roman" w:hAnsi="Times New Roman" w:cs="Times New Roman"/>
-        </w:rPr>
-        <w:t xml:space="preserve"> </w:t>
-      </w:r>
-      <w:r>
-        <w:rPr>
-          <w:rFonts w:ascii="Times New Roman" w:hAnsi="Times New Roman" w:cs="Times New Roman"/>
-        </w:rPr>
-        <w:t xml:space="preserve">It is estimated by [11] </w:t>
-      </w:r>
-      <w:r>
-        <w:rPr>
-          <w:rFonts w:ascii="Times New Roman" w:hAnsi="Times New Roman" w:cs="Times New Roman"/>
-        </w:rPr>
-        <w:t xml:space="preserve">that 22 to 29 percent of US jobs are or will be offshorable in the next decade or two. These estimates </w:t>
-      </w:r>
-      <w:r>
-        <w:rPr>
-          <w:rFonts w:ascii="Times New Roman" w:hAnsi="Times New Roman" w:cs="Times New Roman"/>
-        </w:rPr>
-        <w:t xml:space="preserve">made by [11] </w:t>
-      </w:r>
-      <w:r>
-        <w:rPr>
-          <w:rFonts w:ascii="Times New Roman" w:hAnsi="Times New Roman" w:cs="Times New Roman"/>
-        </w:rPr>
-        <w:t>are based on defining</w:t>
-      </w:r>
-      <w:r>
-        <w:rPr>
-          <w:rFonts w:ascii="Times New Roman" w:hAnsi="Times New Roman" w:cs="Times New Roman"/>
-        </w:rPr>
-        <w:t xml:space="preserve"> characteristics of jobs that cannot be offshored: (a) the job</w:t>
-      </w:r>
-      <w:r>
-        <w:rPr>
-          <w:rFonts w:ascii="Times New Roman" w:hAnsi="Times New Roman" w:cs="Times New Roman"/>
-        </w:rPr>
-        <w:t xml:space="preserve"> must be performed at a particular</w:t>
-      </w:r>
-      <w:r>
-        <w:rPr>
-          <w:rFonts w:ascii="Times New Roman" w:hAnsi="Times New Roman" w:cs="Times New Roman"/>
-        </w:rPr>
-        <w:t xml:space="preserve"> work location; and (b) the job requires face-to-face personal communication.</w:t>
-      </w:r>
-      <w:r>
-        <w:rPr>
-          <w:rFonts w:ascii="Times New Roman" w:hAnsi="Times New Roman" w:cs="Times New Roman"/>
-        </w:rPr>
-        <w:t xml:space="preserve"> </w:t>
-      </w:r>
-      <w:r>
-        <w:rPr>
-          <w:rFonts w:ascii="Times New Roman" w:hAnsi="Times New Roman" w:cs="Times New Roman"/>
-        </w:rPr>
-        <w:t>[14] provides a deep</w:t>
-      </w:r>
-      <w:r>
-        <w:rPr>
-          <w:rFonts w:ascii="Times New Roman" w:hAnsi="Times New Roman" w:cs="Times New Roman"/>
-        </w:rPr>
-        <w:t xml:space="preserve"> </w:t>
-      </w:r>
-      <w:r>
-        <w:rPr>
-          <w:rFonts w:ascii="Times New Roman" w:hAnsi="Times New Roman" w:cs="Times New Roman"/>
-        </w:rPr>
-        <w:t xml:space="preserve">and excellent </w:t>
-      </w:r>
-      <w:r>
-        <w:rPr>
-          <w:rFonts w:ascii="Times New Roman" w:hAnsi="Times New Roman" w:cs="Times New Roman"/>
-        </w:rPr>
-        <w:t xml:space="preserve">overview of </w:t>
-      </w:r>
-      <w:proofErr w:type="gramStart"/>
-      <w:r>
-        <w:rPr>
-          <w:rFonts w:ascii="Times New Roman" w:hAnsi="Times New Roman" w:cs="Times New Roman"/>
-        </w:rPr>
-        <w:t>STEM</w:t>
-      </w:r>
-      <w:r>
-        <w:rPr>
-          <w:rFonts w:ascii="Times New Roman" w:hAnsi="Times New Roman" w:cs="Times New Roman"/>
-        </w:rPr>
-        <w:t>(</w:t>
-      </w:r>
-      <w:proofErr w:type="gramEnd"/>
-      <w:r>
-        <w:rPr>
-          <w:rFonts w:ascii="Times New Roman" w:hAnsi="Times New Roman" w:cs="Times New Roman"/>
-        </w:rPr>
-        <w:t>science, technology, engineering, mathematics) related jobs</w:t>
-      </w:r>
-      <w:r>
-        <w:rPr>
-          <w:rFonts w:ascii="Times New Roman" w:hAnsi="Times New Roman" w:cs="Times New Roman"/>
-        </w:rPr>
-        <w:t xml:space="preserve">, </w:t>
-      </w:r>
-      <w:r>
-        <w:rPr>
-          <w:rFonts w:ascii="Times New Roman" w:hAnsi="Times New Roman" w:cs="Times New Roman"/>
-        </w:rPr>
-        <w:t>which uses and analyzes around</w:t>
-      </w:r>
-      <w:r>
-        <w:rPr>
-          <w:rFonts w:ascii="Times New Roman" w:hAnsi="Times New Roman" w:cs="Times New Roman"/>
-        </w:rPr>
-        <w:t xml:space="preserve"> 100 </w:t>
-      </w:r>
-      <w:r>
-        <w:rPr>
-          <w:rFonts w:ascii="Times New Roman" w:hAnsi="Times New Roman" w:cs="Times New Roman"/>
-        </w:rPr>
-        <w:t>occupations from a list prepared by a committee of</w:t>
-      </w:r>
-      <w:r>
-        <w:rPr>
-          <w:rFonts w:ascii="Times New Roman" w:hAnsi="Times New Roman" w:cs="Times New Roman"/>
-        </w:rPr>
-        <w:t xml:space="preserve"> several federal agencies. </w:t>
-      </w:r>
-      <w:r>
-        <w:rPr>
-          <w:rFonts w:ascii="Times New Roman" w:hAnsi="Times New Roman" w:cs="Times New Roman"/>
-        </w:rPr>
-        <w:t xml:space="preserve">It also provides a </w:t>
-      </w:r>
-      <w:r>
-        <w:rPr>
-          <w:rFonts w:ascii="Times New Roman" w:hAnsi="Times New Roman" w:cs="Times New Roman"/>
-        </w:rPr>
-        <w:t xml:space="preserve">brief description </w:t>
-      </w:r>
-      <w:r>
-        <w:rPr>
-          <w:rFonts w:ascii="Times New Roman" w:hAnsi="Times New Roman" w:cs="Times New Roman"/>
-        </w:rPr>
-        <w:t xml:space="preserve">of jobs in field of </w:t>
-      </w:r>
-      <w:r>
-        <w:rPr>
-          <w:rFonts w:ascii="Times New Roman" w:hAnsi="Times New Roman" w:cs="Times New Roman"/>
-        </w:rPr>
-        <w:t>physical sciences, computer science, eng</w:t>
-      </w:r>
-      <w:r>
-        <w:rPr>
-          <w:rFonts w:ascii="Times New Roman" w:hAnsi="Times New Roman" w:cs="Times New Roman"/>
-        </w:rPr>
-        <w:t>ineering, and mathematics.</w:t>
-      </w:r>
-      <w:r>
-        <w:rPr>
-          <w:rFonts w:ascii="Times New Roman" w:hAnsi="Times New Roman" w:cs="Times New Roman"/>
-        </w:rPr>
-        <w:t xml:space="preserve"> The article also claims that </w:t>
-      </w:r>
-      <w:r>
-        <w:rPr>
-          <w:rFonts w:ascii="Times New Roman" w:hAnsi="Times New Roman" w:cs="Times New Roman"/>
-        </w:rPr>
-        <w:t>science, technology, engineering, and mathematics—is projected to grow to more than 9 million between 2012 and 2</w:t>
-      </w:r>
-      <w:r>
-        <w:rPr>
-          <w:rFonts w:ascii="Times New Roman" w:hAnsi="Times New Roman" w:cs="Times New Roman"/>
-        </w:rPr>
-        <w:t>022. That’s an increase of around</w:t>
-      </w:r>
-      <w:r>
-        <w:rPr>
-          <w:rFonts w:ascii="Times New Roman" w:hAnsi="Times New Roman" w:cs="Times New Roman"/>
-        </w:rPr>
-        <w:t xml:space="preserve"> 1 million jobs over </w:t>
+        <w:t xml:space="preserve"> </w:t>
+      </w:r>
+      <w:r>
+        <w:rPr>
+          <w:rFonts w:ascii="Times New Roman" w:hAnsi="Times New Roman" w:cs="Times New Roman"/>
+        </w:rPr>
+        <w:t>T</w:t>
+      </w:r>
+      <w:r>
+        <w:rPr>
+          <w:rFonts w:ascii="Times New Roman" w:hAnsi="Times New Roman" w:cs="Times New Roman"/>
+        </w:rPr>
+        <w:t>he U.S. lab</w:t>
+      </w:r>
+      <w:r>
+        <w:rPr>
+          <w:rFonts w:ascii="Times New Roman" w:hAnsi="Times New Roman" w:cs="Times New Roman"/>
+        </w:rPr>
+        <w:t>or force is in a better condition</w:t>
+      </w:r>
+      <w:r>
+        <w:rPr>
+          <w:rFonts w:ascii="Times New Roman" w:hAnsi="Times New Roman" w:cs="Times New Roman"/>
+        </w:rPr>
+        <w:t xml:space="preserve"> than most countries in Europe</w:t>
+      </w:r>
+      <w:r>
+        <w:rPr>
+          <w:rFonts w:ascii="Times New Roman" w:hAnsi="Times New Roman" w:cs="Times New Roman"/>
+        </w:rPr>
+        <w:t xml:space="preserve"> and East Asia, which are projected to face</w:t>
+      </w:r>
+      <w:r>
+        <w:rPr>
+          <w:rFonts w:ascii="Times New Roman" w:hAnsi="Times New Roman" w:cs="Times New Roman"/>
+        </w:rPr>
+        <w:t xml:space="preserve"> shrinking workforces in coming decades</w:t>
+      </w:r>
+      <w:r>
+        <w:rPr>
+          <w:rFonts w:ascii="Times New Roman" w:hAnsi="Times New Roman" w:cs="Times New Roman"/>
+        </w:rPr>
+        <w:t xml:space="preserve"> [17].</w:t>
+      </w:r>
+      <w:r>
+        <w:t xml:space="preserve"> </w:t>
+      </w:r>
+      <w:r>
+        <w:rPr>
+          <w:rFonts w:ascii="Times New Roman" w:hAnsi="Times New Roman" w:cs="Times New Roman"/>
+        </w:rPr>
+        <w:t>[18]</w:t>
+      </w:r>
+      <w:r>
+        <w:t xml:space="preserve"> </w:t>
+      </w:r>
+      <w:r>
+        <w:rPr>
+          <w:rFonts w:ascii="Times New Roman" w:hAnsi="Times New Roman" w:cs="Times New Roman"/>
+        </w:rPr>
+        <w:t>predicts</w:t>
+      </w:r>
+      <w:r>
+        <w:t xml:space="preserve"> </w:t>
+      </w:r>
+      <w:r>
+        <w:rPr>
+          <w:rFonts w:ascii="Times New Roman" w:hAnsi="Times New Roman" w:cs="Times New Roman"/>
+        </w:rPr>
+        <w:t>that</w:t>
+      </w:r>
+      <w:r>
+        <w:t xml:space="preserve"> </w:t>
+      </w:r>
+      <w:r>
+        <w:rPr>
+          <w:rFonts w:ascii="Times New Roman" w:hAnsi="Times New Roman" w:cs="Times New Roman"/>
+        </w:rPr>
+        <w:t>Japa</w:t>
+      </w:r>
+      <w:r>
+        <w:rPr>
+          <w:rFonts w:ascii="Times New Roman" w:hAnsi="Times New Roman" w:cs="Times New Roman"/>
+        </w:rPr>
+        <w:t>n is expected</w:t>
+      </w:r>
+      <w:r>
+        <w:rPr>
+          <w:rFonts w:ascii="Times New Roman" w:hAnsi="Times New Roman" w:cs="Times New Roman"/>
+        </w:rPr>
+        <w:t xml:space="preserve"> to see a 12</w:t>
+      </w:r>
+      <w:r>
+        <w:rPr>
+          <w:rFonts w:ascii="Times New Roman" w:hAnsi="Times New Roman" w:cs="Times New Roman"/>
+        </w:rPr>
+        <w:t>-15</w:t>
+      </w:r>
+      <w:r>
+        <w:rPr>
+          <w:rFonts w:ascii="Times New Roman" w:hAnsi="Times New Roman" w:cs="Times New Roman"/>
+        </w:rPr>
+        <w:t xml:space="preserve"> percent drop in its lab</w:t>
+      </w:r>
+      <w:r>
+        <w:rPr>
+          <w:rFonts w:ascii="Times New Roman" w:hAnsi="Times New Roman" w:cs="Times New Roman"/>
+        </w:rPr>
+        <w:t>or force between 2000 to</w:t>
+      </w:r>
+      <w:r>
+        <w:rPr>
+          <w:rFonts w:ascii="Times New Roman" w:hAnsi="Times New Roman" w:cs="Times New Roman"/>
+        </w:rPr>
+        <w:t xml:space="preserve"> 2020.</w:t>
+      </w:r>
+    </w:p>
+    <w:p>
+      <w:pPr>
+        <w:rPr>
+          <w:rFonts w:ascii="Times New Roman" w:hAnsi="Times New Roman" w:cs="Times New Roman"/>
+        </w:rPr>
+      </w:pPr>
+      <w:r>
+        <w:rPr>
+          <w:rFonts w:ascii="Times New Roman" w:hAnsi="Times New Roman" w:cs="Times New Roman"/>
+        </w:rPr>
+        <w:t xml:space="preserve">[19] </w:t>
+      </w:r>
+      <w:r>
+        <w:rPr>
+          <w:rFonts w:ascii="Times New Roman" w:hAnsi="Times New Roman" w:cs="Times New Roman"/>
+        </w:rPr>
+        <w:t>performed</w:t>
+      </w:r>
+      <w:r>
+        <w:rPr>
+          <w:rFonts w:ascii="Times New Roman" w:hAnsi="Times New Roman" w:cs="Times New Roman"/>
+        </w:rPr>
+        <w:t xml:space="preserve"> a study</w:t>
+      </w:r>
+      <w:r>
+        <w:rPr>
+          <w:rFonts w:ascii="Times New Roman" w:hAnsi="Times New Roman" w:cs="Times New Roman"/>
+        </w:rPr>
+        <w:t xml:space="preserve"> </w:t>
+      </w:r>
+      <w:r>
+        <w:rPr>
+          <w:rFonts w:ascii="Times New Roman" w:hAnsi="Times New Roman" w:cs="Times New Roman"/>
+        </w:rPr>
+        <w:t>named</w:t>
+      </w:r>
+      <w:r>
+        <w:rPr>
+          <w:rFonts w:ascii="Times New Roman" w:hAnsi="Times New Roman" w:cs="Times New Roman"/>
+        </w:rPr>
+        <w:t xml:space="preserve"> “Mining for Computing Jobs” in which they retrieved about quarter of a million </w:t>
+      </w:r>
+      <w:r>
+        <w:rPr>
+          <w:rFonts w:ascii="Times New Roman" w:hAnsi="Times New Roman" w:cs="Times New Roman"/>
+        </w:rPr>
+        <w:t>job ads and to find a pattern and analyze</w:t>
+      </w:r>
+      <w:r>
+        <w:rPr>
+          <w:rFonts w:ascii="Times New Roman" w:hAnsi="Times New Roman" w:cs="Times New Roman"/>
+        </w:rPr>
+        <w:t xml:space="preserve"> what employers are looking for in terms of skill sets</w:t>
+      </w:r>
+      <w:r>
+        <w:t>.</w:t>
+      </w:r>
+      <w:r>
+        <w:t xml:space="preserve"> </w:t>
+      </w:r>
+      <w:r>
+        <w:rPr>
+          <w:rFonts w:ascii="Times New Roman" w:hAnsi="Times New Roman" w:cs="Times New Roman"/>
+        </w:rPr>
+        <w:t xml:space="preserve">They </w:t>
+      </w:r>
+      <w:r>
+        <w:rPr>
+          <w:rFonts w:ascii="Times New Roman" w:hAnsi="Times New Roman" w:cs="Times New Roman"/>
+        </w:rPr>
+        <w:t>made a note that</w:t>
+      </w:r>
+      <w:r>
+        <w:rPr>
+          <w:rFonts w:ascii="Times New Roman" w:hAnsi="Times New Roman" w:cs="Times New Roman"/>
+        </w:rPr>
+        <w:t xml:space="preserve"> </w:t>
+      </w:r>
+      <w:r>
+        <w:rPr>
+          <w:rFonts w:ascii="Times New Roman" w:hAnsi="Times New Roman" w:cs="Times New Roman"/>
+        </w:rPr>
+        <w:t>in any field</w:t>
+      </w:r>
+      <w:r>
+        <w:rPr>
+          <w:rFonts w:ascii="Times New Roman" w:hAnsi="Times New Roman" w:cs="Times New Roman"/>
+        </w:rPr>
+        <w:t>, and especially in a discipline with a dynamic, highly competitive technology environment</w:t>
+      </w:r>
+      <w:r>
+        <w:rPr>
+          <w:rFonts w:ascii="Times New Roman" w:hAnsi="Times New Roman" w:cs="Times New Roman"/>
+        </w:rPr>
+        <w:t xml:space="preserve"> like today</w:t>
+      </w:r>
+      <w:r>
+        <w:rPr>
+          <w:rFonts w:ascii="Times New Roman" w:hAnsi="Times New Roman" w:cs="Times New Roman"/>
+        </w:rPr>
+        <w:t>, professionals should periodically review</w:t>
+      </w:r>
+      <w:r>
+        <w:rPr>
+          <w:rFonts w:ascii="Times New Roman" w:hAnsi="Times New Roman" w:cs="Times New Roman"/>
+        </w:rPr>
+        <w:t xml:space="preserve"> and stay updated with</w:t>
+      </w:r>
+      <w:r>
+        <w:rPr>
+          <w:rFonts w:ascii="Times New Roman" w:hAnsi="Times New Roman" w:cs="Times New Roman"/>
+        </w:rPr>
+        <w:t xml:space="preserve"> the skills s</w:t>
+      </w:r>
+      <w:r>
+        <w:rPr>
+          <w:rFonts w:ascii="Times New Roman" w:hAnsi="Times New Roman" w:cs="Times New Roman"/>
+        </w:rPr>
+        <w:t>ets in high demand and analyze</w:t>
+      </w:r>
+      <w:r>
+        <w:rPr>
+          <w:rFonts w:ascii="Times New Roman" w:hAnsi="Times New Roman" w:cs="Times New Roman"/>
+        </w:rPr>
+        <w:t xml:space="preserve"> </w:t>
+      </w:r>
+      <w:r>
+        <w:rPr>
+          <w:rFonts w:ascii="Times New Roman" w:hAnsi="Times New Roman" w:cs="Times New Roman"/>
+        </w:rPr>
+        <w:t xml:space="preserve">and find </w:t>
+      </w:r>
+      <w:r>
+        <w:rPr>
+          <w:rFonts w:ascii="Times New Roman" w:hAnsi="Times New Roman" w:cs="Times New Roman"/>
+        </w:rPr>
+        <w:t xml:space="preserve">industry trends in which their skill sets might be falling behind. </w:t>
+      </w:r>
+      <w:r>
+        <w:rPr>
+          <w:rFonts w:ascii="Times New Roman" w:hAnsi="Times New Roman" w:cs="Times New Roman"/>
+        </w:rPr>
+        <w:t>K</w:t>
+      </w:r>
+      <w:r>
+        <w:rPr>
+          <w:rFonts w:ascii="Times New Roman" w:hAnsi="Times New Roman" w:cs="Times New Roman"/>
+        </w:rPr>
+        <w:t>eeping up with current skill sets is critical</w:t>
+      </w:r>
+      <w:r>
+        <w:rPr>
+          <w:rFonts w:ascii="Times New Roman" w:hAnsi="Times New Roman" w:cs="Times New Roman"/>
+        </w:rPr>
+        <w:t xml:space="preserve"> for an employee in today’s IT</w:t>
+      </w:r>
+      <w:r>
+        <w:rPr>
+          <w:rFonts w:ascii="Times New Roman" w:hAnsi="Times New Roman" w:cs="Times New Roman"/>
+        </w:rPr>
+        <w:t xml:space="preserve"> job</w:t>
+      </w:r>
+      <w:r>
+        <w:rPr>
+          <w:rFonts w:ascii="Times New Roman" w:hAnsi="Times New Roman" w:cs="Times New Roman"/>
+        </w:rPr>
+        <w:t xml:space="preserve"> sector.</w:t>
+      </w:r>
+      <w:r>
+        <w:rPr>
+          <w:rFonts w:ascii="Times New Roman" w:hAnsi="Times New Roman" w:cs="Times New Roman"/>
+        </w:rPr>
+        <w:t xml:space="preserve"> [20] </w:t>
+      </w:r>
+      <w:r>
+        <w:rPr>
+          <w:rFonts w:ascii="Times New Roman" w:hAnsi="Times New Roman" w:cs="Times New Roman"/>
+        </w:rPr>
+        <w:t xml:space="preserve">used R and </w:t>
+      </w:r>
+      <w:proofErr w:type="spellStart"/>
+      <w:r>
+        <w:rPr>
+          <w:rFonts w:ascii="Times New Roman" w:hAnsi="Times New Roman" w:cs="Times New Roman"/>
+        </w:rPr>
+        <w:t>RapidMiner</w:t>
+      </w:r>
+      <w:proofErr w:type="spellEnd"/>
+      <w:r>
+        <w:rPr>
+          <w:rFonts w:ascii="Times New Roman" w:hAnsi="Times New Roman" w:cs="Times New Roman"/>
+        </w:rPr>
+        <w:t xml:space="preserve"> tools to extract information from</w:t>
+      </w:r>
+      <w:r>
+        <w:rPr>
+          <w:rFonts w:ascii="Times New Roman" w:hAnsi="Times New Roman" w:cs="Times New Roman"/>
+        </w:rPr>
+        <w:t xml:space="preserve"> textual data to analyze</w:t>
+      </w:r>
+      <w:r>
+        <w:rPr>
+          <w:rFonts w:ascii="Times New Roman" w:hAnsi="Times New Roman" w:cs="Times New Roman"/>
+        </w:rPr>
+        <w:t xml:space="preserve"> a given collection of vacancies</w:t>
+      </w:r>
+      <w:r>
+        <w:rPr>
+          <w:rFonts w:ascii="Times New Roman" w:hAnsi="Times New Roman" w:cs="Times New Roman"/>
+        </w:rPr>
+        <w:t xml:space="preserve"> and the data was taken</w:t>
+      </w:r>
+      <w:r>
+        <w:rPr>
+          <w:rFonts w:ascii="Times New Roman" w:hAnsi="Times New Roman" w:cs="Times New Roman"/>
+        </w:rPr>
+        <w:t xml:space="preserve"> from</w:t>
+      </w:r>
+      <w:r>
+        <w:rPr>
+          <w:rFonts w:ascii="Times New Roman" w:hAnsi="Times New Roman" w:cs="Times New Roman"/>
+        </w:rPr>
+        <w:t xml:space="preserve"> </w:t>
+      </w:r>
+      <w:r>
+        <w:rPr>
+          <w:rFonts w:ascii="Times New Roman" w:hAnsi="Times New Roman" w:cs="Times New Roman"/>
+          <w:i/>
+        </w:rPr>
+        <w:t>IrishJobs.ie</w:t>
+      </w:r>
+      <w:r>
+        <w:rPr>
+          <w:rFonts w:ascii="Times New Roman" w:hAnsi="Times New Roman" w:cs="Times New Roman"/>
+        </w:rPr>
+        <w:t xml:space="preserve"> domain between January and December 2014, a sample of 7090 IT vacancies</w:t>
+      </w:r>
+      <w:r>
+        <w:rPr>
+          <w:rFonts w:ascii="Times New Roman" w:hAnsi="Times New Roman" w:cs="Times New Roman"/>
+        </w:rPr>
+        <w:t>.</w:t>
+      </w:r>
+      <w:r>
+        <w:rPr>
+          <w:rFonts w:ascii="Times New Roman" w:hAnsi="Times New Roman" w:cs="Times New Roman"/>
+        </w:rPr>
+        <w:t xml:space="preserve"> [20] used text mining techniques such as generating document-feature matrix for</w:t>
+      </w:r>
+      <w:r>
+        <w:rPr>
+          <w:rFonts w:ascii="Times New Roman" w:hAnsi="Times New Roman" w:cs="Times New Roman"/>
+        </w:rPr>
+        <w:t xml:space="preserve"> job titles and description</w:t>
+      </w:r>
+      <w:r>
+        <w:rPr>
+          <w:rFonts w:ascii="Times New Roman" w:hAnsi="Times New Roman" w:cs="Times New Roman"/>
+        </w:rPr>
+        <w:t xml:space="preserve"> from the textual dataset</w:t>
+      </w:r>
+      <w:r>
+        <w:rPr>
+          <w:rFonts w:ascii="Times New Roman" w:hAnsi="Times New Roman" w:cs="Times New Roman"/>
+        </w:rPr>
+        <w:t xml:space="preserve"> and various bar-plots and </w:t>
+      </w:r>
+      <w:proofErr w:type="spellStart"/>
+      <w:r>
+        <w:rPr>
+          <w:rFonts w:ascii="Times New Roman" w:hAnsi="Times New Roman" w:cs="Times New Roman"/>
+        </w:rPr>
+        <w:t>wordclouds</w:t>
+      </w:r>
+      <w:proofErr w:type="spellEnd"/>
+      <w:r>
+        <w:rPr>
+          <w:rFonts w:ascii="Times New Roman" w:hAnsi="Times New Roman" w:cs="Times New Roman"/>
+        </w:rPr>
+        <w:t xml:space="preserve"> were obtained by them. </w:t>
+      </w:r>
+      <w:r>
+        <w:rPr>
+          <w:rFonts w:ascii="Times New Roman" w:hAnsi="Times New Roman" w:cs="Times New Roman"/>
+        </w:rPr>
+        <w:t>The analysis done by [20] provided</w:t>
+      </w:r>
+      <w:r>
+        <w:rPr>
+          <w:rFonts w:ascii="Times New Roman" w:hAnsi="Times New Roman" w:cs="Times New Roman"/>
+        </w:rPr>
+        <w:t xml:space="preserve"> valuable insight</w:t>
+      </w:r>
+      <w:r>
+        <w:rPr>
+          <w:rFonts w:ascii="Times New Roman" w:hAnsi="Times New Roman" w:cs="Times New Roman"/>
+        </w:rPr>
+        <w:t>s</w:t>
+      </w:r>
+      <w:r>
+        <w:rPr>
+          <w:rFonts w:ascii="Times New Roman" w:hAnsi="Times New Roman" w:cs="Times New Roman"/>
+        </w:rPr>
+        <w:t xml:space="preserve"> into the demand for IT skills and experience in the Irish labor market in 2014.</w:t>
+      </w:r>
+      <w:r>
+        <w:rPr>
+          <w:rFonts w:ascii="Times New Roman" w:hAnsi="Times New Roman" w:cs="Times New Roman"/>
+        </w:rPr>
+        <w:t xml:space="preserve"> A more strict and</w:t>
+      </w:r>
+      <w:r>
+        <w:rPr>
+          <w:rFonts w:ascii="Times New Roman" w:hAnsi="Times New Roman" w:cs="Times New Roman"/>
+        </w:rPr>
+        <w:t xml:space="preserve"> practical approach to study</w:t>
+      </w:r>
+      <w:r>
+        <w:rPr>
+          <w:rFonts w:ascii="Times New Roman" w:hAnsi="Times New Roman" w:cs="Times New Roman"/>
+        </w:rPr>
+        <w:t xml:space="preserve"> skills</w:t>
+      </w:r>
+      <w:r>
+        <w:rPr>
+          <w:rFonts w:ascii="Times New Roman" w:hAnsi="Times New Roman" w:cs="Times New Roman"/>
+        </w:rPr>
+        <w:t xml:space="preserve"> in</w:t>
+      </w:r>
+      <w:r>
+        <w:rPr>
+          <w:rFonts w:ascii="Times New Roman" w:hAnsi="Times New Roman" w:cs="Times New Roman"/>
+        </w:rPr>
+        <w:t xml:space="preserve"> demand from onli</w:t>
+      </w:r>
+      <w:r>
+        <w:rPr>
+          <w:rFonts w:ascii="Times New Roman" w:hAnsi="Times New Roman" w:cs="Times New Roman"/>
+        </w:rPr>
+        <w:t>ne vacanc</w:t>
+      </w:r>
+      <w:r>
+        <w:rPr>
+          <w:rFonts w:ascii="Times New Roman" w:hAnsi="Times New Roman" w:cs="Times New Roman"/>
+        </w:rPr>
+        <w:t>ies are</w:t>
+      </w:r>
+      <w:r>
+        <w:rPr>
+          <w:rFonts w:ascii="Times New Roman" w:hAnsi="Times New Roman" w:cs="Times New Roman"/>
+        </w:rPr>
+        <w:t xml:space="preserve"> also presented in [19</w:t>
+      </w:r>
+      <w:r>
+        <w:rPr>
+          <w:rFonts w:ascii="Times New Roman" w:hAnsi="Times New Roman" w:cs="Times New Roman"/>
+        </w:rPr>
+        <w:t>]. Their</w:t>
+      </w:r>
+      <w:r>
+        <w:rPr>
+          <w:rFonts w:ascii="Times New Roman" w:hAnsi="Times New Roman" w:cs="Times New Roman"/>
+        </w:rPr>
+        <w:t xml:space="preserve"> work uses data mining techniques such as</w:t>
+      </w:r>
+      <w:r>
+        <w:rPr>
+          <w:rFonts w:ascii="Times New Roman" w:hAnsi="Times New Roman" w:cs="Times New Roman"/>
+        </w:rPr>
+        <w:t xml:space="preserve"> text mining </w:t>
+      </w:r>
+      <w:r>
+        <w:rPr>
+          <w:rFonts w:ascii="Times New Roman" w:hAnsi="Times New Roman" w:cs="Times New Roman"/>
+        </w:rPr>
+        <w:t xml:space="preserve">and web mining </w:t>
+      </w:r>
+      <w:r>
+        <w:rPr>
+          <w:rFonts w:ascii="Times New Roman" w:hAnsi="Times New Roman" w:cs="Times New Roman"/>
+        </w:rPr>
+        <w:t>to retrieve advertisements and abstract facts from text. The project aimed at extracting specific competences from job descriptions, and therefore evidence about skills needs in software engineering.</w:t>
+      </w:r>
+      <w:r>
+        <w:t xml:space="preserve"> </w:t>
+      </w:r>
+      <w:r>
+        <w:rPr>
+          <w:rFonts w:ascii="Times New Roman" w:hAnsi="Times New Roman" w:cs="Times New Roman"/>
+        </w:rPr>
+        <w:t>J</w:t>
+      </w:r>
+      <w:r>
+        <w:rPr>
+          <w:rFonts w:ascii="Times New Roman" w:hAnsi="Times New Roman" w:cs="Times New Roman"/>
+        </w:rPr>
+        <w:t xml:space="preserve">ob advertisements were </w:t>
+      </w:r>
+      <w:r>
+        <w:rPr>
+          <w:rFonts w:ascii="Times New Roman" w:hAnsi="Times New Roman" w:cs="Times New Roman"/>
+        </w:rPr>
+        <w:t xml:space="preserve">studied and </w:t>
+      </w:r>
+      <w:r>
+        <w:rPr>
+          <w:rFonts w:ascii="Times New Roman" w:hAnsi="Times New Roman" w:cs="Times New Roman"/>
+        </w:rPr>
+        <w:t>analyzed to identify and quantify skills and personal attributes in demand in the Slovak labor market</w:t>
+      </w:r>
+      <w:r>
+        <w:rPr>
+          <w:rFonts w:ascii="Times New Roman" w:hAnsi="Times New Roman" w:cs="Times New Roman"/>
+        </w:rPr>
+        <w:t xml:space="preserve"> by [21</w:t>
+      </w:r>
+      <w:r>
+        <w:rPr>
+          <w:rFonts w:ascii="Times New Roman" w:hAnsi="Times New Roman" w:cs="Times New Roman"/>
+        </w:rPr>
+        <w:t>]</w:t>
+      </w:r>
+      <w:r>
+        <w:rPr>
+          <w:rFonts w:ascii="Times New Roman" w:hAnsi="Times New Roman" w:cs="Times New Roman"/>
+        </w:rPr>
+        <w:t xml:space="preserve">. The authors argue that online </w:t>
+      </w:r>
+      <w:r>
+        <w:rPr>
+          <w:rFonts w:ascii="Times New Roman" w:hAnsi="Times New Roman" w:cs="Times New Roman"/>
+        </w:rPr>
+        <w:t>portals contain recruitment information and insights</w:t>
+      </w:r>
+      <w:r>
+        <w:rPr>
+          <w:rFonts w:ascii="Times New Roman" w:hAnsi="Times New Roman" w:cs="Times New Roman"/>
+        </w:rPr>
+        <w:t xml:space="preserve"> that remain unexplored, despite their greater availability and huge potential.</w:t>
+      </w:r>
+      <w:r>
+        <w:t xml:space="preserve"> </w:t>
+      </w:r>
+      <w:r>
+        <w:t>[</w:t>
+      </w:r>
+      <w:r>
+        <w:rPr>
+          <w:rFonts w:ascii="Times New Roman" w:hAnsi="Times New Roman" w:cs="Times New Roman"/>
+        </w:rPr>
+        <w:t>22</w:t>
+      </w:r>
+      <w:r>
+        <w:rPr>
+          <w:rFonts w:ascii="Times New Roman" w:hAnsi="Times New Roman" w:cs="Times New Roman"/>
+        </w:rPr>
+        <w:t xml:space="preserve">] focuses on the usage </w:t>
+      </w:r>
+      <w:r>
+        <w:rPr>
+          <w:rFonts w:ascii="Times New Roman" w:hAnsi="Times New Roman" w:cs="Times New Roman"/>
+        </w:rPr>
+        <w:t>of</w:t>
+      </w:r>
+      <w:r>
+        <w:rPr>
+          <w:rFonts w:ascii="Times New Roman" w:hAnsi="Times New Roman" w:cs="Times New Roman"/>
+        </w:rPr>
+        <w:t xml:space="preserve"> text mining and linear algebra</w:t>
+      </w:r>
+      <w:r>
+        <w:rPr>
+          <w:rFonts w:ascii="Times New Roman" w:hAnsi="Times New Roman" w:cs="Times New Roman"/>
+        </w:rPr>
+        <w:t xml:space="preserve"> techniques such as</w:t>
+      </w:r>
+      <w:r>
+        <w:rPr>
+          <w:rFonts w:ascii="Times New Roman" w:hAnsi="Times New Roman" w:cs="Times New Roman"/>
+        </w:rPr>
+        <w:t xml:space="preserve"> latent semantic analysis (LSA) [23] and singul</w:t>
+      </w:r>
+      <w:r>
+        <w:rPr>
+          <w:rFonts w:ascii="Times New Roman" w:hAnsi="Times New Roman" w:cs="Times New Roman"/>
+        </w:rPr>
+        <w:t>ar value decomposition (SVD) [24</w:t>
+      </w:r>
+      <w:r>
+        <w:rPr>
+          <w:rFonts w:ascii="Times New Roman" w:hAnsi="Times New Roman" w:cs="Times New Roman"/>
+        </w:rPr>
+        <w:t>] in analyzing and finding patterns in</w:t>
+      </w:r>
+      <w:r>
+        <w:rPr>
+          <w:rFonts w:ascii="Times New Roman" w:hAnsi="Times New Roman" w:cs="Times New Roman"/>
+        </w:rPr>
+        <w:t xml:space="preserve"> </w:t>
+      </w:r>
+      <w:r>
+        <w:rPr>
+          <w:rFonts w:ascii="Times New Roman" w:hAnsi="Times New Roman" w:cs="Times New Roman"/>
+        </w:rPr>
+        <w:t>big data job</w:t>
+      </w:r>
+      <w:r>
+        <w:rPr>
+          <w:rFonts w:ascii="Times New Roman" w:hAnsi="Times New Roman" w:cs="Times New Roman"/>
+        </w:rPr>
+        <w:t>s and</w:t>
+      </w:r>
+      <w:r>
+        <w:rPr>
+          <w:rFonts w:ascii="Times New Roman" w:hAnsi="Times New Roman" w:cs="Times New Roman"/>
+        </w:rPr>
+        <w:t xml:space="preserve"> business intelligence </w:t>
+      </w:r>
+      <w:r>
+        <w:rPr>
+          <w:rFonts w:ascii="Times New Roman" w:hAnsi="Times New Roman" w:cs="Times New Roman"/>
+        </w:rPr>
+        <w:t xml:space="preserve">job </w:t>
+      </w:r>
+      <w:r>
+        <w:rPr>
+          <w:rFonts w:ascii="Times New Roman" w:hAnsi="Times New Roman" w:cs="Times New Roman"/>
+        </w:rPr>
+        <w:t>advertisements in the United States. The standard text pre-processing techniques were executed and the vocabulary was manually verified to select items describing various types of skills.</w:t>
+      </w:r>
+    </w:p>
+    <w:p>
+      <w:pPr>
+        <w:rPr>
+          <w:rFonts w:ascii="Times New Roman" w:hAnsi="Times New Roman" w:cs="Times New Roman"/>
+        </w:rPr>
+      </w:pPr>
+      <w:r>
+        <w:rPr>
+          <w:rFonts w:ascii="Times New Roman" w:hAnsi="Times New Roman" w:cs="Times New Roman"/>
+        </w:rPr>
+        <w:t>Drawbacks and l</w:t>
+      </w:r>
+      <w:r>
+        <w:rPr>
+          <w:rFonts w:ascii="Times New Roman" w:hAnsi="Times New Roman" w:cs="Times New Roman"/>
+        </w:rPr>
+        <w:t>imitati</w:t>
+      </w:r>
+      <w:r>
+        <w:rPr>
+          <w:rFonts w:ascii="Times New Roman" w:hAnsi="Times New Roman" w:cs="Times New Roman"/>
+        </w:rPr>
+        <w:t>ons in the literature motivated</w:t>
+      </w:r>
+      <w:r>
+        <w:rPr>
+          <w:rFonts w:ascii="Times New Roman" w:hAnsi="Times New Roman" w:cs="Times New Roman"/>
+        </w:rPr>
+        <w:t xml:space="preserve"> me to</w:t>
+      </w:r>
+      <w:r>
+        <w:rPr>
+          <w:rFonts w:ascii="Times New Roman" w:hAnsi="Times New Roman" w:cs="Times New Roman"/>
+        </w:rPr>
+        <w:t xml:space="preserve"> proceed with my own data analytics</w:t>
+      </w:r>
+      <w:r>
+        <w:rPr>
+          <w:rFonts w:ascii="Times New Roman" w:hAnsi="Times New Roman" w:cs="Times New Roman"/>
+        </w:rPr>
+        <w:t xml:space="preserve"> project</w:t>
+      </w:r>
+      <w:r>
+        <w:rPr>
+          <w:rFonts w:ascii="Times New Roman" w:hAnsi="Times New Roman" w:cs="Times New Roman"/>
+        </w:rPr>
+        <w:t xml:space="preserve"> for analyzing the job trends for</w:t>
+      </w:r>
+      <w:r>
+        <w:rPr>
+          <w:rFonts w:ascii="Times New Roman" w:hAnsi="Times New Roman" w:cs="Times New Roman"/>
+        </w:rPr>
+        <w:t xml:space="preserve"> the country which leads in producing huge amount of employment opportunities and jobs in the Information technology sector </w:t>
+      </w:r>
+      <w:proofErr w:type="spellStart"/>
+      <w:r>
+        <w:rPr>
+          <w:rFonts w:ascii="Times New Roman" w:hAnsi="Times New Roman" w:cs="Times New Roman"/>
+        </w:rPr>
+        <w:t>i.e</w:t>
+      </w:r>
+      <w:proofErr w:type="spellEnd"/>
+      <w:r>
+        <w:rPr>
+          <w:rFonts w:ascii="Times New Roman" w:hAnsi="Times New Roman" w:cs="Times New Roman"/>
+        </w:rPr>
+        <w:t xml:space="preserve"> </w:t>
       </w:r>
       <w:r>
         <w:rPr>
@@ -2430,7 +3288,91 @@
         <w:rPr>
           <w:rFonts w:ascii="Times New Roman" w:hAnsi="Times New Roman" w:cs="Times New Roman"/>
         </w:rPr>
-        <w:t>2012 employment levels</w:t>
+        <w:t>United States</w:t>
+      </w:r>
+      <w:r>
+        <w:rPr>
+          <w:rFonts w:ascii="Times New Roman" w:hAnsi="Times New Roman" w:cs="Times New Roman"/>
+        </w:rPr>
+        <w:t xml:space="preserve"> of America</w:t>
+      </w:r>
+      <w:r>
+        <w:rPr>
+          <w:rFonts w:ascii="Times New Roman" w:hAnsi="Times New Roman" w:cs="Times New Roman"/>
+        </w:rPr>
+        <w:t xml:space="preserve">. The originality </w:t>
+      </w:r>
+      <w:r>
+        <w:rPr>
+          <w:rFonts w:ascii="Times New Roman" w:hAnsi="Times New Roman" w:cs="Times New Roman"/>
+        </w:rPr>
+        <w:t xml:space="preserve">and uniqueness </w:t>
+      </w:r>
+      <w:r>
+        <w:rPr>
+          <w:rFonts w:ascii="Times New Roman" w:hAnsi="Times New Roman" w:cs="Times New Roman"/>
+        </w:rPr>
+        <w:t xml:space="preserve">of the proposed </w:t>
+      </w:r>
+      <w:r>
+        <w:rPr>
+          <w:rFonts w:ascii="Times New Roman" w:hAnsi="Times New Roman" w:cs="Times New Roman"/>
+        </w:rPr>
+        <w:t>solution lies in the fact that this paper</w:t>
+      </w:r>
+      <w:r>
+        <w:rPr>
+          <w:rFonts w:ascii="Times New Roman" w:hAnsi="Times New Roman" w:cs="Times New Roman"/>
+        </w:rPr>
+        <w:t xml:space="preserve"> detail</w:t>
+      </w:r>
+      <w:r>
+        <w:rPr>
+          <w:rFonts w:ascii="Times New Roman" w:hAnsi="Times New Roman" w:cs="Times New Roman"/>
+        </w:rPr>
+        <w:t>s</w:t>
+      </w:r>
+      <w:r>
+        <w:rPr>
+          <w:rFonts w:ascii="Times New Roman" w:hAnsi="Times New Roman" w:cs="Times New Roman"/>
+        </w:rPr>
+        <w:t xml:space="preserve"> a procedure and deliver</w:t>
+      </w:r>
+      <w:r>
+        <w:rPr>
+          <w:rFonts w:ascii="Times New Roman" w:hAnsi="Times New Roman" w:cs="Times New Roman"/>
+        </w:rPr>
+        <w:t>s</w:t>
+      </w:r>
+      <w:r>
+        <w:rPr>
+          <w:rFonts w:ascii="Times New Roman" w:hAnsi="Times New Roman" w:cs="Times New Roman"/>
+        </w:rPr>
+        <w:t xml:space="preserve"> complementing code </w:t>
+      </w:r>
+      <w:r>
+        <w:rPr>
+          <w:rFonts w:ascii="Times New Roman" w:hAnsi="Times New Roman" w:cs="Times New Roman"/>
+        </w:rPr>
+        <w:t>and custom functions build in R which</w:t>
+      </w:r>
+      <w:r>
+        <w:rPr>
+          <w:rFonts w:ascii="Times New Roman" w:hAnsi="Times New Roman" w:cs="Times New Roman"/>
+        </w:rPr>
+        <w:t xml:space="preserve"> allows others to process</w:t>
+      </w:r>
+      <w:r>
+        <w:rPr>
+          <w:rFonts w:ascii="Times New Roman" w:hAnsi="Times New Roman" w:cs="Times New Roman"/>
+        </w:rPr>
+        <w:t xml:space="preserve"> and analyze job trends </w:t>
+      </w:r>
+      <w:r>
+        <w:rPr>
+          <w:rFonts w:ascii="Times New Roman" w:hAnsi="Times New Roman" w:cs="Times New Roman"/>
+        </w:rPr>
+        <w:t>in a similar manner</w:t>
       </w:r>
       <w:r>
         <w:rPr>
@@ -2439,31 +3381,326 @@
         <w:t>.</w:t>
       </w:r>
       <w:r>
-        <w:t xml:space="preserve"> </w:t>
-      </w:r>
-      <w:r>
-        <w:rPr>
-          <w:rFonts w:ascii="Times New Roman" w:hAnsi="Times New Roman" w:cs="Times New Roman"/>
-        </w:rPr>
-        <w:t xml:space="preserve">Science and engineering </w:t>
-      </w:r>
-      <w:r>
-        <w:rPr>
-          <w:rFonts w:ascii="Times New Roman" w:hAnsi="Times New Roman" w:cs="Times New Roman"/>
-        </w:rPr>
-        <w:t xml:space="preserve">employment accounts for a relatively small proportion of the total U.S. labor force but </w:t>
-      </w:r>
-      <w:r>
-        <w:rPr>
-          <w:rFonts w:ascii="Times New Roman" w:hAnsi="Times New Roman" w:cs="Times New Roman"/>
-        </w:rPr>
-        <w:t xml:space="preserve">it plays a major role in boosting the country’s </w:t>
-      </w:r>
-      <w:r>
-        <w:rPr>
-          <w:rFonts w:ascii="Times New Roman" w:hAnsi="Times New Roman" w:cs="Times New Roman"/>
-        </w:rPr>
-        <w:t>earnings, innovation, and economic growth</w:t>
+        <w:rPr>
+          <w:rFonts w:ascii="Times New Roman" w:hAnsi="Times New Roman" w:cs="Times New Roman"/>
+        </w:rPr>
+        <w:t xml:space="preserve"> </w:t>
+      </w:r>
+      <w:r>
+        <w:rPr>
+          <w:rFonts w:ascii="Times New Roman" w:hAnsi="Times New Roman" w:cs="Times New Roman"/>
+        </w:rPr>
+        <w:t>This paper</w:t>
+      </w:r>
+      <w:r>
+        <w:rPr>
+          <w:rFonts w:ascii="Times New Roman" w:hAnsi="Times New Roman" w:cs="Times New Roman"/>
+        </w:rPr>
+        <w:t xml:space="preserve"> employ</w:t>
+      </w:r>
+      <w:r>
+        <w:rPr>
+          <w:rFonts w:ascii="Times New Roman" w:hAnsi="Times New Roman" w:cs="Times New Roman"/>
+        </w:rPr>
+        <w:t>s the use of</w:t>
+      </w:r>
+      <w:r>
+        <w:rPr>
+          <w:rFonts w:ascii="Times New Roman" w:hAnsi="Times New Roman" w:cs="Times New Roman"/>
+        </w:rPr>
+        <w:t xml:space="preserve"> R sof</w:t>
+      </w:r>
+      <w:r>
+        <w:rPr>
+          <w:rFonts w:ascii="Times New Roman" w:hAnsi="Times New Roman" w:cs="Times New Roman"/>
+        </w:rPr>
+        <w:t>tware, which offers a wide variety</w:t>
+      </w:r>
+      <w:r>
+        <w:rPr>
+          <w:rFonts w:ascii="Times New Roman" w:hAnsi="Times New Roman" w:cs="Times New Roman"/>
+        </w:rPr>
+        <w:t xml:space="preserve"> of capabilities and allows users without extensive programming knowledge to engage with advanced </w:t>
+      </w:r>
+      <w:r>
+        <w:rPr>
+          <w:rFonts w:ascii="Times New Roman" w:hAnsi="Times New Roman" w:cs="Times New Roman"/>
+        </w:rPr>
+        <w:t xml:space="preserve">data </w:t>
+      </w:r>
+      <w:r>
+        <w:rPr>
+          <w:rFonts w:ascii="Times New Roman" w:hAnsi="Times New Roman" w:cs="Times New Roman"/>
+        </w:rPr>
+        <w:t>analysis</w:t>
+      </w:r>
+      <w:r>
+        <w:rPr>
+          <w:rFonts w:ascii="Times New Roman" w:hAnsi="Times New Roman" w:cs="Times New Roman"/>
+        </w:rPr>
+        <w:t xml:space="preserve"> and data visualization</w:t>
+      </w:r>
+      <w:r>
+        <w:rPr>
+          <w:rFonts w:ascii="Times New Roman" w:hAnsi="Times New Roman" w:cs="Times New Roman"/>
+        </w:rPr>
+        <w:t xml:space="preserve"> </w:t>
+      </w:r>
+      <w:r>
+        <w:rPr>
+          <w:rFonts w:ascii="Times New Roman" w:hAnsi="Times New Roman" w:cs="Times New Roman"/>
+        </w:rPr>
+        <w:t>techniques to complete one’s o</w:t>
+      </w:r>
+      <w:r>
+        <w:rPr>
+          <w:rFonts w:ascii="Times New Roman" w:hAnsi="Times New Roman" w:cs="Times New Roman"/>
+        </w:rPr>
+        <w:t>bjectives. Taki</w:t>
+      </w:r>
+      <w:r>
+        <w:rPr>
+          <w:rFonts w:ascii="Times New Roman" w:hAnsi="Times New Roman" w:cs="Times New Roman"/>
+        </w:rPr>
+        <w:t>ng these factors into account, this paper</w:t>
+      </w:r>
+      <w:r>
+        <w:rPr>
+          <w:rFonts w:ascii="Times New Roman" w:hAnsi="Times New Roman" w:cs="Times New Roman"/>
+        </w:rPr>
+        <w:t xml:space="preserve"> outline</w:t>
+      </w:r>
+      <w:r>
+        <w:rPr>
+          <w:rFonts w:ascii="Times New Roman" w:hAnsi="Times New Roman" w:cs="Times New Roman"/>
+        </w:rPr>
+        <w:t>s</w:t>
+      </w:r>
+      <w:r>
+        <w:rPr>
+          <w:rFonts w:ascii="Times New Roman" w:hAnsi="Times New Roman" w:cs="Times New Roman"/>
+        </w:rPr>
+        <w:t xml:space="preserve"> a series of consecutive steps that can be complet</w:t>
+      </w:r>
+      <w:r>
+        <w:rPr>
+          <w:rFonts w:ascii="Times New Roman" w:hAnsi="Times New Roman" w:cs="Times New Roman"/>
+        </w:rPr>
+        <w:t>ed to retrieve information</w:t>
+      </w:r>
+      <w:r>
+        <w:rPr>
+          <w:rFonts w:ascii="Times New Roman" w:hAnsi="Times New Roman" w:cs="Times New Roman"/>
+        </w:rPr>
+        <w:t>,</w:t>
+      </w:r>
+      <w:r>
+        <w:rPr>
+          <w:rFonts w:ascii="Times New Roman" w:hAnsi="Times New Roman" w:cs="Times New Roman"/>
+        </w:rPr>
+        <w:t xml:space="preserve"> process data,</w:t>
+      </w:r>
+      <w:r>
+        <w:rPr>
+          <w:rFonts w:ascii="Times New Roman" w:hAnsi="Times New Roman" w:cs="Times New Roman"/>
+        </w:rPr>
+        <w:t xml:space="preserve"> summarize data and perform various data aggregation </w:t>
+      </w:r>
+      <w:r>
+        <w:rPr>
+          <w:rFonts w:ascii="Times New Roman" w:hAnsi="Times New Roman" w:cs="Times New Roman"/>
+        </w:rPr>
+        <w:t xml:space="preserve">and reduction </w:t>
+      </w:r>
+      <w:r>
+        <w:rPr>
+          <w:rFonts w:ascii="Times New Roman" w:hAnsi="Times New Roman" w:cs="Times New Roman"/>
+        </w:rPr>
+        <w:t>operations on the</w:t>
+      </w:r>
+      <w:r>
+        <w:rPr>
+          <w:rFonts w:ascii="Times New Roman" w:hAnsi="Times New Roman" w:cs="Times New Roman"/>
+        </w:rPr>
+        <w:t xml:space="preserve"> H1-B</w:t>
+      </w:r>
+      <w:r>
+        <w:rPr>
+          <w:rFonts w:ascii="Times New Roman" w:hAnsi="Times New Roman" w:cs="Times New Roman"/>
+        </w:rPr>
+        <w:t xml:space="preserve"> </w:t>
+      </w:r>
+      <w:r>
+        <w:rPr>
+          <w:rFonts w:ascii="Times New Roman" w:hAnsi="Times New Roman" w:cs="Times New Roman"/>
+        </w:rPr>
+        <w:t>visa petitions data</w:t>
+      </w:r>
+      <w:r>
+        <w:rPr>
+          <w:rFonts w:ascii="Times New Roman" w:hAnsi="Times New Roman" w:cs="Times New Roman"/>
+        </w:rPr>
+        <w:t xml:space="preserve">set </w:t>
+      </w:r>
+      <w:r>
+        <w:rPr>
+          <w:rFonts w:ascii="Times New Roman" w:hAnsi="Times New Roman" w:cs="Times New Roman"/>
+        </w:rPr>
+        <w:t xml:space="preserve">extracted from the </w:t>
+      </w:r>
+      <w:r>
+        <w:rPr>
+          <w:rFonts w:ascii="Times New Roman" w:hAnsi="Times New Roman" w:cs="Times New Roman"/>
+        </w:rPr>
+        <w:t>US Office of Foreign Labor Certification</w:t>
+      </w:r>
+      <w:r>
+        <w:rPr>
+          <w:rFonts w:ascii="Times New Roman" w:hAnsi="Times New Roman" w:cs="Times New Roman"/>
+        </w:rPr>
+        <w:t xml:space="preserve"> in a straightforward manner. </w:t>
+      </w:r>
+    </w:p>
+    <w:p>
+      <w:pPr>
+        <w:rPr>
+          <w:rFonts w:ascii="Times New Roman" w:hAnsi="Times New Roman" w:cs="Times New Roman"/>
+        </w:rPr>
+      </w:pPr>
+    </w:p>
+    <w:p>
+      <w:pPr>
+        <w:rPr>
+          <w:rFonts w:ascii="Times New Roman" w:hAnsi="Times New Roman" w:cs="Times New Roman"/>
+        </w:rPr>
+      </w:pPr>
+    </w:p>
+    <w:p>
+      <w:pPr>
+        <w:rPr>
+          <w:rFonts w:ascii="Times New Roman" w:hAnsi="Times New Roman" w:cs="Times New Roman"/>
+        </w:rPr>
+      </w:pPr>
+      <w:r>
+        <w:rPr>
+          <w:rFonts w:ascii="Times New Roman" w:hAnsi="Times New Roman" w:cs="Times New Roman"/>
+        </w:rPr>
+        <w:t>PROPOSED METHOD:</w:t>
+      </w:r>
+      <w:r>
+        <w:rPr>
+          <w:rFonts w:ascii="Times New Roman" w:hAnsi="Times New Roman" w:cs="Times New Roman"/>
+        </w:rPr>
+        <w:t xml:space="preserve"> </w:t>
+      </w:r>
+    </w:p>
+    <w:p>
+      <w:pPr>
+        <w:rPr>
+          <w:rFonts w:ascii="Times New Roman" w:hAnsi="Times New Roman" w:cs="Times New Roman"/>
+        </w:rPr>
+      </w:pPr>
+      <w:r>
+        <w:rPr>
+          <w:rFonts w:ascii="Times New Roman" w:hAnsi="Times New Roman" w:cs="Times New Roman"/>
+        </w:rPr>
+        <w:t>This paper</w:t>
+      </w:r>
+      <w:r>
+        <w:rPr>
+          <w:rFonts w:ascii="Times New Roman" w:hAnsi="Times New Roman" w:cs="Times New Roman"/>
+        </w:rPr>
+        <w:t xml:space="preserve"> utilize</w:t>
+      </w:r>
+      <w:r>
+        <w:rPr>
+          <w:rFonts w:ascii="Times New Roman" w:hAnsi="Times New Roman" w:cs="Times New Roman"/>
+        </w:rPr>
+        <w:t>s the</w:t>
+      </w:r>
+      <w:r>
+        <w:rPr>
+          <w:rFonts w:ascii="Times New Roman" w:hAnsi="Times New Roman" w:cs="Times New Roman"/>
+        </w:rPr>
+        <w:t xml:space="preserve"> H-1B petition disclosu</w:t>
+      </w:r>
+      <w:r>
+        <w:rPr>
+          <w:rFonts w:ascii="Times New Roman" w:hAnsi="Times New Roman" w:cs="Times New Roman"/>
+        </w:rPr>
+        <w:t>re data and</w:t>
+      </w:r>
+      <w:r>
+        <w:rPr>
+          <w:rFonts w:ascii="Times New Roman" w:hAnsi="Times New Roman" w:cs="Times New Roman"/>
+        </w:rPr>
+        <w:t xml:space="preserve"> employs various</w:t>
+      </w:r>
+      <w:r>
+        <w:rPr>
+          <w:rFonts w:ascii="Times New Roman" w:hAnsi="Times New Roman" w:cs="Times New Roman"/>
+        </w:rPr>
+        <w:t xml:space="preserve"> data</w:t>
+      </w:r>
+      <w:r>
+        <w:rPr>
+          <w:rFonts w:ascii="Times New Roman" w:hAnsi="Times New Roman" w:cs="Times New Roman"/>
+        </w:rPr>
+        <w:t xml:space="preserve"> mining, data </w:t>
+      </w:r>
+      <w:r>
+        <w:rPr>
+          <w:rFonts w:ascii="Times New Roman" w:hAnsi="Times New Roman" w:cs="Times New Roman"/>
+        </w:rPr>
+        <w:t>analysis</w:t>
+      </w:r>
+      <w:r>
+        <w:rPr>
+          <w:rFonts w:ascii="Times New Roman" w:hAnsi="Times New Roman" w:cs="Times New Roman"/>
+        </w:rPr>
+        <w:t xml:space="preserve"> and</w:t>
+      </w:r>
+      <w:r>
+        <w:rPr>
+          <w:rFonts w:ascii="Times New Roman" w:hAnsi="Times New Roman" w:cs="Times New Roman"/>
+        </w:rPr>
+        <w:t xml:space="preserve"> data visualization</w:t>
+      </w:r>
+      <w:r>
+        <w:rPr>
+          <w:rFonts w:ascii="Times New Roman" w:hAnsi="Times New Roman" w:cs="Times New Roman"/>
+        </w:rPr>
+        <w:t xml:space="preserve"> techniques </w:t>
+      </w:r>
+      <w:r>
+        <w:rPr>
+          <w:rFonts w:ascii="Times New Roman" w:hAnsi="Times New Roman" w:cs="Times New Roman"/>
+        </w:rPr>
+        <w:t xml:space="preserve">in R </w:t>
+      </w:r>
+      <w:r>
+        <w:rPr>
+          <w:rFonts w:ascii="Times New Roman" w:hAnsi="Times New Roman" w:cs="Times New Roman"/>
+        </w:rPr>
+        <w:t xml:space="preserve">to analyze </w:t>
+      </w:r>
+      <w:r>
+        <w:rPr>
+          <w:rFonts w:ascii="Times New Roman" w:hAnsi="Times New Roman" w:cs="Times New Roman"/>
+        </w:rPr>
+        <w:t xml:space="preserve">and study </w:t>
+      </w:r>
+      <w:r>
+        <w:rPr>
+          <w:rFonts w:ascii="Times New Roman" w:hAnsi="Times New Roman" w:cs="Times New Roman"/>
+        </w:rPr>
+        <w:t>the job trends in the United states of America</w:t>
+      </w:r>
+      <w:r>
+        <w:rPr>
+          <w:rFonts w:ascii="Times New Roman" w:hAnsi="Times New Roman" w:cs="Times New Roman"/>
+        </w:rPr>
+        <w:t xml:space="preserve"> form year 2011 to 2016</w:t>
       </w:r>
       <w:r>
         <w:rPr>
@@ -2472,1276 +3709,6 @@
         <w:t>.</w:t>
       </w:r>
       <w:r>
-        <w:t xml:space="preserve"> </w:t>
-      </w:r>
-      <w:r>
-        <w:rPr>
-          <w:rFonts w:ascii="Times New Roman" w:hAnsi="Times New Roman" w:cs="Times New Roman"/>
-        </w:rPr>
-        <w:t>The</w:t>
-      </w:r>
-      <w:r>
-        <w:rPr>
-          <w:rFonts w:ascii="Times New Roman" w:hAnsi="Times New Roman" w:cs="Times New Roman"/>
-        </w:rPr>
-        <w:t xml:space="preserve"> growth of the U.S. labor force in the last four decades is linked to two main factors:</w:t>
-      </w:r>
-      <w:r>
-        <w:rPr>
-          <w:rFonts w:ascii="Times New Roman" w:hAnsi="Times New Roman" w:cs="Times New Roman"/>
-        </w:rPr>
-        <w:t>1)</w:t>
-      </w:r>
-      <w:r>
-        <w:rPr>
-          <w:rFonts w:ascii="Times New Roman" w:hAnsi="Times New Roman" w:cs="Times New Roman"/>
-        </w:rPr>
-        <w:t xml:space="preserve"> growth in population size and</w:t>
-      </w:r>
-      <w:r>
-        <w:rPr>
-          <w:rFonts w:ascii="Times New Roman" w:hAnsi="Times New Roman" w:cs="Times New Roman"/>
-        </w:rPr>
-        <w:t xml:space="preserve"> 2)</w:t>
-      </w:r>
-      <w:r>
-        <w:rPr>
-          <w:rFonts w:ascii="Times New Roman" w:hAnsi="Times New Roman" w:cs="Times New Roman"/>
-        </w:rPr>
-        <w:t xml:space="preserve"> increases in women’s labor force participation rates</w:t>
-      </w:r>
-      <w:r>
-        <w:rPr>
-          <w:rFonts w:ascii="Times New Roman" w:hAnsi="Times New Roman" w:cs="Times New Roman"/>
-        </w:rPr>
-        <w:t xml:space="preserve"> is explained by [15]. Global demographic trends and economic policies of other countries also affect the employment opportunities in U.S labor market.</w:t>
-      </w:r>
-      <w:r>
-        <w:rPr>
-          <w:rFonts w:ascii="Times New Roman" w:hAnsi="Times New Roman" w:cs="Times New Roman"/>
-        </w:rPr>
-        <w:t xml:space="preserve"> </w:t>
-      </w:r>
-      <w:r>
-        <w:rPr>
-          <w:rFonts w:ascii="Times New Roman" w:hAnsi="Times New Roman" w:cs="Times New Roman"/>
-        </w:rPr>
-        <w:t>The movement</w:t>
-      </w:r>
-      <w:r>
-        <w:rPr>
-          <w:rFonts w:ascii="Times New Roman" w:hAnsi="Times New Roman" w:cs="Times New Roman"/>
-        </w:rPr>
-        <w:t xml:space="preserve"> of </w:t>
-      </w:r>
-      <w:r>
-        <w:rPr>
-          <w:rFonts w:ascii="Times New Roman" w:hAnsi="Times New Roman" w:cs="Times New Roman"/>
-        </w:rPr>
-        <w:t>i</w:t>
-      </w:r>
-      <w:r>
-        <w:rPr>
-          <w:rFonts w:ascii="Times New Roman" w:hAnsi="Times New Roman" w:cs="Times New Roman"/>
-        </w:rPr>
-        <w:t>mmigrants</w:t>
-      </w:r>
-      <w:r>
-        <w:rPr>
-          <w:rFonts w:ascii="Times New Roman" w:hAnsi="Times New Roman" w:cs="Times New Roman"/>
-        </w:rPr>
-        <w:t xml:space="preserve"> to U.S in search of education and jobs</w:t>
-      </w:r>
-      <w:r>
-        <w:rPr>
-          <w:rFonts w:ascii="Times New Roman" w:hAnsi="Times New Roman" w:cs="Times New Roman"/>
-        </w:rPr>
-        <w:t xml:space="preserve"> </w:t>
-      </w:r>
-      <w:r>
-        <w:rPr>
-          <w:rFonts w:ascii="Times New Roman" w:hAnsi="Times New Roman" w:cs="Times New Roman"/>
-        </w:rPr>
-        <w:t xml:space="preserve">also affect the U.S job market and employment opportunities in U.S labor market. </w:t>
-      </w:r>
-      <w:r>
-        <w:rPr>
-          <w:rFonts w:ascii="Times New Roman" w:hAnsi="Times New Roman" w:cs="Times New Roman"/>
-        </w:rPr>
-        <w:t>Many Asians have migrated to the United States in order to pursue degrees and careers in science</w:t>
-      </w:r>
-      <w:r>
-        <w:rPr>
-          <w:rFonts w:ascii="Times New Roman" w:hAnsi="Times New Roman" w:cs="Times New Roman"/>
-        </w:rPr>
-        <w:t xml:space="preserve"> and technology</w:t>
-      </w:r>
-      <w:r>
-        <w:rPr>
-          <w:rFonts w:ascii="Times New Roman" w:hAnsi="Times New Roman" w:cs="Times New Roman"/>
-        </w:rPr>
-        <w:t>, and today the ma</w:t>
-      </w:r>
-      <w:r>
-        <w:rPr>
-          <w:rFonts w:ascii="Times New Roman" w:hAnsi="Times New Roman" w:cs="Times New Roman"/>
-        </w:rPr>
-        <w:t>jority of Asian Americans in science and engineering occupations are foreign-born</w:t>
-      </w:r>
-      <w:r>
-        <w:rPr>
-          <w:rFonts w:ascii="Times New Roman" w:hAnsi="Times New Roman" w:cs="Times New Roman"/>
-        </w:rPr>
-        <w:t xml:space="preserve"> </w:t>
-      </w:r>
-      <w:r>
-        <w:rPr>
-          <w:rFonts w:ascii="Times New Roman" w:hAnsi="Times New Roman" w:cs="Times New Roman"/>
-        </w:rPr>
-        <w:t>[16]</w:t>
-      </w:r>
-      <w:r>
-        <w:rPr>
-          <w:rFonts w:ascii="Times New Roman" w:hAnsi="Times New Roman" w:cs="Times New Roman"/>
-        </w:rPr>
-        <w:t>.</w:t>
-      </w:r>
-      <w:r>
-        <w:t xml:space="preserve"> </w:t>
-      </w:r>
-      <w:r>
-        <w:rPr>
-          <w:rFonts w:ascii="Times New Roman" w:hAnsi="Times New Roman" w:cs="Times New Roman"/>
-        </w:rPr>
-        <w:t>T</w:t>
-      </w:r>
-      <w:r>
-        <w:rPr>
-          <w:rFonts w:ascii="Times New Roman" w:hAnsi="Times New Roman" w:cs="Times New Roman"/>
-        </w:rPr>
-        <w:t>he U.S. lab</w:t>
-      </w:r>
-      <w:r>
-        <w:rPr>
-          <w:rFonts w:ascii="Times New Roman" w:hAnsi="Times New Roman" w:cs="Times New Roman"/>
-        </w:rPr>
-        <w:t>or force is in a better condition</w:t>
-      </w:r>
-      <w:r>
-        <w:rPr>
-          <w:rFonts w:ascii="Times New Roman" w:hAnsi="Times New Roman" w:cs="Times New Roman"/>
-        </w:rPr>
-        <w:t xml:space="preserve"> than most countries in Europe</w:t>
-      </w:r>
-      <w:r>
-        <w:rPr>
-          <w:rFonts w:ascii="Times New Roman" w:hAnsi="Times New Roman" w:cs="Times New Roman"/>
-        </w:rPr>
-        <w:t xml:space="preserve"> and East Asia, which are projected to face</w:t>
-      </w:r>
-      <w:r>
-        <w:rPr>
-          <w:rFonts w:ascii="Times New Roman" w:hAnsi="Times New Roman" w:cs="Times New Roman"/>
-        </w:rPr>
-        <w:t xml:space="preserve"> shrinking workforces in coming decades</w:t>
-      </w:r>
-      <w:r>
-        <w:rPr>
-          <w:rFonts w:ascii="Times New Roman" w:hAnsi="Times New Roman" w:cs="Times New Roman"/>
-        </w:rPr>
-        <w:t xml:space="preserve"> [17].</w:t>
-      </w:r>
-      <w:r>
-        <w:t xml:space="preserve"> </w:t>
-      </w:r>
-      <w:r>
-        <w:rPr>
-          <w:rFonts w:ascii="Times New Roman" w:hAnsi="Times New Roman" w:cs="Times New Roman"/>
-        </w:rPr>
-        <w:t>[18]</w:t>
-      </w:r>
-      <w:r>
-        <w:t xml:space="preserve"> </w:t>
-      </w:r>
-      <w:r>
-        <w:rPr>
-          <w:rFonts w:ascii="Times New Roman" w:hAnsi="Times New Roman" w:cs="Times New Roman"/>
-        </w:rPr>
-        <w:t>predicts</w:t>
-      </w:r>
-      <w:r>
-        <w:t xml:space="preserve"> </w:t>
-      </w:r>
-      <w:r>
-        <w:rPr>
-          <w:rFonts w:ascii="Times New Roman" w:hAnsi="Times New Roman" w:cs="Times New Roman"/>
-        </w:rPr>
-        <w:t>that</w:t>
-      </w:r>
-      <w:r>
-        <w:t xml:space="preserve"> </w:t>
-      </w:r>
-      <w:r>
-        <w:rPr>
-          <w:rFonts w:ascii="Times New Roman" w:hAnsi="Times New Roman" w:cs="Times New Roman"/>
-        </w:rPr>
-        <w:t>Japa</w:t>
-      </w:r>
-      <w:r>
-        <w:rPr>
-          <w:rFonts w:ascii="Times New Roman" w:hAnsi="Times New Roman" w:cs="Times New Roman"/>
-        </w:rPr>
-        <w:t>n is expected</w:t>
-      </w:r>
-      <w:r>
-        <w:rPr>
-          <w:rFonts w:ascii="Times New Roman" w:hAnsi="Times New Roman" w:cs="Times New Roman"/>
-        </w:rPr>
-        <w:t xml:space="preserve"> to see a 12</w:t>
-      </w:r>
-      <w:r>
-        <w:rPr>
-          <w:rFonts w:ascii="Times New Roman" w:hAnsi="Times New Roman" w:cs="Times New Roman"/>
-        </w:rPr>
-        <w:t>-15</w:t>
-      </w:r>
-      <w:r>
-        <w:rPr>
-          <w:rFonts w:ascii="Times New Roman" w:hAnsi="Times New Roman" w:cs="Times New Roman"/>
-        </w:rPr>
-        <w:t xml:space="preserve"> percent drop in its lab</w:t>
-      </w:r>
-      <w:r>
-        <w:rPr>
-          <w:rFonts w:ascii="Times New Roman" w:hAnsi="Times New Roman" w:cs="Times New Roman"/>
-        </w:rPr>
-        <w:t>or force between 2000 to</w:t>
-      </w:r>
-      <w:r>
-        <w:rPr>
-          <w:rFonts w:ascii="Times New Roman" w:hAnsi="Times New Roman" w:cs="Times New Roman"/>
-        </w:rPr>
-        <w:t xml:space="preserve"> 2020.</w:t>
-      </w:r>
-    </w:p>
-    <w:p>
-      <w:pPr>
-        <w:rPr>
-          <w:rFonts w:ascii="Times New Roman" w:hAnsi="Times New Roman" w:cs="Times New Roman"/>
-        </w:rPr>
-      </w:pPr>
-      <w:r>
-        <w:rPr>
-          <w:rFonts w:ascii="Times New Roman" w:hAnsi="Times New Roman" w:cs="Times New Roman"/>
-        </w:rPr>
-        <w:t xml:space="preserve">[19] </w:t>
-      </w:r>
-      <w:r>
-        <w:rPr>
-          <w:rFonts w:ascii="Times New Roman" w:hAnsi="Times New Roman" w:cs="Times New Roman"/>
-        </w:rPr>
-        <w:t>performed</w:t>
-      </w:r>
-      <w:r>
-        <w:rPr>
-          <w:rFonts w:ascii="Times New Roman" w:hAnsi="Times New Roman" w:cs="Times New Roman"/>
-        </w:rPr>
-        <w:t xml:space="preserve"> a study</w:t>
-      </w:r>
-      <w:r>
-        <w:rPr>
-          <w:rFonts w:ascii="Times New Roman" w:hAnsi="Times New Roman" w:cs="Times New Roman"/>
-        </w:rPr>
-        <w:t xml:space="preserve"> </w:t>
-      </w:r>
-      <w:r>
-        <w:rPr>
-          <w:rFonts w:ascii="Times New Roman" w:hAnsi="Times New Roman" w:cs="Times New Roman"/>
-        </w:rPr>
-        <w:t>named</w:t>
-      </w:r>
-      <w:r>
-        <w:rPr>
-          <w:rFonts w:ascii="Times New Roman" w:hAnsi="Times New Roman" w:cs="Times New Roman"/>
-        </w:rPr>
-        <w:t xml:space="preserve"> “Mining for Computing Jobs” in which they retrieved about quarter of a million </w:t>
-      </w:r>
-      <w:r>
-        <w:rPr>
-          <w:rFonts w:ascii="Times New Roman" w:hAnsi="Times New Roman" w:cs="Times New Roman"/>
-        </w:rPr>
-        <w:t>job ads and to find a pattern and analyze</w:t>
-      </w:r>
-      <w:r>
-        <w:rPr>
-          <w:rFonts w:ascii="Times New Roman" w:hAnsi="Times New Roman" w:cs="Times New Roman"/>
-        </w:rPr>
-        <w:t xml:space="preserve"> what employers are looking for in terms of skill sets</w:t>
-      </w:r>
-      <w:r>
-        <w:t>.</w:t>
-      </w:r>
-      <w:r>
-        <w:t xml:space="preserve"> </w:t>
-      </w:r>
-      <w:r>
-        <w:rPr>
-          <w:rFonts w:ascii="Times New Roman" w:hAnsi="Times New Roman" w:cs="Times New Roman"/>
-        </w:rPr>
-        <w:t xml:space="preserve">They </w:t>
-      </w:r>
-      <w:r>
-        <w:rPr>
-          <w:rFonts w:ascii="Times New Roman" w:hAnsi="Times New Roman" w:cs="Times New Roman"/>
-        </w:rPr>
-        <w:t>made a note that</w:t>
-      </w:r>
-      <w:r>
-        <w:rPr>
-          <w:rFonts w:ascii="Times New Roman" w:hAnsi="Times New Roman" w:cs="Times New Roman"/>
-        </w:rPr>
-        <w:t xml:space="preserve"> </w:t>
-      </w:r>
-      <w:r>
-        <w:rPr>
-          <w:rFonts w:ascii="Times New Roman" w:hAnsi="Times New Roman" w:cs="Times New Roman"/>
-        </w:rPr>
-        <w:t>in any field</w:t>
-      </w:r>
-      <w:r>
-        <w:rPr>
-          <w:rFonts w:ascii="Times New Roman" w:hAnsi="Times New Roman" w:cs="Times New Roman"/>
-        </w:rPr>
-        <w:t>, and especially in a discipline with a dynamic, highly competitive technology environment</w:t>
-      </w:r>
-      <w:r>
-        <w:rPr>
-          <w:rFonts w:ascii="Times New Roman" w:hAnsi="Times New Roman" w:cs="Times New Roman"/>
-        </w:rPr>
-        <w:t xml:space="preserve"> like today</w:t>
-      </w:r>
-      <w:r>
-        <w:rPr>
-          <w:rFonts w:ascii="Times New Roman" w:hAnsi="Times New Roman" w:cs="Times New Roman"/>
-        </w:rPr>
-        <w:t>, professionals should periodically review</w:t>
-      </w:r>
-      <w:r>
-        <w:rPr>
-          <w:rFonts w:ascii="Times New Roman" w:hAnsi="Times New Roman" w:cs="Times New Roman"/>
-        </w:rPr>
-        <w:t xml:space="preserve"> and stay updated with</w:t>
-      </w:r>
-      <w:r>
-        <w:rPr>
-          <w:rFonts w:ascii="Times New Roman" w:hAnsi="Times New Roman" w:cs="Times New Roman"/>
-        </w:rPr>
-        <w:t xml:space="preserve"> the skills s</w:t>
-      </w:r>
-      <w:r>
-        <w:rPr>
-          <w:rFonts w:ascii="Times New Roman" w:hAnsi="Times New Roman" w:cs="Times New Roman"/>
-        </w:rPr>
-        <w:t>ets in high demand and analyze</w:t>
-      </w:r>
-      <w:r>
-        <w:rPr>
-          <w:rFonts w:ascii="Times New Roman" w:hAnsi="Times New Roman" w:cs="Times New Roman"/>
-        </w:rPr>
-        <w:t xml:space="preserve"> </w:t>
-      </w:r>
-      <w:r>
-        <w:rPr>
-          <w:rFonts w:ascii="Times New Roman" w:hAnsi="Times New Roman" w:cs="Times New Roman"/>
-        </w:rPr>
-        <w:t xml:space="preserve">and find </w:t>
-      </w:r>
-      <w:r>
-        <w:rPr>
-          <w:rFonts w:ascii="Times New Roman" w:hAnsi="Times New Roman" w:cs="Times New Roman"/>
-        </w:rPr>
-        <w:t xml:space="preserve">industry trends in which their skill sets might be falling behind. </w:t>
-      </w:r>
-      <w:r>
-        <w:rPr>
-          <w:rFonts w:ascii="Times New Roman" w:hAnsi="Times New Roman" w:cs="Times New Roman"/>
-        </w:rPr>
-        <w:t>K</w:t>
-      </w:r>
-      <w:r>
-        <w:rPr>
-          <w:rFonts w:ascii="Times New Roman" w:hAnsi="Times New Roman" w:cs="Times New Roman"/>
-        </w:rPr>
-        <w:t>eeping up with current skill sets is critical</w:t>
-      </w:r>
-      <w:r>
-        <w:rPr>
-          <w:rFonts w:ascii="Times New Roman" w:hAnsi="Times New Roman" w:cs="Times New Roman"/>
-        </w:rPr>
-        <w:t xml:space="preserve"> for an employee in today’s IT</w:t>
-      </w:r>
-      <w:r>
-        <w:rPr>
-          <w:rFonts w:ascii="Times New Roman" w:hAnsi="Times New Roman" w:cs="Times New Roman"/>
-        </w:rPr>
-        <w:t xml:space="preserve"> job</w:t>
-      </w:r>
-      <w:r>
-        <w:rPr>
-          <w:rFonts w:ascii="Times New Roman" w:hAnsi="Times New Roman" w:cs="Times New Roman"/>
-        </w:rPr>
-        <w:t xml:space="preserve"> sector.</w:t>
-      </w:r>
-      <w:r>
-        <w:rPr>
-          <w:rFonts w:ascii="Times New Roman" w:hAnsi="Times New Roman" w:cs="Times New Roman"/>
-        </w:rPr>
-        <w:t xml:space="preserve"> [20] </w:t>
-      </w:r>
-      <w:r>
-        <w:rPr>
-          <w:rFonts w:ascii="Times New Roman" w:hAnsi="Times New Roman" w:cs="Times New Roman"/>
-        </w:rPr>
-        <w:t xml:space="preserve">used R and </w:t>
-      </w:r>
-      <w:proofErr w:type="spellStart"/>
-      <w:r>
-        <w:rPr>
-          <w:rFonts w:ascii="Times New Roman" w:hAnsi="Times New Roman" w:cs="Times New Roman"/>
-        </w:rPr>
-        <w:t>RapidMiner</w:t>
-      </w:r>
-      <w:proofErr w:type="spellEnd"/>
-      <w:r>
-        <w:rPr>
-          <w:rFonts w:ascii="Times New Roman" w:hAnsi="Times New Roman" w:cs="Times New Roman"/>
-        </w:rPr>
-        <w:t xml:space="preserve"> tools to extract information from</w:t>
-      </w:r>
-      <w:r>
-        <w:rPr>
-          <w:rFonts w:ascii="Times New Roman" w:hAnsi="Times New Roman" w:cs="Times New Roman"/>
-        </w:rPr>
-        <w:t xml:space="preserve"> textual data to analyze</w:t>
-      </w:r>
-      <w:r>
-        <w:rPr>
-          <w:rFonts w:ascii="Times New Roman" w:hAnsi="Times New Roman" w:cs="Times New Roman"/>
-        </w:rPr>
-        <w:t xml:space="preserve"> a given collection of vacancies</w:t>
-      </w:r>
-      <w:r>
-        <w:rPr>
-          <w:rFonts w:ascii="Times New Roman" w:hAnsi="Times New Roman" w:cs="Times New Roman"/>
-        </w:rPr>
-        <w:t xml:space="preserve"> and the data was taken</w:t>
-      </w:r>
-      <w:r>
-        <w:rPr>
-          <w:rFonts w:ascii="Times New Roman" w:hAnsi="Times New Roman" w:cs="Times New Roman"/>
-        </w:rPr>
-        <w:t xml:space="preserve"> from</w:t>
-      </w:r>
-      <w:r>
-        <w:rPr>
-          <w:rFonts w:ascii="Times New Roman" w:hAnsi="Times New Roman" w:cs="Times New Roman"/>
-        </w:rPr>
-        <w:t xml:space="preserve"> </w:t>
-      </w:r>
-      <w:r>
-        <w:rPr>
-          <w:rFonts w:ascii="Times New Roman" w:hAnsi="Times New Roman" w:cs="Times New Roman"/>
-          <w:i/>
-        </w:rPr>
-        <w:t>IrishJobs.ie</w:t>
-      </w:r>
-      <w:r>
-        <w:rPr>
-          <w:rFonts w:ascii="Times New Roman" w:hAnsi="Times New Roman" w:cs="Times New Roman"/>
-        </w:rPr>
-        <w:t xml:space="preserve"> domain between January and December 2014, a sample of 7090 IT vacancies</w:t>
-      </w:r>
-      <w:r>
-        <w:rPr>
-          <w:rFonts w:ascii="Times New Roman" w:hAnsi="Times New Roman" w:cs="Times New Roman"/>
-        </w:rPr>
-        <w:t>.</w:t>
-      </w:r>
-      <w:r>
-        <w:rPr>
-          <w:rFonts w:ascii="Times New Roman" w:hAnsi="Times New Roman" w:cs="Times New Roman"/>
-        </w:rPr>
-        <w:t xml:space="preserve"> [20] used text mining techniques such as generating document-feature matrix for</w:t>
-      </w:r>
-      <w:r>
-        <w:rPr>
-          <w:rFonts w:ascii="Times New Roman" w:hAnsi="Times New Roman" w:cs="Times New Roman"/>
-        </w:rPr>
-        <w:t xml:space="preserve"> job titles and description</w:t>
-      </w:r>
-      <w:r>
-        <w:rPr>
-          <w:rFonts w:ascii="Times New Roman" w:hAnsi="Times New Roman" w:cs="Times New Roman"/>
-        </w:rPr>
-        <w:t xml:space="preserve"> from the textual dataset</w:t>
-      </w:r>
-      <w:r>
-        <w:rPr>
-          <w:rFonts w:ascii="Times New Roman" w:hAnsi="Times New Roman" w:cs="Times New Roman"/>
-        </w:rPr>
-        <w:t xml:space="preserve"> and various bar-plots and </w:t>
-      </w:r>
-      <w:proofErr w:type="spellStart"/>
-      <w:r>
-        <w:rPr>
-          <w:rFonts w:ascii="Times New Roman" w:hAnsi="Times New Roman" w:cs="Times New Roman"/>
-        </w:rPr>
-        <w:t>wordclouds</w:t>
-      </w:r>
-      <w:proofErr w:type="spellEnd"/>
-      <w:r>
-        <w:rPr>
-          <w:rFonts w:ascii="Times New Roman" w:hAnsi="Times New Roman" w:cs="Times New Roman"/>
-        </w:rPr>
-        <w:t xml:space="preserve"> were obtained by them. </w:t>
-      </w:r>
-      <w:r>
-        <w:rPr>
-          <w:rFonts w:ascii="Times New Roman" w:hAnsi="Times New Roman" w:cs="Times New Roman"/>
-        </w:rPr>
-        <w:t>The analysis done by [20] provided</w:t>
-      </w:r>
-      <w:r>
-        <w:rPr>
-          <w:rFonts w:ascii="Times New Roman" w:hAnsi="Times New Roman" w:cs="Times New Roman"/>
-        </w:rPr>
-        <w:t xml:space="preserve"> valuable insight</w:t>
-      </w:r>
-      <w:r>
-        <w:rPr>
-          <w:rFonts w:ascii="Times New Roman" w:hAnsi="Times New Roman" w:cs="Times New Roman"/>
-        </w:rPr>
-        <w:t>s</w:t>
-      </w:r>
-      <w:r>
-        <w:rPr>
-          <w:rFonts w:ascii="Times New Roman" w:hAnsi="Times New Roman" w:cs="Times New Roman"/>
-        </w:rPr>
-        <w:t xml:space="preserve"> into the demand for IT skills and experience in the Irish labor market in 2014.</w:t>
-      </w:r>
-      <w:r>
-        <w:rPr>
-          <w:rFonts w:ascii="Times New Roman" w:hAnsi="Times New Roman" w:cs="Times New Roman"/>
-        </w:rPr>
-        <w:t xml:space="preserve"> A more strict and</w:t>
-      </w:r>
-      <w:r>
-        <w:rPr>
-          <w:rFonts w:ascii="Times New Roman" w:hAnsi="Times New Roman" w:cs="Times New Roman"/>
-        </w:rPr>
-        <w:t xml:space="preserve"> practical approach to study</w:t>
-      </w:r>
-      <w:r>
-        <w:rPr>
-          <w:rFonts w:ascii="Times New Roman" w:hAnsi="Times New Roman" w:cs="Times New Roman"/>
-        </w:rPr>
-        <w:t xml:space="preserve"> skills</w:t>
-      </w:r>
-      <w:r>
-        <w:rPr>
-          <w:rFonts w:ascii="Times New Roman" w:hAnsi="Times New Roman" w:cs="Times New Roman"/>
-        </w:rPr>
-        <w:t xml:space="preserve"> in</w:t>
-      </w:r>
-      <w:r>
-        <w:rPr>
-          <w:rFonts w:ascii="Times New Roman" w:hAnsi="Times New Roman" w:cs="Times New Roman"/>
-        </w:rPr>
-        <w:t xml:space="preserve"> demand from onli</w:t>
-      </w:r>
-      <w:r>
-        <w:rPr>
-          <w:rFonts w:ascii="Times New Roman" w:hAnsi="Times New Roman" w:cs="Times New Roman"/>
-        </w:rPr>
-        <w:t>ne vacanc</w:t>
-      </w:r>
-      <w:r>
-        <w:rPr>
-          <w:rFonts w:ascii="Times New Roman" w:hAnsi="Times New Roman" w:cs="Times New Roman"/>
-        </w:rPr>
-        <w:t>ies are</w:t>
-      </w:r>
-      <w:r>
-        <w:rPr>
-          <w:rFonts w:ascii="Times New Roman" w:hAnsi="Times New Roman" w:cs="Times New Roman"/>
-        </w:rPr>
-        <w:t xml:space="preserve"> also presented in [19</w:t>
-      </w:r>
-      <w:r>
-        <w:rPr>
-          <w:rFonts w:ascii="Times New Roman" w:hAnsi="Times New Roman" w:cs="Times New Roman"/>
-        </w:rPr>
-        <w:t>]. Their</w:t>
-      </w:r>
-      <w:r>
-        <w:rPr>
-          <w:rFonts w:ascii="Times New Roman" w:hAnsi="Times New Roman" w:cs="Times New Roman"/>
-        </w:rPr>
-        <w:t xml:space="preserve"> work uses data mining techniques such as</w:t>
-      </w:r>
-      <w:r>
-        <w:rPr>
-          <w:rFonts w:ascii="Times New Roman" w:hAnsi="Times New Roman" w:cs="Times New Roman"/>
-        </w:rPr>
-        <w:t xml:space="preserve"> text mining </w:t>
-      </w:r>
-      <w:r>
-        <w:rPr>
-          <w:rFonts w:ascii="Times New Roman" w:hAnsi="Times New Roman" w:cs="Times New Roman"/>
-        </w:rPr>
-        <w:t xml:space="preserve">and web mining </w:t>
-      </w:r>
-      <w:r>
-        <w:rPr>
-          <w:rFonts w:ascii="Times New Roman" w:hAnsi="Times New Roman" w:cs="Times New Roman"/>
-        </w:rPr>
-        <w:t>to retrieve advertisements and abstract facts from text. The project aimed at extracting specific competences from job descriptions, and therefore evidence about skills needs in software engineering.</w:t>
-      </w:r>
-      <w:r>
-        <w:t xml:space="preserve"> </w:t>
-      </w:r>
-      <w:r>
-        <w:rPr>
-          <w:rFonts w:ascii="Times New Roman" w:hAnsi="Times New Roman" w:cs="Times New Roman"/>
-        </w:rPr>
-        <w:t>J</w:t>
-      </w:r>
-      <w:r>
-        <w:rPr>
-          <w:rFonts w:ascii="Times New Roman" w:hAnsi="Times New Roman" w:cs="Times New Roman"/>
-        </w:rPr>
-        <w:t xml:space="preserve">ob advertisements were </w:t>
-      </w:r>
-      <w:r>
-        <w:rPr>
-          <w:rFonts w:ascii="Times New Roman" w:hAnsi="Times New Roman" w:cs="Times New Roman"/>
-        </w:rPr>
-        <w:t xml:space="preserve">studied and </w:t>
-      </w:r>
-      <w:r>
-        <w:rPr>
-          <w:rFonts w:ascii="Times New Roman" w:hAnsi="Times New Roman" w:cs="Times New Roman"/>
-        </w:rPr>
-        <w:t>analyzed to identify and quantify skills and personal attributes in demand in the Slovak labor market</w:t>
-      </w:r>
-      <w:r>
-        <w:rPr>
-          <w:rFonts w:ascii="Times New Roman" w:hAnsi="Times New Roman" w:cs="Times New Roman"/>
-        </w:rPr>
-        <w:t xml:space="preserve"> by [21</w:t>
-      </w:r>
-      <w:r>
-        <w:rPr>
-          <w:rFonts w:ascii="Times New Roman" w:hAnsi="Times New Roman" w:cs="Times New Roman"/>
-        </w:rPr>
-        <w:t>]</w:t>
-      </w:r>
-      <w:r>
-        <w:rPr>
-          <w:rFonts w:ascii="Times New Roman" w:hAnsi="Times New Roman" w:cs="Times New Roman"/>
-        </w:rPr>
-        <w:t xml:space="preserve">. The authors argue that online </w:t>
-      </w:r>
-      <w:r>
-        <w:rPr>
-          <w:rFonts w:ascii="Times New Roman" w:hAnsi="Times New Roman" w:cs="Times New Roman"/>
-        </w:rPr>
-        <w:t>portals contain recruitment information and insights</w:t>
-      </w:r>
-      <w:r>
-        <w:rPr>
-          <w:rFonts w:ascii="Times New Roman" w:hAnsi="Times New Roman" w:cs="Times New Roman"/>
-        </w:rPr>
-        <w:t xml:space="preserve"> that remain unexplored, despite their greater availability and huge potential.</w:t>
-      </w:r>
-      <w:r>
-        <w:t xml:space="preserve"> </w:t>
-      </w:r>
-      <w:r>
-        <w:t>[</w:t>
-      </w:r>
-      <w:r>
-        <w:rPr>
-          <w:rFonts w:ascii="Times New Roman" w:hAnsi="Times New Roman" w:cs="Times New Roman"/>
-        </w:rPr>
-        <w:t>22</w:t>
-      </w:r>
-      <w:r>
-        <w:rPr>
-          <w:rFonts w:ascii="Times New Roman" w:hAnsi="Times New Roman" w:cs="Times New Roman"/>
-        </w:rPr>
-        <w:t xml:space="preserve">] focuses on the usage </w:t>
-      </w:r>
-      <w:r>
-        <w:rPr>
-          <w:rFonts w:ascii="Times New Roman" w:hAnsi="Times New Roman" w:cs="Times New Roman"/>
-        </w:rPr>
-        <w:t>of</w:t>
-      </w:r>
-      <w:r>
-        <w:rPr>
-          <w:rFonts w:ascii="Times New Roman" w:hAnsi="Times New Roman" w:cs="Times New Roman"/>
-        </w:rPr>
-        <w:t xml:space="preserve"> text mining and linear algebra</w:t>
-      </w:r>
-      <w:r>
-        <w:rPr>
-          <w:rFonts w:ascii="Times New Roman" w:hAnsi="Times New Roman" w:cs="Times New Roman"/>
-        </w:rPr>
-        <w:t xml:space="preserve"> techniques such as</w:t>
-      </w:r>
-      <w:r>
-        <w:rPr>
-          <w:rFonts w:ascii="Times New Roman" w:hAnsi="Times New Roman" w:cs="Times New Roman"/>
-        </w:rPr>
-        <w:t xml:space="preserve"> latent </w:t>
-      </w:r>
-      <w:r>
-        <w:rPr>
-          <w:rFonts w:ascii="Times New Roman" w:hAnsi="Times New Roman" w:cs="Times New Roman"/>
-        </w:rPr>
-        <w:t>semantic analysis (LSA) [23</w:t>
-      </w:r>
-      <w:r>
-        <w:rPr>
-          <w:rFonts w:ascii="Times New Roman" w:hAnsi="Times New Roman" w:cs="Times New Roman"/>
-        </w:rPr>
-        <w:t>] and singul</w:t>
-      </w:r>
-      <w:r>
-        <w:rPr>
-          <w:rFonts w:ascii="Times New Roman" w:hAnsi="Times New Roman" w:cs="Times New Roman"/>
-        </w:rPr>
-        <w:t>ar value decomposition (SVD) [24</w:t>
-      </w:r>
-      <w:r>
-        <w:rPr>
-          <w:rFonts w:ascii="Times New Roman" w:hAnsi="Times New Roman" w:cs="Times New Roman"/>
-        </w:rPr>
-        <w:t>] in analyzing and finding patterns in</w:t>
-      </w:r>
-      <w:r>
-        <w:rPr>
-          <w:rFonts w:ascii="Times New Roman" w:hAnsi="Times New Roman" w:cs="Times New Roman"/>
-        </w:rPr>
-        <w:t xml:space="preserve"> </w:t>
-      </w:r>
-      <w:r>
-        <w:rPr>
-          <w:rFonts w:ascii="Times New Roman" w:hAnsi="Times New Roman" w:cs="Times New Roman"/>
-        </w:rPr>
-        <w:t>big data job</w:t>
-      </w:r>
-      <w:r>
-        <w:rPr>
-          <w:rFonts w:ascii="Times New Roman" w:hAnsi="Times New Roman" w:cs="Times New Roman"/>
-        </w:rPr>
-        <w:t>s and</w:t>
-      </w:r>
-      <w:r>
-        <w:rPr>
-          <w:rFonts w:ascii="Times New Roman" w:hAnsi="Times New Roman" w:cs="Times New Roman"/>
-        </w:rPr>
-        <w:t xml:space="preserve"> business intelligence </w:t>
-      </w:r>
-      <w:r>
-        <w:rPr>
-          <w:rFonts w:ascii="Times New Roman" w:hAnsi="Times New Roman" w:cs="Times New Roman"/>
-        </w:rPr>
-        <w:t xml:space="preserve">job </w:t>
-      </w:r>
-      <w:r>
-        <w:rPr>
-          <w:rFonts w:ascii="Times New Roman" w:hAnsi="Times New Roman" w:cs="Times New Roman"/>
-        </w:rPr>
-        <w:t>advertisements in the United States. The standard text pre-processing techniques were executed and the vocabulary was manually verified to select items describing various types of skills.</w:t>
-      </w:r>
-    </w:p>
-    <w:p>
-      <w:pPr>
-        <w:rPr>
-          <w:rFonts w:ascii="Times New Roman" w:hAnsi="Times New Roman" w:cs="Times New Roman"/>
-        </w:rPr>
-      </w:pPr>
-      <w:r>
-        <w:rPr>
-          <w:rFonts w:ascii="Times New Roman" w:hAnsi="Times New Roman" w:cs="Times New Roman"/>
-        </w:rPr>
-        <w:t>Drawbacks and l</w:t>
-      </w:r>
-      <w:r>
-        <w:rPr>
-          <w:rFonts w:ascii="Times New Roman" w:hAnsi="Times New Roman" w:cs="Times New Roman"/>
-        </w:rPr>
-        <w:t>imitati</w:t>
-      </w:r>
-      <w:r>
-        <w:rPr>
-          <w:rFonts w:ascii="Times New Roman" w:hAnsi="Times New Roman" w:cs="Times New Roman"/>
-        </w:rPr>
-        <w:t>ons in the literature motivated</w:t>
-      </w:r>
-      <w:r>
-        <w:rPr>
-          <w:rFonts w:ascii="Times New Roman" w:hAnsi="Times New Roman" w:cs="Times New Roman"/>
-        </w:rPr>
-        <w:t xml:space="preserve"> me to</w:t>
-      </w:r>
-      <w:r>
-        <w:rPr>
-          <w:rFonts w:ascii="Times New Roman" w:hAnsi="Times New Roman" w:cs="Times New Roman"/>
-        </w:rPr>
-        <w:t xml:space="preserve"> proceed with my own data analytics</w:t>
-      </w:r>
-      <w:r>
-        <w:rPr>
-          <w:rFonts w:ascii="Times New Roman" w:hAnsi="Times New Roman" w:cs="Times New Roman"/>
-        </w:rPr>
-        <w:t xml:space="preserve"> project</w:t>
-      </w:r>
-      <w:r>
-        <w:rPr>
-          <w:rFonts w:ascii="Times New Roman" w:hAnsi="Times New Roman" w:cs="Times New Roman"/>
-        </w:rPr>
-        <w:t xml:space="preserve"> for analyzing the job trends for</w:t>
-      </w:r>
-      <w:r>
-        <w:rPr>
-          <w:rFonts w:ascii="Times New Roman" w:hAnsi="Times New Roman" w:cs="Times New Roman"/>
-        </w:rPr>
-        <w:t xml:space="preserve"> the country which leads in producing huge amount of employment opportunities and jobs in the Information technology sector </w:t>
-      </w:r>
-      <w:proofErr w:type="spellStart"/>
-      <w:r>
-        <w:rPr>
-          <w:rFonts w:ascii="Times New Roman" w:hAnsi="Times New Roman" w:cs="Times New Roman"/>
-        </w:rPr>
-        <w:t>i.e</w:t>
-      </w:r>
-      <w:proofErr w:type="spellEnd"/>
-      <w:r>
-        <w:rPr>
-          <w:rFonts w:ascii="Times New Roman" w:hAnsi="Times New Roman" w:cs="Times New Roman"/>
-        </w:rPr>
-        <w:t xml:space="preserve"> </w:t>
-      </w:r>
-      <w:r>
-        <w:rPr>
-          <w:rFonts w:ascii="Times New Roman" w:hAnsi="Times New Roman" w:cs="Times New Roman"/>
-        </w:rPr>
-        <w:t xml:space="preserve">the </w:t>
-      </w:r>
-      <w:r>
-        <w:rPr>
-          <w:rFonts w:ascii="Times New Roman" w:hAnsi="Times New Roman" w:cs="Times New Roman"/>
-        </w:rPr>
-        <w:t>United States</w:t>
-      </w:r>
-      <w:r>
-        <w:rPr>
-          <w:rFonts w:ascii="Times New Roman" w:hAnsi="Times New Roman" w:cs="Times New Roman"/>
-        </w:rPr>
-        <w:t xml:space="preserve"> of America</w:t>
-      </w:r>
-      <w:r>
-        <w:rPr>
-          <w:rFonts w:ascii="Times New Roman" w:hAnsi="Times New Roman" w:cs="Times New Roman"/>
-        </w:rPr>
-        <w:t xml:space="preserve">. The originality </w:t>
-      </w:r>
-      <w:r>
-        <w:rPr>
-          <w:rFonts w:ascii="Times New Roman" w:hAnsi="Times New Roman" w:cs="Times New Roman"/>
-        </w:rPr>
-        <w:t xml:space="preserve">and uniqueness </w:t>
-      </w:r>
-      <w:r>
-        <w:rPr>
-          <w:rFonts w:ascii="Times New Roman" w:hAnsi="Times New Roman" w:cs="Times New Roman"/>
-        </w:rPr>
-        <w:t xml:space="preserve">of the proposed </w:t>
-      </w:r>
-      <w:r>
-        <w:rPr>
-          <w:rFonts w:ascii="Times New Roman" w:hAnsi="Times New Roman" w:cs="Times New Roman"/>
-        </w:rPr>
-        <w:t>solution lies in the fact that this paper</w:t>
-      </w:r>
-      <w:r>
-        <w:rPr>
-          <w:rFonts w:ascii="Times New Roman" w:hAnsi="Times New Roman" w:cs="Times New Roman"/>
-        </w:rPr>
-        <w:t xml:space="preserve"> detail</w:t>
-      </w:r>
-      <w:r>
-        <w:rPr>
-          <w:rFonts w:ascii="Times New Roman" w:hAnsi="Times New Roman" w:cs="Times New Roman"/>
-        </w:rPr>
-        <w:t>s</w:t>
-      </w:r>
-      <w:r>
-        <w:rPr>
-          <w:rFonts w:ascii="Times New Roman" w:hAnsi="Times New Roman" w:cs="Times New Roman"/>
-        </w:rPr>
-        <w:t xml:space="preserve"> a procedure and deliver</w:t>
-      </w:r>
-      <w:r>
-        <w:rPr>
-          <w:rFonts w:ascii="Times New Roman" w:hAnsi="Times New Roman" w:cs="Times New Roman"/>
-        </w:rPr>
-        <w:t>s</w:t>
-      </w:r>
-      <w:r>
-        <w:rPr>
-          <w:rFonts w:ascii="Times New Roman" w:hAnsi="Times New Roman" w:cs="Times New Roman"/>
-        </w:rPr>
-        <w:t xml:space="preserve"> complementing code </w:t>
-      </w:r>
-      <w:r>
-        <w:rPr>
-          <w:rFonts w:ascii="Times New Roman" w:hAnsi="Times New Roman" w:cs="Times New Roman"/>
-        </w:rPr>
-        <w:t>and custom functions build in R which</w:t>
-      </w:r>
-      <w:r>
-        <w:rPr>
-          <w:rFonts w:ascii="Times New Roman" w:hAnsi="Times New Roman" w:cs="Times New Roman"/>
-        </w:rPr>
-        <w:t xml:space="preserve"> allows others to process</w:t>
-      </w:r>
-      <w:r>
-        <w:rPr>
-          <w:rFonts w:ascii="Times New Roman" w:hAnsi="Times New Roman" w:cs="Times New Roman"/>
-        </w:rPr>
-        <w:t xml:space="preserve"> and analyze job trends </w:t>
-      </w:r>
-      <w:r>
-        <w:rPr>
-          <w:rFonts w:ascii="Times New Roman" w:hAnsi="Times New Roman" w:cs="Times New Roman"/>
-        </w:rPr>
-        <w:t>in a similar manner</w:t>
-      </w:r>
-      <w:r>
-        <w:rPr>
-          <w:rFonts w:ascii="Times New Roman" w:hAnsi="Times New Roman" w:cs="Times New Roman"/>
-        </w:rPr>
-        <w:t>.</w:t>
-      </w:r>
-      <w:r>
-        <w:rPr>
-          <w:rFonts w:ascii="Times New Roman" w:hAnsi="Times New Roman" w:cs="Times New Roman"/>
-        </w:rPr>
-        <w:t xml:space="preserve"> </w:t>
-      </w:r>
-      <w:r>
-        <w:rPr>
-          <w:rFonts w:ascii="Times New Roman" w:hAnsi="Times New Roman" w:cs="Times New Roman"/>
-        </w:rPr>
-        <w:t>This paper</w:t>
-      </w:r>
-      <w:r>
-        <w:rPr>
-          <w:rFonts w:ascii="Times New Roman" w:hAnsi="Times New Roman" w:cs="Times New Roman"/>
-        </w:rPr>
-        <w:t xml:space="preserve"> employ</w:t>
-      </w:r>
-      <w:r>
-        <w:rPr>
-          <w:rFonts w:ascii="Times New Roman" w:hAnsi="Times New Roman" w:cs="Times New Roman"/>
-        </w:rPr>
-        <w:t>s the use of</w:t>
-      </w:r>
-      <w:r>
-        <w:rPr>
-          <w:rFonts w:ascii="Times New Roman" w:hAnsi="Times New Roman" w:cs="Times New Roman"/>
-        </w:rPr>
-        <w:t xml:space="preserve"> R sof</w:t>
-      </w:r>
-      <w:r>
-        <w:rPr>
-          <w:rFonts w:ascii="Times New Roman" w:hAnsi="Times New Roman" w:cs="Times New Roman"/>
-        </w:rPr>
-        <w:t>tware, which offers a wide variety</w:t>
-      </w:r>
-      <w:r>
-        <w:rPr>
-          <w:rFonts w:ascii="Times New Roman" w:hAnsi="Times New Roman" w:cs="Times New Roman"/>
-        </w:rPr>
-        <w:t xml:space="preserve"> of capabilities and allows users without extensive programming knowledge to engage with advanced </w:t>
-      </w:r>
-      <w:r>
-        <w:rPr>
-          <w:rFonts w:ascii="Times New Roman" w:hAnsi="Times New Roman" w:cs="Times New Roman"/>
-        </w:rPr>
-        <w:t xml:space="preserve">data </w:t>
-      </w:r>
-      <w:r>
-        <w:rPr>
-          <w:rFonts w:ascii="Times New Roman" w:hAnsi="Times New Roman" w:cs="Times New Roman"/>
-        </w:rPr>
-        <w:t>analysis</w:t>
-      </w:r>
-      <w:r>
-        <w:rPr>
-          <w:rFonts w:ascii="Times New Roman" w:hAnsi="Times New Roman" w:cs="Times New Roman"/>
-        </w:rPr>
-        <w:t xml:space="preserve"> and data visualization</w:t>
-      </w:r>
-      <w:r>
-        <w:rPr>
-          <w:rFonts w:ascii="Times New Roman" w:hAnsi="Times New Roman" w:cs="Times New Roman"/>
-        </w:rPr>
-        <w:t xml:space="preserve"> </w:t>
-      </w:r>
-      <w:r>
-        <w:rPr>
-          <w:rFonts w:ascii="Times New Roman" w:hAnsi="Times New Roman" w:cs="Times New Roman"/>
-        </w:rPr>
-        <w:t>techniques to complete one’s o</w:t>
-      </w:r>
-      <w:r>
-        <w:rPr>
-          <w:rFonts w:ascii="Times New Roman" w:hAnsi="Times New Roman" w:cs="Times New Roman"/>
-        </w:rPr>
-        <w:t>bjectives. Taki</w:t>
-      </w:r>
-      <w:r>
-        <w:rPr>
-          <w:rFonts w:ascii="Times New Roman" w:hAnsi="Times New Roman" w:cs="Times New Roman"/>
-        </w:rPr>
-        <w:t>ng these factors into account, this paper</w:t>
-      </w:r>
-      <w:r>
-        <w:rPr>
-          <w:rFonts w:ascii="Times New Roman" w:hAnsi="Times New Roman" w:cs="Times New Roman"/>
-        </w:rPr>
-        <w:t xml:space="preserve"> outline</w:t>
-      </w:r>
-      <w:r>
-        <w:rPr>
-          <w:rFonts w:ascii="Times New Roman" w:hAnsi="Times New Roman" w:cs="Times New Roman"/>
-        </w:rPr>
-        <w:t>s</w:t>
-      </w:r>
-      <w:r>
-        <w:rPr>
-          <w:rFonts w:ascii="Times New Roman" w:hAnsi="Times New Roman" w:cs="Times New Roman"/>
-        </w:rPr>
-        <w:t xml:space="preserve"> a series of consecutive steps that can be complet</w:t>
-      </w:r>
-      <w:r>
-        <w:rPr>
-          <w:rFonts w:ascii="Times New Roman" w:hAnsi="Times New Roman" w:cs="Times New Roman"/>
-        </w:rPr>
-        <w:t>ed to retrieve information</w:t>
-      </w:r>
-      <w:r>
-        <w:rPr>
-          <w:rFonts w:ascii="Times New Roman" w:hAnsi="Times New Roman" w:cs="Times New Roman"/>
-        </w:rPr>
-        <w:t>,</w:t>
-      </w:r>
-      <w:r>
-        <w:rPr>
-          <w:rFonts w:ascii="Times New Roman" w:hAnsi="Times New Roman" w:cs="Times New Roman"/>
-        </w:rPr>
-        <w:t xml:space="preserve"> process data,</w:t>
-      </w:r>
-      <w:r>
-        <w:rPr>
-          <w:rFonts w:ascii="Times New Roman" w:hAnsi="Times New Roman" w:cs="Times New Roman"/>
-        </w:rPr>
-        <w:t xml:space="preserve"> summarize data and perform various data aggregation </w:t>
-      </w:r>
-      <w:r>
-        <w:rPr>
-          <w:rFonts w:ascii="Times New Roman" w:hAnsi="Times New Roman" w:cs="Times New Roman"/>
-        </w:rPr>
-        <w:t xml:space="preserve">and reduction </w:t>
-      </w:r>
-      <w:r>
-        <w:rPr>
-          <w:rFonts w:ascii="Times New Roman" w:hAnsi="Times New Roman" w:cs="Times New Roman"/>
-        </w:rPr>
-        <w:t>operations on the</w:t>
-      </w:r>
-      <w:r>
-        <w:rPr>
-          <w:rFonts w:ascii="Times New Roman" w:hAnsi="Times New Roman" w:cs="Times New Roman"/>
-        </w:rPr>
-        <w:t xml:space="preserve"> H1-B</w:t>
-      </w:r>
-      <w:r>
-        <w:rPr>
-          <w:rFonts w:ascii="Times New Roman" w:hAnsi="Times New Roman" w:cs="Times New Roman"/>
-        </w:rPr>
-        <w:t xml:space="preserve"> </w:t>
-      </w:r>
-      <w:r>
-        <w:rPr>
-          <w:rFonts w:ascii="Times New Roman" w:hAnsi="Times New Roman" w:cs="Times New Roman"/>
-        </w:rPr>
-        <w:t>visa petitions data</w:t>
-      </w:r>
-      <w:r>
-        <w:rPr>
-          <w:rFonts w:ascii="Times New Roman" w:hAnsi="Times New Roman" w:cs="Times New Roman"/>
-        </w:rPr>
-        <w:t xml:space="preserve">set </w:t>
-      </w:r>
-      <w:r>
-        <w:rPr>
-          <w:rFonts w:ascii="Times New Roman" w:hAnsi="Times New Roman" w:cs="Times New Roman"/>
-        </w:rPr>
-        <w:t xml:space="preserve">extracted from the </w:t>
-      </w:r>
-      <w:r>
-        <w:rPr>
-          <w:rFonts w:ascii="Times New Roman" w:hAnsi="Times New Roman" w:cs="Times New Roman"/>
-        </w:rPr>
-        <w:t>US Office of Foreign Labor Certification</w:t>
-      </w:r>
-      <w:r>
-        <w:rPr>
-          <w:rFonts w:ascii="Times New Roman" w:hAnsi="Times New Roman" w:cs="Times New Roman"/>
-        </w:rPr>
-        <w:t xml:space="preserve"> in a straightforward manner. </w:t>
-      </w:r>
-    </w:p>
-    <w:p>
-      <w:pPr>
-        <w:rPr>
-          <w:rFonts w:ascii="Times New Roman" w:hAnsi="Times New Roman" w:cs="Times New Roman"/>
-        </w:rPr>
-      </w:pPr>
-    </w:p>
-    <w:p>
-      <w:pPr>
-        <w:rPr>
-          <w:rFonts w:ascii="Times New Roman" w:hAnsi="Times New Roman" w:cs="Times New Roman"/>
-        </w:rPr>
-      </w:pPr>
-    </w:p>
-    <w:p>
-      <w:pPr>
-        <w:rPr>
-          <w:rFonts w:ascii="Times New Roman" w:hAnsi="Times New Roman" w:cs="Times New Roman"/>
-        </w:rPr>
-      </w:pPr>
-      <w:r>
-        <w:rPr>
-          <w:rFonts w:ascii="Times New Roman" w:hAnsi="Times New Roman" w:cs="Times New Roman"/>
-        </w:rPr>
-        <w:t>PROPOSED METHOD:</w:t>
-      </w:r>
-      <w:r>
-        <w:rPr>
-          <w:rFonts w:ascii="Times New Roman" w:hAnsi="Times New Roman" w:cs="Times New Roman"/>
-        </w:rPr>
-        <w:t xml:space="preserve"> </w:t>
-      </w:r>
-    </w:p>
-    <w:p>
-      <w:pPr>
-        <w:rPr>
-          <w:rFonts w:ascii="Times New Roman" w:hAnsi="Times New Roman" w:cs="Times New Roman"/>
-        </w:rPr>
-      </w:pPr>
-      <w:r>
-        <w:rPr>
-          <w:rFonts w:ascii="Times New Roman" w:hAnsi="Times New Roman" w:cs="Times New Roman"/>
-        </w:rPr>
-        <w:t>This paper</w:t>
-      </w:r>
-      <w:r>
-        <w:rPr>
-          <w:rFonts w:ascii="Times New Roman" w:hAnsi="Times New Roman" w:cs="Times New Roman"/>
-        </w:rPr>
-        <w:t xml:space="preserve"> utilize</w:t>
-      </w:r>
-      <w:r>
-        <w:rPr>
-          <w:rFonts w:ascii="Times New Roman" w:hAnsi="Times New Roman" w:cs="Times New Roman"/>
-        </w:rPr>
-        <w:t>s the</w:t>
-      </w:r>
-      <w:r>
-        <w:rPr>
-          <w:rFonts w:ascii="Times New Roman" w:hAnsi="Times New Roman" w:cs="Times New Roman"/>
-        </w:rPr>
-        <w:t xml:space="preserve"> H-1B petition disclosu</w:t>
-      </w:r>
-      <w:r>
-        <w:rPr>
-          <w:rFonts w:ascii="Times New Roman" w:hAnsi="Times New Roman" w:cs="Times New Roman"/>
-        </w:rPr>
-        <w:t>re data and</w:t>
-      </w:r>
-      <w:r>
-        <w:rPr>
-          <w:rFonts w:ascii="Times New Roman" w:hAnsi="Times New Roman" w:cs="Times New Roman"/>
-        </w:rPr>
-        <w:t xml:space="preserve"> employs various</w:t>
-      </w:r>
-      <w:r>
-        <w:rPr>
-          <w:rFonts w:ascii="Times New Roman" w:hAnsi="Times New Roman" w:cs="Times New Roman"/>
-        </w:rPr>
-        <w:t xml:space="preserve"> data analysis</w:t>
-      </w:r>
-      <w:r>
-        <w:rPr>
-          <w:rFonts w:ascii="Times New Roman" w:hAnsi="Times New Roman" w:cs="Times New Roman"/>
-        </w:rPr>
-        <w:t xml:space="preserve"> and data visualization</w:t>
-      </w:r>
-      <w:r>
-        <w:rPr>
-          <w:rFonts w:ascii="Times New Roman" w:hAnsi="Times New Roman" w:cs="Times New Roman"/>
-        </w:rPr>
-        <w:t xml:space="preserve"> techniques </w:t>
-      </w:r>
-      <w:r>
-        <w:rPr>
-          <w:rFonts w:ascii="Times New Roman" w:hAnsi="Times New Roman" w:cs="Times New Roman"/>
-        </w:rPr>
-        <w:t xml:space="preserve">in R </w:t>
-      </w:r>
-      <w:r>
-        <w:rPr>
-          <w:rFonts w:ascii="Times New Roman" w:hAnsi="Times New Roman" w:cs="Times New Roman"/>
-        </w:rPr>
-        <w:t xml:space="preserve">to analyze </w:t>
-      </w:r>
-      <w:r>
-        <w:rPr>
-          <w:rFonts w:ascii="Times New Roman" w:hAnsi="Times New Roman" w:cs="Times New Roman"/>
-        </w:rPr>
-        <w:t xml:space="preserve">and study </w:t>
-      </w:r>
-      <w:r>
-        <w:rPr>
-          <w:rFonts w:ascii="Times New Roman" w:hAnsi="Times New Roman" w:cs="Times New Roman"/>
-        </w:rPr>
-        <w:t>the</w:t>
-      </w:r>
-      <w:r>
-        <w:rPr>
-          <w:rFonts w:ascii="Times New Roman" w:hAnsi="Times New Roman" w:cs="Times New Roman"/>
-        </w:rPr>
-        <w:t xml:space="preserve"> job trends in the United states of America.</w:t>
-      </w:r>
-      <w:r>
         <w:rPr>
           <w:rFonts w:ascii="Times New Roman" w:hAnsi="Times New Roman" w:cs="Times New Roman"/>
         </w:rPr>
@@ -3757,7 +3724,19 @@
         <w:rPr>
           <w:rFonts w:ascii="Times New Roman" w:hAnsi="Times New Roman" w:cs="Times New Roman"/>
         </w:rPr>
-        <w:t>utilizes the dataset to answer</w:t>
+        <w:t xml:space="preserve">utilizes the </w:t>
+      </w:r>
+      <w:r>
+        <w:rPr>
+          <w:rFonts w:ascii="Times New Roman" w:hAnsi="Times New Roman" w:cs="Times New Roman"/>
+        </w:rPr>
+        <w:t xml:space="preserve">H1-B petitions </w:t>
+      </w:r>
+      <w:r>
+        <w:rPr>
+          <w:rFonts w:ascii="Times New Roman" w:hAnsi="Times New Roman" w:cs="Times New Roman"/>
+        </w:rPr>
+        <w:t>dataset to answer</w:t>
       </w:r>
       <w:r>
         <w:rPr>
@@ -3977,20 +3956,42 @@
         </w:rPr>
         <w:t>in the US.</w:t>
       </w:r>
-      <w:bookmarkStart w:id="1" w:name="_GoBack"/>
-      <w:bookmarkEnd w:id="1"/>
-    </w:p>
-    <w:p>
-      <w:pPr>
-        <w:rPr>
-          <w:rFonts w:ascii="Times New Roman" w:hAnsi="Times New Roman" w:cs="Times New Roman"/>
-        </w:rPr>
-      </w:pPr>
-      <w:r>
-        <w:rPr>
-          <w:rFonts w:ascii="Times New Roman" w:hAnsi="Times New Roman" w:cs="Times New Roman"/>
-        </w:rPr>
-        <w:t>Then this paper analyzes job trends specifically in data science related job positions such as—</w:t>
+    </w:p>
+    <w:p>
+      <w:pPr>
+        <w:rPr>
+          <w:rFonts w:ascii="Times New Roman" w:hAnsi="Times New Roman" w:cs="Times New Roman"/>
+        </w:rPr>
+      </w:pPr>
+      <w:r>
+        <w:rPr>
+          <w:rFonts w:ascii="Times New Roman" w:hAnsi="Times New Roman" w:cs="Times New Roman"/>
+        </w:rPr>
+        <w:t xml:space="preserve">Then this paper </w:t>
+      </w:r>
+      <w:r>
+        <w:rPr>
+          <w:rFonts w:ascii="Times New Roman" w:hAnsi="Times New Roman" w:cs="Times New Roman"/>
+        </w:rPr>
+        <w:t>drills down to analyze</w:t>
+      </w:r>
+      <w:r>
+        <w:rPr>
+          <w:rFonts w:ascii="Times New Roman" w:hAnsi="Times New Roman" w:cs="Times New Roman"/>
+        </w:rPr>
+        <w:t xml:space="preserve"> and study</w:t>
+      </w:r>
+      <w:r>
+        <w:rPr>
+          <w:rFonts w:ascii="Times New Roman" w:hAnsi="Times New Roman" w:cs="Times New Roman"/>
+        </w:rPr>
+        <w:t xml:space="preserve"> the job trends specifically for</w:t>
+      </w:r>
+      <w:r>
+        <w:rPr>
+          <w:rFonts w:ascii="Times New Roman" w:hAnsi="Times New Roman" w:cs="Times New Roman"/>
+        </w:rPr>
+        <w:t xml:space="preserve"> data science related job positions such as—</w:t>
       </w:r>
     </w:p>
     <w:p>
@@ -4074,7 +4075,27 @@
         <w:rPr>
           <w:rFonts w:ascii="Times New Roman" w:hAnsi="Times New Roman" w:cs="Times New Roman"/>
         </w:rPr>
-        <w:t xml:space="preserve"> Data Scientist, Data Engineer, Machine learning Engineer.</w:t>
+        <w:t xml:space="preserve"> Data Scientist, Data Engineer, Machine learning Engineer</w:t>
+      </w:r>
+      <w:r>
+        <w:rPr>
+          <w:rFonts w:ascii="Times New Roman" w:hAnsi="Times New Roman" w:cs="Times New Roman"/>
+        </w:rPr>
+        <w:t xml:space="preserve">, Data analyst, </w:t>
+      </w:r>
+      <w:bookmarkStart w:id="1" w:name="_GoBack"/>
+      <w:bookmarkEnd w:id="1"/>
+      <w:r>
+        <w:rPr>
+          <w:rFonts w:ascii="Times New Roman" w:hAnsi="Times New Roman" w:cs="Times New Roman"/>
+        </w:rPr>
+        <w:t>Business analyst etc</w:t>
+      </w:r>
+      <w:r>
+        <w:rPr>
+          <w:rFonts w:ascii="Times New Roman" w:hAnsi="Times New Roman" w:cs="Times New Roman"/>
+        </w:rPr>
+        <w:t>.</w:t>
       </w:r>
     </w:p>
     <w:p>
@@ -4129,21 +4150,221 @@
         <w:rPr>
           <w:rFonts w:ascii="Times New Roman" w:hAnsi="Times New Roman" w:cs="Times New Roman"/>
         </w:rPr>
-        <w:t xml:space="preserve">for analyzing the job trends in the US form 2011 to </w:t>
-      </w:r>
-      <w:proofErr w:type="gramStart"/>
-      <w:r>
-        <w:rPr>
-          <w:rFonts w:ascii="Times New Roman" w:hAnsi="Times New Roman" w:cs="Times New Roman"/>
-        </w:rPr>
-        <w:t>2016 ,</w:t>
-      </w:r>
-      <w:proofErr w:type="gramEnd"/>
-      <w:r>
-        <w:rPr>
-          <w:rFonts w:ascii="Times New Roman" w:hAnsi="Times New Roman" w:cs="Times New Roman"/>
-        </w:rPr>
-        <w:t xml:space="preserve"> firstly some custom functions were made to easily plot and visualize data on the H1-B visa petition dataset.</w:t>
+        <w:t>for analyzing the job trends in the US</w:t>
+      </w:r>
+      <w:r>
+        <w:rPr>
+          <w:rFonts w:ascii="Times New Roman" w:hAnsi="Times New Roman" w:cs="Times New Roman"/>
+        </w:rPr>
+        <w:t xml:space="preserve"> f</w:t>
+      </w:r>
+      <w:r>
+        <w:rPr>
+          <w:rFonts w:ascii="Times New Roman" w:hAnsi="Times New Roman" w:cs="Times New Roman"/>
+        </w:rPr>
+        <w:t>r</w:t>
+      </w:r>
+      <w:r>
+        <w:rPr>
+          <w:rFonts w:ascii="Times New Roman" w:hAnsi="Times New Roman" w:cs="Times New Roman"/>
+        </w:rPr>
+        <w:t>o</w:t>
+      </w:r>
+      <w:r>
+        <w:rPr>
+          <w:rFonts w:ascii="Times New Roman" w:hAnsi="Times New Roman" w:cs="Times New Roman"/>
+        </w:rPr>
+        <w:t>m 2011 to 2016</w:t>
+      </w:r>
+      <w:r>
+        <w:rPr>
+          <w:rFonts w:ascii="Times New Roman" w:hAnsi="Times New Roman" w:cs="Times New Roman"/>
+        </w:rPr>
+        <w:t>, firstly</w:t>
+      </w:r>
+      <w:r>
+        <w:rPr>
+          <w:rFonts w:ascii="Times New Roman" w:hAnsi="Times New Roman" w:cs="Times New Roman"/>
+        </w:rPr>
+        <w:t xml:space="preserve"> the raw dataset was downloaded from </w:t>
+      </w:r>
+      <w:r>
+        <w:rPr>
+          <w:rFonts w:ascii="Times New Roman" w:hAnsi="Times New Roman" w:cs="Times New Roman"/>
+        </w:rPr>
+        <w:t xml:space="preserve">[27]. The raw dataset downloaded from the source was messy and unclean so a series of transformations and preprocessing was employed to make the data suitable for rapid and easy analysis. The most important attributes used in the analysis were </w:t>
+      </w:r>
+      <w:r>
+        <w:rPr>
+          <w:rFonts w:ascii="Times New Roman" w:hAnsi="Times New Roman" w:cs="Times New Roman"/>
+          <w:i/>
+        </w:rPr>
+        <w:t>CASE_STATUS</w:t>
+      </w:r>
+      <w:r>
+        <w:rPr>
+          <w:rFonts w:ascii="Times New Roman" w:hAnsi="Times New Roman" w:cs="Times New Roman"/>
+        </w:rPr>
+        <w:t xml:space="preserve"> which consists of the status of application submitted for processing such as </w:t>
+      </w:r>
+      <w:r>
+        <w:rPr>
+          <w:rFonts w:ascii="Times New Roman" w:hAnsi="Times New Roman" w:cs="Times New Roman"/>
+        </w:rPr>
+        <w:t>“Certified,” “Certified-With</w:t>
+      </w:r>
+      <w:r>
+        <w:rPr>
+          <w:rFonts w:ascii="Times New Roman" w:hAnsi="Times New Roman" w:cs="Times New Roman"/>
+        </w:rPr>
+        <w:t xml:space="preserve">drawn,” Denied,” and “Withdrawn”. Then the attribute </w:t>
+      </w:r>
+      <w:r>
+        <w:rPr>
+          <w:rFonts w:ascii="Times New Roman" w:hAnsi="Times New Roman" w:cs="Times New Roman"/>
+          <w:i/>
+        </w:rPr>
+        <w:t>EMPLOYER_NAME</w:t>
+      </w:r>
+      <w:r>
+        <w:rPr>
+          <w:rFonts w:ascii="Times New Roman" w:hAnsi="Times New Roman" w:cs="Times New Roman"/>
+        </w:rPr>
+        <w:t xml:space="preserve"> consists </w:t>
+      </w:r>
+      <w:r>
+        <w:rPr>
+          <w:rFonts w:ascii="Times New Roman" w:hAnsi="Times New Roman" w:cs="Times New Roman"/>
+        </w:rPr>
+        <w:t>the n</w:t>
+      </w:r>
+      <w:r>
+        <w:rPr>
+          <w:rFonts w:ascii="Times New Roman" w:hAnsi="Times New Roman" w:cs="Times New Roman"/>
+        </w:rPr>
+        <w:t>ame of employer submitting labor condition application.</w:t>
+      </w:r>
+      <w:r>
+        <w:rPr>
+          <w:rFonts w:ascii="Arial" w:hAnsi="Arial" w:cs="Arial"/>
+          <w:sz w:val="21"/>
+          <w:szCs w:val="21"/>
+          <w:bdr w:val="none" w:sz="0" w:space="0" w:color="auto" w:frame="1"/>
+          <w:shd w:val="clear" w:color="auto" w:fill="FFFFFF"/>
+        </w:rPr>
+        <w:t xml:space="preserve"> </w:t>
+      </w:r>
+      <w:r>
+        <w:rPr>
+          <w:rFonts w:ascii="Times New Roman" w:hAnsi="Times New Roman" w:cs="Times New Roman"/>
+          <w:i/>
+        </w:rPr>
+        <w:t>JOB_TITLE</w:t>
+      </w:r>
+      <w:r>
+        <w:rPr>
+          <w:rFonts w:ascii="Times New Roman" w:hAnsi="Times New Roman" w:cs="Times New Roman"/>
+        </w:rPr>
+        <w:t xml:space="preserve"> consisted of the t</w:t>
+      </w:r>
+      <w:r>
+        <w:rPr>
+          <w:rFonts w:ascii="Times New Roman" w:hAnsi="Times New Roman" w:cs="Times New Roman"/>
+        </w:rPr>
+        <w:t>itle of the job</w:t>
+      </w:r>
+      <w:r>
+        <w:rPr>
+          <w:rFonts w:ascii="Times New Roman" w:hAnsi="Times New Roman" w:cs="Times New Roman"/>
+        </w:rPr>
+        <w:t>.</w:t>
+      </w:r>
+      <w:r>
+        <w:rPr>
+          <w:rFonts w:ascii="Times New Roman" w:hAnsi="Times New Roman" w:cs="Times New Roman"/>
+        </w:rPr>
+        <w:t xml:space="preserve"> </w:t>
+      </w:r>
+      <w:r>
+        <w:rPr>
+          <w:rFonts w:ascii="Times New Roman" w:hAnsi="Times New Roman" w:cs="Times New Roman"/>
+          <w:i/>
+        </w:rPr>
+        <w:t>PREVAILING_WAGE</w:t>
+      </w:r>
+      <w:r>
+        <w:rPr>
+          <w:rFonts w:ascii="Times New Roman" w:hAnsi="Times New Roman" w:cs="Times New Roman"/>
+        </w:rPr>
+        <w:t xml:space="preserve"> stored the prevailing w</w:t>
+      </w:r>
+      <w:r>
+        <w:rPr>
+          <w:rFonts w:ascii="Times New Roman" w:hAnsi="Times New Roman" w:cs="Times New Roman"/>
+        </w:rPr>
+        <w:t>age for the job being requested for temporary labor condition</w:t>
+      </w:r>
+      <w:r>
+        <w:rPr>
+          <w:rFonts w:ascii="Times New Roman" w:hAnsi="Times New Roman" w:cs="Times New Roman"/>
+        </w:rPr>
+        <w:t xml:space="preserve">. </w:t>
+      </w:r>
+      <w:r>
+        <w:rPr>
+          <w:rFonts w:ascii="Times New Roman" w:hAnsi="Times New Roman" w:cs="Times New Roman"/>
+          <w:i/>
+        </w:rPr>
+        <w:t>WORKSITE</w:t>
+      </w:r>
+      <w:r>
+        <w:rPr>
+          <w:rFonts w:ascii="Times New Roman" w:hAnsi="Times New Roman" w:cs="Times New Roman"/>
+        </w:rPr>
+        <w:t xml:space="preserve"> attribute stored the city and s</w:t>
+      </w:r>
+      <w:r>
+        <w:rPr>
+          <w:rFonts w:ascii="Times New Roman" w:hAnsi="Times New Roman" w:cs="Times New Roman"/>
+        </w:rPr>
+        <w:t>tate information of the foreign worker's intended area of employment</w:t>
+      </w:r>
+      <w:r>
+        <w:rPr>
+          <w:rFonts w:ascii="Times New Roman" w:hAnsi="Times New Roman" w:cs="Times New Roman"/>
+        </w:rPr>
+        <w:t>. Now these five attributes</w:t>
+      </w:r>
+      <w:r>
+        <w:rPr>
+          <w:rFonts w:ascii="Times New Roman" w:hAnsi="Times New Roman" w:cs="Times New Roman"/>
+        </w:rPr>
+        <w:t xml:space="preserve"> were the most used and most informational variables</w:t>
+      </w:r>
+      <w:r>
+        <w:rPr>
+          <w:rFonts w:ascii="Times New Roman" w:hAnsi="Times New Roman" w:cs="Times New Roman"/>
+        </w:rPr>
+        <w:t xml:space="preserve"> used in studying the job trends and answering the interesting questions mentioned above.</w:t>
+      </w:r>
+      <w:r>
+        <w:rPr>
+          <w:rFonts w:ascii="Times New Roman" w:hAnsi="Times New Roman" w:cs="Times New Roman"/>
+        </w:rPr>
+        <w:t xml:space="preserve"> </w:t>
+      </w:r>
+    </w:p>
+    <w:p>
+      <w:pPr>
+        <w:rPr>
+          <w:rFonts w:ascii="Times New Roman" w:hAnsi="Times New Roman" w:cs="Times New Roman"/>
+        </w:rPr>
+      </w:pPr>
+      <w:r>
+        <w:rPr>
+          <w:rFonts w:ascii="Times New Roman" w:hAnsi="Times New Roman" w:cs="Times New Roman"/>
+        </w:rPr>
+        <w:t>some custom functions were made to easily plot and visualize data on the H1-B visa petition dataset.</w:t>
       </w:r>
     </w:p>
     <w:p>
@@ -4413,19 +4634,7 @@
         <w:rPr>
           <w:rFonts w:ascii="Times New Roman" w:hAnsi="Times New Roman" w:cs="Times New Roman"/>
         </w:rPr>
-        <w:t>Smith, D., &amp; Ali, A. (2014). Analyzing computer programming job trend using web data mining. Issues in Informing Science</w:t>
-      </w:r>
-      <w:r>
-        <w:rPr>
-          <w:rFonts w:ascii="Times New Roman" w:hAnsi="Times New Roman" w:cs="Times New Roman"/>
-        </w:rPr>
-        <w:t xml:space="preserve"> and Information Technology, 11,</w:t>
-      </w:r>
-      <w:r>
-        <w:rPr>
-          <w:rFonts w:ascii="Times New Roman" w:hAnsi="Times New Roman" w:cs="Times New Roman"/>
-        </w:rPr>
-        <w:t xml:space="preserve"> 203-214.</w:t>
+        <w:t>Smith, D., &amp; Ali, A. (2014). Analyzing computer programming job trend using web data mining. Issues in Informing Science and Information Technology, 11, 203-214.</w:t>
       </w:r>
     </w:p>
     <w:p>
@@ -4683,19 +4892,7 @@
         <w:rPr>
           <w:rFonts w:ascii="Times New Roman" w:hAnsi="Times New Roman" w:cs="Times New Roman"/>
         </w:rPr>
-        <w:t xml:space="preserve"> Frey and Michael A. Osborne </w:t>
-      </w:r>
-      <w:r>
-        <w:rPr>
-          <w:rFonts w:ascii="Times New Roman" w:hAnsi="Times New Roman" w:cs="Times New Roman"/>
-        </w:rPr>
-        <w:t>September 17, 2013</w:t>
-      </w:r>
-      <w:r>
-        <w:rPr>
-          <w:rFonts w:ascii="Times New Roman" w:hAnsi="Times New Roman" w:cs="Times New Roman"/>
-        </w:rPr>
-        <w:t>, THE FUTURE OF EMPLOYMENT: HOW SUSCEPTIBLE ARE JOBS TO COMPUTERISATION?</w:t>
+        <w:t xml:space="preserve"> Frey and Michael A. Osborne September 17, 2013, THE FUTURE OF EMPLOYMENT: HOW SUSCEPTIBLE ARE JOBS TO COMPUTERISATION?</w:t>
       </w:r>
     </w:p>
     <w:p>
@@ -4889,13 +5086,7 @@
         <w:rPr>
           <w:rFonts w:ascii="Times New Roman" w:hAnsi="Times New Roman" w:cs="Times New Roman"/>
         </w:rPr>
-        <w:t>Mather</w:t>
-      </w:r>
-      <w:r>
-        <w:rPr>
-          <w:rFonts w:ascii="Times New Roman" w:hAnsi="Times New Roman" w:cs="Times New Roman"/>
-        </w:rPr>
-        <w:t>,Vol</w:t>
+        <w:t>Mather,Vol</w:t>
       </w:r>
       <w:proofErr w:type="spellEnd"/>
       <w:r>
@@ -4909,13 +5100,7 @@
         <w:rPr>
           <w:rFonts w:ascii="Times New Roman" w:hAnsi="Times New Roman" w:cs="Times New Roman"/>
         </w:rPr>
-        <w:t xml:space="preserve"> 63(2008),No .2, </w:t>
-      </w:r>
-      <w:r>
-        <w:rPr>
-          <w:rFonts w:ascii="Times New Roman" w:hAnsi="Times New Roman" w:cs="Times New Roman"/>
-        </w:rPr>
-        <w:t>U.S. Labor Force Trends</w:t>
+        <w:t xml:space="preserve"> 63(2008),No .2, U.S. Labor Force Trends</w:t>
       </w:r>
     </w:p>
     <w:p>
@@ -5415,6 +5600,48 @@
           <w:t>http://www.immi-usa.com/h1b-application-process-step-by-step-guide/</w:t>
         </w:r>
       </w:hyperlink>
+    </w:p>
+    <w:p>
+      <w:pPr>
+        <w:pStyle w:val="ListParagraph"/>
+        <w:rPr>
+          <w:rFonts w:ascii="Times New Roman" w:hAnsi="Times New Roman" w:cs="Times New Roman"/>
+          <w:color w:val="000000" w:themeColor="text1"/>
+        </w:rPr>
+      </w:pPr>
+    </w:p>
+    <w:p>
+      <w:pPr>
+        <w:pStyle w:val="ListParagraph"/>
+        <w:numPr>
+          <w:ilvl w:val="0"/>
+          <w:numId w:val="2"/>
+        </w:numPr>
+        <w:rPr>
+          <w:rFonts w:ascii="Times New Roman" w:hAnsi="Times New Roman" w:cs="Times New Roman"/>
+          <w:color w:val="000000" w:themeColor="text1"/>
+        </w:rPr>
+      </w:pPr>
+      <w:hyperlink r:id="rId9" w:history="1">
+        <w:r>
+          <w:rPr>
+            <w:rStyle w:val="Hyperlink"/>
+            <w:rFonts w:ascii="Times New Roman" w:hAnsi="Times New Roman" w:cs="Times New Roman"/>
+            <w:color w:val="000000" w:themeColor="text1"/>
+            <w:u w:val="none"/>
+          </w:rPr>
+          <w:t>https://www.foreignlaborcert.doleta.gov/performancedata.cfm</w:t>
+        </w:r>
+      </w:hyperlink>
+    </w:p>
+    <w:p>
+      <w:pPr>
+        <w:pStyle w:val="ListParagraph"/>
+        <w:rPr>
+          <w:rFonts w:ascii="Times New Roman" w:hAnsi="Times New Roman" w:cs="Times New Roman"/>
+          <w:color w:val="000000" w:themeColor="text1"/>
+        </w:rPr>
+      </w:pPr>
     </w:p>
     <w:p>
       <w:pPr>
@@ -6483,7 +6710,7 @@
 </file>
 
 <file path=customXml/itemProps1.xml><?xml version="1.0" encoding="utf-8"?>
-<ds:datastoreItem xmlns:ds="http://schemas.openxmlformats.org/officeDocument/2006/customXml" ds:itemID="{92178BAC-8FC6-43F7-B69D-884D22C64F4C}">
+<ds:datastoreItem xmlns:ds="http://schemas.openxmlformats.org/officeDocument/2006/customXml" ds:itemID="{F29A5652-84FF-41D7-8006-5F0E1B7303E0}">
   <ds:schemaRefs>
     <ds:schemaRef ds:uri="http://schemas.openxmlformats.org/officeDocument/2006/bibliography"/>
   </ds:schemaRefs>

</xml_diff>

<commit_message>
adding more custom function build to preprocess the data to document
</commit_message>
<xml_diff>
--- a/RESEARCH PAPER/TITLE.docx
+++ b/RESEARCH PAPER/TITLE.docx
@@ -4346,13 +4346,7 @@
         <w:rPr>
           <w:rFonts w:ascii="Times New Roman" w:hAnsi="Times New Roman" w:cs="Times New Roman"/>
         </w:rPr>
-        <w:t xml:space="preserve"> stored the prevailing w</w:t>
-      </w:r>
-      <w:r>
-        <w:rPr>
-          <w:rFonts w:ascii="Times New Roman" w:hAnsi="Times New Roman" w:cs="Times New Roman"/>
-        </w:rPr>
-        <w:t>age for the job being requested for temporary labor condition</w:t>
+        <w:t xml:space="preserve"> stored the prevailing wage for the job being requested for temporary labor condition</w:t>
       </w:r>
       <w:r>
         <w:rPr>
@@ -5378,7 +5372,7 @@
           <w:sz w:val="21"/>
           <w:szCs w:val="21"/>
         </w:rPr>
-        <w:t>new_df</w:t>
+        <w:t>new_table</w:t>
       </w:r>
       <w:proofErr w:type="spellEnd"/>
       <w:r>
@@ -5599,115 +5593,6 @@
         </w:rPr>
         <w:t xml:space="preserve">    </w:t>
       </w:r>
-      <w:proofErr w:type="spellStart"/>
-      <w:r>
-        <w:rPr>
-          <w:rFonts w:ascii="Times New Roman" w:eastAsia="Times New Roman" w:hAnsi="Times New Roman" w:cs="Times New Roman"/>
-          <w:sz w:val="21"/>
-          <w:szCs w:val="21"/>
-        </w:rPr>
-        <w:t>new_df</w:t>
-      </w:r>
-      <w:proofErr w:type="spellEnd"/>
-      <w:r>
-        <w:rPr>
-          <w:rFonts w:ascii="Times New Roman" w:eastAsia="Times New Roman" w:hAnsi="Times New Roman" w:cs="Times New Roman"/>
-          <w:sz w:val="21"/>
-          <w:szCs w:val="21"/>
-        </w:rPr>
-        <w:t xml:space="preserve"> </w:t>
-      </w:r>
-      <w:r>
-        <w:rPr>
-          <w:rFonts w:ascii="Times New Roman" w:eastAsia="Times New Roman" w:hAnsi="Times New Roman" w:cs="Times New Roman"/>
-          <w:color w:val="055BE0"/>
-          <w:sz w:val="21"/>
-          <w:szCs w:val="21"/>
-        </w:rPr>
-        <w:t>&lt;-</w:t>
-      </w:r>
-      <w:r>
-        <w:rPr>
-          <w:rFonts w:ascii="Times New Roman" w:eastAsia="Times New Roman" w:hAnsi="Times New Roman" w:cs="Times New Roman"/>
-          <w:sz w:val="21"/>
-          <w:szCs w:val="21"/>
-        </w:rPr>
-        <w:t xml:space="preserve"> </w:t>
-      </w:r>
-      <w:proofErr w:type="spellStart"/>
-      <w:proofErr w:type="gramStart"/>
-      <w:r>
-        <w:rPr>
-          <w:rFonts w:ascii="Times New Roman" w:eastAsia="Times New Roman" w:hAnsi="Times New Roman" w:cs="Times New Roman"/>
-          <w:color w:val="008000"/>
-          <w:sz w:val="21"/>
-          <w:szCs w:val="21"/>
-        </w:rPr>
-        <w:t>rbind</w:t>
-      </w:r>
-      <w:proofErr w:type="spellEnd"/>
-      <w:r>
-        <w:rPr>
-          <w:rFonts w:ascii="Times New Roman" w:eastAsia="Times New Roman" w:hAnsi="Times New Roman" w:cs="Times New Roman"/>
-          <w:sz w:val="21"/>
-          <w:szCs w:val="21"/>
-        </w:rPr>
-        <w:t>(</w:t>
-      </w:r>
-      <w:proofErr w:type="spellStart"/>
-      <w:proofErr w:type="gramEnd"/>
-      <w:r>
-        <w:rPr>
-          <w:rFonts w:ascii="Times New Roman" w:eastAsia="Times New Roman" w:hAnsi="Times New Roman" w:cs="Times New Roman"/>
-          <w:sz w:val="21"/>
-          <w:szCs w:val="21"/>
-        </w:rPr>
-        <w:t>new_df</w:t>
-      </w:r>
-      <w:proofErr w:type="spellEnd"/>
-      <w:r>
-        <w:rPr>
-          <w:rFonts w:ascii="Times New Roman" w:eastAsia="Times New Roman" w:hAnsi="Times New Roman" w:cs="Times New Roman"/>
-          <w:sz w:val="21"/>
-          <w:szCs w:val="21"/>
-        </w:rPr>
-        <w:t xml:space="preserve">, </w:t>
-      </w:r>
-      <w:proofErr w:type="spellStart"/>
-      <w:r>
-        <w:rPr>
-          <w:rFonts w:ascii="Times New Roman" w:eastAsia="Times New Roman" w:hAnsi="Times New Roman" w:cs="Times New Roman"/>
-          <w:sz w:val="21"/>
-          <w:szCs w:val="21"/>
-        </w:rPr>
-        <w:t>dataframe</w:t>
-      </w:r>
-      <w:proofErr w:type="spellEnd"/>
-      <w:r>
-        <w:rPr>
-          <w:rFonts w:ascii="Times New Roman" w:eastAsia="Times New Roman" w:hAnsi="Times New Roman" w:cs="Times New Roman"/>
-          <w:sz w:val="21"/>
-          <w:szCs w:val="21"/>
-        </w:rPr>
-        <w:t xml:space="preserve"> </w:t>
-      </w:r>
-      <w:r>
-        <w:rPr>
-          <w:rFonts w:ascii="Times New Roman" w:eastAsia="Times New Roman" w:hAnsi="Times New Roman" w:cs="Times New Roman"/>
-          <w:color w:val="055BE0"/>
-          <w:sz w:val="21"/>
-          <w:szCs w:val="21"/>
-        </w:rPr>
-        <w:t>%&gt;%</w:t>
-      </w:r>
-      <w:r>
-        <w:rPr>
-          <w:rFonts w:ascii="Times New Roman" w:eastAsia="Times New Roman" w:hAnsi="Times New Roman" w:cs="Times New Roman"/>
-          <w:sz w:val="21"/>
-          <w:szCs w:val="21"/>
-        </w:rPr>
-        <w:t xml:space="preserve"> </w:t>
-      </w:r>
     </w:p>
     <w:p>
       <w:pPr>
@@ -5744,9 +5629,45 @@
           <w:sz w:val="21"/>
           <w:szCs w:val="21"/>
         </w:rPr>
-        <w:t xml:space="preserve">                      filter(</w:t>
+        <w:t xml:space="preserve">          </w:t>
       </w:r>
       <w:proofErr w:type="spellStart"/>
+      <w:r>
+        <w:rPr>
+          <w:rFonts w:ascii="Times New Roman" w:eastAsia="Times New Roman" w:hAnsi="Times New Roman" w:cs="Times New Roman"/>
+          <w:sz w:val="21"/>
+          <w:szCs w:val="21"/>
+        </w:rPr>
+        <w:t>new_table</w:t>
+      </w:r>
+      <w:proofErr w:type="spellEnd"/>
+      <w:r>
+        <w:rPr>
+          <w:rFonts w:ascii="Times New Roman" w:eastAsia="Times New Roman" w:hAnsi="Times New Roman" w:cs="Times New Roman"/>
+          <w:sz w:val="21"/>
+          <w:szCs w:val="21"/>
+        </w:rPr>
+        <w:t xml:space="preserve"> </w:t>
+      </w:r>
+      <w:r>
+        <w:rPr>
+          <w:rFonts w:ascii="Times New Roman" w:eastAsia="Times New Roman" w:hAnsi="Times New Roman" w:cs="Times New Roman"/>
+          <w:color w:val="055BE0"/>
+          <w:sz w:val="21"/>
+          <w:szCs w:val="21"/>
+        </w:rPr>
+        <w:t>=</w:t>
+      </w:r>
+      <w:r>
+        <w:rPr>
+          <w:rFonts w:ascii="Times New Roman" w:eastAsia="Times New Roman" w:hAnsi="Times New Roman" w:cs="Times New Roman"/>
+          <w:sz w:val="21"/>
+          <w:szCs w:val="21"/>
+        </w:rPr>
+        <w:t xml:space="preserve"> </w:t>
+      </w:r>
+      <w:proofErr w:type="spellStart"/>
+      <w:proofErr w:type="gramStart"/>
       <w:r>
         <w:rPr>
           <w:rFonts w:ascii="Times New Roman" w:eastAsia="Times New Roman" w:hAnsi="Times New Roman" w:cs="Times New Roman"/>
@@ -5754,7 +5675,7 @@
           <w:sz w:val="21"/>
           <w:szCs w:val="21"/>
         </w:rPr>
-        <w:t>regexpr</w:t>
+        <w:t>rbind</w:t>
       </w:r>
       <w:proofErr w:type="spellEnd"/>
       <w:r>
@@ -5766,25 +5687,50 @@
         <w:t>(</w:t>
       </w:r>
       <w:proofErr w:type="spellStart"/>
-      <w:proofErr w:type="gramStart"/>
+      <w:proofErr w:type="gramEnd"/>
       <w:r>
         <w:rPr>
           <w:rFonts w:ascii="Times New Roman" w:eastAsia="Times New Roman" w:hAnsi="Times New Roman" w:cs="Times New Roman"/>
           <w:sz w:val="21"/>
           <w:szCs w:val="21"/>
         </w:rPr>
-        <w:t>value,JOB</w:t>
-      </w:r>
-      <w:proofErr w:type="gramEnd"/>
+        <w:t>new_table</w:t>
+      </w:r>
+      <w:proofErr w:type="spellEnd"/>
       <w:r>
         <w:rPr>
           <w:rFonts w:ascii="Times New Roman" w:eastAsia="Times New Roman" w:hAnsi="Times New Roman" w:cs="Times New Roman"/>
           <w:sz w:val="21"/>
           <w:szCs w:val="21"/>
         </w:rPr>
-        <w:t>_TITLE,ignore.case</w:t>
+        <w:t xml:space="preserve"> </w:t>
+      </w:r>
+      <w:r>
+        <w:rPr>
+          <w:rFonts w:ascii="Times New Roman" w:eastAsia="Times New Roman" w:hAnsi="Times New Roman" w:cs="Times New Roman"/>
+          <w:sz w:val="21"/>
+          <w:szCs w:val="21"/>
+        </w:rPr>
+        <w:t xml:space="preserve">, </w:t>
+      </w:r>
+      <w:proofErr w:type="spellStart"/>
+      <w:r>
+        <w:rPr>
+          <w:rFonts w:ascii="Times New Roman" w:eastAsia="Times New Roman" w:hAnsi="Times New Roman" w:cs="Times New Roman"/>
+          <w:sz w:val="21"/>
+          <w:szCs w:val="21"/>
+        </w:rPr>
+        <w:t>dataframe</w:t>
       </w:r>
       <w:proofErr w:type="spellEnd"/>
+      <w:r>
+        <w:rPr>
+          <w:rFonts w:ascii="Times New Roman" w:eastAsia="Times New Roman" w:hAnsi="Times New Roman" w:cs="Times New Roman"/>
+          <w:sz w:val="21"/>
+          <w:szCs w:val="21"/>
+        </w:rPr>
+        <w:t xml:space="preserve">  </w:t>
+      </w:r>
       <w:r>
         <w:rPr>
           <w:rFonts w:ascii="Times New Roman" w:eastAsia="Times New Roman" w:hAnsi="Times New Roman" w:cs="Times New Roman"/>
@@ -5792,67 +5738,15 @@
           <w:sz w:val="21"/>
           <w:szCs w:val="21"/>
         </w:rPr>
-        <w:t>=</w:t>
+        <w:t>%&gt;%</w:t>
       </w:r>
       <w:r>
         <w:rPr>
           <w:rFonts w:ascii="Times New Roman" w:eastAsia="Times New Roman" w:hAnsi="Times New Roman" w:cs="Times New Roman"/>
-          <w:color w:val="3D7E7E"/>
-          <w:sz w:val="21"/>
-          <w:szCs w:val="21"/>
-        </w:rPr>
-        <w:t>TRUE</w:t>
-      </w:r>
-      <w:r>
-        <w:rPr>
-          <w:rFonts w:ascii="Times New Roman" w:eastAsia="Times New Roman" w:hAnsi="Times New Roman" w:cs="Times New Roman"/>
-          <w:sz w:val="21"/>
-          <w:szCs w:val="21"/>
-        </w:rPr>
-        <w:t xml:space="preserve">) </w:t>
-      </w:r>
-      <w:r>
-        <w:rPr>
-          <w:rFonts w:ascii="Times New Roman" w:eastAsia="Times New Roman" w:hAnsi="Times New Roman" w:cs="Times New Roman"/>
-          <w:color w:val="055BE0"/>
-          <w:sz w:val="21"/>
-          <w:szCs w:val="21"/>
-        </w:rPr>
-        <w:t>!=</w:t>
-      </w:r>
-      <w:r>
-        <w:rPr>
-          <w:rFonts w:ascii="Times New Roman" w:eastAsia="Times New Roman" w:hAnsi="Times New Roman" w:cs="Times New Roman"/>
-          <w:sz w:val="21"/>
-          <w:szCs w:val="21"/>
-        </w:rPr>
-        <w:t xml:space="preserve"> </w:t>
-      </w:r>
-      <w:r>
-        <w:rPr>
-          <w:rFonts w:ascii="Times New Roman" w:eastAsia="Times New Roman" w:hAnsi="Times New Roman" w:cs="Times New Roman"/>
-          <w:color w:val="666666"/>
-          <w:sz w:val="21"/>
-          <w:szCs w:val="21"/>
-        </w:rPr>
-        <w:t>-1</w:t>
-      </w:r>
-      <w:r>
-        <w:rPr>
-          <w:rFonts w:ascii="Times New Roman" w:eastAsia="Times New Roman" w:hAnsi="Times New Roman" w:cs="Times New Roman"/>
-          <w:sz w:val="21"/>
-          <w:szCs w:val="21"/>
-        </w:rPr>
-        <w:t xml:space="preserve">) </w:t>
-      </w:r>
-      <w:r>
-        <w:rPr>
-          <w:rFonts w:ascii="Times New Roman" w:eastAsia="Times New Roman" w:hAnsi="Times New Roman" w:cs="Times New Roman"/>
-          <w:color w:val="055BE0"/>
-          <w:sz w:val="21"/>
-          <w:szCs w:val="21"/>
-        </w:rPr>
-        <w:t>%&gt;%</w:t>
+          <w:sz w:val="21"/>
+          <w:szCs w:val="21"/>
+        </w:rPr>
+        <w:t xml:space="preserve"> </w:t>
       </w:r>
     </w:p>
     <w:p>
@@ -5890,8 +5784,28 @@
           <w:sz w:val="21"/>
           <w:szCs w:val="21"/>
         </w:rPr>
-        <w:t xml:space="preserve">                      </w:t>
-      </w:r>
+        <w:t xml:space="preserve">                      filter(</w:t>
+      </w:r>
+      <w:proofErr w:type="spellStart"/>
+      <w:r>
+        <w:rPr>
+          <w:rFonts w:ascii="Times New Roman" w:eastAsia="Times New Roman" w:hAnsi="Times New Roman" w:cs="Times New Roman"/>
+          <w:color w:val="008000"/>
+          <w:sz w:val="21"/>
+          <w:szCs w:val="21"/>
+        </w:rPr>
+        <w:t>regexpr</w:t>
+      </w:r>
+      <w:proofErr w:type="spellEnd"/>
+      <w:r>
+        <w:rPr>
+          <w:rFonts w:ascii="Times New Roman" w:eastAsia="Times New Roman" w:hAnsi="Times New Roman" w:cs="Times New Roman"/>
+          <w:sz w:val="21"/>
+          <w:szCs w:val="21"/>
+        </w:rPr>
+        <w:t>(</w:t>
+      </w:r>
+      <w:proofErr w:type="spellStart"/>
       <w:proofErr w:type="gramStart"/>
       <w:r>
         <w:rPr>
@@ -5899,7 +5813,7 @@
           <w:sz w:val="21"/>
           <w:szCs w:val="21"/>
         </w:rPr>
-        <w:t>mutate(</w:t>
+        <w:t>value,JOB</w:t>
       </w:r>
       <w:proofErr w:type="gramEnd"/>
       <w:r>
@@ -5908,8 +5822,9 @@
           <w:sz w:val="21"/>
           <w:szCs w:val="21"/>
         </w:rPr>
-        <w:t xml:space="preserve">JOB_INPUT_CLASS </w:t>
-      </w:r>
+        <w:t>_TITLE,ignore.case</w:t>
+      </w:r>
+      <w:proofErr w:type="spellEnd"/>
       <w:r>
         <w:rPr>
           <w:rFonts w:ascii="Times New Roman" w:eastAsia="Times New Roman" w:hAnsi="Times New Roman" w:cs="Times New Roman"/>
@@ -5922,29 +5837,62 @@
       <w:r>
         <w:rPr>
           <w:rFonts w:ascii="Times New Roman" w:eastAsia="Times New Roman" w:hAnsi="Times New Roman" w:cs="Times New Roman"/>
-          <w:sz w:val="21"/>
-          <w:szCs w:val="21"/>
-        </w:rPr>
-        <w:t xml:space="preserve"> </w:t>
-      </w:r>
-      <w:proofErr w:type="spellStart"/>
+          <w:color w:val="3D7E7E"/>
+          <w:sz w:val="21"/>
+          <w:szCs w:val="21"/>
+        </w:rPr>
+        <w:t>TRUE</w:t>
+      </w:r>
       <w:r>
         <w:rPr>
           <w:rFonts w:ascii="Times New Roman" w:eastAsia="Times New Roman" w:hAnsi="Times New Roman" w:cs="Times New Roman"/>
-          <w:color w:val="008000"/>
-          <w:sz w:val="21"/>
-          <w:szCs w:val="21"/>
-        </w:rPr>
-        <w:t>toupper</w:t>
-      </w:r>
-      <w:proofErr w:type="spellEnd"/>
+          <w:sz w:val="21"/>
+          <w:szCs w:val="21"/>
+        </w:rPr>
+        <w:t xml:space="preserve">) </w:t>
+      </w:r>
       <w:r>
         <w:rPr>
           <w:rFonts w:ascii="Times New Roman" w:eastAsia="Times New Roman" w:hAnsi="Times New Roman" w:cs="Times New Roman"/>
-          <w:sz w:val="21"/>
-          <w:szCs w:val="21"/>
-        </w:rPr>
-        <w:t>(value)))</w:t>
+          <w:color w:val="055BE0"/>
+          <w:sz w:val="21"/>
+          <w:szCs w:val="21"/>
+        </w:rPr>
+        <w:t>!=</w:t>
+      </w:r>
+      <w:r>
+        <w:rPr>
+          <w:rFonts w:ascii="Times New Roman" w:eastAsia="Times New Roman" w:hAnsi="Times New Roman" w:cs="Times New Roman"/>
+          <w:sz w:val="21"/>
+          <w:szCs w:val="21"/>
+        </w:rPr>
+        <w:t xml:space="preserve"> </w:t>
+      </w:r>
+      <w:r>
+        <w:rPr>
+          <w:rFonts w:ascii="Times New Roman" w:eastAsia="Times New Roman" w:hAnsi="Times New Roman" w:cs="Times New Roman"/>
+          <w:color w:val="666666"/>
+          <w:sz w:val="21"/>
+          <w:szCs w:val="21"/>
+        </w:rPr>
+        <w:t>-1</w:t>
+      </w:r>
+      <w:r>
+        <w:rPr>
+          <w:rFonts w:ascii="Times New Roman" w:eastAsia="Times New Roman" w:hAnsi="Times New Roman" w:cs="Times New Roman"/>
+          <w:sz w:val="21"/>
+          <w:szCs w:val="21"/>
+        </w:rPr>
+        <w:t xml:space="preserve">) </w:t>
+      </w:r>
+      <w:r>
+        <w:rPr>
+          <w:rFonts w:ascii="Times New Roman" w:eastAsia="Times New Roman" w:hAnsi="Times New Roman" w:cs="Times New Roman"/>
+          <w:color w:val="055BE0"/>
+          <w:sz w:val="21"/>
+          <w:szCs w:val="21"/>
+        </w:rPr>
+        <w:t>%&gt;%</w:t>
       </w:r>
     </w:p>
     <w:p>
@@ -5982,7 +5930,61 @@
           <w:sz w:val="21"/>
           <w:szCs w:val="21"/>
         </w:rPr>
-        <w:t xml:space="preserve">  }</w:t>
+        <w:t xml:space="preserve">                      </w:t>
+      </w:r>
+      <w:proofErr w:type="gramStart"/>
+      <w:r>
+        <w:rPr>
+          <w:rFonts w:ascii="Times New Roman" w:eastAsia="Times New Roman" w:hAnsi="Times New Roman" w:cs="Times New Roman"/>
+          <w:sz w:val="21"/>
+          <w:szCs w:val="21"/>
+        </w:rPr>
+        <w:t>mutate(</w:t>
+      </w:r>
+      <w:proofErr w:type="gramEnd"/>
+      <w:r>
+        <w:rPr>
+          <w:rFonts w:ascii="Times New Roman" w:eastAsia="Times New Roman" w:hAnsi="Times New Roman" w:cs="Times New Roman"/>
+          <w:sz w:val="21"/>
+          <w:szCs w:val="21"/>
+        </w:rPr>
+        <w:t xml:space="preserve">JOB_INPUT_CLASS </w:t>
+      </w:r>
+      <w:r>
+        <w:rPr>
+          <w:rFonts w:ascii="Times New Roman" w:eastAsia="Times New Roman" w:hAnsi="Times New Roman" w:cs="Times New Roman"/>
+          <w:color w:val="055BE0"/>
+          <w:sz w:val="21"/>
+          <w:szCs w:val="21"/>
+        </w:rPr>
+        <w:t>=</w:t>
+      </w:r>
+      <w:r>
+        <w:rPr>
+          <w:rFonts w:ascii="Times New Roman" w:eastAsia="Times New Roman" w:hAnsi="Times New Roman" w:cs="Times New Roman"/>
+          <w:sz w:val="21"/>
+          <w:szCs w:val="21"/>
+        </w:rPr>
+        <w:t xml:space="preserve"> </w:t>
+      </w:r>
+      <w:proofErr w:type="spellStart"/>
+      <w:r>
+        <w:rPr>
+          <w:rFonts w:ascii="Times New Roman" w:eastAsia="Times New Roman" w:hAnsi="Times New Roman" w:cs="Times New Roman"/>
+          <w:color w:val="008000"/>
+          <w:sz w:val="21"/>
+          <w:szCs w:val="21"/>
+        </w:rPr>
+        <w:t>toupper</w:t>
+      </w:r>
+      <w:proofErr w:type="spellEnd"/>
+      <w:r>
+        <w:rPr>
+          <w:rFonts w:ascii="Times New Roman" w:eastAsia="Times New Roman" w:hAnsi="Times New Roman" w:cs="Times New Roman"/>
+          <w:sz w:val="21"/>
+          <w:szCs w:val="21"/>
+        </w:rPr>
+        <w:t>(value)))</w:t>
       </w:r>
     </w:p>
     <w:p>
@@ -6020,61 +6022,7 @@
           <w:sz w:val="21"/>
           <w:szCs w:val="21"/>
         </w:rPr>
-        <w:t xml:space="preserve">  </w:t>
-      </w:r>
-      <w:r>
-        <w:rPr>
-          <w:rFonts w:ascii="Times New Roman" w:eastAsia="Times New Roman" w:hAnsi="Times New Roman" w:cs="Times New Roman"/>
-          <w:b/>
-          <w:bCs/>
-          <w:color w:val="008000"/>
-          <w:sz w:val="21"/>
-          <w:szCs w:val="21"/>
-        </w:rPr>
-        <w:t>return</w:t>
-      </w:r>
-      <w:r>
-        <w:rPr>
-          <w:rFonts w:ascii="Times New Roman" w:eastAsia="Times New Roman" w:hAnsi="Times New Roman" w:cs="Times New Roman"/>
-          <w:sz w:val="21"/>
-          <w:szCs w:val="21"/>
-        </w:rPr>
-        <w:t>(</w:t>
-      </w:r>
-      <w:r>
-        <w:rPr>
-          <w:rFonts w:ascii="Times New Roman" w:eastAsia="Times New Roman" w:hAnsi="Times New Roman" w:cs="Times New Roman"/>
-          <w:color w:val="008000"/>
-          <w:sz w:val="21"/>
-          <w:szCs w:val="21"/>
-        </w:rPr>
-        <w:t>unique</w:t>
-      </w:r>
-      <w:r>
-        <w:rPr>
-          <w:rFonts w:ascii="Times New Roman" w:eastAsia="Times New Roman" w:hAnsi="Times New Roman" w:cs="Times New Roman"/>
-          <w:sz w:val="21"/>
-          <w:szCs w:val="21"/>
-        </w:rPr>
-        <w:t>(</w:t>
-      </w:r>
-      <w:proofErr w:type="spellStart"/>
-      <w:r>
-        <w:rPr>
-          <w:rFonts w:ascii="Times New Roman" w:eastAsia="Times New Roman" w:hAnsi="Times New Roman" w:cs="Times New Roman"/>
-          <w:sz w:val="21"/>
-          <w:szCs w:val="21"/>
-        </w:rPr>
-        <w:t>new_df</w:t>
-      </w:r>
-      <w:proofErr w:type="spellEnd"/>
-      <w:r>
-        <w:rPr>
-          <w:rFonts w:ascii="Times New Roman" w:eastAsia="Times New Roman" w:hAnsi="Times New Roman" w:cs="Times New Roman"/>
-          <w:sz w:val="21"/>
-          <w:szCs w:val="21"/>
-        </w:rPr>
-        <w:t>))</w:t>
+        <w:t xml:space="preserve">  }</w:t>
       </w:r>
     </w:p>
     <w:p>
@@ -6112,6 +6060,98 @@
           <w:sz w:val="21"/>
           <w:szCs w:val="21"/>
         </w:rPr>
+        <w:t xml:space="preserve">  </w:t>
+      </w:r>
+      <w:r>
+        <w:rPr>
+          <w:rFonts w:ascii="Times New Roman" w:eastAsia="Times New Roman" w:hAnsi="Times New Roman" w:cs="Times New Roman"/>
+          <w:b/>
+          <w:bCs/>
+          <w:color w:val="008000"/>
+          <w:sz w:val="21"/>
+          <w:szCs w:val="21"/>
+        </w:rPr>
+        <w:t>return</w:t>
+      </w:r>
+      <w:r>
+        <w:rPr>
+          <w:rFonts w:ascii="Times New Roman" w:eastAsia="Times New Roman" w:hAnsi="Times New Roman" w:cs="Times New Roman"/>
+          <w:sz w:val="21"/>
+          <w:szCs w:val="21"/>
+        </w:rPr>
+        <w:t>(</w:t>
+      </w:r>
+      <w:r>
+        <w:rPr>
+          <w:rFonts w:ascii="Times New Roman" w:eastAsia="Times New Roman" w:hAnsi="Times New Roman" w:cs="Times New Roman"/>
+          <w:color w:val="008000"/>
+          <w:sz w:val="21"/>
+          <w:szCs w:val="21"/>
+        </w:rPr>
+        <w:t>unique</w:t>
+      </w:r>
+      <w:r>
+        <w:rPr>
+          <w:rFonts w:ascii="Times New Roman" w:eastAsia="Times New Roman" w:hAnsi="Times New Roman" w:cs="Times New Roman"/>
+          <w:sz w:val="21"/>
+          <w:szCs w:val="21"/>
+        </w:rPr>
+        <w:t>(</w:t>
+      </w:r>
+      <w:proofErr w:type="spellStart"/>
+      <w:r>
+        <w:rPr>
+          <w:rFonts w:ascii="Times New Roman" w:eastAsia="Times New Roman" w:hAnsi="Times New Roman" w:cs="Times New Roman"/>
+          <w:sz w:val="21"/>
+          <w:szCs w:val="21"/>
+        </w:rPr>
+        <w:t>new_table</w:t>
+      </w:r>
+      <w:proofErr w:type="spellEnd"/>
+      <w:r>
+        <w:rPr>
+          <w:rFonts w:ascii="Times New Roman" w:eastAsia="Times New Roman" w:hAnsi="Times New Roman" w:cs="Times New Roman"/>
+          <w:sz w:val="21"/>
+          <w:szCs w:val="21"/>
+        </w:rPr>
+        <w:t>))</w:t>
+      </w:r>
+    </w:p>
+    <w:p>
+      <w:pPr>
+        <w:shd w:val="clear" w:color="auto" w:fill="F7F7F7"/>
+        <w:tabs>
+          <w:tab w:val="left" w:pos="916"/>
+          <w:tab w:val="left" w:pos="1832"/>
+          <w:tab w:val="left" w:pos="2748"/>
+          <w:tab w:val="left" w:pos="3664"/>
+          <w:tab w:val="left" w:pos="4580"/>
+          <w:tab w:val="left" w:pos="5496"/>
+          <w:tab w:val="left" w:pos="6412"/>
+          <w:tab w:val="left" w:pos="7328"/>
+          <w:tab w:val="left" w:pos="8244"/>
+          <w:tab w:val="left" w:pos="9160"/>
+          <w:tab w:val="left" w:pos="10076"/>
+          <w:tab w:val="left" w:pos="10992"/>
+          <w:tab w:val="left" w:pos="11908"/>
+          <w:tab w:val="left" w:pos="12824"/>
+          <w:tab w:val="left" w:pos="13740"/>
+          <w:tab w:val="left" w:pos="14656"/>
+        </w:tabs>
+        <w:wordWrap w:val="0"/>
+        <w:spacing w:after="0" w:line="240" w:lineRule="auto"/>
+        <w:rPr>
+          <w:rFonts w:ascii="Times New Roman" w:eastAsia="Times New Roman" w:hAnsi="Times New Roman" w:cs="Times New Roman"/>
+          <w:sz w:val="21"/>
+          <w:szCs w:val="21"/>
+        </w:rPr>
+      </w:pPr>
+      <w:r>
+        <w:rPr>
+          <w:rFonts w:ascii="Times New Roman" w:eastAsia="Times New Roman" w:hAnsi="Times New Roman" w:cs="Times New Roman"/>
+          <w:sz w:val="21"/>
+          <w:szCs w:val="21"/>
+        </w:rPr>
         <w:t>}</w:t>
       </w:r>
     </w:p>
@@ -6247,23 +6287,7 @@
           <w:sz w:val="21"/>
           <w:szCs w:val="21"/>
         </w:rPr>
-        <w:t>t</w:t>
-      </w:r>
-      <w:r>
-        <w:rPr>
-          <w:rFonts w:ascii="Times New Roman" w:hAnsi="Times New Roman" w:cs="Times New Roman"/>
-          <w:sz w:val="21"/>
-          <w:szCs w:val="21"/>
-        </w:rPr>
-        <w:t>op</w:t>
-      </w:r>
-      <w:r>
-        <w:rPr>
-          <w:rFonts w:ascii="Times New Roman" w:hAnsi="Times New Roman" w:cs="Times New Roman"/>
-          <w:sz w:val="21"/>
-          <w:szCs w:val="21"/>
-        </w:rPr>
-        <w:t>_find</w:t>
+        <w:t>top_find</w:t>
       </w:r>
       <w:proofErr w:type="spellEnd"/>
       <w:r>
@@ -6322,31 +6346,7 @@
           <w:sz w:val="21"/>
           <w:szCs w:val="21"/>
         </w:rPr>
-        <w:t>d</w:t>
-      </w:r>
-      <w:r>
-        <w:rPr>
-          <w:rFonts w:ascii="Times New Roman" w:hAnsi="Times New Roman" w:cs="Times New Roman"/>
-          <w:sz w:val="21"/>
-          <w:szCs w:val="21"/>
-        </w:rPr>
-        <w:t>ata</w:t>
-      </w:r>
-      <w:r>
-        <w:rPr>
-          <w:rFonts w:ascii="Times New Roman" w:hAnsi="Times New Roman" w:cs="Times New Roman"/>
-          <w:sz w:val="21"/>
-          <w:szCs w:val="21"/>
-        </w:rPr>
-        <w:t>f</w:t>
-      </w:r>
-      <w:r>
-        <w:rPr>
-          <w:rFonts w:ascii="Times New Roman" w:hAnsi="Times New Roman" w:cs="Times New Roman"/>
-          <w:sz w:val="21"/>
-          <w:szCs w:val="21"/>
-        </w:rPr>
-        <w:t>rame</w:t>
+        <w:t>dataframe</w:t>
       </w:r>
       <w:proofErr w:type="spellEnd"/>
       <w:r>
@@ -6356,85 +6356,59 @@
           <w:sz w:val="21"/>
           <w:szCs w:val="21"/>
         </w:rPr>
+        <w:t xml:space="preserve">, </w:t>
+      </w:r>
+      <w:proofErr w:type="spellStart"/>
+      <w:r>
+        <w:rPr>
+          <w:rFonts w:ascii="Times New Roman" w:hAnsi="Times New Roman" w:cs="Times New Roman"/>
+          <w:sz w:val="21"/>
+          <w:szCs w:val="21"/>
+        </w:rPr>
+        <w:t>attribute_x</w:t>
+      </w:r>
+      <w:proofErr w:type="spellEnd"/>
+      <w:r>
+        <w:rPr>
+          <w:rFonts w:ascii="Times New Roman" w:hAnsi="Times New Roman" w:cs="Times New Roman"/>
+          <w:sz w:val="21"/>
+          <w:szCs w:val="21"/>
+        </w:rPr>
+        <w:t xml:space="preserve"> </w:t>
+      </w:r>
+      <w:r>
+        <w:rPr>
+          <w:rStyle w:val="p"/>
+          <w:rFonts w:ascii="Times New Roman" w:hAnsi="Times New Roman" w:cs="Times New Roman"/>
+          <w:sz w:val="21"/>
+          <w:szCs w:val="21"/>
+        </w:rPr>
+        <w:t xml:space="preserve">, </w:t>
+      </w:r>
+      <w:r>
+        <w:rPr>
+          <w:rFonts w:ascii="Times New Roman" w:hAnsi="Times New Roman" w:cs="Times New Roman"/>
+          <w:sz w:val="21"/>
+          <w:szCs w:val="21"/>
+        </w:rPr>
+        <w:t>metric</w:t>
+      </w:r>
+      <w:r>
+        <w:rPr>
+          <w:rStyle w:val="p"/>
+          <w:rFonts w:ascii="Times New Roman" w:hAnsi="Times New Roman" w:cs="Times New Roman"/>
+          <w:sz w:val="21"/>
+          <w:szCs w:val="21"/>
+        </w:rPr>
         <w:t>,</w:t>
       </w:r>
       <w:r>
         <w:rPr>
-          <w:rStyle w:val="p"/>
-          <w:rFonts w:ascii="Times New Roman" w:hAnsi="Times New Roman" w:cs="Times New Roman"/>
-          <w:sz w:val="21"/>
-          <w:szCs w:val="21"/>
-        </w:rPr>
-        <w:t xml:space="preserve"> </w:t>
-      </w:r>
-      <w:proofErr w:type="spellStart"/>
-      <w:r>
-        <w:rPr>
-          <w:rFonts w:ascii="Times New Roman" w:hAnsi="Times New Roman" w:cs="Times New Roman"/>
-          <w:sz w:val="21"/>
-          <w:szCs w:val="21"/>
-        </w:rPr>
-        <w:t>attribute_x</w:t>
-      </w:r>
-      <w:proofErr w:type="spellEnd"/>
-      <w:r>
-        <w:rPr>
-          <w:rFonts w:ascii="Times New Roman" w:hAnsi="Times New Roman" w:cs="Times New Roman"/>
-          <w:sz w:val="21"/>
-          <w:szCs w:val="21"/>
-        </w:rPr>
-        <w:t xml:space="preserve"> </w:t>
-      </w:r>
-      <w:r>
-        <w:rPr>
-          <w:rStyle w:val="p"/>
-          <w:rFonts w:ascii="Times New Roman" w:hAnsi="Times New Roman" w:cs="Times New Roman"/>
-          <w:sz w:val="21"/>
-          <w:szCs w:val="21"/>
-        </w:rPr>
-        <w:t>,</w:t>
-      </w:r>
-      <w:r>
-        <w:rPr>
-          <w:rStyle w:val="p"/>
-          <w:rFonts w:ascii="Times New Roman" w:hAnsi="Times New Roman" w:cs="Times New Roman"/>
-          <w:sz w:val="21"/>
-          <w:szCs w:val="21"/>
-        </w:rPr>
-        <w:t xml:space="preserve"> </w:t>
-      </w:r>
-      <w:r>
-        <w:rPr>
-          <w:rFonts w:ascii="Times New Roman" w:hAnsi="Times New Roman" w:cs="Times New Roman"/>
-          <w:sz w:val="21"/>
-          <w:szCs w:val="21"/>
-        </w:rPr>
-        <w:t>metric</w:t>
-      </w:r>
-      <w:r>
-        <w:rPr>
-          <w:rStyle w:val="p"/>
-          <w:rFonts w:ascii="Times New Roman" w:hAnsi="Times New Roman" w:cs="Times New Roman"/>
-          <w:sz w:val="21"/>
-          <w:szCs w:val="21"/>
-        </w:rPr>
-        <w:t>,</w:t>
-      </w:r>
-      <w:r>
-        <w:rPr>
-          <w:rFonts w:ascii="Times New Roman" w:hAnsi="Times New Roman" w:cs="Times New Roman"/>
-          <w:sz w:val="21"/>
-          <w:szCs w:val="21"/>
-        </w:rPr>
-        <w:t xml:space="preserve"> </w:t>
-      </w:r>
-      <w:r>
-        <w:rPr>
-          <w:rFonts w:ascii="Times New Roman" w:hAnsi="Times New Roman" w:cs="Times New Roman"/>
-          <w:sz w:val="21"/>
-          <w:szCs w:val="21"/>
-        </w:rPr>
-        <w:t xml:space="preserve"> </w:t>
+          <w:rFonts w:ascii="Times New Roman" w:hAnsi="Times New Roman" w:cs="Times New Roman"/>
+          <w:sz w:val="21"/>
+          <w:szCs w:val="21"/>
+        </w:rPr>
+        <w:t xml:space="preserve">  </w:t>
       </w:r>
       <w:proofErr w:type="spellStart"/>
       <w:r>
@@ -8574,6 +8548,7 @@
         <w:t xml:space="preserve"> </w:t>
       </w:r>
       <w:proofErr w:type="spellStart"/>
+      <w:proofErr w:type="gramStart"/>
       <w:r>
         <w:rPr>
           <w:rStyle w:val="kp"/>
@@ -8595,6 +8570,7 @@
         <w:t>(</w:t>
       </w:r>
       <w:proofErr w:type="spellStart"/>
+      <w:proofErr w:type="gramEnd"/>
       <w:r>
         <w:rPr>
           <w:rFonts w:ascii="Times New Roman" w:hAnsi="Times New Roman" w:cs="Times New Roman"/>
@@ -8673,8 +8649,6 @@
         </w:rPr>
         <w:t xml:space="preserve"> </w:t>
       </w:r>
-      <w:bookmarkStart w:id="1" w:name="_GoBack"/>
-      <w:bookmarkEnd w:id="1"/>
       <w:proofErr w:type="spellStart"/>
       <w:r>
         <w:rPr>
@@ -9026,23 +9000,7 @@
           <w:sz w:val="21"/>
           <w:szCs w:val="21"/>
         </w:rPr>
-        <w:t>attribute</w:t>
-      </w:r>
-      <w:r>
-        <w:rPr>
-          <w:rFonts w:ascii="Times New Roman" w:hAnsi="Times New Roman" w:cs="Times New Roman"/>
-          <w:sz w:val="21"/>
-          <w:szCs w:val="21"/>
-        </w:rPr>
-        <w:t>_</w:t>
-      </w:r>
-      <w:r>
-        <w:rPr>
-          <w:rFonts w:ascii="Times New Roman" w:hAnsi="Times New Roman" w:cs="Times New Roman"/>
-          <w:sz w:val="21"/>
-          <w:szCs w:val="21"/>
-        </w:rPr>
-        <w:t>x</w:t>
+        <w:t>attribute_x</w:t>
       </w:r>
       <w:proofErr w:type="spellEnd"/>
       <w:r>
@@ -10555,6 +10513,2261 @@
           <w:rFonts w:ascii="Times New Roman" w:hAnsi="Times New Roman" w:cs="Times New Roman"/>
         </w:rPr>
       </w:pPr>
+    </w:p>
+    <w:p>
+      <w:pPr>
+        <w:pStyle w:val="ListParagraph"/>
+        <w:rPr>
+          <w:rFonts w:ascii="Times New Roman" w:hAnsi="Times New Roman" w:cs="Times New Roman"/>
+        </w:rPr>
+      </w:pPr>
+    </w:p>
+    <w:p>
+      <w:pPr>
+        <w:pStyle w:val="ListParagraph"/>
+        <w:rPr>
+          <w:rFonts w:ascii="Times New Roman" w:hAnsi="Times New Roman" w:cs="Times New Roman"/>
+        </w:rPr>
+      </w:pPr>
+    </w:p>
+    <w:p>
+      <w:pPr>
+        <w:pStyle w:val="ListParagraph"/>
+        <w:numPr>
+          <w:ilvl w:val="0"/>
+          <w:numId w:val="5"/>
+        </w:numPr>
+        <w:rPr>
+          <w:rFonts w:ascii="Times New Roman" w:hAnsi="Times New Roman" w:cs="Times New Roman"/>
+        </w:rPr>
+      </w:pPr>
+      <w:r>
+        <w:rPr>
+          <w:rFonts w:ascii="Times New Roman" w:hAnsi="Times New Roman" w:cs="Times New Roman"/>
+        </w:rPr>
+        <w:t xml:space="preserve">Generating function named </w:t>
+      </w:r>
+      <w:proofErr w:type="spellStart"/>
+      <w:r>
+        <w:rPr>
+          <w:rFonts w:ascii="Times New Roman" w:hAnsi="Times New Roman" w:cs="Times New Roman"/>
+          <w:i/>
+        </w:rPr>
+        <w:t>output_</w:t>
+      </w:r>
+      <w:proofErr w:type="gramStart"/>
+      <w:r>
+        <w:rPr>
+          <w:rFonts w:ascii="Times New Roman" w:hAnsi="Times New Roman" w:cs="Times New Roman"/>
+          <w:i/>
+        </w:rPr>
+        <w:t>plot</w:t>
+      </w:r>
+      <w:proofErr w:type="spellEnd"/>
+      <w:r>
+        <w:rPr>
+          <w:rFonts w:ascii="Times New Roman" w:hAnsi="Times New Roman" w:cs="Times New Roman"/>
+          <w:i/>
+        </w:rPr>
+        <w:t>(</w:t>
+      </w:r>
+      <w:proofErr w:type="gramEnd"/>
+      <w:r>
+        <w:rPr>
+          <w:rFonts w:ascii="Times New Roman" w:hAnsi="Times New Roman" w:cs="Times New Roman"/>
+          <w:i/>
+        </w:rPr>
+        <w:t>)</w:t>
+      </w:r>
+      <w:r>
+        <w:rPr>
+          <w:rFonts w:ascii="Times New Roman" w:hAnsi="Times New Roman" w:cs="Times New Roman"/>
+          <w:i/>
+        </w:rPr>
+        <w:t xml:space="preserve"> </w:t>
+      </w:r>
+      <w:r>
+        <w:rPr>
+          <w:rFonts w:ascii="Times New Roman" w:hAnsi="Times New Roman" w:cs="Times New Roman"/>
+        </w:rPr>
+        <w:t xml:space="preserve">to plot the output of the </w:t>
+      </w:r>
+      <w:proofErr w:type="spellStart"/>
+      <w:r>
+        <w:rPr>
+          <w:rFonts w:ascii="Times New Roman" w:hAnsi="Times New Roman" w:cs="Times New Roman"/>
+          <w:i/>
+        </w:rPr>
+        <w:t>input_plot</w:t>
+      </w:r>
+      <w:proofErr w:type="spellEnd"/>
+      <w:r>
+        <w:rPr>
+          <w:rFonts w:ascii="Times New Roman" w:hAnsi="Times New Roman" w:cs="Times New Roman"/>
+          <w:i/>
+        </w:rPr>
+        <w:t>()</w:t>
+      </w:r>
+      <w:r>
+        <w:rPr>
+          <w:rFonts w:ascii="Times New Roman" w:hAnsi="Times New Roman" w:cs="Times New Roman"/>
+        </w:rPr>
+        <w:t xml:space="preserve"> function defined above.</w:t>
+      </w:r>
+    </w:p>
+    <w:p>
+      <w:pPr>
+        <w:pStyle w:val="ListParagraph"/>
+        <w:rPr>
+          <w:rFonts w:ascii="Times New Roman" w:hAnsi="Times New Roman" w:cs="Times New Roman"/>
+        </w:rPr>
+      </w:pPr>
+    </w:p>
+    <w:p>
+      <w:pPr>
+        <w:rPr>
+          <w:rFonts w:ascii="Times New Roman" w:hAnsi="Times New Roman" w:cs="Times New Roman"/>
+        </w:rPr>
+      </w:pPr>
+    </w:p>
+    <w:p>
+      <w:pPr>
+        <w:pStyle w:val="HTMLPreformatted"/>
+        <w:shd w:val="clear" w:color="auto" w:fill="F7F7F7"/>
+        <w:wordWrap w:val="0"/>
+        <w:rPr>
+          <w:rFonts w:ascii="Times New Roman" w:hAnsi="Times New Roman" w:cs="Times New Roman"/>
+        </w:rPr>
+      </w:pPr>
+      <w:r>
+        <w:rPr>
+          <w:rFonts w:ascii="Times New Roman" w:hAnsi="Times New Roman" w:cs="Times New Roman"/>
+        </w:rPr>
+        <w:t xml:space="preserve"> </w:t>
+      </w:r>
+    </w:p>
+    <w:p>
+      <w:pPr>
+        <w:pStyle w:val="HTMLPreformatted"/>
+        <w:shd w:val="clear" w:color="auto" w:fill="F7F7F7"/>
+        <w:wordWrap w:val="0"/>
+        <w:rPr>
+          <w:rFonts w:ascii="Times New Roman" w:hAnsi="Times New Roman" w:cs="Times New Roman"/>
+        </w:rPr>
+      </w:pPr>
+    </w:p>
+    <w:p>
+      <w:pPr>
+        <w:pStyle w:val="HTMLPreformatted"/>
+        <w:shd w:val="clear" w:color="auto" w:fill="F7F7F7"/>
+        <w:wordWrap w:val="0"/>
+        <w:rPr>
+          <w:rFonts w:ascii="Times New Roman" w:hAnsi="Times New Roman" w:cs="Times New Roman"/>
+          <w:sz w:val="21"/>
+          <w:szCs w:val="21"/>
+        </w:rPr>
+      </w:pPr>
+      <w:r>
+        <w:rPr>
+          <w:rFonts w:ascii="Times New Roman" w:hAnsi="Times New Roman" w:cs="Times New Roman"/>
+          <w:sz w:val="21"/>
+          <w:szCs w:val="21"/>
+        </w:rPr>
+        <w:t xml:space="preserve">  </w:t>
+      </w:r>
+      <w:proofErr w:type="spellStart"/>
+      <w:r>
+        <w:rPr>
+          <w:rFonts w:ascii="Times New Roman" w:hAnsi="Times New Roman" w:cs="Times New Roman"/>
+          <w:sz w:val="21"/>
+          <w:szCs w:val="21"/>
+        </w:rPr>
+        <w:t>o</w:t>
+      </w:r>
+      <w:r>
+        <w:rPr>
+          <w:rFonts w:ascii="Times New Roman" w:hAnsi="Times New Roman" w:cs="Times New Roman"/>
+          <w:sz w:val="21"/>
+          <w:szCs w:val="21"/>
+        </w:rPr>
+        <w:t>utput</w:t>
+      </w:r>
+      <w:r>
+        <w:rPr>
+          <w:rFonts w:ascii="Times New Roman" w:hAnsi="Times New Roman" w:cs="Times New Roman"/>
+          <w:sz w:val="21"/>
+          <w:szCs w:val="21"/>
+        </w:rPr>
+        <w:t>_plot</w:t>
+      </w:r>
+      <w:proofErr w:type="spellEnd"/>
+      <w:r>
+        <w:rPr>
+          <w:rFonts w:ascii="Times New Roman" w:hAnsi="Times New Roman" w:cs="Times New Roman"/>
+          <w:sz w:val="21"/>
+          <w:szCs w:val="21"/>
+        </w:rPr>
+        <w:t xml:space="preserve"> </w:t>
+      </w:r>
+      <w:r>
+        <w:rPr>
+          <w:rStyle w:val="o"/>
+          <w:rFonts w:ascii="Times New Roman" w:hAnsi="Times New Roman" w:cs="Times New Roman"/>
+          <w:color w:val="055BE0"/>
+          <w:sz w:val="21"/>
+          <w:szCs w:val="21"/>
+        </w:rPr>
+        <w:t>=</w:t>
+      </w:r>
+      <w:r>
+        <w:rPr>
+          <w:rFonts w:ascii="Times New Roman" w:hAnsi="Times New Roman" w:cs="Times New Roman"/>
+          <w:sz w:val="21"/>
+          <w:szCs w:val="21"/>
+        </w:rPr>
+        <w:t xml:space="preserve"> </w:t>
+      </w:r>
+      <w:proofErr w:type="gramStart"/>
+      <w:r>
+        <w:rPr>
+          <w:rStyle w:val="kr"/>
+          <w:rFonts w:ascii="Times New Roman" w:hAnsi="Times New Roman" w:cs="Times New Roman"/>
+          <w:b/>
+          <w:bCs/>
+          <w:color w:val="008000"/>
+          <w:sz w:val="21"/>
+          <w:szCs w:val="21"/>
+        </w:rPr>
+        <w:t>function</w:t>
+      </w:r>
+      <w:r>
+        <w:rPr>
+          <w:rStyle w:val="p"/>
+          <w:rFonts w:ascii="Times New Roman" w:hAnsi="Times New Roman" w:cs="Times New Roman"/>
+          <w:sz w:val="21"/>
+          <w:szCs w:val="21"/>
+        </w:rPr>
+        <w:t>(</w:t>
+      </w:r>
+      <w:proofErr w:type="spellStart"/>
+      <w:proofErr w:type="gramEnd"/>
+      <w:r>
+        <w:rPr>
+          <w:rFonts w:ascii="Times New Roman" w:hAnsi="Times New Roman" w:cs="Times New Roman"/>
+          <w:sz w:val="21"/>
+          <w:szCs w:val="21"/>
+        </w:rPr>
+        <w:t>d</w:t>
+      </w:r>
+      <w:r>
+        <w:rPr>
+          <w:rFonts w:ascii="Times New Roman" w:hAnsi="Times New Roman" w:cs="Times New Roman"/>
+          <w:sz w:val="21"/>
+          <w:szCs w:val="21"/>
+        </w:rPr>
+        <w:t>ata</w:t>
+      </w:r>
+      <w:r>
+        <w:rPr>
+          <w:rFonts w:ascii="Times New Roman" w:hAnsi="Times New Roman" w:cs="Times New Roman"/>
+          <w:sz w:val="21"/>
+          <w:szCs w:val="21"/>
+        </w:rPr>
+        <w:t>f</w:t>
+      </w:r>
+      <w:r>
+        <w:rPr>
+          <w:rFonts w:ascii="Times New Roman" w:hAnsi="Times New Roman" w:cs="Times New Roman"/>
+          <w:sz w:val="21"/>
+          <w:szCs w:val="21"/>
+        </w:rPr>
+        <w:t>rame</w:t>
+      </w:r>
+      <w:proofErr w:type="spellEnd"/>
+      <w:r>
+        <w:rPr>
+          <w:rStyle w:val="p"/>
+          <w:rFonts w:ascii="Times New Roman" w:hAnsi="Times New Roman" w:cs="Times New Roman"/>
+          <w:sz w:val="21"/>
+          <w:szCs w:val="21"/>
+        </w:rPr>
+        <w:t>,</w:t>
+      </w:r>
+      <w:r>
+        <w:rPr>
+          <w:rFonts w:ascii="Times New Roman" w:hAnsi="Times New Roman" w:cs="Times New Roman"/>
+          <w:sz w:val="21"/>
+          <w:szCs w:val="21"/>
+        </w:rPr>
+        <w:t xml:space="preserve"> </w:t>
+      </w:r>
+      <w:proofErr w:type="spellStart"/>
+      <w:r>
+        <w:rPr>
+          <w:rFonts w:ascii="Times New Roman" w:hAnsi="Times New Roman" w:cs="Times New Roman"/>
+          <w:sz w:val="21"/>
+          <w:szCs w:val="21"/>
+        </w:rPr>
+        <w:t>attribute_x</w:t>
+      </w:r>
+      <w:proofErr w:type="spellEnd"/>
+      <w:r>
+        <w:rPr>
+          <w:rStyle w:val="p"/>
+          <w:rFonts w:ascii="Times New Roman" w:hAnsi="Times New Roman" w:cs="Times New Roman"/>
+          <w:sz w:val="21"/>
+          <w:szCs w:val="21"/>
+        </w:rPr>
+        <w:t>,</w:t>
+      </w:r>
+      <w:r>
+        <w:rPr>
+          <w:rStyle w:val="p"/>
+          <w:rFonts w:ascii="Times New Roman" w:hAnsi="Times New Roman" w:cs="Times New Roman"/>
+          <w:sz w:val="21"/>
+          <w:szCs w:val="21"/>
+        </w:rPr>
+        <w:t xml:space="preserve"> </w:t>
+      </w:r>
+      <w:proofErr w:type="spellStart"/>
+      <w:r>
+        <w:rPr>
+          <w:rFonts w:ascii="Times New Roman" w:hAnsi="Times New Roman" w:cs="Times New Roman"/>
+          <w:sz w:val="21"/>
+          <w:szCs w:val="21"/>
+        </w:rPr>
+        <w:t>fill_attribute</w:t>
+      </w:r>
+      <w:proofErr w:type="spellEnd"/>
+      <w:r>
+        <w:rPr>
+          <w:rStyle w:val="p"/>
+          <w:rFonts w:ascii="Times New Roman" w:hAnsi="Times New Roman" w:cs="Times New Roman"/>
+          <w:sz w:val="21"/>
+          <w:szCs w:val="21"/>
+        </w:rPr>
+        <w:t>,</w:t>
+      </w:r>
+      <w:r>
+        <w:rPr>
+          <w:rStyle w:val="p"/>
+          <w:rFonts w:ascii="Times New Roman" w:hAnsi="Times New Roman" w:cs="Times New Roman"/>
+          <w:sz w:val="21"/>
+          <w:szCs w:val="21"/>
+        </w:rPr>
+        <w:t xml:space="preserve"> </w:t>
+      </w:r>
+      <w:r>
+        <w:rPr>
+          <w:rFonts w:ascii="Times New Roman" w:hAnsi="Times New Roman" w:cs="Times New Roman"/>
+          <w:sz w:val="21"/>
+          <w:szCs w:val="21"/>
+        </w:rPr>
+        <w:t>metric</w:t>
+      </w:r>
+      <w:r>
+        <w:rPr>
+          <w:rStyle w:val="p"/>
+          <w:rFonts w:ascii="Times New Roman" w:hAnsi="Times New Roman" w:cs="Times New Roman"/>
+          <w:sz w:val="21"/>
+          <w:szCs w:val="21"/>
+        </w:rPr>
+        <w:t>,</w:t>
+      </w:r>
+      <w:r>
+        <w:rPr>
+          <w:rStyle w:val="p"/>
+          <w:rFonts w:ascii="Times New Roman" w:hAnsi="Times New Roman" w:cs="Times New Roman"/>
+          <w:sz w:val="21"/>
+          <w:szCs w:val="21"/>
+        </w:rPr>
+        <w:t xml:space="preserve"> </w:t>
+      </w:r>
+      <w:r>
+        <w:rPr>
+          <w:rFonts w:ascii="Times New Roman" w:hAnsi="Times New Roman" w:cs="Times New Roman"/>
+          <w:sz w:val="21"/>
+          <w:szCs w:val="21"/>
+        </w:rPr>
+        <w:t xml:space="preserve"> </w:t>
+      </w:r>
+      <w:proofErr w:type="spellStart"/>
+      <w:r>
+        <w:rPr>
+          <w:rFonts w:ascii="Times New Roman" w:hAnsi="Times New Roman" w:cs="Times New Roman"/>
+          <w:sz w:val="21"/>
+          <w:szCs w:val="21"/>
+        </w:rPr>
+        <w:t>xlabel</w:t>
+      </w:r>
+      <w:proofErr w:type="spellEnd"/>
+      <w:r>
+        <w:rPr>
+          <w:rStyle w:val="p"/>
+          <w:rFonts w:ascii="Times New Roman" w:hAnsi="Times New Roman" w:cs="Times New Roman"/>
+          <w:sz w:val="21"/>
+          <w:szCs w:val="21"/>
+        </w:rPr>
+        <w:t>,</w:t>
+      </w:r>
+      <w:r>
+        <w:rPr>
+          <w:rStyle w:val="p"/>
+          <w:rFonts w:ascii="Times New Roman" w:hAnsi="Times New Roman" w:cs="Times New Roman"/>
+          <w:sz w:val="21"/>
+          <w:szCs w:val="21"/>
+        </w:rPr>
+        <w:t xml:space="preserve"> </w:t>
+      </w:r>
+      <w:proofErr w:type="spellStart"/>
+      <w:r>
+        <w:rPr>
+          <w:rFonts w:ascii="Times New Roman" w:hAnsi="Times New Roman" w:cs="Times New Roman"/>
+          <w:sz w:val="21"/>
+          <w:szCs w:val="21"/>
+        </w:rPr>
+        <w:t>yla</w:t>
+      </w:r>
+      <w:r>
+        <w:rPr>
+          <w:rFonts w:ascii="Times New Roman" w:hAnsi="Times New Roman" w:cs="Times New Roman"/>
+          <w:sz w:val="21"/>
+          <w:szCs w:val="21"/>
+        </w:rPr>
+        <w:t>b</w:t>
+      </w:r>
+      <w:r>
+        <w:rPr>
+          <w:rFonts w:ascii="Times New Roman" w:hAnsi="Times New Roman" w:cs="Times New Roman"/>
+          <w:sz w:val="21"/>
+          <w:szCs w:val="21"/>
+        </w:rPr>
+        <w:t>el</w:t>
+      </w:r>
+      <w:proofErr w:type="spellEnd"/>
+      <w:r>
+        <w:rPr>
+          <w:rFonts w:ascii="Times New Roman" w:hAnsi="Times New Roman" w:cs="Times New Roman"/>
+          <w:sz w:val="21"/>
+          <w:szCs w:val="21"/>
+        </w:rPr>
+        <w:t xml:space="preserve"> </w:t>
+      </w:r>
+      <w:r>
+        <w:rPr>
+          <w:rStyle w:val="p"/>
+          <w:rFonts w:ascii="Times New Roman" w:hAnsi="Times New Roman" w:cs="Times New Roman"/>
+          <w:sz w:val="21"/>
+          <w:szCs w:val="21"/>
+        </w:rPr>
+        <w:t>)</w:t>
+      </w:r>
+      <w:r>
+        <w:rPr>
+          <w:rFonts w:ascii="Times New Roman" w:hAnsi="Times New Roman" w:cs="Times New Roman"/>
+          <w:sz w:val="21"/>
+          <w:szCs w:val="21"/>
+        </w:rPr>
+        <w:t xml:space="preserve"> </w:t>
+      </w:r>
+      <w:r>
+        <w:rPr>
+          <w:rStyle w:val="p"/>
+          <w:rFonts w:ascii="Times New Roman" w:hAnsi="Times New Roman" w:cs="Times New Roman"/>
+          <w:sz w:val="21"/>
+          <w:szCs w:val="21"/>
+        </w:rPr>
+        <w:t>{</w:t>
+      </w:r>
+      <w:r>
+        <w:rPr>
+          <w:rFonts w:ascii="Times New Roman" w:hAnsi="Times New Roman" w:cs="Times New Roman"/>
+          <w:sz w:val="21"/>
+          <w:szCs w:val="21"/>
+        </w:rPr>
+        <w:t xml:space="preserve">  </w:t>
+      </w:r>
+    </w:p>
+    <w:p>
+      <w:pPr>
+        <w:pStyle w:val="HTMLPreformatted"/>
+        <w:shd w:val="clear" w:color="auto" w:fill="F7F7F7"/>
+        <w:wordWrap w:val="0"/>
+        <w:rPr>
+          <w:rFonts w:ascii="Times New Roman" w:hAnsi="Times New Roman" w:cs="Times New Roman"/>
+          <w:sz w:val="21"/>
+          <w:szCs w:val="21"/>
+        </w:rPr>
+      </w:pPr>
+      <w:r>
+        <w:rPr>
+          <w:rFonts w:ascii="Times New Roman" w:hAnsi="Times New Roman" w:cs="Times New Roman"/>
+          <w:sz w:val="21"/>
+          <w:szCs w:val="21"/>
+        </w:rPr>
+        <w:t xml:space="preserve">  </w:t>
+      </w:r>
+    </w:p>
+    <w:p>
+      <w:pPr>
+        <w:pStyle w:val="HTMLPreformatted"/>
+        <w:shd w:val="clear" w:color="auto" w:fill="F7F7F7"/>
+        <w:wordWrap w:val="0"/>
+        <w:rPr>
+          <w:rFonts w:ascii="Times New Roman" w:hAnsi="Times New Roman" w:cs="Times New Roman"/>
+          <w:sz w:val="21"/>
+          <w:szCs w:val="21"/>
+        </w:rPr>
+      </w:pPr>
+      <w:r>
+        <w:rPr>
+          <w:rFonts w:ascii="Times New Roman" w:hAnsi="Times New Roman" w:cs="Times New Roman"/>
+          <w:sz w:val="21"/>
+          <w:szCs w:val="21"/>
+        </w:rPr>
+        <w:t xml:space="preserve">  </w:t>
+      </w:r>
+    </w:p>
+    <w:p>
+      <w:pPr>
+        <w:pStyle w:val="HTMLPreformatted"/>
+        <w:shd w:val="clear" w:color="auto" w:fill="F7F7F7"/>
+        <w:wordWrap w:val="0"/>
+        <w:rPr>
+          <w:rFonts w:ascii="Times New Roman" w:hAnsi="Times New Roman" w:cs="Times New Roman"/>
+          <w:sz w:val="21"/>
+          <w:szCs w:val="21"/>
+        </w:rPr>
+      </w:pPr>
+      <w:r>
+        <w:rPr>
+          <w:rFonts w:ascii="Times New Roman" w:hAnsi="Times New Roman" w:cs="Times New Roman"/>
+          <w:sz w:val="21"/>
+          <w:szCs w:val="21"/>
+        </w:rPr>
+        <w:t xml:space="preserve">  </w:t>
+      </w:r>
+      <w:proofErr w:type="gramStart"/>
+      <w:r>
+        <w:rPr>
+          <w:rStyle w:val="kp"/>
+          <w:rFonts w:ascii="Times New Roman" w:hAnsi="Times New Roman" w:cs="Times New Roman"/>
+          <w:color w:val="008000"/>
+          <w:sz w:val="21"/>
+          <w:szCs w:val="21"/>
+        </w:rPr>
+        <w:t>options</w:t>
+      </w:r>
+      <w:r>
+        <w:rPr>
+          <w:rStyle w:val="p"/>
+          <w:rFonts w:ascii="Times New Roman" w:hAnsi="Times New Roman" w:cs="Times New Roman"/>
+          <w:sz w:val="21"/>
+          <w:szCs w:val="21"/>
+        </w:rPr>
+        <w:t>(</w:t>
+      </w:r>
+      <w:proofErr w:type="spellStart"/>
+      <w:proofErr w:type="gramEnd"/>
+      <w:r>
+        <w:rPr>
+          <w:rFonts w:ascii="Times New Roman" w:hAnsi="Times New Roman" w:cs="Times New Roman"/>
+          <w:sz w:val="21"/>
+          <w:szCs w:val="21"/>
+        </w:rPr>
+        <w:t>scipen</w:t>
+      </w:r>
+      <w:proofErr w:type="spellEnd"/>
+      <w:r>
+        <w:rPr>
+          <w:rFonts w:ascii="Times New Roman" w:hAnsi="Times New Roman" w:cs="Times New Roman"/>
+          <w:sz w:val="21"/>
+          <w:szCs w:val="21"/>
+        </w:rPr>
+        <w:t xml:space="preserve"> </w:t>
+      </w:r>
+      <w:r>
+        <w:rPr>
+          <w:rStyle w:val="o"/>
+          <w:rFonts w:ascii="Times New Roman" w:hAnsi="Times New Roman" w:cs="Times New Roman"/>
+          <w:color w:val="055BE0"/>
+          <w:sz w:val="21"/>
+          <w:szCs w:val="21"/>
+        </w:rPr>
+        <w:t>=</w:t>
+      </w:r>
+      <w:r>
+        <w:rPr>
+          <w:rFonts w:ascii="Times New Roman" w:hAnsi="Times New Roman" w:cs="Times New Roman"/>
+          <w:sz w:val="21"/>
+          <w:szCs w:val="21"/>
+        </w:rPr>
+        <w:t xml:space="preserve"> </w:t>
+      </w:r>
+      <w:r>
+        <w:rPr>
+          <w:rStyle w:val="m"/>
+          <w:rFonts w:ascii="Times New Roman" w:hAnsi="Times New Roman" w:cs="Times New Roman"/>
+          <w:color w:val="666666"/>
+          <w:sz w:val="21"/>
+          <w:szCs w:val="21"/>
+        </w:rPr>
+        <w:t>999</w:t>
+      </w:r>
+      <w:r>
+        <w:rPr>
+          <w:rStyle w:val="p"/>
+          <w:rFonts w:ascii="Times New Roman" w:hAnsi="Times New Roman" w:cs="Times New Roman"/>
+          <w:sz w:val="21"/>
+          <w:szCs w:val="21"/>
+        </w:rPr>
+        <w:t>)</w:t>
+      </w:r>
+    </w:p>
+    <w:p>
+      <w:pPr>
+        <w:pStyle w:val="HTMLPreformatted"/>
+        <w:shd w:val="clear" w:color="auto" w:fill="F7F7F7"/>
+        <w:wordWrap w:val="0"/>
+        <w:rPr>
+          <w:rFonts w:ascii="Times New Roman" w:hAnsi="Times New Roman" w:cs="Times New Roman"/>
+          <w:sz w:val="21"/>
+          <w:szCs w:val="21"/>
+        </w:rPr>
+      </w:pPr>
+      <w:r>
+        <w:rPr>
+          <w:rFonts w:ascii="Times New Roman" w:hAnsi="Times New Roman" w:cs="Times New Roman"/>
+          <w:sz w:val="21"/>
+          <w:szCs w:val="21"/>
+        </w:rPr>
+        <w:t xml:space="preserve">  </w:t>
+      </w:r>
+    </w:p>
+    <w:p>
+      <w:pPr>
+        <w:pStyle w:val="HTMLPreformatted"/>
+        <w:shd w:val="clear" w:color="auto" w:fill="F7F7F7"/>
+        <w:wordWrap w:val="0"/>
+        <w:rPr>
+          <w:rFonts w:ascii="Times New Roman" w:hAnsi="Times New Roman" w:cs="Times New Roman"/>
+          <w:sz w:val="21"/>
+          <w:szCs w:val="21"/>
+        </w:rPr>
+      </w:pPr>
+      <w:r>
+        <w:rPr>
+          <w:rFonts w:ascii="Times New Roman" w:hAnsi="Times New Roman" w:cs="Times New Roman"/>
+          <w:sz w:val="21"/>
+          <w:szCs w:val="21"/>
+        </w:rPr>
+        <w:t xml:space="preserve">  plot</w:t>
+      </w:r>
+      <w:r>
+        <w:rPr>
+          <w:rFonts w:ascii="Times New Roman" w:hAnsi="Times New Roman" w:cs="Times New Roman"/>
+          <w:sz w:val="21"/>
+          <w:szCs w:val="21"/>
+        </w:rPr>
+        <w:t xml:space="preserve"> </w:t>
+      </w:r>
+      <w:r>
+        <w:rPr>
+          <w:rStyle w:val="o"/>
+          <w:rFonts w:ascii="Times New Roman" w:hAnsi="Times New Roman" w:cs="Times New Roman"/>
+          <w:color w:val="055BE0"/>
+          <w:sz w:val="21"/>
+          <w:szCs w:val="21"/>
+        </w:rPr>
+        <w:t>&lt;-</w:t>
+      </w:r>
+      <w:r>
+        <w:rPr>
+          <w:rFonts w:ascii="Times New Roman" w:hAnsi="Times New Roman" w:cs="Times New Roman"/>
+          <w:sz w:val="21"/>
+          <w:szCs w:val="21"/>
+        </w:rPr>
+        <w:t xml:space="preserve"> </w:t>
+      </w:r>
+      <w:proofErr w:type="spellStart"/>
+      <w:proofErr w:type="gramStart"/>
+      <w:r>
+        <w:rPr>
+          <w:rFonts w:ascii="Times New Roman" w:hAnsi="Times New Roman" w:cs="Times New Roman"/>
+          <w:sz w:val="21"/>
+          <w:szCs w:val="21"/>
+        </w:rPr>
+        <w:t>ggplot</w:t>
+      </w:r>
+      <w:proofErr w:type="spellEnd"/>
+      <w:r>
+        <w:rPr>
+          <w:rStyle w:val="p"/>
+          <w:rFonts w:ascii="Times New Roman" w:hAnsi="Times New Roman" w:cs="Times New Roman"/>
+          <w:sz w:val="21"/>
+          <w:szCs w:val="21"/>
+        </w:rPr>
+        <w:t>(</w:t>
+      </w:r>
+      <w:proofErr w:type="spellStart"/>
+      <w:proofErr w:type="gramEnd"/>
+      <w:r>
+        <w:rPr>
+          <w:rFonts w:ascii="Times New Roman" w:hAnsi="Times New Roman" w:cs="Times New Roman"/>
+          <w:sz w:val="21"/>
+          <w:szCs w:val="21"/>
+        </w:rPr>
+        <w:t>df</w:t>
+      </w:r>
+      <w:proofErr w:type="spellEnd"/>
+      <w:r>
+        <w:rPr>
+          <w:rStyle w:val="p"/>
+          <w:rFonts w:ascii="Times New Roman" w:hAnsi="Times New Roman" w:cs="Times New Roman"/>
+          <w:sz w:val="21"/>
+          <w:szCs w:val="21"/>
+        </w:rPr>
+        <w:t>,</w:t>
+      </w:r>
+      <w:r>
+        <w:rPr>
+          <w:rFonts w:ascii="Times New Roman" w:hAnsi="Times New Roman" w:cs="Times New Roman"/>
+          <w:sz w:val="21"/>
+          <w:szCs w:val="21"/>
+        </w:rPr>
+        <w:t xml:space="preserve"> </w:t>
+      </w:r>
+      <w:proofErr w:type="spellStart"/>
+      <w:r>
+        <w:rPr>
+          <w:rFonts w:ascii="Times New Roman" w:hAnsi="Times New Roman" w:cs="Times New Roman"/>
+          <w:sz w:val="21"/>
+          <w:szCs w:val="21"/>
+        </w:rPr>
+        <w:t>aes_string</w:t>
+      </w:r>
+      <w:proofErr w:type="spellEnd"/>
+      <w:r>
+        <w:rPr>
+          <w:rStyle w:val="p"/>
+          <w:rFonts w:ascii="Times New Roman" w:hAnsi="Times New Roman" w:cs="Times New Roman"/>
+          <w:sz w:val="21"/>
+          <w:szCs w:val="21"/>
+        </w:rPr>
+        <w:t>(</w:t>
+      </w:r>
+      <w:r>
+        <w:rPr>
+          <w:rFonts w:ascii="Times New Roman" w:hAnsi="Times New Roman" w:cs="Times New Roman"/>
+          <w:sz w:val="21"/>
+          <w:szCs w:val="21"/>
+        </w:rPr>
+        <w:t>x</w:t>
+      </w:r>
+      <w:r>
+        <w:rPr>
+          <w:rFonts w:ascii="Times New Roman" w:hAnsi="Times New Roman" w:cs="Times New Roman"/>
+          <w:sz w:val="21"/>
+          <w:szCs w:val="21"/>
+        </w:rPr>
+        <w:t xml:space="preserve"> </w:t>
+      </w:r>
+      <w:r>
+        <w:rPr>
+          <w:rStyle w:val="o"/>
+          <w:rFonts w:ascii="Times New Roman" w:hAnsi="Times New Roman" w:cs="Times New Roman"/>
+          <w:color w:val="055BE0"/>
+          <w:sz w:val="21"/>
+          <w:szCs w:val="21"/>
+        </w:rPr>
+        <w:t>=</w:t>
+      </w:r>
+      <w:r>
+        <w:rPr>
+          <w:rFonts w:ascii="Times New Roman" w:hAnsi="Times New Roman" w:cs="Times New Roman"/>
+          <w:sz w:val="21"/>
+          <w:szCs w:val="21"/>
+        </w:rPr>
+        <w:t xml:space="preserve"> </w:t>
+      </w:r>
+      <w:proofErr w:type="spellStart"/>
+      <w:r>
+        <w:rPr>
+          <w:rFonts w:ascii="Times New Roman" w:hAnsi="Times New Roman" w:cs="Times New Roman"/>
+          <w:sz w:val="21"/>
+          <w:szCs w:val="21"/>
+        </w:rPr>
+        <w:t>attribute_x</w:t>
+      </w:r>
+      <w:proofErr w:type="spellEnd"/>
+      <w:r>
+        <w:rPr>
+          <w:rStyle w:val="p"/>
+          <w:rFonts w:ascii="Times New Roman" w:hAnsi="Times New Roman" w:cs="Times New Roman"/>
+          <w:sz w:val="21"/>
+          <w:szCs w:val="21"/>
+        </w:rPr>
+        <w:t>,</w:t>
+      </w:r>
+      <w:r>
+        <w:rPr>
+          <w:rStyle w:val="p"/>
+          <w:rFonts w:ascii="Times New Roman" w:hAnsi="Times New Roman" w:cs="Times New Roman"/>
+          <w:sz w:val="21"/>
+          <w:szCs w:val="21"/>
+        </w:rPr>
+        <w:t xml:space="preserve"> </w:t>
+      </w:r>
+      <w:r>
+        <w:rPr>
+          <w:rFonts w:ascii="Times New Roman" w:hAnsi="Times New Roman" w:cs="Times New Roman"/>
+          <w:sz w:val="21"/>
+          <w:szCs w:val="21"/>
+        </w:rPr>
+        <w:t>y</w:t>
+      </w:r>
+      <w:r>
+        <w:rPr>
+          <w:rFonts w:ascii="Times New Roman" w:hAnsi="Times New Roman" w:cs="Times New Roman"/>
+          <w:sz w:val="21"/>
+          <w:szCs w:val="21"/>
+        </w:rPr>
+        <w:t xml:space="preserve"> </w:t>
+      </w:r>
+      <w:r>
+        <w:rPr>
+          <w:rStyle w:val="o"/>
+          <w:rFonts w:ascii="Times New Roman" w:hAnsi="Times New Roman" w:cs="Times New Roman"/>
+          <w:color w:val="055BE0"/>
+          <w:sz w:val="21"/>
+          <w:szCs w:val="21"/>
+        </w:rPr>
+        <w:t>=</w:t>
+      </w:r>
+      <w:r>
+        <w:rPr>
+          <w:rStyle w:val="o"/>
+          <w:rFonts w:ascii="Times New Roman" w:hAnsi="Times New Roman" w:cs="Times New Roman"/>
+          <w:color w:val="055BE0"/>
+          <w:sz w:val="21"/>
+          <w:szCs w:val="21"/>
+        </w:rPr>
+        <w:t xml:space="preserve"> </w:t>
+      </w:r>
+      <w:r>
+        <w:rPr>
+          <w:rFonts w:ascii="Times New Roman" w:hAnsi="Times New Roman" w:cs="Times New Roman"/>
+          <w:sz w:val="21"/>
+          <w:szCs w:val="21"/>
+        </w:rPr>
+        <w:t>metric</w:t>
+      </w:r>
+      <w:r>
+        <w:rPr>
+          <w:rStyle w:val="p"/>
+          <w:rFonts w:ascii="Times New Roman" w:hAnsi="Times New Roman" w:cs="Times New Roman"/>
+          <w:sz w:val="21"/>
+          <w:szCs w:val="21"/>
+        </w:rPr>
+        <w:t>))</w:t>
+      </w:r>
+      <w:r>
+        <w:rPr>
+          <w:rFonts w:ascii="Times New Roman" w:hAnsi="Times New Roman" w:cs="Times New Roman"/>
+          <w:sz w:val="21"/>
+          <w:szCs w:val="21"/>
+        </w:rPr>
+        <w:t xml:space="preserve"> </w:t>
+      </w:r>
+      <w:r>
+        <w:rPr>
+          <w:rStyle w:val="o"/>
+          <w:rFonts w:ascii="Times New Roman" w:hAnsi="Times New Roman" w:cs="Times New Roman"/>
+          <w:color w:val="055BE0"/>
+          <w:sz w:val="21"/>
+          <w:szCs w:val="21"/>
+        </w:rPr>
+        <w:t>+</w:t>
+      </w:r>
+    </w:p>
+    <w:p>
+      <w:pPr>
+        <w:pStyle w:val="HTMLPreformatted"/>
+        <w:shd w:val="clear" w:color="auto" w:fill="F7F7F7"/>
+        <w:wordWrap w:val="0"/>
+        <w:rPr>
+          <w:rFonts w:ascii="Times New Roman" w:hAnsi="Times New Roman" w:cs="Times New Roman"/>
+          <w:sz w:val="21"/>
+          <w:szCs w:val="21"/>
+        </w:rPr>
+      </w:pPr>
+      <w:r>
+        <w:rPr>
+          <w:rFonts w:ascii="Times New Roman" w:hAnsi="Times New Roman" w:cs="Times New Roman"/>
+          <w:sz w:val="21"/>
+          <w:szCs w:val="21"/>
+        </w:rPr>
+        <w:t xml:space="preserve">    </w:t>
+      </w:r>
+      <w:proofErr w:type="spellStart"/>
+      <w:r>
+        <w:rPr>
+          <w:rFonts w:ascii="Times New Roman" w:hAnsi="Times New Roman" w:cs="Times New Roman"/>
+          <w:sz w:val="21"/>
+          <w:szCs w:val="21"/>
+        </w:rPr>
+        <w:t>geom_</w:t>
+      </w:r>
+      <w:proofErr w:type="gramStart"/>
+      <w:r>
+        <w:rPr>
+          <w:rFonts w:ascii="Times New Roman" w:hAnsi="Times New Roman" w:cs="Times New Roman"/>
+          <w:sz w:val="21"/>
+          <w:szCs w:val="21"/>
+        </w:rPr>
+        <w:t>bar</w:t>
+      </w:r>
+      <w:proofErr w:type="spellEnd"/>
+      <w:r>
+        <w:rPr>
+          <w:rStyle w:val="p"/>
+          <w:rFonts w:ascii="Times New Roman" w:hAnsi="Times New Roman" w:cs="Times New Roman"/>
+          <w:sz w:val="21"/>
+          <w:szCs w:val="21"/>
+        </w:rPr>
+        <w:t>(</w:t>
+      </w:r>
+      <w:proofErr w:type="gramEnd"/>
+      <w:r>
+        <w:rPr>
+          <w:rFonts w:ascii="Times New Roman" w:hAnsi="Times New Roman" w:cs="Times New Roman"/>
+          <w:sz w:val="21"/>
+          <w:szCs w:val="21"/>
+        </w:rPr>
+        <w:t xml:space="preserve">stat </w:t>
+      </w:r>
+      <w:r>
+        <w:rPr>
+          <w:rStyle w:val="o"/>
+          <w:rFonts w:ascii="Times New Roman" w:hAnsi="Times New Roman" w:cs="Times New Roman"/>
+          <w:color w:val="055BE0"/>
+          <w:sz w:val="21"/>
+          <w:szCs w:val="21"/>
+        </w:rPr>
+        <w:t>=</w:t>
+      </w:r>
+      <w:r>
+        <w:rPr>
+          <w:rFonts w:ascii="Times New Roman" w:hAnsi="Times New Roman" w:cs="Times New Roman"/>
+          <w:sz w:val="21"/>
+          <w:szCs w:val="21"/>
+        </w:rPr>
+        <w:t xml:space="preserve"> </w:t>
+      </w:r>
+      <w:r>
+        <w:rPr>
+          <w:rStyle w:val="s"/>
+          <w:rFonts w:ascii="Times New Roman" w:hAnsi="Times New Roman" w:cs="Times New Roman"/>
+          <w:color w:val="BA2121"/>
+          <w:sz w:val="21"/>
+          <w:szCs w:val="21"/>
+        </w:rPr>
+        <w:t>"identity"</w:t>
+      </w:r>
+      <w:r>
+        <w:rPr>
+          <w:rStyle w:val="p"/>
+          <w:rFonts w:ascii="Times New Roman" w:hAnsi="Times New Roman" w:cs="Times New Roman"/>
+          <w:sz w:val="21"/>
+          <w:szCs w:val="21"/>
+        </w:rPr>
+        <w:t>,</w:t>
+      </w:r>
+      <w:r>
+        <w:rPr>
+          <w:rFonts w:ascii="Times New Roman" w:hAnsi="Times New Roman" w:cs="Times New Roman"/>
+          <w:sz w:val="21"/>
+          <w:szCs w:val="21"/>
+        </w:rPr>
+        <w:t xml:space="preserve"> </w:t>
+      </w:r>
+      <w:proofErr w:type="spellStart"/>
+      <w:r>
+        <w:rPr>
+          <w:rFonts w:ascii="Times New Roman" w:hAnsi="Times New Roman" w:cs="Times New Roman"/>
+          <w:sz w:val="21"/>
+          <w:szCs w:val="21"/>
+        </w:rPr>
+        <w:t>aes_string</w:t>
+      </w:r>
+      <w:proofErr w:type="spellEnd"/>
+      <w:r>
+        <w:rPr>
+          <w:rStyle w:val="p"/>
+          <w:rFonts w:ascii="Times New Roman" w:hAnsi="Times New Roman" w:cs="Times New Roman"/>
+          <w:sz w:val="21"/>
+          <w:szCs w:val="21"/>
+        </w:rPr>
+        <w:t>(</w:t>
+      </w:r>
+      <w:r>
+        <w:rPr>
+          <w:rFonts w:ascii="Times New Roman" w:hAnsi="Times New Roman" w:cs="Times New Roman"/>
+          <w:sz w:val="21"/>
+          <w:szCs w:val="21"/>
+        </w:rPr>
+        <w:t xml:space="preserve">fill </w:t>
+      </w:r>
+      <w:r>
+        <w:rPr>
+          <w:rStyle w:val="o"/>
+          <w:rFonts w:ascii="Times New Roman" w:hAnsi="Times New Roman" w:cs="Times New Roman"/>
+          <w:color w:val="055BE0"/>
+          <w:sz w:val="21"/>
+          <w:szCs w:val="21"/>
+        </w:rPr>
+        <w:t>=</w:t>
+      </w:r>
+      <w:r>
+        <w:rPr>
+          <w:rFonts w:ascii="Times New Roman" w:hAnsi="Times New Roman" w:cs="Times New Roman"/>
+          <w:sz w:val="21"/>
+          <w:szCs w:val="21"/>
+        </w:rPr>
+        <w:t xml:space="preserve"> </w:t>
+      </w:r>
+      <w:proofErr w:type="spellStart"/>
+      <w:r>
+        <w:rPr>
+          <w:rFonts w:ascii="Times New Roman" w:hAnsi="Times New Roman" w:cs="Times New Roman"/>
+          <w:sz w:val="21"/>
+          <w:szCs w:val="21"/>
+        </w:rPr>
+        <w:t>fill_attribute</w:t>
+      </w:r>
+      <w:proofErr w:type="spellEnd"/>
+      <w:r>
+        <w:rPr>
+          <w:rFonts w:ascii="Times New Roman" w:hAnsi="Times New Roman" w:cs="Times New Roman"/>
+          <w:sz w:val="21"/>
+          <w:szCs w:val="21"/>
+        </w:rPr>
+        <w:t xml:space="preserve"> </w:t>
+      </w:r>
+      <w:r>
+        <w:rPr>
+          <w:rStyle w:val="p"/>
+          <w:rFonts w:ascii="Times New Roman" w:hAnsi="Times New Roman" w:cs="Times New Roman"/>
+          <w:sz w:val="21"/>
+          <w:szCs w:val="21"/>
+        </w:rPr>
+        <w:t>),</w:t>
+      </w:r>
+      <w:r>
+        <w:rPr>
+          <w:rFonts w:ascii="Times New Roman" w:hAnsi="Times New Roman" w:cs="Times New Roman"/>
+          <w:sz w:val="21"/>
+          <w:szCs w:val="21"/>
+        </w:rPr>
+        <w:t xml:space="preserve"> position </w:t>
+      </w:r>
+      <w:r>
+        <w:rPr>
+          <w:rStyle w:val="o"/>
+          <w:rFonts w:ascii="Times New Roman" w:hAnsi="Times New Roman" w:cs="Times New Roman"/>
+          <w:color w:val="055BE0"/>
+          <w:sz w:val="21"/>
+          <w:szCs w:val="21"/>
+        </w:rPr>
+        <w:t>=</w:t>
+      </w:r>
+      <w:r>
+        <w:rPr>
+          <w:rFonts w:ascii="Times New Roman" w:hAnsi="Times New Roman" w:cs="Times New Roman"/>
+          <w:sz w:val="21"/>
+          <w:szCs w:val="21"/>
+        </w:rPr>
+        <w:t xml:space="preserve"> </w:t>
+      </w:r>
+      <w:r>
+        <w:rPr>
+          <w:rStyle w:val="s"/>
+          <w:rFonts w:ascii="Times New Roman" w:hAnsi="Times New Roman" w:cs="Times New Roman"/>
+          <w:color w:val="BA2121"/>
+          <w:sz w:val="21"/>
+          <w:szCs w:val="21"/>
+        </w:rPr>
+        <w:t>"dodge"</w:t>
+      </w:r>
+      <w:r>
+        <w:rPr>
+          <w:rStyle w:val="p"/>
+          <w:rFonts w:ascii="Times New Roman" w:hAnsi="Times New Roman" w:cs="Times New Roman"/>
+          <w:sz w:val="21"/>
+          <w:szCs w:val="21"/>
+        </w:rPr>
+        <w:t>)</w:t>
+      </w:r>
+      <w:r>
+        <w:rPr>
+          <w:rFonts w:ascii="Times New Roman" w:hAnsi="Times New Roman" w:cs="Times New Roman"/>
+          <w:sz w:val="21"/>
+          <w:szCs w:val="21"/>
+        </w:rPr>
+        <w:t xml:space="preserve"> </w:t>
+      </w:r>
+      <w:r>
+        <w:rPr>
+          <w:rStyle w:val="o"/>
+          <w:rFonts w:ascii="Times New Roman" w:hAnsi="Times New Roman" w:cs="Times New Roman"/>
+          <w:color w:val="055BE0"/>
+          <w:sz w:val="21"/>
+          <w:szCs w:val="21"/>
+        </w:rPr>
+        <w:t>+</w:t>
+      </w:r>
+      <w:r>
+        <w:rPr>
+          <w:rFonts w:ascii="Times New Roman" w:hAnsi="Times New Roman" w:cs="Times New Roman"/>
+          <w:sz w:val="21"/>
+          <w:szCs w:val="21"/>
+        </w:rPr>
+        <w:t xml:space="preserve"> </w:t>
+      </w:r>
+    </w:p>
+    <w:p>
+      <w:pPr>
+        <w:pStyle w:val="HTMLPreformatted"/>
+        <w:shd w:val="clear" w:color="auto" w:fill="F7F7F7"/>
+        <w:wordWrap w:val="0"/>
+        <w:rPr>
+          <w:rFonts w:ascii="Times New Roman" w:hAnsi="Times New Roman" w:cs="Times New Roman"/>
+          <w:sz w:val="21"/>
+          <w:szCs w:val="21"/>
+        </w:rPr>
+      </w:pPr>
+      <w:r>
+        <w:rPr>
+          <w:rFonts w:ascii="Times New Roman" w:hAnsi="Times New Roman" w:cs="Times New Roman"/>
+          <w:sz w:val="21"/>
+          <w:szCs w:val="21"/>
+        </w:rPr>
+        <w:t xml:space="preserve">    </w:t>
+      </w:r>
+      <w:proofErr w:type="spellStart"/>
+      <w:r>
+        <w:rPr>
+          <w:rFonts w:ascii="Times New Roman" w:hAnsi="Times New Roman" w:cs="Times New Roman"/>
+          <w:sz w:val="21"/>
+          <w:szCs w:val="21"/>
+        </w:rPr>
+        <w:t>coord_</w:t>
+      </w:r>
+      <w:proofErr w:type="gramStart"/>
+      <w:r>
+        <w:rPr>
+          <w:rFonts w:ascii="Times New Roman" w:hAnsi="Times New Roman" w:cs="Times New Roman"/>
+          <w:sz w:val="21"/>
+          <w:szCs w:val="21"/>
+        </w:rPr>
+        <w:t>flip</w:t>
+      </w:r>
+      <w:proofErr w:type="spellEnd"/>
+      <w:r>
+        <w:rPr>
+          <w:rStyle w:val="p"/>
+          <w:rFonts w:ascii="Times New Roman" w:hAnsi="Times New Roman" w:cs="Times New Roman"/>
+          <w:sz w:val="21"/>
+          <w:szCs w:val="21"/>
+        </w:rPr>
+        <w:t>(</w:t>
+      </w:r>
+      <w:proofErr w:type="gramEnd"/>
+      <w:r>
+        <w:rPr>
+          <w:rStyle w:val="p"/>
+          <w:rFonts w:ascii="Times New Roman" w:hAnsi="Times New Roman" w:cs="Times New Roman"/>
+          <w:sz w:val="21"/>
+          <w:szCs w:val="21"/>
+        </w:rPr>
+        <w:t>)</w:t>
+      </w:r>
+      <w:r>
+        <w:rPr>
+          <w:rFonts w:ascii="Times New Roman" w:hAnsi="Times New Roman" w:cs="Times New Roman"/>
+          <w:sz w:val="21"/>
+          <w:szCs w:val="21"/>
+        </w:rPr>
+        <w:t xml:space="preserve"> </w:t>
+      </w:r>
+      <w:r>
+        <w:rPr>
+          <w:rStyle w:val="o"/>
+          <w:rFonts w:ascii="Times New Roman" w:hAnsi="Times New Roman" w:cs="Times New Roman"/>
+          <w:color w:val="055BE0"/>
+          <w:sz w:val="21"/>
+          <w:szCs w:val="21"/>
+        </w:rPr>
+        <w:t>+</w:t>
+      </w:r>
+      <w:r>
+        <w:rPr>
+          <w:rFonts w:ascii="Times New Roman" w:hAnsi="Times New Roman" w:cs="Times New Roman"/>
+          <w:sz w:val="21"/>
+          <w:szCs w:val="21"/>
+        </w:rPr>
+        <w:t xml:space="preserve"> </w:t>
+      </w:r>
+      <w:proofErr w:type="spellStart"/>
+      <w:r>
+        <w:rPr>
+          <w:rFonts w:ascii="Times New Roman" w:hAnsi="Times New Roman" w:cs="Times New Roman"/>
+          <w:sz w:val="21"/>
+          <w:szCs w:val="21"/>
+        </w:rPr>
+        <w:t>xlab</w:t>
+      </w:r>
+      <w:proofErr w:type="spellEnd"/>
+      <w:r>
+        <w:rPr>
+          <w:rStyle w:val="p"/>
+          <w:rFonts w:ascii="Times New Roman" w:hAnsi="Times New Roman" w:cs="Times New Roman"/>
+          <w:sz w:val="21"/>
+          <w:szCs w:val="21"/>
+        </w:rPr>
+        <w:t>(</w:t>
+      </w:r>
+      <w:r>
+        <w:rPr>
+          <w:rStyle w:val="p"/>
+          <w:rFonts w:ascii="Times New Roman" w:hAnsi="Times New Roman" w:cs="Times New Roman"/>
+          <w:sz w:val="21"/>
+          <w:szCs w:val="21"/>
+        </w:rPr>
+        <w:t xml:space="preserve"> </w:t>
+      </w:r>
+      <w:proofErr w:type="spellStart"/>
+      <w:r>
+        <w:rPr>
+          <w:rFonts w:ascii="Times New Roman" w:hAnsi="Times New Roman" w:cs="Times New Roman"/>
+          <w:sz w:val="21"/>
+          <w:szCs w:val="21"/>
+        </w:rPr>
+        <w:t>xlabel</w:t>
+      </w:r>
+      <w:proofErr w:type="spellEnd"/>
+      <w:r>
+        <w:rPr>
+          <w:rFonts w:ascii="Times New Roman" w:hAnsi="Times New Roman" w:cs="Times New Roman"/>
+          <w:sz w:val="21"/>
+          <w:szCs w:val="21"/>
+        </w:rPr>
+        <w:t xml:space="preserve"> </w:t>
+      </w:r>
+      <w:r>
+        <w:rPr>
+          <w:rStyle w:val="p"/>
+          <w:rFonts w:ascii="Times New Roman" w:hAnsi="Times New Roman" w:cs="Times New Roman"/>
+          <w:sz w:val="21"/>
+          <w:szCs w:val="21"/>
+        </w:rPr>
+        <w:t>)</w:t>
+      </w:r>
+      <w:r>
+        <w:rPr>
+          <w:rFonts w:ascii="Times New Roman" w:hAnsi="Times New Roman" w:cs="Times New Roman"/>
+          <w:sz w:val="21"/>
+          <w:szCs w:val="21"/>
+        </w:rPr>
+        <w:t xml:space="preserve"> </w:t>
+      </w:r>
+      <w:r>
+        <w:rPr>
+          <w:rStyle w:val="o"/>
+          <w:rFonts w:ascii="Times New Roman" w:hAnsi="Times New Roman" w:cs="Times New Roman"/>
+          <w:color w:val="055BE0"/>
+          <w:sz w:val="21"/>
+          <w:szCs w:val="21"/>
+        </w:rPr>
+        <w:t>+</w:t>
+      </w:r>
+      <w:r>
+        <w:rPr>
+          <w:rFonts w:ascii="Times New Roman" w:hAnsi="Times New Roman" w:cs="Times New Roman"/>
+          <w:sz w:val="21"/>
+          <w:szCs w:val="21"/>
+        </w:rPr>
+        <w:t xml:space="preserve"> </w:t>
+      </w:r>
+      <w:proofErr w:type="spellStart"/>
+      <w:r>
+        <w:rPr>
+          <w:rFonts w:ascii="Times New Roman" w:hAnsi="Times New Roman" w:cs="Times New Roman"/>
+          <w:sz w:val="21"/>
+          <w:szCs w:val="21"/>
+        </w:rPr>
+        <w:t>ylab</w:t>
+      </w:r>
+      <w:proofErr w:type="spellEnd"/>
+      <w:r>
+        <w:rPr>
+          <w:rStyle w:val="p"/>
+          <w:rFonts w:ascii="Times New Roman" w:hAnsi="Times New Roman" w:cs="Times New Roman"/>
+          <w:sz w:val="21"/>
+          <w:szCs w:val="21"/>
+        </w:rPr>
+        <w:t>(</w:t>
+      </w:r>
+      <w:r>
+        <w:rPr>
+          <w:rStyle w:val="p"/>
+          <w:rFonts w:ascii="Times New Roman" w:hAnsi="Times New Roman" w:cs="Times New Roman"/>
+          <w:sz w:val="21"/>
+          <w:szCs w:val="21"/>
+        </w:rPr>
+        <w:t xml:space="preserve"> </w:t>
+      </w:r>
+      <w:proofErr w:type="spellStart"/>
+      <w:r>
+        <w:rPr>
+          <w:rFonts w:ascii="Times New Roman" w:hAnsi="Times New Roman" w:cs="Times New Roman"/>
+          <w:sz w:val="21"/>
+          <w:szCs w:val="21"/>
+        </w:rPr>
+        <w:t>ylabel</w:t>
+      </w:r>
+      <w:proofErr w:type="spellEnd"/>
+      <w:r>
+        <w:rPr>
+          <w:rFonts w:ascii="Times New Roman" w:hAnsi="Times New Roman" w:cs="Times New Roman"/>
+          <w:sz w:val="21"/>
+          <w:szCs w:val="21"/>
+        </w:rPr>
+        <w:t xml:space="preserve"> </w:t>
+      </w:r>
+      <w:r>
+        <w:rPr>
+          <w:rStyle w:val="p"/>
+          <w:rFonts w:ascii="Times New Roman" w:hAnsi="Times New Roman" w:cs="Times New Roman"/>
+          <w:sz w:val="21"/>
+          <w:szCs w:val="21"/>
+        </w:rPr>
+        <w:t>)</w:t>
+      </w:r>
+      <w:r>
+        <w:rPr>
+          <w:rFonts w:ascii="Times New Roman" w:hAnsi="Times New Roman" w:cs="Times New Roman"/>
+          <w:sz w:val="21"/>
+          <w:szCs w:val="21"/>
+        </w:rPr>
+        <w:t xml:space="preserve"> </w:t>
+      </w:r>
+      <w:r>
+        <w:rPr>
+          <w:rStyle w:val="o"/>
+          <w:rFonts w:ascii="Times New Roman" w:hAnsi="Times New Roman" w:cs="Times New Roman"/>
+          <w:color w:val="055BE0"/>
+          <w:sz w:val="21"/>
+          <w:szCs w:val="21"/>
+        </w:rPr>
+        <w:t>+</w:t>
+      </w:r>
+      <w:r>
+        <w:rPr>
+          <w:rFonts w:ascii="Times New Roman" w:hAnsi="Times New Roman" w:cs="Times New Roman"/>
+          <w:sz w:val="21"/>
+          <w:szCs w:val="21"/>
+        </w:rPr>
+        <w:t xml:space="preserve"> </w:t>
+      </w:r>
+      <w:proofErr w:type="spellStart"/>
+      <w:r>
+        <w:rPr>
+          <w:rFonts w:ascii="Times New Roman" w:hAnsi="Times New Roman" w:cs="Times New Roman"/>
+          <w:sz w:val="21"/>
+          <w:szCs w:val="21"/>
+        </w:rPr>
+        <w:t>get_theme</w:t>
+      </w:r>
+      <w:proofErr w:type="spellEnd"/>
+      <w:r>
+        <w:rPr>
+          <w:rStyle w:val="p"/>
+          <w:rFonts w:ascii="Times New Roman" w:hAnsi="Times New Roman" w:cs="Times New Roman"/>
+          <w:sz w:val="21"/>
+          <w:szCs w:val="21"/>
+        </w:rPr>
+        <w:t>()</w:t>
+      </w:r>
+    </w:p>
+    <w:p>
+      <w:pPr>
+        <w:pStyle w:val="HTMLPreformatted"/>
+        <w:shd w:val="clear" w:color="auto" w:fill="F7F7F7"/>
+        <w:wordWrap w:val="0"/>
+        <w:rPr>
+          <w:rFonts w:ascii="Times New Roman" w:hAnsi="Times New Roman" w:cs="Times New Roman"/>
+          <w:sz w:val="21"/>
+          <w:szCs w:val="21"/>
+        </w:rPr>
+      </w:pPr>
+      <w:r>
+        <w:rPr>
+          <w:rFonts w:ascii="Times New Roman" w:hAnsi="Times New Roman" w:cs="Times New Roman"/>
+          <w:sz w:val="21"/>
+          <w:szCs w:val="21"/>
+        </w:rPr>
+        <w:t xml:space="preserve">  </w:t>
+      </w:r>
+    </w:p>
+    <w:p>
+      <w:pPr>
+        <w:pStyle w:val="HTMLPreformatted"/>
+        <w:shd w:val="clear" w:color="auto" w:fill="F7F7F7"/>
+        <w:wordWrap w:val="0"/>
+        <w:rPr>
+          <w:rFonts w:ascii="Times New Roman" w:hAnsi="Times New Roman" w:cs="Times New Roman"/>
+          <w:sz w:val="21"/>
+          <w:szCs w:val="21"/>
+        </w:rPr>
+      </w:pPr>
+      <w:r>
+        <w:rPr>
+          <w:rFonts w:ascii="Times New Roman" w:hAnsi="Times New Roman" w:cs="Times New Roman"/>
+          <w:sz w:val="21"/>
+          <w:szCs w:val="21"/>
+        </w:rPr>
+        <w:t xml:space="preserve">  </w:t>
+      </w:r>
+      <w:r>
+        <w:rPr>
+          <w:rStyle w:val="kr"/>
+          <w:rFonts w:ascii="Times New Roman" w:hAnsi="Times New Roman" w:cs="Times New Roman"/>
+          <w:b/>
+          <w:bCs/>
+          <w:color w:val="008000"/>
+          <w:sz w:val="21"/>
+          <w:szCs w:val="21"/>
+        </w:rPr>
+        <w:t>return</w:t>
+      </w:r>
+      <w:r>
+        <w:rPr>
+          <w:rStyle w:val="p"/>
+          <w:rFonts w:ascii="Times New Roman" w:hAnsi="Times New Roman" w:cs="Times New Roman"/>
+          <w:sz w:val="21"/>
+          <w:szCs w:val="21"/>
+        </w:rPr>
+        <w:t>(</w:t>
+      </w:r>
+      <w:r>
+        <w:rPr>
+          <w:rFonts w:ascii="Times New Roman" w:hAnsi="Times New Roman" w:cs="Times New Roman"/>
+          <w:sz w:val="21"/>
+          <w:szCs w:val="21"/>
+        </w:rPr>
+        <w:t>plot</w:t>
+      </w:r>
+      <w:r>
+        <w:rPr>
+          <w:rStyle w:val="p"/>
+          <w:rFonts w:ascii="Times New Roman" w:hAnsi="Times New Roman" w:cs="Times New Roman"/>
+          <w:sz w:val="21"/>
+          <w:szCs w:val="21"/>
+        </w:rPr>
+        <w:t>)</w:t>
+      </w:r>
+    </w:p>
+    <w:p>
+      <w:pPr>
+        <w:pStyle w:val="HTMLPreformatted"/>
+        <w:shd w:val="clear" w:color="auto" w:fill="F7F7F7"/>
+        <w:wordWrap w:val="0"/>
+        <w:rPr>
+          <w:rFonts w:ascii="Times New Roman" w:hAnsi="Times New Roman" w:cs="Times New Roman"/>
+          <w:sz w:val="21"/>
+          <w:szCs w:val="21"/>
+        </w:rPr>
+      </w:pPr>
+      <w:r>
+        <w:rPr>
+          <w:rStyle w:val="p"/>
+          <w:rFonts w:ascii="Times New Roman" w:hAnsi="Times New Roman" w:cs="Times New Roman"/>
+          <w:sz w:val="21"/>
+          <w:szCs w:val="21"/>
+        </w:rPr>
+        <w:t>}</w:t>
+      </w:r>
+    </w:p>
+    <w:p>
+      <w:pPr>
+        <w:pStyle w:val="HTMLPreformatted"/>
+        <w:shd w:val="clear" w:color="auto" w:fill="F7F7F7"/>
+        <w:wordWrap w:val="0"/>
+        <w:rPr>
+          <w:rFonts w:ascii="Times New Roman" w:hAnsi="Times New Roman" w:cs="Times New Roman"/>
+          <w:sz w:val="21"/>
+          <w:szCs w:val="21"/>
+        </w:rPr>
+      </w:pPr>
+    </w:p>
+    <w:p>
+      <w:pPr>
+        <w:pStyle w:val="HTMLPreformatted"/>
+        <w:shd w:val="clear" w:color="auto" w:fill="F7F7F7"/>
+        <w:wordWrap w:val="0"/>
+        <w:rPr>
+          <w:rFonts w:ascii="Times New Roman" w:hAnsi="Times New Roman" w:cs="Times New Roman"/>
+          <w:sz w:val="21"/>
+          <w:szCs w:val="21"/>
+        </w:rPr>
+      </w:pPr>
+    </w:p>
+    <w:p>
+      <w:pPr>
+        <w:pStyle w:val="HTMLPreformatted"/>
+        <w:shd w:val="clear" w:color="auto" w:fill="F7F7F7"/>
+        <w:wordWrap w:val="0"/>
+        <w:rPr>
+          <w:rFonts w:ascii="Times New Roman" w:hAnsi="Times New Roman" w:cs="Times New Roman"/>
+          <w:sz w:val="21"/>
+          <w:szCs w:val="21"/>
+        </w:rPr>
+      </w:pPr>
+      <w:r>
+        <w:rPr>
+          <w:rFonts w:ascii="Times New Roman" w:hAnsi="Times New Roman" w:cs="Times New Roman"/>
+          <w:sz w:val="21"/>
+          <w:szCs w:val="21"/>
+        </w:rPr>
+        <w:t xml:space="preserve"> </w:t>
+      </w:r>
+      <w:proofErr w:type="spellStart"/>
+      <w:r>
+        <w:rPr>
+          <w:rFonts w:ascii="Times New Roman" w:hAnsi="Times New Roman" w:cs="Times New Roman"/>
+          <w:sz w:val="21"/>
+          <w:szCs w:val="21"/>
+        </w:rPr>
+        <w:t>get_theme</w:t>
+      </w:r>
+      <w:proofErr w:type="spellEnd"/>
+      <w:r>
+        <w:rPr>
+          <w:rFonts w:ascii="Times New Roman" w:hAnsi="Times New Roman" w:cs="Times New Roman"/>
+          <w:sz w:val="21"/>
+          <w:szCs w:val="21"/>
+        </w:rPr>
+        <w:t xml:space="preserve"> </w:t>
+      </w:r>
+      <w:r>
+        <w:rPr>
+          <w:rStyle w:val="o"/>
+          <w:rFonts w:ascii="Times New Roman" w:hAnsi="Times New Roman" w:cs="Times New Roman"/>
+          <w:color w:val="055BE0"/>
+          <w:sz w:val="21"/>
+          <w:szCs w:val="21"/>
+        </w:rPr>
+        <w:t>=</w:t>
+      </w:r>
+      <w:r>
+        <w:rPr>
+          <w:rFonts w:ascii="Times New Roman" w:hAnsi="Times New Roman" w:cs="Times New Roman"/>
+          <w:sz w:val="21"/>
+          <w:szCs w:val="21"/>
+        </w:rPr>
+        <w:t xml:space="preserve"> </w:t>
+      </w:r>
+      <w:proofErr w:type="gramStart"/>
+      <w:r>
+        <w:rPr>
+          <w:rStyle w:val="kr"/>
+          <w:rFonts w:ascii="Times New Roman" w:hAnsi="Times New Roman" w:cs="Times New Roman"/>
+          <w:b/>
+          <w:bCs/>
+          <w:color w:val="008000"/>
+          <w:sz w:val="21"/>
+          <w:szCs w:val="21"/>
+        </w:rPr>
+        <w:t>function</w:t>
+      </w:r>
+      <w:r>
+        <w:rPr>
+          <w:rStyle w:val="p"/>
+          <w:rFonts w:ascii="Times New Roman" w:hAnsi="Times New Roman" w:cs="Times New Roman"/>
+          <w:sz w:val="21"/>
+          <w:szCs w:val="21"/>
+        </w:rPr>
+        <w:t>(</w:t>
+      </w:r>
+      <w:proofErr w:type="gramEnd"/>
+      <w:r>
+        <w:rPr>
+          <w:rStyle w:val="p"/>
+          <w:rFonts w:ascii="Times New Roman" w:hAnsi="Times New Roman" w:cs="Times New Roman"/>
+          <w:sz w:val="21"/>
+          <w:szCs w:val="21"/>
+        </w:rPr>
+        <w:t>)</w:t>
+      </w:r>
+      <w:r>
+        <w:rPr>
+          <w:rFonts w:ascii="Times New Roman" w:hAnsi="Times New Roman" w:cs="Times New Roman"/>
+          <w:sz w:val="21"/>
+          <w:szCs w:val="21"/>
+        </w:rPr>
+        <w:t xml:space="preserve"> </w:t>
+      </w:r>
+      <w:r>
+        <w:rPr>
+          <w:rStyle w:val="p"/>
+          <w:rFonts w:ascii="Times New Roman" w:hAnsi="Times New Roman" w:cs="Times New Roman"/>
+          <w:sz w:val="21"/>
+          <w:szCs w:val="21"/>
+        </w:rPr>
+        <w:t>{</w:t>
+      </w:r>
+    </w:p>
+    <w:p>
+      <w:pPr>
+        <w:pStyle w:val="HTMLPreformatted"/>
+        <w:shd w:val="clear" w:color="auto" w:fill="F7F7F7"/>
+        <w:wordWrap w:val="0"/>
+        <w:rPr>
+          <w:rStyle w:val="c1"/>
+          <w:rFonts w:ascii="Times New Roman" w:hAnsi="Times New Roman" w:cs="Times New Roman"/>
+          <w:color w:val="3D7E7E"/>
+          <w:sz w:val="21"/>
+          <w:szCs w:val="21"/>
+        </w:rPr>
+      </w:pPr>
+      <w:r>
+        <w:rPr>
+          <w:rFonts w:ascii="Times New Roman" w:hAnsi="Times New Roman" w:cs="Times New Roman"/>
+          <w:sz w:val="21"/>
+          <w:szCs w:val="21"/>
+        </w:rPr>
+        <w:t xml:space="preserve">  </w:t>
+      </w:r>
+    </w:p>
+    <w:p>
+      <w:pPr>
+        <w:pStyle w:val="HTMLPreformatted"/>
+        <w:shd w:val="clear" w:color="auto" w:fill="F7F7F7"/>
+        <w:wordWrap w:val="0"/>
+        <w:rPr>
+          <w:rFonts w:ascii="Times New Roman" w:hAnsi="Times New Roman" w:cs="Times New Roman"/>
+          <w:sz w:val="21"/>
+          <w:szCs w:val="21"/>
+        </w:rPr>
+      </w:pPr>
+      <w:r>
+        <w:rPr>
+          <w:rFonts w:ascii="Times New Roman" w:hAnsi="Times New Roman" w:cs="Times New Roman"/>
+          <w:sz w:val="21"/>
+          <w:szCs w:val="21"/>
+        </w:rPr>
+        <w:t xml:space="preserve">  </w:t>
+      </w:r>
+      <w:proofErr w:type="gramStart"/>
+      <w:r>
+        <w:rPr>
+          <w:rStyle w:val="kr"/>
+          <w:rFonts w:ascii="Times New Roman" w:hAnsi="Times New Roman" w:cs="Times New Roman"/>
+          <w:b/>
+          <w:bCs/>
+          <w:color w:val="008000"/>
+          <w:sz w:val="21"/>
+          <w:szCs w:val="21"/>
+        </w:rPr>
+        <w:t>return</w:t>
+      </w:r>
+      <w:r>
+        <w:rPr>
+          <w:rStyle w:val="p"/>
+          <w:rFonts w:ascii="Times New Roman" w:hAnsi="Times New Roman" w:cs="Times New Roman"/>
+          <w:sz w:val="21"/>
+          <w:szCs w:val="21"/>
+        </w:rPr>
+        <w:t>(</w:t>
+      </w:r>
+      <w:proofErr w:type="gramEnd"/>
+    </w:p>
+    <w:p>
+      <w:pPr>
+        <w:pStyle w:val="HTMLPreformatted"/>
+        <w:shd w:val="clear" w:color="auto" w:fill="F7F7F7"/>
+        <w:wordWrap w:val="0"/>
+        <w:rPr>
+          <w:rFonts w:ascii="Times New Roman" w:hAnsi="Times New Roman" w:cs="Times New Roman"/>
+          <w:sz w:val="21"/>
+          <w:szCs w:val="21"/>
+        </w:rPr>
+      </w:pPr>
+      <w:r>
+        <w:rPr>
+          <w:rFonts w:ascii="Times New Roman" w:hAnsi="Times New Roman" w:cs="Times New Roman"/>
+          <w:sz w:val="21"/>
+          <w:szCs w:val="21"/>
+        </w:rPr>
+        <w:t xml:space="preserve">    </w:t>
+      </w:r>
+      <w:proofErr w:type="gramStart"/>
+      <w:r>
+        <w:rPr>
+          <w:rFonts w:ascii="Times New Roman" w:hAnsi="Times New Roman" w:cs="Times New Roman"/>
+          <w:sz w:val="21"/>
+          <w:szCs w:val="21"/>
+        </w:rPr>
+        <w:t>theme</w:t>
+      </w:r>
+      <w:r>
+        <w:rPr>
+          <w:rStyle w:val="p"/>
+          <w:rFonts w:ascii="Times New Roman" w:hAnsi="Times New Roman" w:cs="Times New Roman"/>
+          <w:sz w:val="21"/>
+          <w:szCs w:val="21"/>
+        </w:rPr>
+        <w:t>(</w:t>
+      </w:r>
+      <w:proofErr w:type="spellStart"/>
+      <w:proofErr w:type="gramEnd"/>
+      <w:r>
+        <w:rPr>
+          <w:rFonts w:ascii="Times New Roman" w:hAnsi="Times New Roman" w:cs="Times New Roman"/>
+          <w:sz w:val="21"/>
+          <w:szCs w:val="21"/>
+        </w:rPr>
+        <w:t>axis.title</w:t>
+      </w:r>
+      <w:proofErr w:type="spellEnd"/>
+      <w:r>
+        <w:rPr>
+          <w:rFonts w:ascii="Times New Roman" w:hAnsi="Times New Roman" w:cs="Times New Roman"/>
+          <w:sz w:val="21"/>
+          <w:szCs w:val="21"/>
+        </w:rPr>
+        <w:t xml:space="preserve"> </w:t>
+      </w:r>
+      <w:r>
+        <w:rPr>
+          <w:rStyle w:val="o"/>
+          <w:rFonts w:ascii="Times New Roman" w:hAnsi="Times New Roman" w:cs="Times New Roman"/>
+          <w:color w:val="055BE0"/>
+          <w:sz w:val="21"/>
+          <w:szCs w:val="21"/>
+        </w:rPr>
+        <w:t>=</w:t>
+      </w:r>
+      <w:r>
+        <w:rPr>
+          <w:rFonts w:ascii="Times New Roman" w:hAnsi="Times New Roman" w:cs="Times New Roman"/>
+          <w:sz w:val="21"/>
+          <w:szCs w:val="21"/>
+        </w:rPr>
+        <w:t xml:space="preserve"> </w:t>
+      </w:r>
+      <w:proofErr w:type="spellStart"/>
+      <w:r>
+        <w:rPr>
+          <w:rFonts w:ascii="Times New Roman" w:hAnsi="Times New Roman" w:cs="Times New Roman"/>
+          <w:sz w:val="21"/>
+          <w:szCs w:val="21"/>
+        </w:rPr>
+        <w:t>element_text</w:t>
+      </w:r>
+      <w:proofErr w:type="spellEnd"/>
+      <w:r>
+        <w:rPr>
+          <w:rStyle w:val="p"/>
+          <w:rFonts w:ascii="Times New Roman" w:hAnsi="Times New Roman" w:cs="Times New Roman"/>
+          <w:sz w:val="21"/>
+          <w:szCs w:val="21"/>
+        </w:rPr>
+        <w:t>(</w:t>
+      </w:r>
+      <w:r>
+        <w:rPr>
+          <w:rFonts w:ascii="Times New Roman" w:hAnsi="Times New Roman" w:cs="Times New Roman"/>
+          <w:sz w:val="21"/>
+          <w:szCs w:val="21"/>
+        </w:rPr>
+        <w:t xml:space="preserve">size </w:t>
+      </w:r>
+      <w:r>
+        <w:rPr>
+          <w:rStyle w:val="o"/>
+          <w:rFonts w:ascii="Times New Roman" w:hAnsi="Times New Roman" w:cs="Times New Roman"/>
+          <w:color w:val="055BE0"/>
+          <w:sz w:val="21"/>
+          <w:szCs w:val="21"/>
+        </w:rPr>
+        <w:t>=</w:t>
+      </w:r>
+      <w:r>
+        <w:rPr>
+          <w:rFonts w:ascii="Times New Roman" w:hAnsi="Times New Roman" w:cs="Times New Roman"/>
+          <w:sz w:val="21"/>
+          <w:szCs w:val="21"/>
+        </w:rPr>
+        <w:t xml:space="preserve"> </w:t>
+      </w:r>
+      <w:proofErr w:type="spellStart"/>
+      <w:r>
+        <w:rPr>
+          <w:rFonts w:ascii="Times New Roman" w:hAnsi="Times New Roman" w:cs="Times New Roman"/>
+          <w:sz w:val="21"/>
+          <w:szCs w:val="21"/>
+        </w:rPr>
+        <w:t>rel</w:t>
+      </w:r>
+      <w:proofErr w:type="spellEnd"/>
+      <w:r>
+        <w:rPr>
+          <w:rStyle w:val="p"/>
+          <w:rFonts w:ascii="Times New Roman" w:hAnsi="Times New Roman" w:cs="Times New Roman"/>
+          <w:sz w:val="21"/>
+          <w:szCs w:val="21"/>
+        </w:rPr>
+        <w:t>(</w:t>
+      </w:r>
+      <w:r>
+        <w:rPr>
+          <w:rStyle w:val="m"/>
+          <w:rFonts w:ascii="Times New Roman" w:hAnsi="Times New Roman" w:cs="Times New Roman"/>
+          <w:color w:val="666666"/>
+          <w:sz w:val="21"/>
+          <w:szCs w:val="21"/>
+        </w:rPr>
+        <w:t>1.5</w:t>
+      </w:r>
+      <w:r>
+        <w:rPr>
+          <w:rStyle w:val="p"/>
+          <w:rFonts w:ascii="Times New Roman" w:hAnsi="Times New Roman" w:cs="Times New Roman"/>
+          <w:sz w:val="21"/>
+          <w:szCs w:val="21"/>
+        </w:rPr>
+        <w:t>)),</w:t>
+      </w:r>
+    </w:p>
+    <w:p>
+      <w:pPr>
+        <w:pStyle w:val="HTMLPreformatted"/>
+        <w:shd w:val="clear" w:color="auto" w:fill="F7F7F7"/>
+        <w:wordWrap w:val="0"/>
+        <w:rPr>
+          <w:rFonts w:ascii="Times New Roman" w:hAnsi="Times New Roman" w:cs="Times New Roman"/>
+          <w:sz w:val="21"/>
+          <w:szCs w:val="21"/>
+        </w:rPr>
+      </w:pPr>
+      <w:r>
+        <w:rPr>
+          <w:rFonts w:ascii="Times New Roman" w:hAnsi="Times New Roman" w:cs="Times New Roman"/>
+          <w:sz w:val="21"/>
+          <w:szCs w:val="21"/>
+        </w:rPr>
+        <w:t xml:space="preserve">          </w:t>
+      </w:r>
+      <w:proofErr w:type="spellStart"/>
+      <w:proofErr w:type="gramStart"/>
+      <w:r>
+        <w:rPr>
+          <w:rFonts w:ascii="Times New Roman" w:hAnsi="Times New Roman" w:cs="Times New Roman"/>
+          <w:sz w:val="21"/>
+          <w:szCs w:val="21"/>
+        </w:rPr>
+        <w:t>legend.position</w:t>
+      </w:r>
+      <w:proofErr w:type="spellEnd"/>
+      <w:proofErr w:type="gramEnd"/>
+      <w:r>
+        <w:rPr>
+          <w:rFonts w:ascii="Times New Roman" w:hAnsi="Times New Roman" w:cs="Times New Roman"/>
+          <w:sz w:val="21"/>
+          <w:szCs w:val="21"/>
+        </w:rPr>
+        <w:t xml:space="preserve"> </w:t>
+      </w:r>
+      <w:r>
+        <w:rPr>
+          <w:rStyle w:val="o"/>
+          <w:rFonts w:ascii="Times New Roman" w:hAnsi="Times New Roman" w:cs="Times New Roman"/>
+          <w:color w:val="055BE0"/>
+          <w:sz w:val="21"/>
+          <w:szCs w:val="21"/>
+        </w:rPr>
+        <w:t>=</w:t>
+      </w:r>
+      <w:r>
+        <w:rPr>
+          <w:rFonts w:ascii="Times New Roman" w:hAnsi="Times New Roman" w:cs="Times New Roman"/>
+          <w:sz w:val="21"/>
+          <w:szCs w:val="21"/>
+        </w:rPr>
+        <w:t xml:space="preserve"> </w:t>
+      </w:r>
+      <w:r>
+        <w:rPr>
+          <w:rStyle w:val="s"/>
+          <w:rFonts w:ascii="Times New Roman" w:hAnsi="Times New Roman" w:cs="Times New Roman"/>
+          <w:color w:val="BA2121"/>
+          <w:sz w:val="21"/>
+          <w:szCs w:val="21"/>
+        </w:rPr>
+        <w:t>"right"</w:t>
+      </w:r>
+      <w:r>
+        <w:rPr>
+          <w:rStyle w:val="p"/>
+          <w:rFonts w:ascii="Times New Roman" w:hAnsi="Times New Roman" w:cs="Times New Roman"/>
+          <w:sz w:val="21"/>
+          <w:szCs w:val="21"/>
+        </w:rPr>
+        <w:t>,</w:t>
+      </w:r>
+    </w:p>
+    <w:p>
+      <w:pPr>
+        <w:pStyle w:val="HTMLPreformatted"/>
+        <w:shd w:val="clear" w:color="auto" w:fill="F7F7F7"/>
+        <w:wordWrap w:val="0"/>
+        <w:rPr>
+          <w:rFonts w:ascii="Times New Roman" w:hAnsi="Times New Roman" w:cs="Times New Roman"/>
+          <w:sz w:val="21"/>
+          <w:szCs w:val="21"/>
+        </w:rPr>
+      </w:pPr>
+      <w:r>
+        <w:rPr>
+          <w:rFonts w:ascii="Times New Roman" w:hAnsi="Times New Roman" w:cs="Times New Roman"/>
+          <w:sz w:val="21"/>
+          <w:szCs w:val="21"/>
+        </w:rPr>
+        <w:t xml:space="preserve">          </w:t>
+      </w:r>
+      <w:proofErr w:type="spellStart"/>
+      <w:r>
+        <w:rPr>
+          <w:rFonts w:ascii="Times New Roman" w:hAnsi="Times New Roman" w:cs="Times New Roman"/>
+          <w:sz w:val="21"/>
+          <w:szCs w:val="21"/>
+        </w:rPr>
+        <w:t>legend.text</w:t>
+      </w:r>
+      <w:proofErr w:type="spellEnd"/>
+      <w:r>
+        <w:rPr>
+          <w:rFonts w:ascii="Times New Roman" w:hAnsi="Times New Roman" w:cs="Times New Roman"/>
+          <w:sz w:val="21"/>
+          <w:szCs w:val="21"/>
+        </w:rPr>
+        <w:t xml:space="preserve"> </w:t>
+      </w:r>
+      <w:r>
+        <w:rPr>
+          <w:rStyle w:val="o"/>
+          <w:rFonts w:ascii="Times New Roman" w:hAnsi="Times New Roman" w:cs="Times New Roman"/>
+          <w:color w:val="055BE0"/>
+          <w:sz w:val="21"/>
+          <w:szCs w:val="21"/>
+        </w:rPr>
+        <w:t>=</w:t>
+      </w:r>
+      <w:r>
+        <w:rPr>
+          <w:rFonts w:ascii="Times New Roman" w:hAnsi="Times New Roman" w:cs="Times New Roman"/>
+          <w:sz w:val="21"/>
+          <w:szCs w:val="21"/>
+        </w:rPr>
+        <w:t xml:space="preserve"> </w:t>
+      </w:r>
+      <w:proofErr w:type="spellStart"/>
+      <w:r>
+        <w:rPr>
+          <w:rFonts w:ascii="Times New Roman" w:hAnsi="Times New Roman" w:cs="Times New Roman"/>
+          <w:sz w:val="21"/>
+          <w:szCs w:val="21"/>
+        </w:rPr>
+        <w:t>element_</w:t>
+      </w:r>
+      <w:proofErr w:type="gramStart"/>
+      <w:r>
+        <w:rPr>
+          <w:rFonts w:ascii="Times New Roman" w:hAnsi="Times New Roman" w:cs="Times New Roman"/>
+          <w:sz w:val="21"/>
+          <w:szCs w:val="21"/>
+        </w:rPr>
+        <w:t>text</w:t>
+      </w:r>
+      <w:proofErr w:type="spellEnd"/>
+      <w:r>
+        <w:rPr>
+          <w:rStyle w:val="p"/>
+          <w:rFonts w:ascii="Times New Roman" w:hAnsi="Times New Roman" w:cs="Times New Roman"/>
+          <w:sz w:val="21"/>
+          <w:szCs w:val="21"/>
+        </w:rPr>
+        <w:t>(</w:t>
+      </w:r>
+      <w:proofErr w:type="gramEnd"/>
+      <w:r>
+        <w:rPr>
+          <w:rFonts w:ascii="Times New Roman" w:hAnsi="Times New Roman" w:cs="Times New Roman"/>
+          <w:sz w:val="21"/>
+          <w:szCs w:val="21"/>
+        </w:rPr>
+        <w:t xml:space="preserve">size </w:t>
+      </w:r>
+      <w:r>
+        <w:rPr>
+          <w:rStyle w:val="o"/>
+          <w:rFonts w:ascii="Times New Roman" w:hAnsi="Times New Roman" w:cs="Times New Roman"/>
+          <w:color w:val="055BE0"/>
+          <w:sz w:val="21"/>
+          <w:szCs w:val="21"/>
+        </w:rPr>
+        <w:t>=</w:t>
+      </w:r>
+      <w:r>
+        <w:rPr>
+          <w:rFonts w:ascii="Times New Roman" w:hAnsi="Times New Roman" w:cs="Times New Roman"/>
+          <w:sz w:val="21"/>
+          <w:szCs w:val="21"/>
+        </w:rPr>
+        <w:t xml:space="preserve"> </w:t>
+      </w:r>
+      <w:proofErr w:type="spellStart"/>
+      <w:r>
+        <w:rPr>
+          <w:rFonts w:ascii="Times New Roman" w:hAnsi="Times New Roman" w:cs="Times New Roman"/>
+          <w:sz w:val="21"/>
+          <w:szCs w:val="21"/>
+        </w:rPr>
+        <w:t>rel</w:t>
+      </w:r>
+      <w:proofErr w:type="spellEnd"/>
+      <w:r>
+        <w:rPr>
+          <w:rStyle w:val="p"/>
+          <w:rFonts w:ascii="Times New Roman" w:hAnsi="Times New Roman" w:cs="Times New Roman"/>
+          <w:sz w:val="21"/>
+          <w:szCs w:val="21"/>
+        </w:rPr>
+        <w:t>(</w:t>
+      </w:r>
+      <w:r>
+        <w:rPr>
+          <w:rStyle w:val="m"/>
+          <w:rFonts w:ascii="Times New Roman" w:hAnsi="Times New Roman" w:cs="Times New Roman"/>
+          <w:color w:val="666666"/>
+          <w:sz w:val="21"/>
+          <w:szCs w:val="21"/>
+        </w:rPr>
+        <w:t>1.5</w:t>
+      </w:r>
+      <w:r>
+        <w:rPr>
+          <w:rStyle w:val="p"/>
+          <w:rFonts w:ascii="Times New Roman" w:hAnsi="Times New Roman" w:cs="Times New Roman"/>
+          <w:sz w:val="21"/>
+          <w:szCs w:val="21"/>
+        </w:rPr>
+        <w:t>)),</w:t>
+      </w:r>
+    </w:p>
+    <w:p>
+      <w:pPr>
+        <w:pStyle w:val="HTMLPreformatted"/>
+        <w:shd w:val="clear" w:color="auto" w:fill="F7F7F7"/>
+        <w:wordWrap w:val="0"/>
+        <w:rPr>
+          <w:rFonts w:ascii="Times New Roman" w:hAnsi="Times New Roman" w:cs="Times New Roman"/>
+          <w:sz w:val="21"/>
+          <w:szCs w:val="21"/>
+        </w:rPr>
+      </w:pPr>
+      <w:r>
+        <w:rPr>
+          <w:rFonts w:ascii="Times New Roman" w:hAnsi="Times New Roman" w:cs="Times New Roman"/>
+          <w:sz w:val="21"/>
+          <w:szCs w:val="21"/>
+        </w:rPr>
+        <w:t xml:space="preserve">          </w:t>
+      </w:r>
+      <w:proofErr w:type="spellStart"/>
+      <w:proofErr w:type="gramStart"/>
+      <w:r>
+        <w:rPr>
+          <w:rFonts w:ascii="Times New Roman" w:hAnsi="Times New Roman" w:cs="Times New Roman"/>
+          <w:sz w:val="21"/>
+          <w:szCs w:val="21"/>
+        </w:rPr>
+        <w:t>legend.title</w:t>
+      </w:r>
+      <w:proofErr w:type="spellEnd"/>
+      <w:proofErr w:type="gramEnd"/>
+      <w:r>
+        <w:rPr>
+          <w:rFonts w:ascii="Times New Roman" w:hAnsi="Times New Roman" w:cs="Times New Roman"/>
+          <w:sz w:val="21"/>
+          <w:szCs w:val="21"/>
+        </w:rPr>
+        <w:t xml:space="preserve"> </w:t>
+      </w:r>
+      <w:r>
+        <w:rPr>
+          <w:rStyle w:val="o"/>
+          <w:rFonts w:ascii="Times New Roman" w:hAnsi="Times New Roman" w:cs="Times New Roman"/>
+          <w:color w:val="055BE0"/>
+          <w:sz w:val="21"/>
+          <w:szCs w:val="21"/>
+        </w:rPr>
+        <w:t>=</w:t>
+      </w:r>
+      <w:r>
+        <w:rPr>
+          <w:rFonts w:ascii="Times New Roman" w:hAnsi="Times New Roman" w:cs="Times New Roman"/>
+          <w:sz w:val="21"/>
+          <w:szCs w:val="21"/>
+        </w:rPr>
+        <w:t xml:space="preserve"> </w:t>
+      </w:r>
+      <w:proofErr w:type="spellStart"/>
+      <w:r>
+        <w:rPr>
+          <w:rFonts w:ascii="Times New Roman" w:hAnsi="Times New Roman" w:cs="Times New Roman"/>
+          <w:sz w:val="21"/>
+          <w:szCs w:val="21"/>
+        </w:rPr>
+        <w:t>element_text</w:t>
+      </w:r>
+      <w:proofErr w:type="spellEnd"/>
+      <w:r>
+        <w:rPr>
+          <w:rStyle w:val="p"/>
+          <w:rFonts w:ascii="Times New Roman" w:hAnsi="Times New Roman" w:cs="Times New Roman"/>
+          <w:sz w:val="21"/>
+          <w:szCs w:val="21"/>
+        </w:rPr>
+        <w:t>(</w:t>
+      </w:r>
+      <w:r>
+        <w:rPr>
+          <w:rFonts w:ascii="Times New Roman" w:hAnsi="Times New Roman" w:cs="Times New Roman"/>
+          <w:sz w:val="21"/>
+          <w:szCs w:val="21"/>
+        </w:rPr>
+        <w:t>size</w:t>
+      </w:r>
+      <w:r>
+        <w:rPr>
+          <w:rStyle w:val="o"/>
+          <w:rFonts w:ascii="Times New Roman" w:hAnsi="Times New Roman" w:cs="Times New Roman"/>
+          <w:color w:val="055BE0"/>
+          <w:sz w:val="21"/>
+          <w:szCs w:val="21"/>
+        </w:rPr>
+        <w:t>=</w:t>
+      </w:r>
+      <w:proofErr w:type="spellStart"/>
+      <w:r>
+        <w:rPr>
+          <w:rFonts w:ascii="Times New Roman" w:hAnsi="Times New Roman" w:cs="Times New Roman"/>
+          <w:sz w:val="21"/>
+          <w:szCs w:val="21"/>
+        </w:rPr>
+        <w:t>rel</w:t>
+      </w:r>
+      <w:proofErr w:type="spellEnd"/>
+      <w:r>
+        <w:rPr>
+          <w:rStyle w:val="p"/>
+          <w:rFonts w:ascii="Times New Roman" w:hAnsi="Times New Roman" w:cs="Times New Roman"/>
+          <w:sz w:val="21"/>
+          <w:szCs w:val="21"/>
+        </w:rPr>
+        <w:t>(</w:t>
+      </w:r>
+      <w:r>
+        <w:rPr>
+          <w:rStyle w:val="m"/>
+          <w:rFonts w:ascii="Times New Roman" w:hAnsi="Times New Roman" w:cs="Times New Roman"/>
+          <w:color w:val="666666"/>
+          <w:sz w:val="21"/>
+          <w:szCs w:val="21"/>
+        </w:rPr>
+        <w:t>1.5</w:t>
+      </w:r>
+      <w:r>
+        <w:rPr>
+          <w:rStyle w:val="p"/>
+          <w:rFonts w:ascii="Times New Roman" w:hAnsi="Times New Roman" w:cs="Times New Roman"/>
+          <w:sz w:val="21"/>
+          <w:szCs w:val="21"/>
+        </w:rPr>
+        <w:t>)))</w:t>
+      </w:r>
+    </w:p>
+    <w:p>
+      <w:pPr>
+        <w:pStyle w:val="HTMLPreformatted"/>
+        <w:shd w:val="clear" w:color="auto" w:fill="F7F7F7"/>
+        <w:wordWrap w:val="0"/>
+        <w:rPr>
+          <w:rFonts w:ascii="Times New Roman" w:hAnsi="Times New Roman" w:cs="Times New Roman"/>
+          <w:sz w:val="21"/>
+          <w:szCs w:val="21"/>
+        </w:rPr>
+      </w:pPr>
+      <w:r>
+        <w:rPr>
+          <w:rFonts w:ascii="Times New Roman" w:hAnsi="Times New Roman" w:cs="Times New Roman"/>
+          <w:sz w:val="21"/>
+          <w:szCs w:val="21"/>
+        </w:rPr>
+        <w:t xml:space="preserve">  </w:t>
+      </w:r>
+      <w:r>
+        <w:rPr>
+          <w:rStyle w:val="p"/>
+          <w:rFonts w:ascii="Times New Roman" w:hAnsi="Times New Roman" w:cs="Times New Roman"/>
+          <w:sz w:val="21"/>
+          <w:szCs w:val="21"/>
+        </w:rPr>
+        <w:t>)</w:t>
+      </w:r>
+    </w:p>
+    <w:p>
+      <w:pPr>
+        <w:pStyle w:val="HTMLPreformatted"/>
+        <w:shd w:val="clear" w:color="auto" w:fill="F7F7F7"/>
+        <w:wordWrap w:val="0"/>
+        <w:rPr>
+          <w:rFonts w:ascii="Times New Roman" w:hAnsi="Times New Roman" w:cs="Times New Roman"/>
+          <w:sz w:val="21"/>
+          <w:szCs w:val="21"/>
+        </w:rPr>
+      </w:pPr>
+      <w:r>
+        <w:rPr>
+          <w:rStyle w:val="p"/>
+          <w:rFonts w:ascii="Times New Roman" w:hAnsi="Times New Roman" w:cs="Times New Roman"/>
+          <w:sz w:val="21"/>
+          <w:szCs w:val="21"/>
+        </w:rPr>
+        <w:t>}</w:t>
+      </w:r>
+    </w:p>
+    <w:p>
+      <w:pPr>
+        <w:rPr>
+          <w:rFonts w:ascii="Times New Roman" w:hAnsi="Times New Roman" w:cs="Times New Roman"/>
+        </w:rPr>
+      </w:pPr>
+      <w:bookmarkStart w:id="1" w:name="_GoBack"/>
+      <w:bookmarkEnd w:id="1"/>
     </w:p>
     <w:p>
       <w:pPr>
@@ -13180,7 +15393,7 @@
 </file>
 
 <file path=customXml/itemProps1.xml><?xml version="1.0" encoding="utf-8"?>
-<ds:datastoreItem xmlns:ds="http://schemas.openxmlformats.org/officeDocument/2006/customXml" ds:itemID="{580C371C-B746-493E-81D5-D645F61FF5B5}">
+<ds:datastoreItem xmlns:ds="http://schemas.openxmlformats.org/officeDocument/2006/customXml" ds:itemID="{0279F9B8-44AF-4084-B8B9-105B62F1E228}">
   <ds:schemaRefs>
     <ds:schemaRef ds:uri="http://schemas.openxmlformats.org/officeDocument/2006/bibliography"/>
   </ds:schemaRefs>

</xml_diff>

<commit_message>
done with proposed work
</commit_message>
<xml_diff>
--- a/RESEARCH PAPER/TITLE.docx
+++ b/RESEARCH PAPER/TITLE.docx
@@ -4814,15 +4814,16 @@
     </w:p>
     <w:p>
       <w:pPr>
-        <w:pStyle w:val="ListParagraph"/>
-        <w:numPr>
-          <w:ilvl w:val="0"/>
-          <w:numId w:val="4"/>
-        </w:numPr>
-        <w:rPr>
-          <w:rFonts w:ascii="Times New Roman" w:hAnsi="Times New Roman" w:cs="Times New Roman"/>
-        </w:rPr>
-      </w:pPr>
+        <w:rPr>
+          <w:rFonts w:ascii="Times New Roman" w:hAnsi="Times New Roman" w:cs="Times New Roman"/>
+        </w:rPr>
+      </w:pPr>
+      <w:r>
+        <w:rPr>
+          <w:rFonts w:ascii="Times New Roman" w:hAnsi="Times New Roman" w:cs="Times New Roman"/>
+        </w:rPr>
+        <w:t xml:space="preserve">1) </w:t>
+      </w:r>
       <w:r>
         <w:rPr>
           <w:rFonts w:ascii="Times New Roman" w:hAnsi="Times New Roman" w:cs="Times New Roman"/>
@@ -4865,14 +4866,7 @@
           <w:rFonts w:ascii="Times New Roman" w:hAnsi="Times New Roman" w:cs="Times New Roman"/>
           <w:i/>
         </w:rPr>
-        <w:t>)</w:t>
-      </w:r>
-      <w:r>
-        <w:rPr>
-          <w:rFonts w:ascii="Times New Roman" w:hAnsi="Times New Roman" w:cs="Times New Roman"/>
-          <w:i/>
-        </w:rPr>
-        <w:t>’</w:t>
+        <w:t>)’</w:t>
       </w:r>
       <w:r>
         <w:rPr>
@@ -4996,6 +4990,7 @@
         </w:rPr>
         <w:t xml:space="preserve"> </w:t>
       </w:r>
+      <w:proofErr w:type="gramStart"/>
       <w:r>
         <w:rPr>
           <w:rFonts w:asciiTheme="minorHAnsi" w:hAnsiTheme="minorHAnsi" w:cs="Times New Roman"/>
@@ -5012,19 +5007,38 @@
         <w:t>(</w:t>
       </w:r>
       <w:proofErr w:type="spellStart"/>
-      <w:proofErr w:type="gramStart"/>
-      <w:r>
-        <w:rPr>
-          <w:rFonts w:asciiTheme="minorHAnsi" w:hAnsiTheme="minorHAnsi" w:cs="Times New Roman"/>
-        </w:rPr>
-        <w:t>dataframe,input</w:t>
-      </w:r>
       <w:proofErr w:type="gramEnd"/>
       <w:r>
         <w:rPr>
           <w:rFonts w:asciiTheme="minorHAnsi" w:hAnsiTheme="minorHAnsi" w:cs="Times New Roman"/>
         </w:rPr>
-        <w:t>_job</w:t>
+        <w:t>dataframe</w:t>
+      </w:r>
+      <w:proofErr w:type="spellEnd"/>
+      <w:r>
+        <w:rPr>
+          <w:rFonts w:asciiTheme="minorHAnsi" w:hAnsiTheme="minorHAnsi" w:cs="Times New Roman"/>
+        </w:rPr>
+        <w:t xml:space="preserve"> </w:t>
+      </w:r>
+      <w:r>
+        <w:rPr>
+          <w:rFonts w:asciiTheme="minorHAnsi" w:hAnsiTheme="minorHAnsi" w:cs="Times New Roman"/>
+        </w:rPr>
+        <w:t>,</w:t>
+      </w:r>
+      <w:r>
+        <w:rPr>
+          <w:rFonts w:asciiTheme="minorHAnsi" w:hAnsiTheme="minorHAnsi" w:cs="Times New Roman"/>
+        </w:rPr>
+        <w:t xml:space="preserve"> </w:t>
+      </w:r>
+      <w:proofErr w:type="spellStart"/>
+      <w:r>
+        <w:rPr>
+          <w:rFonts w:asciiTheme="minorHAnsi" w:hAnsiTheme="minorHAnsi" w:cs="Times New Roman"/>
+        </w:rPr>
+        <w:t>input_job</w:t>
       </w:r>
       <w:proofErr w:type="spellEnd"/>
       <w:r>
@@ -6311,39 +6325,149 @@
     </w:p>
     <w:p>
       <w:pPr>
-        <w:pStyle w:val="ListParagraph"/>
-        <w:rPr>
-          <w:rFonts w:ascii="Times New Roman" w:hAnsi="Times New Roman" w:cs="Times New Roman"/>
-        </w:rPr>
-      </w:pPr>
-    </w:p>
-    <w:p>
-      <w:pPr>
-        <w:pStyle w:val="ListParagraph"/>
-        <w:rPr>
-          <w:rFonts w:ascii="Times New Roman" w:hAnsi="Times New Roman" w:cs="Times New Roman"/>
-        </w:rPr>
-      </w:pPr>
-    </w:p>
-    <w:p>
-      <w:pPr>
-        <w:pStyle w:val="ListParagraph"/>
-        <w:rPr>
-          <w:rFonts w:ascii="Times New Roman" w:hAnsi="Times New Roman" w:cs="Times New Roman"/>
-        </w:rPr>
-      </w:pPr>
-    </w:p>
-    <w:p>
-      <w:pPr>
-        <w:pStyle w:val="ListParagraph"/>
-        <w:numPr>
-          <w:ilvl w:val="0"/>
-          <w:numId w:val="4"/>
-        </w:numPr>
-        <w:rPr>
-          <w:rFonts w:ascii="Times New Roman" w:hAnsi="Times New Roman" w:cs="Times New Roman"/>
-        </w:rPr>
-      </w:pPr>
+        <w:rPr>
+          <w:rFonts w:ascii="Times New Roman" w:hAnsi="Times New Roman" w:cs="Times New Roman"/>
+        </w:rPr>
+      </w:pPr>
+      <w:r>
+        <w:rPr>
+          <w:rFonts w:ascii="Times New Roman" w:hAnsi="Times New Roman" w:cs="Times New Roman"/>
+        </w:rPr>
+        <w:t xml:space="preserve">This function takes a data frame as </w:t>
+      </w:r>
+      <w:r>
+        <w:rPr>
+          <w:rFonts w:ascii="Times New Roman" w:hAnsi="Times New Roman" w:cs="Times New Roman"/>
+        </w:rPr>
+        <w:t xml:space="preserve">first </w:t>
+      </w:r>
+      <w:r>
+        <w:rPr>
+          <w:rFonts w:ascii="Times New Roman" w:hAnsi="Times New Roman" w:cs="Times New Roman"/>
+        </w:rPr>
+        <w:t>input from which we want to filter rows and the second argument is a character vector which consists of the specific job titles to filter from the dataset.</w:t>
+      </w:r>
+      <w:r>
+        <w:rPr>
+          <w:rFonts w:ascii="Times New Roman" w:hAnsi="Times New Roman" w:cs="Times New Roman"/>
+        </w:rPr>
+        <w:t xml:space="preserve"> The function uses functions such as </w:t>
+      </w:r>
+      <w:r>
+        <w:rPr>
+          <w:rFonts w:ascii="Times New Roman" w:hAnsi="Times New Roman" w:cs="Times New Roman"/>
+          <w:i/>
+        </w:rPr>
+        <w:t>filter</w:t>
+      </w:r>
+      <w:r>
+        <w:rPr>
+          <w:rFonts w:ascii="Times New Roman" w:hAnsi="Times New Roman" w:cs="Times New Roman"/>
+        </w:rPr>
+        <w:t xml:space="preserve"> and </w:t>
+      </w:r>
+      <w:r>
+        <w:rPr>
+          <w:rFonts w:ascii="Times New Roman" w:hAnsi="Times New Roman" w:cs="Times New Roman"/>
+          <w:i/>
+        </w:rPr>
+        <w:t>mutate</w:t>
+      </w:r>
+      <w:r>
+        <w:rPr>
+          <w:rFonts w:ascii="Times New Roman" w:hAnsi="Times New Roman" w:cs="Times New Roman"/>
+        </w:rPr>
+        <w:t xml:space="preserve"> from the </w:t>
+      </w:r>
+      <w:proofErr w:type="spellStart"/>
+      <w:r>
+        <w:rPr>
+          <w:rFonts w:ascii="Times New Roman" w:hAnsi="Times New Roman" w:cs="Times New Roman"/>
+          <w:i/>
+        </w:rPr>
+        <w:t>dplyr</w:t>
+      </w:r>
+      <w:proofErr w:type="spellEnd"/>
+      <w:r>
+        <w:rPr>
+          <w:rFonts w:ascii="Times New Roman" w:hAnsi="Times New Roman" w:cs="Times New Roman"/>
+          <w:i/>
+        </w:rPr>
+        <w:t xml:space="preserve"> </w:t>
+      </w:r>
+      <w:r>
+        <w:rPr>
+          <w:rFonts w:ascii="Times New Roman" w:hAnsi="Times New Roman" w:cs="Times New Roman"/>
+        </w:rPr>
+        <w:t>package to match the filter particular rows as per the argument passed in the job title vector.</w:t>
+      </w:r>
+      <w:r>
+        <w:rPr>
+          <w:rFonts w:ascii="Times New Roman" w:hAnsi="Times New Roman" w:cs="Times New Roman"/>
+        </w:rPr>
+        <w:t xml:space="preserve"> </w:t>
+      </w:r>
+      <w:r>
+        <w:rPr>
+          <w:rFonts w:ascii="Times New Roman" w:hAnsi="Times New Roman" w:cs="Times New Roman"/>
+          <w:i/>
+        </w:rPr>
+        <w:t>Filter</w:t>
+      </w:r>
+      <w:r>
+        <w:rPr>
+          <w:rFonts w:ascii="Times New Roman" w:hAnsi="Times New Roman" w:cs="Times New Roman"/>
+        </w:rPr>
+        <w:t xml:space="preserve"> function is used to query rows from a dataset based on the condition which is passed to it and </w:t>
+      </w:r>
+      <w:r>
+        <w:rPr>
+          <w:rFonts w:ascii="Times New Roman" w:hAnsi="Times New Roman" w:cs="Times New Roman"/>
+          <w:i/>
+        </w:rPr>
+        <w:t>mutate</w:t>
+      </w:r>
+      <w:r>
+        <w:rPr>
+          <w:rFonts w:ascii="Times New Roman" w:hAnsi="Times New Roman" w:cs="Times New Roman"/>
+        </w:rPr>
+        <w:t xml:space="preserve"> is used to form new attributes using the existing attributes. The function then returns a new filtered data-frame/table which consists of the job titles as specified in the </w:t>
+      </w:r>
+      <w:proofErr w:type="spellStart"/>
+      <w:r>
+        <w:rPr>
+          <w:rFonts w:ascii="Times New Roman" w:hAnsi="Times New Roman" w:cs="Times New Roman"/>
+          <w:i/>
+        </w:rPr>
+        <w:t>input_job</w:t>
+      </w:r>
+      <w:proofErr w:type="spellEnd"/>
+      <w:r>
+        <w:rPr>
+          <w:rFonts w:ascii="Times New Roman" w:hAnsi="Times New Roman" w:cs="Times New Roman"/>
+        </w:rPr>
+        <w:t xml:space="preserve"> argument.</w:t>
+      </w:r>
+    </w:p>
+    <w:p>
+      <w:pPr>
+        <w:rPr>
+          <w:rFonts w:ascii="Times New Roman" w:hAnsi="Times New Roman" w:cs="Times New Roman"/>
+        </w:rPr>
+      </w:pPr>
+    </w:p>
+    <w:p>
+      <w:pPr>
+        <w:rPr>
+          <w:rFonts w:ascii="Times New Roman" w:hAnsi="Times New Roman" w:cs="Times New Roman"/>
+        </w:rPr>
+      </w:pPr>
+      <w:r>
+        <w:rPr>
+          <w:rFonts w:ascii="Times New Roman" w:hAnsi="Times New Roman" w:cs="Times New Roman"/>
+        </w:rPr>
+        <w:t xml:space="preserve">2) </w:t>
+      </w:r>
       <w:r>
         <w:rPr>
           <w:rFonts w:ascii="Times New Roman" w:hAnsi="Times New Roman" w:cs="Times New Roman"/>
@@ -6392,7 +6516,13 @@
         <w:rPr>
           <w:rFonts w:ascii="Times New Roman" w:hAnsi="Times New Roman" w:cs="Times New Roman"/>
         </w:rPr>
-        <w:t>function to find the top three values for an attribute based on a metric value.</w:t>
+        <w:t xml:space="preserve">function to find the top </w:t>
+      </w:r>
+      <w:r>
+        <w:rPr>
+          <w:rFonts w:ascii="Times New Roman" w:hAnsi="Times New Roman" w:cs="Times New Roman"/>
+        </w:rPr>
+        <w:t>values for an attribute based on a metric value.</w:t>
       </w:r>
     </w:p>
     <w:p>
@@ -7773,6 +7903,63 @@
       <w:pPr>
         <w:rPr>
           <w:rFonts w:ascii="Times New Roman" w:hAnsi="Times New Roman" w:cs="Times New Roman"/>
+        </w:rPr>
+      </w:pPr>
+      <w:r>
+        <w:rPr>
+          <w:rFonts w:ascii="Times New Roman" w:hAnsi="Times New Roman" w:cs="Times New Roman"/>
+        </w:rPr>
+        <w:t xml:space="preserve">This function is useful for finding the top most </w:t>
+      </w:r>
+      <w:r>
+        <w:rPr>
+          <w:rFonts w:ascii="Times New Roman" w:hAnsi="Times New Roman" w:cs="Times New Roman"/>
+        </w:rPr>
+        <w:t xml:space="preserve">values for an attribute specified in the argument based on a metric. For </w:t>
+      </w:r>
+      <w:proofErr w:type="gramStart"/>
+      <w:r>
+        <w:rPr>
+          <w:rFonts w:ascii="Times New Roman" w:hAnsi="Times New Roman" w:cs="Times New Roman"/>
+        </w:rPr>
+        <w:t>example</w:t>
+      </w:r>
+      <w:proofErr w:type="gramEnd"/>
+      <w:r>
+        <w:rPr>
+          <w:rFonts w:ascii="Times New Roman" w:hAnsi="Times New Roman" w:cs="Times New Roman"/>
+        </w:rPr>
+        <w:t xml:space="preserve"> it is used for finding the top </w:t>
+      </w:r>
+      <w:r>
+        <w:rPr>
+          <w:rFonts w:ascii="Times New Roman" w:hAnsi="Times New Roman" w:cs="Times New Roman"/>
+        </w:rPr>
+        <w:t>ten</w:t>
+      </w:r>
+      <w:r>
+        <w:rPr>
+          <w:rFonts w:ascii="Times New Roman" w:hAnsi="Times New Roman" w:cs="Times New Roman"/>
+        </w:rPr>
+        <w:t xml:space="preserve"> employers which issue the most H1-B applications from year 2011 to 2016</w:t>
+      </w:r>
+      <w:r>
+        <w:rPr>
+          <w:rFonts w:ascii="Times New Roman" w:hAnsi="Times New Roman" w:cs="Times New Roman"/>
+        </w:rPr>
+        <w:t xml:space="preserve"> and here the metric is total number of applications</w:t>
+      </w:r>
+      <w:r>
+        <w:rPr>
+          <w:rFonts w:ascii="Times New Roman" w:hAnsi="Times New Roman" w:cs="Times New Roman"/>
+        </w:rPr>
+        <w:t>.</w:t>
+      </w:r>
+    </w:p>
+    <w:p>
+      <w:pPr>
+        <w:rPr>
+          <w:rFonts w:ascii="Times New Roman" w:hAnsi="Times New Roman" w:cs="Times New Roman"/>
           <w:sz w:val="21"/>
           <w:szCs w:val="21"/>
         </w:rPr>
@@ -7782,22 +7969,16 @@
       <w:pPr>
         <w:rPr>
           <w:rFonts w:ascii="Times New Roman" w:hAnsi="Times New Roman" w:cs="Times New Roman"/>
+        </w:rPr>
+      </w:pPr>
+      <w:r>
+        <w:rPr>
+          <w:rFonts w:ascii="Times New Roman" w:hAnsi="Times New Roman" w:cs="Times New Roman"/>
           <w:sz w:val="21"/>
           <w:szCs w:val="21"/>
         </w:rPr>
-      </w:pPr>
-    </w:p>
-    <w:p>
-      <w:pPr>
-        <w:pStyle w:val="ListParagraph"/>
-        <w:numPr>
-          <w:ilvl w:val="0"/>
-          <w:numId w:val="5"/>
-        </w:numPr>
-        <w:rPr>
-          <w:rFonts w:ascii="Times New Roman" w:hAnsi="Times New Roman" w:cs="Times New Roman"/>
-        </w:rPr>
-      </w:pPr>
+        <w:t>3)</w:t>
+      </w:r>
       <w:r>
         <w:rPr>
           <w:rFonts w:ascii="Times New Roman" w:hAnsi="Times New Roman" w:cs="Times New Roman"/>
@@ -7860,13 +8041,7 @@
         <w:rPr>
           <w:rFonts w:ascii="Times New Roman" w:hAnsi="Times New Roman" w:cs="Times New Roman"/>
         </w:rPr>
-        <w:t>to transform the filtered data frame</w:t>
-      </w:r>
-      <w:r>
-        <w:rPr>
-          <w:rFonts w:ascii="Times New Roman" w:hAnsi="Times New Roman" w:cs="Times New Roman"/>
-        </w:rPr>
-        <w:t xml:space="preserve"> to one with computed metrics.</w:t>
+        <w:t>to transform the filtered data frame to one with computed metrics.</w:t>
       </w:r>
     </w:p>
     <w:p>
@@ -9782,15 +9957,16 @@
     </w:p>
     <w:p>
       <w:pPr>
-        <w:pStyle w:val="ListParagraph"/>
-        <w:numPr>
-          <w:ilvl w:val="0"/>
-          <w:numId w:val="5"/>
-        </w:numPr>
-        <w:rPr>
-          <w:rFonts w:ascii="Times New Roman" w:hAnsi="Times New Roman" w:cs="Times New Roman"/>
-        </w:rPr>
-      </w:pPr>
+        <w:rPr>
+          <w:rFonts w:ascii="Times New Roman" w:hAnsi="Times New Roman" w:cs="Times New Roman"/>
+        </w:rPr>
+      </w:pPr>
+      <w:r>
+        <w:rPr>
+          <w:rFonts w:ascii="Times New Roman" w:hAnsi="Times New Roman" w:cs="Times New Roman"/>
+        </w:rPr>
+        <w:t>4)</w:t>
+      </w:r>
       <w:r>
         <w:rPr>
           <w:rFonts w:ascii="Times New Roman" w:hAnsi="Times New Roman" w:cs="Times New Roman"/>
@@ -9827,14 +10003,7 @@
           <w:rFonts w:ascii="Times New Roman" w:hAnsi="Times New Roman" w:cs="Times New Roman"/>
           <w:i/>
         </w:rPr>
-        <w:t>)</w:t>
-      </w:r>
-      <w:r>
-        <w:rPr>
-          <w:rFonts w:ascii="Times New Roman" w:hAnsi="Times New Roman" w:cs="Times New Roman"/>
-          <w:i/>
-        </w:rPr>
-        <w:t xml:space="preserve"> </w:t>
+        <w:t xml:space="preserve">) </w:t>
       </w:r>
       <w:r>
         <w:rPr>
@@ -11547,15 +11716,16 @@
     </w:p>
     <w:p>
       <w:pPr>
-        <w:pStyle w:val="ListParagraph"/>
-        <w:numPr>
-          <w:ilvl w:val="0"/>
-          <w:numId w:val="5"/>
-        </w:numPr>
-        <w:rPr>
-          <w:rFonts w:ascii="Times New Roman" w:hAnsi="Times New Roman" w:cs="Times New Roman"/>
-        </w:rPr>
-      </w:pPr>
+        <w:rPr>
+          <w:rFonts w:ascii="Times New Roman" w:hAnsi="Times New Roman" w:cs="Times New Roman"/>
+        </w:rPr>
+      </w:pPr>
+      <w:r>
+        <w:rPr>
+          <w:rFonts w:ascii="Times New Roman" w:hAnsi="Times New Roman" w:cs="Times New Roman"/>
+        </w:rPr>
+        <w:t>5)</w:t>
+      </w:r>
       <w:r>
         <w:rPr>
           <w:rFonts w:ascii="Times New Roman" w:hAnsi="Times New Roman" w:cs="Times New Roman"/>
@@ -11592,14 +11762,7 @@
           <w:rFonts w:ascii="Times New Roman" w:hAnsi="Times New Roman" w:cs="Times New Roman"/>
           <w:i/>
         </w:rPr>
-        <w:t>)</w:t>
-      </w:r>
-      <w:r>
-        <w:rPr>
-          <w:rFonts w:ascii="Times New Roman" w:hAnsi="Times New Roman" w:cs="Times New Roman"/>
-          <w:i/>
-        </w:rPr>
-        <w:t xml:space="preserve"> </w:t>
+        <w:t xml:space="preserve">) </w:t>
       </w:r>
       <w:r>
         <w:rPr>
@@ -13440,20 +13603,21 @@
     </w:p>
     <w:p>
       <w:pPr>
-        <w:pStyle w:val="ListParagraph"/>
-        <w:numPr>
-          <w:ilvl w:val="0"/>
-          <w:numId w:val="5"/>
-        </w:numPr>
-        <w:rPr>
-          <w:rFonts w:ascii="Times New Roman" w:hAnsi="Times New Roman" w:cs="Times New Roman"/>
-        </w:rPr>
-      </w:pPr>
-      <w:r>
-        <w:rPr>
-          <w:rFonts w:ascii="Times New Roman" w:hAnsi="Times New Roman" w:cs="Times New Roman"/>
-        </w:rPr>
-        <w:t xml:space="preserve">  Generating one more </w:t>
+        <w:rPr>
+          <w:rFonts w:ascii="Times New Roman" w:hAnsi="Times New Roman" w:cs="Times New Roman"/>
+        </w:rPr>
+      </w:pPr>
+      <w:r>
+        <w:rPr>
+          <w:rFonts w:ascii="Times New Roman" w:hAnsi="Times New Roman" w:cs="Times New Roman"/>
+        </w:rPr>
+        <w:t>6)</w:t>
+      </w:r>
+      <w:r>
+        <w:rPr>
+          <w:rFonts w:ascii="Times New Roman" w:hAnsi="Times New Roman" w:cs="Times New Roman"/>
+        </w:rPr>
+        <w:t xml:space="preserve">Generating one more </w:t>
       </w:r>
       <w:proofErr w:type="spellStart"/>
       <w:r>
@@ -13461,78 +13625,51 @@
           <w:rFonts w:ascii="Times New Roman" w:hAnsi="Times New Roman" w:cs="Times New Roman"/>
           <w:i/>
         </w:rPr>
-        <w:t>output_</w:t>
-      </w:r>
-      <w:proofErr w:type="gramStart"/>
+        <w:t>output_plot</w:t>
+      </w:r>
+      <w:proofErr w:type="spellEnd"/>
       <w:r>
         <w:rPr>
           <w:rFonts w:ascii="Times New Roman" w:hAnsi="Times New Roman" w:cs="Times New Roman"/>
           <w:i/>
         </w:rPr>
-        <w:t>plot</w:t>
-      </w:r>
-      <w:proofErr w:type="spellEnd"/>
+        <w:t xml:space="preserve">() </w:t>
+      </w:r>
+      <w:r>
+        <w:rPr>
+          <w:rFonts w:ascii="Times New Roman" w:hAnsi="Times New Roman" w:cs="Times New Roman"/>
+        </w:rPr>
+        <w:t xml:space="preserve">function </w:t>
+      </w:r>
+      <w:bookmarkStart w:id="1" w:name="_GoBack"/>
+      <w:bookmarkEnd w:id="1"/>
+      <w:r>
+        <w:rPr>
+          <w:rFonts w:ascii="Times New Roman" w:hAnsi="Times New Roman" w:cs="Times New Roman"/>
+        </w:rPr>
+        <w:t xml:space="preserve">for plotting the output of the above defined </w:t>
+      </w:r>
+      <w:proofErr w:type="spellStart"/>
       <w:r>
         <w:rPr>
           <w:rFonts w:ascii="Times New Roman" w:hAnsi="Times New Roman" w:cs="Times New Roman"/>
           <w:i/>
         </w:rPr>
-        <w:t>(</w:t>
-      </w:r>
-      <w:proofErr w:type="gramEnd"/>
+        <w:t>input_plot</w:t>
+      </w:r>
+      <w:proofErr w:type="spellEnd"/>
       <w:r>
         <w:rPr>
           <w:rFonts w:ascii="Times New Roman" w:hAnsi="Times New Roman" w:cs="Times New Roman"/>
           <w:i/>
         </w:rPr>
-        <w:t>)</w:t>
-      </w:r>
-      <w:r>
-        <w:rPr>
-          <w:rFonts w:ascii="Times New Roman" w:hAnsi="Times New Roman" w:cs="Times New Roman"/>
-          <w:i/>
-        </w:rPr>
-        <w:t xml:space="preserve"> </w:t>
-      </w:r>
-      <w:r>
-        <w:rPr>
-          <w:rFonts w:ascii="Times New Roman" w:hAnsi="Times New Roman" w:cs="Times New Roman"/>
-        </w:rPr>
-        <w:t xml:space="preserve"> for plotting the output of the above defined </w:t>
-      </w:r>
-      <w:proofErr w:type="spellStart"/>
-      <w:r>
-        <w:rPr>
-          <w:rFonts w:ascii="Times New Roman" w:hAnsi="Times New Roman" w:cs="Times New Roman"/>
-          <w:i/>
-        </w:rPr>
-        <w:t>input_plot</w:t>
-      </w:r>
-      <w:proofErr w:type="spellEnd"/>
-      <w:r>
-        <w:rPr>
-          <w:rFonts w:ascii="Times New Roman" w:hAnsi="Times New Roman" w:cs="Times New Roman"/>
-          <w:i/>
-        </w:rPr>
         <w:t>()</w:t>
       </w:r>
       <w:r>
         <w:rPr>
           <w:rFonts w:ascii="Times New Roman" w:hAnsi="Times New Roman" w:cs="Times New Roman"/>
         </w:rPr>
-        <w:t xml:space="preserve"> function which consists of filling attribute </w:t>
-      </w:r>
-      <w:r>
-        <w:rPr>
-          <w:rFonts w:ascii="Times New Roman" w:hAnsi="Times New Roman" w:cs="Times New Roman"/>
-        </w:rPr>
-        <w:t xml:space="preserve">in the plot </w:t>
-      </w:r>
-      <w:r>
-        <w:rPr>
-          <w:rFonts w:ascii="Times New Roman" w:hAnsi="Times New Roman" w:cs="Times New Roman"/>
-        </w:rPr>
-        <w:t>as</w:t>
+        <w:t xml:space="preserve"> function which consists of filling attribute in the plot as</w:t>
       </w:r>
       <w:r>
         <w:rPr>
@@ -15239,15 +15376,7 @@
         <w:rPr>
           <w:rFonts w:ascii="Times New Roman" w:hAnsi="Times New Roman" w:cs="Times New Roman"/>
         </w:rPr>
-        <w:t xml:space="preserve"> of c</w:t>
-      </w:r>
-      <w:bookmarkStart w:id="1" w:name="_GoBack"/>
-      <w:bookmarkEnd w:id="1"/>
-      <w:r>
-        <w:rPr>
-          <w:rFonts w:ascii="Times New Roman" w:hAnsi="Times New Roman" w:cs="Times New Roman"/>
-        </w:rPr>
-        <w:t xml:space="preserve">ompanies which issue most H1B visa applications are dominated by the Indian-origin </w:t>
+        <w:t xml:space="preserve"> of companies which issue most H1B visa applications are dominated by the Indian-origin </w:t>
       </w:r>
       <w:r>
         <w:rPr>
@@ -15867,7 +15996,7 @@
           <w:color w:val="000000" w:themeColor="text1"/>
         </w:rPr>
       </w:pPr>
-      <w:hyperlink r:id="rId6" w:history="1">
+      <w:hyperlink r:id="rId8" w:history="1">
         <w:r>
           <w:rPr>
             <w:rStyle w:val="Hyperlink"/>
@@ -16380,7 +16509,7 @@
           <w:color w:val="000000" w:themeColor="text1"/>
         </w:rPr>
       </w:pPr>
-      <w:hyperlink r:id="rId7" w:history="1">
+      <w:hyperlink r:id="rId9" w:history="1">
         <w:r>
           <w:rPr>
             <w:rStyle w:val="Hyperlink"/>
@@ -16413,7 +16542,7 @@
           <w:color w:val="000000" w:themeColor="text1"/>
         </w:rPr>
       </w:pPr>
-      <w:hyperlink r:id="rId8" w:history="1">
+      <w:hyperlink r:id="rId10" w:history="1">
         <w:r>
           <w:rPr>
             <w:rStyle w:val="Hyperlink"/>
@@ -16446,7 +16575,7 @@
           <w:color w:val="000000" w:themeColor="text1"/>
         </w:rPr>
       </w:pPr>
-      <w:hyperlink r:id="rId9" w:history="1">
+      <w:hyperlink r:id="rId11" w:history="1">
         <w:r>
           <w:rPr>
             <w:rStyle w:val="Hyperlink"/>
@@ -16491,6 +16620,56 @@
     </w:sectPr>
   </w:body>
 </w:document>
+</file>
+
+<file path=word/endnotes.xml><?xml version="1.0" encoding="utf-8"?>
+<w:endnotes xmlns:wpc="http://schemas.microsoft.com/office/word/2010/wordprocessingCanvas" xmlns:cx="http://schemas.microsoft.com/office/drawing/2014/chartex" xmlns:cx1="http://schemas.microsoft.com/office/drawing/2015/9/8/chartex" xmlns:cx2="http://schemas.microsoft.com/office/drawing/2015/10/21/chartex" xmlns:cx3="http://schemas.microsoft.com/office/drawing/2016/5/9/chartex" xmlns:cx4="http://schemas.microsoft.com/office/drawing/2016/5/10/chartex" xmlns:cx5="http://schemas.microsoft.com/office/drawing/2016/5/11/chartex" xmlns:cx6="http://schemas.microsoft.com/office/drawing/2016/5/12/chartex" xmlns:cx7="http://schemas.microsoft.com/office/drawing/2016/5/13/chartex" xmlns:cx8="http://schemas.microsoft.com/office/drawing/2016/5/14/chartex" xmlns:mc="http://schemas.openxmlformats.org/markup-compatibility/2006" xmlns:aink="http://schemas.microsoft.com/office/drawing/2016/ink" xmlns:am3d="http://schemas.microsoft.com/office/drawing/2017/model3d" xmlns:o="urn:schemas-microsoft-com:office:office" xmlns:r="http://schemas.openxmlformats.org/officeDocument/2006/relationships" xmlns:m="http://schemas.openxmlformats.org/officeDocument/2006/math" xmlns:v="urn:schemas-microsoft-com:vml" xmlns:wp14="http://schemas.microsoft.com/office/word/2010/wordprocessingDrawing" xmlns:wp="http://schemas.openxmlformats.org/drawingml/2006/wordprocessingDrawing" xmlns:w10="urn:schemas-microsoft-com:office:word" xmlns:w="http://schemas.openxmlformats.org/wordprocessingml/2006/main" xmlns:w14="http://schemas.microsoft.com/office/word/2010/wordml" xmlns:w15="http://schemas.microsoft.com/office/word/2012/wordml" xmlns:w16cid="http://schemas.microsoft.com/office/word/2016/wordml/cid" xmlns:w16se="http://schemas.microsoft.com/office/word/2015/wordml/symex" xmlns:wpg="http://schemas.microsoft.com/office/word/2010/wordprocessingGroup" xmlns:wpi="http://schemas.microsoft.com/office/word/2010/wordprocessingInk" xmlns:wne="http://schemas.microsoft.com/office/word/2006/wordml" xmlns:wps="http://schemas.microsoft.com/office/word/2010/wordprocessingShape" mc:Ignorable="w14 w15 w16se w16cid wp14">
+  <w:endnote w:type="separator" w:id="-1">
+    <w:p>
+      <w:pPr>
+        <w:spacing w:after="0" w:line="240" w:lineRule="auto"/>
+      </w:pPr>
+      <w:r>
+        <w:separator/>
+      </w:r>
+    </w:p>
+  </w:endnote>
+  <w:endnote w:type="continuationSeparator" w:id="0">
+    <w:p>
+      <w:pPr>
+        <w:spacing w:after="0" w:line="240" w:lineRule="auto"/>
+      </w:pPr>
+      <w:r>
+        <w:continuationSeparator/>
+      </w:r>
+    </w:p>
+  </w:endnote>
+</w:endnotes>
+</file>
+
+<file path=word/footnotes.xml><?xml version="1.0" encoding="utf-8"?>
+<w:footnotes xmlns:wpc="http://schemas.microsoft.com/office/word/2010/wordprocessingCanvas" xmlns:cx="http://schemas.microsoft.com/office/drawing/2014/chartex" xmlns:cx1="http://schemas.microsoft.com/office/drawing/2015/9/8/chartex" xmlns:cx2="http://schemas.microsoft.com/office/drawing/2015/10/21/chartex" xmlns:cx3="http://schemas.microsoft.com/office/drawing/2016/5/9/chartex" xmlns:cx4="http://schemas.microsoft.com/office/drawing/2016/5/10/chartex" xmlns:cx5="http://schemas.microsoft.com/office/drawing/2016/5/11/chartex" xmlns:cx6="http://schemas.microsoft.com/office/drawing/2016/5/12/chartex" xmlns:cx7="http://schemas.microsoft.com/office/drawing/2016/5/13/chartex" xmlns:cx8="http://schemas.microsoft.com/office/drawing/2016/5/14/chartex" xmlns:mc="http://schemas.openxmlformats.org/markup-compatibility/2006" xmlns:aink="http://schemas.microsoft.com/office/drawing/2016/ink" xmlns:am3d="http://schemas.microsoft.com/office/drawing/2017/model3d" xmlns:o="urn:schemas-microsoft-com:office:office" xmlns:r="http://schemas.openxmlformats.org/officeDocument/2006/relationships" xmlns:m="http://schemas.openxmlformats.org/officeDocument/2006/math" xmlns:v="urn:schemas-microsoft-com:vml" xmlns:wp14="http://schemas.microsoft.com/office/word/2010/wordprocessingDrawing" xmlns:wp="http://schemas.openxmlformats.org/drawingml/2006/wordprocessingDrawing" xmlns:w10="urn:schemas-microsoft-com:office:word" xmlns:w="http://schemas.openxmlformats.org/wordprocessingml/2006/main" xmlns:w14="http://schemas.microsoft.com/office/word/2010/wordml" xmlns:w15="http://schemas.microsoft.com/office/word/2012/wordml" xmlns:w16cid="http://schemas.microsoft.com/office/word/2016/wordml/cid" xmlns:w16se="http://schemas.microsoft.com/office/word/2015/wordml/symex" xmlns:wpg="http://schemas.microsoft.com/office/word/2010/wordprocessingGroup" xmlns:wpi="http://schemas.microsoft.com/office/word/2010/wordprocessingInk" xmlns:wne="http://schemas.microsoft.com/office/word/2006/wordml" xmlns:wps="http://schemas.microsoft.com/office/word/2010/wordprocessingShape" mc:Ignorable="w14 w15 w16se w16cid wp14">
+  <w:footnote w:type="separator" w:id="-1">
+    <w:p>
+      <w:pPr>
+        <w:spacing w:after="0" w:line="240" w:lineRule="auto"/>
+      </w:pPr>
+      <w:r>
+        <w:separator/>
+      </w:r>
+    </w:p>
+  </w:footnote>
+  <w:footnote w:type="continuationSeparator" w:id="0">
+    <w:p>
+      <w:pPr>
+        <w:spacing w:after="0" w:line="240" w:lineRule="auto"/>
+      </w:pPr>
+      <w:r>
+        <w:continuationSeparator/>
+      </w:r>
+    </w:p>
+  </w:footnote>
+</w:footnotes>
 </file>
 
 <file path=word/numbering.xml><?xml version="1.0" encoding="utf-8"?>
@@ -16763,16 +16942,16 @@
     </w:lvl>
   </w:abstractNum>
   <w:abstractNum w:abstractNumId="3" w15:restartNumberingAfterBreak="0">
-    <w:nsid w:val="6CFD6C9F"/>
+    <w:nsid w:val="62440E63"/>
     <w:multiLevelType w:val="hybridMultilevel"/>
-    <w:tmpl w:val="C896D684"/>
+    <w:tmpl w:val="05029746"/>
     <w:lvl w:ilvl="0" w:tplc="04090011">
-      <w:start w:val="1"/>
+      <w:start w:val="4"/>
       <w:numFmt w:val="decimal"/>
       <w:lvlText w:val="%1)"/>
       <w:lvlJc w:val="left"/>
       <w:pPr>
-        <w:ind w:left="360" w:hanging="360"/>
+        <w:ind w:left="720" w:hanging="360"/>
       </w:pPr>
       <w:rPr>
         <w:rFonts w:hint="default"/>
@@ -16784,7 +16963,7 @@
       <w:lvlText w:val="%2."/>
       <w:lvlJc w:val="left"/>
       <w:pPr>
-        <w:ind w:left="1080" w:hanging="360"/>
+        <w:ind w:left="1440" w:hanging="360"/>
       </w:pPr>
     </w:lvl>
     <w:lvl w:ilvl="2" w:tplc="0409001B" w:tentative="1">
@@ -16793,7 +16972,7 @@
       <w:lvlText w:val="%3."/>
       <w:lvlJc w:val="right"/>
       <w:pPr>
-        <w:ind w:left="1800" w:hanging="180"/>
+        <w:ind w:left="2160" w:hanging="180"/>
       </w:pPr>
     </w:lvl>
     <w:lvl w:ilvl="3" w:tplc="0409000F" w:tentative="1">
@@ -16802,7 +16981,7 @@
       <w:lvlText w:val="%4."/>
       <w:lvlJc w:val="left"/>
       <w:pPr>
-        <w:ind w:left="2520" w:hanging="360"/>
+        <w:ind w:left="2880" w:hanging="360"/>
       </w:pPr>
     </w:lvl>
     <w:lvl w:ilvl="4" w:tplc="04090019" w:tentative="1">
@@ -16811,7 +16990,7 @@
       <w:lvlText w:val="%5."/>
       <w:lvlJc w:val="left"/>
       <w:pPr>
-        <w:ind w:left="3240" w:hanging="360"/>
+        <w:ind w:left="3600" w:hanging="360"/>
       </w:pPr>
     </w:lvl>
     <w:lvl w:ilvl="5" w:tplc="0409001B" w:tentative="1">
@@ -16820,7 +16999,7 @@
       <w:lvlText w:val="%6."/>
       <w:lvlJc w:val="right"/>
       <w:pPr>
-        <w:ind w:left="3960" w:hanging="180"/>
+        <w:ind w:left="4320" w:hanging="180"/>
       </w:pPr>
     </w:lvl>
     <w:lvl w:ilvl="6" w:tplc="0409000F" w:tentative="1">
@@ -16829,7 +17008,7 @@
       <w:lvlText w:val="%7."/>
       <w:lvlJc w:val="left"/>
       <w:pPr>
-        <w:ind w:left="4680" w:hanging="360"/>
+        <w:ind w:left="5040" w:hanging="360"/>
       </w:pPr>
     </w:lvl>
     <w:lvl w:ilvl="7" w:tplc="04090019" w:tentative="1">
@@ -16838,7 +17017,7 @@
       <w:lvlText w:val="%8."/>
       <w:lvlJc w:val="left"/>
       <w:pPr>
-        <w:ind w:left="5400" w:hanging="360"/>
+        <w:ind w:left="5760" w:hanging="360"/>
       </w:pPr>
     </w:lvl>
     <w:lvl w:ilvl="8" w:tplc="0409001B" w:tentative="1">
@@ -16847,21 +17026,21 @@
       <w:lvlText w:val="%9."/>
       <w:lvlJc w:val="right"/>
       <w:pPr>
-        <w:ind w:left="6120" w:hanging="180"/>
+        <w:ind w:left="6480" w:hanging="180"/>
       </w:pPr>
     </w:lvl>
   </w:abstractNum>
   <w:abstractNum w:abstractNumId="4" w15:restartNumberingAfterBreak="0">
-    <w:nsid w:val="70FF3E1A"/>
+    <w:nsid w:val="6CFD6C9F"/>
     <w:multiLevelType w:val="hybridMultilevel"/>
-    <w:tmpl w:val="97EC9CD6"/>
+    <w:tmpl w:val="C896D684"/>
     <w:lvl w:ilvl="0" w:tplc="04090011">
-      <w:start w:val="3"/>
+      <w:start w:val="1"/>
       <w:numFmt w:val="decimal"/>
       <w:lvlText w:val="%1)"/>
       <w:lvlJc w:val="left"/>
       <w:pPr>
-        <w:ind w:left="720" w:hanging="360"/>
+        <w:ind w:left="360" w:hanging="360"/>
       </w:pPr>
       <w:rPr>
         <w:rFonts w:hint="default"/>
@@ -16873,7 +17052,7 @@
       <w:lvlText w:val="%2."/>
       <w:lvlJc w:val="left"/>
       <w:pPr>
-        <w:ind w:left="1440" w:hanging="360"/>
+        <w:ind w:left="1080" w:hanging="360"/>
       </w:pPr>
     </w:lvl>
     <w:lvl w:ilvl="2" w:tplc="0409001B" w:tentative="1">
@@ -16882,7 +17061,7 @@
       <w:lvlText w:val="%3."/>
       <w:lvlJc w:val="right"/>
       <w:pPr>
-        <w:ind w:left="2160" w:hanging="180"/>
+        <w:ind w:left="1800" w:hanging="180"/>
       </w:pPr>
     </w:lvl>
     <w:lvl w:ilvl="3" w:tplc="0409000F" w:tentative="1">
@@ -16891,7 +17070,7 @@
       <w:lvlText w:val="%4."/>
       <w:lvlJc w:val="left"/>
       <w:pPr>
-        <w:ind w:left="2880" w:hanging="360"/>
+        <w:ind w:left="2520" w:hanging="360"/>
       </w:pPr>
     </w:lvl>
     <w:lvl w:ilvl="4" w:tplc="04090019" w:tentative="1">
@@ -16900,7 +17079,7 @@
       <w:lvlText w:val="%5."/>
       <w:lvlJc w:val="left"/>
       <w:pPr>
-        <w:ind w:left="3600" w:hanging="360"/>
+        <w:ind w:left="3240" w:hanging="360"/>
       </w:pPr>
     </w:lvl>
     <w:lvl w:ilvl="5" w:tplc="0409001B" w:tentative="1">
@@ -16909,7 +17088,7 @@
       <w:lvlText w:val="%6."/>
       <w:lvlJc w:val="right"/>
       <w:pPr>
-        <w:ind w:left="4320" w:hanging="180"/>
+        <w:ind w:left="3960" w:hanging="180"/>
       </w:pPr>
     </w:lvl>
     <w:lvl w:ilvl="6" w:tplc="0409000F" w:tentative="1">
@@ -16918,7 +17097,7 @@
       <w:lvlText w:val="%7."/>
       <w:lvlJc w:val="left"/>
       <w:pPr>
-        <w:ind w:left="5040" w:hanging="360"/>
+        <w:ind w:left="4680" w:hanging="360"/>
       </w:pPr>
     </w:lvl>
     <w:lvl w:ilvl="7" w:tplc="04090019" w:tentative="1">
@@ -16927,7 +17106,7 @@
       <w:lvlText w:val="%8."/>
       <w:lvlJc w:val="left"/>
       <w:pPr>
-        <w:ind w:left="5760" w:hanging="360"/>
+        <w:ind w:left="5400" w:hanging="360"/>
       </w:pPr>
     </w:lvl>
     <w:lvl w:ilvl="8" w:tplc="0409001B" w:tentative="1">
@@ -16936,12 +17115,101 @@
       <w:lvlText w:val="%9."/>
       <w:lvlJc w:val="right"/>
       <w:pPr>
+        <w:ind w:left="6120" w:hanging="180"/>
+      </w:pPr>
+    </w:lvl>
+  </w:abstractNum>
+  <w:abstractNum w:abstractNumId="5" w15:restartNumberingAfterBreak="0">
+    <w:nsid w:val="70FF3E1A"/>
+    <w:multiLevelType w:val="hybridMultilevel"/>
+    <w:tmpl w:val="97EC9CD6"/>
+    <w:lvl w:ilvl="0" w:tplc="04090011">
+      <w:start w:val="3"/>
+      <w:numFmt w:val="decimal"/>
+      <w:lvlText w:val="%1)"/>
+      <w:lvlJc w:val="left"/>
+      <w:pPr>
+        <w:ind w:left="720" w:hanging="360"/>
+      </w:pPr>
+      <w:rPr>
+        <w:rFonts w:hint="default"/>
+      </w:rPr>
+    </w:lvl>
+    <w:lvl w:ilvl="1" w:tplc="04090019" w:tentative="1">
+      <w:start w:val="1"/>
+      <w:numFmt w:val="lowerLetter"/>
+      <w:lvlText w:val="%2."/>
+      <w:lvlJc w:val="left"/>
+      <w:pPr>
+        <w:ind w:left="1440" w:hanging="360"/>
+      </w:pPr>
+    </w:lvl>
+    <w:lvl w:ilvl="2" w:tplc="0409001B" w:tentative="1">
+      <w:start w:val="1"/>
+      <w:numFmt w:val="lowerRoman"/>
+      <w:lvlText w:val="%3."/>
+      <w:lvlJc w:val="right"/>
+      <w:pPr>
+        <w:ind w:left="2160" w:hanging="180"/>
+      </w:pPr>
+    </w:lvl>
+    <w:lvl w:ilvl="3" w:tplc="0409000F" w:tentative="1">
+      <w:start w:val="1"/>
+      <w:numFmt w:val="decimal"/>
+      <w:lvlText w:val="%4."/>
+      <w:lvlJc w:val="left"/>
+      <w:pPr>
+        <w:ind w:left="2880" w:hanging="360"/>
+      </w:pPr>
+    </w:lvl>
+    <w:lvl w:ilvl="4" w:tplc="04090019" w:tentative="1">
+      <w:start w:val="1"/>
+      <w:numFmt w:val="lowerLetter"/>
+      <w:lvlText w:val="%5."/>
+      <w:lvlJc w:val="left"/>
+      <w:pPr>
+        <w:ind w:left="3600" w:hanging="360"/>
+      </w:pPr>
+    </w:lvl>
+    <w:lvl w:ilvl="5" w:tplc="0409001B" w:tentative="1">
+      <w:start w:val="1"/>
+      <w:numFmt w:val="lowerRoman"/>
+      <w:lvlText w:val="%6."/>
+      <w:lvlJc w:val="right"/>
+      <w:pPr>
+        <w:ind w:left="4320" w:hanging="180"/>
+      </w:pPr>
+    </w:lvl>
+    <w:lvl w:ilvl="6" w:tplc="0409000F" w:tentative="1">
+      <w:start w:val="1"/>
+      <w:numFmt w:val="decimal"/>
+      <w:lvlText w:val="%7."/>
+      <w:lvlJc w:val="left"/>
+      <w:pPr>
+        <w:ind w:left="5040" w:hanging="360"/>
+      </w:pPr>
+    </w:lvl>
+    <w:lvl w:ilvl="7" w:tplc="04090019" w:tentative="1">
+      <w:start w:val="1"/>
+      <w:numFmt w:val="lowerLetter"/>
+      <w:lvlText w:val="%8."/>
+      <w:lvlJc w:val="left"/>
+      <w:pPr>
+        <w:ind w:left="5760" w:hanging="360"/>
+      </w:pPr>
+    </w:lvl>
+    <w:lvl w:ilvl="8" w:tplc="0409001B" w:tentative="1">
+      <w:start w:val="1"/>
+      <w:numFmt w:val="lowerRoman"/>
+      <w:lvlText w:val="%9."/>
+      <w:lvlJc w:val="right"/>
+      <w:pPr>
         <w:ind w:left="6480" w:hanging="180"/>
       </w:pPr>
     </w:lvl>
   </w:abstractNum>
   <w:num w:numId="1">
-    <w:abstractNumId w:val="3"/>
+    <w:abstractNumId w:val="4"/>
   </w:num>
   <w:num w:numId="2">
     <w:abstractNumId w:val="1"/>
@@ -16953,7 +17221,10 @@
     <w:abstractNumId w:val="2"/>
   </w:num>
   <w:num w:numId="5">
-    <w:abstractNumId w:val="4"/>
+    <w:abstractNumId w:val="5"/>
+  </w:num>
+  <w:num w:numId="6">
+    <w:abstractNumId w:val="3"/>
   </w:num>
 </w:numbering>
 </file>
@@ -17359,7 +17630,6 @@
   <w:style w:type="character" w:default="1" w:styleId="DefaultParagraphFont">
     <w:name w:val="Default Paragraph Font"/>
     <w:uiPriority w:val="1"/>
-    <w:semiHidden/>
     <w:unhideWhenUsed/>
   </w:style>
   <w:style w:type="table" w:default="1" w:styleId="TableNormal">
@@ -17540,6 +17810,50 @@
     <w:name w:val="s"/>
     <w:basedOn w:val="DefaultParagraphFont"/>
     <w:rsid w:val="003556EC"/>
+  </w:style>
+  <w:style w:type="paragraph" w:styleId="Header">
+    <w:name w:val="header"/>
+    <w:basedOn w:val="Normal"/>
+    <w:link w:val="HeaderChar"/>
+    <w:uiPriority w:val="99"/>
+    <w:unhideWhenUsed/>
+    <w:rsid w:val="007709CD"/>
+    <w:pPr>
+      <w:tabs>
+        <w:tab w:val="center" w:pos="4680"/>
+        <w:tab w:val="right" w:pos="9360"/>
+      </w:tabs>
+      <w:spacing w:after="0" w:line="240" w:lineRule="auto"/>
+    </w:pPr>
+  </w:style>
+  <w:style w:type="character" w:customStyle="1" w:styleId="HeaderChar">
+    <w:name w:val="Header Char"/>
+    <w:basedOn w:val="DefaultParagraphFont"/>
+    <w:link w:val="Header"/>
+    <w:uiPriority w:val="99"/>
+    <w:rsid w:val="007709CD"/>
+  </w:style>
+  <w:style w:type="paragraph" w:styleId="Footer">
+    <w:name w:val="footer"/>
+    <w:basedOn w:val="Normal"/>
+    <w:link w:val="FooterChar"/>
+    <w:uiPriority w:val="99"/>
+    <w:unhideWhenUsed/>
+    <w:rsid w:val="007709CD"/>
+    <w:pPr>
+      <w:tabs>
+        <w:tab w:val="center" w:pos="4680"/>
+        <w:tab w:val="right" w:pos="9360"/>
+      </w:tabs>
+      <w:spacing w:after="0" w:line="240" w:lineRule="auto"/>
+    </w:pPr>
+  </w:style>
+  <w:style w:type="character" w:customStyle="1" w:styleId="FooterChar">
+    <w:name w:val="Footer Char"/>
+    <w:basedOn w:val="DefaultParagraphFont"/>
+    <w:link w:val="Footer"/>
+    <w:uiPriority w:val="99"/>
+    <w:rsid w:val="007709CD"/>
   </w:style>
 </w:styles>
 </file>
@@ -17810,7 +18124,7 @@
 </file>
 
 <file path=customXml/itemProps1.xml><?xml version="1.0" encoding="utf-8"?>
-<ds:datastoreItem xmlns:ds="http://schemas.openxmlformats.org/officeDocument/2006/customXml" ds:itemID="{448EE1E6-353A-442A-9342-9F6947300002}">
+<ds:datastoreItem xmlns:ds="http://schemas.openxmlformats.org/officeDocument/2006/customXml" ds:itemID="{A4D9FB86-90EC-4A3F-9AE4-6DF54BBE6AE0}">
   <ds:schemaRefs>
     <ds:schemaRef ds:uri="http://schemas.openxmlformats.org/officeDocument/2006/bibliography"/>
   </ds:schemaRefs>

</xml_diff>

<commit_message>
final updations for proposed work
</commit_message>
<xml_diff>
--- a/RESEARCH PAPER/TITLE.docx
+++ b/RESEARCH PAPER/TITLE.docx
@@ -18,7 +18,7 @@
         <w:rPr>
           <w:rFonts w:ascii="Times New Roman" w:hAnsi="Times New Roman" w:cs="Times New Roman"/>
         </w:rPr>
-        <w:t xml:space="preserve">                          </w:t>
+        <w:t xml:space="preserve">                        </w:t>
       </w:r>
       <w:r>
         <w:rPr>
@@ -26,14 +26,37 @@
           <w:sz w:val="32"/>
           <w:szCs w:val="32"/>
         </w:rPr>
-        <w:t>Data exploration analysis on job trends using R</w:t>
-      </w:r>
-      <w:r>
-        <w:rPr>
-          <w:rFonts w:ascii="Times New Roman" w:hAnsi="Times New Roman" w:cs="Times New Roman"/>
-        </w:rPr>
-        <w:t xml:space="preserve"> </w:t>
-      </w:r>
+        <w:t xml:space="preserve">Data exploration </w:t>
+      </w:r>
+      <w:r>
+        <w:rPr>
+          <w:rFonts w:ascii="Times New Roman" w:hAnsi="Times New Roman" w:cs="Times New Roman"/>
+          <w:sz w:val="32"/>
+          <w:szCs w:val="32"/>
+        </w:rPr>
+        <w:t>and analyzing</w:t>
+      </w:r>
+      <w:r>
+        <w:rPr>
+          <w:rFonts w:ascii="Times New Roman" w:hAnsi="Times New Roman" w:cs="Times New Roman"/>
+          <w:sz w:val="32"/>
+          <w:szCs w:val="32"/>
+        </w:rPr>
+        <w:t xml:space="preserve"> job trends using R</w:t>
+      </w:r>
+      <w:r>
+        <w:rPr>
+          <w:rFonts w:ascii="Times New Roman" w:hAnsi="Times New Roman" w:cs="Times New Roman"/>
+        </w:rPr>
+        <w:t xml:space="preserve"> </w:t>
+      </w:r>
+    </w:p>
+    <w:p>
+      <w:pPr>
+        <w:rPr>
+          <w:rFonts w:ascii="Times New Roman" w:hAnsi="Times New Roman" w:cs="Times New Roman"/>
+        </w:rPr>
+      </w:pPr>
     </w:p>
     <w:p>
       <w:pPr>
@@ -55,23 +78,18 @@
         </w:rPr>
         <w:t>ABSTRACT</w:t>
       </w:r>
-      <w:r>
-        <w:rPr>
-          <w:rFonts w:ascii="Times New Roman" w:hAnsi="Times New Roman" w:cs="Times New Roman"/>
-        </w:rPr>
-        <w:t>—</w:t>
-      </w:r>
-      <w:r>
-        <w:rPr>
-          <w:rFonts w:ascii="Times New Roman" w:hAnsi="Times New Roman" w:cs="Times New Roman"/>
-        </w:rPr>
-        <w:t xml:space="preserve"> </w:t>
-      </w:r>
-      <w:r>
-        <w:rPr>
-          <w:rFonts w:ascii="Times New Roman" w:hAnsi="Times New Roman" w:cs="Times New Roman"/>
-        </w:rPr>
-        <w:t xml:space="preserve"> </w:t>
+    </w:p>
+    <w:p>
+      <w:pPr>
+        <w:rPr>
+          <w:rFonts w:ascii="Times New Roman" w:hAnsi="Times New Roman" w:cs="Times New Roman"/>
+        </w:rPr>
+      </w:pPr>
+      <w:r>
+        <w:rPr>
+          <w:rFonts w:ascii="Times New Roman" w:hAnsi="Times New Roman" w:cs="Times New Roman"/>
+        </w:rPr>
+        <w:t xml:space="preserve">  </w:t>
       </w:r>
       <w:r>
         <w:rPr>
@@ -439,13 +457,27 @@
           <w:rFonts w:ascii="Times New Roman" w:hAnsi="Times New Roman" w:cs="Times New Roman"/>
           <w:shd w:val="clear" w:color="auto" w:fill="FFFFFF"/>
         </w:rPr>
-        <w:t>The raw data was unclean and messy so a set of transformations were performed for making data more suitable for fast and rapid analysis and exploration.</w:t>
+        <w:t xml:space="preserve">The raw data was unclean and messy so a set of transformations were performed for making data more suitable </w:t>
       </w:r>
       <w:r>
         <w:rPr>
           <w:rFonts w:ascii="Times New Roman" w:hAnsi="Times New Roman" w:cs="Times New Roman"/>
           <w:shd w:val="clear" w:color="auto" w:fill="FFFFFF"/>
         </w:rPr>
+        <w:t xml:space="preserve">for fast and rapid analysis as well as data </w:t>
+      </w:r>
+      <w:r>
+        <w:rPr>
+          <w:rFonts w:ascii="Times New Roman" w:hAnsi="Times New Roman" w:cs="Times New Roman"/>
+          <w:shd w:val="clear" w:color="auto" w:fill="FFFFFF"/>
+        </w:rPr>
+        <w:t>exploration.</w:t>
+      </w:r>
+      <w:r>
+        <w:rPr>
+          <w:rFonts w:ascii="Times New Roman" w:hAnsi="Times New Roman" w:cs="Times New Roman"/>
+          <w:shd w:val="clear" w:color="auto" w:fill="FFFFFF"/>
+        </w:rPr>
         <w:t xml:space="preserve"> The data was then analyzed </w:t>
       </w:r>
       <w:r>
@@ -460,7 +492,14 @@
           <w:rFonts w:ascii="Times New Roman" w:hAnsi="Times New Roman" w:cs="Times New Roman"/>
           <w:shd w:val="clear" w:color="auto" w:fill="FFFFFF"/>
         </w:rPr>
-        <w:t xml:space="preserve">to find answers about the job trends in </w:t>
+        <w:t>to study</w:t>
+      </w:r>
+      <w:r>
+        <w:rPr>
+          <w:rFonts w:ascii="Times New Roman" w:hAnsi="Times New Roman" w:cs="Times New Roman"/>
+          <w:shd w:val="clear" w:color="auto" w:fill="FFFFFF"/>
+        </w:rPr>
+        <w:t xml:space="preserve"> about the job trends in </w:t>
       </w:r>
       <w:r>
         <w:rPr>
@@ -518,12 +557,6 @@
           <w:b/>
         </w:rPr>
         <w:t>INTORDUCTION</w:t>
-      </w:r>
-      <w:r>
-        <w:rPr>
-          <w:rFonts w:ascii="Times New Roman" w:hAnsi="Times New Roman" w:cs="Times New Roman"/>
-        </w:rPr>
-        <w:t>—</w:t>
       </w:r>
     </w:p>
     <w:p>
@@ -830,35 +863,56 @@
         <w:rPr>
           <w:rFonts w:ascii="Times New Roman" w:hAnsi="Times New Roman" w:cs="Times New Roman"/>
         </w:rPr>
-        <w:t xml:space="preserve"> This is the reason data science related job positions have seen such a huge increase in the past few years and this is what this paper tries to find out and answer.</w:t>
-      </w:r>
-    </w:p>
-    <w:p>
-      <w:pPr>
-        <w:rPr>
-          <w:rFonts w:ascii="Times New Roman" w:hAnsi="Times New Roman" w:cs="Times New Roman"/>
-        </w:rPr>
-      </w:pPr>
-    </w:p>
-    <w:p>
-      <w:pPr>
-        <w:rPr>
-          <w:rFonts w:ascii="Times New Roman" w:hAnsi="Times New Roman" w:cs="Times New Roman"/>
-        </w:rPr>
-      </w:pPr>
+        <w:t xml:space="preserve"> </w:t>
+      </w:r>
       <w:r>
         <w:rPr>
           <w:rFonts w:ascii="Times New Roman" w:hAnsi="Times New Roman" w:cs="Times New Roman"/>
         </w:rPr>
         <w:lastRenderedPageBreak/>
-        <w:t>LITERATURE REVIEW:</w:t>
-      </w:r>
-      <w:r>
-        <w:rPr>
-          <w:rFonts w:ascii="Times New Roman" w:hAnsi="Times New Roman" w:cs="Times New Roman"/>
-        </w:rPr>
-        <w:t xml:space="preserve"> </w:t>
-      </w:r>
+        <w:t>This is the reason data science related job positions have seen such a huge increase in the past few years and this is what this paper tries to find out and answer.</w:t>
+      </w:r>
+    </w:p>
+    <w:p>
+      <w:pPr>
+        <w:rPr>
+          <w:rFonts w:ascii="Times New Roman" w:hAnsi="Times New Roman" w:cs="Times New Roman"/>
+        </w:rPr>
+      </w:pPr>
+    </w:p>
+    <w:p>
+      <w:pPr>
+        <w:rPr>
+          <w:rFonts w:ascii="Times New Roman" w:hAnsi="Times New Roman" w:cs="Times New Roman"/>
+        </w:rPr>
+      </w:pPr>
+      <w:r>
+        <w:rPr>
+          <w:rFonts w:ascii="Times New Roman" w:hAnsi="Times New Roman" w:cs="Times New Roman"/>
+          <w:b/>
+        </w:rPr>
+        <w:t>LITERATURE REVIEW</w:t>
+      </w:r>
+      <w:r>
+        <w:rPr>
+          <w:rFonts w:ascii="Times New Roman" w:hAnsi="Times New Roman" w:cs="Times New Roman"/>
+        </w:rPr>
+        <w:t xml:space="preserve"> </w:t>
+      </w:r>
+      <w:r>
+        <w:rPr>
+          <w:rFonts w:ascii="Times New Roman" w:hAnsi="Times New Roman" w:cs="Times New Roman"/>
+          <w:b/>
+        </w:rPr>
+        <w:t>AND RELATED WORK</w:t>
+      </w:r>
+    </w:p>
+    <w:p>
+      <w:pPr>
+        <w:rPr>
+          <w:rFonts w:ascii="Times New Roman" w:hAnsi="Times New Roman" w:cs="Times New Roman"/>
+        </w:rPr>
+      </w:pPr>
     </w:p>
     <w:p>
       <w:pPr>
@@ -1484,7 +1538,13 @@
         <w:rPr>
           <w:rFonts w:ascii="Times New Roman" w:hAnsi="Times New Roman" w:cs="Times New Roman"/>
         </w:rPr>
-        <w:t xml:space="preserve"> to increase in demand for such individuals and they directly tend to get paid higher than others.</w:t>
+        <w:t xml:space="preserve"> to increase in demand for such individuals and they directly tend</w:t>
+      </w:r>
+      <w:r>
+        <w:rPr>
+          <w:rFonts w:ascii="Times New Roman" w:hAnsi="Times New Roman" w:cs="Times New Roman"/>
+        </w:rPr>
+        <w:t xml:space="preserve"> to get paid higher than others.</w:t>
       </w:r>
     </w:p>
     <w:p>
@@ -3579,20 +3639,23 @@
       <w:pPr>
         <w:rPr>
           <w:rFonts w:ascii="Times New Roman" w:hAnsi="Times New Roman" w:cs="Times New Roman"/>
-        </w:rPr>
-      </w:pPr>
-      <w:r>
-        <w:rPr>
-          <w:rFonts w:ascii="Times New Roman" w:hAnsi="Times New Roman" w:cs="Times New Roman"/>
-        </w:rPr>
-        <w:t>PROPOSED METHOD:</w:t>
-      </w:r>
-      <w:r>
-        <w:rPr>
-          <w:rFonts w:ascii="Times New Roman" w:hAnsi="Times New Roman" w:cs="Times New Roman"/>
-        </w:rPr>
-        <w:t xml:space="preserve"> </w:t>
-      </w:r>
+          <w:b/>
+        </w:rPr>
+      </w:pPr>
+      <w:r>
+        <w:rPr>
+          <w:rFonts w:ascii="Times New Roman" w:hAnsi="Times New Roman" w:cs="Times New Roman"/>
+          <w:b/>
+        </w:rPr>
+        <w:t>JOB TREND ANALYSIS USING R</w:t>
+      </w:r>
+    </w:p>
+    <w:p>
+      <w:pPr>
+        <w:rPr>
+          <w:rFonts w:ascii="Times New Roman" w:hAnsi="Times New Roman" w:cs="Times New Roman"/>
+        </w:rPr>
+      </w:pPr>
     </w:p>
     <w:p>
       <w:pPr>
@@ -6329,6 +6392,13 @@
           <w:rFonts w:ascii="Times New Roman" w:hAnsi="Times New Roman" w:cs="Times New Roman"/>
         </w:rPr>
       </w:pPr>
+    </w:p>
+    <w:p>
+      <w:pPr>
+        <w:rPr>
+          <w:rFonts w:ascii="Times New Roman" w:hAnsi="Times New Roman" w:cs="Times New Roman"/>
+        </w:rPr>
+      </w:pPr>
       <w:r>
         <w:rPr>
           <w:rFonts w:ascii="Times New Roman" w:hAnsi="Times New Roman" w:cs="Times New Roman"/>
@@ -7915,21 +7985,19 @@
         <w:rPr>
           <w:rFonts w:ascii="Times New Roman" w:hAnsi="Times New Roman" w:cs="Times New Roman"/>
         </w:rPr>
-        <w:t xml:space="preserve">values for an attribute specified in the argument based on a metric. For </w:t>
-      </w:r>
-      <w:proofErr w:type="gramStart"/>
-      <w:r>
-        <w:rPr>
-          <w:rFonts w:ascii="Times New Roman" w:hAnsi="Times New Roman" w:cs="Times New Roman"/>
-        </w:rPr>
-        <w:t>example</w:t>
-      </w:r>
-      <w:proofErr w:type="gramEnd"/>
-      <w:r>
-        <w:rPr>
-          <w:rFonts w:ascii="Times New Roman" w:hAnsi="Times New Roman" w:cs="Times New Roman"/>
-        </w:rPr>
-        <w:t xml:space="preserve"> it is used for finding the top </w:t>
+        <w:t>values for an attribute specified in the argument based on a metric. For example</w:t>
+      </w:r>
+      <w:r>
+        <w:rPr>
+          <w:rFonts w:ascii="Times New Roman" w:hAnsi="Times New Roman" w:cs="Times New Roman"/>
+        </w:rPr>
+        <w:t>—</w:t>
+      </w:r>
+      <w:r>
+        <w:rPr>
+          <w:rFonts w:ascii="Times New Roman" w:hAnsi="Times New Roman" w:cs="Times New Roman"/>
+        </w:rPr>
+        <w:t xml:space="preserve">it is used for finding the top </w:t>
       </w:r>
       <w:r>
         <w:rPr>
@@ -11805,22 +11873,6 @@
     </w:p>
     <w:p>
       <w:pPr>
-        <w:pStyle w:val="ListParagraph"/>
-        <w:rPr>
-          <w:rFonts w:ascii="Times New Roman" w:hAnsi="Times New Roman" w:cs="Times New Roman"/>
-        </w:rPr>
-      </w:pPr>
-    </w:p>
-    <w:p>
-      <w:pPr>
-        <w:pStyle w:val="ListParagraph"/>
-        <w:rPr>
-          <w:rFonts w:ascii="Times New Roman" w:hAnsi="Times New Roman" w:cs="Times New Roman"/>
-        </w:rPr>
-      </w:pPr>
-    </w:p>
-    <w:p>
-      <w:pPr>
         <w:pStyle w:val="HTMLPreformatted"/>
         <w:shd w:val="clear" w:color="auto" w:fill="F7F7F7"/>
         <w:wordWrap w:val="0"/>
@@ -13625,15 +13677,31 @@
           <w:rFonts w:ascii="Times New Roman" w:hAnsi="Times New Roman" w:cs="Times New Roman"/>
           <w:i/>
         </w:rPr>
-        <w:t>output_plot</w:t>
-      </w:r>
-      <w:proofErr w:type="spellEnd"/>
+        <w:t>output_</w:t>
+      </w:r>
+      <w:proofErr w:type="gramStart"/>
       <w:r>
         <w:rPr>
           <w:rFonts w:ascii="Times New Roman" w:hAnsi="Times New Roman" w:cs="Times New Roman"/>
           <w:i/>
         </w:rPr>
-        <w:t xml:space="preserve">() </w:t>
+        <w:t>plot</w:t>
+      </w:r>
+      <w:proofErr w:type="spellEnd"/>
+      <w:r>
+        <w:rPr>
+          <w:rFonts w:ascii="Times New Roman" w:hAnsi="Times New Roman" w:cs="Times New Roman"/>
+          <w:i/>
+        </w:rPr>
+        <w:t>(</w:t>
+      </w:r>
+      <w:proofErr w:type="gramEnd"/>
+      <w:r>
+        <w:rPr>
+          <w:rFonts w:ascii="Times New Roman" w:hAnsi="Times New Roman" w:cs="Times New Roman"/>
+          <w:i/>
+        </w:rPr>
+        <w:t xml:space="preserve">) </w:t>
       </w:r>
       <w:r>
         <w:rPr>
@@ -13641,8 +13709,6 @@
         </w:rPr>
         <w:t xml:space="preserve">function </w:t>
       </w:r>
-      <w:bookmarkStart w:id="1" w:name="_GoBack"/>
-      <w:bookmarkEnd w:id="1"/>
       <w:r>
         <w:rPr>
           <w:rFonts w:ascii="Times New Roman" w:hAnsi="Times New Roman" w:cs="Times New Roman"/>
@@ -13678,14 +13744,6 @@
         </w:rPr>
         <w:t xml:space="preserve"> “YEAR”.</w:t>
       </w:r>
-    </w:p>
-    <w:p>
-      <w:pPr>
-        <w:pStyle w:val="ListParagraph"/>
-        <w:rPr>
-          <w:rFonts w:ascii="Times New Roman" w:hAnsi="Times New Roman" w:cs="Times New Roman"/>
-        </w:rPr>
-      </w:pPr>
     </w:p>
     <w:p>
       <w:pPr>
@@ -15333,6 +15391,85 @@
           <w:rFonts w:ascii="Times New Roman" w:hAnsi="Times New Roman" w:cs="Times New Roman"/>
         </w:rPr>
       </w:pPr>
+    </w:p>
+    <w:p>
+      <w:pPr>
+        <w:rPr>
+          <w:rFonts w:ascii="Times New Roman" w:hAnsi="Times New Roman" w:cs="Times New Roman"/>
+        </w:rPr>
+      </w:pPr>
+      <w:r>
+        <w:rPr>
+          <w:rFonts w:ascii="Times New Roman" w:hAnsi="Times New Roman" w:cs="Times New Roman"/>
+        </w:rPr>
+        <w:t xml:space="preserve">Now the functions above were </w:t>
+      </w:r>
+      <w:r>
+        <w:rPr>
+          <w:rFonts w:ascii="Times New Roman" w:hAnsi="Times New Roman" w:cs="Times New Roman"/>
+        </w:rPr>
+        <w:t xml:space="preserve">heavily used throughout the analysis phase for finding out the top most employers which issue most H1-B applications, filtering the most common job titles, finding out the top most common worksites, finding the job titles which get paid the highest, finding the annual median wages of the job titles etc. Then specifically data science related job positions were filtered then studied and analyzed. Employers which issued most H1-B applications for hiring data science job position were computed, number of H1-B applications issued per year in total for data scientists, data engineers, data analysts, business analysts and machine learning engineers were analyzed. Salary trends were also studied for each of the </w:t>
+      </w:r>
+      <w:proofErr w:type="gramStart"/>
+      <w:r>
+        <w:rPr>
+          <w:rFonts w:ascii="Times New Roman" w:hAnsi="Times New Roman" w:cs="Times New Roman"/>
+        </w:rPr>
+        <w:t>above mentioned</w:t>
+      </w:r>
+      <w:proofErr w:type="gramEnd"/>
+      <w:r>
+        <w:rPr>
+          <w:rFonts w:ascii="Times New Roman" w:hAnsi="Times New Roman" w:cs="Times New Roman"/>
+        </w:rPr>
+        <w:t xml:space="preserve"> job positions. How much annual salaries was offered by top giants which hire most data science professionals was also studied. Then data frames created for each of the filtered job titles were plotted using the functions defined above. Lots of </w:t>
+      </w:r>
+      <w:proofErr w:type="spellStart"/>
+      <w:r>
+        <w:rPr>
+          <w:rFonts w:ascii="Times New Roman" w:hAnsi="Times New Roman" w:cs="Times New Roman"/>
+        </w:rPr>
+        <w:t>barplots</w:t>
+      </w:r>
+      <w:proofErr w:type="spellEnd"/>
+      <w:r>
+        <w:rPr>
+          <w:rFonts w:ascii="Times New Roman" w:hAnsi="Times New Roman" w:cs="Times New Roman"/>
+        </w:rPr>
+        <w:t xml:space="preserve"> and boxplots were plotted </w:t>
+      </w:r>
+      <w:r>
+        <w:rPr>
+          <w:rFonts w:ascii="Times New Roman" w:hAnsi="Times New Roman" w:cs="Times New Roman"/>
+        </w:rPr>
+        <w:t xml:space="preserve">as a result, </w:t>
+      </w:r>
+      <w:r>
+        <w:rPr>
+          <w:rFonts w:ascii="Times New Roman" w:hAnsi="Times New Roman" w:cs="Times New Roman"/>
+        </w:rPr>
+        <w:t>to understand and study the job and employability trends</w:t>
+      </w:r>
+      <w:r>
+        <w:rPr>
+          <w:rFonts w:ascii="Times New Roman" w:hAnsi="Times New Roman" w:cs="Times New Roman"/>
+        </w:rPr>
+        <w:t xml:space="preserve"> in the United States of America from 2011 to 2016</w:t>
+      </w:r>
+      <w:r>
+        <w:rPr>
+          <w:rFonts w:ascii="Times New Roman" w:hAnsi="Times New Roman" w:cs="Times New Roman"/>
+        </w:rPr>
+        <w:t>.</w:t>
+      </w:r>
+      <w:bookmarkStart w:id="1" w:name="_GoBack"/>
+      <w:bookmarkEnd w:id="1"/>
+      <w:r>
+        <w:rPr>
+          <w:rFonts w:ascii="Times New Roman" w:hAnsi="Times New Roman" w:cs="Times New Roman"/>
+        </w:rPr>
+        <w:t xml:space="preserve">   </w:t>
+      </w:r>
     </w:p>
     <w:p>
       <w:pPr>
@@ -18124,7 +18261,7 @@
 </file>
 
 <file path=customXml/itemProps1.xml><?xml version="1.0" encoding="utf-8"?>
-<ds:datastoreItem xmlns:ds="http://schemas.openxmlformats.org/officeDocument/2006/customXml" ds:itemID="{A4D9FB86-90EC-4A3F-9AE4-6DF54BBE6AE0}">
+<ds:datastoreItem xmlns:ds="http://schemas.openxmlformats.org/officeDocument/2006/customXml" ds:itemID="{A9032B1B-571F-4489-ACFA-610BB1FEE3B6}">
   <ds:schemaRefs>
     <ds:schemaRef ds:uri="http://schemas.openxmlformats.org/officeDocument/2006/bibliography"/>
   </ds:schemaRefs>

</xml_diff>

<commit_message>
starting to write the conclusion of the paper
</commit_message>
<xml_diff>
--- a/RESEARCH PAPER/TITLE.docx
+++ b/RESEARCH PAPER/TITLE.docx
@@ -126,19 +126,7 @@
         <w:rPr>
           <w:rFonts w:ascii="Times New Roman" w:hAnsi="Times New Roman" w:cs="Times New Roman"/>
         </w:rPr>
-        <w:t xml:space="preserve"> And when it comes to the information technology(IT) job</w:t>
-      </w:r>
-      <w:r>
-        <w:rPr>
-          <w:rFonts w:ascii="Times New Roman" w:hAnsi="Times New Roman" w:cs="Times New Roman"/>
-        </w:rPr>
-        <w:t>s</w:t>
-      </w:r>
-      <w:r>
-        <w:rPr>
-          <w:rFonts w:ascii="Times New Roman" w:hAnsi="Times New Roman" w:cs="Times New Roman"/>
-        </w:rPr>
-        <w:t xml:space="preserve"> sector it becomes more impor</w:t>
+        <w:t xml:space="preserve"> And when it comes to the information technology(IT) job sector it becomes more impor</w:t>
       </w:r>
       <w:r>
         <w:rPr>
@@ -767,6 +755,7 @@
     </w:p>
     <w:p>
       <w:pPr>
+        <w:jc w:val="both"/>
         <w:rPr>
           <w:rFonts w:ascii="Times New Roman" w:hAnsi="Times New Roman" w:cs="Times New Roman"/>
         </w:rPr>
@@ -1344,6 +1333,7 @@
     </w:p>
     <w:p>
       <w:pPr>
+        <w:jc w:val="both"/>
         <w:rPr>
           <w:rFonts w:ascii="Times New Roman" w:hAnsi="Times New Roman" w:cs="Times New Roman"/>
         </w:rPr>
@@ -1963,15 +1953,10 @@
         </w:rPr>
         <w:t>[9].</w:t>
       </w:r>
-      <w:r>
-        <w:rPr>
-          <w:rFonts w:ascii="Times New Roman" w:hAnsi="Times New Roman" w:cs="Times New Roman"/>
-        </w:rPr>
-        <w:t xml:space="preserve"> </w:t>
-      </w:r>
-    </w:p>
-    <w:p>
-      <w:pPr>
+    </w:p>
+    <w:p>
+      <w:pPr>
+        <w:jc w:val="both"/>
         <w:rPr>
           <w:rFonts w:ascii="Times New Roman" w:hAnsi="Times New Roman" w:cs="Times New Roman"/>
         </w:rPr>
@@ -2522,6 +2507,7 @@
     </w:p>
     <w:p>
       <w:pPr>
+        <w:jc w:val="both"/>
         <w:rPr>
           <w:rFonts w:ascii="Times New Roman" w:hAnsi="Times New Roman" w:cs="Times New Roman"/>
         </w:rPr>
@@ -3025,6 +3011,7 @@
     </w:p>
     <w:p>
       <w:pPr>
+        <w:jc w:val="both"/>
         <w:rPr>
           <w:rFonts w:ascii="Times New Roman" w:hAnsi="Times New Roman" w:cs="Times New Roman"/>
         </w:rPr>
@@ -3183,7 +3170,7 @@
         <w:rPr>
           <w:rFonts w:ascii="Times New Roman" w:hAnsi="Times New Roman" w:cs="Times New Roman"/>
         </w:rPr>
-        <w:t xml:space="preserve">efficient manner. </w:t>
+        <w:t>efficient manner.</w:t>
       </w:r>
     </w:p>
     <w:p>
@@ -3224,6 +3211,7 @@
     </w:p>
     <w:p>
       <w:pPr>
+        <w:jc w:val="both"/>
         <w:rPr>
           <w:rFonts w:ascii="Times New Roman" w:hAnsi="Times New Roman" w:cs="Times New Roman"/>
         </w:rPr>
@@ -3489,6 +3477,7 @@
     </w:p>
     <w:p>
       <w:pPr>
+        <w:jc w:val="both"/>
         <w:rPr>
           <w:rFonts w:ascii="Times New Roman" w:hAnsi="Times New Roman" w:cs="Times New Roman"/>
         </w:rPr>
@@ -3544,6 +3533,7 @@
     </w:p>
     <w:p>
       <w:pPr>
+        <w:jc w:val="both"/>
         <w:rPr>
           <w:rFonts w:ascii="Times New Roman" w:hAnsi="Times New Roman" w:cs="Times New Roman"/>
         </w:rPr>
@@ -3611,6 +3601,7 @@
     </w:p>
     <w:p>
       <w:pPr>
+        <w:jc w:val="both"/>
         <w:rPr>
           <w:rFonts w:ascii="Arial" w:hAnsi="Arial" w:cs="Arial"/>
           <w:sz w:val="21"/>
@@ -3674,6 +3665,7 @@
     </w:p>
     <w:p>
       <w:pPr>
+        <w:jc w:val="both"/>
         <w:rPr>
           <w:rFonts w:ascii="Times New Roman" w:hAnsi="Times New Roman" w:cs="Times New Roman"/>
         </w:rPr>
@@ -3713,6 +3705,7 @@
     </w:p>
     <w:p>
       <w:pPr>
+        <w:jc w:val="both"/>
         <w:rPr>
           <w:rFonts w:ascii="Times New Roman" w:hAnsi="Times New Roman" w:cs="Times New Roman"/>
         </w:rPr>
@@ -3755,6 +3748,7 @@
           <w:ilvl w:val="0"/>
           <w:numId w:val="3"/>
         </w:numPr>
+        <w:jc w:val="both"/>
         <w:rPr>
           <w:rFonts w:ascii="Times New Roman" w:hAnsi="Times New Roman" w:cs="Times New Roman"/>
         </w:rPr>
@@ -3797,6 +3791,7 @@
           <w:ilvl w:val="0"/>
           <w:numId w:val="3"/>
         </w:numPr>
+        <w:jc w:val="both"/>
         <w:rPr>
           <w:rFonts w:ascii="Times New Roman" w:hAnsi="Times New Roman" w:cs="Times New Roman"/>
         </w:rPr>
@@ -3815,6 +3810,7 @@
           <w:ilvl w:val="0"/>
           <w:numId w:val="3"/>
         </w:numPr>
+        <w:jc w:val="both"/>
         <w:rPr>
           <w:rFonts w:ascii="Times New Roman" w:hAnsi="Times New Roman" w:cs="Times New Roman"/>
         </w:rPr>
@@ -3851,6 +3847,7 @@
           <w:ilvl w:val="0"/>
           <w:numId w:val="3"/>
         </w:numPr>
+        <w:jc w:val="both"/>
         <w:rPr>
           <w:rFonts w:ascii="Times New Roman" w:hAnsi="Times New Roman" w:cs="Times New Roman"/>
         </w:rPr>
@@ -3869,6 +3866,7 @@
           <w:ilvl w:val="0"/>
           <w:numId w:val="3"/>
         </w:numPr>
+        <w:jc w:val="both"/>
         <w:rPr>
           <w:rFonts w:ascii="Times New Roman" w:hAnsi="Times New Roman" w:cs="Times New Roman"/>
         </w:rPr>
@@ -3894,6 +3892,7 @@
     </w:p>
     <w:p>
       <w:pPr>
+        <w:jc w:val="both"/>
         <w:rPr>
           <w:rFonts w:ascii="Times New Roman" w:hAnsi="Times New Roman" w:cs="Times New Roman"/>
         </w:rPr>
@@ -4126,6 +4125,7 @@
     </w:p>
     <w:p>
       <w:pPr>
+        <w:jc w:val="both"/>
         <w:rPr>
           <w:rFonts w:ascii="Times New Roman" w:hAnsi="Times New Roman" w:cs="Times New Roman"/>
         </w:rPr>
@@ -4374,6 +4374,7 @@
     </w:p>
     <w:p>
       <w:pPr>
+        <w:jc w:val="both"/>
         <w:rPr>
           <w:rFonts w:ascii="Times New Roman" w:hAnsi="Times New Roman" w:cs="Times New Roman"/>
         </w:rPr>
@@ -4477,13 +4478,15 @@
     </w:p>
     <w:p>
       <w:pPr>
-        <w:rPr>
-          <w:rFonts w:ascii="Times New Roman" w:hAnsi="Times New Roman" w:cs="Times New Roman"/>
-        </w:rPr>
-      </w:pPr>
-    </w:p>
-    <w:p>
-      <w:pPr>
+        <w:jc w:val="both"/>
+        <w:rPr>
+          <w:rFonts w:ascii="Times New Roman" w:hAnsi="Times New Roman" w:cs="Times New Roman"/>
+        </w:rPr>
+      </w:pPr>
+    </w:p>
+    <w:p>
+      <w:pPr>
+        <w:jc w:val="both"/>
         <w:rPr>
           <w:rFonts w:ascii="Times New Roman" w:hAnsi="Times New Roman" w:cs="Times New Roman"/>
         </w:rPr>
@@ -4580,6 +4583,7 @@
         <w:pStyle w:val="HTMLPreformatted"/>
         <w:shd w:val="clear" w:color="auto" w:fill="F7F7F7"/>
         <w:wordWrap w:val="0"/>
+        <w:jc w:val="both"/>
         <w:rPr>
           <w:rFonts w:ascii="Times New Roman" w:hAnsi="Times New Roman" w:cs="Times New Roman"/>
           <w:i/>
@@ -4598,6 +4602,7 @@
         <w:pStyle w:val="HTMLPreformatted"/>
         <w:shd w:val="clear" w:color="auto" w:fill="F7F7F7"/>
         <w:wordWrap w:val="0"/>
+        <w:jc w:val="both"/>
         <w:rPr>
           <w:rFonts w:asciiTheme="minorHAnsi" w:hAnsiTheme="minorHAnsi" w:cs="Times New Roman"/>
         </w:rPr>
@@ -4690,6 +4695,7 @@
         </w:tabs>
         <w:wordWrap w:val="0"/>
         <w:spacing w:after="0" w:line="240" w:lineRule="auto"/>
+        <w:jc w:val="both"/>
         <w:rPr>
           <w:rFonts w:eastAsia="Times New Roman" w:cs="Times New Roman"/>
           <w:sz w:val="20"/>
@@ -4728,6 +4734,7 @@
         </w:tabs>
         <w:wordWrap w:val="0"/>
         <w:spacing w:after="0" w:line="240" w:lineRule="auto"/>
+        <w:jc w:val="both"/>
         <w:rPr>
           <w:rFonts w:eastAsia="Times New Roman" w:cs="Times New Roman"/>
           <w:sz w:val="20"/>
@@ -4836,6 +4843,7 @@
         </w:tabs>
         <w:wordWrap w:val="0"/>
         <w:spacing w:after="0" w:line="240" w:lineRule="auto"/>
+        <w:jc w:val="both"/>
         <w:rPr>
           <w:rFonts w:eastAsia="Times New Roman" w:cs="Times New Roman"/>
           <w:color w:val="055BE0"/>
@@ -4903,6 +4911,7 @@
         </w:tabs>
         <w:wordWrap w:val="0"/>
         <w:spacing w:after="0" w:line="240" w:lineRule="auto"/>
+        <w:jc w:val="both"/>
         <w:rPr>
           <w:rFonts w:eastAsia="Times New Roman" w:cs="Times New Roman"/>
           <w:sz w:val="20"/>
@@ -4951,6 +4960,7 @@
         </w:tabs>
         <w:wordWrap w:val="0"/>
         <w:spacing w:after="0" w:line="240" w:lineRule="auto"/>
+        <w:jc w:val="both"/>
         <w:rPr>
           <w:rFonts w:eastAsia="Times New Roman" w:cs="Times New Roman"/>
           <w:sz w:val="20"/>
@@ -5006,6 +5016,7 @@
         </w:tabs>
         <w:wordWrap w:val="0"/>
         <w:spacing w:after="0" w:line="240" w:lineRule="auto"/>
+        <w:jc w:val="both"/>
         <w:rPr>
           <w:rFonts w:eastAsia="Times New Roman" w:cs="Times New Roman"/>
           <w:sz w:val="20"/>
@@ -5044,6 +5055,7 @@
         </w:tabs>
         <w:wordWrap w:val="0"/>
         <w:spacing w:after="0" w:line="240" w:lineRule="auto"/>
+        <w:jc w:val="both"/>
         <w:rPr>
           <w:rFonts w:eastAsia="Times New Roman" w:cs="Times New Roman"/>
           <w:sz w:val="20"/>
@@ -5082,6 +5094,7 @@
         </w:tabs>
         <w:wordWrap w:val="0"/>
         <w:spacing w:after="0" w:line="240" w:lineRule="auto"/>
+        <w:jc w:val="both"/>
         <w:rPr>
           <w:rFonts w:eastAsia="Times New Roman" w:cs="Times New Roman"/>
           <w:sz w:val="20"/>
@@ -5162,6 +5175,7 @@
         </w:tabs>
         <w:wordWrap w:val="0"/>
         <w:spacing w:after="0" w:line="240" w:lineRule="auto"/>
+        <w:jc w:val="both"/>
         <w:rPr>
           <w:rFonts w:eastAsia="Times New Roman" w:cs="Times New Roman"/>
           <w:sz w:val="20"/>
@@ -5200,6 +5214,7 @@
         </w:tabs>
         <w:wordWrap w:val="0"/>
         <w:spacing w:after="0" w:line="240" w:lineRule="auto"/>
+        <w:jc w:val="both"/>
         <w:rPr>
           <w:rFonts w:eastAsia="Times New Roman" w:cs="Times New Roman"/>
           <w:sz w:val="20"/>
@@ -5276,6 +5291,7 @@
         </w:tabs>
         <w:wordWrap w:val="0"/>
         <w:spacing w:after="0" w:line="240" w:lineRule="auto"/>
+        <w:jc w:val="both"/>
         <w:rPr>
           <w:rFonts w:eastAsia="Times New Roman" w:cs="Times New Roman"/>
           <w:sz w:val="20"/>
@@ -5314,6 +5330,7 @@
         </w:tabs>
         <w:wordWrap w:val="0"/>
         <w:spacing w:after="0" w:line="240" w:lineRule="auto"/>
+        <w:jc w:val="both"/>
         <w:rPr>
           <w:rFonts w:eastAsia="Times New Roman" w:cs="Times New Roman"/>
           <w:sz w:val="20"/>
@@ -5435,6 +5452,7 @@
         </w:tabs>
         <w:wordWrap w:val="0"/>
         <w:spacing w:after="0" w:line="240" w:lineRule="auto"/>
+        <w:jc w:val="both"/>
         <w:rPr>
           <w:rFonts w:eastAsia="Times New Roman" w:cs="Times New Roman"/>
           <w:sz w:val="20"/>
@@ -5559,6 +5577,7 @@
         </w:tabs>
         <w:wordWrap w:val="0"/>
         <w:spacing w:after="0" w:line="240" w:lineRule="auto"/>
+        <w:jc w:val="both"/>
         <w:rPr>
           <w:rFonts w:eastAsia="Times New Roman" w:cs="Times New Roman"/>
           <w:sz w:val="20"/>
@@ -5631,6 +5650,7 @@
         </w:tabs>
         <w:wordWrap w:val="0"/>
         <w:spacing w:after="0" w:line="240" w:lineRule="auto"/>
+        <w:jc w:val="both"/>
         <w:rPr>
           <w:rFonts w:eastAsia="Times New Roman" w:cs="Times New Roman"/>
           <w:sz w:val="20"/>
@@ -5669,6 +5689,7 @@
         </w:tabs>
         <w:wordWrap w:val="0"/>
         <w:spacing w:after="0" w:line="240" w:lineRule="auto"/>
+        <w:jc w:val="both"/>
         <w:rPr>
           <w:rFonts w:eastAsia="Times New Roman" w:cs="Times New Roman"/>
           <w:sz w:val="20"/>
@@ -5759,6 +5780,7 @@
         </w:tabs>
         <w:wordWrap w:val="0"/>
         <w:spacing w:after="0" w:line="240" w:lineRule="auto"/>
+        <w:jc w:val="both"/>
         <w:rPr>
           <w:rFonts w:eastAsia="Times New Roman" w:cs="Times New Roman"/>
           <w:sz w:val="20"/>
@@ -5776,13 +5798,15 @@
     </w:p>
     <w:p>
       <w:pPr>
-        <w:rPr>
-          <w:rFonts w:ascii="Times New Roman" w:hAnsi="Times New Roman" w:cs="Times New Roman"/>
-        </w:rPr>
-      </w:pPr>
-    </w:p>
-    <w:p>
-      <w:pPr>
+        <w:jc w:val="both"/>
+        <w:rPr>
+          <w:rFonts w:ascii="Times New Roman" w:hAnsi="Times New Roman" w:cs="Times New Roman"/>
+        </w:rPr>
+      </w:pPr>
+    </w:p>
+    <w:p>
+      <w:pPr>
+        <w:jc w:val="both"/>
         <w:rPr>
           <w:rFonts w:ascii="Times New Roman" w:hAnsi="Times New Roman" w:cs="Times New Roman"/>
         </w:rPr>
@@ -5911,13 +5935,15 @@
     </w:p>
     <w:p>
       <w:pPr>
-        <w:rPr>
-          <w:rFonts w:ascii="Times New Roman" w:hAnsi="Times New Roman" w:cs="Times New Roman"/>
-        </w:rPr>
-      </w:pPr>
-    </w:p>
-    <w:p>
-      <w:pPr>
+        <w:jc w:val="both"/>
+        <w:rPr>
+          <w:rFonts w:ascii="Times New Roman" w:hAnsi="Times New Roman" w:cs="Times New Roman"/>
+        </w:rPr>
+      </w:pPr>
+    </w:p>
+    <w:p>
+      <w:pPr>
+        <w:jc w:val="both"/>
         <w:rPr>
           <w:rFonts w:ascii="Times New Roman" w:hAnsi="Times New Roman" w:cs="Times New Roman"/>
         </w:rPr>
@@ -5965,6 +5991,7 @@
         <w:pStyle w:val="HTMLPreformatted"/>
         <w:shd w:val="clear" w:color="auto" w:fill="F7F7F7"/>
         <w:wordWrap w:val="0"/>
+        <w:jc w:val="both"/>
         <w:rPr>
           <w:rFonts w:ascii="Times New Roman" w:hAnsi="Times New Roman" w:cs="Times New Roman"/>
           <w:sz w:val="22"/>
@@ -5985,6 +6012,7 @@
         <w:pStyle w:val="HTMLPreformatted"/>
         <w:shd w:val="clear" w:color="auto" w:fill="F7F7F7"/>
         <w:wordWrap w:val="0"/>
+        <w:jc w:val="both"/>
         <w:rPr>
           <w:rFonts w:ascii="Calibri" w:hAnsi="Calibri" w:cs="Times New Roman"/>
         </w:rPr>
@@ -6127,6 +6155,7 @@
         <w:pStyle w:val="HTMLPreformatted"/>
         <w:shd w:val="clear" w:color="auto" w:fill="F7F7F7"/>
         <w:wordWrap w:val="0"/>
+        <w:jc w:val="both"/>
         <w:rPr>
           <w:rFonts w:ascii="Calibri" w:hAnsi="Calibri" w:cs="Times New Roman"/>
         </w:rPr>
@@ -6143,6 +6172,7 @@
         <w:pStyle w:val="HTMLPreformatted"/>
         <w:shd w:val="clear" w:color="auto" w:fill="F7F7F7"/>
         <w:wordWrap w:val="0"/>
+        <w:jc w:val="both"/>
         <w:rPr>
           <w:rFonts w:ascii="Calibri" w:hAnsi="Calibri" w:cs="Times New Roman"/>
         </w:rPr>
@@ -6262,6 +6292,7 @@
         <w:pStyle w:val="HTMLPreformatted"/>
         <w:shd w:val="clear" w:color="auto" w:fill="F7F7F7"/>
         <w:wordWrap w:val="0"/>
+        <w:jc w:val="both"/>
         <w:rPr>
           <w:rFonts w:ascii="Calibri" w:hAnsi="Calibri" w:cs="Times New Roman"/>
         </w:rPr>
@@ -6278,6 +6309,7 @@
         <w:pStyle w:val="HTMLPreformatted"/>
         <w:shd w:val="clear" w:color="auto" w:fill="F7F7F7"/>
         <w:wordWrap w:val="0"/>
+        <w:jc w:val="both"/>
         <w:rPr>
           <w:rFonts w:ascii="Calibri" w:hAnsi="Calibri" w:cs="Times New Roman"/>
         </w:rPr>
@@ -6332,6 +6364,7 @@
         <w:pStyle w:val="HTMLPreformatted"/>
         <w:shd w:val="clear" w:color="auto" w:fill="F7F7F7"/>
         <w:wordWrap w:val="0"/>
+        <w:jc w:val="both"/>
         <w:rPr>
           <w:rFonts w:ascii="Calibri" w:hAnsi="Calibri" w:cs="Times New Roman"/>
         </w:rPr>
@@ -6388,6 +6421,7 @@
         <w:pStyle w:val="HTMLPreformatted"/>
         <w:shd w:val="clear" w:color="auto" w:fill="F7F7F7"/>
         <w:wordWrap w:val="0"/>
+        <w:jc w:val="both"/>
         <w:rPr>
           <w:rFonts w:ascii="Calibri" w:hAnsi="Calibri" w:cs="Times New Roman"/>
         </w:rPr>
@@ -6519,6 +6553,7 @@
         <w:pStyle w:val="HTMLPreformatted"/>
         <w:shd w:val="clear" w:color="auto" w:fill="F7F7F7"/>
         <w:wordWrap w:val="0"/>
+        <w:jc w:val="both"/>
         <w:rPr>
           <w:rFonts w:ascii="Calibri" w:hAnsi="Calibri" w:cs="Times New Roman"/>
         </w:rPr>
@@ -6535,6 +6570,7 @@
         <w:pStyle w:val="HTMLPreformatted"/>
         <w:shd w:val="clear" w:color="auto" w:fill="F7F7F7"/>
         <w:wordWrap w:val="0"/>
+        <w:jc w:val="both"/>
         <w:rPr>
           <w:rFonts w:ascii="Calibri" w:hAnsi="Calibri" w:cs="Times New Roman"/>
         </w:rPr>
@@ -6591,6 +6627,7 @@
         <w:pStyle w:val="HTMLPreformatted"/>
         <w:shd w:val="clear" w:color="auto" w:fill="F7F7F7"/>
         <w:wordWrap w:val="0"/>
+        <w:jc w:val="both"/>
         <w:rPr>
           <w:rFonts w:ascii="Calibri" w:hAnsi="Calibri" w:cs="Times New Roman"/>
         </w:rPr>
@@ -6659,6 +6696,7 @@
         <w:pStyle w:val="HTMLPreformatted"/>
         <w:shd w:val="clear" w:color="auto" w:fill="F7F7F7"/>
         <w:wordWrap w:val="0"/>
+        <w:jc w:val="both"/>
         <w:rPr>
           <w:rFonts w:ascii="Calibri" w:hAnsi="Calibri" w:cs="Times New Roman"/>
         </w:rPr>
@@ -6741,6 +6779,7 @@
         <w:pStyle w:val="HTMLPreformatted"/>
         <w:shd w:val="clear" w:color="auto" w:fill="F7F7F7"/>
         <w:wordWrap w:val="0"/>
+        <w:jc w:val="both"/>
         <w:rPr>
           <w:rFonts w:ascii="Calibri" w:hAnsi="Calibri" w:cs="Times New Roman"/>
         </w:rPr>
@@ -6827,6 +6866,7 @@
         <w:pStyle w:val="HTMLPreformatted"/>
         <w:shd w:val="clear" w:color="auto" w:fill="F7F7F7"/>
         <w:wordWrap w:val="0"/>
+        <w:jc w:val="both"/>
         <w:rPr>
           <w:rFonts w:ascii="Calibri" w:hAnsi="Calibri" w:cs="Times New Roman"/>
         </w:rPr>
@@ -6889,6 +6929,7 @@
         <w:pStyle w:val="HTMLPreformatted"/>
         <w:shd w:val="clear" w:color="auto" w:fill="F7F7F7"/>
         <w:wordWrap w:val="0"/>
+        <w:jc w:val="both"/>
         <w:rPr>
           <w:rFonts w:ascii="Calibri" w:hAnsi="Calibri" w:cs="Times New Roman"/>
         </w:rPr>
@@ -6905,6 +6946,7 @@
         <w:pStyle w:val="HTMLPreformatted"/>
         <w:shd w:val="clear" w:color="auto" w:fill="F7F7F7"/>
         <w:wordWrap w:val="0"/>
+        <w:jc w:val="both"/>
         <w:rPr>
           <w:rFonts w:ascii="Calibri" w:hAnsi="Calibri" w:cs="Times New Roman"/>
         </w:rPr>
@@ -7006,6 +7048,7 @@
         <w:pStyle w:val="HTMLPreformatted"/>
         <w:shd w:val="clear" w:color="auto" w:fill="F7F7F7"/>
         <w:wordWrap w:val="0"/>
+        <w:jc w:val="both"/>
         <w:rPr>
           <w:rFonts w:ascii="Calibri" w:hAnsi="Calibri" w:cs="Times New Roman"/>
         </w:rPr>
@@ -7022,6 +7065,7 @@
         <w:pStyle w:val="HTMLPreformatted"/>
         <w:shd w:val="clear" w:color="auto" w:fill="F7F7F7"/>
         <w:wordWrap w:val="0"/>
+        <w:jc w:val="both"/>
         <w:rPr>
           <w:rFonts w:ascii="Calibri" w:hAnsi="Calibri" w:cs="Times New Roman"/>
         </w:rPr>
@@ -7112,6 +7156,7 @@
         <w:pStyle w:val="HTMLPreformatted"/>
         <w:shd w:val="clear" w:color="auto" w:fill="F7F7F7"/>
         <w:wordWrap w:val="0"/>
+        <w:jc w:val="both"/>
         <w:rPr>
           <w:rStyle w:val="p"/>
           <w:rFonts w:ascii="Calibri" w:hAnsi="Calibri" w:cs="Times New Roman"/>
@@ -7130,13 +7175,15 @@
         <w:pStyle w:val="HTMLPreformatted"/>
         <w:shd w:val="clear" w:color="auto" w:fill="F7F7F7"/>
         <w:wordWrap w:val="0"/>
-        <w:rPr>
-          <w:rFonts w:ascii="Calibri" w:hAnsi="Calibri" w:cs="Times New Roman"/>
-        </w:rPr>
-      </w:pPr>
-    </w:p>
-    <w:p>
-      <w:pPr>
+        <w:jc w:val="both"/>
+        <w:rPr>
+          <w:rFonts w:ascii="Calibri" w:hAnsi="Calibri" w:cs="Times New Roman"/>
+        </w:rPr>
+      </w:pPr>
+    </w:p>
+    <w:p>
+      <w:pPr>
+        <w:jc w:val="both"/>
         <w:rPr>
           <w:rFonts w:ascii="Times New Roman" w:hAnsi="Times New Roman" w:cs="Times New Roman"/>
           <w:sz w:val="21"/>
@@ -7146,6 +7193,7 @@
     </w:p>
     <w:p>
       <w:pPr>
+        <w:jc w:val="both"/>
         <w:rPr>
           <w:rFonts w:ascii="Times New Roman" w:hAnsi="Times New Roman" w:cs="Times New Roman"/>
         </w:rPr>
@@ -7201,6 +7249,7 @@
     </w:p>
     <w:p>
       <w:pPr>
+        <w:jc w:val="both"/>
         <w:rPr>
           <w:rFonts w:ascii="Times New Roman" w:hAnsi="Times New Roman" w:cs="Times New Roman"/>
           <w:sz w:val="21"/>
@@ -7210,6 +7259,7 @@
     </w:p>
     <w:p>
       <w:pPr>
+        <w:jc w:val="both"/>
         <w:rPr>
           <w:rFonts w:ascii="Times New Roman" w:hAnsi="Times New Roman" w:cs="Times New Roman"/>
         </w:rPr>
@@ -7267,6 +7317,7 @@
         <w:pStyle w:val="HTMLPreformatted"/>
         <w:shd w:val="clear" w:color="auto" w:fill="F7F7F7"/>
         <w:wordWrap w:val="0"/>
+        <w:jc w:val="both"/>
         <w:rPr>
           <w:rFonts w:ascii="Times New Roman" w:hAnsi="Times New Roman" w:cs="Times New Roman"/>
           <w:sz w:val="21"/>
@@ -7279,6 +7330,7 @@
         <w:pStyle w:val="HTMLPreformatted"/>
         <w:shd w:val="clear" w:color="auto" w:fill="F7F7F7"/>
         <w:wordWrap w:val="0"/>
+        <w:jc w:val="both"/>
         <w:rPr>
           <w:rStyle w:val="p"/>
           <w:rFonts w:asciiTheme="minorHAnsi" w:hAnsiTheme="minorHAnsi" w:cs="Times New Roman"/>
@@ -7504,6 +7556,7 @@
         <w:pStyle w:val="HTMLPreformatted"/>
         <w:shd w:val="clear" w:color="auto" w:fill="F7F7F7"/>
         <w:wordWrap w:val="0"/>
+        <w:jc w:val="both"/>
         <w:rPr>
           <w:rStyle w:val="p"/>
           <w:rFonts w:asciiTheme="minorHAnsi" w:hAnsiTheme="minorHAnsi" w:cs="Times New Roman"/>
@@ -7515,6 +7568,7 @@
         <w:pStyle w:val="HTMLPreformatted"/>
         <w:shd w:val="clear" w:color="auto" w:fill="F7F7F7"/>
         <w:wordWrap w:val="0"/>
+        <w:jc w:val="both"/>
         <w:rPr>
           <w:rStyle w:val="p"/>
           <w:rFonts w:asciiTheme="minorHAnsi" w:hAnsiTheme="minorHAnsi" w:cs="Times New Roman"/>
@@ -7526,6 +7580,7 @@
         <w:pStyle w:val="HTMLPreformatted"/>
         <w:shd w:val="clear" w:color="auto" w:fill="F7F7F7"/>
         <w:wordWrap w:val="0"/>
+        <w:jc w:val="both"/>
         <w:rPr>
           <w:rFonts w:asciiTheme="minorHAnsi" w:hAnsiTheme="minorHAnsi" w:cs="Times New Roman"/>
         </w:rPr>
@@ -7551,6 +7606,7 @@
         <w:pStyle w:val="HTMLPreformatted"/>
         <w:shd w:val="clear" w:color="auto" w:fill="F7F7F7"/>
         <w:wordWrap w:val="0"/>
+        <w:jc w:val="both"/>
         <w:rPr>
           <w:rFonts w:asciiTheme="minorHAnsi" w:hAnsiTheme="minorHAnsi" w:cs="Times New Roman"/>
         </w:rPr>
@@ -7656,6 +7712,7 @@
         <w:pStyle w:val="HTMLPreformatted"/>
         <w:shd w:val="clear" w:color="auto" w:fill="F7F7F7"/>
         <w:wordWrap w:val="0"/>
+        <w:jc w:val="both"/>
         <w:rPr>
           <w:rFonts w:asciiTheme="minorHAnsi" w:hAnsiTheme="minorHAnsi" w:cs="Times New Roman"/>
         </w:rPr>
@@ -7666,6 +7723,7 @@
         <w:pStyle w:val="HTMLPreformatted"/>
         <w:shd w:val="clear" w:color="auto" w:fill="F7F7F7"/>
         <w:wordWrap w:val="0"/>
+        <w:jc w:val="both"/>
         <w:rPr>
           <w:rFonts w:asciiTheme="minorHAnsi" w:hAnsiTheme="minorHAnsi" w:cs="Times New Roman"/>
         </w:rPr>
@@ -7682,6 +7740,7 @@
         <w:pStyle w:val="HTMLPreformatted"/>
         <w:shd w:val="clear" w:color="auto" w:fill="F7F7F7"/>
         <w:wordWrap w:val="0"/>
+        <w:jc w:val="both"/>
         <w:rPr>
           <w:rFonts w:asciiTheme="minorHAnsi" w:hAnsiTheme="minorHAnsi" w:cs="Times New Roman"/>
         </w:rPr>
@@ -7878,6 +7937,7 @@
         <w:pStyle w:val="HTMLPreformatted"/>
         <w:shd w:val="clear" w:color="auto" w:fill="F7F7F7"/>
         <w:wordWrap w:val="0"/>
+        <w:jc w:val="both"/>
         <w:rPr>
           <w:rFonts w:asciiTheme="minorHAnsi" w:hAnsiTheme="minorHAnsi" w:cs="Times New Roman"/>
         </w:rPr>
@@ -7997,6 +8057,7 @@
         <w:pStyle w:val="HTMLPreformatted"/>
         <w:shd w:val="clear" w:color="auto" w:fill="F7F7F7"/>
         <w:wordWrap w:val="0"/>
+        <w:jc w:val="both"/>
         <w:rPr>
           <w:rFonts w:asciiTheme="minorHAnsi" w:hAnsiTheme="minorHAnsi" w:cs="Times New Roman"/>
         </w:rPr>
@@ -8007,6 +8068,7 @@
         <w:pStyle w:val="HTMLPreformatted"/>
         <w:shd w:val="clear" w:color="auto" w:fill="F7F7F7"/>
         <w:wordWrap w:val="0"/>
+        <w:jc w:val="both"/>
         <w:rPr>
           <w:rFonts w:asciiTheme="minorHAnsi" w:hAnsiTheme="minorHAnsi" w:cs="Times New Roman"/>
         </w:rPr>
@@ -8088,6 +8150,7 @@
         <w:pStyle w:val="HTMLPreformatted"/>
         <w:shd w:val="clear" w:color="auto" w:fill="F7F7F7"/>
         <w:wordWrap w:val="0"/>
+        <w:jc w:val="both"/>
         <w:rPr>
           <w:rFonts w:asciiTheme="minorHAnsi" w:hAnsiTheme="minorHAnsi" w:cs="Times New Roman"/>
         </w:rPr>
@@ -8112,6 +8175,7 @@
         <w:pStyle w:val="HTMLPreformatted"/>
         <w:shd w:val="clear" w:color="auto" w:fill="F7F7F7"/>
         <w:wordWrap w:val="0"/>
+        <w:jc w:val="both"/>
         <w:rPr>
           <w:rFonts w:asciiTheme="minorHAnsi" w:hAnsiTheme="minorHAnsi" w:cs="Times New Roman"/>
         </w:rPr>
@@ -8186,6 +8250,7 @@
         <w:pStyle w:val="HTMLPreformatted"/>
         <w:shd w:val="clear" w:color="auto" w:fill="F7F7F7"/>
         <w:wordWrap w:val="0"/>
+        <w:jc w:val="both"/>
         <w:rPr>
           <w:rFonts w:asciiTheme="minorHAnsi" w:hAnsiTheme="minorHAnsi" w:cs="Times New Roman"/>
         </w:rPr>
@@ -8209,6 +8274,7 @@
         <w:pStyle w:val="HTMLPreformatted"/>
         <w:shd w:val="clear" w:color="auto" w:fill="F7F7F7"/>
         <w:wordWrap w:val="0"/>
+        <w:jc w:val="both"/>
         <w:rPr>
           <w:rFonts w:asciiTheme="minorHAnsi" w:hAnsiTheme="minorHAnsi" w:cs="Times New Roman"/>
         </w:rPr>
@@ -8225,6 +8291,7 @@
         <w:pStyle w:val="HTMLPreformatted"/>
         <w:shd w:val="clear" w:color="auto" w:fill="F7F7F7"/>
         <w:wordWrap w:val="0"/>
+        <w:jc w:val="both"/>
         <w:rPr>
           <w:rFonts w:asciiTheme="minorHAnsi" w:hAnsiTheme="minorHAnsi" w:cs="Times New Roman"/>
         </w:rPr>
@@ -8249,6 +8316,7 @@
         <w:pStyle w:val="HTMLPreformatted"/>
         <w:shd w:val="clear" w:color="auto" w:fill="F7F7F7"/>
         <w:wordWrap w:val="0"/>
+        <w:jc w:val="both"/>
         <w:rPr>
           <w:rFonts w:asciiTheme="minorHAnsi" w:hAnsiTheme="minorHAnsi" w:cs="Times New Roman"/>
         </w:rPr>
@@ -8326,6 +8394,7 @@
         <w:pStyle w:val="HTMLPreformatted"/>
         <w:shd w:val="clear" w:color="auto" w:fill="F7F7F7"/>
         <w:wordWrap w:val="0"/>
+        <w:jc w:val="both"/>
         <w:rPr>
           <w:rFonts w:asciiTheme="minorHAnsi" w:hAnsiTheme="minorHAnsi" w:cs="Times New Roman"/>
         </w:rPr>
@@ -8439,6 +8508,7 @@
         <w:pStyle w:val="HTMLPreformatted"/>
         <w:shd w:val="clear" w:color="auto" w:fill="F7F7F7"/>
         <w:wordWrap w:val="0"/>
+        <w:jc w:val="both"/>
         <w:rPr>
           <w:rFonts w:asciiTheme="minorHAnsi" w:hAnsiTheme="minorHAnsi" w:cs="Times New Roman"/>
         </w:rPr>
@@ -8570,6 +8640,7 @@
         <w:pStyle w:val="HTMLPreformatted"/>
         <w:shd w:val="clear" w:color="auto" w:fill="F7F7F7"/>
         <w:wordWrap w:val="0"/>
+        <w:jc w:val="both"/>
         <w:rPr>
           <w:rFonts w:asciiTheme="minorHAnsi" w:hAnsiTheme="minorHAnsi" w:cs="Times New Roman"/>
         </w:rPr>
@@ -8594,6 +8665,7 @@
         <w:pStyle w:val="HTMLPreformatted"/>
         <w:shd w:val="clear" w:color="auto" w:fill="F7F7F7"/>
         <w:wordWrap w:val="0"/>
+        <w:jc w:val="both"/>
         <w:rPr>
           <w:rFonts w:asciiTheme="minorHAnsi" w:hAnsiTheme="minorHAnsi" w:cs="Times New Roman"/>
         </w:rPr>
@@ -8650,6 +8722,7 @@
         <w:pStyle w:val="HTMLPreformatted"/>
         <w:shd w:val="clear" w:color="auto" w:fill="F7F7F7"/>
         <w:wordWrap w:val="0"/>
+        <w:jc w:val="both"/>
         <w:rPr>
           <w:rFonts w:asciiTheme="minorHAnsi" w:hAnsiTheme="minorHAnsi" w:cs="Times New Roman"/>
         </w:rPr>
@@ -8726,6 +8799,7 @@
         <w:pStyle w:val="HTMLPreformatted"/>
         <w:shd w:val="clear" w:color="auto" w:fill="F7F7F7"/>
         <w:wordWrap w:val="0"/>
+        <w:jc w:val="both"/>
         <w:rPr>
           <w:rFonts w:asciiTheme="minorHAnsi" w:hAnsiTheme="minorHAnsi" w:cs="Times New Roman"/>
         </w:rPr>
@@ -8788,6 +8862,7 @@
         <w:pStyle w:val="HTMLPreformatted"/>
         <w:shd w:val="clear" w:color="auto" w:fill="F7F7F7"/>
         <w:wordWrap w:val="0"/>
+        <w:jc w:val="both"/>
         <w:rPr>
           <w:rFonts w:asciiTheme="minorHAnsi" w:hAnsiTheme="minorHAnsi" w:cs="Times New Roman"/>
         </w:rPr>
@@ -8853,6 +8928,7 @@
         <w:pStyle w:val="HTMLPreformatted"/>
         <w:shd w:val="clear" w:color="auto" w:fill="F7F7F7"/>
         <w:wordWrap w:val="0"/>
+        <w:jc w:val="both"/>
         <w:rPr>
           <w:rFonts w:asciiTheme="minorHAnsi" w:hAnsiTheme="minorHAnsi" w:cs="Times New Roman"/>
         </w:rPr>
@@ -8868,6 +8944,7 @@
     <w:p>
       <w:pPr>
         <w:pStyle w:val="ListParagraph"/>
+        <w:jc w:val="both"/>
         <w:rPr>
           <w:rFonts w:ascii="Times New Roman" w:hAnsi="Times New Roman" w:cs="Times New Roman"/>
         </w:rPr>
@@ -8876,6 +8953,7 @@
     <w:p>
       <w:pPr>
         <w:pStyle w:val="ListParagraph"/>
+        <w:jc w:val="both"/>
         <w:rPr>
           <w:rFonts w:ascii="Times New Roman" w:hAnsi="Times New Roman" w:cs="Times New Roman"/>
         </w:rPr>
@@ -8884,13 +8962,15 @@
     <w:p>
       <w:pPr>
         <w:pStyle w:val="ListParagraph"/>
-        <w:rPr>
-          <w:rFonts w:ascii="Times New Roman" w:hAnsi="Times New Roman" w:cs="Times New Roman"/>
-        </w:rPr>
-      </w:pPr>
-    </w:p>
-    <w:p>
-      <w:pPr>
+        <w:jc w:val="both"/>
+        <w:rPr>
+          <w:rFonts w:ascii="Times New Roman" w:hAnsi="Times New Roman" w:cs="Times New Roman"/>
+        </w:rPr>
+      </w:pPr>
+    </w:p>
+    <w:p>
+      <w:pPr>
+        <w:jc w:val="both"/>
         <w:rPr>
           <w:rFonts w:ascii="Times New Roman" w:hAnsi="Times New Roman" w:cs="Times New Roman"/>
         </w:rPr>
@@ -8939,6 +9019,7 @@
         <w:pStyle w:val="HTMLPreformatted"/>
         <w:shd w:val="clear" w:color="auto" w:fill="F7F7F7"/>
         <w:wordWrap w:val="0"/>
+        <w:jc w:val="both"/>
         <w:rPr>
           <w:rFonts w:ascii="Times New Roman" w:hAnsi="Times New Roman" w:cs="Times New Roman"/>
         </w:rPr>
@@ -8949,6 +9030,7 @@
         <w:pStyle w:val="HTMLPreformatted"/>
         <w:shd w:val="clear" w:color="auto" w:fill="F7F7F7"/>
         <w:wordWrap w:val="0"/>
+        <w:jc w:val="both"/>
         <w:rPr>
           <w:rFonts w:ascii="Calibri" w:hAnsi="Calibri" w:cs="Times New Roman"/>
         </w:rPr>
@@ -9183,6 +9265,7 @@
         <w:pStyle w:val="HTMLPreformatted"/>
         <w:shd w:val="clear" w:color="auto" w:fill="F7F7F7"/>
         <w:wordWrap w:val="0"/>
+        <w:jc w:val="both"/>
         <w:rPr>
           <w:rFonts w:ascii="Calibri" w:hAnsi="Calibri" w:cs="Times New Roman"/>
         </w:rPr>
@@ -9199,6 +9282,7 @@
         <w:pStyle w:val="HTMLPreformatted"/>
         <w:shd w:val="clear" w:color="auto" w:fill="F7F7F7"/>
         <w:wordWrap w:val="0"/>
+        <w:jc w:val="both"/>
         <w:rPr>
           <w:rFonts w:ascii="Calibri" w:hAnsi="Calibri" w:cs="Times New Roman"/>
         </w:rPr>
@@ -9215,6 +9299,7 @@
         <w:pStyle w:val="HTMLPreformatted"/>
         <w:shd w:val="clear" w:color="auto" w:fill="F7F7F7"/>
         <w:wordWrap w:val="0"/>
+        <w:jc w:val="both"/>
         <w:rPr>
           <w:rFonts w:ascii="Calibri" w:hAnsi="Calibri" w:cs="Times New Roman"/>
         </w:rPr>
@@ -9281,6 +9366,7 @@
         <w:pStyle w:val="HTMLPreformatted"/>
         <w:shd w:val="clear" w:color="auto" w:fill="F7F7F7"/>
         <w:wordWrap w:val="0"/>
+        <w:jc w:val="both"/>
         <w:rPr>
           <w:rFonts w:ascii="Calibri" w:hAnsi="Calibri" w:cs="Times New Roman"/>
         </w:rPr>
@@ -9297,6 +9383,7 @@
         <w:pStyle w:val="HTMLPreformatted"/>
         <w:shd w:val="clear" w:color="auto" w:fill="F7F7F7"/>
         <w:wordWrap w:val="0"/>
+        <w:jc w:val="both"/>
         <w:rPr>
           <w:rFonts w:ascii="Calibri" w:hAnsi="Calibri" w:cs="Times New Roman"/>
         </w:rPr>
@@ -9461,6 +9548,7 @@
         <w:pStyle w:val="HTMLPreformatted"/>
         <w:shd w:val="clear" w:color="auto" w:fill="F7F7F7"/>
         <w:wordWrap w:val="0"/>
+        <w:jc w:val="both"/>
         <w:rPr>
           <w:rFonts w:ascii="Calibri" w:hAnsi="Calibri" w:cs="Times New Roman"/>
         </w:rPr>
@@ -9614,6 +9702,7 @@
         <w:pStyle w:val="HTMLPreformatted"/>
         <w:shd w:val="clear" w:color="auto" w:fill="F7F7F7"/>
         <w:wordWrap w:val="0"/>
+        <w:jc w:val="both"/>
         <w:rPr>
           <w:rFonts w:ascii="Calibri" w:hAnsi="Calibri" w:cs="Times New Roman"/>
         </w:rPr>
@@ -9758,6 +9847,7 @@
         <w:pStyle w:val="HTMLPreformatted"/>
         <w:shd w:val="clear" w:color="auto" w:fill="F7F7F7"/>
         <w:wordWrap w:val="0"/>
+        <w:jc w:val="both"/>
         <w:rPr>
           <w:rFonts w:ascii="Calibri" w:hAnsi="Calibri" w:cs="Times New Roman"/>
         </w:rPr>
@@ -9774,6 +9864,7 @@
         <w:pStyle w:val="HTMLPreformatted"/>
         <w:shd w:val="clear" w:color="auto" w:fill="F7F7F7"/>
         <w:wordWrap w:val="0"/>
+        <w:jc w:val="both"/>
         <w:rPr>
           <w:rFonts w:ascii="Calibri" w:hAnsi="Calibri" w:cs="Times New Roman"/>
         </w:rPr>
@@ -9820,6 +9911,7 @@
         <w:pStyle w:val="HTMLPreformatted"/>
         <w:shd w:val="clear" w:color="auto" w:fill="F7F7F7"/>
         <w:wordWrap w:val="0"/>
+        <w:jc w:val="both"/>
         <w:rPr>
           <w:rFonts w:ascii="Calibri" w:hAnsi="Calibri" w:cs="Times New Roman"/>
         </w:rPr>
@@ -9837,6 +9929,7 @@
         <w:pStyle w:val="HTMLPreformatted"/>
         <w:shd w:val="clear" w:color="auto" w:fill="F7F7F7"/>
         <w:wordWrap w:val="0"/>
+        <w:jc w:val="both"/>
         <w:rPr>
           <w:rFonts w:ascii="Calibri" w:hAnsi="Calibri" w:cs="Times New Roman"/>
         </w:rPr>
@@ -9847,6 +9940,7 @@
         <w:pStyle w:val="HTMLPreformatted"/>
         <w:shd w:val="clear" w:color="auto" w:fill="F7F7F7"/>
         <w:wordWrap w:val="0"/>
+        <w:jc w:val="both"/>
         <w:rPr>
           <w:rFonts w:ascii="Calibri" w:hAnsi="Calibri" w:cs="Times New Roman"/>
         </w:rPr>
@@ -9857,6 +9951,7 @@
         <w:pStyle w:val="HTMLPreformatted"/>
         <w:shd w:val="clear" w:color="auto" w:fill="F7F7F7"/>
         <w:wordWrap w:val="0"/>
+        <w:jc w:val="both"/>
         <w:rPr>
           <w:rFonts w:ascii="Calibri" w:hAnsi="Calibri" w:cs="Times New Roman"/>
         </w:rPr>
@@ -9923,6 +10018,7 @@
         <w:pStyle w:val="HTMLPreformatted"/>
         <w:shd w:val="clear" w:color="auto" w:fill="F7F7F7"/>
         <w:wordWrap w:val="0"/>
+        <w:jc w:val="both"/>
         <w:rPr>
           <w:rStyle w:val="c1"/>
           <w:rFonts w:ascii="Calibri" w:hAnsi="Calibri" w:cs="Times New Roman"/>
@@ -9941,6 +10037,7 @@
         <w:pStyle w:val="HTMLPreformatted"/>
         <w:shd w:val="clear" w:color="auto" w:fill="F7F7F7"/>
         <w:wordWrap w:val="0"/>
+        <w:jc w:val="both"/>
         <w:rPr>
           <w:rFonts w:ascii="Calibri" w:hAnsi="Calibri" w:cs="Times New Roman"/>
         </w:rPr>
@@ -9974,6 +10071,7 @@
         <w:pStyle w:val="HTMLPreformatted"/>
         <w:shd w:val="clear" w:color="auto" w:fill="F7F7F7"/>
         <w:wordWrap w:val="0"/>
+        <w:jc w:val="both"/>
         <w:rPr>
           <w:rFonts w:ascii="Calibri" w:hAnsi="Calibri" w:cs="Times New Roman"/>
         </w:rPr>
@@ -10066,6 +10164,7 @@
         <w:pStyle w:val="HTMLPreformatted"/>
         <w:shd w:val="clear" w:color="auto" w:fill="F7F7F7"/>
         <w:wordWrap w:val="0"/>
+        <w:jc w:val="both"/>
         <w:rPr>
           <w:rFonts w:ascii="Calibri" w:hAnsi="Calibri" w:cs="Times New Roman"/>
         </w:rPr>
@@ -10111,6 +10210,7 @@
         <w:pStyle w:val="HTMLPreformatted"/>
         <w:shd w:val="clear" w:color="auto" w:fill="F7F7F7"/>
         <w:wordWrap w:val="0"/>
+        <w:jc w:val="both"/>
         <w:rPr>
           <w:rFonts w:ascii="Calibri" w:hAnsi="Calibri" w:cs="Times New Roman"/>
         </w:rPr>
@@ -10190,6 +10290,7 @@
         <w:pStyle w:val="HTMLPreformatted"/>
         <w:shd w:val="clear" w:color="auto" w:fill="F7F7F7"/>
         <w:wordWrap w:val="0"/>
+        <w:jc w:val="both"/>
         <w:rPr>
           <w:rFonts w:ascii="Calibri" w:hAnsi="Calibri" w:cs="Times New Roman"/>
         </w:rPr>
@@ -10269,6 +10370,7 @@
         <w:pStyle w:val="HTMLPreformatted"/>
         <w:shd w:val="clear" w:color="auto" w:fill="F7F7F7"/>
         <w:wordWrap w:val="0"/>
+        <w:jc w:val="both"/>
         <w:rPr>
           <w:rFonts w:ascii="Calibri" w:hAnsi="Calibri" w:cs="Times New Roman"/>
         </w:rPr>
@@ -10292,6 +10394,7 @@
         <w:pStyle w:val="HTMLPreformatted"/>
         <w:shd w:val="clear" w:color="auto" w:fill="F7F7F7"/>
         <w:wordWrap w:val="0"/>
+        <w:jc w:val="both"/>
         <w:rPr>
           <w:rFonts w:ascii="Calibri" w:hAnsi="Calibri" w:cs="Times New Roman"/>
         </w:rPr>
@@ -10306,20 +10409,23 @@
     </w:p>
     <w:p>
       <w:pPr>
-        <w:rPr>
-          <w:rFonts w:ascii="Times New Roman" w:hAnsi="Times New Roman" w:cs="Times New Roman"/>
-        </w:rPr>
-      </w:pPr>
-    </w:p>
-    <w:p>
-      <w:pPr>
-        <w:rPr>
-          <w:rFonts w:ascii="Times New Roman" w:hAnsi="Times New Roman" w:cs="Times New Roman"/>
-        </w:rPr>
-      </w:pPr>
-    </w:p>
-    <w:p>
-      <w:pPr>
+        <w:jc w:val="both"/>
+        <w:rPr>
+          <w:rFonts w:ascii="Times New Roman" w:hAnsi="Times New Roman" w:cs="Times New Roman"/>
+        </w:rPr>
+      </w:pPr>
+    </w:p>
+    <w:p>
+      <w:pPr>
+        <w:jc w:val="both"/>
+        <w:rPr>
+          <w:rFonts w:ascii="Times New Roman" w:hAnsi="Times New Roman" w:cs="Times New Roman"/>
+        </w:rPr>
+      </w:pPr>
+    </w:p>
+    <w:p>
+      <w:pPr>
+        <w:jc w:val="both"/>
         <w:rPr>
           <w:rFonts w:ascii="Times New Roman" w:hAnsi="Times New Roman" w:cs="Times New Roman"/>
         </w:rPr>
@@ -10373,6 +10479,7 @@
         <w:pStyle w:val="HTMLPreformatted"/>
         <w:shd w:val="clear" w:color="auto" w:fill="F7F7F7"/>
         <w:wordWrap w:val="0"/>
+        <w:jc w:val="both"/>
         <w:rPr>
           <w:rFonts w:ascii="Times New Roman" w:hAnsi="Times New Roman" w:cs="Times New Roman"/>
           <w:sz w:val="21"/>
@@ -10385,6 +10492,7 @@
         <w:pStyle w:val="HTMLPreformatted"/>
         <w:shd w:val="clear" w:color="auto" w:fill="F7F7F7"/>
         <w:wordWrap w:val="0"/>
+        <w:jc w:val="both"/>
         <w:rPr>
           <w:rFonts w:ascii="Calibri" w:hAnsi="Calibri" w:cs="Times New Roman"/>
         </w:rPr>
@@ -10584,6 +10692,7 @@
         <w:pStyle w:val="HTMLPreformatted"/>
         <w:shd w:val="clear" w:color="auto" w:fill="F7F7F7"/>
         <w:wordWrap w:val="0"/>
+        <w:jc w:val="both"/>
         <w:rPr>
           <w:rFonts w:ascii="Calibri" w:hAnsi="Calibri" w:cs="Times New Roman"/>
         </w:rPr>
@@ -10600,6 +10709,7 @@
         <w:pStyle w:val="HTMLPreformatted"/>
         <w:shd w:val="clear" w:color="auto" w:fill="F7F7F7"/>
         <w:wordWrap w:val="0"/>
+        <w:jc w:val="both"/>
         <w:rPr>
           <w:rFonts w:ascii="Calibri" w:hAnsi="Calibri" w:cs="Times New Roman"/>
         </w:rPr>
@@ -10623,6 +10733,7 @@
         <w:pStyle w:val="HTMLPreformatted"/>
         <w:shd w:val="clear" w:color="auto" w:fill="F7F7F7"/>
         <w:wordWrap w:val="0"/>
+        <w:jc w:val="both"/>
         <w:rPr>
           <w:rFonts w:ascii="Calibri" w:hAnsi="Calibri" w:cs="Times New Roman"/>
         </w:rPr>
@@ -10639,6 +10750,7 @@
         <w:pStyle w:val="HTMLPreformatted"/>
         <w:shd w:val="clear" w:color="auto" w:fill="F7F7F7"/>
         <w:wordWrap w:val="0"/>
+        <w:jc w:val="both"/>
         <w:rPr>
           <w:rFonts w:ascii="Calibri" w:hAnsi="Calibri" w:cs="Times New Roman"/>
         </w:rPr>
@@ -10757,6 +10869,7 @@
         <w:pStyle w:val="HTMLPreformatted"/>
         <w:shd w:val="clear" w:color="auto" w:fill="F7F7F7"/>
         <w:wordWrap w:val="0"/>
+        <w:jc w:val="both"/>
         <w:rPr>
           <w:rFonts w:ascii="Calibri" w:hAnsi="Calibri" w:cs="Times New Roman"/>
         </w:rPr>
@@ -10773,6 +10886,7 @@
         <w:pStyle w:val="HTMLPreformatted"/>
         <w:shd w:val="clear" w:color="auto" w:fill="F7F7F7"/>
         <w:wordWrap w:val="0"/>
+        <w:jc w:val="both"/>
         <w:rPr>
           <w:rFonts w:ascii="Calibri" w:hAnsi="Calibri" w:cs="Times New Roman"/>
         </w:rPr>
@@ -10969,6 +11083,7 @@
         <w:pStyle w:val="HTMLPreformatted"/>
         <w:shd w:val="clear" w:color="auto" w:fill="F7F7F7"/>
         <w:wordWrap w:val="0"/>
+        <w:jc w:val="both"/>
         <w:rPr>
           <w:rFonts w:ascii="Calibri" w:hAnsi="Calibri" w:cs="Times New Roman"/>
         </w:rPr>
@@ -11088,6 +11203,7 @@
         <w:pStyle w:val="HTMLPreformatted"/>
         <w:shd w:val="clear" w:color="auto" w:fill="F7F7F7"/>
         <w:wordWrap w:val="0"/>
+        <w:jc w:val="both"/>
         <w:rPr>
           <w:rFonts w:ascii="Calibri" w:hAnsi="Calibri" w:cs="Times New Roman"/>
         </w:rPr>
@@ -11098,6 +11214,7 @@
         <w:pStyle w:val="HTMLPreformatted"/>
         <w:shd w:val="clear" w:color="auto" w:fill="F7F7F7"/>
         <w:wordWrap w:val="0"/>
+        <w:jc w:val="both"/>
         <w:rPr>
           <w:rFonts w:ascii="Calibri" w:hAnsi="Calibri" w:cs="Times New Roman"/>
         </w:rPr>
@@ -11179,6 +11296,7 @@
         <w:pStyle w:val="HTMLPreformatted"/>
         <w:shd w:val="clear" w:color="auto" w:fill="F7F7F7"/>
         <w:wordWrap w:val="0"/>
+        <w:jc w:val="both"/>
         <w:rPr>
           <w:rFonts w:ascii="Calibri" w:hAnsi="Calibri" w:cs="Times New Roman"/>
         </w:rPr>
@@ -11203,6 +11321,7 @@
         <w:pStyle w:val="HTMLPreformatted"/>
         <w:shd w:val="clear" w:color="auto" w:fill="F7F7F7"/>
         <w:wordWrap w:val="0"/>
+        <w:jc w:val="both"/>
         <w:rPr>
           <w:rFonts w:ascii="Calibri" w:hAnsi="Calibri" w:cs="Times New Roman"/>
         </w:rPr>
@@ -11259,6 +11378,7 @@
         <w:pStyle w:val="HTMLPreformatted"/>
         <w:shd w:val="clear" w:color="auto" w:fill="F7F7F7"/>
         <w:wordWrap w:val="0"/>
+        <w:jc w:val="both"/>
         <w:rPr>
           <w:rFonts w:ascii="Calibri" w:hAnsi="Calibri" w:cs="Times New Roman"/>
         </w:rPr>
@@ -11282,6 +11402,7 @@
         <w:pStyle w:val="HTMLPreformatted"/>
         <w:shd w:val="clear" w:color="auto" w:fill="F7F7F7"/>
         <w:wordWrap w:val="0"/>
+        <w:jc w:val="both"/>
         <w:rPr>
           <w:rFonts w:ascii="Calibri" w:hAnsi="Calibri" w:cs="Times New Roman"/>
         </w:rPr>
@@ -11298,6 +11419,7 @@
         <w:pStyle w:val="HTMLPreformatted"/>
         <w:shd w:val="clear" w:color="auto" w:fill="F7F7F7"/>
         <w:wordWrap w:val="0"/>
+        <w:jc w:val="both"/>
         <w:rPr>
           <w:rFonts w:ascii="Calibri" w:hAnsi="Calibri" w:cs="Times New Roman"/>
         </w:rPr>
@@ -11351,6 +11473,7 @@
         <w:pStyle w:val="HTMLPreformatted"/>
         <w:shd w:val="clear" w:color="auto" w:fill="F7F7F7"/>
         <w:wordWrap w:val="0"/>
+        <w:jc w:val="both"/>
         <w:rPr>
           <w:rFonts w:ascii="Calibri" w:hAnsi="Calibri" w:cs="Times New Roman"/>
         </w:rPr>
@@ -11457,6 +11580,7 @@
         <w:pStyle w:val="HTMLPreformatted"/>
         <w:shd w:val="clear" w:color="auto" w:fill="F7F7F7"/>
         <w:wordWrap w:val="0"/>
+        <w:jc w:val="both"/>
         <w:rPr>
           <w:rFonts w:ascii="Calibri" w:hAnsi="Calibri" w:cs="Times New Roman"/>
         </w:rPr>
@@ -11588,6 +11712,7 @@
         <w:pStyle w:val="HTMLPreformatted"/>
         <w:shd w:val="clear" w:color="auto" w:fill="F7F7F7"/>
         <w:wordWrap w:val="0"/>
+        <w:jc w:val="both"/>
         <w:rPr>
           <w:rFonts w:ascii="Calibri" w:hAnsi="Calibri" w:cs="Times New Roman"/>
         </w:rPr>
@@ -11604,6 +11729,7 @@
         <w:pStyle w:val="HTMLPreformatted"/>
         <w:shd w:val="clear" w:color="auto" w:fill="F7F7F7"/>
         <w:wordWrap w:val="0"/>
+        <w:jc w:val="both"/>
         <w:rPr>
           <w:rFonts w:ascii="Calibri" w:hAnsi="Calibri" w:cs="Times New Roman"/>
         </w:rPr>
@@ -11660,6 +11786,7 @@
         <w:pStyle w:val="HTMLPreformatted"/>
         <w:shd w:val="clear" w:color="auto" w:fill="F7F7F7"/>
         <w:wordWrap w:val="0"/>
+        <w:jc w:val="both"/>
         <w:rPr>
           <w:rFonts w:ascii="Calibri" w:hAnsi="Calibri" w:cs="Times New Roman"/>
         </w:rPr>
@@ -11724,6 +11851,7 @@
         <w:pStyle w:val="HTMLPreformatted"/>
         <w:shd w:val="clear" w:color="auto" w:fill="F7F7F7"/>
         <w:wordWrap w:val="0"/>
+        <w:jc w:val="both"/>
         <w:rPr>
           <w:rFonts w:ascii="Calibri" w:hAnsi="Calibri" w:cs="Times New Roman"/>
         </w:rPr>
@@ -11780,6 +11908,7 @@
         <w:pStyle w:val="HTMLPreformatted"/>
         <w:shd w:val="clear" w:color="auto" w:fill="F7F7F7"/>
         <w:wordWrap w:val="0"/>
+        <w:jc w:val="both"/>
         <w:rPr>
           <w:rFonts w:ascii="Calibri" w:hAnsi="Calibri" w:cs="Times New Roman"/>
         </w:rPr>
@@ -11845,6 +11974,7 @@
         <w:pStyle w:val="HTMLPreformatted"/>
         <w:shd w:val="clear" w:color="auto" w:fill="F7F7F7"/>
         <w:wordWrap w:val="0"/>
+        <w:jc w:val="both"/>
         <w:rPr>
           <w:rFonts w:ascii="Calibri" w:hAnsi="Calibri" w:cs="Times New Roman"/>
         </w:rPr>
@@ -11859,33 +11989,37 @@
     </w:p>
     <w:p>
       <w:pPr>
-        <w:rPr>
-          <w:rFonts w:ascii="Times New Roman" w:hAnsi="Times New Roman" w:cs="Times New Roman"/>
-        </w:rPr>
-      </w:pPr>
-    </w:p>
-    <w:p>
-      <w:pPr>
-        <w:rPr>
-          <w:rFonts w:ascii="Times New Roman" w:hAnsi="Times New Roman" w:cs="Times New Roman"/>
-        </w:rPr>
-      </w:pPr>
-      <w:r>
-        <w:rPr>
-          <w:rFonts w:ascii="Times New Roman" w:hAnsi="Times New Roman" w:cs="Times New Roman"/>
-        </w:rPr>
-        <w:t xml:space="preserve"> </w:t>
-      </w:r>
-    </w:p>
-    <w:p>
-      <w:pPr>
-        <w:rPr>
-          <w:rFonts w:ascii="Times New Roman" w:hAnsi="Times New Roman" w:cs="Times New Roman"/>
-        </w:rPr>
-      </w:pPr>
-    </w:p>
-    <w:p>
-      <w:pPr>
+        <w:jc w:val="both"/>
+        <w:rPr>
+          <w:rFonts w:ascii="Times New Roman" w:hAnsi="Times New Roman" w:cs="Times New Roman"/>
+        </w:rPr>
+      </w:pPr>
+    </w:p>
+    <w:p>
+      <w:pPr>
+        <w:jc w:val="both"/>
+        <w:rPr>
+          <w:rFonts w:ascii="Times New Roman" w:hAnsi="Times New Roman" w:cs="Times New Roman"/>
+        </w:rPr>
+      </w:pPr>
+      <w:r>
+        <w:rPr>
+          <w:rFonts w:ascii="Times New Roman" w:hAnsi="Times New Roman" w:cs="Times New Roman"/>
+        </w:rPr>
+        <w:t xml:space="preserve"> </w:t>
+      </w:r>
+    </w:p>
+    <w:p>
+      <w:pPr>
+        <w:jc w:val="both"/>
+        <w:rPr>
+          <w:rFonts w:ascii="Times New Roman" w:hAnsi="Times New Roman" w:cs="Times New Roman"/>
+        </w:rPr>
+      </w:pPr>
+    </w:p>
+    <w:p>
+      <w:pPr>
+        <w:jc w:val="both"/>
         <w:rPr>
           <w:rFonts w:ascii="Times New Roman" w:hAnsi="Times New Roman" w:cs="Times New Roman"/>
         </w:rPr>
@@ -11947,6 +12081,7 @@
         <w:pStyle w:val="HTMLPreformatted"/>
         <w:shd w:val="clear" w:color="auto" w:fill="F7F7F7"/>
         <w:wordWrap w:val="0"/>
+        <w:jc w:val="both"/>
         <w:rPr>
           <w:rFonts w:ascii="Times New Roman" w:hAnsi="Times New Roman" w:cs="Times New Roman"/>
           <w:sz w:val="21"/>
@@ -11959,6 +12094,7 @@
         <w:pStyle w:val="HTMLPreformatted"/>
         <w:shd w:val="clear" w:color="auto" w:fill="F7F7F7"/>
         <w:wordWrap w:val="0"/>
+        <w:jc w:val="both"/>
         <w:rPr>
           <w:rFonts w:asciiTheme="minorHAnsi" w:hAnsiTheme="minorHAnsi" w:cs="Times New Roman"/>
         </w:rPr>
@@ -12125,6 +12261,7 @@
         <w:pStyle w:val="HTMLPreformatted"/>
         <w:shd w:val="clear" w:color="auto" w:fill="F7F7F7"/>
         <w:wordWrap w:val="0"/>
+        <w:jc w:val="both"/>
         <w:rPr>
           <w:rFonts w:asciiTheme="minorHAnsi" w:hAnsiTheme="minorHAnsi" w:cs="Times New Roman"/>
         </w:rPr>
@@ -12141,6 +12278,7 @@
         <w:pStyle w:val="HTMLPreformatted"/>
         <w:shd w:val="clear" w:color="auto" w:fill="F7F7F7"/>
         <w:wordWrap w:val="0"/>
+        <w:jc w:val="both"/>
         <w:rPr>
           <w:rFonts w:asciiTheme="minorHAnsi" w:hAnsiTheme="minorHAnsi" w:cs="Times New Roman"/>
         </w:rPr>
@@ -12207,6 +12345,7 @@
         <w:pStyle w:val="HTMLPreformatted"/>
         <w:shd w:val="clear" w:color="auto" w:fill="F7F7F7"/>
         <w:wordWrap w:val="0"/>
+        <w:jc w:val="both"/>
         <w:rPr>
           <w:rFonts w:asciiTheme="minorHAnsi" w:hAnsiTheme="minorHAnsi" w:cs="Times New Roman"/>
         </w:rPr>
@@ -12223,6 +12362,7 @@
         <w:pStyle w:val="HTMLPreformatted"/>
         <w:shd w:val="clear" w:color="auto" w:fill="F7F7F7"/>
         <w:wordWrap w:val="0"/>
+        <w:jc w:val="both"/>
         <w:rPr>
           <w:rFonts w:asciiTheme="minorHAnsi" w:hAnsiTheme="minorHAnsi" w:cs="Times New Roman"/>
         </w:rPr>
@@ -12354,6 +12494,7 @@
         <w:pStyle w:val="HTMLPreformatted"/>
         <w:shd w:val="clear" w:color="auto" w:fill="F7F7F7"/>
         <w:wordWrap w:val="0"/>
+        <w:jc w:val="both"/>
         <w:rPr>
           <w:rFonts w:asciiTheme="minorHAnsi" w:hAnsiTheme="minorHAnsi" w:cs="Times New Roman"/>
         </w:rPr>
@@ -12507,6 +12648,7 @@
         <w:pStyle w:val="HTMLPreformatted"/>
         <w:shd w:val="clear" w:color="auto" w:fill="F7F7F7"/>
         <w:wordWrap w:val="0"/>
+        <w:jc w:val="both"/>
         <w:rPr>
           <w:rFonts w:asciiTheme="minorHAnsi" w:hAnsiTheme="minorHAnsi" w:cs="Times New Roman"/>
         </w:rPr>
@@ -12637,6 +12779,7 @@
         <w:pStyle w:val="HTMLPreformatted"/>
         <w:shd w:val="clear" w:color="auto" w:fill="F7F7F7"/>
         <w:wordWrap w:val="0"/>
+        <w:jc w:val="both"/>
         <w:rPr>
           <w:rFonts w:asciiTheme="minorHAnsi" w:hAnsiTheme="minorHAnsi" w:cs="Times New Roman"/>
         </w:rPr>
@@ -12653,6 +12796,7 @@
         <w:pStyle w:val="HTMLPreformatted"/>
         <w:shd w:val="clear" w:color="auto" w:fill="F7F7F7"/>
         <w:wordWrap w:val="0"/>
+        <w:jc w:val="both"/>
         <w:rPr>
           <w:rFonts w:asciiTheme="minorHAnsi" w:hAnsiTheme="minorHAnsi" w:cs="Times New Roman"/>
         </w:rPr>
@@ -12699,6 +12843,7 @@
         <w:pStyle w:val="HTMLPreformatted"/>
         <w:shd w:val="clear" w:color="auto" w:fill="F7F7F7"/>
         <w:wordWrap w:val="0"/>
+        <w:jc w:val="both"/>
         <w:rPr>
           <w:rFonts w:asciiTheme="minorHAnsi" w:hAnsiTheme="minorHAnsi" w:cs="Times New Roman"/>
         </w:rPr>
@@ -12716,6 +12861,7 @@
         <w:pStyle w:val="HTMLPreformatted"/>
         <w:shd w:val="clear" w:color="auto" w:fill="F7F7F7"/>
         <w:wordWrap w:val="0"/>
+        <w:jc w:val="both"/>
         <w:rPr>
           <w:rFonts w:asciiTheme="minorHAnsi" w:hAnsiTheme="minorHAnsi" w:cs="Times New Roman"/>
         </w:rPr>
@@ -12726,6 +12872,7 @@
         <w:pStyle w:val="HTMLPreformatted"/>
         <w:shd w:val="clear" w:color="auto" w:fill="F7F7F7"/>
         <w:wordWrap w:val="0"/>
+        <w:jc w:val="both"/>
         <w:rPr>
           <w:rFonts w:asciiTheme="minorHAnsi" w:hAnsiTheme="minorHAnsi" w:cs="Times New Roman"/>
         </w:rPr>
@@ -12780,6 +12927,7 @@
         <w:pStyle w:val="HTMLPreformatted"/>
         <w:shd w:val="clear" w:color="auto" w:fill="F7F7F7"/>
         <w:wordWrap w:val="0"/>
+        <w:jc w:val="both"/>
         <w:rPr>
           <w:rFonts w:asciiTheme="minorHAnsi" w:hAnsiTheme="minorHAnsi" w:cs="Times New Roman"/>
         </w:rPr>
@@ -12790,6 +12938,7 @@
         <w:pStyle w:val="HTMLPreformatted"/>
         <w:shd w:val="clear" w:color="auto" w:fill="F7F7F7"/>
         <w:wordWrap w:val="0"/>
+        <w:jc w:val="both"/>
         <w:rPr>
           <w:rFonts w:asciiTheme="minorHAnsi" w:hAnsiTheme="minorHAnsi" w:cs="Times New Roman"/>
         </w:rPr>
@@ -12823,6 +12972,7 @@
         <w:pStyle w:val="HTMLPreformatted"/>
         <w:shd w:val="clear" w:color="auto" w:fill="F7F7F7"/>
         <w:wordWrap w:val="0"/>
+        <w:jc w:val="both"/>
         <w:rPr>
           <w:rFonts w:asciiTheme="minorHAnsi" w:hAnsiTheme="minorHAnsi" w:cs="Times New Roman"/>
         </w:rPr>
@@ -12927,6 +13077,7 @@
         <w:pStyle w:val="HTMLPreformatted"/>
         <w:shd w:val="clear" w:color="auto" w:fill="F7F7F7"/>
         <w:wordWrap w:val="0"/>
+        <w:jc w:val="both"/>
         <w:rPr>
           <w:rFonts w:asciiTheme="minorHAnsi" w:hAnsiTheme="minorHAnsi" w:cs="Times New Roman"/>
         </w:rPr>
@@ -12972,6 +13123,7 @@
         <w:pStyle w:val="HTMLPreformatted"/>
         <w:shd w:val="clear" w:color="auto" w:fill="F7F7F7"/>
         <w:wordWrap w:val="0"/>
+        <w:jc w:val="both"/>
         <w:rPr>
           <w:rFonts w:asciiTheme="minorHAnsi" w:hAnsiTheme="minorHAnsi" w:cs="Times New Roman"/>
         </w:rPr>
@@ -13051,6 +13203,7 @@
         <w:pStyle w:val="HTMLPreformatted"/>
         <w:shd w:val="clear" w:color="auto" w:fill="F7F7F7"/>
         <w:wordWrap w:val="0"/>
+        <w:jc w:val="both"/>
         <w:rPr>
           <w:rFonts w:asciiTheme="minorHAnsi" w:hAnsiTheme="minorHAnsi" w:cs="Times New Roman"/>
         </w:rPr>
@@ -13130,6 +13283,7 @@
         <w:pStyle w:val="HTMLPreformatted"/>
         <w:shd w:val="clear" w:color="auto" w:fill="F7F7F7"/>
         <w:wordWrap w:val="0"/>
+        <w:jc w:val="both"/>
         <w:rPr>
           <w:rFonts w:asciiTheme="minorHAnsi" w:hAnsiTheme="minorHAnsi" w:cs="Times New Roman"/>
         </w:rPr>
@@ -13153,6 +13307,7 @@
         <w:pStyle w:val="HTMLPreformatted"/>
         <w:shd w:val="clear" w:color="auto" w:fill="F7F7F7"/>
         <w:wordWrap w:val="0"/>
+        <w:jc w:val="both"/>
         <w:rPr>
           <w:rFonts w:asciiTheme="minorHAnsi" w:hAnsiTheme="minorHAnsi" w:cs="Times New Roman"/>
         </w:rPr>
@@ -13168,13 +13323,15 @@
     <w:p>
       <w:pPr>
         <w:pStyle w:val="ListParagraph"/>
-        <w:rPr>
-          <w:rFonts w:ascii="Times New Roman" w:hAnsi="Times New Roman" w:cs="Times New Roman"/>
-        </w:rPr>
-      </w:pPr>
-    </w:p>
-    <w:p>
-      <w:pPr>
+        <w:jc w:val="both"/>
+        <w:rPr>
+          <w:rFonts w:ascii="Times New Roman" w:hAnsi="Times New Roman" w:cs="Times New Roman"/>
+        </w:rPr>
+      </w:pPr>
+    </w:p>
+    <w:p>
+      <w:pPr>
+        <w:jc w:val="both"/>
         <w:rPr>
           <w:rFonts w:ascii="Times New Roman" w:hAnsi="Times New Roman" w:cs="Times New Roman"/>
         </w:rPr>
@@ -13248,6 +13405,7 @@
     </w:p>
     <w:p>
       <w:pPr>
+        <w:jc w:val="both"/>
         <w:rPr>
           <w:rFonts w:ascii="Times New Roman" w:hAnsi="Times New Roman" w:cs="Times New Roman"/>
         </w:rPr>
@@ -13312,6 +13470,7 @@
     </w:p>
     <w:p>
       <w:pPr>
+        <w:jc w:val="both"/>
         <w:rPr>
           <w:rFonts w:ascii="Times New Roman" w:hAnsi="Times New Roman" w:cs="Times New Roman"/>
         </w:rPr>
@@ -15358,8 +15517,6 @@
         </w:rPr>
         <w:t xml:space="preserve">                                                               </w:t>
       </w:r>
-      <w:bookmarkStart w:id="1" w:name="_GoBack"/>
-      <w:bookmarkEnd w:id="1"/>
       <w:r>
         <w:rPr>
           <w:rFonts w:ascii="Times New Roman" w:hAnsi="Times New Roman" w:cs="Times New Roman"/>
@@ -15385,13 +15542,151 @@
         </w:rPr>
         <w:t xml:space="preserve"> Median salary over time</w:t>
       </w:r>
-    </w:p>
-    <w:p>
-      <w:pPr>
-        <w:rPr>
-          <w:rFonts w:ascii="Times New Roman" w:hAnsi="Times New Roman" w:cs="Times New Roman"/>
-        </w:rPr>
-      </w:pPr>
+      <w:r>
+        <w:rPr>
+          <w:rFonts w:ascii="Times New Roman" w:hAnsi="Times New Roman" w:cs="Times New Roman"/>
+          <w:sz w:val="20"/>
+          <w:szCs w:val="20"/>
+        </w:rPr>
+        <w:t xml:space="preserve"> in USD </w:t>
+      </w:r>
+    </w:p>
+    <w:p>
+      <w:pPr>
+        <w:rPr>
+          <w:rFonts w:ascii="Times New Roman" w:hAnsi="Times New Roman" w:cs="Times New Roman"/>
+        </w:rPr>
+      </w:pPr>
+      <w:r>
+        <w:rPr>
+          <w:rFonts w:ascii="Times New Roman" w:hAnsi="Times New Roman" w:cs="Times New Roman"/>
+          <w:i/>
+          <w:sz w:val="20"/>
+          <w:szCs w:val="20"/>
+        </w:rPr>
+        <w:t xml:space="preserve"> </w:t>
+      </w:r>
+      <w:r>
+        <w:rPr>
+          <w:rFonts w:ascii="Times New Roman" w:hAnsi="Times New Roman" w:cs="Times New Roman"/>
+          <w:i/>
+        </w:rPr>
+        <w:t>Data scientist</w:t>
+      </w:r>
+      <w:r>
+        <w:rPr>
+          <w:rFonts w:ascii="Times New Roman" w:hAnsi="Times New Roman" w:cs="Times New Roman"/>
+          <w:sz w:val="20"/>
+          <w:szCs w:val="20"/>
+        </w:rPr>
+        <w:t xml:space="preserve">s </w:t>
+      </w:r>
+      <w:r>
+        <w:rPr>
+          <w:rFonts w:ascii="Times New Roman" w:hAnsi="Times New Roman" w:cs="Times New Roman"/>
+        </w:rPr>
+        <w:t xml:space="preserve">have the </w:t>
+      </w:r>
+      <w:r>
+        <w:rPr>
+          <w:rFonts w:ascii="Times New Roman" w:hAnsi="Times New Roman" w:cs="Times New Roman"/>
+        </w:rPr>
+        <w:t xml:space="preserve">highest median annual wage as compared to the </w:t>
+      </w:r>
+      <w:r>
+        <w:rPr>
+          <w:rFonts w:ascii="Times New Roman" w:hAnsi="Times New Roman" w:cs="Times New Roman"/>
+          <w:i/>
+        </w:rPr>
+        <w:t>Data analysts</w:t>
+      </w:r>
+      <w:r>
+        <w:rPr>
+          <w:rFonts w:ascii="Times New Roman" w:hAnsi="Times New Roman" w:cs="Times New Roman"/>
+        </w:rPr>
+        <w:t xml:space="preserve"> and </w:t>
+      </w:r>
+      <w:r>
+        <w:rPr>
+          <w:rFonts w:ascii="Times New Roman" w:hAnsi="Times New Roman" w:cs="Times New Roman"/>
+          <w:i/>
+        </w:rPr>
+        <w:t>Business analysts</w:t>
+      </w:r>
+      <w:r>
+        <w:rPr>
+          <w:rFonts w:ascii="Times New Roman" w:hAnsi="Times New Roman" w:cs="Times New Roman"/>
+        </w:rPr>
+        <w:t xml:space="preserve">. If we take a close look at the figure 6, we can notice a trend that the median annual wage for a </w:t>
+      </w:r>
+      <w:r>
+        <w:rPr>
+          <w:rFonts w:ascii="Times New Roman" w:hAnsi="Times New Roman" w:cs="Times New Roman"/>
+          <w:i/>
+        </w:rPr>
+        <w:t>D</w:t>
+      </w:r>
+      <w:r>
+        <w:rPr>
+          <w:rFonts w:ascii="Times New Roman" w:hAnsi="Times New Roman" w:cs="Times New Roman"/>
+          <w:i/>
+        </w:rPr>
+        <w:t>ata scientist</w:t>
+      </w:r>
+      <w:r>
+        <w:rPr>
+          <w:rFonts w:ascii="Times New Roman" w:hAnsi="Times New Roman" w:cs="Times New Roman"/>
+          <w:i/>
+        </w:rPr>
+        <w:t xml:space="preserve"> </w:t>
+      </w:r>
+      <w:r>
+        <w:rPr>
+          <w:rFonts w:ascii="Times New Roman" w:hAnsi="Times New Roman" w:cs="Times New Roman"/>
+        </w:rPr>
+        <w:t xml:space="preserve">has slightly reduced after year 2012. </w:t>
+      </w:r>
+      <w:r>
+        <w:rPr>
+          <w:rFonts w:ascii="Times New Roman" w:hAnsi="Times New Roman" w:cs="Times New Roman"/>
+          <w:i/>
+        </w:rPr>
+        <w:t>Data analysts</w:t>
+      </w:r>
+      <w:r>
+        <w:rPr>
+          <w:rFonts w:ascii="Times New Roman" w:hAnsi="Times New Roman" w:cs="Times New Roman"/>
+        </w:rPr>
+        <w:t xml:space="preserve"> and </w:t>
+      </w:r>
+      <w:r>
+        <w:rPr>
+          <w:rFonts w:ascii="Times New Roman" w:hAnsi="Times New Roman" w:cs="Times New Roman"/>
+          <w:i/>
+        </w:rPr>
+        <w:t>Business analysts</w:t>
+      </w:r>
+      <w:r>
+        <w:rPr>
+          <w:rFonts w:ascii="Times New Roman" w:hAnsi="Times New Roman" w:cs="Times New Roman"/>
+        </w:rPr>
+        <w:t xml:space="preserve"> have similar salary trends that is median annual wages for these job titles have slowly increased.</w:t>
+      </w:r>
+    </w:p>
+    <w:p>
+      <w:pPr>
+        <w:rPr>
+          <w:rFonts w:ascii="Times New Roman" w:hAnsi="Times New Roman" w:cs="Times New Roman"/>
+          <w:sz w:val="20"/>
+          <w:szCs w:val="20"/>
+        </w:rPr>
+      </w:pPr>
+      <w:r>
+        <w:rPr>
+          <w:rFonts w:ascii="Times New Roman" w:hAnsi="Times New Roman" w:cs="Times New Roman"/>
+        </w:rPr>
+        <w:t>Figure 7, consists of the top twenty employers of data science professional ordered by the number of  H1-B visa applications they issued over time.</w:t>
+      </w:r>
     </w:p>
     <w:p>
       <w:pPr>
@@ -15405,8 +15700,8 @@
         </w:rPr>
         <w:drawing>
           <wp:inline distT="0" distB="0" distL="0" distR="0">
-            <wp:extent cx="5943600" cy="3758937"/>
-            <wp:effectExtent l="0" t="0" r="0" b="0"/>
+            <wp:extent cx="5205031" cy="3291840"/>
+            <wp:effectExtent l="0" t="0" r="0" b="3810"/>
             <wp:docPr id="13" name="Picture 13" descr="C:\Users\hp\AppData\Local\Microsoft\Windows\INetCache\Content.Word\topDataScienceEmployers.png"/>
             <wp:cNvGraphicFramePr>
               <a:graphicFrameLocks xmlns:a="http://schemas.openxmlformats.org/drawingml/2006/main" noChangeAspect="1"/>
@@ -15436,7 +15731,7 @@
                   <pic:spPr bwMode="auto">
                     <a:xfrm>
                       <a:off x="0" y="0"/>
-                      <a:ext cx="5943600" cy="3758937"/>
+                      <a:ext cx="5205031" cy="3291840"/>
                     </a:xfrm>
                     <a:prstGeom prst="rect">
                       <a:avLst/>
@@ -15457,29 +15752,155 @@
       <w:pPr>
         <w:rPr>
           <w:rFonts w:ascii="Times New Roman" w:hAnsi="Times New Roman" w:cs="Times New Roman"/>
-        </w:rPr>
-      </w:pPr>
-    </w:p>
-    <w:p>
-      <w:pPr>
-        <w:rPr>
-          <w:rFonts w:ascii="Times New Roman" w:hAnsi="Times New Roman" w:cs="Times New Roman"/>
-        </w:rPr>
-      </w:pPr>
-    </w:p>
-    <w:p>
-      <w:pPr>
-        <w:rPr>
-          <w:rFonts w:ascii="Times New Roman" w:hAnsi="Times New Roman" w:cs="Times New Roman"/>
-        </w:rPr>
-      </w:pPr>
-    </w:p>
-    <w:p>
-      <w:pPr>
-        <w:rPr>
-          <w:rFonts w:ascii="Times New Roman" w:hAnsi="Times New Roman" w:cs="Times New Roman"/>
-        </w:rPr>
-      </w:pPr>
+          <w:sz w:val="20"/>
+          <w:szCs w:val="20"/>
+        </w:rPr>
+      </w:pPr>
+      <w:r>
+        <w:rPr>
+          <w:rFonts w:ascii="Times New Roman" w:hAnsi="Times New Roman" w:cs="Times New Roman"/>
+        </w:rPr>
+        <w:tab/>
+      </w:r>
+      <w:r>
+        <w:rPr>
+          <w:rFonts w:ascii="Times New Roman" w:hAnsi="Times New Roman" w:cs="Times New Roman"/>
+        </w:rPr>
+        <w:tab/>
+      </w:r>
+      <w:r>
+        <w:rPr>
+          <w:rFonts w:ascii="Times New Roman" w:hAnsi="Times New Roman" w:cs="Times New Roman"/>
+        </w:rPr>
+        <w:tab/>
+      </w:r>
+      <w:r>
+        <w:rPr>
+          <w:rFonts w:ascii="Times New Roman" w:hAnsi="Times New Roman" w:cs="Times New Roman"/>
+          <w:b/>
+          <w:sz w:val="20"/>
+          <w:szCs w:val="20"/>
+        </w:rPr>
+        <w:t>Figure 7</w:t>
+      </w:r>
+      <w:r>
+        <w:rPr>
+          <w:rFonts w:ascii="Times New Roman" w:hAnsi="Times New Roman" w:cs="Times New Roman"/>
+          <w:sz w:val="20"/>
+          <w:szCs w:val="20"/>
+        </w:rPr>
+        <w:t>. Top 20 Data science job position employers in US</w:t>
+      </w:r>
+      <w:r>
+        <w:rPr>
+          <w:rFonts w:ascii="Times New Roman" w:hAnsi="Times New Roman" w:cs="Times New Roman"/>
+          <w:sz w:val="20"/>
+          <w:szCs w:val="20"/>
+        </w:rPr>
+        <w:t xml:space="preserve"> ordered by </w:t>
+      </w:r>
+    </w:p>
+    <w:p>
+      <w:pPr>
+        <w:rPr>
+          <w:rFonts w:ascii="Times New Roman" w:hAnsi="Times New Roman" w:cs="Times New Roman"/>
+        </w:rPr>
+      </w:pPr>
+      <w:r>
+        <w:rPr>
+          <w:rFonts w:ascii="Times New Roman" w:hAnsi="Times New Roman" w:cs="Times New Roman"/>
+        </w:rPr>
+        <w:t>The top five companies which hire and file for maximum number of H1-B visa petitions</w:t>
+      </w:r>
+      <w:r>
+        <w:rPr>
+          <w:rFonts w:ascii="Times New Roman" w:hAnsi="Times New Roman" w:cs="Times New Roman"/>
+        </w:rPr>
+        <w:t xml:space="preserve"> to hire data science professionals form overseas are </w:t>
+      </w:r>
+      <w:r>
+        <w:rPr>
+          <w:rFonts w:ascii="Times New Roman" w:hAnsi="Times New Roman" w:cs="Times New Roman"/>
+          <w:i/>
+        </w:rPr>
+        <w:t>Amazon</w:t>
+      </w:r>
+      <w:r>
+        <w:rPr>
+          <w:rFonts w:ascii="Times New Roman" w:hAnsi="Times New Roman" w:cs="Times New Roman"/>
+        </w:rPr>
+        <w:t xml:space="preserve">, </w:t>
+      </w:r>
+      <w:r>
+        <w:rPr>
+          <w:rFonts w:ascii="Times New Roman" w:hAnsi="Times New Roman" w:cs="Times New Roman"/>
+          <w:i/>
+        </w:rPr>
+        <w:t xml:space="preserve">Facebook, Microsoft, Linkedin </w:t>
+      </w:r>
+      <w:r>
+        <w:rPr>
+          <w:rFonts w:ascii="Times New Roman" w:hAnsi="Times New Roman" w:cs="Times New Roman"/>
+        </w:rPr>
+        <w:t>and</w:t>
+      </w:r>
+      <w:r>
+        <w:rPr>
+          <w:rFonts w:ascii="Times New Roman" w:hAnsi="Times New Roman" w:cs="Times New Roman"/>
+          <w:i/>
+        </w:rPr>
+        <w:t xml:space="preserve"> Uber</w:t>
+      </w:r>
+      <w:r>
+        <w:rPr>
+          <w:rFonts w:ascii="Times New Roman" w:hAnsi="Times New Roman" w:cs="Times New Roman"/>
+        </w:rPr>
+        <w:t>.</w:t>
+      </w:r>
+      <w:r>
+        <w:rPr>
+          <w:rFonts w:ascii="Times New Roman" w:hAnsi="Times New Roman" w:cs="Times New Roman"/>
+        </w:rPr>
+        <w:t xml:space="preserve"> </w:t>
+      </w:r>
+      <w:r>
+        <w:rPr>
+          <w:rFonts w:ascii="Times New Roman" w:hAnsi="Times New Roman" w:cs="Times New Roman"/>
+        </w:rPr>
+        <w:t xml:space="preserve">Then we also have companies like </w:t>
+      </w:r>
+      <w:r>
+        <w:rPr>
+          <w:rFonts w:ascii="Times New Roman" w:hAnsi="Times New Roman" w:cs="Times New Roman"/>
+          <w:i/>
+        </w:rPr>
+        <w:t>Twitter, Wall-mart, Netflix, Paypal, IBM</w:t>
+      </w:r>
+      <w:r>
+        <w:rPr>
+          <w:rFonts w:ascii="Times New Roman" w:hAnsi="Times New Roman" w:cs="Times New Roman"/>
+        </w:rPr>
+        <w:t xml:space="preserve">  in the top twenty list.</w:t>
+      </w:r>
+      <w:r>
+        <w:rPr>
+          <w:rFonts w:ascii="Times New Roman" w:hAnsi="Times New Roman" w:cs="Times New Roman"/>
+        </w:rPr>
+        <w:t xml:space="preserve"> Figure 8, consists of top twenty employers of data science professionals overseas ordered by the annual wage they offer.</w:t>
+      </w:r>
+    </w:p>
+    <w:p>
+      <w:pPr>
+        <w:rPr>
+          <w:rFonts w:ascii="Times New Roman" w:hAnsi="Times New Roman" w:cs="Times New Roman"/>
+        </w:rPr>
+      </w:pPr>
+      <w:r>
+        <w:rPr>
+          <w:rFonts w:ascii="Times New Roman" w:hAnsi="Times New Roman" w:cs="Times New Roman"/>
+        </w:rPr>
+        <w:tab/>
+      </w:r>
     </w:p>
     <w:p>
       <w:pPr>
@@ -15493,8 +15914,8 @@
         </w:rPr>
         <w:drawing>
           <wp:inline distT="0" distB="0" distL="0" distR="0">
-            <wp:extent cx="5943600" cy="3566952"/>
-            <wp:effectExtent l="0" t="0" r="0" b="0"/>
+            <wp:extent cx="5485130" cy="3167481"/>
+            <wp:effectExtent l="0" t="0" r="1270" b="0"/>
             <wp:docPr id="12" name="Picture 12" descr="C:\Users\hp\AppData\Local\Microsoft\Windows\INetCache\Content.Word\Top20employersDataScience-Wages.png"/>
             <wp:cNvGraphicFramePr>
               <a:graphicFrameLocks xmlns:a="http://schemas.openxmlformats.org/drawingml/2006/main" noChangeAspect="1"/>
@@ -15524,7 +15945,7 @@
                   <pic:spPr bwMode="auto">
                     <a:xfrm>
                       <a:off x="0" y="0"/>
-                      <a:ext cx="5943600" cy="3566952"/>
+                      <a:ext cx="5489316" cy="3169898"/>
                     </a:xfrm>
                     <a:prstGeom prst="rect">
                       <a:avLst/>
@@ -15547,20 +15968,72 @@
           <w:rFonts w:ascii="Times New Roman" w:hAnsi="Times New Roman" w:cs="Times New Roman"/>
         </w:rPr>
       </w:pPr>
-    </w:p>
-    <w:p>
-      <w:pPr>
-        <w:rPr>
-          <w:rFonts w:ascii="Times New Roman" w:hAnsi="Times New Roman" w:cs="Times New Roman"/>
-        </w:rPr>
-      </w:pPr>
-    </w:p>
-    <w:p>
-      <w:pPr>
-        <w:rPr>
-          <w:rFonts w:ascii="Times New Roman" w:hAnsi="Times New Roman" w:cs="Times New Roman"/>
-        </w:rPr>
-      </w:pPr>
+      <w:r>
+        <w:rPr>
+          <w:rFonts w:ascii="Times New Roman" w:hAnsi="Times New Roman" w:cs="Times New Roman"/>
+        </w:rPr>
+        <w:t xml:space="preserve">          </w:t>
+      </w:r>
+      <w:r>
+        <w:rPr>
+          <w:rFonts w:ascii="Times New Roman" w:hAnsi="Times New Roman" w:cs="Times New Roman"/>
+        </w:rPr>
+        <w:t xml:space="preserve">            </w:t>
+      </w:r>
+      <w:bookmarkStart w:id="1" w:name="_GoBack"/>
+      <w:bookmarkEnd w:id="1"/>
+      <w:r>
+        <w:rPr>
+          <w:rFonts w:ascii="Times New Roman" w:hAnsi="Times New Roman" w:cs="Times New Roman"/>
+          <w:b/>
+          <w:sz w:val="20"/>
+          <w:szCs w:val="20"/>
+        </w:rPr>
+        <w:t>Figure 8</w:t>
+      </w:r>
+      <w:r>
+        <w:rPr>
+          <w:rFonts w:ascii="Times New Roman" w:hAnsi="Times New Roman" w:cs="Times New Roman"/>
+          <w:sz w:val="20"/>
+          <w:szCs w:val="20"/>
+        </w:rPr>
+        <w:t>. Top 20 Data science job position employers in US</w:t>
+      </w:r>
+      <w:r>
+        <w:rPr>
+          <w:rFonts w:ascii="Times New Roman" w:hAnsi="Times New Roman" w:cs="Times New Roman"/>
+          <w:sz w:val="20"/>
+          <w:szCs w:val="20"/>
+        </w:rPr>
+        <w:t xml:space="preserve"> ordered by annual wages(USD)</w:t>
+      </w:r>
+    </w:p>
+    <w:p>
+      <w:pPr>
+        <w:rPr>
+          <w:rFonts w:ascii="Times New Roman" w:hAnsi="Times New Roman" w:cs="Times New Roman"/>
+        </w:rPr>
+      </w:pPr>
+    </w:p>
+    <w:p>
+      <w:pPr>
+        <w:rPr>
+          <w:rFonts w:ascii="Times New Roman" w:hAnsi="Times New Roman" w:cs="Times New Roman"/>
+        </w:rPr>
+      </w:pPr>
+    </w:p>
+    <w:p>
+      <w:pPr>
+        <w:rPr>
+          <w:rFonts w:ascii="Times New Roman" w:hAnsi="Times New Roman" w:cs="Times New Roman"/>
+        </w:rPr>
+      </w:pPr>
+      <w:r>
+        <w:rPr>
+          <w:rFonts w:ascii="Times New Roman" w:hAnsi="Times New Roman" w:cs="Times New Roman"/>
+        </w:rPr>
+        <w:tab/>
+      </w:r>
       <w:r>
         <w:rPr>
           <w:noProof/>
@@ -18171,7 +18644,7 @@
 </file>
 
 <file path=customXml/itemProps1.xml><?xml version="1.0" encoding="utf-8"?>
-<ds:datastoreItem xmlns:ds="http://schemas.openxmlformats.org/officeDocument/2006/customXml" ds:itemID="{7972E07D-2F32-4005-9CDE-5E5FDB105270}">
+<ds:datastoreItem xmlns:ds="http://schemas.openxmlformats.org/officeDocument/2006/customXml" ds:itemID="{D3072FA3-0C62-4A27-93C3-0845FCAFD140}">
   <ds:schemaRefs>
     <ds:schemaRef ds:uri="http://schemas.openxmlformats.org/officeDocument/2006/bibliography"/>
   </ds:schemaRefs>

</xml_diff>

<commit_message>
answered the data science industry
</commit_message>
<xml_diff>
--- a/RESEARCH PAPER/TITLE.docx
+++ b/RESEARCH PAPER/TITLE.docx
@@ -13512,6 +13512,7 @@
     </w:p>
     <w:p>
       <w:pPr>
+        <w:jc w:val="both"/>
         <w:rPr>
           <w:rFonts w:ascii="Times New Roman" w:hAnsi="Times New Roman" w:cs="Times New Roman"/>
         </w:rPr>
@@ -13621,6 +13622,7 @@
     </w:p>
     <w:p>
       <w:pPr>
+        <w:jc w:val="both"/>
         <w:rPr>
           <w:rFonts w:ascii="Times New Roman" w:hAnsi="Times New Roman" w:cs="Times New Roman"/>
         </w:rPr>
@@ -13684,13 +13686,15 @@
     </w:p>
     <w:p>
       <w:pPr>
-        <w:rPr>
-          <w:rFonts w:ascii="Times New Roman" w:hAnsi="Times New Roman" w:cs="Times New Roman"/>
-        </w:rPr>
-      </w:pPr>
-    </w:p>
-    <w:p>
-      <w:pPr>
+        <w:jc w:val="both"/>
+        <w:rPr>
+          <w:rFonts w:ascii="Times New Roman" w:hAnsi="Times New Roman" w:cs="Times New Roman"/>
+        </w:rPr>
+      </w:pPr>
+    </w:p>
+    <w:p>
+      <w:pPr>
+        <w:jc w:val="both"/>
         <w:rPr>
           <w:rFonts w:ascii="Times New Roman" w:hAnsi="Times New Roman" w:cs="Times New Roman"/>
           <w:sz w:val="16"/>
@@ -13728,13 +13732,15 @@
     </w:p>
     <w:p>
       <w:pPr>
-        <w:rPr>
-          <w:rFonts w:ascii="Times New Roman" w:hAnsi="Times New Roman" w:cs="Times New Roman"/>
-        </w:rPr>
-      </w:pPr>
-    </w:p>
-    <w:p>
-      <w:pPr>
+        <w:jc w:val="both"/>
+        <w:rPr>
+          <w:rFonts w:ascii="Times New Roman" w:hAnsi="Times New Roman" w:cs="Times New Roman"/>
+        </w:rPr>
+      </w:pPr>
+    </w:p>
+    <w:p>
+      <w:pPr>
+        <w:jc w:val="both"/>
         <w:rPr>
           <w:rFonts w:ascii="Times New Roman" w:hAnsi="Times New Roman" w:cs="Times New Roman"/>
         </w:rPr>
@@ -13795,6 +13801,7 @@
     </w:p>
     <w:p>
       <w:pPr>
+        <w:jc w:val="both"/>
         <w:rPr>
           <w:rFonts w:ascii="Times New Roman" w:hAnsi="Times New Roman" w:cs="Times New Roman"/>
           <w:sz w:val="20"/>
@@ -13860,6 +13867,7 @@
     </w:p>
     <w:p>
       <w:pPr>
+        <w:jc w:val="both"/>
         <w:rPr>
           <w:rFonts w:ascii="Times New Roman" w:hAnsi="Times New Roman" w:cs="Times New Roman"/>
         </w:rPr>
@@ -14145,6 +14153,7 @@
     </w:p>
     <w:p>
       <w:pPr>
+        <w:jc w:val="both"/>
         <w:rPr>
           <w:rFonts w:ascii="Times New Roman" w:hAnsi="Times New Roman" w:cs="Times New Roman"/>
         </w:rPr>
@@ -14230,6 +14239,7 @@
     </w:p>
     <w:p>
       <w:pPr>
+        <w:jc w:val="both"/>
         <w:rPr>
           <w:rFonts w:ascii="Times New Roman" w:hAnsi="Times New Roman" w:cs="Times New Roman"/>
         </w:rPr>
@@ -14290,6 +14300,7 @@
     </w:p>
     <w:p>
       <w:pPr>
+        <w:jc w:val="both"/>
         <w:rPr>
           <w:rFonts w:ascii="Times New Roman" w:hAnsi="Times New Roman" w:cs="Times New Roman"/>
           <w:sz w:val="20"/>
@@ -14328,13 +14339,15 @@
     </w:p>
     <w:p>
       <w:pPr>
-        <w:rPr>
-          <w:rFonts w:ascii="Times New Roman" w:hAnsi="Times New Roman" w:cs="Times New Roman"/>
-        </w:rPr>
-      </w:pPr>
-    </w:p>
-    <w:p>
-      <w:pPr>
+        <w:jc w:val="both"/>
+        <w:rPr>
+          <w:rFonts w:ascii="Times New Roman" w:hAnsi="Times New Roman" w:cs="Times New Roman"/>
+        </w:rPr>
+      </w:pPr>
+    </w:p>
+    <w:p>
+      <w:pPr>
+        <w:jc w:val="both"/>
         <w:rPr>
           <w:rFonts w:ascii="Times New Roman" w:hAnsi="Times New Roman" w:cs="Times New Roman"/>
         </w:rPr>
@@ -14465,6 +14478,7 @@
     </w:p>
     <w:p>
       <w:pPr>
+        <w:jc w:val="both"/>
         <w:rPr>
           <w:rFonts w:ascii="Times New Roman" w:hAnsi="Times New Roman" w:cs="Times New Roman"/>
         </w:rPr>
@@ -14502,6 +14516,7 @@
     </w:p>
     <w:p>
       <w:pPr>
+        <w:jc w:val="both"/>
         <w:rPr>
           <w:rFonts w:ascii="Times New Roman" w:hAnsi="Times New Roman" w:cs="Times New Roman"/>
           <w:b/>
@@ -14570,6 +14585,7 @@
     </w:p>
     <w:p>
       <w:pPr>
+        <w:jc w:val="both"/>
         <w:rPr>
           <w:rFonts w:ascii="Times New Roman" w:hAnsi="Times New Roman" w:cs="Times New Roman"/>
           <w:sz w:val="20"/>
@@ -14646,13 +14662,15 @@
     </w:p>
     <w:p>
       <w:pPr>
-        <w:rPr>
-          <w:rFonts w:ascii="Times New Roman" w:hAnsi="Times New Roman" w:cs="Times New Roman"/>
-        </w:rPr>
-      </w:pPr>
-    </w:p>
-    <w:p>
-      <w:pPr>
+        <w:jc w:val="both"/>
+        <w:rPr>
+          <w:rFonts w:ascii="Times New Roman" w:hAnsi="Times New Roman" w:cs="Times New Roman"/>
+        </w:rPr>
+      </w:pPr>
+    </w:p>
+    <w:p>
+      <w:pPr>
+        <w:jc w:val="both"/>
         <w:rPr>
           <w:rFonts w:ascii="Times New Roman" w:hAnsi="Times New Roman" w:cs="Times New Roman"/>
         </w:rPr>
@@ -14703,6 +14721,7 @@
     </w:p>
     <w:p>
       <w:pPr>
+        <w:jc w:val="both"/>
         <w:rPr>
           <w:rFonts w:ascii="Times New Roman" w:hAnsi="Times New Roman" w:cs="Times New Roman"/>
           <w:i/>
@@ -14711,6 +14730,7 @@
     </w:p>
     <w:p>
       <w:pPr>
+        <w:jc w:val="both"/>
         <w:rPr>
           <w:rFonts w:ascii="Times New Roman" w:hAnsi="Times New Roman" w:cs="Times New Roman"/>
           <w:i/>
@@ -14719,6 +14739,7 @@
     </w:p>
     <w:p>
       <w:pPr>
+        <w:jc w:val="both"/>
         <w:rPr>
           <w:rFonts w:ascii="Times New Roman" w:hAnsi="Times New Roman" w:cs="Times New Roman"/>
           <w:i/>
@@ -14734,13 +14755,15 @@
     </w:p>
     <w:p>
       <w:pPr>
-        <w:rPr>
-          <w:rFonts w:ascii="Times New Roman" w:hAnsi="Times New Roman" w:cs="Times New Roman"/>
-        </w:rPr>
-      </w:pPr>
-    </w:p>
-    <w:p>
-      <w:pPr>
+        <w:jc w:val="both"/>
+        <w:rPr>
+          <w:rFonts w:ascii="Times New Roman" w:hAnsi="Times New Roman" w:cs="Times New Roman"/>
+        </w:rPr>
+      </w:pPr>
+    </w:p>
+    <w:p>
+      <w:pPr>
+        <w:jc w:val="both"/>
         <w:rPr>
           <w:rFonts w:ascii="Times New Roman" w:hAnsi="Times New Roman" w:cs="Times New Roman"/>
         </w:rPr>
@@ -14774,6 +14797,7 @@
     </w:p>
     <w:p>
       <w:pPr>
+        <w:jc w:val="both"/>
         <w:rPr>
           <w:rFonts w:ascii="Times New Roman" w:hAnsi="Times New Roman" w:cs="Times New Roman"/>
         </w:rPr>
@@ -14899,6 +14923,7 @@
     </w:p>
     <w:p>
       <w:pPr>
+        <w:jc w:val="both"/>
         <w:rPr>
           <w:rFonts w:ascii="Times New Roman" w:hAnsi="Times New Roman" w:cs="Times New Roman"/>
           <w:sz w:val="20"/>
@@ -14930,6 +14955,7 @@
     </w:p>
     <w:p>
       <w:pPr>
+        <w:jc w:val="both"/>
         <w:rPr>
           <w:rFonts w:ascii="Times New Roman" w:hAnsi="Times New Roman" w:cs="Times New Roman"/>
         </w:rPr>
@@ -15155,6 +15181,7 @@
     </w:p>
     <w:p>
       <w:pPr>
+        <w:jc w:val="both"/>
         <w:rPr>
           <w:rFonts w:ascii="Times New Roman" w:hAnsi="Times New Roman" w:cs="Times New Roman"/>
           <w:i/>
@@ -15163,6 +15190,7 @@
     </w:p>
     <w:p>
       <w:pPr>
+        <w:jc w:val="both"/>
         <w:rPr>
           <w:rFonts w:ascii="Times New Roman" w:hAnsi="Times New Roman" w:cs="Times New Roman"/>
         </w:rPr>
@@ -15223,6 +15251,7 @@
     </w:p>
     <w:p>
       <w:pPr>
+        <w:jc w:val="both"/>
         <w:rPr>
           <w:rFonts w:ascii="Times New Roman" w:hAnsi="Times New Roman" w:cs="Times New Roman"/>
           <w:sz w:val="20"/>
@@ -15286,6 +15315,7 @@
     </w:p>
     <w:p>
       <w:pPr>
+        <w:jc w:val="both"/>
         <w:rPr>
           <w:rFonts w:ascii="Times New Roman" w:hAnsi="Times New Roman" w:cs="Times New Roman"/>
         </w:rPr>
@@ -15436,13 +15466,15 @@
     </w:p>
     <w:p>
       <w:pPr>
-        <w:rPr>
-          <w:rFonts w:ascii="Times New Roman" w:hAnsi="Times New Roman" w:cs="Times New Roman"/>
-        </w:rPr>
-      </w:pPr>
-    </w:p>
-    <w:p>
-      <w:pPr>
+        <w:jc w:val="both"/>
+        <w:rPr>
+          <w:rFonts w:ascii="Times New Roman" w:hAnsi="Times New Roman" w:cs="Times New Roman"/>
+        </w:rPr>
+      </w:pPr>
+    </w:p>
+    <w:p>
+      <w:pPr>
+        <w:jc w:val="both"/>
         <w:rPr>
           <w:rFonts w:ascii="Times New Roman" w:hAnsi="Times New Roman" w:cs="Times New Roman"/>
           <w:b/>
@@ -15504,6 +15536,7 @@
     </w:p>
     <w:p>
       <w:pPr>
+        <w:jc w:val="both"/>
         <w:rPr>
           <w:rFonts w:ascii="Times New Roman" w:hAnsi="Times New Roman" w:cs="Times New Roman"/>
           <w:sz w:val="20"/>
@@ -15553,6 +15586,7 @@
     </w:p>
     <w:p>
       <w:pPr>
+        <w:jc w:val="both"/>
         <w:rPr>
           <w:rFonts w:ascii="Times New Roman" w:hAnsi="Times New Roman" w:cs="Times New Roman"/>
         </w:rPr>
@@ -15675,6 +15709,7 @@
     </w:p>
     <w:p>
       <w:pPr>
+        <w:jc w:val="both"/>
         <w:rPr>
           <w:rFonts w:ascii="Times New Roman" w:hAnsi="Times New Roman" w:cs="Times New Roman"/>
           <w:sz w:val="20"/>
@@ -15690,6 +15725,7 @@
     </w:p>
     <w:p>
       <w:pPr>
+        <w:jc w:val="both"/>
         <w:rPr>
           <w:rFonts w:ascii="Times New Roman" w:hAnsi="Times New Roman" w:cs="Times New Roman"/>
         </w:rPr>
@@ -15700,7 +15736,7 @@
         </w:rPr>
         <w:drawing>
           <wp:inline distT="0" distB="0" distL="0" distR="0">
-            <wp:extent cx="5205031" cy="3291840"/>
+            <wp:extent cx="5203304" cy="2911043"/>
             <wp:effectExtent l="0" t="0" r="0" b="3810"/>
             <wp:docPr id="13" name="Picture 13" descr="C:\Users\hp\AppData\Local\Microsoft\Windows\INetCache\Content.Word\topDataScienceEmployers.png"/>
             <wp:cNvGraphicFramePr>
@@ -15731,7 +15767,7 @@
                   <pic:spPr bwMode="auto">
                     <a:xfrm>
                       <a:off x="0" y="0"/>
-                      <a:ext cx="5205031" cy="3291840"/>
+                      <a:ext cx="5210412" cy="2915020"/>
                     </a:xfrm>
                     <a:prstGeom prst="rect">
                       <a:avLst/>
@@ -15750,6 +15786,7 @@
     </w:p>
     <w:p>
       <w:pPr>
+        <w:jc w:val="both"/>
         <w:rPr>
           <w:rFonts w:ascii="Times New Roman" w:hAnsi="Times New Roman" w:cs="Times New Roman"/>
           <w:sz w:val="20"/>
@@ -15767,12 +15804,7 @@
           <w:rFonts w:ascii="Times New Roman" w:hAnsi="Times New Roman" w:cs="Times New Roman"/>
         </w:rPr>
         <w:tab/>
-      </w:r>
-      <w:r>
-        <w:rPr>
-          <w:rFonts w:ascii="Times New Roman" w:hAnsi="Times New Roman" w:cs="Times New Roman"/>
-        </w:rPr>
-        <w:tab/>
+        <w:t xml:space="preserve">           </w:t>
       </w:r>
       <w:r>
         <w:rPr>
@@ -15802,6 +15834,7 @@
     </w:p>
     <w:p>
       <w:pPr>
+        <w:jc w:val="both"/>
         <w:rPr>
           <w:rFonts w:ascii="Times New Roman" w:hAnsi="Times New Roman" w:cs="Times New Roman"/>
         </w:rPr>
@@ -15874,7 +15907,49 @@
           <w:rFonts w:ascii="Times New Roman" w:hAnsi="Times New Roman" w:cs="Times New Roman"/>
           <w:i/>
         </w:rPr>
-        <w:t>Twitter, Wall-mart, Netflix, Paypal, IBM</w:t>
+        <w:t>Twitter, Wall-mart,</w:t>
+      </w:r>
+      <w:r>
+        <w:rPr>
+          <w:rFonts w:ascii="Times New Roman" w:hAnsi="Times New Roman" w:cs="Times New Roman"/>
+          <w:i/>
+        </w:rPr>
+        <w:t xml:space="preserve"> </w:t>
+      </w:r>
+      <w:r>
+        <w:rPr>
+          <w:rFonts w:ascii="Times New Roman" w:hAnsi="Times New Roman" w:cs="Times New Roman"/>
+          <w:i/>
+        </w:rPr>
+        <w:t>Netflix,</w:t>
+      </w:r>
+      <w:r>
+        <w:rPr>
+          <w:rFonts w:ascii="Times New Roman" w:hAnsi="Times New Roman" w:cs="Times New Roman"/>
+          <w:i/>
+        </w:rPr>
+        <w:t xml:space="preserve"> </w:t>
+      </w:r>
+      <w:r>
+        <w:rPr>
+          <w:rFonts w:ascii="Times New Roman" w:hAnsi="Times New Roman" w:cs="Times New Roman"/>
+          <w:i/>
+        </w:rPr>
+        <w:t>Paypal</w:t>
+      </w:r>
+      <w:r>
+        <w:rPr>
+          <w:rFonts w:ascii="Times New Roman" w:hAnsi="Times New Roman" w:cs="Times New Roman"/>
+          <w:i/>
+        </w:rPr>
+        <w:t xml:space="preserve">, </w:t>
+      </w:r>
+      <w:r>
+        <w:rPr>
+          <w:rFonts w:ascii="Times New Roman" w:hAnsi="Times New Roman" w:cs="Times New Roman"/>
+          <w:i/>
+        </w:rPr>
+        <w:t>IBM</w:t>
       </w:r>
       <w:r>
         <w:rPr>
@@ -15891,6 +15966,7 @@
     </w:p>
     <w:p>
       <w:pPr>
+        <w:jc w:val="both"/>
         <w:rPr>
           <w:rFonts w:ascii="Times New Roman" w:hAnsi="Times New Roman" w:cs="Times New Roman"/>
         </w:rPr>
@@ -15904,6 +15980,7 @@
     </w:p>
     <w:p>
       <w:pPr>
+        <w:jc w:val="both"/>
         <w:rPr>
           <w:rFonts w:ascii="Times New Roman" w:hAnsi="Times New Roman" w:cs="Times New Roman"/>
         </w:rPr>
@@ -15964,6 +16041,7 @@
     </w:p>
     <w:p>
       <w:pPr>
+        <w:jc w:val="both"/>
         <w:rPr>
           <w:rFonts w:ascii="Times New Roman" w:hAnsi="Times New Roman" w:cs="Times New Roman"/>
         </w:rPr>
@@ -15978,10 +16056,8 @@
         <w:rPr>
           <w:rFonts w:ascii="Times New Roman" w:hAnsi="Times New Roman" w:cs="Times New Roman"/>
         </w:rPr>
-        <w:t xml:space="preserve">            </w:t>
-      </w:r>
-      <w:bookmarkStart w:id="1" w:name="_GoBack"/>
-      <w:bookmarkEnd w:id="1"/>
+        <w:t xml:space="preserve">           </w:t>
+      </w:r>
       <w:r>
         <w:rPr>
           <w:rFonts w:ascii="Times New Roman" w:hAnsi="Times New Roman" w:cs="Times New Roman"/>
@@ -16010,17 +16086,238 @@
     </w:p>
     <w:p>
       <w:pPr>
-        <w:rPr>
-          <w:rFonts w:ascii="Times New Roman" w:hAnsi="Times New Roman" w:cs="Times New Roman"/>
-        </w:rPr>
-      </w:pPr>
-    </w:p>
-    <w:p>
-      <w:pPr>
-        <w:rPr>
-          <w:rFonts w:ascii="Times New Roman" w:hAnsi="Times New Roman" w:cs="Times New Roman"/>
-        </w:rPr>
-      </w:pPr>
+        <w:jc w:val="both"/>
+        <w:rPr>
+          <w:rFonts w:ascii="Times New Roman" w:hAnsi="Times New Roman" w:cs="Times New Roman"/>
+        </w:rPr>
+      </w:pPr>
+      <w:r>
+        <w:rPr>
+          <w:rFonts w:ascii="Times New Roman" w:hAnsi="Times New Roman" w:cs="Times New Roman"/>
+        </w:rPr>
+        <w:t xml:space="preserve">Now from figure 8, we notice that </w:t>
+      </w:r>
+      <w:r>
+        <w:rPr>
+          <w:rFonts w:ascii="Times New Roman" w:hAnsi="Times New Roman" w:cs="Times New Roman"/>
+        </w:rPr>
+        <w:t xml:space="preserve">few topmost </w:t>
+      </w:r>
+      <w:r>
+        <w:rPr>
+          <w:rFonts w:ascii="Times New Roman" w:hAnsi="Times New Roman" w:cs="Times New Roman"/>
+        </w:rPr>
+        <w:t>companies which file most H1-B visa applications for hiring data science professionals do not off</w:t>
+      </w:r>
+      <w:r>
+        <w:rPr>
+          <w:rFonts w:ascii="Times New Roman" w:hAnsi="Times New Roman" w:cs="Times New Roman"/>
+        </w:rPr>
+        <w:t xml:space="preserve">er them the highest annual wages </w:t>
+      </w:r>
+      <w:r>
+        <w:rPr>
+          <w:rFonts w:ascii="Times New Roman" w:hAnsi="Times New Roman" w:cs="Times New Roman"/>
+        </w:rPr>
+        <w:t>(in USD)</w:t>
+      </w:r>
+      <w:r>
+        <w:rPr>
+          <w:rFonts w:ascii="Times New Roman" w:hAnsi="Times New Roman" w:cs="Times New Roman"/>
+        </w:rPr>
+        <w:t>.</w:t>
+      </w:r>
+      <w:r>
+        <w:rPr>
+          <w:rFonts w:ascii="Times New Roman" w:hAnsi="Times New Roman" w:cs="Times New Roman"/>
+        </w:rPr>
+        <w:t xml:space="preserve"> </w:t>
+      </w:r>
+      <w:r>
+        <w:rPr>
+          <w:rFonts w:ascii="Times New Roman" w:hAnsi="Times New Roman" w:cs="Times New Roman"/>
+          <w:i/>
+        </w:rPr>
+        <w:t>Netflix</w:t>
+      </w:r>
+      <w:r>
+        <w:rPr>
+          <w:rFonts w:ascii="Times New Roman" w:hAnsi="Times New Roman" w:cs="Times New Roman"/>
+          <w:i/>
+        </w:rPr>
+        <w:t xml:space="preserve"> </w:t>
+      </w:r>
+      <w:r>
+        <w:rPr>
+          <w:rFonts w:ascii="Times New Roman" w:hAnsi="Times New Roman" w:cs="Times New Roman"/>
+        </w:rPr>
+        <w:t xml:space="preserve">offers the highest annual wage of more than 150000 USD. </w:t>
+      </w:r>
+      <w:r>
+        <w:rPr>
+          <w:rFonts w:ascii="Times New Roman" w:hAnsi="Times New Roman" w:cs="Times New Roman"/>
+          <w:i/>
+        </w:rPr>
+        <w:t>Apple</w:t>
+      </w:r>
+      <w:r>
+        <w:rPr>
+          <w:rFonts w:ascii="Times New Roman" w:hAnsi="Times New Roman" w:cs="Times New Roman"/>
+          <w:i/>
+        </w:rPr>
+        <w:t xml:space="preserve"> </w:t>
+      </w:r>
+      <w:r>
+        <w:rPr>
+          <w:rFonts w:ascii="Times New Roman" w:hAnsi="Times New Roman" w:cs="Times New Roman"/>
+        </w:rPr>
+        <w:t xml:space="preserve">ranks second in the list followed by </w:t>
+      </w:r>
+      <w:r>
+        <w:rPr>
+          <w:rFonts w:ascii="Times New Roman" w:hAnsi="Times New Roman" w:cs="Times New Roman"/>
+          <w:i/>
+        </w:rPr>
+        <w:t>Aribnb</w:t>
+      </w:r>
+      <w:r>
+        <w:rPr>
+          <w:rFonts w:ascii="Times New Roman" w:hAnsi="Times New Roman" w:cs="Times New Roman"/>
+        </w:rPr>
+        <w:t xml:space="preserve">, </w:t>
+      </w:r>
+      <w:r>
+        <w:rPr>
+          <w:rFonts w:ascii="Times New Roman" w:hAnsi="Times New Roman" w:cs="Times New Roman"/>
+          <w:i/>
+        </w:rPr>
+        <w:t>Twitter</w:t>
+      </w:r>
+      <w:r>
+        <w:rPr>
+          <w:rFonts w:ascii="Times New Roman" w:hAnsi="Times New Roman" w:cs="Times New Roman"/>
+        </w:rPr>
+        <w:t xml:space="preserve"> and </w:t>
+      </w:r>
+      <w:r>
+        <w:rPr>
+          <w:rFonts w:ascii="Times New Roman" w:hAnsi="Times New Roman" w:cs="Times New Roman"/>
+          <w:i/>
+        </w:rPr>
+        <w:t>Paypal</w:t>
+      </w:r>
+      <w:r>
+        <w:rPr>
+          <w:rFonts w:ascii="Times New Roman" w:hAnsi="Times New Roman" w:cs="Times New Roman"/>
+        </w:rPr>
+        <w:t xml:space="preserve">. These were the top five employers who pay highest to the data science professionals. </w:t>
+      </w:r>
+    </w:p>
+    <w:p>
+      <w:pPr>
+        <w:jc w:val="both"/>
+        <w:rPr>
+          <w:rFonts w:ascii="Times New Roman" w:hAnsi="Times New Roman" w:cs="Times New Roman"/>
+        </w:rPr>
+      </w:pPr>
+      <w:r>
+        <w:rPr>
+          <w:rFonts w:ascii="Times New Roman" w:hAnsi="Times New Roman" w:cs="Times New Roman"/>
+        </w:rPr>
+        <w:t xml:space="preserve">Figure 9, </w:t>
+      </w:r>
+      <w:r>
+        <w:rPr>
+          <w:rFonts w:ascii="Times New Roman" w:hAnsi="Times New Roman" w:cs="Times New Roman"/>
+        </w:rPr>
+        <w:t xml:space="preserve">gives us the idea of the </w:t>
+      </w:r>
+      <w:r>
+        <w:rPr>
+          <w:rFonts w:ascii="Times New Roman" w:hAnsi="Times New Roman" w:cs="Times New Roman"/>
+        </w:rPr>
+        <w:t>field in which</w:t>
+      </w:r>
+      <w:r>
+        <w:rPr>
+          <w:rFonts w:ascii="Times New Roman" w:hAnsi="Times New Roman" w:cs="Times New Roman"/>
+        </w:rPr>
+        <w:t xml:space="preserve"> data science related</w:t>
+      </w:r>
+      <w:r>
+        <w:rPr>
+          <w:rFonts w:ascii="Times New Roman" w:hAnsi="Times New Roman" w:cs="Times New Roman"/>
+        </w:rPr>
+        <w:t xml:space="preserve"> job </w:t>
+      </w:r>
+      <w:r>
+        <w:rPr>
+          <w:rFonts w:ascii="Times New Roman" w:hAnsi="Times New Roman" w:cs="Times New Roman"/>
+        </w:rPr>
+        <w:t xml:space="preserve">position </w:t>
+      </w:r>
+      <w:r>
+        <w:rPr>
+          <w:rFonts w:ascii="Times New Roman" w:hAnsi="Times New Roman" w:cs="Times New Roman"/>
+        </w:rPr>
+        <w:t>is being held</w:t>
+      </w:r>
+      <w:r>
+        <w:rPr>
+          <w:rFonts w:ascii="Times New Roman" w:hAnsi="Times New Roman" w:cs="Times New Roman"/>
+        </w:rPr>
+        <w:t xml:space="preserve"> </w:t>
+      </w:r>
+      <w:r>
+        <w:rPr>
+          <w:rFonts w:ascii="Times New Roman" w:hAnsi="Times New Roman" w:cs="Times New Roman"/>
+        </w:rPr>
+        <w:t xml:space="preserve">and </w:t>
+      </w:r>
+      <w:r>
+        <w:rPr>
+          <w:rFonts w:ascii="Times New Roman" w:hAnsi="Times New Roman" w:cs="Times New Roman"/>
+        </w:rPr>
+        <w:t>an</w:t>
+      </w:r>
+      <w:r>
+        <w:rPr>
+          <w:rFonts w:ascii="Times New Roman" w:hAnsi="Times New Roman" w:cs="Times New Roman"/>
+        </w:rPr>
+        <w:t>alyze</w:t>
+      </w:r>
+      <w:r>
+        <w:rPr>
+          <w:rFonts w:ascii="Times New Roman" w:hAnsi="Times New Roman" w:cs="Times New Roman"/>
+        </w:rPr>
+        <w:t>s</w:t>
+      </w:r>
+      <w:r>
+        <w:rPr>
+          <w:rFonts w:ascii="Times New Roman" w:hAnsi="Times New Roman" w:cs="Times New Roman"/>
+        </w:rPr>
+        <w:t xml:space="preserve"> how the </w:t>
+      </w:r>
+      <w:bookmarkStart w:id="1" w:name="_GoBack"/>
+      <w:bookmarkEnd w:id="1"/>
+      <w:r>
+        <w:rPr>
+          <w:rFonts w:ascii="Times New Roman" w:hAnsi="Times New Roman" w:cs="Times New Roman"/>
+        </w:rPr>
+        <w:t>data s</w:t>
+      </w:r>
+      <w:r>
+        <w:rPr>
+          <w:rFonts w:ascii="Times New Roman" w:hAnsi="Times New Roman" w:cs="Times New Roman"/>
+        </w:rPr>
+        <w:t>cientist positions vary across different industries</w:t>
+      </w:r>
+      <w:r>
+        <w:rPr>
+          <w:rFonts w:ascii="Times New Roman" w:hAnsi="Times New Roman" w:cs="Times New Roman"/>
+        </w:rPr>
+        <w:t xml:space="preserve"> and the number of H1-B applications issued for each. </w:t>
+      </w:r>
     </w:p>
     <w:p>
       <w:pPr>
@@ -16040,8 +16337,8 @@
         </w:rPr>
         <w:drawing>
           <wp:inline distT="0" distB="0" distL="0" distR="0">
-            <wp:extent cx="5943600" cy="3566952"/>
-            <wp:effectExtent l="0" t="0" r="0" b="0"/>
+            <wp:extent cx="5332816" cy="3200400"/>
+            <wp:effectExtent l="0" t="0" r="1270" b="0"/>
             <wp:docPr id="16" name="Picture 16" descr="C:\Users\hp\AppData\Local\Microsoft\Windows\INetCache\Content.Word\Indistries-DataScience.png"/>
             <wp:cNvGraphicFramePr>
               <a:graphicFrameLocks xmlns:a="http://schemas.openxmlformats.org/drawingml/2006/main" noChangeAspect="1"/>
@@ -16071,7 +16368,7 @@
                   <pic:spPr bwMode="auto">
                     <a:xfrm>
                       <a:off x="0" y="0"/>
-                      <a:ext cx="5943600" cy="3566952"/>
+                      <a:ext cx="5332816" cy="3200400"/>
                     </a:xfrm>
                     <a:prstGeom prst="rect">
                       <a:avLst/>
@@ -16094,90 +16391,134 @@
           <w:rFonts w:ascii="Times New Roman" w:hAnsi="Times New Roman" w:cs="Times New Roman"/>
         </w:rPr>
       </w:pPr>
-    </w:p>
-    <w:p>
-      <w:pPr>
-        <w:rPr>
-          <w:rFonts w:ascii="Times New Roman" w:hAnsi="Times New Roman" w:cs="Times New Roman"/>
-        </w:rPr>
-      </w:pPr>
-      <w:r>
-        <w:rPr>
-          <w:rFonts w:ascii="Times New Roman" w:hAnsi="Times New Roman" w:cs="Times New Roman"/>
-        </w:rPr>
-        <w:t>There has been a big increase in demand of data scientist, data-engineer and machine learning engineer from 2011 to 2016.</w:t>
-      </w:r>
-    </w:p>
-    <w:p>
-      <w:pPr>
-        <w:rPr>
-          <w:rFonts w:ascii="Times New Roman" w:hAnsi="Times New Roman" w:cs="Times New Roman"/>
-        </w:rPr>
-      </w:pPr>
-    </w:p>
-    <w:p>
-      <w:pPr>
-        <w:rPr>
-          <w:rFonts w:ascii="Times New Roman" w:hAnsi="Times New Roman" w:cs="Times New Roman"/>
-        </w:rPr>
-      </w:pPr>
-      <w:r>
-        <w:rPr>
-          <w:rFonts w:ascii="Times New Roman" w:hAnsi="Times New Roman" w:cs="Times New Roman"/>
-        </w:rPr>
-        <w:t xml:space="preserve">The highest annual salary amongst the above job positions is for machine learning engineer. The annual salaries have been somewhat fluctuating for data scientists and machine learning engineers, but for a data-engineer it has increased over time form 2011-2016. The highest number of H1B applications were issued for data scientist job title and least for machine learning engineer. The top five companies which issue most H1B applications for data-science related job positions are </w:t>
+      <w:r>
+        <w:rPr>
+          <w:rFonts w:ascii="Times New Roman" w:hAnsi="Times New Roman" w:cs="Times New Roman"/>
+          <w:b/>
+          <w:sz w:val="20"/>
+          <w:szCs w:val="20"/>
+        </w:rPr>
+        <w:t xml:space="preserve">                                                       </w:t>
+      </w:r>
+      <w:r>
+        <w:rPr>
+          <w:rFonts w:ascii="Times New Roman" w:hAnsi="Times New Roman" w:cs="Times New Roman"/>
+          <w:b/>
+          <w:sz w:val="20"/>
+          <w:szCs w:val="20"/>
+        </w:rPr>
+        <w:t>Figure 9</w:t>
+      </w:r>
+      <w:r>
+        <w:rPr>
+          <w:rFonts w:ascii="Times New Roman" w:hAnsi="Times New Roman" w:cs="Times New Roman"/>
+          <w:sz w:val="20"/>
+          <w:szCs w:val="20"/>
+        </w:rPr>
+        <w:t xml:space="preserve">. </w:t>
+      </w:r>
+      <w:r>
+        <w:rPr>
+          <w:rFonts w:ascii="Times New Roman" w:hAnsi="Times New Roman" w:cs="Times New Roman"/>
+          <w:sz w:val="20"/>
+          <w:szCs w:val="20"/>
+        </w:rPr>
+        <w:t>F</w:t>
+      </w:r>
+      <w:r>
+        <w:rPr>
+          <w:rFonts w:ascii="Times New Roman" w:hAnsi="Times New Roman" w:cs="Times New Roman"/>
+          <w:sz w:val="20"/>
+          <w:szCs w:val="20"/>
+        </w:rPr>
+        <w:t>ield in which data science related job position is being held</w:t>
+      </w:r>
+      <w:r>
+        <w:rPr>
+          <w:rFonts w:ascii="Times New Roman" w:hAnsi="Times New Roman" w:cs="Times New Roman"/>
+          <w:sz w:val="20"/>
+          <w:szCs w:val="20"/>
+        </w:rPr>
+        <w:t xml:space="preserve"> </w:t>
+      </w:r>
+    </w:p>
+    <w:p>
+      <w:pPr>
+        <w:jc w:val="both"/>
+        <w:rPr>
+          <w:rFonts w:ascii="Times New Roman" w:hAnsi="Times New Roman" w:cs="Times New Roman"/>
+        </w:rPr>
+      </w:pPr>
+      <w:r>
+        <w:rPr>
+          <w:rFonts w:ascii="Times New Roman" w:hAnsi="Times New Roman" w:cs="Times New Roman"/>
+        </w:rPr>
+        <w:t xml:space="preserve">Figure 9, tells us that maximum number of H1-B visa applications are filed for data scientists who are </w:t>
       </w:r>
       <w:r>
         <w:rPr>
           <w:rFonts w:ascii="Times New Roman" w:hAnsi="Times New Roman" w:cs="Times New Roman"/>
           <w:i/>
         </w:rPr>
-        <w:t xml:space="preserve">Amazon, Facebook, Microsoft, LinkedIn </w:t>
-      </w:r>
-      <w:r>
-        <w:rPr>
-          <w:rFonts w:ascii="Times New Roman" w:hAnsi="Times New Roman" w:cs="Times New Roman"/>
-        </w:rPr>
-        <w:t>and</w:t>
+        <w:t>statisticians</w:t>
+      </w:r>
+      <w:r>
+        <w:rPr>
+          <w:rFonts w:ascii="Times New Roman" w:hAnsi="Times New Roman" w:cs="Times New Roman"/>
+        </w:rPr>
+        <w:t xml:space="preserve">. </w:t>
+      </w:r>
+      <w:r>
+        <w:rPr>
+          <w:rFonts w:ascii="Times New Roman" w:hAnsi="Times New Roman" w:cs="Times New Roman"/>
+        </w:rPr>
+        <w:t xml:space="preserve">Then for </w:t>
       </w:r>
       <w:r>
         <w:rPr>
           <w:rFonts w:ascii="Times New Roman" w:hAnsi="Times New Roman" w:cs="Times New Roman"/>
           <w:i/>
         </w:rPr>
-        <w:t xml:space="preserve"> Uber</w:t>
-      </w:r>
-      <w:r>
-        <w:rPr>
-          <w:rFonts w:ascii="Times New Roman" w:hAnsi="Times New Roman" w:cs="Times New Roman"/>
-        </w:rPr>
-        <w:t xml:space="preserve"> whereas companies which pay highest annual salaries for data-science job positions are </w:t>
+        <w:t>software developers</w:t>
+      </w:r>
+      <w:r>
+        <w:rPr>
+          <w:rFonts w:ascii="Times New Roman" w:hAnsi="Times New Roman" w:cs="Times New Roman"/>
+        </w:rPr>
+        <w:t xml:space="preserve"> followed by </w:t>
       </w:r>
       <w:r>
         <w:rPr>
           <w:rFonts w:ascii="Times New Roman" w:hAnsi="Times New Roman" w:cs="Times New Roman"/>
           <w:i/>
         </w:rPr>
-        <w:t xml:space="preserve">Netflix, Apple, Airbnb, Twitter </w:t>
-      </w:r>
-      <w:r>
-        <w:rPr>
-          <w:rFonts w:ascii="Times New Roman" w:hAnsi="Times New Roman" w:cs="Times New Roman"/>
-        </w:rPr>
-        <w:t>and</w:t>
+        <w:t>operations research analysts</w:t>
       </w:r>
       <w:r>
         <w:rPr>
           <w:rFonts w:ascii="Times New Roman" w:hAnsi="Times New Roman" w:cs="Times New Roman"/>
           <w:i/>
         </w:rPr>
-        <w:t xml:space="preserve"> Paypal</w:t>
-      </w:r>
-      <w:r>
-        <w:rPr>
-          <w:rFonts w:ascii="Times New Roman" w:hAnsi="Times New Roman" w:cs="Times New Roman"/>
-        </w:rPr>
-        <w:t xml:space="preserve">.    </w:t>
+        <w:t xml:space="preserve"> </w:t>
+      </w:r>
+      <w:r>
+        <w:rPr>
+          <w:rFonts w:ascii="Times New Roman" w:hAnsi="Times New Roman" w:cs="Times New Roman"/>
+        </w:rPr>
+        <w:t xml:space="preserve">and </w:t>
+      </w:r>
+      <w:r>
+        <w:rPr>
+          <w:rFonts w:ascii="Times New Roman" w:hAnsi="Times New Roman" w:cs="Times New Roman"/>
+          <w:i/>
+        </w:rPr>
+        <w:t>research scientists</w:t>
+      </w:r>
+      <w:r>
+        <w:rPr>
+          <w:rFonts w:ascii="Times New Roman" w:hAnsi="Times New Roman" w:cs="Times New Roman"/>
+        </w:rPr>
+        <w:t>.</w:t>
       </w:r>
     </w:p>
     <w:p>
@@ -18644,7 +18985,7 @@
 </file>
 
 <file path=customXml/itemProps1.xml><?xml version="1.0" encoding="utf-8"?>
-<ds:datastoreItem xmlns:ds="http://schemas.openxmlformats.org/officeDocument/2006/customXml" ds:itemID="{D3072FA3-0C62-4A27-93C3-0845FCAFD140}">
+<ds:datastoreItem xmlns:ds="http://schemas.openxmlformats.org/officeDocument/2006/customXml" ds:itemID="{B0DCE7E9-24F0-4CCF-9F60-B01232CF71BE}">
   <ds:schemaRefs>
     <ds:schemaRef ds:uri="http://schemas.openxmlformats.org/officeDocument/2006/bibliography"/>
   </ds:schemaRefs>

</xml_diff>

<commit_message>
fianl conclusion left out
</commit_message>
<xml_diff>
--- a/RESEARCH PAPER/TITLE.docx
+++ b/RESEARCH PAPER/TITLE.docx
@@ -14150,91 +14150,47 @@
         </w:rPr>
         <w:t>.</w:t>
       </w:r>
-    </w:p>
-    <w:p>
-      <w:pPr>
-        <w:jc w:val="both"/>
-        <w:rPr>
-          <w:rFonts w:ascii="Times New Roman" w:hAnsi="Times New Roman" w:cs="Times New Roman"/>
-        </w:rPr>
-      </w:pPr>
-      <w:r>
-        <w:rPr>
-          <w:rFonts w:ascii="Times New Roman" w:hAnsi="Times New Roman" w:cs="Times New Roman"/>
-        </w:rPr>
-        <w:t xml:space="preserve">Next is the study of </w:t>
-      </w:r>
-      <w:r>
-        <w:rPr>
-          <w:rFonts w:ascii="Times New Roman" w:hAnsi="Times New Roman" w:cs="Times New Roman"/>
-        </w:rPr>
-        <w:t>most common</w:t>
-      </w:r>
-      <w:r>
-        <w:rPr>
-          <w:rFonts w:ascii="Times New Roman" w:hAnsi="Times New Roman" w:cs="Times New Roman"/>
-        </w:rPr>
-        <w:t>ly</w:t>
-      </w:r>
-      <w:r>
-        <w:rPr>
-          <w:rFonts w:ascii="Times New Roman" w:hAnsi="Times New Roman" w:cs="Times New Roman"/>
-        </w:rPr>
-        <w:t xml:space="preserve"> </w:t>
-      </w:r>
-      <w:r>
-        <w:rPr>
-          <w:rFonts w:ascii="Times New Roman" w:hAnsi="Times New Roman" w:cs="Times New Roman"/>
-        </w:rPr>
-        <w:t>offered full-t</w:t>
-      </w:r>
-      <w:r>
-        <w:rPr>
-          <w:rFonts w:ascii="Times New Roman" w:hAnsi="Times New Roman" w:cs="Times New Roman"/>
-        </w:rPr>
-        <w:t>ime job posi</w:t>
-      </w:r>
-      <w:r>
-        <w:rPr>
-          <w:rFonts w:ascii="Times New Roman" w:hAnsi="Times New Roman" w:cs="Times New Roman"/>
-        </w:rPr>
-        <w:t>tions</w:t>
-      </w:r>
-      <w:r>
-        <w:rPr>
-          <w:rFonts w:ascii="Times New Roman" w:hAnsi="Times New Roman" w:cs="Times New Roman"/>
-        </w:rPr>
-        <w:t xml:space="preserve"> by the high-applicant employers. </w:t>
-      </w:r>
-      <w:r>
-        <w:rPr>
-          <w:rFonts w:ascii="Times New Roman" w:hAnsi="Times New Roman" w:cs="Times New Roman"/>
-        </w:rPr>
-        <w:t>Figure 2</w:t>
-      </w:r>
-      <w:r>
-        <w:rPr>
-          <w:rFonts w:ascii="Times New Roman" w:hAnsi="Times New Roman" w:cs="Times New Roman"/>
-        </w:rPr>
-        <w:t>,</w:t>
-      </w:r>
-      <w:r>
-        <w:rPr>
-          <w:rFonts w:ascii="Times New Roman" w:hAnsi="Times New Roman" w:cs="Times New Roman"/>
-        </w:rPr>
-        <w:t xml:space="preserve"> explains the top fifteen full time job positions offered by the high applicant employers and the number of applications i</w:t>
-      </w:r>
-      <w:r>
-        <w:rPr>
-          <w:rFonts w:ascii="Times New Roman" w:hAnsi="Times New Roman" w:cs="Times New Roman"/>
-        </w:rPr>
-        <w:t>ssued</w:t>
-      </w:r>
-      <w:r>
-        <w:rPr>
-          <w:rFonts w:ascii="Times New Roman" w:hAnsi="Times New Roman" w:cs="Times New Roman"/>
-        </w:rPr>
-        <w:t xml:space="preserve"> for each.</w:t>
+      <w:r>
+        <w:rPr>
+          <w:rFonts w:ascii="Times New Roman" w:hAnsi="Times New Roman" w:cs="Times New Roman"/>
+        </w:rPr>
+        <w:t xml:space="preserve"> Figure 2, consists of the most common </w:t>
+      </w:r>
+      <w:r>
+        <w:rPr>
+          <w:rFonts w:ascii="Times New Roman" w:hAnsi="Times New Roman" w:cs="Times New Roman"/>
+        </w:rPr>
+        <w:t>worksites</w:t>
+      </w:r>
+      <w:r>
+        <w:rPr>
+          <w:rFonts w:ascii="Times New Roman" w:hAnsi="Times New Roman" w:cs="Times New Roman"/>
+        </w:rPr>
+        <w:t xml:space="preserve"> ordered by the number of H1-B visa applications issued to work in that area</w:t>
+      </w:r>
+      <w:r>
+        <w:rPr>
+          <w:rFonts w:ascii="Times New Roman" w:hAnsi="Times New Roman" w:cs="Times New Roman"/>
+        </w:rPr>
+        <w:t xml:space="preserve"> and </w:t>
+      </w:r>
+      <w:r>
+        <w:rPr>
+          <w:rFonts w:ascii="Times New Roman" w:hAnsi="Times New Roman" w:cs="Times New Roman"/>
+        </w:rPr>
+        <w:t>f</w:t>
+      </w:r>
+      <w:r>
+        <w:rPr>
+          <w:rFonts w:ascii="Times New Roman" w:hAnsi="Times New Roman" w:cs="Times New Roman"/>
+        </w:rPr>
+        <w:t>oreign worker's intended area of employment</w:t>
+      </w:r>
+      <w:r>
+        <w:rPr>
+          <w:rFonts w:ascii="Times New Roman" w:hAnsi="Times New Roman" w:cs="Times New Roman"/>
+        </w:rPr>
+        <w:t>.</w:t>
       </w:r>
     </w:p>
     <w:p>
@@ -14249,10 +14205,18 @@
           <w:noProof/>
         </w:rPr>
         <w:drawing>
-          <wp:inline distT="0" distB="0" distL="0" distR="0">
-            <wp:extent cx="5684333" cy="3383280"/>
-            <wp:effectExtent l="0" t="0" r="0" b="7620"/>
-            <wp:docPr id="3" name="Picture 3" descr="C:\Users\hp\AppData\Local\Microsoft\Windows\INetCache\Content.Word\CommonJobtitles.jpeg"/>
+          <wp:anchor distT="0" distB="0" distL="114300" distR="114300" simplePos="0" relativeHeight="251659264" behindDoc="0" locked="0" layoutInCell="1" allowOverlap="1">
+            <wp:simplePos x="914400" y="1536192"/>
+            <wp:positionH relativeFrom="margin">
+              <wp:align>center</wp:align>
+            </wp:positionH>
+            <wp:positionV relativeFrom="margin">
+              <wp:align>top</wp:align>
+            </wp:positionV>
+            <wp:extent cx="5324564" cy="3200400"/>
+            <wp:effectExtent l="0" t="0" r="9525" b="0"/>
+            <wp:wrapSquare wrapText="bothSides"/>
+            <wp:docPr id="17" name="Picture 17" descr="C:\Users\hp\AppData\Local\Microsoft\Windows\INetCache\Content.Word\MostCommonWorksites.png"/>
             <wp:cNvGraphicFramePr>
               <a:graphicFrameLocks xmlns:a="http://schemas.openxmlformats.org/drawingml/2006/main" noChangeAspect="1"/>
             </wp:cNvGraphicFramePr>
@@ -14260,7 +14224,7 @@
               <a:graphicData uri="http://schemas.openxmlformats.org/drawingml/2006/picture">
                 <pic:pic xmlns:pic="http://schemas.openxmlformats.org/drawingml/2006/picture">
                   <pic:nvPicPr>
-                    <pic:cNvPr id="0" name="Picture 5" descr="C:\Users\hp\AppData\Local\Microsoft\Windows\INetCache\Content.Word\CommonJobtitles.jpeg"/>
+                    <pic:cNvPr id="0" name="Picture 42" descr="C:\Users\hp\AppData\Local\Microsoft\Windows\INetCache\Content.Word\MostCommonWorksites.png"/>
                     <pic:cNvPicPr>
                       <a:picLocks noChangeAspect="1" noChangeArrowheads="1"/>
                     </pic:cNvPicPr>
@@ -14281,7 +14245,7 @@
                   <pic:spPr bwMode="auto">
                     <a:xfrm>
                       <a:off x="0" y="0"/>
-                      <a:ext cx="5684333" cy="3383280"/>
+                      <a:ext cx="5324564" cy="3200400"/>
                     </a:xfrm>
                     <a:prstGeom prst="rect">
                       <a:avLst/>
@@ -14294,30 +14258,8 @@
                 </pic:pic>
               </a:graphicData>
             </a:graphic>
-          </wp:inline>
+          </wp:anchor>
         </w:drawing>
-      </w:r>
-    </w:p>
-    <w:p>
-      <w:pPr>
-        <w:jc w:val="both"/>
-        <w:rPr>
-          <w:rFonts w:ascii="Times New Roman" w:hAnsi="Times New Roman" w:cs="Times New Roman"/>
-          <w:sz w:val="20"/>
-          <w:szCs w:val="20"/>
-        </w:rPr>
-      </w:pPr>
-      <w:r>
-        <w:rPr>
-          <w:rFonts w:ascii="Times New Roman" w:hAnsi="Times New Roman" w:cs="Times New Roman"/>
-        </w:rPr>
-        <w:t xml:space="preserve">  </w:t>
-      </w:r>
-      <w:r>
-        <w:rPr>
-          <w:rFonts w:ascii="Times New Roman" w:hAnsi="Times New Roman" w:cs="Times New Roman"/>
-        </w:rPr>
-        <w:t xml:space="preserve">                               </w:t>
       </w:r>
       <w:r>
         <w:rPr>
@@ -14326,51 +14268,92 @@
           <w:sz w:val="20"/>
           <w:szCs w:val="20"/>
         </w:rPr>
-        <w:t>Figure 2</w:t>
-      </w:r>
-      <w:r>
-        <w:rPr>
-          <w:rFonts w:ascii="Times New Roman" w:hAnsi="Times New Roman" w:cs="Times New Roman"/>
+        <w:t xml:space="preserve">                                                     </w:t>
+      </w:r>
+      <w:r>
+        <w:rPr>
+          <w:rFonts w:ascii="Times New Roman" w:hAnsi="Times New Roman" w:cs="Times New Roman"/>
+          <w:b/>
           <w:sz w:val="20"/>
           <w:szCs w:val="20"/>
         </w:rPr>
-        <w:t>. Most commonly offered job positions vs applications issued for each</w:t>
-      </w:r>
-    </w:p>
-    <w:p>
-      <w:pPr>
-        <w:jc w:val="both"/>
-        <w:rPr>
-          <w:rFonts w:ascii="Times New Roman" w:hAnsi="Times New Roman" w:cs="Times New Roman"/>
-        </w:rPr>
-      </w:pPr>
-    </w:p>
-    <w:p>
-      <w:pPr>
-        <w:jc w:val="both"/>
-        <w:rPr>
-          <w:rFonts w:ascii="Times New Roman" w:hAnsi="Times New Roman" w:cs="Times New Roman"/>
-        </w:rPr>
-      </w:pPr>
-      <w:r>
-        <w:rPr>
-          <w:rFonts w:ascii="Times New Roman" w:hAnsi="Times New Roman" w:cs="Times New Roman"/>
-        </w:rPr>
-        <w:t xml:space="preserve">One can easily interpret form the above barplot that job positions such as </w:t>
+        <w:t>Figure 2</w:t>
+      </w:r>
+      <w:r>
+        <w:rPr>
+          <w:rFonts w:ascii="Times New Roman" w:hAnsi="Times New Roman" w:cs="Times New Roman"/>
+          <w:sz w:val="20"/>
+          <w:szCs w:val="20"/>
+        </w:rPr>
+        <w:t>. Mos</w:t>
+      </w:r>
+      <w:r>
+        <w:rPr>
+          <w:rFonts w:ascii="Times New Roman" w:hAnsi="Times New Roman" w:cs="Times New Roman"/>
+          <w:sz w:val="20"/>
+          <w:szCs w:val="20"/>
+        </w:rPr>
+        <w:t>t common worksites and number of H1-B applications</w:t>
+      </w:r>
+    </w:p>
+    <w:p>
+      <w:pPr>
+        <w:jc w:val="both"/>
+        <w:rPr>
+          <w:rFonts w:ascii="Times New Roman" w:hAnsi="Times New Roman" w:cs="Times New Roman"/>
+        </w:rPr>
+      </w:pPr>
+    </w:p>
+    <w:p>
+      <w:pPr>
+        <w:jc w:val="both"/>
+        <w:rPr>
+          <w:rFonts w:ascii="Times New Roman" w:hAnsi="Times New Roman" w:cs="Times New Roman"/>
+        </w:rPr>
+      </w:pPr>
+      <w:r>
+        <w:rPr>
+          <w:rFonts w:ascii="Times New Roman" w:hAnsi="Times New Roman" w:cs="Times New Roman"/>
+        </w:rPr>
+        <w:t>One can easily interpret</w:t>
+      </w:r>
+      <w:r>
+        <w:rPr>
+          <w:rFonts w:ascii="Times New Roman" w:hAnsi="Times New Roman" w:cs="Times New Roman"/>
+        </w:rPr>
+        <w:t xml:space="preserve"> form figure 2,</w:t>
+      </w:r>
+      <w:r>
+        <w:rPr>
+          <w:rFonts w:ascii="Times New Roman" w:hAnsi="Times New Roman" w:cs="Times New Roman"/>
+        </w:rPr>
+        <w:t xml:space="preserve"> that</w:t>
+      </w:r>
+      <w:r>
+        <w:rPr>
+          <w:rFonts w:ascii="Times New Roman" w:hAnsi="Times New Roman" w:cs="Times New Roman"/>
+        </w:rPr>
+        <w:t xml:space="preserve"> </w:t>
       </w:r>
       <w:r>
         <w:rPr>
           <w:rFonts w:ascii="Times New Roman" w:hAnsi="Times New Roman" w:cs="Times New Roman"/>
           <w:i/>
         </w:rPr>
-        <w:t>T</w:t>
+        <w:t>Sunnyvale</w:t>
+      </w:r>
+      <w:r>
+        <w:rPr>
+          <w:rFonts w:ascii="Times New Roman" w:hAnsi="Times New Roman" w:cs="Times New Roman"/>
+        </w:rPr>
+        <w:t xml:space="preserve">, </w:t>
       </w:r>
       <w:r>
         <w:rPr>
           <w:rFonts w:ascii="Times New Roman" w:hAnsi="Times New Roman" w:cs="Times New Roman"/>
           <w:i/>
         </w:rPr>
-        <w:t>echnology Lead</w:t>
+        <w:t>San Jose</w:t>
       </w:r>
       <w:r>
         <w:rPr>
@@ -14383,85 +14366,81 @@
           <w:rFonts w:ascii="Times New Roman" w:hAnsi="Times New Roman" w:cs="Times New Roman"/>
           <w:i/>
         </w:rPr>
-        <w:t>Technology Analyst</w:t>
-      </w:r>
-      <w:r>
-        <w:rPr>
-          <w:rFonts w:ascii="Times New Roman" w:hAnsi="Times New Roman" w:cs="Times New Roman"/>
-        </w:rPr>
-        <w:t xml:space="preserve"> have most number </w:t>
-      </w:r>
-      <w:r>
-        <w:rPr>
-          <w:rFonts w:ascii="Times New Roman" w:hAnsi="Times New Roman" w:cs="Times New Roman"/>
-        </w:rPr>
-        <w:t>of applications</w:t>
-      </w:r>
-      <w:r>
-        <w:rPr>
-          <w:rFonts w:ascii="Times New Roman" w:hAnsi="Times New Roman" w:cs="Times New Roman"/>
-        </w:rPr>
-        <w:t xml:space="preserve"> issued. And </w:t>
-      </w:r>
-      <w:r>
-        <w:rPr>
-          <w:rFonts w:ascii="Times New Roman" w:hAnsi="Times New Roman" w:cs="Times New Roman"/>
-        </w:rPr>
-        <w:t>the jobs</w:t>
-      </w:r>
-      <w:r>
-        <w:rPr>
-          <w:rFonts w:ascii="Times New Roman" w:hAnsi="Times New Roman" w:cs="Times New Roman"/>
-        </w:rPr>
-        <w:t xml:space="preserve"> are dominated by t</w:t>
-      </w:r>
-      <w:r>
-        <w:rPr>
-          <w:rFonts w:ascii="Times New Roman" w:hAnsi="Times New Roman" w:cs="Times New Roman"/>
-        </w:rPr>
-        <w:t>ech</w:t>
-      </w:r>
-      <w:r>
-        <w:rPr>
-          <w:rFonts w:ascii="Times New Roman" w:hAnsi="Times New Roman" w:cs="Times New Roman"/>
-        </w:rPr>
-        <w:t>n</w:t>
-      </w:r>
-      <w:r>
-        <w:rPr>
-          <w:rFonts w:ascii="Times New Roman" w:hAnsi="Times New Roman" w:cs="Times New Roman"/>
-        </w:rPr>
-        <w:t>ical jobs. Managing and Consulting</w:t>
-      </w:r>
-      <w:r>
-        <w:rPr>
-          <w:rFonts w:ascii="Times New Roman" w:hAnsi="Times New Roman" w:cs="Times New Roman"/>
-        </w:rPr>
-        <w:t xml:space="preserve"> </w:t>
-      </w:r>
-      <w:r>
-        <w:rPr>
-          <w:rFonts w:ascii="Times New Roman" w:hAnsi="Times New Roman" w:cs="Times New Roman"/>
-        </w:rPr>
-        <w:t xml:space="preserve">job </w:t>
-      </w:r>
-      <w:r>
-        <w:rPr>
-          <w:rFonts w:ascii="Times New Roman" w:hAnsi="Times New Roman" w:cs="Times New Roman"/>
-        </w:rPr>
-        <w:t xml:space="preserve">positions fill the remaining </w:t>
-      </w:r>
-      <w:r>
-        <w:rPr>
-          <w:rFonts w:ascii="Times New Roman" w:hAnsi="Times New Roman" w:cs="Times New Roman"/>
-        </w:rPr>
-        <w:t xml:space="preserve">top fifteen </w:t>
-      </w:r>
-      <w:r>
-        <w:rPr>
-          <w:rFonts w:ascii="Times New Roman" w:hAnsi="Times New Roman" w:cs="Times New Roman"/>
-        </w:rPr>
-        <w:t>positions</w:t>
+        <w:t>San Francisco</w:t>
+      </w:r>
+      <w:r>
+        <w:rPr>
+          <w:rFonts w:ascii="Times New Roman" w:hAnsi="Times New Roman" w:cs="Times New Roman"/>
+        </w:rPr>
+        <w:t xml:space="preserve"> in </w:t>
+      </w:r>
+      <w:r>
+        <w:rPr>
+          <w:rFonts w:ascii="Times New Roman" w:hAnsi="Times New Roman" w:cs="Times New Roman"/>
+          <w:i/>
+        </w:rPr>
+        <w:t>California</w:t>
+      </w:r>
+      <w:r>
+        <w:rPr>
+          <w:rFonts w:ascii="Times New Roman" w:hAnsi="Times New Roman" w:cs="Times New Roman"/>
+        </w:rPr>
+        <w:t xml:space="preserve"> state are the top three most common</w:t>
+      </w:r>
+      <w:r>
+        <w:rPr>
+          <w:rFonts w:ascii="Times New Roman" w:hAnsi="Times New Roman" w:cs="Times New Roman"/>
+        </w:rPr>
+        <w:t xml:space="preserve"> cities</w:t>
+      </w:r>
+      <w:r>
+        <w:rPr>
+          <w:rFonts w:ascii="Times New Roman" w:hAnsi="Times New Roman" w:cs="Times New Roman"/>
+        </w:rPr>
+        <w:t xml:space="preserve"> </w:t>
+      </w:r>
+      <w:r>
+        <w:rPr>
+          <w:rFonts w:ascii="Times New Roman" w:hAnsi="Times New Roman" w:cs="Times New Roman"/>
+        </w:rPr>
+        <w:t xml:space="preserve">where </w:t>
+      </w:r>
+      <w:r>
+        <w:rPr>
+          <w:rFonts w:ascii="Times New Roman" w:hAnsi="Times New Roman" w:cs="Times New Roman"/>
+        </w:rPr>
+        <w:t>f</w:t>
+      </w:r>
+      <w:r>
+        <w:rPr>
+          <w:rFonts w:ascii="Times New Roman" w:hAnsi="Times New Roman" w:cs="Times New Roman"/>
+        </w:rPr>
+        <w:t>oreign work</w:t>
+      </w:r>
+      <w:r>
+        <w:rPr>
+          <w:rFonts w:ascii="Times New Roman" w:hAnsi="Times New Roman" w:cs="Times New Roman"/>
+        </w:rPr>
+        <w:t>er's intend to work after acceptance of their H1-B visa application.</w:t>
+      </w:r>
+      <w:r>
+        <w:rPr>
+          <w:rFonts w:ascii="Times New Roman" w:hAnsi="Times New Roman" w:cs="Times New Roman"/>
+        </w:rPr>
+        <w:t xml:space="preserve"> </w:t>
+      </w:r>
+      <w:r>
+        <w:rPr>
+          <w:rFonts w:ascii="Times New Roman" w:hAnsi="Times New Roman" w:cs="Times New Roman"/>
+        </w:rPr>
+        <w:t xml:space="preserve">Obviously these top three cities are the major cities where most IT companies are situated and headquartered and are also called the </w:t>
+      </w:r>
+      <w:r>
+        <w:rPr>
+          <w:rFonts w:ascii="Times New Roman" w:hAnsi="Times New Roman" w:cs="Times New Roman"/>
+          <w:i/>
+        </w:rPr>
+        <w:t>Silicon valley</w:t>
       </w:r>
       <w:r>
         <w:rPr>
@@ -14499,7 +14478,25 @@
         <w:rPr>
           <w:rFonts w:ascii="Times New Roman" w:hAnsi="Times New Roman" w:cs="Times New Roman"/>
         </w:rPr>
-        <w:t xml:space="preserve"> the above job positions is </w:t>
+        <w:t xml:space="preserve"> the </w:t>
+      </w:r>
+      <w:r>
+        <w:rPr>
+          <w:rFonts w:ascii="Times New Roman" w:hAnsi="Times New Roman" w:cs="Times New Roman"/>
+        </w:rPr>
+        <w:t>job positions</w:t>
+      </w:r>
+      <w:r>
+        <w:rPr>
+          <w:rFonts w:ascii="Times New Roman" w:hAnsi="Times New Roman" w:cs="Times New Roman"/>
+        </w:rPr>
+        <w:t xml:space="preserve"> offered by the high applicant employers </w:t>
+      </w:r>
+      <w:r>
+        <w:rPr>
+          <w:rFonts w:ascii="Times New Roman" w:hAnsi="Times New Roman" w:cs="Times New Roman"/>
+        </w:rPr>
+        <w:t xml:space="preserve">is </w:t>
       </w:r>
       <w:r>
         <w:rPr>
@@ -14511,7 +14508,7 @@
         <w:rPr>
           <w:rFonts w:ascii="Times New Roman" w:hAnsi="Times New Roman" w:cs="Times New Roman"/>
         </w:rPr>
-        <w:t xml:space="preserve"> Figure 3, plots the, monthly wages in USD for the top fifteen most common jobs amongst the high applicant employers.</w:t>
+        <w:t xml:space="preserve"> Figure 3, plots the monthly wages in USD for the top fifteen most common jobs amongst the high applicant employers.</w:t>
       </w:r>
     </w:p>
     <w:p>
@@ -14679,13 +14676,27 @@
         <w:rPr>
           <w:rFonts w:ascii="Times New Roman" w:hAnsi="Times New Roman" w:cs="Times New Roman"/>
         </w:rPr>
-        <w:t xml:space="preserve">From the above </w:t>
-      </w:r>
-      <w:r>
-        <w:rPr>
-          <w:rFonts w:ascii="Times New Roman" w:hAnsi="Times New Roman" w:cs="Times New Roman"/>
-        </w:rPr>
-        <w:t>boxplot one can observe</w:t>
+        <w:t xml:space="preserve">From the </w:t>
+      </w:r>
+      <w:r>
+        <w:rPr>
+          <w:rFonts w:ascii="Times New Roman" w:hAnsi="Times New Roman" w:cs="Times New Roman"/>
+        </w:rPr>
+        <w:t>figure 3,</w:t>
+      </w:r>
+      <w:r>
+        <w:rPr>
+          <w:rFonts w:ascii="Times New Roman" w:hAnsi="Times New Roman" w:cs="Times New Roman"/>
+        </w:rPr>
+        <w:t xml:space="preserve"> </w:t>
+      </w:r>
+      <w:bookmarkStart w:id="1" w:name="_GoBack"/>
+      <w:bookmarkEnd w:id="1"/>
+      <w:r>
+        <w:rPr>
+          <w:rFonts w:ascii="Times New Roman" w:hAnsi="Times New Roman" w:cs="Times New Roman"/>
+        </w:rPr>
+        <w:t>one can observe</w:t>
       </w:r>
       <w:r>
         <w:rPr>
@@ -14727,39 +14738,13 @@
           <w:i/>
         </w:rPr>
       </w:pPr>
-    </w:p>
-    <w:p>
-      <w:pPr>
-        <w:jc w:val="both"/>
+      <w:r>
         <w:rPr>
           <w:rFonts w:ascii="Times New Roman" w:hAnsi="Times New Roman" w:cs="Times New Roman"/>
           <w:i/>
         </w:rPr>
-      </w:pPr>
-    </w:p>
-    <w:p>
-      <w:pPr>
-        <w:jc w:val="both"/>
-        <w:rPr>
-          <w:rFonts w:ascii="Times New Roman" w:hAnsi="Times New Roman" w:cs="Times New Roman"/>
-          <w:i/>
-        </w:rPr>
-      </w:pPr>
-      <w:r>
-        <w:rPr>
-          <w:rFonts w:ascii="Times New Roman" w:hAnsi="Times New Roman" w:cs="Times New Roman"/>
-          <w:i/>
-        </w:rPr>
         <w:t>Analyzing job trends in Data science</w:t>
       </w:r>
-    </w:p>
-    <w:p>
-      <w:pPr>
-        <w:jc w:val="both"/>
-        <w:rPr>
-          <w:rFonts w:ascii="Times New Roman" w:hAnsi="Times New Roman" w:cs="Times New Roman"/>
-        </w:rPr>
-      </w:pPr>
     </w:p>
     <w:p>
       <w:pPr>
@@ -16296,15 +16281,7 @@
         <w:rPr>
           <w:rFonts w:ascii="Times New Roman" w:hAnsi="Times New Roman" w:cs="Times New Roman"/>
         </w:rPr>
-        <w:t xml:space="preserve"> how the </w:t>
-      </w:r>
-      <w:bookmarkStart w:id="1" w:name="_GoBack"/>
-      <w:bookmarkEnd w:id="1"/>
-      <w:r>
-        <w:rPr>
-          <w:rFonts w:ascii="Times New Roman" w:hAnsi="Times New Roman" w:cs="Times New Roman"/>
-        </w:rPr>
-        <w:t>data s</w:t>
+        <w:t xml:space="preserve"> how the data s</w:t>
       </w:r>
       <w:r>
         <w:rPr>
@@ -17276,17 +17253,14 @@
           <w:color w:val="000000" w:themeColor="text1"/>
         </w:rPr>
       </w:pPr>
-      <w:hyperlink r:id="rId18" w:history="1">
-        <w:r>
-          <w:rPr>
-            <w:rStyle w:val="Hyperlink"/>
-            <w:rFonts w:ascii="Times New Roman" w:hAnsi="Times New Roman" w:cs="Times New Roman"/>
-            <w:color w:val="000000" w:themeColor="text1"/>
-            <w:u w:val="none"/>
-          </w:rPr>
-          <w:t>https://www.foreignlaborcert.doleta.gov/docs/Performance_Data/Disclosure/FY15-FY16/H-1B_FY16_Record_Layout.pdf</w:t>
-        </w:r>
-      </w:hyperlink>
+      <w:r>
+        <w:rPr>
+          <w:rFonts w:ascii="Times New Roman" w:hAnsi="Times New Roman" w:cs="Times New Roman"/>
+          <w:color w:val="000000" w:themeColor="text1"/>
+        </w:rPr>
+        <w:t>https://www.foreignlaborcert.doleta.gov/docs/Performance_Data/Disclosure/FY15-FY16/H-1B_FY16_Record_Layout.pdf</w:t>
+      </w:r>
+      <w:hyperlink r:id="rId18" w:history="1"/>
     </w:p>
     <w:p>
       <w:pPr>
@@ -18985,7 +18959,7 @@
 </file>
 
 <file path=customXml/itemProps1.xml><?xml version="1.0" encoding="utf-8"?>
-<ds:datastoreItem xmlns:ds="http://schemas.openxmlformats.org/officeDocument/2006/customXml" ds:itemID="{B0DCE7E9-24F0-4CCF-9F60-B01232CF71BE}">
+<ds:datastoreItem xmlns:ds="http://schemas.openxmlformats.org/officeDocument/2006/customXml" ds:itemID="{1234DBFF-1CC4-4B77-8C8D-162CBEB188D4}">
   <ds:schemaRefs>
     <ds:schemaRef ds:uri="http://schemas.openxmlformats.org/officeDocument/2006/bibliography"/>
   </ds:schemaRefs>

</xml_diff>

<commit_message>
added the acknowledgemen section
</commit_message>
<xml_diff>
--- a/RESEARCH PAPER/TITLE.docx
+++ b/RESEARCH PAPER/TITLE.docx
@@ -14688,15 +14688,7 @@
         <w:rPr>
           <w:rFonts w:ascii="Times New Roman" w:hAnsi="Times New Roman" w:cs="Times New Roman"/>
         </w:rPr>
-        <w:t xml:space="preserve"> </w:t>
-      </w:r>
-      <w:bookmarkStart w:id="1" w:name="_GoBack"/>
-      <w:bookmarkEnd w:id="1"/>
-      <w:r>
-        <w:rPr>
-          <w:rFonts w:ascii="Times New Roman" w:hAnsi="Times New Roman" w:cs="Times New Roman"/>
-        </w:rPr>
-        <w:t>one can observe</w:t>
+        <w:t xml:space="preserve"> one can observe</w:t>
       </w:r>
       <w:r>
         <w:rPr>
@@ -16524,6 +16516,26 @@
       <w:pPr>
         <w:rPr>
           <w:rFonts w:ascii="Times New Roman" w:hAnsi="Times New Roman" w:cs="Times New Roman"/>
+        </w:rPr>
+      </w:pPr>
+      <w:r>
+        <w:rPr>
+          <w:rFonts w:ascii="Times New Roman" w:hAnsi="Times New Roman" w:cs="Times New Roman"/>
+        </w:rPr>
+        <w:t>Our work , what we have done and further work and scope of improvements.</w:t>
+      </w:r>
+    </w:p>
+    <w:p>
+      <w:pPr>
+        <w:rPr>
+          <w:rFonts w:ascii="Times New Roman" w:hAnsi="Times New Roman" w:cs="Times New Roman"/>
+        </w:rPr>
+      </w:pPr>
+    </w:p>
+    <w:p>
+      <w:pPr>
+        <w:rPr>
+          <w:rFonts w:ascii="Times New Roman" w:hAnsi="Times New Roman" w:cs="Times New Roman"/>
           <w:b/>
         </w:rPr>
       </w:pPr>
@@ -16532,28 +16544,37 @@
           <w:rFonts w:ascii="Times New Roman" w:hAnsi="Times New Roman" w:cs="Times New Roman"/>
           <w:b/>
         </w:rPr>
-        <w:t>Our work , what we have done and further work and scope of improvements.</w:t>
-      </w:r>
-    </w:p>
-    <w:p>
-      <w:pPr>
-        <w:rPr>
-          <w:rFonts w:ascii="Times New Roman" w:hAnsi="Times New Roman" w:cs="Times New Roman"/>
-        </w:rPr>
-      </w:pPr>
-    </w:p>
-    <w:p>
-      <w:pPr>
-        <w:rPr>
-          <w:rFonts w:ascii="Times New Roman" w:hAnsi="Times New Roman" w:cs="Times New Roman"/>
-        </w:rPr>
-      </w:pPr>
-      <w:r>
-        <w:rPr>
-          <w:rFonts w:ascii="Times New Roman" w:hAnsi="Times New Roman" w:cs="Times New Roman"/>
-        </w:rPr>
-        <w:t>REFRENCES:</w:t>
-      </w:r>
+        <w:t>ACKNOWLEDGEMENTS</w:t>
+      </w:r>
+    </w:p>
+    <w:p>
+      <w:pPr>
+        <w:rPr>
+          <w:rFonts w:ascii="Times New Roman" w:hAnsi="Times New Roman" w:cs="Times New Roman"/>
+        </w:rPr>
+      </w:pPr>
+      <w:r>
+        <w:rPr>
+          <w:rFonts w:ascii="Times New Roman" w:hAnsi="Times New Roman" w:cs="Times New Roman"/>
+        </w:rPr>
+        <w:t>The author would like to thank The Office of Foreign Labor Certification (OFLC) for publishing the annual disclosure data with the purpose of performing in-depth longitudinal research and analysis.</w:t>
+      </w:r>
+    </w:p>
+    <w:p>
+      <w:pPr>
+        <w:rPr>
+          <w:rFonts w:ascii="Times New Roman" w:hAnsi="Times New Roman" w:cs="Times New Roman"/>
+        </w:rPr>
+      </w:pPr>
+      <w:r>
+        <w:rPr>
+          <w:rFonts w:ascii="Times New Roman" w:hAnsi="Times New Roman" w:cs="Times New Roman"/>
+          <w:b/>
+        </w:rPr>
+        <w:t>REFRENCES</w:t>
+      </w:r>
+      <w:bookmarkStart w:id="1" w:name="_GoBack"/>
+      <w:bookmarkEnd w:id="1"/>
     </w:p>
     <w:p>
       <w:pPr>
@@ -18959,7 +18980,7 @@
 </file>
 
 <file path=customXml/itemProps1.xml><?xml version="1.0" encoding="utf-8"?>
-<ds:datastoreItem xmlns:ds="http://schemas.openxmlformats.org/officeDocument/2006/customXml" ds:itemID="{1234DBFF-1CC4-4B77-8C8D-162CBEB188D4}">
+<ds:datastoreItem xmlns:ds="http://schemas.openxmlformats.org/officeDocument/2006/customXml" ds:itemID="{7E6FBAA9-2815-4912-BC21-AB27B04097FB}">
   <ds:schemaRefs>
     <ds:schemaRef ds:uri="http://schemas.openxmlformats.org/officeDocument/2006/bibliography"/>
   </ds:schemaRefs>

</xml_diff>

<commit_message>
final Springer format paper made
</commit_message>
<xml_diff>
--- a/RESEARCH PAPER/TITLE.docx
+++ b/RESEARCH PAPER/TITLE.docx
@@ -16734,6 +16734,8 @@
       <w:pPr>
         <w:rPr>
           <w:rFonts w:ascii="Times New Roman" w:hAnsi="Times New Roman" w:cs="Times New Roman"/>
+          <w:sz w:val="16"/>
+          <w:szCs w:val="16"/>
         </w:rPr>
       </w:pPr>
       <w:r>
@@ -16761,37 +16763,46 @@
           <w:sz w:val="20"/>
           <w:szCs w:val="20"/>
         </w:rPr>
+        <w:t xml:space="preserve">           </w:t>
+      </w:r>
+      <w:r>
+        <w:rPr>
+          <w:rFonts w:ascii="Times New Roman" w:hAnsi="Times New Roman" w:cs="Times New Roman"/>
+          <w:b/>
+          <w:sz w:val="16"/>
+          <w:szCs w:val="16"/>
+        </w:rPr>
         <w:t>Figure 9</w:t>
       </w:r>
       <w:r>
         <w:rPr>
           <w:rFonts w:ascii="Times New Roman" w:hAnsi="Times New Roman" w:cs="Times New Roman"/>
-          <w:sz w:val="20"/>
-          <w:szCs w:val="20"/>
+          <w:sz w:val="16"/>
+          <w:szCs w:val="16"/>
         </w:rPr>
         <w:t xml:space="preserve">. </w:t>
       </w:r>
       <w:r>
         <w:rPr>
           <w:rFonts w:ascii="Times New Roman" w:hAnsi="Times New Roman" w:cs="Times New Roman"/>
-          <w:sz w:val="20"/>
-          <w:szCs w:val="20"/>
+          <w:sz w:val="16"/>
+          <w:szCs w:val="16"/>
         </w:rPr>
         <w:t>F</w:t>
       </w:r>
       <w:r>
         <w:rPr>
           <w:rFonts w:ascii="Times New Roman" w:hAnsi="Times New Roman" w:cs="Times New Roman"/>
-          <w:sz w:val="20"/>
-          <w:szCs w:val="20"/>
+          <w:sz w:val="16"/>
+          <w:szCs w:val="16"/>
         </w:rPr>
         <w:t>ield in which data science related job position is being held</w:t>
       </w:r>
       <w:r>
         <w:rPr>
           <w:rFonts w:ascii="Times New Roman" w:hAnsi="Times New Roman" w:cs="Times New Roman"/>
-          <w:sz w:val="20"/>
-          <w:szCs w:val="20"/>
+          <w:sz w:val="16"/>
+          <w:szCs w:val="16"/>
         </w:rPr>
         <w:t xml:space="preserve"> </w:t>
       </w:r>
@@ -16889,6 +16900,7 @@
           <w:b/>
         </w:rPr>
       </w:pPr>
+      <w:bookmarkStart w:id="1" w:name="_Hlk494235004"/>
       <w:r>
         <w:rPr>
           <w:rFonts w:ascii="Times New Roman" w:hAnsi="Times New Roman" w:cs="Times New Roman"/>
@@ -16904,6 +16916,8 @@
           <w:rFonts w:ascii="Times New Roman" w:hAnsi="Times New Roman" w:cs="Times New Roman"/>
         </w:rPr>
       </w:pPr>
+      <w:bookmarkStart w:id="2" w:name="_Hlk494235193"/>
+      <w:bookmarkEnd w:id="1"/>
       <w:r>
         <w:rPr>
           <w:rFonts w:ascii="Times New Roman" w:hAnsi="Times New Roman" w:cs="Times New Roman"/>
@@ -17134,14 +17148,16 @@
         </w:rPr>
         <w:t xml:space="preserve">. </w:t>
       </w:r>
-    </w:p>
-    <w:p>
-      <w:pPr>
-        <w:jc w:val="both"/>
-        <w:rPr>
-          <w:rFonts w:ascii="Times New Roman" w:hAnsi="Times New Roman" w:cs="Times New Roman"/>
-        </w:rPr>
-      </w:pPr>
+      <w:bookmarkEnd w:id="2"/>
+    </w:p>
+    <w:p>
+      <w:pPr>
+        <w:jc w:val="both"/>
+        <w:rPr>
+          <w:rFonts w:ascii="Times New Roman" w:hAnsi="Times New Roman" w:cs="Times New Roman"/>
+        </w:rPr>
+      </w:pPr>
+      <w:bookmarkStart w:id="3" w:name="_Hlk494235222"/>
       <w:r>
         <w:rPr>
           <w:rFonts w:ascii="Times New Roman" w:hAnsi="Times New Roman" w:cs="Times New Roman"/>
@@ -17325,15 +17341,14 @@
         <w:rPr>
           <w:rFonts w:ascii="Times New Roman" w:hAnsi="Times New Roman" w:cs="Times New Roman"/>
         </w:rPr>
-        <w:t>. Th</w:t>
-      </w:r>
-      <w:bookmarkStart w:id="1" w:name="_GoBack"/>
-      <w:bookmarkEnd w:id="1"/>
-      <w:r>
-        <w:rPr>
-          <w:rFonts w:ascii="Times New Roman" w:hAnsi="Times New Roman" w:cs="Times New Roman"/>
-        </w:rPr>
-        <w:t>at being said, this paper</w:t>
+        <w:t>.</w:t>
+      </w:r>
+      <w:bookmarkEnd w:id="3"/>
+      <w:r>
+        <w:rPr>
+          <w:rFonts w:ascii="Times New Roman" w:hAnsi="Times New Roman" w:cs="Times New Roman"/>
+        </w:rPr>
+        <w:t xml:space="preserve"> That being said, this paper</w:t>
       </w:r>
       <w:r>
         <w:rPr>
@@ -17471,6 +17486,7 @@
           <w:b/>
         </w:rPr>
       </w:pPr>
+      <w:bookmarkStart w:id="4" w:name="_Hlk494235742"/>
       <w:r>
         <w:rPr>
           <w:rFonts w:ascii="Times New Roman" w:hAnsi="Times New Roman" w:cs="Times New Roman"/>
@@ -17485,6 +17501,8 @@
           <w:rFonts w:ascii="Times New Roman" w:hAnsi="Times New Roman" w:cs="Times New Roman"/>
         </w:rPr>
       </w:pPr>
+      <w:bookmarkStart w:id="5" w:name="_Hlk494235777"/>
+      <w:bookmarkEnd w:id="4"/>
       <w:r>
         <w:rPr>
           <w:rFonts w:ascii="Times New Roman" w:hAnsi="Times New Roman" w:cs="Times New Roman"/>
@@ -17658,6 +17676,7 @@
         </w:rPr>
         <w:t>.</w:t>
       </w:r>
+      <w:bookmarkEnd w:id="5"/>
     </w:p>
     <w:p>
       <w:pPr>
@@ -17713,6 +17732,7 @@
           <w:rFonts w:ascii="Times New Roman" w:hAnsi="Times New Roman" w:cs="Times New Roman"/>
         </w:rPr>
       </w:pPr>
+      <w:bookmarkStart w:id="6" w:name="_Hlk494235947"/>
       <w:r>
         <w:rPr>
           <w:rFonts w:ascii="Times New Roman" w:hAnsi="Times New Roman" w:cs="Times New Roman"/>
@@ -18600,6 +18620,9 @@
           <w:color w:val="000000" w:themeColor="text1"/>
         </w:rPr>
       </w:pPr>
+      <w:bookmarkStart w:id="7" w:name="_GoBack"/>
+      <w:bookmarkEnd w:id="6"/>
+      <w:bookmarkEnd w:id="7"/>
     </w:p>
     <w:p>
       <w:pPr>
@@ -20192,7 +20215,7 @@
 </file>
 
 <file path=customXml/itemProps1.xml><?xml version="1.0" encoding="utf-8"?>
-<ds:datastoreItem xmlns:ds="http://schemas.openxmlformats.org/officeDocument/2006/customXml" ds:itemID="{16791EF1-9B7E-4059-A43B-E353A2EB81AB}">
+<ds:datastoreItem xmlns:ds="http://schemas.openxmlformats.org/officeDocument/2006/customXml" ds:itemID="{AF6E93B4-3A75-4CA6-88B4-3D38B8CC06CA}">
   <ds:schemaRefs>
     <ds:schemaRef ds:uri="http://schemas.openxmlformats.org/officeDocument/2006/bibliography"/>
   </ds:schemaRefs>

</xml_diff>